<commit_message>
Finishes SAP products overview section.
</commit_message>
<xml_diff>
--- a/Report.docx
+++ b/Report.docx
@@ -314,13 +314,13 @@
         </w:rPr>
         <w:fldChar w:fldCharType="separate"/>
       </w:r>
-      <w:hyperlink w:anchor="_Toc520549704" w:history="1">
+      <w:hyperlink w:anchor="_Toc520572024" w:history="1">
         <w:r>
           <w:rPr>
             <w:rStyle w:val="a8"/>
             <w:noProof/>
           </w:rPr>
-          <w:t>1. Introduction</w:t>
+          <w:t>Introduction</w:t>
         </w:r>
         <w:r>
           <w:rPr>
@@ -341,7 +341,7 @@
             <w:noProof/>
             <w:webHidden/>
           </w:rPr>
-          <w:instrText xml:space="preserve"> PAGEREF _Toc520549704 \h </w:instrText>
+          <w:instrText xml:space="preserve"> PAGEREF _Toc520572024 \h </w:instrText>
         </w:r>
         <w:r>
           <w:rPr>
@@ -383,14 +383,14 @@
           <w:lang w:val="ru-RU" w:eastAsia="ru-RU"/>
         </w:rPr>
       </w:pPr>
-      <w:hyperlink w:anchor="_Toc520549705" w:history="1">
+      <w:hyperlink w:anchor="_Toc520572025" w:history="1">
         <w:r>
           <w:rPr>
             <w:rStyle w:val="a8"/>
             <w:noProof/>
             <w:lang w:val="en-US"/>
           </w:rPr>
-          <w:t>2. Research</w:t>
+          <w:t>1. Research</w:t>
         </w:r>
         <w:r>
           <w:rPr>
@@ -411,7 +411,7 @@
             <w:noProof/>
             <w:webHidden/>
           </w:rPr>
-          <w:instrText xml:space="preserve"> PAGEREF _Toc520549705 \h </w:instrText>
+          <w:instrText xml:space="preserve"> PAGEREF _Toc520572025 \h </w:instrText>
         </w:r>
         <w:r>
           <w:rPr>
@@ -453,14 +453,14 @@
           <w:lang w:val="ru-RU" w:eastAsia="ru-RU"/>
         </w:rPr>
       </w:pPr>
-      <w:hyperlink w:anchor="_Toc520549706" w:history="1">
+      <w:hyperlink w:anchor="_Toc520572026" w:history="1">
         <w:r>
           <w:rPr>
             <w:rStyle w:val="a8"/>
             <w:noProof/>
             <w:lang w:val="en-US"/>
           </w:rPr>
-          <w:t>2.1 Analysis of flagships’ accountancy solutions</w:t>
+          <w:t>1.1 Analysis of flagships’ accountancy solutions</w:t>
         </w:r>
         <w:r>
           <w:rPr>
@@ -481,7 +481,7 @@
             <w:noProof/>
             <w:webHidden/>
           </w:rPr>
-          <w:instrText xml:space="preserve"> PAGEREF _Toc520549706 \h </w:instrText>
+          <w:instrText xml:space="preserve"> PAGEREF _Toc520572026 \h </w:instrText>
         </w:r>
         <w:r>
           <w:rPr>
@@ -520,16 +520,17 @@
         </w:tabs>
         <w:rPr>
           <w:noProof/>
-        </w:rPr>
-      </w:pPr>
-      <w:hyperlink w:anchor="_Toc520549707" w:history="1">
+          <w:lang w:val="ru-RU" w:eastAsia="ru-RU"/>
+        </w:rPr>
+      </w:pPr>
+      <w:hyperlink w:anchor="_Toc520572027" w:history="1">
         <w:r>
           <w:rPr>
             <w:rStyle w:val="a8"/>
             <w:noProof/>
             <w:lang w:val="en-US"/>
           </w:rPr>
-          <w:t>2.1.1 Oracle accountancy solutions</w:t>
+          <w:t>1.1.1 Oracle accountancy solutions</w:t>
         </w:r>
         <w:r>
           <w:rPr>
@@ -550,7 +551,7 @@
             <w:noProof/>
             <w:webHidden/>
           </w:rPr>
-          <w:instrText xml:space="preserve"> PAGEREF _Toc520549707 \h </w:instrText>
+          <w:instrText xml:space="preserve"> PAGEREF _Toc520572027 \h </w:instrText>
         </w:r>
         <w:r>
           <w:rPr>
@@ -571,6 +572,216 @@
             <w:webHidden/>
           </w:rPr>
           <w:t>5</w:t>
+        </w:r>
+        <w:r>
+          <w:rPr>
+            <w:noProof/>
+            <w:webHidden/>
+          </w:rPr>
+          <w:fldChar w:fldCharType="end"/>
+        </w:r>
+      </w:hyperlink>
+    </w:p>
+    <w:p>
+      <w:pPr>
+        <w:pStyle w:val="31"/>
+        <w:tabs>
+          <w:tab w:val="right" w:leader="dot" w:pos="9015"/>
+        </w:tabs>
+        <w:rPr>
+          <w:noProof/>
+          <w:lang w:val="ru-RU" w:eastAsia="ru-RU"/>
+        </w:rPr>
+      </w:pPr>
+      <w:hyperlink w:anchor="_Toc520572028" w:history="1">
+        <w:r>
+          <w:rPr>
+            <w:rStyle w:val="a8"/>
+            <w:noProof/>
+            <w:lang w:val="en-US"/>
+          </w:rPr>
+          <w:t>1.1.2 SAP accountancy solutions</w:t>
+        </w:r>
+        <w:r>
+          <w:rPr>
+            <w:noProof/>
+            <w:webHidden/>
+          </w:rPr>
+          <w:tab/>
+        </w:r>
+        <w:r>
+          <w:rPr>
+            <w:noProof/>
+            <w:webHidden/>
+          </w:rPr>
+          <w:fldChar w:fldCharType="begin"/>
+        </w:r>
+        <w:r>
+          <w:rPr>
+            <w:noProof/>
+            <w:webHidden/>
+          </w:rPr>
+          <w:instrText xml:space="preserve"> PAGEREF _Toc520572028 \h </w:instrText>
+        </w:r>
+        <w:r>
+          <w:rPr>
+            <w:noProof/>
+            <w:webHidden/>
+          </w:rPr>
+        </w:r>
+        <w:r>
+          <w:rPr>
+            <w:noProof/>
+            <w:webHidden/>
+          </w:rPr>
+          <w:fldChar w:fldCharType="separate"/>
+        </w:r>
+        <w:r>
+          <w:rPr>
+            <w:noProof/>
+            <w:webHidden/>
+          </w:rPr>
+          <w:t>5</w:t>
+        </w:r>
+        <w:r>
+          <w:rPr>
+            <w:noProof/>
+            <w:webHidden/>
+          </w:rPr>
+          <w:fldChar w:fldCharType="end"/>
+        </w:r>
+      </w:hyperlink>
+    </w:p>
+    <w:p>
+      <w:pPr>
+        <w:pStyle w:val="31"/>
+        <w:tabs>
+          <w:tab w:val="right" w:leader="dot" w:pos="9015"/>
+        </w:tabs>
+        <w:rPr>
+          <w:noProof/>
+          <w:lang w:val="ru-RU" w:eastAsia="ru-RU"/>
+        </w:rPr>
+      </w:pPr>
+      <w:hyperlink w:anchor="_Toc520572029" w:history="1">
+        <w:r>
+          <w:rPr>
+            <w:rStyle w:val="a8"/>
+            <w:noProof/>
+            <w:lang w:val="en-US"/>
+          </w:rPr>
+          <w:t>1.1.3 Microsoft accountancy solutions</w:t>
+        </w:r>
+        <w:r>
+          <w:rPr>
+            <w:noProof/>
+            <w:webHidden/>
+          </w:rPr>
+          <w:tab/>
+        </w:r>
+        <w:r>
+          <w:rPr>
+            <w:noProof/>
+            <w:webHidden/>
+          </w:rPr>
+          <w:fldChar w:fldCharType="begin"/>
+        </w:r>
+        <w:r>
+          <w:rPr>
+            <w:noProof/>
+            <w:webHidden/>
+          </w:rPr>
+          <w:instrText xml:space="preserve"> PAGEREF _Toc520572029 \h </w:instrText>
+        </w:r>
+        <w:r>
+          <w:rPr>
+            <w:noProof/>
+            <w:webHidden/>
+          </w:rPr>
+        </w:r>
+        <w:r>
+          <w:rPr>
+            <w:noProof/>
+            <w:webHidden/>
+          </w:rPr>
+          <w:fldChar w:fldCharType="separate"/>
+        </w:r>
+        <w:r>
+          <w:rPr>
+            <w:noProof/>
+            <w:webHidden/>
+          </w:rPr>
+          <w:t>6</w:t>
+        </w:r>
+        <w:r>
+          <w:rPr>
+            <w:noProof/>
+            <w:webHidden/>
+          </w:rPr>
+          <w:fldChar w:fldCharType="end"/>
+        </w:r>
+      </w:hyperlink>
+    </w:p>
+    <w:p>
+      <w:pPr>
+        <w:pStyle w:val="31"/>
+        <w:tabs>
+          <w:tab w:val="right" w:leader="dot" w:pos="9015"/>
+        </w:tabs>
+        <w:rPr>
+          <w:noProof/>
+          <w:lang w:val="ru-RU" w:eastAsia="ru-RU"/>
+        </w:rPr>
+      </w:pPr>
+      <w:hyperlink w:anchor="_Toc520572030" w:history="1">
+        <w:r>
+          <w:rPr>
+            <w:rStyle w:val="a8"/>
+            <w:noProof/>
+            <w:lang w:val="en-US"/>
+          </w:rPr>
+          <w:t>1.1.4 Sage accountancy solutions</w:t>
+        </w:r>
+        <w:r>
+          <w:rPr>
+            <w:noProof/>
+            <w:webHidden/>
+          </w:rPr>
+          <w:tab/>
+        </w:r>
+        <w:r>
+          <w:rPr>
+            <w:noProof/>
+            <w:webHidden/>
+          </w:rPr>
+          <w:fldChar w:fldCharType="begin"/>
+        </w:r>
+        <w:r>
+          <w:rPr>
+            <w:noProof/>
+            <w:webHidden/>
+          </w:rPr>
+          <w:instrText xml:space="preserve"> PAGEREF _Toc520572030 \h </w:instrText>
+        </w:r>
+        <w:r>
+          <w:rPr>
+            <w:noProof/>
+            <w:webHidden/>
+          </w:rPr>
+        </w:r>
+        <w:r>
+          <w:rPr>
+            <w:noProof/>
+            <w:webHidden/>
+          </w:rPr>
+          <w:fldChar w:fldCharType="separate"/>
+        </w:r>
+        <w:r>
+          <w:rPr>
+            <w:noProof/>
+            <w:webHidden/>
+          </w:rPr>
+          <w:t>6</w:t>
         </w:r>
         <w:r>
           <w:rPr>
@@ -592,14 +803,14 @@
           <w:lang w:val="ru-RU" w:eastAsia="ru-RU"/>
         </w:rPr>
       </w:pPr>
-      <w:hyperlink w:anchor="_Toc520549708" w:history="1">
+      <w:hyperlink w:anchor="_Toc520572031" w:history="1">
         <w:r>
           <w:rPr>
             <w:rStyle w:val="a8"/>
             <w:noProof/>
             <w:lang w:val="en-US"/>
           </w:rPr>
-          <w:t>2.2 Overspending issues and microloans system in the UK</w:t>
+          <w:t>1.2 Overspending issues and microloans system in the UK</w:t>
         </w:r>
         <w:r>
           <w:rPr>
@@ -620,7 +831,7 @@
             <w:noProof/>
             <w:webHidden/>
           </w:rPr>
-          <w:instrText xml:space="preserve"> PAGEREF _Toc520549708 \h </w:instrText>
+          <w:instrText xml:space="preserve"> PAGEREF _Toc520572031 \h </w:instrText>
         </w:r>
         <w:r>
           <w:rPr>
@@ -640,7 +851,7 @@
             <w:noProof/>
             <w:webHidden/>
           </w:rPr>
-          <w:t>5</w:t>
+          <w:t>6</w:t>
         </w:r>
         <w:r>
           <w:rPr>
@@ -662,14 +873,14 @@
           <w:lang w:val="ru-RU" w:eastAsia="ru-RU"/>
         </w:rPr>
       </w:pPr>
-      <w:hyperlink w:anchor="_Toc520549709" w:history="1">
+      <w:hyperlink w:anchor="_Toc520572032" w:history="1">
         <w:r>
           <w:rPr>
             <w:rStyle w:val="a8"/>
             <w:noProof/>
             <w:lang w:val="en-US"/>
           </w:rPr>
-          <w:t>2.3 Analysis of existing budgeting solutions for individuals</w:t>
+          <w:t>1.3 Analysis of existing budgeting solutions for individuals</w:t>
         </w:r>
         <w:r>
           <w:rPr>
@@ -690,7 +901,7 @@
             <w:noProof/>
             <w:webHidden/>
           </w:rPr>
-          <w:instrText xml:space="preserve"> PAGEREF _Toc520549709 \h </w:instrText>
+          <w:instrText xml:space="preserve"> PAGEREF _Toc520572032 \h </w:instrText>
         </w:r>
         <w:r>
           <w:rPr>
@@ -732,14 +943,14 @@
           <w:lang w:val="ru-RU" w:eastAsia="ru-RU"/>
         </w:rPr>
       </w:pPr>
-      <w:hyperlink w:anchor="_Toc520549710" w:history="1">
+      <w:hyperlink w:anchor="_Toc520572033" w:history="1">
         <w:r>
           <w:rPr>
             <w:rStyle w:val="a8"/>
             <w:noProof/>
             <w:lang w:val="en-US"/>
           </w:rPr>
-          <w:t>3. Requirements for Intelligent Expense Manager</w:t>
+          <w:t>2. Requirements for Intelligent Expense Manager</w:t>
         </w:r>
         <w:r>
           <w:rPr>
@@ -760,7 +971,7 @@
             <w:noProof/>
             <w:webHidden/>
           </w:rPr>
-          <w:instrText xml:space="preserve"> PAGEREF _Toc520549710 \h </w:instrText>
+          <w:instrText xml:space="preserve"> PAGEREF _Toc520572033 \h </w:instrText>
         </w:r>
         <w:r>
           <w:rPr>
@@ -802,14 +1013,14 @@
           <w:lang w:val="ru-RU" w:eastAsia="ru-RU"/>
         </w:rPr>
       </w:pPr>
-      <w:hyperlink w:anchor="_Toc520549711" w:history="1">
+      <w:hyperlink w:anchor="_Toc520572034" w:history="1">
         <w:r>
           <w:rPr>
             <w:rStyle w:val="a8"/>
             <w:noProof/>
             <w:lang w:val="en-US"/>
           </w:rPr>
-          <w:t>4. Design</w:t>
+          <w:t>3. Design</w:t>
         </w:r>
         <w:r>
           <w:rPr>
@@ -830,7 +1041,7 @@
             <w:noProof/>
             <w:webHidden/>
           </w:rPr>
-          <w:instrText xml:space="preserve"> PAGEREF _Toc520549711 \h </w:instrText>
+          <w:instrText xml:space="preserve"> PAGEREF _Toc520572034 \h </w:instrText>
         </w:r>
         <w:r>
           <w:rPr>
@@ -850,7 +1061,7 @@
             <w:noProof/>
             <w:webHidden/>
           </w:rPr>
-          <w:t>6</w:t>
+          <w:t>8</w:t>
         </w:r>
         <w:r>
           <w:rPr>
@@ -872,14 +1083,14 @@
           <w:lang w:val="ru-RU" w:eastAsia="ru-RU"/>
         </w:rPr>
       </w:pPr>
-      <w:hyperlink w:anchor="_Toc520549712" w:history="1">
+      <w:hyperlink w:anchor="_Toc520572035" w:history="1">
         <w:r>
           <w:rPr>
             <w:rStyle w:val="a8"/>
             <w:noProof/>
             <w:lang w:val="en-US"/>
           </w:rPr>
-          <w:t>4.1 Monetization strategies of mobile applications</w:t>
+          <w:t>3.1 Monetization strategies of mobile applications</w:t>
         </w:r>
         <w:r>
           <w:rPr>
@@ -900,7 +1111,7 @@
             <w:noProof/>
             <w:webHidden/>
           </w:rPr>
-          <w:instrText xml:space="preserve"> PAGEREF _Toc520549712 \h </w:instrText>
+          <w:instrText xml:space="preserve"> PAGEREF _Toc520572035 \h </w:instrText>
         </w:r>
         <w:r>
           <w:rPr>
@@ -920,7 +1131,7 @@
             <w:noProof/>
             <w:webHidden/>
           </w:rPr>
-          <w:t>6</w:t>
+          <w:t>9</w:t>
         </w:r>
         <w:r>
           <w:rPr>
@@ -942,14 +1153,14 @@
           <w:lang w:val="ru-RU" w:eastAsia="ru-RU"/>
         </w:rPr>
       </w:pPr>
-      <w:hyperlink w:anchor="_Toc520549713" w:history="1">
+      <w:hyperlink w:anchor="_Toc520572036" w:history="1">
         <w:r>
           <w:rPr>
             <w:rStyle w:val="a8"/>
             <w:noProof/>
             <w:lang w:val="en-US"/>
           </w:rPr>
-          <w:t>4.2 UI design</w:t>
+          <w:t>3.2 UI design</w:t>
         </w:r>
         <w:r>
           <w:rPr>
@@ -970,7 +1181,7 @@
             <w:noProof/>
             <w:webHidden/>
           </w:rPr>
-          <w:instrText xml:space="preserve"> PAGEREF _Toc520549713 \h </w:instrText>
+          <w:instrText xml:space="preserve"> PAGEREF _Toc520572036 \h </w:instrText>
         </w:r>
         <w:r>
           <w:rPr>
@@ -990,7 +1201,7 @@
             <w:noProof/>
             <w:webHidden/>
           </w:rPr>
-          <w:t>6</w:t>
+          <w:t>9</w:t>
         </w:r>
         <w:r>
           <w:rPr>
@@ -1012,14 +1223,14 @@
           <w:lang w:val="ru-RU" w:eastAsia="ru-RU"/>
         </w:rPr>
       </w:pPr>
-      <w:hyperlink w:anchor="_Toc520549714" w:history="1">
+      <w:hyperlink w:anchor="_Toc520572037" w:history="1">
         <w:r>
           <w:rPr>
             <w:rStyle w:val="a8"/>
             <w:noProof/>
             <w:lang w:val="en-US"/>
           </w:rPr>
-          <w:t>4.3 Architecture design</w:t>
+          <w:t>3.3 Architecture design</w:t>
         </w:r>
         <w:r>
           <w:rPr>
@@ -1040,7 +1251,7 @@
             <w:noProof/>
             <w:webHidden/>
           </w:rPr>
-          <w:instrText xml:space="preserve"> PAGEREF _Toc520549714 \h </w:instrText>
+          <w:instrText xml:space="preserve"> PAGEREF _Toc520572037 \h </w:instrText>
         </w:r>
         <w:r>
           <w:rPr>
@@ -1060,77 +1271,7 @@
             <w:noProof/>
             <w:webHidden/>
           </w:rPr>
-          <w:t>6</w:t>
-        </w:r>
-        <w:r>
-          <w:rPr>
-            <w:noProof/>
-            <w:webHidden/>
-          </w:rPr>
-          <w:fldChar w:fldCharType="end"/>
-        </w:r>
-      </w:hyperlink>
-    </w:p>
-    <w:p>
-      <w:pPr>
-        <w:pStyle w:val="21"/>
-        <w:tabs>
-          <w:tab w:val="right" w:leader="dot" w:pos="9015"/>
-        </w:tabs>
-        <w:rPr>
-          <w:noProof/>
-          <w:lang w:val="ru-RU" w:eastAsia="ru-RU"/>
-        </w:rPr>
-      </w:pPr>
-      <w:hyperlink w:anchor="_Toc520549715" w:history="1">
-        <w:r>
-          <w:rPr>
-            <w:rStyle w:val="a8"/>
-            <w:noProof/>
-            <w:lang w:val="en-US"/>
-          </w:rPr>
-          <w:t>5. Implementation</w:t>
-        </w:r>
-        <w:r>
-          <w:rPr>
-            <w:noProof/>
-            <w:webHidden/>
-          </w:rPr>
-          <w:tab/>
-        </w:r>
-        <w:r>
-          <w:rPr>
-            <w:noProof/>
-            <w:webHidden/>
-          </w:rPr>
-          <w:fldChar w:fldCharType="begin"/>
-        </w:r>
-        <w:r>
-          <w:rPr>
-            <w:noProof/>
-            <w:webHidden/>
-          </w:rPr>
-          <w:instrText xml:space="preserve"> PAGEREF _Toc520549715 \h </w:instrText>
-        </w:r>
-        <w:r>
-          <w:rPr>
-            <w:noProof/>
-            <w:webHidden/>
-          </w:rPr>
-        </w:r>
-        <w:r>
-          <w:rPr>
-            <w:noProof/>
-            <w:webHidden/>
-          </w:rPr>
-          <w:fldChar w:fldCharType="separate"/>
-        </w:r>
-        <w:r>
-          <w:rPr>
-            <w:noProof/>
-            <w:webHidden/>
-          </w:rPr>
-          <w:t>6</w:t>
+          <w:t>9</w:t>
         </w:r>
         <w:r>
           <w:rPr>
@@ -1152,14 +1293,14 @@
           <w:lang w:val="ru-RU" w:eastAsia="ru-RU"/>
         </w:rPr>
       </w:pPr>
-      <w:hyperlink w:anchor="_Toc520549716" w:history="1">
+      <w:hyperlink w:anchor="_Toc520572038" w:history="1">
         <w:r>
           <w:rPr>
             <w:rStyle w:val="a8"/>
             <w:noProof/>
             <w:lang w:val="en-US"/>
           </w:rPr>
-          <w:t>6. Testing and evaluation</w:t>
+          <w:t>4. Implementation</w:t>
         </w:r>
         <w:r>
           <w:rPr>
@@ -1180,7 +1321,7 @@
             <w:noProof/>
             <w:webHidden/>
           </w:rPr>
-          <w:instrText xml:space="preserve"> PAGEREF _Toc520549716 \h </w:instrText>
+          <w:instrText xml:space="preserve"> PAGEREF _Toc520572038 \h </w:instrText>
         </w:r>
         <w:r>
           <w:rPr>
@@ -1200,7 +1341,7 @@
             <w:noProof/>
             <w:webHidden/>
           </w:rPr>
-          <w:t>6</w:t>
+          <w:t>9</w:t>
         </w:r>
         <w:r>
           <w:rPr>
@@ -1222,14 +1363,14 @@
           <w:lang w:val="ru-RU" w:eastAsia="ru-RU"/>
         </w:rPr>
       </w:pPr>
-      <w:hyperlink w:anchor="_Toc520549717" w:history="1">
+      <w:hyperlink w:anchor="_Toc520572039" w:history="1">
         <w:r>
           <w:rPr>
             <w:rStyle w:val="a8"/>
             <w:noProof/>
             <w:lang w:val="en-US"/>
           </w:rPr>
-          <w:t>7. Conclusions</w:t>
+          <w:t>5. Testing and evaluation</w:t>
         </w:r>
         <w:r>
           <w:rPr>
@@ -1250,7 +1391,7 @@
             <w:noProof/>
             <w:webHidden/>
           </w:rPr>
-          <w:instrText xml:space="preserve"> PAGEREF _Toc520549717 \h </w:instrText>
+          <w:instrText xml:space="preserve"> PAGEREF _Toc520572039 \h </w:instrText>
         </w:r>
         <w:r>
           <w:rPr>
@@ -1270,7 +1411,7 @@
             <w:noProof/>
             <w:webHidden/>
           </w:rPr>
-          <w:t>6</w:t>
+          <w:t>9</w:t>
         </w:r>
         <w:r>
           <w:rPr>
@@ -1292,14 +1433,14 @@
           <w:lang w:val="ru-RU" w:eastAsia="ru-RU"/>
         </w:rPr>
       </w:pPr>
-      <w:hyperlink w:anchor="_Toc520549718" w:history="1">
+      <w:hyperlink w:anchor="_Toc520572040" w:history="1">
         <w:r>
           <w:rPr>
             <w:rStyle w:val="a8"/>
             <w:noProof/>
             <w:lang w:val="en-US"/>
           </w:rPr>
-          <w:t>8. Further work</w:t>
+          <w:t>6. Conclusions</w:t>
         </w:r>
         <w:r>
           <w:rPr>
@@ -1320,7 +1461,7 @@
             <w:noProof/>
             <w:webHidden/>
           </w:rPr>
-          <w:instrText xml:space="preserve"> PAGEREF _Toc520549718 \h </w:instrText>
+          <w:instrText xml:space="preserve"> PAGEREF _Toc520572040 \h </w:instrText>
         </w:r>
         <w:r>
           <w:rPr>
@@ -1340,7 +1481,7 @@
             <w:noProof/>
             <w:webHidden/>
           </w:rPr>
-          <w:t>6</w:t>
+          <w:t>9</w:t>
         </w:r>
         <w:r>
           <w:rPr>
@@ -1362,14 +1503,14 @@
           <w:lang w:val="ru-RU" w:eastAsia="ru-RU"/>
         </w:rPr>
       </w:pPr>
-      <w:hyperlink w:anchor="_Toc520549719" w:history="1">
+      <w:hyperlink w:anchor="_Toc520572041" w:history="1">
         <w:r>
           <w:rPr>
             <w:rStyle w:val="a8"/>
             <w:noProof/>
             <w:lang w:val="en-US"/>
           </w:rPr>
-          <w:t>References</w:t>
+          <w:t>7. Further work</w:t>
         </w:r>
         <w:r>
           <w:rPr>
@@ -1390,7 +1531,7 @@
             <w:noProof/>
             <w:webHidden/>
           </w:rPr>
-          <w:instrText xml:space="preserve"> PAGEREF _Toc520549719 \h </w:instrText>
+          <w:instrText xml:space="preserve"> PAGEREF _Toc520572041 \h </w:instrText>
         </w:r>
         <w:r>
           <w:rPr>
@@ -1410,7 +1551,7 @@
             <w:noProof/>
             <w:webHidden/>
           </w:rPr>
-          <w:t>7</w:t>
+          <w:t>9</w:t>
         </w:r>
         <w:r>
           <w:rPr>
@@ -1432,13 +1573,83 @@
           <w:lang w:val="ru-RU" w:eastAsia="ru-RU"/>
         </w:rPr>
       </w:pPr>
-      <w:hyperlink w:anchor="_Toc520549720" w:history="1">
+      <w:hyperlink w:anchor="_Toc520572042" w:history="1">
         <w:r>
           <w:rPr>
             <w:rStyle w:val="a8"/>
             <w:noProof/>
             <w:lang w:val="en-US"/>
           </w:rPr>
+          <w:t>References</w:t>
+        </w:r>
+        <w:r>
+          <w:rPr>
+            <w:noProof/>
+            <w:webHidden/>
+          </w:rPr>
+          <w:tab/>
+        </w:r>
+        <w:r>
+          <w:rPr>
+            <w:noProof/>
+            <w:webHidden/>
+          </w:rPr>
+          <w:fldChar w:fldCharType="begin"/>
+        </w:r>
+        <w:r>
+          <w:rPr>
+            <w:noProof/>
+            <w:webHidden/>
+          </w:rPr>
+          <w:instrText xml:space="preserve"> PAGEREF _Toc520572042 \h </w:instrText>
+        </w:r>
+        <w:r>
+          <w:rPr>
+            <w:noProof/>
+            <w:webHidden/>
+          </w:rPr>
+        </w:r>
+        <w:r>
+          <w:rPr>
+            <w:noProof/>
+            <w:webHidden/>
+          </w:rPr>
+          <w:fldChar w:fldCharType="separate"/>
+        </w:r>
+        <w:r>
+          <w:rPr>
+            <w:noProof/>
+            <w:webHidden/>
+          </w:rPr>
+          <w:t>9</w:t>
+        </w:r>
+        <w:r>
+          <w:rPr>
+            <w:noProof/>
+            <w:webHidden/>
+          </w:rPr>
+          <w:fldChar w:fldCharType="end"/>
+        </w:r>
+      </w:hyperlink>
+    </w:p>
+    <w:p>
+      <w:pPr>
+        <w:pStyle w:val="11"/>
+        <w:tabs>
+          <w:tab w:val="right" w:leader="dot" w:pos="9015"/>
+        </w:tabs>
+        <w:rPr>
+          <w:noProof/>
+          <w:lang w:val="ru-RU" w:eastAsia="ru-RU"/>
+        </w:rPr>
+      </w:pPr>
+      <w:hyperlink w:anchor="_Toc520572043" w:history="1">
+        <w:r>
+          <w:rPr>
+            <w:rStyle w:val="a8"/>
+            <w:noProof/>
+            <w:lang w:val="en-US"/>
+          </w:rPr>
           <w:t>Appendices</w:t>
         </w:r>
         <w:r>
@@ -1460,7 +1671,7 @@
             <w:noProof/>
             <w:webHidden/>
           </w:rPr>
-          <w:instrText xml:space="preserve"> PAGEREF _Toc520549720 \h </w:instrText>
+          <w:instrText xml:space="preserve"> PAGEREF _Toc520572043 \h </w:instrText>
         </w:r>
         <w:r>
           <w:rPr>
@@ -1480,7 +1691,7 @@
             <w:noProof/>
             <w:webHidden/>
           </w:rPr>
-          <w:t>7</w:t>
+          <w:t>9</w:t>
         </w:r>
         <w:r>
           <w:rPr>
@@ -1526,10 +1737,10 @@
         </w:rPr>
         <w:br w:type="page"/>
       </w:r>
-      <w:bookmarkStart w:id="0" w:name="_Toc520549704"/>
+      <w:bookmarkStart w:id="0" w:name="_Toc520572024"/>
       <w:r>
         <w:lastRenderedPageBreak/>
-        <w:t>1. Introduction</w:t>
+        <w:t>Introduction</w:t>
       </w:r>
       <w:bookmarkEnd w:id="0"/>
     </w:p>
@@ -1538,6 +1749,7 @@
         <w:spacing w:line="480" w:lineRule="auto"/>
         <w:rPr>
           <w:rFonts w:ascii="Times New Roman" w:hAnsi="Times New Roman"/>
+          <w:color w:val="FF0000"/>
           <w:sz w:val="24"/>
           <w:szCs w:val="24"/>
           <w:lang w:val="en-US"/>
@@ -1673,12 +1885,1098 @@
         </w:rPr>
         <w:t>loan cycle; this is the situation when person takes new loan just to pay the previous. Loan cycles are very dangerous and can lead to severe financial problems.</w:t>
       </w:r>
+      <w:r>
+        <w:rPr>
+          <w:rFonts w:ascii="Times New Roman" w:hAnsi="Times New Roman"/>
+          <w:sz w:val="24"/>
+          <w:szCs w:val="24"/>
+          <w:lang w:val="en-US"/>
+        </w:rPr>
+        <w:t xml:space="preserve"> </w:t>
+      </w:r>
+      <w:r>
+        <w:rPr>
+          <w:rFonts w:ascii="Times New Roman" w:hAnsi="Times New Roman"/>
+          <w:color w:val="FF0000"/>
+          <w:sz w:val="24"/>
+          <w:szCs w:val="24"/>
+          <w:lang w:val="ru-RU"/>
+        </w:rPr>
+        <w:t>Добавить абзац про разделение трат</w:t>
+      </w:r>
+      <w:r>
+        <w:rPr>
+          <w:rFonts w:ascii="Times New Roman" w:hAnsi="Times New Roman"/>
+          <w:color w:val="FF0000"/>
+          <w:sz w:val="24"/>
+          <w:szCs w:val="24"/>
+          <w:lang w:val="en-US"/>
+        </w:rPr>
+        <w:t>?</w:t>
+      </w:r>
     </w:p>
     <w:p>
       <w:pPr>
         <w:spacing w:line="480" w:lineRule="auto"/>
         <w:rPr>
           <w:rFonts w:ascii="Times New Roman" w:hAnsi="Times New Roman"/>
+          <w:sz w:val="24"/>
+          <w:szCs w:val="24"/>
+          <w:lang w:val="en-US"/>
+        </w:rPr>
+      </w:pPr>
+      <w:r>
+        <w:rPr>
+          <w:rFonts w:ascii="Times New Roman" w:hAnsi="Times New Roman"/>
+          <w:sz w:val="24"/>
+          <w:szCs w:val="24"/>
+          <w:lang w:val="en-US"/>
+        </w:rPr>
+        <w:t xml:space="preserve">Taking everything into account, expense management is a very important aspect of welfare and people should be able to deal with it easily and efficiently. This project investigates the existing accounting solutions and focuses on building the prototype which attempts to improve the competitors’ applications to provide better experience and results </w:t>
+      </w:r>
+      <w:r>
+        <w:rPr>
+          <w:rFonts w:ascii="Times New Roman" w:hAnsi="Times New Roman"/>
+          <w:sz w:val="24"/>
+          <w:szCs w:val="24"/>
+          <w:lang w:val="en-US"/>
+        </w:rPr>
+        <w:t xml:space="preserve">for individuals </w:t>
+      </w:r>
+      <w:r>
+        <w:rPr>
+          <w:rFonts w:ascii="Times New Roman" w:hAnsi="Times New Roman"/>
+          <w:sz w:val="24"/>
+          <w:szCs w:val="24"/>
+          <w:lang w:val="en-US"/>
+        </w:rPr>
+        <w:t>in money management.</w:t>
+      </w:r>
+      <w:r>
+        <w:rPr>
+          <w:rFonts w:ascii="Times New Roman" w:hAnsi="Times New Roman"/>
+          <w:sz w:val="24"/>
+          <w:szCs w:val="24"/>
+          <w:lang w:val="en-US"/>
+        </w:rPr>
+        <w:t xml:space="preserve"> The report </w:t>
+      </w:r>
+      <w:r>
+        <w:rPr>
+          <w:rFonts w:ascii="Times New Roman" w:hAnsi="Times New Roman"/>
+          <w:sz w:val="24"/>
+          <w:szCs w:val="24"/>
+          <w:lang w:val="en-US"/>
+        </w:rPr>
+        <w:t xml:space="preserve">contains seven chapters and </w:t>
+      </w:r>
+      <w:r>
+        <w:rPr>
+          <w:rFonts w:ascii="Times New Roman" w:hAnsi="Times New Roman"/>
+          <w:sz w:val="24"/>
+          <w:szCs w:val="24"/>
+          <w:lang w:val="en-US"/>
+        </w:rPr>
+        <w:t>is organized as follows</w:t>
+      </w:r>
+      <w:r>
+        <w:rPr>
+          <w:rFonts w:ascii="Times New Roman" w:hAnsi="Times New Roman"/>
+          <w:sz w:val="24"/>
+          <w:szCs w:val="24"/>
+          <w:lang w:val="en-US"/>
+        </w:rPr>
+        <w:t>. Chapter one contains an overview of existing solution and presents the necessary background information. Chapter two introduces the requirements for the building application. Chapter three and four discuss design and implementation issues and challenges. In chapter five the implemented software is evaluated. Finally, chapters six and seven conclude the paper and describe the future improvements of the project.</w:t>
+      </w:r>
+    </w:p>
+    <w:p>
+      <w:pPr>
+        <w:pStyle w:val="1"/>
+        <w:rPr>
+          <w:lang w:val="en-US"/>
+        </w:rPr>
+      </w:pPr>
+      <w:bookmarkStart w:id="1" w:name="_Toc520572025"/>
+      <w:r>
+        <w:rPr>
+          <w:lang w:val="en-US"/>
+        </w:rPr>
+        <w:lastRenderedPageBreak/>
+        <w:t>1</w:t>
+      </w:r>
+      <w:r>
+        <w:rPr>
+          <w:lang w:val="en-US"/>
+        </w:rPr>
+        <w:t>. Research</w:t>
+      </w:r>
+      <w:bookmarkEnd w:id="1"/>
+    </w:p>
+    <w:p>
+      <w:pPr>
+        <w:spacing w:line="480" w:lineRule="auto"/>
+        <w:rPr>
+          <w:rFonts w:ascii="Times New Roman" w:hAnsi="Times New Roman"/>
+          <w:sz w:val="24"/>
+          <w:szCs w:val="24"/>
+          <w:lang w:val="en-US"/>
+        </w:rPr>
+      </w:pPr>
+      <w:r>
+        <w:rPr>
+          <w:rFonts w:ascii="Times New Roman" w:hAnsi="Times New Roman"/>
+          <w:sz w:val="24"/>
+          <w:szCs w:val="24"/>
+          <w:lang w:val="en-US"/>
+        </w:rPr>
+        <w:t>Test</w:t>
+      </w:r>
+    </w:p>
+    <w:p>
+      <w:pPr>
+        <w:pStyle w:val="2"/>
+        <w:rPr>
+          <w:lang w:val="en-US"/>
+        </w:rPr>
+      </w:pPr>
+      <w:bookmarkStart w:id="2" w:name="_Toc520572026"/>
+      <w:r>
+        <w:rPr>
+          <w:lang w:val="en-US"/>
+        </w:rPr>
+        <w:t>1</w:t>
+      </w:r>
+      <w:r>
+        <w:rPr>
+          <w:lang w:val="en-US"/>
+        </w:rPr>
+        <w:t>.1 Analysis of flagships’ accountancy solutions</w:t>
+      </w:r>
+      <w:bookmarkEnd w:id="2"/>
+    </w:p>
+    <w:p>
+      <w:pPr>
+        <w:spacing w:line="480" w:lineRule="auto"/>
+        <w:rPr>
+          <w:rFonts w:ascii="Times New Roman" w:hAnsi="Times New Roman"/>
+          <w:sz w:val="24"/>
+          <w:szCs w:val="24"/>
+          <w:lang w:val="en-US"/>
+        </w:rPr>
+      </w:pPr>
+      <w:r>
+        <w:rPr>
+          <w:rFonts w:ascii="Times New Roman" w:hAnsi="Times New Roman"/>
+          <w:sz w:val="24"/>
+          <w:szCs w:val="24"/>
+          <w:lang w:val="en-US"/>
+        </w:rPr>
+        <w:t>T</w:t>
+      </w:r>
+      <w:r>
+        <w:rPr>
+          <w:rFonts w:ascii="Times New Roman" w:hAnsi="Times New Roman"/>
+          <w:sz w:val="24"/>
+          <w:szCs w:val="24"/>
+          <w:lang w:val="en-US"/>
+        </w:rPr>
+        <w:t xml:space="preserve">he problem of finance management is not new, and </w:t>
+      </w:r>
+      <w:r>
+        <w:rPr>
+          <w:rFonts w:ascii="Times New Roman" w:hAnsi="Times New Roman"/>
+          <w:sz w:val="24"/>
+          <w:szCs w:val="24"/>
+          <w:lang w:val="en-US"/>
+        </w:rPr>
+        <w:t>plenty</w:t>
+      </w:r>
+      <w:r>
+        <w:rPr>
+          <w:rFonts w:ascii="Times New Roman" w:hAnsi="Times New Roman"/>
+          <w:sz w:val="24"/>
+          <w:szCs w:val="24"/>
+          <w:lang w:val="en-US"/>
+        </w:rPr>
+        <w:t xml:space="preserve"> solutions have been already developed to address it. To learn more about important issues and aspects of accounting, the large business solutions from flagship corporations have been investigated and analysed. </w:t>
+      </w:r>
+      <w:r>
+        <w:rPr>
+          <w:rFonts w:ascii="Times New Roman" w:hAnsi="Times New Roman"/>
+          <w:sz w:val="24"/>
+          <w:szCs w:val="24"/>
+          <w:lang w:val="en-US"/>
+        </w:rPr>
+        <w:t>These solutions are oriented on mainly large and medium</w:t>
+      </w:r>
+      <w:r>
+        <w:rPr>
+          <w:rFonts w:ascii="Times New Roman" w:hAnsi="Times New Roman"/>
+          <w:sz w:val="24"/>
+          <w:szCs w:val="24"/>
+          <w:lang w:val="en-US"/>
+        </w:rPr>
+        <w:t>-sized</w:t>
+      </w:r>
+      <w:r>
+        <w:rPr>
+          <w:rFonts w:ascii="Times New Roman" w:hAnsi="Times New Roman"/>
+          <w:sz w:val="24"/>
+          <w:szCs w:val="24"/>
+          <w:lang w:val="en-US"/>
+        </w:rPr>
+        <w:t xml:space="preserve"> businesses and are quite expensive. Companies which </w:t>
+      </w:r>
+      <w:r>
+        <w:rPr>
+          <w:rFonts w:ascii="Times New Roman" w:hAnsi="Times New Roman"/>
+          <w:sz w:val="24"/>
+          <w:szCs w:val="24"/>
+          <w:lang w:val="en-US"/>
+        </w:rPr>
+        <w:t>can afford those solutions</w:t>
+      </w:r>
+      <w:r>
+        <w:rPr>
+          <w:rFonts w:ascii="Times New Roman" w:hAnsi="Times New Roman"/>
+          <w:sz w:val="24"/>
+          <w:szCs w:val="24"/>
+          <w:lang w:val="en-US"/>
+        </w:rPr>
+        <w:t xml:space="preserve"> have many complex processes to maintain; therefore, by buying accounting solutions they can gain greater control of their finances, automate </w:t>
+      </w:r>
+      <w:r>
+        <w:rPr>
+          <w:rFonts w:ascii="Times New Roman" w:hAnsi="Times New Roman"/>
+          <w:sz w:val="24"/>
+          <w:szCs w:val="24"/>
+          <w:lang w:val="en-US"/>
+        </w:rPr>
+        <w:t xml:space="preserve">routine tasks and </w:t>
+      </w:r>
+      <w:r>
+        <w:rPr>
+          <w:rFonts w:ascii="Times New Roman" w:hAnsi="Times New Roman"/>
+          <w:sz w:val="24"/>
+          <w:szCs w:val="24"/>
+          <w:lang w:val="en-US"/>
+        </w:rPr>
+        <w:t xml:space="preserve">as a result </w:t>
+      </w:r>
+      <w:r>
+        <w:rPr>
+          <w:rFonts w:ascii="Times New Roman" w:hAnsi="Times New Roman"/>
+          <w:sz w:val="24"/>
+          <w:szCs w:val="24"/>
+          <w:lang w:val="en-US"/>
+        </w:rPr>
+        <w:t xml:space="preserve">make better decisions over time. </w:t>
+      </w:r>
+      <w:r>
+        <w:rPr>
+          <w:rFonts w:ascii="Times New Roman" w:hAnsi="Times New Roman"/>
+          <w:sz w:val="24"/>
+          <w:szCs w:val="24"/>
+          <w:lang w:val="en-US"/>
+        </w:rPr>
+        <w:t>Many experts and developers have been working on t</w:t>
+      </w:r>
+      <w:r>
+        <w:rPr>
+          <w:rFonts w:ascii="Times New Roman" w:hAnsi="Times New Roman"/>
+          <w:sz w:val="24"/>
+          <w:szCs w:val="24"/>
+          <w:lang w:val="en-US"/>
+        </w:rPr>
+        <w:t>h</w:t>
+      </w:r>
+      <w:r>
+        <w:rPr>
+          <w:rFonts w:ascii="Times New Roman" w:hAnsi="Times New Roman"/>
+          <w:sz w:val="24"/>
+          <w:szCs w:val="24"/>
+          <w:lang w:val="en-US"/>
+        </w:rPr>
+        <w:t>e flagships’ solutions</w:t>
+      </w:r>
+      <w:r>
+        <w:rPr>
+          <w:rFonts w:ascii="Times New Roman" w:hAnsi="Times New Roman"/>
+          <w:sz w:val="24"/>
+          <w:szCs w:val="24"/>
+          <w:lang w:val="en-US"/>
+        </w:rPr>
+        <w:t xml:space="preserve"> </w:t>
+      </w:r>
+      <w:r>
+        <w:rPr>
+          <w:rFonts w:ascii="Times New Roman" w:hAnsi="Times New Roman"/>
+          <w:sz w:val="24"/>
+          <w:szCs w:val="24"/>
+          <w:lang w:val="en-US"/>
+        </w:rPr>
+        <w:t>for years, so t</w:t>
+      </w:r>
+      <w:r>
+        <w:rPr>
+          <w:rFonts w:ascii="Times New Roman" w:hAnsi="Times New Roman"/>
+          <w:sz w:val="24"/>
+          <w:szCs w:val="24"/>
+          <w:lang w:val="en-US"/>
+        </w:rPr>
+        <w:t xml:space="preserve">heir analysis </w:t>
+      </w:r>
+      <w:r>
+        <w:rPr>
+          <w:rFonts w:ascii="Times New Roman" w:hAnsi="Times New Roman"/>
+          <w:sz w:val="24"/>
+          <w:szCs w:val="24"/>
+          <w:lang w:val="en-US"/>
+        </w:rPr>
+        <w:t xml:space="preserve">has helped to discover essential capabilities and </w:t>
+      </w:r>
+      <w:r>
+        <w:rPr>
+          <w:rFonts w:ascii="Times New Roman" w:hAnsi="Times New Roman"/>
+          <w:sz w:val="24"/>
+          <w:szCs w:val="24"/>
+          <w:lang w:val="en-US"/>
+        </w:rPr>
+        <w:t>give an idea of vital</w:t>
+      </w:r>
+      <w:r>
+        <w:rPr>
+          <w:rFonts w:ascii="Times New Roman" w:hAnsi="Times New Roman"/>
+          <w:sz w:val="24"/>
+          <w:szCs w:val="24"/>
+          <w:lang w:val="en-US"/>
+        </w:rPr>
+        <w:t xml:space="preserve"> features which can be </w:t>
+      </w:r>
+      <w:r>
+        <w:rPr>
+          <w:rFonts w:ascii="Times New Roman" w:hAnsi="Times New Roman"/>
+          <w:sz w:val="24"/>
+          <w:szCs w:val="24"/>
+          <w:lang w:val="en-US"/>
+        </w:rPr>
+        <w:t>inherited</w:t>
+      </w:r>
+      <w:r>
+        <w:rPr>
+          <w:rFonts w:ascii="Times New Roman" w:hAnsi="Times New Roman"/>
+          <w:sz w:val="24"/>
+          <w:szCs w:val="24"/>
+          <w:lang w:val="en-US"/>
+        </w:rPr>
+        <w:t xml:space="preserve"> </w:t>
+      </w:r>
+      <w:r>
+        <w:rPr>
+          <w:rFonts w:ascii="Times New Roman" w:hAnsi="Times New Roman"/>
+          <w:sz w:val="24"/>
+          <w:szCs w:val="24"/>
+          <w:lang w:val="en-US"/>
+        </w:rPr>
+        <w:t>to help ordinal individuals with tighter budgets.</w:t>
+      </w:r>
+    </w:p>
+    <w:p>
+      <w:pPr>
+        <w:spacing w:after="0" w:line="480" w:lineRule="auto"/>
+        <w:rPr>
+          <w:rFonts w:ascii="Times New Roman" w:hAnsi="Times New Roman"/>
+          <w:sz w:val="24"/>
+          <w:szCs w:val="24"/>
+          <w:lang w:val="en-US"/>
+        </w:rPr>
+      </w:pPr>
+      <w:r>
+        <w:rPr>
+          <w:rFonts w:ascii="Times New Roman" w:hAnsi="Times New Roman"/>
+          <w:sz w:val="24"/>
+          <w:szCs w:val="24"/>
+          <w:lang w:val="en-US"/>
+        </w:rPr>
+        <w:t>Solutions of four corporations have been investigated: Oracle, SAP</w:t>
+      </w:r>
+      <w:r>
+        <w:rPr>
+          <w:rFonts w:ascii="Times New Roman" w:hAnsi="Times New Roman"/>
+          <w:sz w:val="24"/>
+          <w:szCs w:val="24"/>
+          <w:lang w:val="en-US"/>
+        </w:rPr>
+        <w:t xml:space="preserve"> SE</w:t>
+      </w:r>
+      <w:r>
+        <w:rPr>
+          <w:rFonts w:ascii="Times New Roman" w:hAnsi="Times New Roman"/>
+          <w:sz w:val="24"/>
+          <w:szCs w:val="24"/>
+          <w:lang w:val="en-US"/>
+        </w:rPr>
+        <w:t>, Microsoft and Sage. The products of the first three companies (Oracle, SAP</w:t>
+      </w:r>
+      <w:r>
+        <w:rPr>
+          <w:rFonts w:ascii="Times New Roman" w:hAnsi="Times New Roman"/>
+          <w:sz w:val="24"/>
+          <w:szCs w:val="24"/>
+          <w:lang w:val="en-US"/>
+        </w:rPr>
+        <w:t xml:space="preserve"> SE</w:t>
+      </w:r>
+      <w:r>
+        <w:rPr>
+          <w:rFonts w:ascii="Times New Roman" w:hAnsi="Times New Roman"/>
+          <w:sz w:val="24"/>
+          <w:szCs w:val="24"/>
+          <w:lang w:val="en-US"/>
+        </w:rPr>
+        <w:t>, Microsoft) are mainly intended for large and medium-sized enterprises, whereas the last company (Sage) focuses on small and medium-sized.</w:t>
+      </w:r>
+      <w:r>
+        <w:rPr>
+          <w:rFonts w:ascii="Times New Roman" w:hAnsi="Times New Roman"/>
+          <w:sz w:val="24"/>
+          <w:szCs w:val="24"/>
+          <w:lang w:val="en-US"/>
+        </w:rPr>
+        <w:t xml:space="preserve"> These companies do not provide free trial versions to individuals, so the analysis was done only by examining the information from their websites and official handbooks.</w:t>
+      </w:r>
+    </w:p>
+    <w:p>
+      <w:pPr>
+        <w:pStyle w:val="3"/>
+        <w:rPr>
+          <w:lang w:val="en-US"/>
+        </w:rPr>
+      </w:pPr>
+      <w:bookmarkStart w:id="3" w:name="_Toc520572027"/>
+      <w:r>
+        <w:rPr>
+          <w:lang w:val="en-US"/>
+        </w:rPr>
+        <w:t>1</w:t>
+      </w:r>
+      <w:r>
+        <w:rPr>
+          <w:lang w:val="en-US"/>
+        </w:rPr>
+        <w:t>.1.1</w:t>
+      </w:r>
+      <w:r>
+        <w:rPr>
+          <w:lang w:val="en-US"/>
+        </w:rPr>
+        <w:t xml:space="preserve"> Oracle accountancy solutions</w:t>
+      </w:r>
+      <w:bookmarkEnd w:id="3"/>
+    </w:p>
+    <w:p>
+      <w:pPr>
+        <w:pStyle w:val="3"/>
+        <w:rPr>
+          <w:lang w:val="en-US"/>
+        </w:rPr>
+      </w:pPr>
+      <w:bookmarkStart w:id="4" w:name="_Toc520572028"/>
+      <w:r>
+        <w:rPr>
+          <w:lang w:val="en-US"/>
+        </w:rPr>
+        <w:t>1</w:t>
+      </w:r>
+      <w:r>
+        <w:rPr>
+          <w:lang w:val="en-US"/>
+        </w:rPr>
+        <w:t>.1.2 SAP accountancy solutions</w:t>
+      </w:r>
+      <w:bookmarkEnd w:id="4"/>
+    </w:p>
+    <w:p>
+      <w:pPr>
+        <w:spacing w:line="480" w:lineRule="auto"/>
+        <w:rPr>
+          <w:rFonts w:ascii="Times New Roman" w:hAnsi="Times New Roman"/>
+          <w:sz w:val="24"/>
+          <w:szCs w:val="24"/>
+          <w:lang w:val="en-US"/>
+        </w:rPr>
+      </w:pPr>
+      <w:r>
+        <w:rPr>
+          <w:rFonts w:ascii="Times New Roman" w:hAnsi="Times New Roman"/>
+          <w:sz w:val="24"/>
+          <w:szCs w:val="24"/>
+          <w:lang w:val="en-US"/>
+        </w:rPr>
+        <w:t xml:space="preserve">SAP SE (Systems Application &amp; Products in Data Processing) is a multinational software corporation that makes enterprise software to manage business operations and customer </w:t>
+      </w:r>
+      <w:r>
+        <w:rPr>
+          <w:rFonts w:ascii="Times New Roman" w:hAnsi="Times New Roman"/>
+          <w:sz w:val="24"/>
+          <w:szCs w:val="24"/>
+          <w:lang w:val="en-US"/>
+        </w:rPr>
+        <w:lastRenderedPageBreak/>
+        <w:t>relations.</w:t>
+      </w:r>
+      <w:r>
+        <w:rPr>
+          <w:rFonts w:ascii="Times New Roman" w:hAnsi="Times New Roman"/>
+          <w:sz w:val="24"/>
+          <w:szCs w:val="24"/>
+          <w:lang w:val="en-US"/>
+        </w:rPr>
+        <w:t xml:space="preserve"> </w:t>
+      </w:r>
+      <w:r>
+        <w:rPr>
+          <w:rFonts w:ascii="Times New Roman" w:hAnsi="Times New Roman"/>
+          <w:sz w:val="24"/>
+          <w:szCs w:val="24"/>
+          <w:lang w:val="en-US"/>
+        </w:rPr>
+        <w:t>SAP website is very good structured and contains videos which describe the main features and benefits of their solutions. Some videos show parts of the workflow of</w:t>
+      </w:r>
+      <w:r>
+        <w:rPr>
+          <w:rFonts w:ascii="Times New Roman" w:hAnsi="Times New Roman"/>
+          <w:sz w:val="24"/>
+          <w:szCs w:val="24"/>
+          <w:lang w:val="en-US"/>
+        </w:rPr>
+        <w:t xml:space="preserve"> </w:t>
+      </w:r>
+      <w:r>
+        <w:rPr>
+          <w:rFonts w:ascii="Times New Roman" w:hAnsi="Times New Roman"/>
+          <w:sz w:val="24"/>
+          <w:szCs w:val="24"/>
+          <w:lang w:val="en-US"/>
+        </w:rPr>
+        <w:t>mobile</w:t>
+      </w:r>
+      <w:r>
+        <w:rPr>
+          <w:rFonts w:ascii="Times New Roman" w:hAnsi="Times New Roman"/>
+          <w:sz w:val="24"/>
+          <w:szCs w:val="24"/>
+          <w:lang w:val="en-US"/>
+        </w:rPr>
+        <w:t xml:space="preserve"> and/or </w:t>
+      </w:r>
+      <w:r>
+        <w:rPr>
+          <w:rFonts w:ascii="Times New Roman" w:hAnsi="Times New Roman"/>
+          <w:sz w:val="24"/>
+          <w:szCs w:val="24"/>
+          <w:lang w:val="en-US"/>
+        </w:rPr>
+        <w:t>desktop applications</w:t>
+      </w:r>
+      <w:r>
+        <w:rPr>
+          <w:rFonts w:ascii="Times New Roman" w:hAnsi="Times New Roman"/>
+          <w:sz w:val="24"/>
+          <w:szCs w:val="24"/>
+          <w:lang w:val="en-US"/>
+        </w:rPr>
+        <w:t>;</w:t>
+      </w:r>
+      <w:r>
+        <w:rPr>
+          <w:rFonts w:ascii="Times New Roman" w:hAnsi="Times New Roman"/>
+          <w:sz w:val="24"/>
+          <w:szCs w:val="24"/>
+          <w:lang w:val="en-US"/>
+        </w:rPr>
+        <w:t xml:space="preserve"> </w:t>
+      </w:r>
+      <w:r>
+        <w:rPr>
+          <w:rFonts w:ascii="Times New Roman" w:hAnsi="Times New Roman"/>
+          <w:sz w:val="24"/>
+          <w:szCs w:val="24"/>
+          <w:lang w:val="en-US"/>
+        </w:rPr>
+        <w:t>this</w:t>
+      </w:r>
+      <w:r>
+        <w:rPr>
+          <w:rFonts w:ascii="Times New Roman" w:hAnsi="Times New Roman"/>
+          <w:sz w:val="24"/>
+          <w:szCs w:val="24"/>
+          <w:lang w:val="en-US"/>
+        </w:rPr>
+        <w:t xml:space="preserve"> give</w:t>
+      </w:r>
+      <w:r>
+        <w:rPr>
+          <w:rFonts w:ascii="Times New Roman" w:hAnsi="Times New Roman"/>
+          <w:sz w:val="24"/>
+          <w:szCs w:val="24"/>
+          <w:lang w:val="en-US"/>
+        </w:rPr>
+        <w:t>s</w:t>
+      </w:r>
+      <w:r>
+        <w:rPr>
+          <w:rFonts w:ascii="Times New Roman" w:hAnsi="Times New Roman"/>
+          <w:sz w:val="24"/>
+          <w:szCs w:val="24"/>
+          <w:lang w:val="en-US"/>
+        </w:rPr>
+        <w:t xml:space="preserve"> </w:t>
+      </w:r>
+      <w:r>
+        <w:rPr>
+          <w:rFonts w:ascii="Times New Roman" w:hAnsi="Times New Roman"/>
+          <w:sz w:val="24"/>
+          <w:szCs w:val="24"/>
+          <w:lang w:val="en-US"/>
+        </w:rPr>
+        <w:t>quite accurate representation</w:t>
+      </w:r>
+      <w:r>
+        <w:rPr>
+          <w:rFonts w:ascii="Times New Roman" w:hAnsi="Times New Roman"/>
+          <w:sz w:val="24"/>
+          <w:szCs w:val="24"/>
+          <w:lang w:val="en-US"/>
+        </w:rPr>
+        <w:t xml:space="preserve"> o</w:t>
+      </w:r>
+      <w:r>
+        <w:rPr>
+          <w:rFonts w:ascii="Times New Roman" w:hAnsi="Times New Roman"/>
+          <w:sz w:val="24"/>
+          <w:szCs w:val="24"/>
+          <w:lang w:val="en-US"/>
+        </w:rPr>
+        <w:t>f the products</w:t>
+      </w:r>
+      <w:r>
+        <w:rPr>
+          <w:rFonts w:ascii="Times New Roman" w:hAnsi="Times New Roman"/>
+          <w:sz w:val="24"/>
+          <w:szCs w:val="24"/>
+          <w:lang w:val="en-US"/>
+        </w:rPr>
+        <w:t>.</w:t>
+      </w:r>
+    </w:p>
+    <w:p>
+      <w:pPr>
+        <w:spacing w:line="480" w:lineRule="auto"/>
+        <w:rPr>
+          <w:rFonts w:ascii="Times New Roman" w:hAnsi="Times New Roman"/>
+          <w:sz w:val="24"/>
+          <w:szCs w:val="24"/>
+          <w:lang w:val="en-US"/>
+        </w:rPr>
+      </w:pPr>
+      <w:r>
+        <w:rPr>
+          <w:rFonts w:ascii="Times New Roman" w:hAnsi="Times New Roman"/>
+          <w:sz w:val="24"/>
+          <w:szCs w:val="24"/>
+          <w:lang w:val="en-US"/>
+        </w:rPr>
+        <w:t>SAP Business Network Group includes Concur Technologies which offer three interesting products:</w:t>
+      </w:r>
+    </w:p>
+    <w:p>
+      <w:pPr>
+        <w:numPr>
+          <w:ilvl w:val="0"/>
+          <w:numId w:val="8"/>
+        </w:numPr>
+        <w:rPr>
+          <w:rFonts w:ascii="Times New Roman" w:hAnsi="Times New Roman"/>
+          <w:sz w:val="24"/>
+          <w:szCs w:val="24"/>
+          <w:lang w:val="en-US"/>
+        </w:rPr>
+      </w:pPr>
+      <w:r>
+        <w:rPr>
+          <w:rFonts w:ascii="Times New Roman" w:hAnsi="Times New Roman"/>
+          <w:sz w:val="24"/>
+          <w:szCs w:val="24"/>
+          <w:lang w:val="en-US"/>
+        </w:rPr>
+        <w:t>Concur Expense;</w:t>
+      </w:r>
+    </w:p>
+    <w:p>
+      <w:pPr>
+        <w:numPr>
+          <w:ilvl w:val="0"/>
+          <w:numId w:val="8"/>
+        </w:numPr>
+        <w:rPr>
+          <w:rFonts w:ascii="Times New Roman" w:hAnsi="Times New Roman"/>
+          <w:sz w:val="24"/>
+          <w:szCs w:val="24"/>
+          <w:lang w:val="en-US"/>
+        </w:rPr>
+      </w:pPr>
+      <w:r>
+        <w:rPr>
+          <w:rFonts w:ascii="Times New Roman" w:hAnsi="Times New Roman"/>
+          <w:sz w:val="24"/>
+          <w:szCs w:val="24"/>
+          <w:lang w:val="en-US"/>
+        </w:rPr>
+        <w:t>Concur Travel;</w:t>
+      </w:r>
+    </w:p>
+    <w:p>
+      <w:pPr>
+        <w:numPr>
+          <w:ilvl w:val="0"/>
+          <w:numId w:val="8"/>
+        </w:numPr>
+        <w:rPr>
+          <w:rFonts w:ascii="Times New Roman" w:hAnsi="Times New Roman"/>
+          <w:sz w:val="24"/>
+          <w:szCs w:val="24"/>
+          <w:lang w:val="en-US"/>
+        </w:rPr>
+      </w:pPr>
+      <w:r>
+        <w:rPr>
+          <w:rFonts w:ascii="Times New Roman" w:hAnsi="Times New Roman"/>
+          <w:sz w:val="24"/>
+          <w:szCs w:val="24"/>
+          <w:lang w:val="en-US"/>
+        </w:rPr>
+        <w:t>Concur Invoice.</w:t>
+      </w:r>
+    </w:p>
+    <w:p>
+      <w:pPr>
+        <w:spacing w:line="480" w:lineRule="auto"/>
+        <w:rPr>
+          <w:rFonts w:ascii="Times New Roman" w:hAnsi="Times New Roman"/>
+          <w:sz w:val="24"/>
+          <w:szCs w:val="24"/>
+          <w:lang w:val="en-US"/>
+        </w:rPr>
+      </w:pPr>
+      <w:r>
+        <w:rPr>
+          <w:rFonts w:ascii="Times New Roman" w:hAnsi="Times New Roman"/>
+          <w:sz w:val="24"/>
+          <w:szCs w:val="24"/>
+          <w:lang w:val="en-US"/>
+        </w:rPr>
+        <w:t xml:space="preserve">All these solutions integrate with the world most popular finance systems. </w:t>
+      </w:r>
+      <w:r>
+        <w:rPr>
+          <w:rFonts w:ascii="Times New Roman" w:hAnsi="Times New Roman"/>
+          <w:sz w:val="24"/>
+          <w:szCs w:val="24"/>
+          <w:lang w:val="en-US"/>
+        </w:rPr>
+        <w:t>Moreover, SAP provides a combination of their two products: Concur Travel &amp; Expense.</w:t>
+      </w:r>
+    </w:p>
+    <w:p>
+      <w:pPr>
+        <w:spacing w:line="480" w:lineRule="auto"/>
+        <w:rPr>
+          <w:rFonts w:ascii="Times New Roman" w:hAnsi="Times New Roman"/>
+          <w:sz w:val="24"/>
+          <w:szCs w:val="24"/>
+          <w:lang w:val="en-US"/>
+        </w:rPr>
+      </w:pPr>
+      <w:r>
+        <w:rPr>
+          <w:rFonts w:ascii="Times New Roman" w:hAnsi="Times New Roman"/>
+          <w:sz w:val="24"/>
+          <w:szCs w:val="24"/>
+          <w:lang w:val="en-US"/>
+        </w:rPr>
+        <w:t xml:space="preserve">Concur Expense presents automated, fast and accurate expense management. It captures data from credit card transactions, e-receipts and receipt photos, automatically </w:t>
+      </w:r>
+      <w:proofErr w:type="spellStart"/>
+      <w:r>
+        <w:rPr>
+          <w:rFonts w:ascii="Times New Roman" w:hAnsi="Times New Roman"/>
+          <w:sz w:val="24"/>
+          <w:szCs w:val="24"/>
+          <w:lang w:val="en-US"/>
+        </w:rPr>
+        <w:t>categorises</w:t>
+      </w:r>
+      <w:proofErr w:type="spellEnd"/>
+      <w:r>
+        <w:rPr>
+          <w:rFonts w:ascii="Times New Roman" w:hAnsi="Times New Roman"/>
+          <w:sz w:val="24"/>
+          <w:szCs w:val="24"/>
+          <w:lang w:val="en-US"/>
+        </w:rPr>
+        <w:t xml:space="preserve"> and maps expenses and enforces policy compliance. Concur expense helps to get accurate and on-time expense reports which can be easily reviewed and approved by managers.</w:t>
+      </w:r>
+    </w:p>
+    <w:p>
+      <w:pPr>
+        <w:spacing w:line="480" w:lineRule="auto"/>
+        <w:rPr>
+          <w:rFonts w:ascii="Times New Roman" w:hAnsi="Times New Roman"/>
+          <w:sz w:val="24"/>
+          <w:szCs w:val="24"/>
+          <w:lang w:val="en-US"/>
+        </w:rPr>
+      </w:pPr>
+      <w:r>
+        <w:rPr>
+          <w:rFonts w:ascii="Times New Roman" w:hAnsi="Times New Roman"/>
+          <w:sz w:val="24"/>
+          <w:szCs w:val="24"/>
+          <w:lang w:val="en-US"/>
+        </w:rPr>
+        <w:t>Concur Travel</w:t>
+      </w:r>
+      <w:r>
+        <w:rPr>
+          <w:rFonts w:ascii="Times New Roman" w:hAnsi="Times New Roman"/>
+          <w:sz w:val="24"/>
+          <w:szCs w:val="24"/>
+          <w:lang w:val="en-US"/>
+        </w:rPr>
+        <w:t xml:space="preserve"> focuses</w:t>
+      </w:r>
+      <w:r>
+        <w:rPr>
+          <w:rFonts w:ascii="Times New Roman" w:hAnsi="Times New Roman"/>
+          <w:sz w:val="24"/>
+          <w:szCs w:val="24"/>
+          <w:lang w:val="en-US"/>
+        </w:rPr>
+        <w:t xml:space="preserve"> on corporate travels and helps to simplify their bookings and control company costs. The system provides searching and booking of flight, hotel, rental car and rail using multiple global distribution systems.</w:t>
+      </w:r>
+      <w:r>
+        <w:rPr>
+          <w:rFonts w:ascii="Times New Roman" w:hAnsi="Times New Roman"/>
+          <w:sz w:val="24"/>
+          <w:szCs w:val="24"/>
+          <w:lang w:val="en-US"/>
+        </w:rPr>
+        <w:t xml:space="preserve"> Employees can attach receipt photos of their trip expenses; additionally, trip expenses are automatically imported from e-receipts and credit cards charges. These data collection methods help to create practically complete report which an employee just needs to submit after they return home.</w:t>
+      </w:r>
+    </w:p>
+    <w:p>
+      <w:pPr>
+        <w:spacing w:line="480" w:lineRule="auto"/>
+        <w:rPr>
+          <w:rFonts w:ascii="Times New Roman" w:hAnsi="Times New Roman"/>
+          <w:sz w:val="24"/>
+          <w:szCs w:val="24"/>
+          <w:lang w:val="en-US"/>
+        </w:rPr>
+      </w:pPr>
+      <w:r>
+        <w:rPr>
+          <w:rFonts w:ascii="Times New Roman" w:hAnsi="Times New Roman"/>
+          <w:sz w:val="24"/>
+          <w:szCs w:val="24"/>
+          <w:lang w:val="en-US"/>
+        </w:rPr>
+        <w:t xml:space="preserve">The last product, </w:t>
+      </w:r>
+      <w:r>
+        <w:rPr>
+          <w:rFonts w:ascii="Times New Roman" w:hAnsi="Times New Roman"/>
+          <w:sz w:val="24"/>
+          <w:szCs w:val="24"/>
+          <w:lang w:val="en-US"/>
+        </w:rPr>
+        <w:t>Concur Invoice</w:t>
+      </w:r>
+      <w:r>
+        <w:rPr>
+          <w:rFonts w:ascii="Times New Roman" w:hAnsi="Times New Roman"/>
+          <w:sz w:val="24"/>
+          <w:szCs w:val="24"/>
+          <w:lang w:val="en-US"/>
+        </w:rPr>
+        <w:t xml:space="preserve">, </w:t>
+      </w:r>
+      <w:r>
+        <w:rPr>
+          <w:rFonts w:ascii="Times New Roman" w:hAnsi="Times New Roman"/>
+          <w:sz w:val="24"/>
+          <w:szCs w:val="24"/>
+          <w:lang w:val="en-US"/>
+        </w:rPr>
+        <w:t xml:space="preserve">aims to automate the invoice processing which helps company to reduce costs and achieve larger control over accounts payable. The solution </w:t>
+      </w:r>
+      <w:r>
+        <w:rPr>
+          <w:rFonts w:ascii="Times New Roman" w:hAnsi="Times New Roman"/>
+          <w:sz w:val="24"/>
+          <w:szCs w:val="24"/>
+          <w:lang w:val="en-US"/>
+        </w:rPr>
+        <w:lastRenderedPageBreak/>
+        <w:t>manages requests, requires validating of purchase requests before spending and matches invoices to received goods and services, saving companies time and money. Intelligence monitoring tools give organization complete visibility of employees’ expenditures and help better forecast cash, time payments and identify additional vendor savings and discounts.</w:t>
+      </w:r>
+      <w:bookmarkStart w:id="5" w:name="_GoBack"/>
+      <w:bookmarkEnd w:id="5"/>
+    </w:p>
+    <w:p>
+      <w:pPr>
+        <w:pStyle w:val="3"/>
+        <w:rPr>
+          <w:lang w:val="en-US"/>
+        </w:rPr>
+      </w:pPr>
+      <w:bookmarkStart w:id="6" w:name="_Toc520572029"/>
+      <w:r>
+        <w:rPr>
+          <w:lang w:val="en-US"/>
+        </w:rPr>
+        <w:t>1</w:t>
+      </w:r>
+      <w:r>
+        <w:rPr>
+          <w:lang w:val="en-US"/>
+        </w:rPr>
+        <w:t>.1.3 Microsoft accountancy solutions</w:t>
+      </w:r>
+      <w:bookmarkEnd w:id="6"/>
+    </w:p>
+    <w:p>
+      <w:pPr>
+        <w:pStyle w:val="3"/>
+        <w:rPr>
+          <w:lang w:val="en-US"/>
+        </w:rPr>
+      </w:pPr>
+      <w:bookmarkStart w:id="7" w:name="_Toc520572030"/>
+      <w:r>
+        <w:rPr>
+          <w:lang w:val="en-US"/>
+        </w:rPr>
+        <w:t>1</w:t>
+      </w:r>
+      <w:r>
+        <w:rPr>
+          <w:lang w:val="en-US"/>
+        </w:rPr>
+        <w:t>.1.4 Sage accountancy solutions</w:t>
+      </w:r>
+      <w:bookmarkEnd w:id="7"/>
+    </w:p>
+    <w:p>
+      <w:pPr>
+        <w:pStyle w:val="2"/>
+        <w:rPr>
+          <w:lang w:val="en-US"/>
+        </w:rPr>
+      </w:pPr>
+      <w:bookmarkStart w:id="8" w:name="_Toc520572031"/>
+      <w:r>
+        <w:rPr>
+          <w:lang w:val="en-US"/>
+        </w:rPr>
+        <w:t>1</w:t>
+      </w:r>
+      <w:r>
+        <w:rPr>
+          <w:lang w:val="en-US"/>
+        </w:rPr>
+        <w:t>.2 Overspending issues and microloans system in the UK</w:t>
+      </w:r>
+      <w:bookmarkEnd w:id="8"/>
+    </w:p>
+    <w:p>
+      <w:pPr>
+        <w:spacing w:line="480" w:lineRule="auto"/>
+        <w:rPr>
+          <w:lang w:val="en-US"/>
+        </w:rPr>
+      </w:pPr>
+      <w:r>
+        <w:rPr>
+          <w:lang w:val="en-US"/>
+        </w:rPr>
+        <w:t>Test</w:t>
+      </w:r>
+    </w:p>
+    <w:p>
+      <w:pPr>
+        <w:pStyle w:val="2"/>
+        <w:rPr>
+          <w:lang w:val="en-US"/>
+        </w:rPr>
+      </w:pPr>
+      <w:bookmarkStart w:id="9" w:name="_Toc520572032"/>
+      <w:r>
+        <w:rPr>
+          <w:lang w:val="en-US"/>
+        </w:rPr>
+        <w:t>1</w:t>
+      </w:r>
+      <w:r>
+        <w:rPr>
+          <w:lang w:val="en-US"/>
+        </w:rPr>
+        <w:t>.3 Analysis of existing budgeting solutions for individuals</w:t>
+      </w:r>
+      <w:bookmarkEnd w:id="9"/>
+    </w:p>
+    <w:p>
+      <w:pPr>
+        <w:spacing w:line="480" w:lineRule="auto"/>
+        <w:rPr>
+          <w:lang w:val="en-US"/>
+        </w:rPr>
+      </w:pPr>
+      <w:r>
+        <w:rPr>
+          <w:lang w:val="en-US"/>
+        </w:rPr>
+        <w:t>Test</w:t>
+      </w:r>
+    </w:p>
+    <w:p>
+      <w:pPr>
+        <w:pStyle w:val="1"/>
+        <w:rPr>
+          <w:lang w:val="en-US"/>
+        </w:rPr>
+      </w:pPr>
+      <w:bookmarkStart w:id="10" w:name="_Toc520572033"/>
+      <w:r>
+        <w:rPr>
+          <w:lang w:val="en-US"/>
+        </w:rPr>
+        <w:t>2</w:t>
+      </w:r>
+      <w:r>
+        <w:rPr>
+          <w:lang w:val="en-US"/>
+        </w:rPr>
+        <w:t>. Requirements for Intelligent Expense Manager</w:t>
+      </w:r>
+      <w:bookmarkEnd w:id="10"/>
+    </w:p>
+    <w:p>
+      <w:pPr>
+        <w:spacing w:line="480" w:lineRule="auto"/>
+        <w:rPr>
+          <w:rFonts w:ascii="Times New Roman" w:hAnsi="Times New Roman"/>
           <w:color w:val="FF0000"/>
           <w:sz w:val="24"/>
           <w:szCs w:val="24"/>
@@ -1688,12 +2986,101 @@
       <w:r>
         <w:rPr>
           <w:rFonts w:ascii="Times New Roman" w:hAnsi="Times New Roman"/>
+          <w:sz w:val="24"/>
+          <w:szCs w:val="24"/>
+          <w:lang w:val="en-US"/>
+        </w:rPr>
+        <w:t xml:space="preserve">The specification of Intelligent Expense Manager requirements has been created based on the background research described in the previous chapters. The software will be developed iteratively. </w:t>
+      </w:r>
+      <w:r>
+        <w:rPr>
+          <w:rFonts w:ascii="Times New Roman" w:hAnsi="Times New Roman"/>
           <w:color w:val="FF0000"/>
           <w:sz w:val="24"/>
           <w:szCs w:val="24"/>
           <w:lang w:val="ru-RU"/>
         </w:rPr>
-        <w:t>Добавить абзац про разделение трат.</w:t>
+        <w:t>Дописать</w:t>
+      </w:r>
+      <w:r>
+        <w:rPr>
+          <w:rFonts w:ascii="Times New Roman" w:hAnsi="Times New Roman"/>
+          <w:color w:val="FF0000"/>
+          <w:sz w:val="24"/>
+          <w:szCs w:val="24"/>
+          <w:lang w:val="ru-RU"/>
+        </w:rPr>
+        <w:t xml:space="preserve">, </w:t>
+      </w:r>
+      <w:r>
+        <w:rPr>
+          <w:rFonts w:ascii="Times New Roman" w:hAnsi="Times New Roman"/>
+          <w:color w:val="FF0000"/>
+          <w:sz w:val="24"/>
+          <w:szCs w:val="24"/>
+          <w:lang w:val="ru-RU"/>
+        </w:rPr>
+        <w:t xml:space="preserve">сказать, что тут только </w:t>
+      </w:r>
+      <w:r>
+        <w:rPr>
+          <w:rFonts w:ascii="Times New Roman" w:hAnsi="Times New Roman"/>
+          <w:color w:val="FF0000"/>
+          <w:sz w:val="24"/>
+          <w:szCs w:val="24"/>
+          <w:lang w:val="en-US"/>
+        </w:rPr>
+        <w:t>core</w:t>
+      </w:r>
+      <w:r>
+        <w:rPr>
+          <w:rFonts w:ascii="Times New Roman" w:hAnsi="Times New Roman"/>
+          <w:color w:val="FF0000"/>
+          <w:sz w:val="24"/>
+          <w:szCs w:val="24"/>
+          <w:lang w:val="ru-RU"/>
+        </w:rPr>
+        <w:t xml:space="preserve"> </w:t>
+      </w:r>
+      <w:r>
+        <w:rPr>
+          <w:rFonts w:ascii="Times New Roman" w:hAnsi="Times New Roman"/>
+          <w:color w:val="FF0000"/>
+          <w:sz w:val="24"/>
+          <w:szCs w:val="24"/>
+          <w:lang w:val="en-US"/>
+        </w:rPr>
+        <w:t>requirements</w:t>
+      </w:r>
+      <w:r>
+        <w:rPr>
+          <w:rFonts w:ascii="Times New Roman" w:hAnsi="Times New Roman"/>
+          <w:color w:val="FF0000"/>
+          <w:sz w:val="24"/>
+          <w:szCs w:val="24"/>
+          <w:lang w:val="ru-RU"/>
+        </w:rPr>
+        <w:t>, которые</w:t>
+      </w:r>
+      <w:r>
+        <w:rPr>
+          <w:rFonts w:ascii="Times New Roman" w:hAnsi="Times New Roman"/>
+          <w:color w:val="FF0000"/>
+          <w:sz w:val="24"/>
+          <w:szCs w:val="24"/>
+          <w:lang w:val="ru-RU"/>
+        </w:rPr>
+        <w:t xml:space="preserve"> будут реализованы</w:t>
+      </w:r>
+      <w:r>
+        <w:rPr>
+          <w:rFonts w:ascii="Times New Roman" w:hAnsi="Times New Roman"/>
+          <w:color w:val="FF0000"/>
+          <w:sz w:val="24"/>
+          <w:szCs w:val="24"/>
+          <w:lang w:val="ru-RU"/>
+        </w:rPr>
+        <w:t>, а остальные в аппендиксе.</w:t>
       </w:r>
     </w:p>
     <w:p>
@@ -1703,241 +3090,24 @@
           <w:rFonts w:ascii="Times New Roman" w:hAnsi="Times New Roman"/>
           <w:sz w:val="24"/>
           <w:szCs w:val="24"/>
-          <w:lang w:val="en-US"/>
-        </w:rPr>
-      </w:pPr>
-      <w:r>
-        <w:rPr>
-          <w:rFonts w:ascii="Times New Roman" w:hAnsi="Times New Roman"/>
-          <w:sz w:val="24"/>
-          <w:szCs w:val="24"/>
-          <w:lang w:val="en-US"/>
-        </w:rPr>
-        <w:t xml:space="preserve">Taking everything into account, expense management is a very important aspect of welfare and people should be able to deal with it easily and efficiently. This project investigates the existing accounting solutions and focuses on building the prototype which attempts to improve the competitors’ applications to provide better experience and results </w:t>
-      </w:r>
-      <w:r>
-        <w:rPr>
-          <w:rFonts w:ascii="Times New Roman" w:hAnsi="Times New Roman"/>
-          <w:sz w:val="24"/>
-          <w:szCs w:val="24"/>
-          <w:lang w:val="en-US"/>
-        </w:rPr>
-        <w:t xml:space="preserve">for individuals </w:t>
-      </w:r>
-      <w:r>
-        <w:rPr>
-          <w:rFonts w:ascii="Times New Roman" w:hAnsi="Times New Roman"/>
-          <w:sz w:val="24"/>
-          <w:szCs w:val="24"/>
-          <w:lang w:val="en-US"/>
-        </w:rPr>
-        <w:t>in money management.</w:t>
-      </w:r>
-    </w:p>
-    <w:p>
-      <w:pPr>
-        <w:pStyle w:val="1"/>
-        <w:rPr>
-          <w:lang w:val="en-US"/>
-        </w:rPr>
-      </w:pPr>
-      <w:bookmarkStart w:id="1" w:name="_Toc520549705"/>
-      <w:r>
-        <w:rPr>
-          <w:lang w:val="en-US"/>
-        </w:rPr>
-        <w:t>2. Research</w:t>
-      </w:r>
-      <w:bookmarkEnd w:id="1"/>
-    </w:p>
-    <w:p>
-      <w:pPr>
-        <w:spacing w:line="480" w:lineRule="auto"/>
-        <w:rPr>
-          <w:rFonts w:ascii="Times New Roman" w:hAnsi="Times New Roman"/>
-          <w:sz w:val="24"/>
-          <w:szCs w:val="24"/>
-          <w:lang w:val="en-US"/>
-        </w:rPr>
-      </w:pPr>
-      <w:r>
-        <w:rPr>
-          <w:rFonts w:ascii="Times New Roman" w:hAnsi="Times New Roman"/>
-          <w:sz w:val="24"/>
-          <w:szCs w:val="24"/>
-          <w:lang w:val="en-US"/>
-        </w:rPr>
-        <w:t>Test</w:t>
-      </w:r>
-    </w:p>
-    <w:p>
-      <w:pPr>
-        <w:pStyle w:val="2"/>
-        <w:rPr>
-          <w:lang w:val="en-US"/>
-        </w:rPr>
-      </w:pPr>
-      <w:bookmarkStart w:id="2" w:name="_Toc520549706"/>
-      <w:r>
-        <w:rPr>
-          <w:lang w:val="en-US"/>
-        </w:rPr>
-        <w:lastRenderedPageBreak/>
-        <w:t>2.1 Analysis of flagships’ accountancy solutions</w:t>
-      </w:r>
-      <w:bookmarkEnd w:id="2"/>
-    </w:p>
-    <w:p>
-      <w:pPr>
-        <w:spacing w:line="480" w:lineRule="auto"/>
-        <w:rPr>
-          <w:rFonts w:ascii="Times New Roman" w:hAnsi="Times New Roman"/>
-          <w:sz w:val="24"/>
-          <w:szCs w:val="24"/>
-          <w:lang w:val="en-US"/>
-        </w:rPr>
-      </w:pPr>
-      <w:r>
-        <w:rPr>
-          <w:rFonts w:ascii="Times New Roman" w:hAnsi="Times New Roman"/>
-          <w:sz w:val="24"/>
-          <w:szCs w:val="24"/>
-          <w:lang w:val="en-US"/>
-        </w:rPr>
-        <w:t>T</w:t>
-      </w:r>
-      <w:r>
-        <w:rPr>
-          <w:rFonts w:ascii="Times New Roman" w:hAnsi="Times New Roman"/>
-          <w:sz w:val="24"/>
-          <w:szCs w:val="24"/>
-          <w:lang w:val="en-US"/>
-        </w:rPr>
-        <w:t xml:space="preserve">he problem of finance management is not new, and </w:t>
-      </w:r>
-      <w:r>
-        <w:rPr>
-          <w:rFonts w:ascii="Times New Roman" w:hAnsi="Times New Roman"/>
-          <w:sz w:val="24"/>
-          <w:szCs w:val="24"/>
-          <w:lang w:val="en-US"/>
-        </w:rPr>
-        <w:t>plenty</w:t>
-      </w:r>
-      <w:r>
-        <w:rPr>
-          <w:rFonts w:ascii="Times New Roman" w:hAnsi="Times New Roman"/>
-          <w:sz w:val="24"/>
-          <w:szCs w:val="24"/>
-          <w:lang w:val="en-US"/>
-        </w:rPr>
-        <w:t xml:space="preserve"> solutions have been already developed to address it. To learn more about important issues and aspects of accounting, the large business solutions from flagship corporations have been investigated and analysed. </w:t>
-      </w:r>
-      <w:r>
-        <w:rPr>
-          <w:rFonts w:ascii="Times New Roman" w:hAnsi="Times New Roman"/>
-          <w:sz w:val="24"/>
-          <w:szCs w:val="24"/>
-          <w:lang w:val="en-US"/>
-        </w:rPr>
-        <w:t>These solutions are oriented on mainly large and medium</w:t>
-      </w:r>
-      <w:r>
-        <w:rPr>
-          <w:rFonts w:ascii="Times New Roman" w:hAnsi="Times New Roman"/>
-          <w:sz w:val="24"/>
-          <w:szCs w:val="24"/>
-          <w:lang w:val="en-US"/>
-        </w:rPr>
-        <w:t>-sized</w:t>
-      </w:r>
-      <w:r>
-        <w:rPr>
-          <w:rFonts w:ascii="Times New Roman" w:hAnsi="Times New Roman"/>
-          <w:sz w:val="24"/>
-          <w:szCs w:val="24"/>
-          <w:lang w:val="en-US"/>
-        </w:rPr>
-        <w:t xml:space="preserve"> businesses and are quite expensive. Companies which </w:t>
-      </w:r>
-      <w:r>
-        <w:rPr>
-          <w:rFonts w:ascii="Times New Roman" w:hAnsi="Times New Roman"/>
-          <w:sz w:val="24"/>
-          <w:szCs w:val="24"/>
-          <w:lang w:val="en-US"/>
-        </w:rPr>
-        <w:t>can afford those solutions</w:t>
-      </w:r>
-      <w:r>
-        <w:rPr>
-          <w:rFonts w:ascii="Times New Roman" w:hAnsi="Times New Roman"/>
-          <w:sz w:val="24"/>
-          <w:szCs w:val="24"/>
-          <w:lang w:val="en-US"/>
-        </w:rPr>
-        <w:t xml:space="preserve"> have many complex processes to maintain; therefore, by buying accounting solutions they can gain greater control of their finances, automate </w:t>
-      </w:r>
-      <w:r>
-        <w:rPr>
-          <w:rFonts w:ascii="Times New Roman" w:hAnsi="Times New Roman"/>
-          <w:sz w:val="24"/>
-          <w:szCs w:val="24"/>
-          <w:lang w:val="en-US"/>
-        </w:rPr>
-        <w:t xml:space="preserve">routine tasks and </w:t>
-      </w:r>
-      <w:r>
-        <w:rPr>
-          <w:rFonts w:ascii="Times New Roman" w:hAnsi="Times New Roman"/>
-          <w:sz w:val="24"/>
-          <w:szCs w:val="24"/>
-          <w:lang w:val="en-US"/>
-        </w:rPr>
-        <w:t xml:space="preserve">as a result </w:t>
-      </w:r>
-      <w:r>
-        <w:rPr>
-          <w:rFonts w:ascii="Times New Roman" w:hAnsi="Times New Roman"/>
-          <w:sz w:val="24"/>
-          <w:szCs w:val="24"/>
-          <w:lang w:val="en-US"/>
-        </w:rPr>
-        <w:t xml:space="preserve">make better decisions over time. </w:t>
-      </w:r>
-      <w:r>
-        <w:rPr>
-          <w:rFonts w:ascii="Times New Roman" w:hAnsi="Times New Roman"/>
-          <w:sz w:val="24"/>
-          <w:szCs w:val="24"/>
-          <w:lang w:val="en-US"/>
-        </w:rPr>
-        <w:t>Many experts and developers have been working on t</w:t>
-      </w:r>
-      <w:r>
-        <w:rPr>
-          <w:rFonts w:ascii="Times New Roman" w:hAnsi="Times New Roman"/>
-          <w:sz w:val="24"/>
-          <w:szCs w:val="24"/>
-          <w:lang w:val="en-US"/>
-        </w:rPr>
-        <w:t>h</w:t>
-      </w:r>
-      <w:r>
-        <w:rPr>
-          <w:rFonts w:ascii="Times New Roman" w:hAnsi="Times New Roman"/>
-          <w:sz w:val="24"/>
-          <w:szCs w:val="24"/>
-          <w:lang w:val="en-US"/>
-        </w:rPr>
-        <w:t>e flagships’ solutions</w:t>
-      </w:r>
-      <w:r>
-        <w:rPr>
-          <w:rFonts w:ascii="Times New Roman" w:hAnsi="Times New Roman"/>
-          <w:sz w:val="24"/>
-          <w:szCs w:val="24"/>
-          <w:lang w:val="en-US"/>
+          <w:lang w:val="ru-RU"/>
+        </w:rPr>
+      </w:pPr>
+      <w:r>
+        <w:rPr>
+          <w:rFonts w:ascii="Times New Roman" w:hAnsi="Times New Roman"/>
+          <w:sz w:val="24"/>
+          <w:szCs w:val="24"/>
+          <w:lang w:val="en-US"/>
+        </w:rPr>
+        <w:t>Basic</w:t>
+      </w:r>
+      <w:r>
+        <w:rPr>
+          <w:rFonts w:ascii="Times New Roman" w:hAnsi="Times New Roman"/>
+          <w:sz w:val="24"/>
+          <w:szCs w:val="24"/>
+          <w:lang w:val="ru-RU"/>
         </w:rPr>
         <w:t xml:space="preserve"> </w:t>
       </w:r>
@@ -1948,349 +3118,16 @@
           <w:szCs w:val="24"/>
           <w:lang w:val="en-US"/>
         </w:rPr>
-        <w:t>for years, so t</w:t>
-      </w:r>
-      <w:r>
-        <w:rPr>
-          <w:rFonts w:ascii="Times New Roman" w:hAnsi="Times New Roman"/>
-          <w:sz w:val="24"/>
-          <w:szCs w:val="24"/>
-          <w:lang w:val="en-US"/>
-        </w:rPr>
-        <w:t xml:space="preserve">heir analysis </w:t>
-      </w:r>
-      <w:r>
-        <w:rPr>
-          <w:rFonts w:ascii="Times New Roman" w:hAnsi="Times New Roman"/>
-          <w:sz w:val="24"/>
-          <w:szCs w:val="24"/>
-          <w:lang w:val="en-US"/>
-        </w:rPr>
-        <w:t xml:space="preserve">has helped to discover essential capabilities and </w:t>
-      </w:r>
-      <w:r>
-        <w:rPr>
-          <w:rFonts w:ascii="Times New Roman" w:hAnsi="Times New Roman"/>
-          <w:sz w:val="24"/>
-          <w:szCs w:val="24"/>
-          <w:lang w:val="en-US"/>
-        </w:rPr>
-        <w:t>give an idea of vital</w:t>
-      </w:r>
-      <w:r>
-        <w:rPr>
-          <w:rFonts w:ascii="Times New Roman" w:hAnsi="Times New Roman"/>
-          <w:sz w:val="24"/>
-          <w:szCs w:val="24"/>
-          <w:lang w:val="en-US"/>
-        </w:rPr>
-        <w:t xml:space="preserve"> features which can be </w:t>
-      </w:r>
-      <w:r>
-        <w:rPr>
-          <w:rFonts w:ascii="Times New Roman" w:hAnsi="Times New Roman"/>
-          <w:sz w:val="24"/>
-          <w:szCs w:val="24"/>
-          <w:lang w:val="en-US"/>
-        </w:rPr>
-        <w:t>inherited</w:t>
-      </w:r>
-      <w:r>
-        <w:rPr>
-          <w:rFonts w:ascii="Times New Roman" w:hAnsi="Times New Roman"/>
-          <w:sz w:val="24"/>
-          <w:szCs w:val="24"/>
-          <w:lang w:val="en-US"/>
-        </w:rPr>
-        <w:t xml:space="preserve"> </w:t>
-      </w:r>
-      <w:r>
-        <w:rPr>
-          <w:rFonts w:ascii="Times New Roman" w:hAnsi="Times New Roman"/>
-          <w:sz w:val="24"/>
-          <w:szCs w:val="24"/>
-          <w:lang w:val="en-US"/>
-        </w:rPr>
-        <w:t>to help ordinal individuals with tighter budgets.</w:t>
-      </w:r>
-    </w:p>
-    <w:p>
-      <w:pPr>
-        <w:spacing w:after="0" w:line="480" w:lineRule="auto"/>
-        <w:rPr>
-          <w:rFonts w:ascii="Times New Roman" w:hAnsi="Times New Roman"/>
-          <w:sz w:val="24"/>
-          <w:szCs w:val="24"/>
-          <w:lang w:val="en-US"/>
-        </w:rPr>
-      </w:pPr>
-      <w:r>
-        <w:rPr>
-          <w:rFonts w:ascii="Times New Roman" w:hAnsi="Times New Roman"/>
-          <w:sz w:val="24"/>
-          <w:szCs w:val="24"/>
-          <w:lang w:val="en-US"/>
-        </w:rPr>
-        <w:t>Solutions of four corporations have been investigated: Oracle, SAP</w:t>
-      </w:r>
-      <w:r>
-        <w:rPr>
-          <w:rFonts w:ascii="Times New Roman" w:hAnsi="Times New Roman"/>
-          <w:sz w:val="24"/>
-          <w:szCs w:val="24"/>
-          <w:lang w:val="en-US"/>
-        </w:rPr>
-        <w:t xml:space="preserve"> SE</w:t>
-      </w:r>
-      <w:r>
-        <w:rPr>
-          <w:rFonts w:ascii="Times New Roman" w:hAnsi="Times New Roman"/>
-          <w:sz w:val="24"/>
-          <w:szCs w:val="24"/>
-          <w:lang w:val="en-US"/>
-        </w:rPr>
-        <w:t>, Microsoft and Sage. The products of the first three companies (Oracle, SAP</w:t>
-      </w:r>
-      <w:r>
-        <w:rPr>
-          <w:rFonts w:ascii="Times New Roman" w:hAnsi="Times New Roman"/>
-          <w:sz w:val="24"/>
-          <w:szCs w:val="24"/>
-          <w:lang w:val="en-US"/>
-        </w:rPr>
-        <w:t xml:space="preserve"> SE</w:t>
-      </w:r>
-      <w:r>
-        <w:rPr>
-          <w:rFonts w:ascii="Times New Roman" w:hAnsi="Times New Roman"/>
-          <w:sz w:val="24"/>
-          <w:szCs w:val="24"/>
-          <w:lang w:val="en-US"/>
-        </w:rPr>
-        <w:t>, Microsoft) are mainly intended for large and medium-sized enterprises, whereas the last company (Sage) focuses on small and medium-sized.</w:t>
-      </w:r>
-    </w:p>
-    <w:p>
-      <w:pPr>
-        <w:pStyle w:val="3"/>
-        <w:rPr>
-          <w:lang w:val="en-US"/>
-        </w:rPr>
-      </w:pPr>
-      <w:bookmarkStart w:id="3" w:name="_Toc520549707"/>
-      <w:r>
-        <w:rPr>
-          <w:lang w:val="en-US"/>
-        </w:rPr>
-        <w:t>2.1.1</w:t>
-      </w:r>
-      <w:r>
-        <w:rPr>
-          <w:lang w:val="en-US"/>
-        </w:rPr>
-        <w:t xml:space="preserve"> Oracle accountancy solutions</w:t>
-      </w:r>
-      <w:bookmarkEnd w:id="3"/>
-    </w:p>
-    <w:p>
-      <w:pPr>
-        <w:pStyle w:val="3"/>
-        <w:rPr>
-          <w:lang w:val="en-US"/>
-        </w:rPr>
-      </w:pPr>
-      <w:r>
-        <w:rPr>
-          <w:lang w:val="en-US"/>
-        </w:rPr>
-        <w:t xml:space="preserve">2.1.2 SAP </w:t>
-      </w:r>
-      <w:r>
-        <w:rPr>
-          <w:lang w:val="en-US"/>
-        </w:rPr>
-        <w:t xml:space="preserve">SE </w:t>
-      </w:r>
-      <w:r>
-        <w:rPr>
-          <w:lang w:val="en-US"/>
-        </w:rPr>
-        <w:t>accountancy solutions</w:t>
-      </w:r>
-    </w:p>
-    <w:p>
-      <w:pPr>
-        <w:rPr>
-          <w:rFonts w:ascii="Times New Roman" w:hAnsi="Times New Roman"/>
-          <w:sz w:val="24"/>
-          <w:szCs w:val="24"/>
-          <w:lang w:val="en-US"/>
-        </w:rPr>
-      </w:pPr>
-      <w:r>
-        <w:rPr>
-          <w:rFonts w:ascii="Times New Roman" w:hAnsi="Times New Roman"/>
-          <w:sz w:val="24"/>
-          <w:szCs w:val="24"/>
-          <w:lang w:val="en-US"/>
-        </w:rPr>
-        <w:t>SAP SE (Systems Application &amp; Products in Data Processing) is a multinational software corporation that makes enterprise software to manage business operations and customer relations.</w:t>
-      </w:r>
-    </w:p>
-    <w:p>
-      <w:pPr>
-        <w:pStyle w:val="3"/>
-        <w:rPr>
-          <w:lang w:val="en-US"/>
-        </w:rPr>
-      </w:pPr>
-      <w:r>
-        <w:rPr>
-          <w:lang w:val="en-US"/>
-        </w:rPr>
-        <w:t>2.1.3 Microsoft accountancy solutions</w:t>
-      </w:r>
-    </w:p>
-    <w:p>
-      <w:pPr>
-        <w:pStyle w:val="3"/>
-        <w:rPr>
-          <w:lang w:val="en-US"/>
-        </w:rPr>
-      </w:pPr>
-      <w:r>
-        <w:rPr>
-          <w:lang w:val="en-US"/>
-        </w:rPr>
-        <w:t>2.1.4 Sage accountancy solutions</w:t>
-      </w:r>
-    </w:p>
-    <w:p>
-      <w:pPr>
-        <w:pStyle w:val="2"/>
-        <w:rPr>
-          <w:lang w:val="en-US"/>
-        </w:rPr>
-      </w:pPr>
-      <w:bookmarkStart w:id="4" w:name="_Toc520549708"/>
-      <w:r>
-        <w:rPr>
-          <w:lang w:val="en-US"/>
-        </w:rPr>
-        <w:t>2.2 Overspending issues and microloans system in the UK</w:t>
-      </w:r>
-      <w:bookmarkEnd w:id="4"/>
-    </w:p>
-    <w:p>
-      <w:pPr>
-        <w:spacing w:line="480" w:lineRule="auto"/>
-        <w:rPr>
-          <w:lang w:val="en-US"/>
-        </w:rPr>
-      </w:pPr>
-      <w:r>
-        <w:rPr>
-          <w:lang w:val="en-US"/>
-        </w:rPr>
-        <w:t>Test</w:t>
-      </w:r>
-    </w:p>
-    <w:p>
-      <w:pPr>
-        <w:pStyle w:val="2"/>
-        <w:rPr>
-          <w:lang w:val="en-US"/>
-        </w:rPr>
-      </w:pPr>
-      <w:bookmarkStart w:id="5" w:name="_Toc520549709"/>
-      <w:r>
-        <w:rPr>
-          <w:lang w:val="en-US"/>
-        </w:rPr>
-        <w:lastRenderedPageBreak/>
-        <w:t>2.3 Analysis of existing budgeting solutions for individuals</w:t>
-      </w:r>
-      <w:bookmarkEnd w:id="5"/>
-    </w:p>
-    <w:p>
-      <w:pPr>
-        <w:spacing w:line="480" w:lineRule="auto"/>
-        <w:rPr>
-          <w:lang w:val="en-US"/>
-        </w:rPr>
-      </w:pPr>
-      <w:r>
-        <w:rPr>
-          <w:lang w:val="en-US"/>
-        </w:rPr>
-        <w:t>Test</w:t>
-      </w:r>
-    </w:p>
-    <w:p>
-      <w:pPr>
-        <w:pStyle w:val="1"/>
-        <w:rPr>
-          <w:lang w:val="en-US"/>
-        </w:rPr>
-      </w:pPr>
-      <w:bookmarkStart w:id="6" w:name="_Toc520549710"/>
-      <w:r>
-        <w:rPr>
-          <w:lang w:val="en-US"/>
-        </w:rPr>
-        <w:t>3. Requirements for Intelligent Expense Manager</w:t>
-      </w:r>
-      <w:bookmarkEnd w:id="6"/>
-    </w:p>
-    <w:p>
-      <w:pPr>
-        <w:spacing w:line="480" w:lineRule="auto"/>
-        <w:rPr>
-          <w:rFonts w:ascii="Times New Roman" w:hAnsi="Times New Roman"/>
-          <w:color w:val="FF0000"/>
+        <w:t>requirements</w:t>
+      </w:r>
+      <w:r>
+        <w:rPr>
+          <w:rFonts w:ascii="Times New Roman" w:hAnsi="Times New Roman"/>
           <w:sz w:val="24"/>
           <w:szCs w:val="24"/>
           <w:lang w:val="ru-RU"/>
         </w:rPr>
-      </w:pPr>
-      <w:r>
-        <w:rPr>
-          <w:rFonts w:ascii="Times New Roman" w:hAnsi="Times New Roman"/>
-          <w:sz w:val="24"/>
-          <w:szCs w:val="24"/>
-          <w:lang w:val="en-US"/>
-        </w:rPr>
-        <w:t xml:space="preserve">The specification of Intelligent Expense Manager requirements has been created based on the background research described in the previous chapters. The software will be developed iteratively. </w:t>
-      </w:r>
-      <w:r>
-        <w:rPr>
-          <w:rFonts w:ascii="Times New Roman" w:hAnsi="Times New Roman"/>
-          <w:color w:val="FF0000"/>
-          <w:sz w:val="24"/>
-          <w:szCs w:val="24"/>
-          <w:lang w:val="ru-RU"/>
-        </w:rPr>
-        <w:t>Дописать</w:t>
-      </w:r>
-    </w:p>
-    <w:p>
-      <w:pPr>
-        <w:spacing w:line="480" w:lineRule="auto"/>
-        <w:rPr>
-          <w:rFonts w:ascii="Times New Roman" w:hAnsi="Times New Roman"/>
-          <w:sz w:val="24"/>
-          <w:szCs w:val="24"/>
-          <w:lang w:val="en-US"/>
-        </w:rPr>
-      </w:pPr>
-      <w:r>
-        <w:rPr>
-          <w:rFonts w:ascii="Times New Roman" w:hAnsi="Times New Roman"/>
-          <w:sz w:val="24"/>
-          <w:szCs w:val="24"/>
-          <w:lang w:val="en-US"/>
-        </w:rPr>
-        <w:t>Basic requirements:</w:t>
+        <w:t>:</w:t>
       </w:r>
     </w:p>
     <w:p>
@@ -2382,6 +3219,7 @@
           <w:szCs w:val="24"/>
           <w:lang w:val="en-US"/>
         </w:rPr>
+        <w:lastRenderedPageBreak/>
         <w:t>User should be able to set a budget for a month.</w:t>
       </w:r>
     </w:p>
@@ -2541,7 +3379,6 @@
           <w:szCs w:val="24"/>
           <w:lang w:val="en-US"/>
         </w:rPr>
-        <w:lastRenderedPageBreak/>
         <w:t>Requirements for the sharing expenses aspect:</w:t>
       </w:r>
     </w:p>
@@ -2710,6 +3547,7 @@
           <w:szCs w:val="24"/>
           <w:lang w:val="en-US"/>
         </w:rPr>
+        <w:lastRenderedPageBreak/>
         <w:t>The expense can be paid by one or several group members.</w:t>
       </w:r>
     </w:p>
@@ -2894,7 +3732,6 @@
           <w:szCs w:val="24"/>
           <w:lang w:val="en-US"/>
         </w:rPr>
-        <w:lastRenderedPageBreak/>
         <w:t>User can choose the period for which the statistics should be displayed.</w:t>
       </w:r>
     </w:p>
@@ -2945,8 +3782,6 @@
         </w:rPr>
         <w:t>A</w:t>
       </w:r>
-      <w:bookmarkStart w:id="7" w:name="_GoBack"/>
-      <w:bookmarkEnd w:id="7"/>
       <w:r>
         <w:rPr>
           <w:rFonts w:ascii="Times New Roman" w:hAnsi="Times New Roman"/>
@@ -3012,12 +3847,18 @@
           <w:lang w:val="en-US"/>
         </w:rPr>
       </w:pPr>
-      <w:bookmarkStart w:id="8" w:name="_Toc520549711"/>
-      <w:r>
-        <w:rPr>
-          <w:lang w:val="en-US"/>
-        </w:rPr>
-        <w:t xml:space="preserve">4. </w:t>
+      <w:bookmarkStart w:id="11" w:name="_Toc520572034"/>
+      <w:r>
+        <w:rPr>
+          <w:lang w:val="en-US"/>
+        </w:rPr>
+        <w:t>3</w:t>
+      </w:r>
+      <w:r>
+        <w:rPr>
+          <w:lang w:val="en-US"/>
+        </w:rPr>
+        <w:t xml:space="preserve">. </w:t>
       </w:r>
       <w:r>
         <w:rPr>
@@ -3025,7 +3866,7 @@
         </w:rPr>
         <w:t>Design</w:t>
       </w:r>
-      <w:bookmarkEnd w:id="8"/>
+      <w:bookmarkEnd w:id="11"/>
     </w:p>
     <w:p>
       <w:pPr>
@@ -3048,14 +3889,20 @@
           <w:lang w:val="en-US"/>
         </w:rPr>
       </w:pPr>
-      <w:bookmarkStart w:id="9" w:name="_Toc520549712"/>
-      <w:r>
-        <w:rPr>
-          <w:lang w:val="en-US"/>
-        </w:rPr>
-        <w:t>4.1 Monetization strategies of mobile applications</w:t>
-      </w:r>
-      <w:bookmarkEnd w:id="9"/>
+      <w:bookmarkStart w:id="12" w:name="_Toc520572035"/>
+      <w:r>
+        <w:rPr>
+          <w:lang w:val="en-US"/>
+        </w:rPr>
+        <w:t>3</w:t>
+      </w:r>
+      <w:r>
+        <w:rPr>
+          <w:lang w:val="en-US"/>
+        </w:rPr>
+        <w:t>.1 Monetization strategies of mobile applications</w:t>
+      </w:r>
+      <w:bookmarkEnd w:id="12"/>
     </w:p>
     <w:p>
       <w:pPr>
@@ -3078,14 +3925,20 @@
           <w:lang w:val="en-US"/>
         </w:rPr>
       </w:pPr>
-      <w:bookmarkStart w:id="10" w:name="_Toc520549713"/>
-      <w:r>
-        <w:rPr>
-          <w:lang w:val="en-US"/>
-        </w:rPr>
-        <w:t>4.2 UI design</w:t>
-      </w:r>
-      <w:bookmarkEnd w:id="10"/>
+      <w:bookmarkStart w:id="13" w:name="_Toc520572036"/>
+      <w:r>
+        <w:rPr>
+          <w:lang w:val="en-US"/>
+        </w:rPr>
+        <w:t>3</w:t>
+      </w:r>
+      <w:r>
+        <w:rPr>
+          <w:lang w:val="en-US"/>
+        </w:rPr>
+        <w:t>.2 UI design</w:t>
+      </w:r>
+      <w:bookmarkEnd w:id="13"/>
     </w:p>
     <w:p>
       <w:pPr>
@@ -3108,14 +3961,21 @@
           <w:lang w:val="en-US"/>
         </w:rPr>
       </w:pPr>
-      <w:bookmarkStart w:id="11" w:name="_Toc520549714"/>
-      <w:r>
-        <w:rPr>
-          <w:lang w:val="en-US"/>
-        </w:rPr>
-        <w:t>4.3 Architecture design</w:t>
-      </w:r>
-      <w:bookmarkEnd w:id="11"/>
+      <w:bookmarkStart w:id="14" w:name="_Toc520572037"/>
+      <w:r>
+        <w:rPr>
+          <w:lang w:val="en-US"/>
+        </w:rPr>
+        <w:lastRenderedPageBreak/>
+        <w:t>3</w:t>
+      </w:r>
+      <w:r>
+        <w:rPr>
+          <w:lang w:val="en-US"/>
+        </w:rPr>
+        <w:t>.3 Architecture design</w:t>
+      </w:r>
+      <w:bookmarkEnd w:id="14"/>
     </w:p>
     <w:p>
       <w:pPr>
@@ -3133,19 +3993,25 @@
     </w:p>
     <w:p>
       <w:pPr>
-        <w:pStyle w:val="2"/>
-        <w:rPr>
-          <w:lang w:val="en-US"/>
-        </w:rPr>
-      </w:pPr>
-      <w:bookmarkStart w:id="12" w:name="_Toc520549715"/>
-      <w:r>
-        <w:rPr>
-          <w:lang w:val="en-US"/>
-        </w:rPr>
-        <w:t>5. Implementation</w:t>
-      </w:r>
-      <w:bookmarkEnd w:id="12"/>
+        <w:pStyle w:val="1"/>
+        <w:rPr>
+          <w:lang w:val="en-US"/>
+        </w:rPr>
+      </w:pPr>
+      <w:bookmarkStart w:id="15" w:name="_Toc520572038"/>
+      <w:r>
+        <w:rPr>
+          <w:lang w:val="en-US"/>
+        </w:rPr>
+        <w:t>4</w:t>
+      </w:r>
+      <w:r>
+        <w:rPr>
+          <w:lang w:val="en-US"/>
+        </w:rPr>
+        <w:t>. Implementation</w:t>
+      </w:r>
+      <w:bookmarkEnd w:id="15"/>
     </w:p>
     <w:p>
       <w:pPr>
@@ -3168,14 +4034,20 @@
           <w:lang w:val="en-US"/>
         </w:rPr>
       </w:pPr>
-      <w:bookmarkStart w:id="13" w:name="_Toc520549716"/>
-      <w:r>
-        <w:rPr>
-          <w:lang w:val="en-US"/>
-        </w:rPr>
-        <w:t>6. Testing and evaluation</w:t>
-      </w:r>
-      <w:bookmarkEnd w:id="13"/>
+      <w:bookmarkStart w:id="16" w:name="_Toc520572039"/>
+      <w:r>
+        <w:rPr>
+          <w:lang w:val="en-US"/>
+        </w:rPr>
+        <w:t>5</w:t>
+      </w:r>
+      <w:r>
+        <w:rPr>
+          <w:lang w:val="en-US"/>
+        </w:rPr>
+        <w:t>. Testing and evaluation</w:t>
+      </w:r>
+      <w:bookmarkEnd w:id="16"/>
     </w:p>
     <w:p>
       <w:pPr>
@@ -3198,14 +4070,20 @@
           <w:lang w:val="en-US"/>
         </w:rPr>
       </w:pPr>
-      <w:bookmarkStart w:id="14" w:name="_Toc520549717"/>
-      <w:r>
-        <w:rPr>
-          <w:lang w:val="en-US"/>
-        </w:rPr>
-        <w:t>7. Conclusions</w:t>
-      </w:r>
-      <w:bookmarkEnd w:id="14"/>
+      <w:bookmarkStart w:id="17" w:name="_Toc520572040"/>
+      <w:r>
+        <w:rPr>
+          <w:lang w:val="en-US"/>
+        </w:rPr>
+        <w:t>6</w:t>
+      </w:r>
+      <w:r>
+        <w:rPr>
+          <w:lang w:val="en-US"/>
+        </w:rPr>
+        <w:t>. Conclusions</w:t>
+      </w:r>
+      <w:bookmarkEnd w:id="17"/>
     </w:p>
     <w:p>
       <w:pPr>
@@ -3228,15 +4106,20 @@
           <w:lang w:val="en-US"/>
         </w:rPr>
       </w:pPr>
-      <w:bookmarkStart w:id="15" w:name="_Toc520549718"/>
-      <w:r>
-        <w:rPr>
-          <w:lang w:val="en-US"/>
-        </w:rPr>
-        <w:lastRenderedPageBreak/>
-        <w:t>8. Further work</w:t>
-      </w:r>
-      <w:bookmarkEnd w:id="15"/>
+      <w:bookmarkStart w:id="18" w:name="_Toc520572041"/>
+      <w:r>
+        <w:rPr>
+          <w:lang w:val="en-US"/>
+        </w:rPr>
+        <w:t>7</w:t>
+      </w:r>
+      <w:r>
+        <w:rPr>
+          <w:lang w:val="en-US"/>
+        </w:rPr>
+        <w:t>. Further work</w:t>
+      </w:r>
+      <w:bookmarkEnd w:id="18"/>
     </w:p>
     <w:p>
       <w:pPr>
@@ -3259,14 +4142,14 @@
           <w:lang w:val="en-US"/>
         </w:rPr>
       </w:pPr>
-      <w:bookmarkStart w:id="16" w:name="_Toc520549719"/>
+      <w:bookmarkStart w:id="19" w:name="_Toc520572042"/>
       <w:r>
         <w:rPr>
           <w:lang w:val="en-US"/>
         </w:rPr>
         <w:t>References</w:t>
       </w:r>
-      <w:bookmarkEnd w:id="16"/>
+      <w:bookmarkEnd w:id="19"/>
     </w:p>
     <w:p>
       <w:pPr>
@@ -3289,14 +4172,14 @@
           <w:lang w:val="en-US"/>
         </w:rPr>
       </w:pPr>
-      <w:bookmarkStart w:id="17" w:name="_Toc520549720"/>
+      <w:bookmarkStart w:id="20" w:name="_Toc520572043"/>
       <w:r>
         <w:rPr>
           <w:lang w:val="en-US"/>
         </w:rPr>
         <w:t>Appendices</w:t>
       </w:r>
-      <w:bookmarkEnd w:id="17"/>
+      <w:bookmarkEnd w:id="20"/>
     </w:p>
     <w:p>
       <w:pPr>
@@ -3311,16 +4194,6 @@
         </w:rPr>
         <w:t xml:space="preserve">Test </w:t>
       </w:r>
-    </w:p>
-    <w:p>
-      <w:pPr>
-        <w:spacing w:line="480" w:lineRule="auto"/>
-        <w:rPr>
-          <w:rFonts w:ascii="Times New Roman" w:hAnsi="Times New Roman"/>
-          <w:sz w:val="24"/>
-          <w:lang w:val="en-US"/>
-        </w:rPr>
-      </w:pPr>
     </w:p>
     <w:p>
       <w:pPr>
@@ -4111,6 +4984,95 @@
       </w:pPr>
     </w:lvl>
   </w:abstractNum>
+  <w:abstractNum w:abstractNumId="7" w15:restartNumberingAfterBreak="0">
+    <w:nsid w:val="77315B22"/>
+    <w:multiLevelType w:val="hybridMultilevel"/>
+    <w:tmpl w:val="CBA04728"/>
+    <w:lvl w:ilvl="0" w:tplc="0419000F">
+      <w:start w:val="1"/>
+      <w:numFmt w:val="decimal"/>
+      <w:lvlText w:val="%1."/>
+      <w:lvlJc w:val="left"/>
+      <w:pPr>
+        <w:ind w:left="720" w:hanging="360"/>
+      </w:pPr>
+      <w:rPr>
+        <w:rFonts w:hint="default"/>
+      </w:rPr>
+    </w:lvl>
+    <w:lvl w:ilvl="1" w:tplc="04190019" w:tentative="1">
+      <w:start w:val="1"/>
+      <w:numFmt w:val="lowerLetter"/>
+      <w:lvlText w:val="%2."/>
+      <w:lvlJc w:val="left"/>
+      <w:pPr>
+        <w:ind w:left="1440" w:hanging="360"/>
+      </w:pPr>
+    </w:lvl>
+    <w:lvl w:ilvl="2" w:tplc="0419001B" w:tentative="1">
+      <w:start w:val="1"/>
+      <w:numFmt w:val="lowerRoman"/>
+      <w:lvlText w:val="%3."/>
+      <w:lvlJc w:val="right"/>
+      <w:pPr>
+        <w:ind w:left="2160" w:hanging="180"/>
+      </w:pPr>
+    </w:lvl>
+    <w:lvl w:ilvl="3" w:tplc="0419000F" w:tentative="1">
+      <w:start w:val="1"/>
+      <w:numFmt w:val="decimal"/>
+      <w:lvlText w:val="%4."/>
+      <w:lvlJc w:val="left"/>
+      <w:pPr>
+        <w:ind w:left="2880" w:hanging="360"/>
+      </w:pPr>
+    </w:lvl>
+    <w:lvl w:ilvl="4" w:tplc="04190019" w:tentative="1">
+      <w:start w:val="1"/>
+      <w:numFmt w:val="lowerLetter"/>
+      <w:lvlText w:val="%5."/>
+      <w:lvlJc w:val="left"/>
+      <w:pPr>
+        <w:ind w:left="3600" w:hanging="360"/>
+      </w:pPr>
+    </w:lvl>
+    <w:lvl w:ilvl="5" w:tplc="0419001B" w:tentative="1">
+      <w:start w:val="1"/>
+      <w:numFmt w:val="lowerRoman"/>
+      <w:lvlText w:val="%6."/>
+      <w:lvlJc w:val="right"/>
+      <w:pPr>
+        <w:ind w:left="4320" w:hanging="180"/>
+      </w:pPr>
+    </w:lvl>
+    <w:lvl w:ilvl="6" w:tplc="0419000F" w:tentative="1">
+      <w:start w:val="1"/>
+      <w:numFmt w:val="decimal"/>
+      <w:lvlText w:val="%7."/>
+      <w:lvlJc w:val="left"/>
+      <w:pPr>
+        <w:ind w:left="5040" w:hanging="360"/>
+      </w:pPr>
+    </w:lvl>
+    <w:lvl w:ilvl="7" w:tplc="04190019" w:tentative="1">
+      <w:start w:val="1"/>
+      <w:numFmt w:val="lowerLetter"/>
+      <w:lvlText w:val="%8."/>
+      <w:lvlJc w:val="left"/>
+      <w:pPr>
+        <w:ind w:left="5760" w:hanging="360"/>
+      </w:pPr>
+    </w:lvl>
+    <w:lvl w:ilvl="8" w:tplc="0419001B" w:tentative="1">
+      <w:start w:val="1"/>
+      <w:numFmt w:val="lowerRoman"/>
+      <w:lvlText w:val="%9."/>
+      <w:lvlJc w:val="right"/>
+      <w:pPr>
+        <w:ind w:left="6480" w:hanging="180"/>
+      </w:pPr>
+    </w:lvl>
+  </w:abstractNum>
   <w:num w:numId="1">
     <w:abstractNumId w:val="4"/>
   </w:num>
@@ -4131,6 +5093,9 @@
   </w:num>
   <w:num w:numId="7">
     <w:abstractNumId w:val="0"/>
+  </w:num>
+  <w:num w:numId="8">
+    <w:abstractNumId w:val="7"/>
   </w:num>
 </w:numbering>
 </file>
@@ -5015,7 +5980,7 @@
 </file>
 
 <file path=customXml/itemProps1.xml><?xml version="1.0" encoding="utf-8"?>
-<ds:datastoreItem xmlns:ds="http://schemas.openxmlformats.org/officeDocument/2006/customXml" ds:itemID="{D2C5A5D7-78BF-42FB-A93C-A389CC429641}">
+<ds:datastoreItem xmlns:ds="http://schemas.openxmlformats.org/officeDocument/2006/customXml" ds:itemID="{E9FB57DE-42BC-403C-A322-DD24EEE9DCC9}">
   <ds:schemaRefs>
     <ds:schemaRef ds:uri="http://schemas.openxmlformats.org/officeDocument/2006/bibliography"/>
   </ds:schemaRefs>

</xml_diff>

<commit_message>
Added Sage products overview chapter.
</commit_message>
<xml_diff>
--- a/Report.docx
+++ b/Report.docx
@@ -2831,7 +2831,27 @@
         <w:lastRenderedPageBreak/>
         <w:t>manages requests, requires validating of purchase requests before spending and matches invoices to received goods and services, saving companies time and money. Intelligence monitoring tools give organization complete visibility of employees’ expenditures and help better forecast cash, time payments and identify additional vendor savings and discounts.</w:t>
       </w:r>
-      <w:bookmarkStart w:id="5" w:name="_GoBack"/>
+    </w:p>
+    <w:p>
+      <w:pPr>
+        <w:pStyle w:val="3"/>
+        <w:rPr>
+          <w:lang w:val="en-US"/>
+        </w:rPr>
+      </w:pPr>
+      <w:bookmarkStart w:id="5" w:name="_Toc520572029"/>
+      <w:r>
+        <w:rPr>
+          <w:lang w:val="en-US"/>
+        </w:rPr>
+        <w:t>1</w:t>
+      </w:r>
+      <w:r>
+        <w:rPr>
+          <w:lang w:val="en-US"/>
+        </w:rPr>
+        <w:t>.1.3 Microsoft accountancy solutions</w:t>
+      </w:r>
       <w:bookmarkEnd w:id="5"/>
     </w:p>
     <w:p>
@@ -2841,7 +2861,7 @@
           <w:lang w:val="en-US"/>
         </w:rPr>
       </w:pPr>
-      <w:bookmarkStart w:id="6" w:name="_Toc520572029"/>
+      <w:bookmarkStart w:id="6" w:name="_Toc520572030"/>
       <w:r>
         <w:rPr>
           <w:lang w:val="en-US"/>
@@ -2852,31 +2872,286 @@
         <w:rPr>
           <w:lang w:val="en-US"/>
         </w:rPr>
-        <w:t>.1.3 Microsoft accountancy solutions</w:t>
+        <w:t>.1.4 Sage accountancy solutions</w:t>
       </w:r>
       <w:bookmarkEnd w:id="6"/>
     </w:p>
     <w:p>
       <w:pPr>
-        <w:pStyle w:val="3"/>
-        <w:rPr>
-          <w:lang w:val="en-US"/>
-        </w:rPr>
-      </w:pPr>
-      <w:bookmarkStart w:id="7" w:name="_Toc520572030"/>
-      <w:r>
-        <w:rPr>
-          <w:lang w:val="en-US"/>
-        </w:rPr>
-        <w:t>1</w:t>
-      </w:r>
-      <w:r>
-        <w:rPr>
-          <w:lang w:val="en-US"/>
-        </w:rPr>
-        <w:t>.1.4 Sage accountancy solutions</w:t>
-      </w:r>
+        <w:spacing w:line="480" w:lineRule="auto"/>
+        <w:rPr>
+          <w:rFonts w:ascii="Times New Roman" w:hAnsi="Times New Roman"/>
+          <w:sz w:val="24"/>
+          <w:szCs w:val="24"/>
+          <w:lang w:val="en-US"/>
+        </w:rPr>
+      </w:pPr>
+      <w:r>
+        <w:rPr>
+          <w:rFonts w:ascii="Times New Roman" w:hAnsi="Times New Roman"/>
+          <w:sz w:val="24"/>
+          <w:szCs w:val="24"/>
+          <w:lang w:val="en-US"/>
+        </w:rPr>
+        <w:t xml:space="preserve">Sage is a British </w:t>
+      </w:r>
+      <w:r>
+        <w:rPr>
+          <w:rFonts w:ascii="Times New Roman" w:hAnsi="Times New Roman"/>
+          <w:sz w:val="24"/>
+          <w:szCs w:val="24"/>
+          <w:lang w:val="en-US"/>
+        </w:rPr>
+        <w:t xml:space="preserve">multinational enterprise software company which began as a startup in 1981. </w:t>
+      </w:r>
+      <w:r>
+        <w:rPr>
+          <w:rFonts w:ascii="Times New Roman" w:hAnsi="Times New Roman"/>
+          <w:sz w:val="24"/>
+          <w:szCs w:val="24"/>
+          <w:lang w:val="en-US"/>
+        </w:rPr>
+        <w:t xml:space="preserve">They help businesses of small and medium sizes to manage accounting and finances, payments, people and payroll. </w:t>
+      </w:r>
+      <w:r>
+        <w:rPr>
+          <w:rFonts w:ascii="Times New Roman" w:hAnsi="Times New Roman"/>
+          <w:sz w:val="24"/>
+          <w:szCs w:val="24"/>
+          <w:lang w:val="en-US"/>
+        </w:rPr>
+        <w:t>The Sage website is a bit</w:t>
+      </w:r>
+      <w:r>
+        <w:rPr>
+          <w:rFonts w:ascii="Times New Roman" w:hAnsi="Times New Roman"/>
+          <w:sz w:val="24"/>
+          <w:szCs w:val="24"/>
+          <w:lang w:val="en-US"/>
+        </w:rPr>
+        <w:t xml:space="preserve"> </w:t>
+      </w:r>
+      <w:r>
+        <w:rPr>
+          <w:rFonts w:ascii="Times New Roman" w:hAnsi="Times New Roman"/>
+          <w:sz w:val="24"/>
+          <w:szCs w:val="24"/>
+          <w:lang w:val="en-US"/>
+        </w:rPr>
+        <w:t>intricate, it contains a few videos with products’ descriptions, but they are too abstract and do not give clear picture of the software. Nevertheless, the website</w:t>
+      </w:r>
+      <w:r>
+        <w:rPr>
+          <w:rFonts w:ascii="Times New Roman" w:hAnsi="Times New Roman"/>
+          <w:sz w:val="24"/>
+          <w:szCs w:val="24"/>
+          <w:lang w:val="en-US"/>
+        </w:rPr>
+        <w:t xml:space="preserve"> contains plain description of products and in addition Google Play and App Store have screenshots of mobile applications</w:t>
+      </w:r>
+      <w:r>
+        <w:rPr>
+          <w:rFonts w:ascii="Times New Roman" w:hAnsi="Times New Roman"/>
+          <w:sz w:val="24"/>
+          <w:szCs w:val="24"/>
+          <w:lang w:val="en-US"/>
+        </w:rPr>
+        <w:t xml:space="preserve"> to obtain the better impression about the granted solutions.</w:t>
+      </w:r>
+      <w:r>
+        <w:rPr>
+          <w:rFonts w:ascii="Times New Roman" w:hAnsi="Times New Roman"/>
+          <w:sz w:val="24"/>
+          <w:szCs w:val="24"/>
+          <w:lang w:val="en-US"/>
+        </w:rPr>
+        <w:t xml:space="preserve"> Only products related to accounting and financials have been investigated.</w:t>
+      </w:r>
+    </w:p>
+    <w:p>
+      <w:pPr>
+        <w:spacing w:line="480" w:lineRule="auto"/>
+        <w:rPr>
+          <w:rFonts w:ascii="Times New Roman" w:hAnsi="Times New Roman"/>
+          <w:sz w:val="24"/>
+          <w:szCs w:val="24"/>
+          <w:lang w:val="en-US"/>
+        </w:rPr>
+      </w:pPr>
+      <w:r>
+        <w:rPr>
+          <w:rFonts w:ascii="Times New Roman" w:hAnsi="Times New Roman"/>
+          <w:sz w:val="24"/>
+          <w:szCs w:val="24"/>
+          <w:lang w:val="en-US"/>
+        </w:rPr>
+        <w:t>Sage Business Cloud Accounting</w:t>
+      </w:r>
+      <w:r>
+        <w:rPr>
+          <w:rFonts w:ascii="Times New Roman" w:hAnsi="Times New Roman"/>
+          <w:sz w:val="24"/>
+          <w:szCs w:val="24"/>
+          <w:lang w:val="en-US"/>
+        </w:rPr>
+        <w:t xml:space="preserve"> works with invoices, records transaction</w:t>
+      </w:r>
+      <w:r>
+        <w:rPr>
+          <w:rFonts w:ascii="Times New Roman" w:hAnsi="Times New Roman"/>
+          <w:sz w:val="24"/>
+          <w:szCs w:val="24"/>
+          <w:lang w:val="en-US"/>
+        </w:rPr>
+        <w:t>s</w:t>
+      </w:r>
+      <w:r>
+        <w:rPr>
+          <w:rFonts w:ascii="Times New Roman" w:hAnsi="Times New Roman"/>
+          <w:sz w:val="24"/>
+          <w:szCs w:val="24"/>
+          <w:lang w:val="en-US"/>
+        </w:rPr>
+        <w:t xml:space="preserve">, </w:t>
+      </w:r>
+      <w:r>
+        <w:rPr>
+          <w:rFonts w:ascii="Times New Roman" w:hAnsi="Times New Roman"/>
+          <w:sz w:val="24"/>
+          <w:szCs w:val="24"/>
+          <w:lang w:val="en-US"/>
+        </w:rPr>
+        <w:t>displays performance statistics and syncs information across all devices using cloud storage.</w:t>
+      </w:r>
+      <w:r>
+        <w:rPr>
+          <w:rFonts w:ascii="Times New Roman" w:hAnsi="Times New Roman"/>
+          <w:sz w:val="24"/>
+          <w:szCs w:val="24"/>
+          <w:lang w:val="en-US"/>
+        </w:rPr>
+        <w:t xml:space="preserve"> Invoices for done work can be created in the system and sent to customers. It is possible to track and manage overdue payments, send quotes for review and agreements by a customer. Accounting solution also allows to enter money in and money out transactions, as well as attach photos of receipts; a category, description and reference can be applied to transactions.</w:t>
+      </w:r>
+      <w:r>
+        <w:rPr>
+          <w:rFonts w:ascii="Times New Roman" w:hAnsi="Times New Roman"/>
+          <w:sz w:val="24"/>
+          <w:szCs w:val="24"/>
+          <w:lang w:val="en-US"/>
+        </w:rPr>
+        <w:t xml:space="preserve"> The great focus of Sage product is on the facilitation of managing transaction and invoices which helps companies to run their business more professionally.</w:t>
+      </w:r>
+    </w:p>
+    <w:p>
+      <w:pPr>
+        <w:spacing w:line="480" w:lineRule="auto"/>
+        <w:rPr>
+          <w:rFonts w:ascii="Times New Roman" w:hAnsi="Times New Roman"/>
+          <w:sz w:val="24"/>
+          <w:szCs w:val="24"/>
+          <w:lang w:val="en-US"/>
+        </w:rPr>
+      </w:pPr>
+      <w:r>
+        <w:rPr>
+          <w:rFonts w:ascii="Times New Roman" w:hAnsi="Times New Roman"/>
+          <w:sz w:val="24"/>
+          <w:szCs w:val="24"/>
+          <w:lang w:val="en-US"/>
+        </w:rPr>
+        <w:lastRenderedPageBreak/>
+        <w:t>Sage Business Cloud Financials</w:t>
+      </w:r>
+      <w:r>
+        <w:rPr>
+          <w:rFonts w:ascii="Times New Roman" w:hAnsi="Times New Roman"/>
+          <w:sz w:val="24"/>
+          <w:szCs w:val="24"/>
+          <w:lang w:val="en-US"/>
+        </w:rPr>
+        <w:t xml:space="preserve"> </w:t>
+      </w:r>
+      <w:r>
+        <w:rPr>
+          <w:rFonts w:ascii="Times New Roman" w:hAnsi="Times New Roman"/>
+          <w:sz w:val="24"/>
+          <w:szCs w:val="24"/>
+          <w:lang w:val="en-US"/>
+        </w:rPr>
+        <w:t>focused on growing and medium-sized businesses and allows more additional and professional possibilities for accounting than Sage Business Accounting. Since the developing software i</w:t>
+      </w:r>
+      <w:bookmarkStart w:id="7" w:name="_GoBack"/>
       <w:bookmarkEnd w:id="7"/>
+      <w:r>
+        <w:rPr>
+          <w:rFonts w:ascii="Times New Roman" w:hAnsi="Times New Roman"/>
+          <w:sz w:val="24"/>
+          <w:szCs w:val="24"/>
+          <w:lang w:val="en-US"/>
+        </w:rPr>
+        <w:t xml:space="preserve">s not going to focus on invoice managing it was decided not to </w:t>
+      </w:r>
+      <w:proofErr w:type="spellStart"/>
+      <w:r>
+        <w:rPr>
+          <w:rFonts w:ascii="Times New Roman" w:hAnsi="Times New Roman"/>
+          <w:sz w:val="24"/>
+          <w:szCs w:val="24"/>
+          <w:lang w:val="en-US"/>
+        </w:rPr>
+        <w:t>analyse</w:t>
+      </w:r>
+      <w:proofErr w:type="spellEnd"/>
+      <w:r>
+        <w:rPr>
+          <w:rFonts w:ascii="Times New Roman" w:hAnsi="Times New Roman"/>
+          <w:sz w:val="24"/>
+          <w:szCs w:val="24"/>
+          <w:lang w:val="en-US"/>
+        </w:rPr>
+        <w:t xml:space="preserve"> Sage Financials in details.</w:t>
+      </w:r>
+    </w:p>
+    <w:p>
+      <w:pPr>
+        <w:spacing w:line="480" w:lineRule="auto"/>
+        <w:rPr>
+          <w:rFonts w:ascii="Times New Roman" w:hAnsi="Times New Roman"/>
+          <w:sz w:val="24"/>
+          <w:szCs w:val="24"/>
+          <w:lang w:val="en-US"/>
+        </w:rPr>
+      </w:pPr>
+      <w:r>
+        <w:rPr>
+          <w:rFonts w:ascii="Times New Roman" w:hAnsi="Times New Roman"/>
+          <w:sz w:val="24"/>
+          <w:szCs w:val="24"/>
+          <w:lang w:val="en-US"/>
+        </w:rPr>
+        <w:t>Sage solutions are not very expensive, it is just</w:t>
+      </w:r>
+      <w:r>
+        <w:t xml:space="preserve"> </w:t>
+      </w:r>
+      <w:r>
+        <w:rPr>
+          <w:rFonts w:ascii="Times New Roman" w:hAnsi="Times New Roman"/>
+          <w:sz w:val="24"/>
+          <w:szCs w:val="24"/>
+          <w:lang w:val="en-US"/>
+        </w:rPr>
+        <w:t>£</w:t>
+      </w:r>
+      <w:r>
+        <w:rPr>
+          <w:rFonts w:ascii="Times New Roman" w:hAnsi="Times New Roman"/>
+          <w:sz w:val="24"/>
+          <w:szCs w:val="24"/>
+          <w:lang w:val="en-US"/>
+        </w:rPr>
+        <w:t>10 for simple account each month, but the solution is not oriented on finance managing of ordinary individuals.</w:t>
+      </w:r>
     </w:p>
     <w:p>
       <w:pPr>
@@ -5980,7 +6255,7 @@
 </file>
 
 <file path=customXml/itemProps1.xml><?xml version="1.0" encoding="utf-8"?>
-<ds:datastoreItem xmlns:ds="http://schemas.openxmlformats.org/officeDocument/2006/customXml" ds:itemID="{E9FB57DE-42BC-403C-A322-DD24EEE9DCC9}">
+<ds:datastoreItem xmlns:ds="http://schemas.openxmlformats.org/officeDocument/2006/customXml" ds:itemID="{B96887B5-01FE-4EE0-A309-77BB8EC89FD8}">
   <ds:schemaRefs>
     <ds:schemaRef ds:uri="http://schemas.openxmlformats.org/officeDocument/2006/bibliography"/>
   </ds:schemaRefs>

</xml_diff>

<commit_message>
Added Microsoft prodcuts overview section.
</commit_message>
<xml_diff>
--- a/Report.docx
+++ b/Report.docx
@@ -314,7 +314,7 @@
         </w:rPr>
         <w:fldChar w:fldCharType="separate"/>
       </w:r>
-      <w:hyperlink w:anchor="_Toc520572024" w:history="1">
+      <w:hyperlink w:anchor="_Toc520579274" w:history="1">
         <w:r>
           <w:rPr>
             <w:rStyle w:val="a8"/>
@@ -341,7 +341,7 @@
             <w:noProof/>
             <w:webHidden/>
           </w:rPr>
-          <w:instrText xml:space="preserve"> PAGEREF _Toc520572024 \h </w:instrText>
+          <w:instrText xml:space="preserve"> PAGEREF _Toc520579274 \h </w:instrText>
         </w:r>
         <w:r>
           <w:rPr>
@@ -383,7 +383,7 @@
           <w:lang w:val="ru-RU" w:eastAsia="ru-RU"/>
         </w:rPr>
       </w:pPr>
-      <w:hyperlink w:anchor="_Toc520572025" w:history="1">
+      <w:hyperlink w:anchor="_Toc520579275" w:history="1">
         <w:r>
           <w:rPr>
             <w:rStyle w:val="a8"/>
@@ -411,7 +411,7 @@
             <w:noProof/>
             <w:webHidden/>
           </w:rPr>
-          <w:instrText xml:space="preserve"> PAGEREF _Toc520572025 \h </w:instrText>
+          <w:instrText xml:space="preserve"> PAGEREF _Toc520579275 \h </w:instrText>
         </w:r>
         <w:r>
           <w:rPr>
@@ -431,7 +431,7 @@
             <w:noProof/>
             <w:webHidden/>
           </w:rPr>
-          <w:t>4</w:t>
+          <w:t>5</w:t>
         </w:r>
         <w:r>
           <w:rPr>
@@ -453,7 +453,7 @@
           <w:lang w:val="ru-RU" w:eastAsia="ru-RU"/>
         </w:rPr>
       </w:pPr>
-      <w:hyperlink w:anchor="_Toc520572026" w:history="1">
+      <w:hyperlink w:anchor="_Toc520579276" w:history="1">
         <w:r>
           <w:rPr>
             <w:rStyle w:val="a8"/>
@@ -481,7 +481,7 @@
             <w:noProof/>
             <w:webHidden/>
           </w:rPr>
-          <w:instrText xml:space="preserve"> PAGEREF _Toc520572026 \h </w:instrText>
+          <w:instrText xml:space="preserve"> PAGEREF _Toc520579276 \h </w:instrText>
         </w:r>
         <w:r>
           <w:rPr>
@@ -523,7 +523,7 @@
           <w:lang w:val="ru-RU" w:eastAsia="ru-RU"/>
         </w:rPr>
       </w:pPr>
-      <w:hyperlink w:anchor="_Toc520572027" w:history="1">
+      <w:hyperlink w:anchor="_Toc520579277" w:history="1">
         <w:r>
           <w:rPr>
             <w:rStyle w:val="a8"/>
@@ -551,7 +551,7 @@
             <w:noProof/>
             <w:webHidden/>
           </w:rPr>
-          <w:instrText xml:space="preserve"> PAGEREF _Toc520572027 \h </w:instrText>
+          <w:instrText xml:space="preserve"> PAGEREF _Toc520579277 \h </w:instrText>
         </w:r>
         <w:r>
           <w:rPr>
@@ -593,7 +593,7 @@
           <w:lang w:val="ru-RU" w:eastAsia="ru-RU"/>
         </w:rPr>
       </w:pPr>
-      <w:hyperlink w:anchor="_Toc520572028" w:history="1">
+      <w:hyperlink w:anchor="_Toc520579278" w:history="1">
         <w:r>
           <w:rPr>
             <w:rStyle w:val="a8"/>
@@ -621,7 +621,7 @@
             <w:noProof/>
             <w:webHidden/>
           </w:rPr>
-          <w:instrText xml:space="preserve"> PAGEREF _Toc520572028 \h </w:instrText>
+          <w:instrText xml:space="preserve"> PAGEREF _Toc520579278 \h </w:instrText>
         </w:r>
         <w:r>
           <w:rPr>
@@ -663,7 +663,7 @@
           <w:lang w:val="ru-RU" w:eastAsia="ru-RU"/>
         </w:rPr>
       </w:pPr>
-      <w:hyperlink w:anchor="_Toc520572029" w:history="1">
+      <w:hyperlink w:anchor="_Toc520579279" w:history="1">
         <w:r>
           <w:rPr>
             <w:rStyle w:val="a8"/>
@@ -691,7 +691,7 @@
             <w:noProof/>
             <w:webHidden/>
           </w:rPr>
-          <w:instrText xml:space="preserve"> PAGEREF _Toc520572029 \h </w:instrText>
+          <w:instrText xml:space="preserve"> PAGEREF _Toc520579279 \h </w:instrText>
         </w:r>
         <w:r>
           <w:rPr>
@@ -711,7 +711,7 @@
             <w:noProof/>
             <w:webHidden/>
           </w:rPr>
-          <w:t>6</w:t>
+          <w:t>7</w:t>
         </w:r>
         <w:r>
           <w:rPr>
@@ -733,7 +733,7 @@
           <w:lang w:val="ru-RU" w:eastAsia="ru-RU"/>
         </w:rPr>
       </w:pPr>
-      <w:hyperlink w:anchor="_Toc520572030" w:history="1">
+      <w:hyperlink w:anchor="_Toc520579280" w:history="1">
         <w:r>
           <w:rPr>
             <w:rStyle w:val="a8"/>
@@ -761,7 +761,7 @@
             <w:noProof/>
             <w:webHidden/>
           </w:rPr>
-          <w:instrText xml:space="preserve"> PAGEREF _Toc520572030 \h </w:instrText>
+          <w:instrText xml:space="preserve"> PAGEREF _Toc520579280 \h </w:instrText>
         </w:r>
         <w:r>
           <w:rPr>
@@ -781,7 +781,7 @@
             <w:noProof/>
             <w:webHidden/>
           </w:rPr>
-          <w:t>6</w:t>
+          <w:t>7</w:t>
         </w:r>
         <w:r>
           <w:rPr>
@@ -803,7 +803,7 @@
           <w:lang w:val="ru-RU" w:eastAsia="ru-RU"/>
         </w:rPr>
       </w:pPr>
-      <w:hyperlink w:anchor="_Toc520572031" w:history="1">
+      <w:hyperlink w:anchor="_Toc520579281" w:history="1">
         <w:r>
           <w:rPr>
             <w:rStyle w:val="a8"/>
@@ -831,7 +831,7 @@
             <w:noProof/>
             <w:webHidden/>
           </w:rPr>
-          <w:instrText xml:space="preserve"> PAGEREF _Toc520572031 \h </w:instrText>
+          <w:instrText xml:space="preserve"> PAGEREF _Toc520579281 \h </w:instrText>
         </w:r>
         <w:r>
           <w:rPr>
@@ -851,7 +851,7 @@
             <w:noProof/>
             <w:webHidden/>
           </w:rPr>
-          <w:t>6</w:t>
+          <w:t>8</w:t>
         </w:r>
         <w:r>
           <w:rPr>
@@ -873,7 +873,7 @@
           <w:lang w:val="ru-RU" w:eastAsia="ru-RU"/>
         </w:rPr>
       </w:pPr>
-      <w:hyperlink w:anchor="_Toc520572032" w:history="1">
+      <w:hyperlink w:anchor="_Toc520579282" w:history="1">
         <w:r>
           <w:rPr>
             <w:rStyle w:val="a8"/>
@@ -901,7 +901,7 @@
             <w:noProof/>
             <w:webHidden/>
           </w:rPr>
-          <w:instrText xml:space="preserve"> PAGEREF _Toc520572032 \h </w:instrText>
+          <w:instrText xml:space="preserve"> PAGEREF _Toc520579282 \h </w:instrText>
         </w:r>
         <w:r>
           <w:rPr>
@@ -921,7 +921,7 @@
             <w:noProof/>
             <w:webHidden/>
           </w:rPr>
-          <w:t>6</w:t>
+          <w:t>8</w:t>
         </w:r>
         <w:r>
           <w:rPr>
@@ -943,7 +943,7 @@
           <w:lang w:val="ru-RU" w:eastAsia="ru-RU"/>
         </w:rPr>
       </w:pPr>
-      <w:hyperlink w:anchor="_Toc520572033" w:history="1">
+      <w:hyperlink w:anchor="_Toc520579283" w:history="1">
         <w:r>
           <w:rPr>
             <w:rStyle w:val="a8"/>
@@ -971,7 +971,7 @@
             <w:noProof/>
             <w:webHidden/>
           </w:rPr>
-          <w:instrText xml:space="preserve"> PAGEREF _Toc520572033 \h </w:instrText>
+          <w:instrText xml:space="preserve"> PAGEREF _Toc520579283 \h </w:instrText>
         </w:r>
         <w:r>
           <w:rPr>
@@ -991,7 +991,7 @@
             <w:noProof/>
             <w:webHidden/>
           </w:rPr>
-          <w:t>6</w:t>
+          <w:t>8</w:t>
         </w:r>
         <w:r>
           <w:rPr>
@@ -1013,7 +1013,7 @@
           <w:lang w:val="ru-RU" w:eastAsia="ru-RU"/>
         </w:rPr>
       </w:pPr>
-      <w:hyperlink w:anchor="_Toc520572034" w:history="1">
+      <w:hyperlink w:anchor="_Toc520579284" w:history="1">
         <w:r>
           <w:rPr>
             <w:rStyle w:val="a8"/>
@@ -1041,7 +1041,7 @@
             <w:noProof/>
             <w:webHidden/>
           </w:rPr>
-          <w:instrText xml:space="preserve"> PAGEREF _Toc520572034 \h </w:instrText>
+          <w:instrText xml:space="preserve"> PAGEREF _Toc520579284 \h </w:instrText>
         </w:r>
         <w:r>
           <w:rPr>
@@ -1061,7 +1061,7 @@
             <w:noProof/>
             <w:webHidden/>
           </w:rPr>
-          <w:t>8</w:t>
+          <w:t>10</w:t>
         </w:r>
         <w:r>
           <w:rPr>
@@ -1083,7 +1083,7 @@
           <w:lang w:val="ru-RU" w:eastAsia="ru-RU"/>
         </w:rPr>
       </w:pPr>
-      <w:hyperlink w:anchor="_Toc520572035" w:history="1">
+      <w:hyperlink w:anchor="_Toc520579285" w:history="1">
         <w:r>
           <w:rPr>
             <w:rStyle w:val="a8"/>
@@ -1111,7 +1111,7 @@
             <w:noProof/>
             <w:webHidden/>
           </w:rPr>
-          <w:instrText xml:space="preserve"> PAGEREF _Toc520572035 \h </w:instrText>
+          <w:instrText xml:space="preserve"> PAGEREF _Toc520579285 \h </w:instrText>
         </w:r>
         <w:r>
           <w:rPr>
@@ -1131,7 +1131,7 @@
             <w:noProof/>
             <w:webHidden/>
           </w:rPr>
-          <w:t>9</w:t>
+          <w:t>10</w:t>
         </w:r>
         <w:r>
           <w:rPr>
@@ -1153,7 +1153,7 @@
           <w:lang w:val="ru-RU" w:eastAsia="ru-RU"/>
         </w:rPr>
       </w:pPr>
-      <w:hyperlink w:anchor="_Toc520572036" w:history="1">
+      <w:hyperlink w:anchor="_Toc520579286" w:history="1">
         <w:r>
           <w:rPr>
             <w:rStyle w:val="a8"/>
@@ -1181,7 +1181,7 @@
             <w:noProof/>
             <w:webHidden/>
           </w:rPr>
-          <w:instrText xml:space="preserve"> PAGEREF _Toc520572036 \h </w:instrText>
+          <w:instrText xml:space="preserve"> PAGEREF _Toc520579286 \h </w:instrText>
         </w:r>
         <w:r>
           <w:rPr>
@@ -1201,7 +1201,7 @@
             <w:noProof/>
             <w:webHidden/>
           </w:rPr>
-          <w:t>9</w:t>
+          <w:t>10</w:t>
         </w:r>
         <w:r>
           <w:rPr>
@@ -1223,7 +1223,7 @@
           <w:lang w:val="ru-RU" w:eastAsia="ru-RU"/>
         </w:rPr>
       </w:pPr>
-      <w:hyperlink w:anchor="_Toc520572037" w:history="1">
+      <w:hyperlink w:anchor="_Toc520579287" w:history="1">
         <w:r>
           <w:rPr>
             <w:rStyle w:val="a8"/>
@@ -1251,7 +1251,7 @@
             <w:noProof/>
             <w:webHidden/>
           </w:rPr>
-          <w:instrText xml:space="preserve"> PAGEREF _Toc520572037 \h </w:instrText>
+          <w:instrText xml:space="preserve"> PAGEREF _Toc520579287 \h </w:instrText>
         </w:r>
         <w:r>
           <w:rPr>
@@ -1271,7 +1271,7 @@
             <w:noProof/>
             <w:webHidden/>
           </w:rPr>
-          <w:t>9</w:t>
+          <w:t>11</w:t>
         </w:r>
         <w:r>
           <w:rPr>
@@ -1293,7 +1293,7 @@
           <w:lang w:val="ru-RU" w:eastAsia="ru-RU"/>
         </w:rPr>
       </w:pPr>
-      <w:hyperlink w:anchor="_Toc520572038" w:history="1">
+      <w:hyperlink w:anchor="_Toc520579288" w:history="1">
         <w:r>
           <w:rPr>
             <w:rStyle w:val="a8"/>
@@ -1321,7 +1321,7 @@
             <w:noProof/>
             <w:webHidden/>
           </w:rPr>
-          <w:instrText xml:space="preserve"> PAGEREF _Toc520572038 \h </w:instrText>
+          <w:instrText xml:space="preserve"> PAGEREF _Toc520579288 \h </w:instrText>
         </w:r>
         <w:r>
           <w:rPr>
@@ -1341,7 +1341,7 @@
             <w:noProof/>
             <w:webHidden/>
           </w:rPr>
-          <w:t>9</w:t>
+          <w:t>11</w:t>
         </w:r>
         <w:r>
           <w:rPr>
@@ -1363,7 +1363,7 @@
           <w:lang w:val="ru-RU" w:eastAsia="ru-RU"/>
         </w:rPr>
       </w:pPr>
-      <w:hyperlink w:anchor="_Toc520572039" w:history="1">
+      <w:hyperlink w:anchor="_Toc520579289" w:history="1">
         <w:r>
           <w:rPr>
             <w:rStyle w:val="a8"/>
@@ -1391,7 +1391,7 @@
             <w:noProof/>
             <w:webHidden/>
           </w:rPr>
-          <w:instrText xml:space="preserve"> PAGEREF _Toc520572039 \h </w:instrText>
+          <w:instrText xml:space="preserve"> PAGEREF _Toc520579289 \h </w:instrText>
         </w:r>
         <w:r>
           <w:rPr>
@@ -1411,7 +1411,7 @@
             <w:noProof/>
             <w:webHidden/>
           </w:rPr>
-          <w:t>9</w:t>
+          <w:t>11</w:t>
         </w:r>
         <w:r>
           <w:rPr>
@@ -1433,7 +1433,7 @@
           <w:lang w:val="ru-RU" w:eastAsia="ru-RU"/>
         </w:rPr>
       </w:pPr>
-      <w:hyperlink w:anchor="_Toc520572040" w:history="1">
+      <w:hyperlink w:anchor="_Toc520579290" w:history="1">
         <w:r>
           <w:rPr>
             <w:rStyle w:val="a8"/>
@@ -1461,7 +1461,7 @@
             <w:noProof/>
             <w:webHidden/>
           </w:rPr>
-          <w:instrText xml:space="preserve"> PAGEREF _Toc520572040 \h </w:instrText>
+          <w:instrText xml:space="preserve"> PAGEREF _Toc520579290 \h </w:instrText>
         </w:r>
         <w:r>
           <w:rPr>
@@ -1481,7 +1481,7 @@
             <w:noProof/>
             <w:webHidden/>
           </w:rPr>
-          <w:t>9</w:t>
+          <w:t>11</w:t>
         </w:r>
         <w:r>
           <w:rPr>
@@ -1503,7 +1503,7 @@
           <w:lang w:val="ru-RU" w:eastAsia="ru-RU"/>
         </w:rPr>
       </w:pPr>
-      <w:hyperlink w:anchor="_Toc520572041" w:history="1">
+      <w:hyperlink w:anchor="_Toc520579291" w:history="1">
         <w:r>
           <w:rPr>
             <w:rStyle w:val="a8"/>
@@ -1531,7 +1531,7 @@
             <w:noProof/>
             <w:webHidden/>
           </w:rPr>
-          <w:instrText xml:space="preserve"> PAGEREF _Toc520572041 \h </w:instrText>
+          <w:instrText xml:space="preserve"> PAGEREF _Toc520579291 \h </w:instrText>
         </w:r>
         <w:r>
           <w:rPr>
@@ -1551,7 +1551,7 @@
             <w:noProof/>
             <w:webHidden/>
           </w:rPr>
-          <w:t>9</w:t>
+          <w:t>11</w:t>
         </w:r>
         <w:r>
           <w:rPr>
@@ -1573,7 +1573,7 @@
           <w:lang w:val="ru-RU" w:eastAsia="ru-RU"/>
         </w:rPr>
       </w:pPr>
-      <w:hyperlink w:anchor="_Toc520572042" w:history="1">
+      <w:hyperlink w:anchor="_Toc520579292" w:history="1">
         <w:r>
           <w:rPr>
             <w:rStyle w:val="a8"/>
@@ -1601,7 +1601,7 @@
             <w:noProof/>
             <w:webHidden/>
           </w:rPr>
-          <w:instrText xml:space="preserve"> PAGEREF _Toc520572042 \h </w:instrText>
+          <w:instrText xml:space="preserve"> PAGEREF _Toc520579292 \h </w:instrText>
         </w:r>
         <w:r>
           <w:rPr>
@@ -1621,7 +1621,7 @@
             <w:noProof/>
             <w:webHidden/>
           </w:rPr>
-          <w:t>9</w:t>
+          <w:t>11</w:t>
         </w:r>
         <w:r>
           <w:rPr>
@@ -1643,7 +1643,7 @@
           <w:lang w:val="ru-RU" w:eastAsia="ru-RU"/>
         </w:rPr>
       </w:pPr>
-      <w:hyperlink w:anchor="_Toc520572043" w:history="1">
+      <w:hyperlink w:anchor="_Toc520579293" w:history="1">
         <w:r>
           <w:rPr>
             <w:rStyle w:val="a8"/>
@@ -1671,7 +1671,7 @@
             <w:noProof/>
             <w:webHidden/>
           </w:rPr>
-          <w:instrText xml:space="preserve"> PAGEREF _Toc520572043 \h </w:instrText>
+          <w:instrText xml:space="preserve"> PAGEREF _Toc520579293 \h </w:instrText>
         </w:r>
         <w:r>
           <w:rPr>
@@ -1691,7 +1691,7 @@
             <w:noProof/>
             <w:webHidden/>
           </w:rPr>
-          <w:t>9</w:t>
+          <w:t>11</w:t>
         </w:r>
         <w:r>
           <w:rPr>
@@ -1737,7 +1737,7 @@
         </w:rPr>
         <w:br w:type="page"/>
       </w:r>
-      <w:bookmarkStart w:id="0" w:name="_Toc520572024"/>
+      <w:bookmarkStart w:id="0" w:name="_Toc520579274"/>
       <w:r>
         <w:lastRenderedPageBreak/>
         <w:t>Introduction</w:t>
@@ -1996,7 +1996,7 @@
           <w:lang w:val="en-US"/>
         </w:rPr>
       </w:pPr>
-      <w:bookmarkStart w:id="1" w:name="_Toc520572025"/>
+      <w:bookmarkStart w:id="1" w:name="_Toc520579275"/>
       <w:r>
         <w:rPr>
           <w:lang w:val="en-US"/>
@@ -2039,7 +2039,7 @@
           <w:lang w:val="en-US"/>
         </w:rPr>
       </w:pPr>
-      <w:bookmarkStart w:id="2" w:name="_Toc520572026"/>
+      <w:bookmarkStart w:id="2" w:name="_Toc520579276"/>
       <w:r>
         <w:rPr>
           <w:lang w:val="en-US"/>
@@ -2353,7 +2353,7 @@
           <w:lang w:val="en-US"/>
         </w:rPr>
       </w:pPr>
-      <w:bookmarkStart w:id="3" w:name="_Toc520572027"/>
+      <w:bookmarkStart w:id="3" w:name="_Toc520579277"/>
       <w:r>
         <w:rPr>
           <w:lang w:val="en-US"/>
@@ -2381,7 +2381,7 @@
           <w:lang w:val="en-US"/>
         </w:rPr>
       </w:pPr>
-      <w:bookmarkStart w:id="4" w:name="_Toc520572028"/>
+      <w:bookmarkStart w:id="4" w:name="_Toc520579278"/>
       <w:r>
         <w:rPr>
           <w:lang w:val="en-US"/>
@@ -2839,7 +2839,7 @@
           <w:lang w:val="en-US"/>
         </w:rPr>
       </w:pPr>
-      <w:bookmarkStart w:id="5" w:name="_Toc520572029"/>
+      <w:bookmarkStart w:id="5" w:name="_Toc520579279"/>
       <w:r>
         <w:rPr>
           <w:lang w:val="en-US"/>
@@ -2856,12 +2856,497 @@
     </w:p>
     <w:p>
       <w:pPr>
+        <w:spacing w:line="480" w:lineRule="auto"/>
+        <w:rPr>
+          <w:rFonts w:ascii="Times New Roman" w:hAnsi="Times New Roman"/>
+          <w:sz w:val="24"/>
+          <w:szCs w:val="24"/>
+          <w:lang w:val="en-US"/>
+        </w:rPr>
+      </w:pPr>
+      <w:r>
+        <w:rPr>
+          <w:rFonts w:ascii="Times New Roman" w:hAnsi="Times New Roman"/>
+          <w:sz w:val="24"/>
+          <w:szCs w:val="24"/>
+          <w:lang w:val="en-US"/>
+        </w:rPr>
+        <w:t xml:space="preserve">Microsoft has a </w:t>
+      </w:r>
+      <w:r>
+        <w:rPr>
+          <w:rFonts w:ascii="Times New Roman" w:hAnsi="Times New Roman"/>
+          <w:sz w:val="24"/>
+          <w:szCs w:val="24"/>
+          <w:lang w:val="en-US"/>
+        </w:rPr>
+        <w:t>line of enterprise resource planning (ERP) and customer relationship management (CRM) software applications</w:t>
+      </w:r>
+      <w:r>
+        <w:rPr>
+          <w:rFonts w:ascii="Times New Roman" w:hAnsi="Times New Roman"/>
+          <w:sz w:val="24"/>
+          <w:szCs w:val="24"/>
+          <w:lang w:val="en-US"/>
+        </w:rPr>
+        <w:t xml:space="preserve"> which is called Microsoft Dynamics</w:t>
+      </w:r>
+      <w:r>
+        <w:rPr>
+          <w:rFonts w:ascii="Times New Roman" w:hAnsi="Times New Roman"/>
+          <w:sz w:val="24"/>
+          <w:szCs w:val="24"/>
+          <w:lang w:val="en-US"/>
+        </w:rPr>
+        <w:t>.</w:t>
+      </w:r>
+      <w:r>
+        <w:rPr>
+          <w:rFonts w:ascii="Times New Roman" w:hAnsi="Times New Roman"/>
+          <w:sz w:val="24"/>
+          <w:szCs w:val="24"/>
+          <w:lang w:val="en-US"/>
+        </w:rPr>
+        <w:t xml:space="preserve"> </w:t>
+      </w:r>
+      <w:r>
+        <w:rPr>
+          <w:rFonts w:ascii="Times New Roman" w:hAnsi="Times New Roman"/>
+          <w:sz w:val="24"/>
+          <w:szCs w:val="24"/>
+          <w:lang w:val="en-US"/>
+        </w:rPr>
+        <w:t>There are six separate products that make up the Microsoft Dynamics family:</w:t>
+      </w:r>
+    </w:p>
+    <w:p>
+      <w:pPr>
+        <w:numPr>
+          <w:ilvl w:val="0"/>
+          <w:numId w:val="9"/>
+        </w:numPr>
+        <w:spacing w:line="480" w:lineRule="auto"/>
+        <w:rPr>
+          <w:rFonts w:ascii="Times New Roman" w:hAnsi="Times New Roman"/>
+          <w:sz w:val="24"/>
+          <w:szCs w:val="24"/>
+          <w:lang w:val="en-US"/>
+        </w:rPr>
+      </w:pPr>
+      <w:r>
+        <w:rPr>
+          <w:rFonts w:ascii="Times New Roman" w:hAnsi="Times New Roman"/>
+          <w:sz w:val="24"/>
+          <w:szCs w:val="24"/>
+          <w:lang w:val="en-US"/>
+        </w:rPr>
+        <w:t>Microsoft Dynamics AX;</w:t>
+      </w:r>
+    </w:p>
+    <w:p>
+      <w:pPr>
+        <w:numPr>
+          <w:ilvl w:val="0"/>
+          <w:numId w:val="9"/>
+        </w:numPr>
+        <w:spacing w:line="480" w:lineRule="auto"/>
+        <w:rPr>
+          <w:rFonts w:ascii="Times New Roman" w:hAnsi="Times New Roman"/>
+          <w:sz w:val="24"/>
+          <w:szCs w:val="24"/>
+          <w:lang w:val="en-US"/>
+        </w:rPr>
+      </w:pPr>
+      <w:r>
+        <w:rPr>
+          <w:rFonts w:ascii="Times New Roman" w:hAnsi="Times New Roman"/>
+          <w:sz w:val="24"/>
+          <w:szCs w:val="24"/>
+          <w:lang w:val="en-US"/>
+        </w:rPr>
+        <w:t>Microsoft Dynamics GP;</w:t>
+      </w:r>
+    </w:p>
+    <w:p>
+      <w:pPr>
+        <w:numPr>
+          <w:ilvl w:val="0"/>
+          <w:numId w:val="9"/>
+        </w:numPr>
+        <w:spacing w:line="480" w:lineRule="auto"/>
+        <w:rPr>
+          <w:rFonts w:ascii="Times New Roman" w:hAnsi="Times New Roman"/>
+          <w:sz w:val="24"/>
+          <w:szCs w:val="24"/>
+          <w:lang w:val="en-US"/>
+        </w:rPr>
+      </w:pPr>
+      <w:r>
+        <w:rPr>
+          <w:rFonts w:ascii="Times New Roman" w:hAnsi="Times New Roman"/>
+          <w:sz w:val="24"/>
+          <w:szCs w:val="24"/>
+          <w:lang w:val="en-US"/>
+        </w:rPr>
+        <w:t>Microsoft Dynamics NAV;</w:t>
+      </w:r>
+    </w:p>
+    <w:p>
+      <w:pPr>
+        <w:numPr>
+          <w:ilvl w:val="0"/>
+          <w:numId w:val="9"/>
+        </w:numPr>
+        <w:spacing w:line="480" w:lineRule="auto"/>
+        <w:rPr>
+          <w:rFonts w:ascii="Times New Roman" w:hAnsi="Times New Roman"/>
+          <w:sz w:val="24"/>
+          <w:szCs w:val="24"/>
+          <w:lang w:val="en-US"/>
+        </w:rPr>
+      </w:pPr>
+      <w:r>
+        <w:rPr>
+          <w:rFonts w:ascii="Times New Roman" w:hAnsi="Times New Roman"/>
+          <w:sz w:val="24"/>
+          <w:szCs w:val="24"/>
+          <w:lang w:val="en-US"/>
+        </w:rPr>
+        <w:t>Microsoft Dynamics SL;</w:t>
+      </w:r>
+    </w:p>
+    <w:p>
+      <w:pPr>
+        <w:numPr>
+          <w:ilvl w:val="0"/>
+          <w:numId w:val="9"/>
+        </w:numPr>
+        <w:spacing w:line="480" w:lineRule="auto"/>
+        <w:rPr>
+          <w:rFonts w:ascii="Times New Roman" w:hAnsi="Times New Roman"/>
+          <w:sz w:val="24"/>
+          <w:szCs w:val="24"/>
+          <w:lang w:val="en-US"/>
+        </w:rPr>
+      </w:pPr>
+      <w:r>
+        <w:rPr>
+          <w:rFonts w:ascii="Times New Roman" w:hAnsi="Times New Roman"/>
+          <w:sz w:val="24"/>
+          <w:szCs w:val="24"/>
+          <w:lang w:val="en-US"/>
+        </w:rPr>
+        <w:t>Microsoft Dynamics CRM;</w:t>
+      </w:r>
+    </w:p>
+    <w:p>
+      <w:pPr>
+        <w:numPr>
+          <w:ilvl w:val="0"/>
+          <w:numId w:val="9"/>
+        </w:numPr>
+        <w:spacing w:line="480" w:lineRule="auto"/>
+        <w:rPr>
+          <w:rFonts w:ascii="Times New Roman" w:hAnsi="Times New Roman"/>
+          <w:sz w:val="24"/>
+          <w:szCs w:val="24"/>
+          <w:lang w:val="en-US"/>
+        </w:rPr>
+      </w:pPr>
+      <w:r>
+        <w:rPr>
+          <w:rFonts w:ascii="Times New Roman" w:hAnsi="Times New Roman"/>
+          <w:sz w:val="24"/>
+          <w:szCs w:val="24"/>
+          <w:lang w:val="en-US"/>
+        </w:rPr>
+        <w:t>Microsoft Dynamics RMS.</w:t>
+      </w:r>
+    </w:p>
+    <w:p>
+      <w:pPr>
+        <w:spacing w:line="480" w:lineRule="auto"/>
+        <w:rPr>
+          <w:rFonts w:ascii="Times New Roman" w:hAnsi="Times New Roman"/>
+          <w:sz w:val="24"/>
+          <w:szCs w:val="24"/>
+          <w:lang w:val="en-US"/>
+        </w:rPr>
+      </w:pPr>
+      <w:r>
+        <w:rPr>
+          <w:rFonts w:ascii="Times New Roman" w:hAnsi="Times New Roman"/>
+          <w:sz w:val="24"/>
+          <w:szCs w:val="24"/>
+          <w:lang w:val="en-US"/>
+        </w:rPr>
+        <w:t>Microsoft has a quite difficult structure of the website, it was problematic</w:t>
+      </w:r>
+      <w:r>
+        <w:rPr>
+          <w:rFonts w:ascii="Times New Roman" w:hAnsi="Times New Roman"/>
+          <w:sz w:val="24"/>
+          <w:szCs w:val="24"/>
+          <w:lang w:val="en-US"/>
+        </w:rPr>
+        <w:t xml:space="preserve"> to find and understand the differences between various products. There are no videos or screenshots of applications; however, each product is followed by detailed handbook with extended description of capabilities and available </w:t>
+      </w:r>
+      <w:r>
+        <w:rPr>
+          <w:rFonts w:ascii="Times New Roman" w:hAnsi="Times New Roman"/>
+          <w:sz w:val="24"/>
+          <w:szCs w:val="24"/>
+          <w:lang w:val="en-US"/>
+        </w:rPr>
+        <w:t>packages and</w:t>
+      </w:r>
+      <w:r>
+        <w:rPr>
+          <w:rFonts w:ascii="Times New Roman" w:hAnsi="Times New Roman"/>
+          <w:sz w:val="24"/>
+          <w:szCs w:val="24"/>
+          <w:lang w:val="en-US"/>
+        </w:rPr>
+        <w:t xml:space="preserve"> guides how to buy them.</w:t>
+      </w:r>
+    </w:p>
+    <w:p>
+      <w:pPr>
+        <w:spacing w:line="480" w:lineRule="auto"/>
+        <w:rPr>
+          <w:rFonts w:ascii="Times New Roman" w:hAnsi="Times New Roman"/>
+          <w:sz w:val="24"/>
+          <w:szCs w:val="24"/>
+          <w:lang w:val="en-US"/>
+        </w:rPr>
+      </w:pPr>
+      <w:r>
+        <w:rPr>
+          <w:rFonts w:ascii="Times New Roman" w:hAnsi="Times New Roman"/>
+          <w:sz w:val="24"/>
+          <w:szCs w:val="24"/>
+          <w:lang w:val="en-US"/>
+        </w:rPr>
+        <w:t>The interest of the research are only ERP solutions</w:t>
+      </w:r>
+      <w:r>
+        <w:rPr>
+          <w:rFonts w:ascii="Times New Roman" w:hAnsi="Times New Roman"/>
+          <w:sz w:val="24"/>
+          <w:szCs w:val="24"/>
+          <w:lang w:val="en-US"/>
+        </w:rPr>
+        <w:t xml:space="preserve"> which are first four products. Microsoft Dynamics AX is best suited for large enterprises whereas GP, NAV and SL are intended for small and medium; and so are described in detail below.</w:t>
+      </w:r>
+    </w:p>
+    <w:p>
+      <w:pPr>
+        <w:spacing w:line="480" w:lineRule="auto"/>
+        <w:rPr>
+          <w:rFonts w:ascii="Times New Roman" w:hAnsi="Times New Roman"/>
+          <w:sz w:val="24"/>
+          <w:szCs w:val="24"/>
+          <w:lang w:val="en-US"/>
+        </w:rPr>
+      </w:pPr>
+      <w:r>
+        <w:rPr>
+          <w:rFonts w:ascii="Times New Roman" w:hAnsi="Times New Roman"/>
+          <w:sz w:val="24"/>
+          <w:szCs w:val="24"/>
+          <w:lang w:val="en-US"/>
+        </w:rPr>
+        <w:lastRenderedPageBreak/>
+        <w:t>Microsoft Dynamics GP</w:t>
+      </w:r>
+      <w:r>
+        <w:rPr>
+          <w:rFonts w:ascii="Times New Roman" w:hAnsi="Times New Roman"/>
+          <w:sz w:val="24"/>
+          <w:szCs w:val="24"/>
+          <w:lang w:val="en-US"/>
+        </w:rPr>
+        <w:t xml:space="preserve"> </w:t>
+      </w:r>
+      <w:r>
+        <w:rPr>
+          <w:rFonts w:ascii="Times New Roman" w:hAnsi="Times New Roman"/>
+          <w:sz w:val="24"/>
+          <w:szCs w:val="24"/>
+          <w:lang w:val="en-US"/>
+        </w:rPr>
+        <w:t>introduces</w:t>
+      </w:r>
+      <w:r>
+        <w:rPr>
+          <w:rFonts w:ascii="Times New Roman" w:hAnsi="Times New Roman"/>
+          <w:sz w:val="24"/>
+          <w:szCs w:val="24"/>
+          <w:lang w:val="en-US"/>
+        </w:rPr>
+        <w:t xml:space="preserve"> management </w:t>
+      </w:r>
+      <w:r>
+        <w:rPr>
+          <w:rFonts w:ascii="Times New Roman" w:hAnsi="Times New Roman"/>
+          <w:sz w:val="24"/>
+          <w:szCs w:val="24"/>
+          <w:lang w:val="en-US"/>
+        </w:rPr>
+        <w:t>tools for</w:t>
+      </w:r>
+      <w:r>
+        <w:rPr>
+          <w:rFonts w:ascii="Times New Roman" w:hAnsi="Times New Roman"/>
+          <w:sz w:val="24"/>
+          <w:szCs w:val="24"/>
+          <w:lang w:val="en-US"/>
+        </w:rPr>
+        <w:t xml:space="preserve"> various</w:t>
+      </w:r>
+      <w:r>
+        <w:rPr>
+          <w:rFonts w:ascii="Times New Roman" w:hAnsi="Times New Roman"/>
+          <w:sz w:val="24"/>
+          <w:szCs w:val="24"/>
+          <w:lang w:val="en-US"/>
+        </w:rPr>
+        <w:t xml:space="preserve"> business parts, such as financial management and accounting, stock management and operations, sales and service, human resources and payroll. Dynamics GP product is accompanied by lightweight mobile applications to provide access to some specific tasks from everywhere. Financial management capabilities include such useful features as tracking multiple budgets in multiple currencies, keeping and audit trail of who modifies a budget and when, quick transferring information between customer and vendor. Moreover, task and reminders capability </w:t>
+      </w:r>
+      <w:proofErr w:type="gramStart"/>
+      <w:r>
+        <w:rPr>
+          <w:rFonts w:ascii="Times New Roman" w:hAnsi="Times New Roman"/>
+          <w:sz w:val="24"/>
+          <w:szCs w:val="24"/>
+          <w:lang w:val="en-US"/>
+        </w:rPr>
+        <w:t>helps</w:t>
+      </w:r>
+      <w:proofErr w:type="gramEnd"/>
+      <w:r>
+        <w:rPr>
+          <w:rFonts w:ascii="Times New Roman" w:hAnsi="Times New Roman"/>
+          <w:sz w:val="24"/>
+          <w:szCs w:val="24"/>
+          <w:lang w:val="en-US"/>
+        </w:rPr>
+        <w:t xml:space="preserve"> to proactively inform</w:t>
+      </w:r>
+      <w:r>
+        <w:rPr>
+          <w:rFonts w:ascii="Times New Roman" w:hAnsi="Times New Roman"/>
+          <w:sz w:val="24"/>
+          <w:szCs w:val="24"/>
+          <w:lang w:val="en-US"/>
+        </w:rPr>
+        <w:t xml:space="preserve"> users when specific incidents occur, such as customers going over their credit limit or payables due.</w:t>
+      </w:r>
+    </w:p>
+    <w:p>
+      <w:pPr>
+        <w:spacing w:line="480" w:lineRule="auto"/>
+        <w:rPr>
+          <w:rFonts w:ascii="Times New Roman" w:hAnsi="Times New Roman"/>
+          <w:sz w:val="24"/>
+          <w:szCs w:val="24"/>
+          <w:lang w:val="en-US"/>
+        </w:rPr>
+      </w:pPr>
+      <w:r>
+        <w:rPr>
+          <w:rFonts w:ascii="Times New Roman" w:hAnsi="Times New Roman"/>
+          <w:sz w:val="24"/>
+          <w:szCs w:val="24"/>
+          <w:lang w:val="en-US"/>
+        </w:rPr>
+        <w:t>Microsoft Dynamics NAV</w:t>
+      </w:r>
+      <w:r>
+        <w:rPr>
+          <w:rFonts w:ascii="Times New Roman" w:hAnsi="Times New Roman"/>
+          <w:sz w:val="24"/>
+          <w:szCs w:val="24"/>
+          <w:lang w:val="en-US"/>
+        </w:rPr>
+        <w:t xml:space="preserve"> is designed for growing businesses </w:t>
+      </w:r>
+      <w:r>
+        <w:rPr>
+          <w:rFonts w:ascii="Times New Roman" w:hAnsi="Times New Roman"/>
+          <w:sz w:val="24"/>
+          <w:szCs w:val="24"/>
+          <w:lang w:val="en-US"/>
+        </w:rPr>
+        <w:t>and contains more capabilities than Dynamics GP. It is a multi-language multi-currency business management solution which can adapt for specific business needs of a company when they change. It has the same basic financial capabilities as Dynamics GP such as working with budgets, logging of users’ modifications to the data and powerful reporting tools. Additionally, it provides prediction of a company’s liquidity, bank account management and international currency support</w:t>
+      </w:r>
+      <w:r>
+        <w:rPr>
+          <w:rFonts w:ascii="Times New Roman" w:hAnsi="Times New Roman"/>
+          <w:sz w:val="24"/>
+          <w:szCs w:val="24"/>
+          <w:lang w:val="en-US"/>
+        </w:rPr>
+        <w:t xml:space="preserve"> in full compliance with euro legislation.</w:t>
+      </w:r>
+    </w:p>
+    <w:p>
+      <w:pPr>
+        <w:spacing w:line="480" w:lineRule="auto"/>
+        <w:rPr>
+          <w:rFonts w:ascii="Times New Roman" w:hAnsi="Times New Roman"/>
+          <w:sz w:val="24"/>
+          <w:szCs w:val="24"/>
+          <w:lang w:val="en-US"/>
+        </w:rPr>
+      </w:pPr>
+      <w:r>
+        <w:rPr>
+          <w:rFonts w:ascii="Times New Roman" w:hAnsi="Times New Roman"/>
+          <w:sz w:val="24"/>
+          <w:szCs w:val="24"/>
+          <w:lang w:val="en-US"/>
+        </w:rPr>
+        <w:t>Microso</w:t>
+      </w:r>
+      <w:r>
+        <w:rPr>
+          <w:rFonts w:ascii="Times New Roman" w:hAnsi="Times New Roman"/>
+          <w:sz w:val="24"/>
+          <w:szCs w:val="24"/>
+          <w:lang w:val="en-US"/>
+        </w:rPr>
+        <w:t>ft Dynamics SL</w:t>
+      </w:r>
+      <w:r>
+        <w:rPr>
+          <w:rFonts w:ascii="Times New Roman" w:hAnsi="Times New Roman"/>
+          <w:sz w:val="24"/>
+          <w:szCs w:val="24"/>
+          <w:lang w:val="en-US"/>
+        </w:rPr>
+        <w:t xml:space="preserve"> solution is more focused on business management</w:t>
+      </w:r>
+      <w:r>
+        <w:rPr>
+          <w:rFonts w:ascii="Times New Roman" w:hAnsi="Times New Roman"/>
+          <w:sz w:val="24"/>
+          <w:szCs w:val="24"/>
+          <w:lang w:val="en-US"/>
+        </w:rPr>
+        <w:t xml:space="preserve"> (project planning, material management, people management). It also supports financial management of the business, but the major part of the system is not devoted to accounting.</w:t>
+      </w:r>
+      <w:bookmarkStart w:id="6" w:name="_GoBack"/>
+      <w:bookmarkEnd w:id="6"/>
+    </w:p>
+    <w:p>
+      <w:pPr>
         <w:pStyle w:val="3"/>
         <w:rPr>
           <w:lang w:val="en-US"/>
         </w:rPr>
       </w:pPr>
-      <w:bookmarkStart w:id="6" w:name="_Toc520572030"/>
+      <w:bookmarkStart w:id="7" w:name="_Toc520579280"/>
       <w:r>
         <w:rPr>
           <w:lang w:val="en-US"/>
@@ -2874,7 +3359,7 @@
         </w:rPr>
         <w:t>.1.4 Sage accountancy solutions</w:t>
       </w:r>
-      <w:bookmarkEnd w:id="6"/>
+      <w:bookmarkEnd w:id="7"/>
     </w:p>
     <w:p>
       <w:pPr>
@@ -2938,7 +3423,17 @@
           <w:szCs w:val="24"/>
           <w:lang w:val="en-US"/>
         </w:rPr>
-        <w:t>intricate, it contains a few videos with products’ descriptions, but they are too abstract and do not give clear picture of the software. Nevertheless, the website</w:t>
+        <w:t xml:space="preserve">intricate, it contains a few videos </w:t>
+      </w:r>
+      <w:r>
+        <w:rPr>
+          <w:rFonts w:ascii="Times New Roman" w:hAnsi="Times New Roman"/>
+          <w:sz w:val="24"/>
+          <w:szCs w:val="24"/>
+          <w:lang w:val="en-US"/>
+        </w:rPr>
+        <w:lastRenderedPageBreak/>
+        <w:t>with products’ descriptions, but they are too abstract and do not give clear picture of the software. Nevertheless, the website</w:t>
       </w:r>
       <w:r>
         <w:rPr>
@@ -3059,131 +3554,191 @@
           <w:szCs w:val="24"/>
           <w:lang w:val="en-US"/>
         </w:rPr>
+        <w:t>Sage Business Cloud Financials</w:t>
+      </w:r>
+      <w:r>
+        <w:rPr>
+          <w:rFonts w:ascii="Times New Roman" w:hAnsi="Times New Roman"/>
+          <w:sz w:val="24"/>
+          <w:szCs w:val="24"/>
+          <w:lang w:val="en-US"/>
+        </w:rPr>
+        <w:t xml:space="preserve"> </w:t>
+      </w:r>
+      <w:r>
+        <w:rPr>
+          <w:rFonts w:ascii="Times New Roman" w:hAnsi="Times New Roman"/>
+          <w:sz w:val="24"/>
+          <w:szCs w:val="24"/>
+          <w:lang w:val="en-US"/>
+        </w:rPr>
+        <w:t xml:space="preserve">focused on growing and medium-sized businesses and allows more additional and professional possibilities for accounting than Sage Business Accounting. Since the developing software is not going to focus on invoice managing it was decided not to </w:t>
+      </w:r>
+      <w:proofErr w:type="spellStart"/>
+      <w:r>
+        <w:rPr>
+          <w:rFonts w:ascii="Times New Roman" w:hAnsi="Times New Roman"/>
+          <w:sz w:val="24"/>
+          <w:szCs w:val="24"/>
+          <w:lang w:val="en-US"/>
+        </w:rPr>
+        <w:t>analyse</w:t>
+      </w:r>
+      <w:proofErr w:type="spellEnd"/>
+      <w:r>
+        <w:rPr>
+          <w:rFonts w:ascii="Times New Roman" w:hAnsi="Times New Roman"/>
+          <w:sz w:val="24"/>
+          <w:szCs w:val="24"/>
+          <w:lang w:val="en-US"/>
+        </w:rPr>
+        <w:t xml:space="preserve"> Sage Financials in details.</w:t>
+      </w:r>
+    </w:p>
+    <w:p>
+      <w:pPr>
+        <w:spacing w:line="480" w:lineRule="auto"/>
+        <w:rPr>
+          <w:rFonts w:ascii="Times New Roman" w:hAnsi="Times New Roman"/>
+          <w:sz w:val="24"/>
+          <w:szCs w:val="24"/>
+          <w:lang w:val="en-US"/>
+        </w:rPr>
+      </w:pPr>
+      <w:r>
+        <w:rPr>
+          <w:rFonts w:ascii="Times New Roman" w:hAnsi="Times New Roman"/>
+          <w:sz w:val="24"/>
+          <w:szCs w:val="24"/>
+          <w:lang w:val="en-US"/>
+        </w:rPr>
+        <w:t>Sage solutions are not very expensive, it is just</w:t>
+      </w:r>
+      <w:r>
+        <w:t xml:space="preserve"> </w:t>
+      </w:r>
+      <w:r>
+        <w:rPr>
+          <w:rFonts w:ascii="Times New Roman" w:hAnsi="Times New Roman"/>
+          <w:sz w:val="24"/>
+          <w:szCs w:val="24"/>
+          <w:lang w:val="en-US"/>
+        </w:rPr>
+        <w:t>£</w:t>
+      </w:r>
+      <w:r>
+        <w:rPr>
+          <w:rFonts w:ascii="Times New Roman" w:hAnsi="Times New Roman"/>
+          <w:sz w:val="24"/>
+          <w:szCs w:val="24"/>
+          <w:lang w:val="en-US"/>
+        </w:rPr>
+        <w:t>10 for simple account each month, but the solution is not oriented on finance managing of ordinary individuals.</w:t>
+      </w:r>
+    </w:p>
+    <w:p>
+      <w:pPr>
+        <w:pStyle w:val="2"/>
+        <w:rPr>
+          <w:lang w:val="en-US"/>
+        </w:rPr>
+      </w:pPr>
+      <w:bookmarkStart w:id="8" w:name="_Toc520579281"/>
+      <w:r>
+        <w:rPr>
+          <w:lang w:val="en-US"/>
+        </w:rPr>
+        <w:t>1</w:t>
+      </w:r>
+      <w:r>
+        <w:rPr>
+          <w:lang w:val="en-US"/>
+        </w:rPr>
+        <w:t>.2 Overspending issues and microloans system in the UK</w:t>
+      </w:r>
+      <w:bookmarkEnd w:id="8"/>
+    </w:p>
+    <w:p>
+      <w:pPr>
+        <w:spacing w:line="480" w:lineRule="auto"/>
+        <w:rPr>
+          <w:lang w:val="en-US"/>
+        </w:rPr>
+      </w:pPr>
+      <w:r>
+        <w:rPr>
+          <w:lang w:val="en-US"/>
+        </w:rPr>
+        <w:t>Test</w:t>
+      </w:r>
+    </w:p>
+    <w:p>
+      <w:pPr>
+        <w:pStyle w:val="2"/>
+        <w:rPr>
+          <w:lang w:val="en-US"/>
+        </w:rPr>
+      </w:pPr>
+      <w:bookmarkStart w:id="9" w:name="_Toc520579282"/>
+      <w:r>
+        <w:rPr>
+          <w:lang w:val="en-US"/>
+        </w:rPr>
         <w:lastRenderedPageBreak/>
-        <w:t>Sage Business Cloud Financials</w:t>
-      </w:r>
-      <w:r>
-        <w:rPr>
-          <w:rFonts w:ascii="Times New Roman" w:hAnsi="Times New Roman"/>
-          <w:sz w:val="24"/>
-          <w:szCs w:val="24"/>
-          <w:lang w:val="en-US"/>
-        </w:rPr>
-        <w:t xml:space="preserve"> </w:t>
-      </w:r>
-      <w:r>
-        <w:rPr>
-          <w:rFonts w:ascii="Times New Roman" w:hAnsi="Times New Roman"/>
-          <w:sz w:val="24"/>
-          <w:szCs w:val="24"/>
-          <w:lang w:val="en-US"/>
-        </w:rPr>
-        <w:t>focused on growing and medium-sized businesses and allows more additional and professional possibilities for accounting than Sage Business Accounting. Since the developing software i</w:t>
-      </w:r>
-      <w:bookmarkStart w:id="7" w:name="_GoBack"/>
-      <w:bookmarkEnd w:id="7"/>
-      <w:r>
-        <w:rPr>
-          <w:rFonts w:ascii="Times New Roman" w:hAnsi="Times New Roman"/>
-          <w:sz w:val="24"/>
-          <w:szCs w:val="24"/>
-          <w:lang w:val="en-US"/>
-        </w:rPr>
-        <w:t xml:space="preserve">s not going to focus on invoice managing it was decided not to </w:t>
-      </w:r>
-      <w:proofErr w:type="spellStart"/>
-      <w:r>
-        <w:rPr>
-          <w:rFonts w:ascii="Times New Roman" w:hAnsi="Times New Roman"/>
-          <w:sz w:val="24"/>
-          <w:szCs w:val="24"/>
-          <w:lang w:val="en-US"/>
-        </w:rPr>
-        <w:t>analyse</w:t>
-      </w:r>
-      <w:proofErr w:type="spellEnd"/>
-      <w:r>
-        <w:rPr>
-          <w:rFonts w:ascii="Times New Roman" w:hAnsi="Times New Roman"/>
-          <w:sz w:val="24"/>
-          <w:szCs w:val="24"/>
-          <w:lang w:val="en-US"/>
-        </w:rPr>
-        <w:t xml:space="preserve"> Sage Financials in details.</w:t>
-      </w:r>
-    </w:p>
-    <w:p>
-      <w:pPr>
-        <w:spacing w:line="480" w:lineRule="auto"/>
-        <w:rPr>
-          <w:rFonts w:ascii="Times New Roman" w:hAnsi="Times New Roman"/>
-          <w:sz w:val="24"/>
-          <w:szCs w:val="24"/>
-          <w:lang w:val="en-US"/>
-        </w:rPr>
-      </w:pPr>
-      <w:r>
-        <w:rPr>
-          <w:rFonts w:ascii="Times New Roman" w:hAnsi="Times New Roman"/>
-          <w:sz w:val="24"/>
-          <w:szCs w:val="24"/>
-          <w:lang w:val="en-US"/>
-        </w:rPr>
-        <w:t>Sage solutions are not very expensive, it is just</w:t>
-      </w:r>
-      <w:r>
-        <w:t xml:space="preserve"> </w:t>
-      </w:r>
-      <w:r>
-        <w:rPr>
-          <w:rFonts w:ascii="Times New Roman" w:hAnsi="Times New Roman"/>
-          <w:sz w:val="24"/>
-          <w:szCs w:val="24"/>
-          <w:lang w:val="en-US"/>
-        </w:rPr>
-        <w:t>£</w:t>
-      </w:r>
-      <w:r>
-        <w:rPr>
-          <w:rFonts w:ascii="Times New Roman" w:hAnsi="Times New Roman"/>
-          <w:sz w:val="24"/>
-          <w:szCs w:val="24"/>
-          <w:lang w:val="en-US"/>
-        </w:rPr>
-        <w:t>10 for simple account each month, but the solution is not oriented on finance managing of ordinary individuals.</w:t>
+        <w:t>1</w:t>
+      </w:r>
+      <w:r>
+        <w:rPr>
+          <w:lang w:val="en-US"/>
+        </w:rPr>
+        <w:t>.3 Analysis of existing budgeting solutions for individuals</w:t>
+      </w:r>
+      <w:bookmarkEnd w:id="9"/>
+    </w:p>
+    <w:p>
+      <w:pPr>
+        <w:spacing w:line="480" w:lineRule="auto"/>
+        <w:rPr>
+          <w:lang w:val="en-US"/>
+        </w:rPr>
+      </w:pPr>
+      <w:r>
+        <w:rPr>
+          <w:lang w:val="en-US"/>
+        </w:rPr>
+        <w:t>Test</w:t>
       </w:r>
     </w:p>
     <w:p>
       <w:pPr>
         <w:pStyle w:val="2"/>
         <w:rPr>
-          <w:lang w:val="en-US"/>
-        </w:rPr>
-      </w:pPr>
-      <w:bookmarkStart w:id="8" w:name="_Toc520572031"/>
-      <w:r>
-        <w:rPr>
-          <w:lang w:val="en-US"/>
-        </w:rPr>
-        <w:t>1</w:t>
-      </w:r>
-      <w:r>
-        <w:rPr>
-          <w:lang w:val="en-US"/>
-        </w:rPr>
-        <w:t>.2 Overspending issues and microloans system in the UK</w:t>
-      </w:r>
-      <w:bookmarkEnd w:id="8"/>
-    </w:p>
-    <w:p>
-      <w:pPr>
-        <w:spacing w:line="480" w:lineRule="auto"/>
-        <w:rPr>
-          <w:lang w:val="en-US"/>
-        </w:rPr>
-      </w:pPr>
-      <w:r>
-        <w:rPr>
+          <w:color w:val="FF0000"/>
+          <w:lang w:val="en-US"/>
+        </w:rPr>
+      </w:pPr>
+      <w:r>
+        <w:rPr>
+          <w:color w:val="FF0000"/>
+          <w:lang w:val="en-US"/>
+        </w:rPr>
+        <w:t>1.4 Identifying the gap?</w:t>
+      </w:r>
+    </w:p>
+    <w:p>
+      <w:pPr>
+        <w:rPr>
+          <w:rFonts w:ascii="Times New Roman" w:hAnsi="Times New Roman"/>
+          <w:sz w:val="24"/>
+          <w:szCs w:val="24"/>
+          <w:lang w:val="en-US"/>
+        </w:rPr>
+      </w:pPr>
+      <w:r>
+        <w:rPr>
+          <w:rFonts w:ascii="Times New Roman" w:hAnsi="Times New Roman"/>
+          <w:sz w:val="24"/>
+          <w:szCs w:val="24"/>
           <w:lang w:val="en-US"/>
         </w:rPr>
         <w:t>Test</w:t>
@@ -3191,48 +3746,12 @@
     </w:p>
     <w:p>
       <w:pPr>
-        <w:pStyle w:val="2"/>
-        <w:rPr>
-          <w:lang w:val="en-US"/>
-        </w:rPr>
-      </w:pPr>
-      <w:bookmarkStart w:id="9" w:name="_Toc520572032"/>
-      <w:r>
-        <w:rPr>
-          <w:lang w:val="en-US"/>
-        </w:rPr>
-        <w:t>1</w:t>
-      </w:r>
-      <w:r>
-        <w:rPr>
-          <w:lang w:val="en-US"/>
-        </w:rPr>
-        <w:t>.3 Analysis of existing budgeting solutions for individuals</w:t>
-      </w:r>
-      <w:bookmarkEnd w:id="9"/>
-    </w:p>
-    <w:p>
-      <w:pPr>
-        <w:spacing w:line="480" w:lineRule="auto"/>
-        <w:rPr>
-          <w:lang w:val="en-US"/>
-        </w:rPr>
-      </w:pPr>
-      <w:r>
-        <w:rPr>
-          <w:lang w:val="en-US"/>
-        </w:rPr>
-        <w:t>Test</w:t>
-      </w:r>
-    </w:p>
-    <w:p>
-      <w:pPr>
         <w:pStyle w:val="1"/>
         <w:rPr>
           <w:lang w:val="en-US"/>
         </w:rPr>
       </w:pPr>
-      <w:bookmarkStart w:id="10" w:name="_Toc520572033"/>
+      <w:bookmarkStart w:id="10" w:name="_Toc520579283"/>
       <w:r>
         <w:rPr>
           <w:lang w:val="en-US"/>
@@ -3494,7 +4013,6 @@
           <w:szCs w:val="24"/>
           <w:lang w:val="en-US"/>
         </w:rPr>
-        <w:lastRenderedPageBreak/>
         <w:t>User should be able to set a budget for a month.</w:t>
       </w:r>
     </w:p>
@@ -3614,6 +4132,7 @@
           <w:szCs w:val="24"/>
           <w:lang w:val="en-US"/>
         </w:rPr>
+        <w:lastRenderedPageBreak/>
         <w:t xml:space="preserve">User should be able to select important dates in the calendar and the app will send them a reminder to start saving money for this event in advance. The default reminder will send notification one month before, but it should be </w:t>
       </w:r>
       <w:proofErr w:type="spellStart"/>
@@ -3822,7 +4341,6 @@
           <w:szCs w:val="24"/>
           <w:lang w:val="en-US"/>
         </w:rPr>
-        <w:lastRenderedPageBreak/>
         <w:t>The expense can be paid by one or several group members.</w:t>
       </w:r>
     </w:p>
@@ -3959,6 +4477,7 @@
           <w:szCs w:val="24"/>
           <w:lang w:val="en-US"/>
         </w:rPr>
+        <w:lastRenderedPageBreak/>
         <w:t>Requirements for displaying statistics:</w:t>
       </w:r>
     </w:p>
@@ -4122,7 +4641,7 @@
           <w:lang w:val="en-US"/>
         </w:rPr>
       </w:pPr>
-      <w:bookmarkStart w:id="11" w:name="_Toc520572034"/>
+      <w:bookmarkStart w:id="11" w:name="_Toc520579284"/>
       <w:r>
         <w:rPr>
           <w:lang w:val="en-US"/>
@@ -4164,7 +4683,7 @@
           <w:lang w:val="en-US"/>
         </w:rPr>
       </w:pPr>
-      <w:bookmarkStart w:id="12" w:name="_Toc520572035"/>
+      <w:bookmarkStart w:id="12" w:name="_Toc520579285"/>
       <w:r>
         <w:rPr>
           <w:lang w:val="en-US"/>
@@ -4200,7 +4719,7 @@
           <w:lang w:val="en-US"/>
         </w:rPr>
       </w:pPr>
-      <w:bookmarkStart w:id="13" w:name="_Toc520572036"/>
+      <w:bookmarkStart w:id="13" w:name="_Toc520579286"/>
       <w:r>
         <w:rPr>
           <w:lang w:val="en-US"/>
@@ -4236,21 +4755,129 @@
           <w:lang w:val="en-US"/>
         </w:rPr>
       </w:pPr>
-      <w:bookmarkStart w:id="14" w:name="_Toc520572037"/>
+      <w:bookmarkStart w:id="14" w:name="_Toc520579287"/>
+      <w:r>
+        <w:rPr>
+          <w:lang w:val="en-US"/>
+        </w:rPr>
+        <w:t>3</w:t>
+      </w:r>
+      <w:r>
+        <w:rPr>
+          <w:lang w:val="en-US"/>
+        </w:rPr>
+        <w:t>.3 Architecture design</w:t>
+      </w:r>
+      <w:bookmarkEnd w:id="14"/>
+    </w:p>
+    <w:p>
+      <w:pPr>
+        <w:spacing w:line="480" w:lineRule="auto"/>
+        <w:rPr>
+          <w:lang w:val="en-US"/>
+        </w:rPr>
+      </w:pPr>
+      <w:r>
+        <w:rPr>
+          <w:lang w:val="en-US"/>
+        </w:rPr>
+        <w:t xml:space="preserve">Test </w:t>
+      </w:r>
+    </w:p>
+    <w:p>
+      <w:pPr>
+        <w:pStyle w:val="1"/>
+        <w:rPr>
+          <w:lang w:val="en-US"/>
+        </w:rPr>
+      </w:pPr>
+      <w:bookmarkStart w:id="15" w:name="_Toc520579288"/>
+      <w:r>
+        <w:rPr>
+          <w:lang w:val="en-US"/>
+        </w:rPr>
+        <w:t>4</w:t>
+      </w:r>
+      <w:r>
+        <w:rPr>
+          <w:lang w:val="en-US"/>
+        </w:rPr>
+        <w:t>. Implementation</w:t>
+      </w:r>
+      <w:bookmarkEnd w:id="15"/>
+    </w:p>
+    <w:p>
+      <w:pPr>
+        <w:spacing w:line="480" w:lineRule="auto"/>
+        <w:rPr>
+          <w:lang w:val="en-US"/>
+        </w:rPr>
+      </w:pPr>
+      <w:r>
+        <w:rPr>
+          <w:lang w:val="en-US"/>
+        </w:rPr>
+        <w:t xml:space="preserve">Test </w:t>
+      </w:r>
+    </w:p>
+    <w:p>
+      <w:pPr>
+        <w:pStyle w:val="1"/>
+        <w:rPr>
+          <w:lang w:val="en-US"/>
+        </w:rPr>
+      </w:pPr>
+      <w:bookmarkStart w:id="16" w:name="_Toc520579289"/>
+      <w:r>
+        <w:rPr>
+          <w:lang w:val="en-US"/>
+        </w:rPr>
+        <w:t>5</w:t>
+      </w:r>
+      <w:r>
+        <w:rPr>
+          <w:lang w:val="en-US"/>
+        </w:rPr>
+        <w:t>. Testing and evaluation</w:t>
+      </w:r>
+      <w:bookmarkEnd w:id="16"/>
+    </w:p>
+    <w:p>
+      <w:pPr>
+        <w:spacing w:line="480" w:lineRule="auto"/>
+        <w:rPr>
+          <w:lang w:val="en-US"/>
+        </w:rPr>
+      </w:pPr>
+      <w:r>
+        <w:rPr>
+          <w:lang w:val="en-US"/>
+        </w:rPr>
+        <w:t xml:space="preserve">Test </w:t>
+      </w:r>
+    </w:p>
+    <w:p>
+      <w:pPr>
+        <w:pStyle w:val="1"/>
+        <w:rPr>
+          <w:lang w:val="en-US"/>
+        </w:rPr>
+      </w:pPr>
+      <w:bookmarkStart w:id="17" w:name="_Toc520579290"/>
       <w:r>
         <w:rPr>
           <w:lang w:val="en-US"/>
         </w:rPr>
         <w:lastRenderedPageBreak/>
-        <w:t>3</w:t>
-      </w:r>
-      <w:r>
-        <w:rPr>
-          <w:lang w:val="en-US"/>
-        </w:rPr>
-        <w:t>.3 Architecture design</w:t>
-      </w:r>
-      <w:bookmarkEnd w:id="14"/>
+        <w:t>6</w:t>
+      </w:r>
+      <w:r>
+        <w:rPr>
+          <w:lang w:val="en-US"/>
+        </w:rPr>
+        <w:t>. Conclusions</w:t>
+      </w:r>
+      <w:bookmarkEnd w:id="17"/>
     </w:p>
     <w:p>
       <w:pPr>
@@ -4273,20 +4900,20 @@
           <w:lang w:val="en-US"/>
         </w:rPr>
       </w:pPr>
-      <w:bookmarkStart w:id="15" w:name="_Toc520572038"/>
-      <w:r>
-        <w:rPr>
-          <w:lang w:val="en-US"/>
-        </w:rPr>
-        <w:t>4</w:t>
-      </w:r>
-      <w:r>
-        <w:rPr>
-          <w:lang w:val="en-US"/>
-        </w:rPr>
-        <w:t>. Implementation</w:t>
-      </w:r>
-      <w:bookmarkEnd w:id="15"/>
+      <w:bookmarkStart w:id="18" w:name="_Toc520579291"/>
+      <w:r>
+        <w:rPr>
+          <w:lang w:val="en-US"/>
+        </w:rPr>
+        <w:t>7</w:t>
+      </w:r>
+      <w:r>
+        <w:rPr>
+          <w:lang w:val="en-US"/>
+        </w:rPr>
+        <w:t>. Further work</w:t>
+      </w:r>
+      <w:bookmarkEnd w:id="18"/>
     </w:p>
     <w:p>
       <w:pPr>
@@ -4309,20 +4936,14 @@
           <w:lang w:val="en-US"/>
         </w:rPr>
       </w:pPr>
-      <w:bookmarkStart w:id="16" w:name="_Toc520572039"/>
-      <w:r>
-        <w:rPr>
-          <w:lang w:val="en-US"/>
-        </w:rPr>
-        <w:t>5</w:t>
-      </w:r>
-      <w:r>
-        <w:rPr>
-          <w:lang w:val="en-US"/>
-        </w:rPr>
-        <w:t>. Testing and evaluation</w:t>
-      </w:r>
-      <w:bookmarkEnd w:id="16"/>
+      <w:bookmarkStart w:id="19" w:name="_Toc520579292"/>
+      <w:r>
+        <w:rPr>
+          <w:lang w:val="en-US"/>
+        </w:rPr>
+        <w:t>References</w:t>
+      </w:r>
+      <w:bookmarkEnd w:id="19"/>
     </w:p>
     <w:p>
       <w:pPr>
@@ -4345,109 +4966,7 @@
           <w:lang w:val="en-US"/>
         </w:rPr>
       </w:pPr>
-      <w:bookmarkStart w:id="17" w:name="_Toc520572040"/>
-      <w:r>
-        <w:rPr>
-          <w:lang w:val="en-US"/>
-        </w:rPr>
-        <w:t>6</w:t>
-      </w:r>
-      <w:r>
-        <w:rPr>
-          <w:lang w:val="en-US"/>
-        </w:rPr>
-        <w:t>. Conclusions</w:t>
-      </w:r>
-      <w:bookmarkEnd w:id="17"/>
-    </w:p>
-    <w:p>
-      <w:pPr>
-        <w:spacing w:line="480" w:lineRule="auto"/>
-        <w:rPr>
-          <w:lang w:val="en-US"/>
-        </w:rPr>
-      </w:pPr>
-      <w:r>
-        <w:rPr>
-          <w:lang w:val="en-US"/>
-        </w:rPr>
-        <w:t xml:space="preserve">Test </w:t>
-      </w:r>
-    </w:p>
-    <w:p>
-      <w:pPr>
-        <w:pStyle w:val="1"/>
-        <w:rPr>
-          <w:lang w:val="en-US"/>
-        </w:rPr>
-      </w:pPr>
-      <w:bookmarkStart w:id="18" w:name="_Toc520572041"/>
-      <w:r>
-        <w:rPr>
-          <w:lang w:val="en-US"/>
-        </w:rPr>
-        <w:t>7</w:t>
-      </w:r>
-      <w:r>
-        <w:rPr>
-          <w:lang w:val="en-US"/>
-        </w:rPr>
-        <w:t>. Further work</w:t>
-      </w:r>
-      <w:bookmarkEnd w:id="18"/>
-    </w:p>
-    <w:p>
-      <w:pPr>
-        <w:spacing w:line="480" w:lineRule="auto"/>
-        <w:rPr>
-          <w:lang w:val="en-US"/>
-        </w:rPr>
-      </w:pPr>
-      <w:r>
-        <w:rPr>
-          <w:lang w:val="en-US"/>
-        </w:rPr>
-        <w:t xml:space="preserve">Test </w:t>
-      </w:r>
-    </w:p>
-    <w:p>
-      <w:pPr>
-        <w:pStyle w:val="1"/>
-        <w:rPr>
-          <w:lang w:val="en-US"/>
-        </w:rPr>
-      </w:pPr>
-      <w:bookmarkStart w:id="19" w:name="_Toc520572042"/>
-      <w:r>
-        <w:rPr>
-          <w:lang w:val="en-US"/>
-        </w:rPr>
-        <w:t>References</w:t>
-      </w:r>
-      <w:bookmarkEnd w:id="19"/>
-    </w:p>
-    <w:p>
-      <w:pPr>
-        <w:spacing w:line="480" w:lineRule="auto"/>
-        <w:rPr>
-          <w:lang w:val="en-US"/>
-        </w:rPr>
-      </w:pPr>
-      <w:r>
-        <w:rPr>
-          <w:lang w:val="en-US"/>
-        </w:rPr>
-        <w:t xml:space="preserve">Test </w:t>
-      </w:r>
-    </w:p>
-    <w:p>
-      <w:pPr>
-        <w:pStyle w:val="1"/>
-        <w:rPr>
-          <w:lang w:val="en-US"/>
-        </w:rPr>
-      </w:pPr>
-      <w:bookmarkStart w:id="20" w:name="_Toc520572043"/>
+      <w:bookmarkStart w:id="20" w:name="_Toc520579293"/>
       <w:r>
         <w:rPr>
           <w:lang w:val="en-US"/>
@@ -5260,6 +5779,95 @@
     </w:lvl>
   </w:abstractNum>
   <w:abstractNum w:abstractNumId="7" w15:restartNumberingAfterBreak="0">
+    <w:nsid w:val="754D67F8"/>
+    <w:multiLevelType w:val="hybridMultilevel"/>
+    <w:tmpl w:val="F5FC5DFC"/>
+    <w:lvl w:ilvl="0" w:tplc="0419000F">
+      <w:start w:val="1"/>
+      <w:numFmt w:val="decimal"/>
+      <w:lvlText w:val="%1."/>
+      <w:lvlJc w:val="left"/>
+      <w:pPr>
+        <w:ind w:left="720" w:hanging="360"/>
+      </w:pPr>
+      <w:rPr>
+        <w:rFonts w:hint="default"/>
+      </w:rPr>
+    </w:lvl>
+    <w:lvl w:ilvl="1" w:tplc="04190019" w:tentative="1">
+      <w:start w:val="1"/>
+      <w:numFmt w:val="lowerLetter"/>
+      <w:lvlText w:val="%2."/>
+      <w:lvlJc w:val="left"/>
+      <w:pPr>
+        <w:ind w:left="1440" w:hanging="360"/>
+      </w:pPr>
+    </w:lvl>
+    <w:lvl w:ilvl="2" w:tplc="0419001B" w:tentative="1">
+      <w:start w:val="1"/>
+      <w:numFmt w:val="lowerRoman"/>
+      <w:lvlText w:val="%3."/>
+      <w:lvlJc w:val="right"/>
+      <w:pPr>
+        <w:ind w:left="2160" w:hanging="180"/>
+      </w:pPr>
+    </w:lvl>
+    <w:lvl w:ilvl="3" w:tplc="0419000F" w:tentative="1">
+      <w:start w:val="1"/>
+      <w:numFmt w:val="decimal"/>
+      <w:lvlText w:val="%4."/>
+      <w:lvlJc w:val="left"/>
+      <w:pPr>
+        <w:ind w:left="2880" w:hanging="360"/>
+      </w:pPr>
+    </w:lvl>
+    <w:lvl w:ilvl="4" w:tplc="04190019" w:tentative="1">
+      <w:start w:val="1"/>
+      <w:numFmt w:val="lowerLetter"/>
+      <w:lvlText w:val="%5."/>
+      <w:lvlJc w:val="left"/>
+      <w:pPr>
+        <w:ind w:left="3600" w:hanging="360"/>
+      </w:pPr>
+    </w:lvl>
+    <w:lvl w:ilvl="5" w:tplc="0419001B" w:tentative="1">
+      <w:start w:val="1"/>
+      <w:numFmt w:val="lowerRoman"/>
+      <w:lvlText w:val="%6."/>
+      <w:lvlJc w:val="right"/>
+      <w:pPr>
+        <w:ind w:left="4320" w:hanging="180"/>
+      </w:pPr>
+    </w:lvl>
+    <w:lvl w:ilvl="6" w:tplc="0419000F" w:tentative="1">
+      <w:start w:val="1"/>
+      <w:numFmt w:val="decimal"/>
+      <w:lvlText w:val="%7."/>
+      <w:lvlJc w:val="left"/>
+      <w:pPr>
+        <w:ind w:left="5040" w:hanging="360"/>
+      </w:pPr>
+    </w:lvl>
+    <w:lvl w:ilvl="7" w:tplc="04190019" w:tentative="1">
+      <w:start w:val="1"/>
+      <w:numFmt w:val="lowerLetter"/>
+      <w:lvlText w:val="%8."/>
+      <w:lvlJc w:val="left"/>
+      <w:pPr>
+        <w:ind w:left="5760" w:hanging="360"/>
+      </w:pPr>
+    </w:lvl>
+    <w:lvl w:ilvl="8" w:tplc="0419001B" w:tentative="1">
+      <w:start w:val="1"/>
+      <w:numFmt w:val="lowerRoman"/>
+      <w:lvlText w:val="%9."/>
+      <w:lvlJc w:val="right"/>
+      <w:pPr>
+        <w:ind w:left="6480" w:hanging="180"/>
+      </w:pPr>
+    </w:lvl>
+  </w:abstractNum>
+  <w:abstractNum w:abstractNumId="8" w15:restartNumberingAfterBreak="0">
     <w:nsid w:val="77315B22"/>
     <w:multiLevelType w:val="hybridMultilevel"/>
     <w:tmpl w:val="CBA04728"/>
@@ -5370,6 +5978,9 @@
     <w:abstractNumId w:val="0"/>
   </w:num>
   <w:num w:numId="8">
+    <w:abstractNumId w:val="8"/>
+  </w:num>
+  <w:num w:numId="9">
     <w:abstractNumId w:val="7"/>
   </w:num>
 </w:numbering>
@@ -6255,7 +6866,7 @@
 </file>
 
 <file path=customXml/itemProps1.xml><?xml version="1.0" encoding="utf-8"?>
-<ds:datastoreItem xmlns:ds="http://schemas.openxmlformats.org/officeDocument/2006/customXml" ds:itemID="{B96887B5-01FE-4EE0-A309-77BB8EC89FD8}">
+<ds:datastoreItem xmlns:ds="http://schemas.openxmlformats.org/officeDocument/2006/customXml" ds:itemID="{8B1C52E8-5ECC-4A10-89F0-079605CE5213}">
   <ds:schemaRefs>
     <ds:schemaRef ds:uri="http://schemas.openxmlformats.org/officeDocument/2006/bibliography"/>
   </ds:schemaRefs>

</xml_diff>

<commit_message>
Added Oracle products overview chapter.
</commit_message>
<xml_diff>
--- a/Report.docx
+++ b/Report.docx
@@ -314,7 +314,7 @@
         </w:rPr>
         <w:fldChar w:fldCharType="separate"/>
       </w:r>
-      <w:hyperlink w:anchor="_Toc520579274" w:history="1">
+      <w:hyperlink w:anchor="_Toc520637084" w:history="1">
         <w:r>
           <w:rPr>
             <w:rStyle w:val="a8"/>
@@ -341,7 +341,7 @@
             <w:noProof/>
             <w:webHidden/>
           </w:rPr>
-          <w:instrText xml:space="preserve"> PAGEREF _Toc520579274 \h </w:instrText>
+          <w:instrText xml:space="preserve"> PAGEREF _Toc520637084 \h </w:instrText>
         </w:r>
         <w:r>
           <w:rPr>
@@ -383,14 +383,14 @@
           <w:lang w:val="ru-RU" w:eastAsia="ru-RU"/>
         </w:rPr>
       </w:pPr>
-      <w:hyperlink w:anchor="_Toc520579275" w:history="1">
+      <w:hyperlink w:anchor="_Toc520637085" w:history="1">
         <w:r>
           <w:rPr>
             <w:rStyle w:val="a8"/>
             <w:noProof/>
             <w:lang w:val="en-US"/>
           </w:rPr>
-          <w:t>1. Research</w:t>
+          <w:t>1. Background research</w:t>
         </w:r>
         <w:r>
           <w:rPr>
@@ -411,7 +411,7 @@
             <w:noProof/>
             <w:webHidden/>
           </w:rPr>
-          <w:instrText xml:space="preserve"> PAGEREF _Toc520579275 \h </w:instrText>
+          <w:instrText xml:space="preserve"> PAGEREF _Toc520637085 \h </w:instrText>
         </w:r>
         <w:r>
           <w:rPr>
@@ -453,7 +453,7 @@
           <w:lang w:val="ru-RU" w:eastAsia="ru-RU"/>
         </w:rPr>
       </w:pPr>
-      <w:hyperlink w:anchor="_Toc520579276" w:history="1">
+      <w:hyperlink w:anchor="_Toc520637086" w:history="1">
         <w:r>
           <w:rPr>
             <w:rStyle w:val="a8"/>
@@ -481,7 +481,7 @@
             <w:noProof/>
             <w:webHidden/>
           </w:rPr>
-          <w:instrText xml:space="preserve"> PAGEREF _Toc520579276 \h </w:instrText>
+          <w:instrText xml:space="preserve"> PAGEREF _Toc520637086 \h </w:instrText>
         </w:r>
         <w:r>
           <w:rPr>
@@ -523,7 +523,7 @@
           <w:lang w:val="ru-RU" w:eastAsia="ru-RU"/>
         </w:rPr>
       </w:pPr>
-      <w:hyperlink w:anchor="_Toc520579277" w:history="1">
+      <w:hyperlink w:anchor="_Toc520637087" w:history="1">
         <w:r>
           <w:rPr>
             <w:rStyle w:val="a8"/>
@@ -551,7 +551,7 @@
             <w:noProof/>
             <w:webHidden/>
           </w:rPr>
-          <w:instrText xml:space="preserve"> PAGEREF _Toc520579277 \h </w:instrText>
+          <w:instrText xml:space="preserve"> PAGEREF _Toc520637087 \h </w:instrText>
         </w:r>
         <w:r>
           <w:rPr>
@@ -593,7 +593,7 @@
           <w:lang w:val="ru-RU" w:eastAsia="ru-RU"/>
         </w:rPr>
       </w:pPr>
-      <w:hyperlink w:anchor="_Toc520579278" w:history="1">
+      <w:hyperlink w:anchor="_Toc520637088" w:history="1">
         <w:r>
           <w:rPr>
             <w:rStyle w:val="a8"/>
@@ -621,7 +621,7 @@
             <w:noProof/>
             <w:webHidden/>
           </w:rPr>
-          <w:instrText xml:space="preserve"> PAGEREF _Toc520579278 \h </w:instrText>
+          <w:instrText xml:space="preserve"> PAGEREF _Toc520637088 \h </w:instrText>
         </w:r>
         <w:r>
           <w:rPr>
@@ -641,7 +641,7 @@
             <w:noProof/>
             <w:webHidden/>
           </w:rPr>
-          <w:t>5</w:t>
+          <w:t>6</w:t>
         </w:r>
         <w:r>
           <w:rPr>
@@ -663,7 +663,7 @@
           <w:lang w:val="ru-RU" w:eastAsia="ru-RU"/>
         </w:rPr>
       </w:pPr>
-      <w:hyperlink w:anchor="_Toc520579279" w:history="1">
+      <w:hyperlink w:anchor="_Toc520637089" w:history="1">
         <w:r>
           <w:rPr>
             <w:rStyle w:val="a8"/>
@@ -691,7 +691,7 @@
             <w:noProof/>
             <w:webHidden/>
           </w:rPr>
-          <w:instrText xml:space="preserve"> PAGEREF _Toc520579279 \h </w:instrText>
+          <w:instrText xml:space="preserve"> PAGEREF _Toc520637089 \h </w:instrText>
         </w:r>
         <w:r>
           <w:rPr>
@@ -733,7 +733,7 @@
           <w:lang w:val="ru-RU" w:eastAsia="ru-RU"/>
         </w:rPr>
       </w:pPr>
-      <w:hyperlink w:anchor="_Toc520579280" w:history="1">
+      <w:hyperlink w:anchor="_Toc520637090" w:history="1">
         <w:r>
           <w:rPr>
             <w:rStyle w:val="a8"/>
@@ -761,7 +761,7 @@
             <w:noProof/>
             <w:webHidden/>
           </w:rPr>
-          <w:instrText xml:space="preserve"> PAGEREF _Toc520579280 \h </w:instrText>
+          <w:instrText xml:space="preserve"> PAGEREF _Toc520637090 \h </w:instrText>
         </w:r>
         <w:r>
           <w:rPr>
@@ -781,7 +781,7 @@
             <w:noProof/>
             <w:webHidden/>
           </w:rPr>
-          <w:t>7</w:t>
+          <w:t>9</w:t>
         </w:r>
         <w:r>
           <w:rPr>
@@ -803,7 +803,7 @@
           <w:lang w:val="ru-RU" w:eastAsia="ru-RU"/>
         </w:rPr>
       </w:pPr>
-      <w:hyperlink w:anchor="_Toc520579281" w:history="1">
+      <w:hyperlink w:anchor="_Toc520637091" w:history="1">
         <w:r>
           <w:rPr>
             <w:rStyle w:val="a8"/>
@@ -831,7 +831,7 @@
             <w:noProof/>
             <w:webHidden/>
           </w:rPr>
-          <w:instrText xml:space="preserve"> PAGEREF _Toc520579281 \h </w:instrText>
+          <w:instrText xml:space="preserve"> PAGEREF _Toc520637091 \h </w:instrText>
         </w:r>
         <w:r>
           <w:rPr>
@@ -851,7 +851,7 @@
             <w:noProof/>
             <w:webHidden/>
           </w:rPr>
-          <w:t>8</w:t>
+          <w:t>10</w:t>
         </w:r>
         <w:r>
           <w:rPr>
@@ -873,7 +873,7 @@
           <w:lang w:val="ru-RU" w:eastAsia="ru-RU"/>
         </w:rPr>
       </w:pPr>
-      <w:hyperlink w:anchor="_Toc520579282" w:history="1">
+      <w:hyperlink w:anchor="_Toc520637092" w:history="1">
         <w:r>
           <w:rPr>
             <w:rStyle w:val="a8"/>
@@ -901,7 +901,7 @@
             <w:noProof/>
             <w:webHidden/>
           </w:rPr>
-          <w:instrText xml:space="preserve"> PAGEREF _Toc520579282 \h </w:instrText>
+          <w:instrText xml:space="preserve"> PAGEREF _Toc520637092 \h </w:instrText>
         </w:r>
         <w:r>
           <w:rPr>
@@ -921,7 +921,77 @@
             <w:noProof/>
             <w:webHidden/>
           </w:rPr>
-          <w:t>8</w:t>
+          <w:t>10</w:t>
+        </w:r>
+        <w:r>
+          <w:rPr>
+            <w:noProof/>
+            <w:webHidden/>
+          </w:rPr>
+          <w:fldChar w:fldCharType="end"/>
+        </w:r>
+      </w:hyperlink>
+    </w:p>
+    <w:p>
+      <w:pPr>
+        <w:pStyle w:val="21"/>
+        <w:tabs>
+          <w:tab w:val="right" w:leader="dot" w:pos="9015"/>
+        </w:tabs>
+        <w:rPr>
+          <w:noProof/>
+          <w:lang w:val="ru-RU" w:eastAsia="ru-RU"/>
+        </w:rPr>
+      </w:pPr>
+      <w:hyperlink w:anchor="_Toc520637093" w:history="1">
+        <w:r>
+          <w:rPr>
+            <w:rStyle w:val="a8"/>
+            <w:noProof/>
+            <w:lang w:val="en-US"/>
+          </w:rPr>
+          <w:t>1.4 Identifying the gap?</w:t>
+        </w:r>
+        <w:r>
+          <w:rPr>
+            <w:noProof/>
+            <w:webHidden/>
+          </w:rPr>
+          <w:tab/>
+        </w:r>
+        <w:r>
+          <w:rPr>
+            <w:noProof/>
+            <w:webHidden/>
+          </w:rPr>
+          <w:fldChar w:fldCharType="begin"/>
+        </w:r>
+        <w:r>
+          <w:rPr>
+            <w:noProof/>
+            <w:webHidden/>
+          </w:rPr>
+          <w:instrText xml:space="preserve"> PAGEREF _Toc520637093 \h </w:instrText>
+        </w:r>
+        <w:r>
+          <w:rPr>
+            <w:noProof/>
+            <w:webHidden/>
+          </w:rPr>
+        </w:r>
+        <w:r>
+          <w:rPr>
+            <w:noProof/>
+            <w:webHidden/>
+          </w:rPr>
+          <w:fldChar w:fldCharType="separate"/>
+        </w:r>
+        <w:r>
+          <w:rPr>
+            <w:noProof/>
+            <w:webHidden/>
+          </w:rPr>
+          <w:t>10</w:t>
         </w:r>
         <w:r>
           <w:rPr>
@@ -943,7 +1013,7 @@
           <w:lang w:val="ru-RU" w:eastAsia="ru-RU"/>
         </w:rPr>
       </w:pPr>
-      <w:hyperlink w:anchor="_Toc520579283" w:history="1">
+      <w:hyperlink w:anchor="_Toc520637094" w:history="1">
         <w:r>
           <w:rPr>
             <w:rStyle w:val="a8"/>
@@ -971,7 +1041,7 @@
             <w:noProof/>
             <w:webHidden/>
           </w:rPr>
-          <w:instrText xml:space="preserve"> PAGEREF _Toc520579283 \h </w:instrText>
+          <w:instrText xml:space="preserve"> PAGEREF _Toc520637094 \h </w:instrText>
         </w:r>
         <w:r>
           <w:rPr>
@@ -991,7 +1061,7 @@
             <w:noProof/>
             <w:webHidden/>
           </w:rPr>
-          <w:t>8</w:t>
+          <w:t>10</w:t>
         </w:r>
         <w:r>
           <w:rPr>
@@ -1013,7 +1083,7 @@
           <w:lang w:val="ru-RU" w:eastAsia="ru-RU"/>
         </w:rPr>
       </w:pPr>
-      <w:hyperlink w:anchor="_Toc520579284" w:history="1">
+      <w:hyperlink w:anchor="_Toc520637095" w:history="1">
         <w:r>
           <w:rPr>
             <w:rStyle w:val="a8"/>
@@ -1041,7 +1111,7 @@
             <w:noProof/>
             <w:webHidden/>
           </w:rPr>
-          <w:instrText xml:space="preserve"> PAGEREF _Toc520579284 \h </w:instrText>
+          <w:instrText xml:space="preserve"> PAGEREF _Toc520637095 \h </w:instrText>
         </w:r>
         <w:r>
           <w:rPr>
@@ -1061,7 +1131,7 @@
             <w:noProof/>
             <w:webHidden/>
           </w:rPr>
-          <w:t>10</w:t>
+          <w:t>12</w:t>
         </w:r>
         <w:r>
           <w:rPr>
@@ -1083,7 +1153,7 @@
           <w:lang w:val="ru-RU" w:eastAsia="ru-RU"/>
         </w:rPr>
       </w:pPr>
-      <w:hyperlink w:anchor="_Toc520579285" w:history="1">
+      <w:hyperlink w:anchor="_Toc520637096" w:history="1">
         <w:r>
           <w:rPr>
             <w:rStyle w:val="a8"/>
@@ -1111,7 +1181,7 @@
             <w:noProof/>
             <w:webHidden/>
           </w:rPr>
-          <w:instrText xml:space="preserve"> PAGEREF _Toc520579285 \h </w:instrText>
+          <w:instrText xml:space="preserve"> PAGEREF _Toc520637096 \h </w:instrText>
         </w:r>
         <w:r>
           <w:rPr>
@@ -1131,7 +1201,7 @@
             <w:noProof/>
             <w:webHidden/>
           </w:rPr>
-          <w:t>10</w:t>
+          <w:t>13</w:t>
         </w:r>
         <w:r>
           <w:rPr>
@@ -1153,7 +1223,7 @@
           <w:lang w:val="ru-RU" w:eastAsia="ru-RU"/>
         </w:rPr>
       </w:pPr>
-      <w:hyperlink w:anchor="_Toc520579286" w:history="1">
+      <w:hyperlink w:anchor="_Toc520637097" w:history="1">
         <w:r>
           <w:rPr>
             <w:rStyle w:val="a8"/>
@@ -1181,7 +1251,7 @@
             <w:noProof/>
             <w:webHidden/>
           </w:rPr>
-          <w:instrText xml:space="preserve"> PAGEREF _Toc520579286 \h </w:instrText>
+          <w:instrText xml:space="preserve"> PAGEREF _Toc520637097 \h </w:instrText>
         </w:r>
         <w:r>
           <w:rPr>
@@ -1201,7 +1271,7 @@
             <w:noProof/>
             <w:webHidden/>
           </w:rPr>
-          <w:t>10</w:t>
+          <w:t>13</w:t>
         </w:r>
         <w:r>
           <w:rPr>
@@ -1223,7 +1293,7 @@
           <w:lang w:val="ru-RU" w:eastAsia="ru-RU"/>
         </w:rPr>
       </w:pPr>
-      <w:hyperlink w:anchor="_Toc520579287" w:history="1">
+      <w:hyperlink w:anchor="_Toc520637098" w:history="1">
         <w:r>
           <w:rPr>
             <w:rStyle w:val="a8"/>
@@ -1251,7 +1321,7 @@
             <w:noProof/>
             <w:webHidden/>
           </w:rPr>
-          <w:instrText xml:space="preserve"> PAGEREF _Toc520579287 \h </w:instrText>
+          <w:instrText xml:space="preserve"> PAGEREF _Toc520637098 \h </w:instrText>
         </w:r>
         <w:r>
           <w:rPr>
@@ -1271,7 +1341,7 @@
             <w:noProof/>
             <w:webHidden/>
           </w:rPr>
-          <w:t>11</w:t>
+          <w:t>13</w:t>
         </w:r>
         <w:r>
           <w:rPr>
@@ -1293,7 +1363,7 @@
           <w:lang w:val="ru-RU" w:eastAsia="ru-RU"/>
         </w:rPr>
       </w:pPr>
-      <w:hyperlink w:anchor="_Toc520579288" w:history="1">
+      <w:hyperlink w:anchor="_Toc520637099" w:history="1">
         <w:r>
           <w:rPr>
             <w:rStyle w:val="a8"/>
@@ -1321,7 +1391,7 @@
             <w:noProof/>
             <w:webHidden/>
           </w:rPr>
-          <w:instrText xml:space="preserve"> PAGEREF _Toc520579288 \h </w:instrText>
+          <w:instrText xml:space="preserve"> PAGEREF _Toc520637099 \h </w:instrText>
         </w:r>
         <w:r>
           <w:rPr>
@@ -1341,7 +1411,7 @@
             <w:noProof/>
             <w:webHidden/>
           </w:rPr>
-          <w:t>11</w:t>
+          <w:t>13</w:t>
         </w:r>
         <w:r>
           <w:rPr>
@@ -1363,7 +1433,7 @@
           <w:lang w:val="ru-RU" w:eastAsia="ru-RU"/>
         </w:rPr>
       </w:pPr>
-      <w:hyperlink w:anchor="_Toc520579289" w:history="1">
+      <w:hyperlink w:anchor="_Toc520637100" w:history="1">
         <w:r>
           <w:rPr>
             <w:rStyle w:val="a8"/>
@@ -1391,7 +1461,7 @@
             <w:noProof/>
             <w:webHidden/>
           </w:rPr>
-          <w:instrText xml:space="preserve"> PAGEREF _Toc520579289 \h </w:instrText>
+          <w:instrText xml:space="preserve"> PAGEREF _Toc520637100 \h </w:instrText>
         </w:r>
         <w:r>
           <w:rPr>
@@ -1411,7 +1481,7 @@
             <w:noProof/>
             <w:webHidden/>
           </w:rPr>
-          <w:t>11</w:t>
+          <w:t>13</w:t>
         </w:r>
         <w:r>
           <w:rPr>
@@ -1433,7 +1503,7 @@
           <w:lang w:val="ru-RU" w:eastAsia="ru-RU"/>
         </w:rPr>
       </w:pPr>
-      <w:hyperlink w:anchor="_Toc520579290" w:history="1">
+      <w:hyperlink w:anchor="_Toc520637101" w:history="1">
         <w:r>
           <w:rPr>
             <w:rStyle w:val="a8"/>
@@ -1461,7 +1531,7 @@
             <w:noProof/>
             <w:webHidden/>
           </w:rPr>
-          <w:instrText xml:space="preserve"> PAGEREF _Toc520579290 \h </w:instrText>
+          <w:instrText xml:space="preserve"> PAGEREF _Toc520637101 \h </w:instrText>
         </w:r>
         <w:r>
           <w:rPr>
@@ -1481,7 +1551,7 @@
             <w:noProof/>
             <w:webHidden/>
           </w:rPr>
-          <w:t>11</w:t>
+          <w:t>13</w:t>
         </w:r>
         <w:r>
           <w:rPr>
@@ -1503,7 +1573,7 @@
           <w:lang w:val="ru-RU" w:eastAsia="ru-RU"/>
         </w:rPr>
       </w:pPr>
-      <w:hyperlink w:anchor="_Toc520579291" w:history="1">
+      <w:hyperlink w:anchor="_Toc520637102" w:history="1">
         <w:r>
           <w:rPr>
             <w:rStyle w:val="a8"/>
@@ -1531,7 +1601,7 @@
             <w:noProof/>
             <w:webHidden/>
           </w:rPr>
-          <w:instrText xml:space="preserve"> PAGEREF _Toc520579291 \h </w:instrText>
+          <w:instrText xml:space="preserve"> PAGEREF _Toc520637102 \h </w:instrText>
         </w:r>
         <w:r>
           <w:rPr>
@@ -1551,7 +1621,7 @@
             <w:noProof/>
             <w:webHidden/>
           </w:rPr>
-          <w:t>11</w:t>
+          <w:t>13</w:t>
         </w:r>
         <w:r>
           <w:rPr>
@@ -1573,7 +1643,7 @@
           <w:lang w:val="ru-RU" w:eastAsia="ru-RU"/>
         </w:rPr>
       </w:pPr>
-      <w:hyperlink w:anchor="_Toc520579292" w:history="1">
+      <w:hyperlink w:anchor="_Toc520637103" w:history="1">
         <w:r>
           <w:rPr>
             <w:rStyle w:val="a8"/>
@@ -1601,7 +1671,7 @@
             <w:noProof/>
             <w:webHidden/>
           </w:rPr>
-          <w:instrText xml:space="preserve"> PAGEREF _Toc520579292 \h </w:instrText>
+          <w:instrText xml:space="preserve"> PAGEREF _Toc520637103 \h </w:instrText>
         </w:r>
         <w:r>
           <w:rPr>
@@ -1621,7 +1691,7 @@
             <w:noProof/>
             <w:webHidden/>
           </w:rPr>
-          <w:t>11</w:t>
+          <w:t>13</w:t>
         </w:r>
         <w:r>
           <w:rPr>
@@ -1643,7 +1713,7 @@
           <w:lang w:val="ru-RU" w:eastAsia="ru-RU"/>
         </w:rPr>
       </w:pPr>
-      <w:hyperlink w:anchor="_Toc520579293" w:history="1">
+      <w:hyperlink w:anchor="_Toc520637104" w:history="1">
         <w:r>
           <w:rPr>
             <w:rStyle w:val="a8"/>
@@ -1671,7 +1741,7 @@
             <w:noProof/>
             <w:webHidden/>
           </w:rPr>
-          <w:instrText xml:space="preserve"> PAGEREF _Toc520579293 \h </w:instrText>
+          <w:instrText xml:space="preserve"> PAGEREF _Toc520637104 \h </w:instrText>
         </w:r>
         <w:r>
           <w:rPr>
@@ -1691,7 +1761,7 @@
             <w:noProof/>
             <w:webHidden/>
           </w:rPr>
-          <w:t>11</w:t>
+          <w:t>13</w:t>
         </w:r>
         <w:r>
           <w:rPr>
@@ -1737,7 +1807,7 @@
         </w:rPr>
         <w:br w:type="page"/>
       </w:r>
-      <w:bookmarkStart w:id="0" w:name="_Toc520579274"/>
+      <w:bookmarkStart w:id="0" w:name="_Toc520637084"/>
       <w:r>
         <w:lastRenderedPageBreak/>
         <w:t>Introduction</w:t>
@@ -1996,7 +2066,7 @@
           <w:lang w:val="en-US"/>
         </w:rPr>
       </w:pPr>
-      <w:bookmarkStart w:id="1" w:name="_Toc520579275"/>
+      <w:bookmarkStart w:id="1" w:name="_Toc520637085"/>
       <w:r>
         <w:rPr>
           <w:lang w:val="en-US"/>
@@ -2008,7 +2078,19 @@
         <w:rPr>
           <w:lang w:val="en-US"/>
         </w:rPr>
-        <w:t>. Research</w:t>
+        <w:t xml:space="preserve">. </w:t>
+      </w:r>
+      <w:r>
+        <w:rPr>
+          <w:lang w:val="en-US"/>
+        </w:rPr>
+        <w:t>Background r</w:t>
+      </w:r>
+      <w:r>
+        <w:rPr>
+          <w:lang w:val="en-US"/>
+        </w:rPr>
+        <w:t>esearch</w:t>
       </w:r>
       <w:bookmarkEnd w:id="1"/>
     </w:p>
@@ -2039,7 +2121,7 @@
           <w:lang w:val="en-US"/>
         </w:rPr>
       </w:pPr>
-      <w:bookmarkStart w:id="2" w:name="_Toc520579276"/>
+      <w:bookmarkStart w:id="2" w:name="_Toc520637086"/>
       <w:r>
         <w:rPr>
           <w:lang w:val="en-US"/>
@@ -2298,43 +2380,117 @@
           <w:szCs w:val="24"/>
           <w:lang w:val="en-US"/>
         </w:rPr>
-        <w:t>Solutions of four corporations have been investigated: Oracle, SAP</w:t>
-      </w:r>
-      <w:r>
-        <w:rPr>
-          <w:rFonts w:ascii="Times New Roman" w:hAnsi="Times New Roman"/>
-          <w:sz w:val="24"/>
-          <w:szCs w:val="24"/>
-          <w:lang w:val="en-US"/>
-        </w:rPr>
-        <w:t xml:space="preserve"> SE</w:t>
-      </w:r>
-      <w:r>
-        <w:rPr>
-          <w:rFonts w:ascii="Times New Roman" w:hAnsi="Times New Roman"/>
-          <w:sz w:val="24"/>
-          <w:szCs w:val="24"/>
-          <w:lang w:val="en-US"/>
-        </w:rPr>
-        <w:t>, Microsoft and Sage. The products of the first three companies (Oracle, SAP</w:t>
-      </w:r>
-      <w:r>
-        <w:rPr>
-          <w:rFonts w:ascii="Times New Roman" w:hAnsi="Times New Roman"/>
-          <w:sz w:val="24"/>
-          <w:szCs w:val="24"/>
-          <w:lang w:val="en-US"/>
-        </w:rPr>
-        <w:t xml:space="preserve"> SE</w:t>
-      </w:r>
-      <w:r>
-        <w:rPr>
-          <w:rFonts w:ascii="Times New Roman" w:hAnsi="Times New Roman"/>
-          <w:sz w:val="24"/>
-          <w:szCs w:val="24"/>
-          <w:lang w:val="en-US"/>
-        </w:rPr>
-        <w:t>, Microsoft) are mainly intended for large and medium-sized enterprises, whereas the last company (Sage) focuses on small and medium-sized.</w:t>
+        <w:t xml:space="preserve">Solutions of four corporations have been investigated: </w:t>
+      </w:r>
+      <w:r>
+        <w:rPr>
+          <w:rFonts w:ascii="Times New Roman" w:hAnsi="Times New Roman"/>
+          <w:sz w:val="24"/>
+          <w:szCs w:val="24"/>
+          <w:lang w:val="en-US"/>
+        </w:rPr>
+        <w:t>SAP</w:t>
+      </w:r>
+      <w:r>
+        <w:rPr>
+          <w:rFonts w:ascii="Times New Roman" w:hAnsi="Times New Roman"/>
+          <w:sz w:val="24"/>
+          <w:szCs w:val="24"/>
+          <w:lang w:val="en-US"/>
+        </w:rPr>
+        <w:t xml:space="preserve">, </w:t>
+      </w:r>
+      <w:r>
+        <w:rPr>
+          <w:rFonts w:ascii="Times New Roman" w:hAnsi="Times New Roman"/>
+          <w:sz w:val="24"/>
+          <w:szCs w:val="24"/>
+          <w:lang w:val="en-US"/>
+        </w:rPr>
+        <w:t>Oracle</w:t>
+      </w:r>
+      <w:r>
+        <w:rPr>
+          <w:rFonts w:ascii="Times New Roman" w:hAnsi="Times New Roman"/>
+          <w:sz w:val="24"/>
+          <w:szCs w:val="24"/>
+          <w:lang w:val="en-US"/>
+        </w:rPr>
+        <w:t xml:space="preserve">, Microsoft and Sage. The products of the first </w:t>
+      </w:r>
+      <w:r>
+        <w:rPr>
+          <w:rFonts w:ascii="Times New Roman" w:hAnsi="Times New Roman"/>
+          <w:sz w:val="24"/>
+          <w:szCs w:val="24"/>
+          <w:lang w:val="en-US"/>
+        </w:rPr>
+        <w:t>two</w:t>
+      </w:r>
+      <w:r>
+        <w:rPr>
+          <w:rFonts w:ascii="Times New Roman" w:hAnsi="Times New Roman"/>
+          <w:sz w:val="24"/>
+          <w:szCs w:val="24"/>
+          <w:lang w:val="en-US"/>
+        </w:rPr>
+        <w:t xml:space="preserve"> companies (SAP</w:t>
+      </w:r>
+      <w:r>
+        <w:rPr>
+          <w:rFonts w:ascii="Times New Roman" w:hAnsi="Times New Roman"/>
+          <w:sz w:val="24"/>
+          <w:szCs w:val="24"/>
+          <w:lang w:val="en-US"/>
+        </w:rPr>
+        <w:t>, Oracle</w:t>
+      </w:r>
+      <w:bookmarkStart w:id="3" w:name="_GoBack"/>
+      <w:bookmarkEnd w:id="3"/>
+      <w:r>
+        <w:rPr>
+          <w:rFonts w:ascii="Times New Roman" w:hAnsi="Times New Roman"/>
+          <w:sz w:val="24"/>
+          <w:szCs w:val="24"/>
+          <w:lang w:val="en-US"/>
+        </w:rPr>
+        <w:t xml:space="preserve">) are mainly intended for large and medium-sized enterprises, whereas the last </w:t>
+      </w:r>
+      <w:r>
+        <w:rPr>
+          <w:rFonts w:ascii="Times New Roman" w:hAnsi="Times New Roman"/>
+          <w:sz w:val="24"/>
+          <w:szCs w:val="24"/>
+          <w:lang w:val="en-US"/>
+        </w:rPr>
+        <w:t xml:space="preserve">two </w:t>
+      </w:r>
+      <w:r>
+        <w:rPr>
+          <w:rFonts w:ascii="Times New Roman" w:hAnsi="Times New Roman"/>
+          <w:sz w:val="24"/>
+          <w:szCs w:val="24"/>
+          <w:lang w:val="en-US"/>
+        </w:rPr>
+        <w:t>company (</w:t>
+      </w:r>
+      <w:r>
+        <w:rPr>
+          <w:rFonts w:ascii="Times New Roman" w:hAnsi="Times New Roman"/>
+          <w:sz w:val="24"/>
+          <w:szCs w:val="24"/>
+          <w:lang w:val="en-US"/>
+        </w:rPr>
+        <w:t xml:space="preserve">Microsoft, </w:t>
+      </w:r>
+      <w:r>
+        <w:rPr>
+          <w:rFonts w:ascii="Times New Roman" w:hAnsi="Times New Roman"/>
+          <w:sz w:val="24"/>
+          <w:szCs w:val="24"/>
+          <w:lang w:val="en-US"/>
+        </w:rPr>
+        <w:t>Sage) focuses on small and medium-sized.</w:t>
       </w:r>
       <w:r>
         <w:rPr>
@@ -2353,7 +2509,7 @@
           <w:lang w:val="en-US"/>
         </w:rPr>
       </w:pPr>
-      <w:bookmarkStart w:id="3" w:name="_Toc520579277"/>
+      <w:bookmarkStart w:id="4" w:name="_Toc520637088"/>
       <w:r>
         <w:rPr>
           <w:lang w:val="en-US"/>
@@ -2364,24 +2520,8 @@
         <w:rPr>
           <w:lang w:val="en-US"/>
         </w:rPr>
-        <w:t>.1.1</w:t>
-      </w:r>
-      <w:r>
-        <w:rPr>
-          <w:lang w:val="en-US"/>
-        </w:rPr>
-        <w:t xml:space="preserve"> Oracle accountancy solutions</w:t>
-      </w:r>
-      <w:bookmarkEnd w:id="3"/>
-    </w:p>
-    <w:p>
-      <w:pPr>
-        <w:pStyle w:val="3"/>
-        <w:rPr>
-          <w:lang w:val="en-US"/>
-        </w:rPr>
-      </w:pPr>
-      <w:bookmarkStart w:id="4" w:name="_Toc520579278"/>
+        <w:t>.1.</w:t>
+      </w:r>
       <w:r>
         <w:rPr>
           <w:lang w:val="en-US"/>
@@ -2392,7 +2532,7 @@
         <w:rPr>
           <w:lang w:val="en-US"/>
         </w:rPr>
-        <w:t>.1.2 SAP accountancy solutions</w:t>
+        <w:t xml:space="preserve"> SAP accountancy solutions</w:t>
       </w:r>
       <w:bookmarkEnd w:id="4"/>
     </w:p>
@@ -2413,7 +2553,25 @@
           <w:szCs w:val="24"/>
           <w:lang w:val="en-US"/>
         </w:rPr>
-        <w:t xml:space="preserve">SAP SE (Systems Application &amp; Products in Data Processing) is a multinational software corporation that makes enterprise software to manage business operations and customer </w:t>
+        <w:t>SAP SE (Systems Application &amp; Products in Data Processing) is a multinational software corporation that makes enterprise software to manage business operations and customer relations.</w:t>
+      </w:r>
+      <w:r>
+        <w:rPr>
+          <w:rFonts w:ascii="Times New Roman" w:hAnsi="Times New Roman"/>
+          <w:sz w:val="24"/>
+          <w:szCs w:val="24"/>
+          <w:lang w:val="en-US"/>
+        </w:rPr>
+        <w:t xml:space="preserve"> </w:t>
+      </w:r>
+      <w:r>
+        <w:rPr>
+          <w:rFonts w:ascii="Times New Roman" w:hAnsi="Times New Roman"/>
+          <w:sz w:val="24"/>
+          <w:szCs w:val="24"/>
+          <w:lang w:val="en-US"/>
+        </w:rPr>
+        <w:t xml:space="preserve">SAP website is very good structured and contains videos which describe the main </w:t>
       </w:r>
       <w:r>
         <w:rPr>
@@ -2423,25 +2581,7 @@
           <w:lang w:val="en-US"/>
         </w:rPr>
         <w:lastRenderedPageBreak/>
-        <w:t>relations.</w:t>
-      </w:r>
-      <w:r>
-        <w:rPr>
-          <w:rFonts w:ascii="Times New Roman" w:hAnsi="Times New Roman"/>
-          <w:sz w:val="24"/>
-          <w:szCs w:val="24"/>
-          <w:lang w:val="en-US"/>
-        </w:rPr>
-        <w:t xml:space="preserve"> </w:t>
-      </w:r>
-      <w:r>
-        <w:rPr>
-          <w:rFonts w:ascii="Times New Roman" w:hAnsi="Times New Roman"/>
-          <w:sz w:val="24"/>
-          <w:szCs w:val="24"/>
-          <w:lang w:val="en-US"/>
-        </w:rPr>
-        <w:t>SAP website is very good structured and contains videos which describe the main features and benefits of their solutions. Some videos show parts of the workflow of</w:t>
+        <w:t>features and benefits of their solutions. Some videos show parts of the workflow of</w:t>
       </w:r>
       <w:r>
         <w:rPr>
@@ -2819,7 +2959,7 @@
           <w:szCs w:val="24"/>
           <w:lang w:val="en-US"/>
         </w:rPr>
-        <w:t xml:space="preserve">aims to automate the invoice processing which helps company to reduce costs and achieve larger control over accounts payable. The solution </w:t>
+        <w:t xml:space="preserve">aims to automate the invoice processing which helps company to reduce costs and achieve larger control over accounts payable. The solution manages requests, requires validating of purchase requests before spending and matches </w:t>
       </w:r>
       <w:r>
         <w:rPr>
@@ -2829,7 +2969,7 @@
           <w:lang w:val="en-US"/>
         </w:rPr>
         <w:lastRenderedPageBreak/>
-        <w:t>manages requests, requires validating of purchase requests before spending and matches invoices to received goods and services, saving companies time and money. Intelligence monitoring tools give organization complete visibility of employees’ expenditures and help better forecast cash, time payments and identify additional vendor savings and discounts.</w:t>
+        <w:t>invoices to received goods and services, saving companies time and money. Intelligence monitoring tools give organization complete visibility of employees’ expenditures and help better forecast cash, time payments and identify additional vendor savings and discounts.</w:t>
       </w:r>
     </w:p>
     <w:p>
@@ -2839,7 +2979,7 @@
           <w:lang w:val="en-US"/>
         </w:rPr>
       </w:pPr>
-      <w:bookmarkStart w:id="5" w:name="_Toc520579279"/>
+      <w:bookmarkStart w:id="5" w:name="_Toc520637087"/>
       <w:r>
         <w:rPr>
           <w:lang w:val="en-US"/>
@@ -2850,9 +2990,191 @@
         <w:rPr>
           <w:lang w:val="en-US"/>
         </w:rPr>
+        <w:t>.1.</w:t>
+      </w:r>
+      <w:r>
+        <w:rPr>
+          <w:lang w:val="en-US"/>
+        </w:rPr>
+        <w:t>2</w:t>
+      </w:r>
+      <w:r>
+        <w:rPr>
+          <w:lang w:val="en-US"/>
+        </w:rPr>
+        <w:t xml:space="preserve"> Oracle accountancy solutions</w:t>
+      </w:r>
+      <w:bookmarkEnd w:id="5"/>
+    </w:p>
+    <w:p>
+      <w:pPr>
+        <w:spacing w:line="480" w:lineRule="auto"/>
+        <w:rPr>
+          <w:rFonts w:ascii="Times New Roman" w:hAnsi="Times New Roman"/>
+          <w:sz w:val="24"/>
+          <w:szCs w:val="24"/>
+          <w:lang w:val="en-US"/>
+        </w:rPr>
+      </w:pPr>
+      <w:r>
+        <w:rPr>
+          <w:rFonts w:ascii="Times New Roman" w:hAnsi="Times New Roman"/>
+          <w:sz w:val="24"/>
+          <w:szCs w:val="24"/>
+          <w:lang w:val="en-US"/>
+        </w:rPr>
+        <w:t>Oracle Corporation is an American multinational computer technology corporation which specializes primarily in developing and marketing database software, cloud engineering systems and enterprise software products. Oracle website has a complex structure which leads to difficulties in finding necessary solutions. It does not provide videos of specific products demonstration; only abstract description of benefits and main features is available. Consequently, it was hard to form concrete opinion about Oracle products and imagine how they should work. If the company is interested in purchasing Oracle products, they should contact Oracle and request a demo version.</w:t>
+      </w:r>
+    </w:p>
+    <w:p>
+      <w:pPr>
+        <w:spacing w:line="480" w:lineRule="auto"/>
+        <w:rPr>
+          <w:rFonts w:ascii="Times New Roman" w:hAnsi="Times New Roman"/>
+          <w:sz w:val="24"/>
+          <w:szCs w:val="24"/>
+          <w:lang w:val="en-US"/>
+        </w:rPr>
+      </w:pPr>
+      <w:r>
+        <w:rPr>
+          <w:rFonts w:ascii="Times New Roman" w:hAnsi="Times New Roman"/>
+          <w:sz w:val="24"/>
+          <w:szCs w:val="24"/>
+          <w:lang w:val="en-US"/>
+        </w:rPr>
+        <w:t xml:space="preserve">One of the major Oracle application is Oracle E-Business Suite which contains applications that enable </w:t>
+      </w:r>
+      <w:proofErr w:type="spellStart"/>
+      <w:r>
+        <w:rPr>
+          <w:rFonts w:ascii="Times New Roman" w:hAnsi="Times New Roman"/>
+          <w:sz w:val="24"/>
+          <w:szCs w:val="24"/>
+          <w:lang w:val="en-US"/>
+        </w:rPr>
+        <w:t>organisations</w:t>
+      </w:r>
+      <w:proofErr w:type="spellEnd"/>
+      <w:r>
+        <w:rPr>
+          <w:rFonts w:ascii="Times New Roman" w:hAnsi="Times New Roman"/>
+          <w:sz w:val="24"/>
+          <w:szCs w:val="24"/>
+          <w:lang w:val="en-US"/>
+        </w:rPr>
+        <w:t xml:space="preserve"> to make better decisions, reduce costs and increase performance. The Oracle E-Business Suite provides a set of financial applications: Asset Lifecycle Management; Cash &amp; Treasury Management; Credit-To-Cash; Financial Control &amp; Reporting; Lease and Finance Management; Procure-To-Pay; Travel &amp; Expense Management.</w:t>
+      </w:r>
+    </w:p>
+    <w:p>
+      <w:pPr>
+        <w:spacing w:line="480" w:lineRule="auto"/>
+        <w:rPr>
+          <w:rFonts w:ascii="Times New Roman" w:hAnsi="Times New Roman"/>
+          <w:sz w:val="24"/>
+          <w:szCs w:val="24"/>
+          <w:lang w:val="en-US"/>
+        </w:rPr>
+      </w:pPr>
+      <w:r>
+        <w:rPr>
+          <w:rFonts w:ascii="Times New Roman" w:hAnsi="Times New Roman"/>
+          <w:sz w:val="24"/>
+          <w:szCs w:val="24"/>
+          <w:lang w:val="en-US"/>
+        </w:rPr>
+        <w:t xml:space="preserve">Each of Oracle Financial application is devoted to some specific area of interest in business world. For instance, Asset Lifecycle Management helps companies to manage different types of their assets and check their states during their lifecycle to intelligently manage budget; Cash &amp; Treasury Management supports core treasury operations and offers functionality to manage liquidity, interest rate and foreign exchange risk. Only Financial Control &amp; Reporting </w:t>
+      </w:r>
+      <w:r>
+        <w:rPr>
+          <w:rFonts w:ascii="Times New Roman" w:hAnsi="Times New Roman"/>
+          <w:sz w:val="24"/>
+          <w:szCs w:val="24"/>
+          <w:lang w:val="en-US"/>
+        </w:rPr>
+        <w:lastRenderedPageBreak/>
+        <w:t>and Travel &amp; Expense Management are closely related to the area of the project interest, so will be described in more detail.</w:t>
+      </w:r>
+    </w:p>
+    <w:p>
+      <w:pPr>
+        <w:spacing w:line="480" w:lineRule="auto"/>
+        <w:rPr>
+          <w:rFonts w:ascii="Times New Roman" w:hAnsi="Times New Roman"/>
+          <w:sz w:val="24"/>
+          <w:szCs w:val="24"/>
+          <w:lang w:val="en-US"/>
+        </w:rPr>
+      </w:pPr>
+      <w:r>
+        <w:rPr>
+          <w:rFonts w:ascii="Times New Roman" w:hAnsi="Times New Roman"/>
+          <w:sz w:val="24"/>
+          <w:szCs w:val="24"/>
+          <w:lang w:val="en-US"/>
+        </w:rPr>
+        <w:t>Financial Control &amp; Reporting</w:t>
+      </w:r>
+      <w:r>
+        <w:rPr>
+          <w:rFonts w:ascii="Times New Roman" w:hAnsi="Times New Roman"/>
+          <w:sz w:val="24"/>
+          <w:szCs w:val="24"/>
+          <w:lang w:val="en-US"/>
+        </w:rPr>
+        <w:t xml:space="preserve"> </w:t>
+      </w:r>
+      <w:r>
+        <w:rPr>
+          <w:rFonts w:ascii="Times New Roman" w:hAnsi="Times New Roman"/>
+          <w:sz w:val="24"/>
+          <w:szCs w:val="24"/>
+          <w:lang w:val="en-US"/>
+        </w:rPr>
+        <w:t>is a fully automated solution which offers range of possibilities from creating and managing transaction to consolidating and reporting results. Built-in best practices facilitate robust planning and budgeting, help to save time and money and deliver more reliable, accurate data.</w:t>
+      </w:r>
+    </w:p>
+    <w:p>
+      <w:pPr>
+        <w:spacing w:line="480" w:lineRule="auto"/>
+        <w:rPr>
+          <w:rFonts w:ascii="Times New Roman" w:hAnsi="Times New Roman"/>
+          <w:sz w:val="24"/>
+          <w:szCs w:val="24"/>
+          <w:lang w:val="en-US"/>
+        </w:rPr>
+      </w:pPr>
+      <w:r>
+        <w:rPr>
+          <w:rFonts w:ascii="Times New Roman" w:hAnsi="Times New Roman"/>
+          <w:sz w:val="24"/>
+          <w:szCs w:val="24"/>
+          <w:lang w:val="en-US"/>
+        </w:rPr>
+        <w:t>Travel &amp; Expense Management solution aims to automate and streamline travel spend management. It offers credit card import functionality, robust workflow approval which help to reduce the amount of time and effort require to submit, approve, process and pay expense reports. Moreover, the system promises user-friendly interface with flexible user preferences which should increase employee productivity and satisfaction.</w:t>
+      </w:r>
+    </w:p>
+    <w:p>
+      <w:pPr>
+        <w:pStyle w:val="3"/>
+        <w:rPr>
+          <w:lang w:val="en-US"/>
+        </w:rPr>
+      </w:pPr>
+      <w:bookmarkStart w:id="6" w:name="_Toc520637089"/>
+      <w:r>
+        <w:rPr>
+          <w:lang w:val="en-US"/>
+        </w:rPr>
+        <w:t>1</w:t>
+      </w:r>
+      <w:r>
+        <w:rPr>
+          <w:lang w:val="en-US"/>
+        </w:rPr>
         <w:t>.1.3 Microsoft accountancy solutions</w:t>
       </w:r>
-      <w:bookmarkEnd w:id="5"/>
+      <w:bookmarkEnd w:id="6"/>
     </w:p>
     <w:p>
       <w:pPr>
@@ -3080,6 +3402,7 @@
           <w:szCs w:val="24"/>
           <w:lang w:val="en-US"/>
         </w:rPr>
+        <w:lastRenderedPageBreak/>
         <w:t>Microsoft has a quite difficult structure of the website, it was problematic</w:t>
       </w:r>
       <w:r>
@@ -3156,8 +3479,254 @@
           <w:szCs w:val="24"/>
           <w:lang w:val="en-US"/>
         </w:rPr>
+        <w:t>Microsoft Dynamics GP</w:t>
+      </w:r>
+      <w:r>
+        <w:rPr>
+          <w:rFonts w:ascii="Times New Roman" w:hAnsi="Times New Roman"/>
+          <w:sz w:val="24"/>
+          <w:szCs w:val="24"/>
+          <w:lang w:val="en-US"/>
+        </w:rPr>
+        <w:t xml:space="preserve"> </w:t>
+      </w:r>
+      <w:r>
+        <w:rPr>
+          <w:rFonts w:ascii="Times New Roman" w:hAnsi="Times New Roman"/>
+          <w:sz w:val="24"/>
+          <w:szCs w:val="24"/>
+          <w:lang w:val="en-US"/>
+        </w:rPr>
+        <w:t>introduces</w:t>
+      </w:r>
+      <w:r>
+        <w:rPr>
+          <w:rFonts w:ascii="Times New Roman" w:hAnsi="Times New Roman"/>
+          <w:sz w:val="24"/>
+          <w:szCs w:val="24"/>
+          <w:lang w:val="en-US"/>
+        </w:rPr>
+        <w:t xml:space="preserve"> management </w:t>
+      </w:r>
+      <w:r>
+        <w:rPr>
+          <w:rFonts w:ascii="Times New Roman" w:hAnsi="Times New Roman"/>
+          <w:sz w:val="24"/>
+          <w:szCs w:val="24"/>
+          <w:lang w:val="en-US"/>
+        </w:rPr>
+        <w:t>tools for</w:t>
+      </w:r>
+      <w:r>
+        <w:rPr>
+          <w:rFonts w:ascii="Times New Roman" w:hAnsi="Times New Roman"/>
+          <w:sz w:val="24"/>
+          <w:szCs w:val="24"/>
+          <w:lang w:val="en-US"/>
+        </w:rPr>
+        <w:t xml:space="preserve"> various</w:t>
+      </w:r>
+      <w:r>
+        <w:rPr>
+          <w:rFonts w:ascii="Times New Roman" w:hAnsi="Times New Roman"/>
+          <w:sz w:val="24"/>
+          <w:szCs w:val="24"/>
+          <w:lang w:val="en-US"/>
+        </w:rPr>
+        <w:t xml:space="preserve"> business parts, such as financial management and accounting, stock management and operations, sales and service, human resources and payroll. Dynamics GP product is accompanied by lightweight mobile applications to provide access to some specific tasks from everywhere. Financial management capabilities include such useful features as tracking multiple budgets in multiple currencies, keeping and audit trail of who modifies a budget and when, quick transferring information between customer and vendor. Moreover, task and reminders capability </w:t>
+      </w:r>
+      <w:proofErr w:type="gramStart"/>
+      <w:r>
+        <w:rPr>
+          <w:rFonts w:ascii="Times New Roman" w:hAnsi="Times New Roman"/>
+          <w:sz w:val="24"/>
+          <w:szCs w:val="24"/>
+          <w:lang w:val="en-US"/>
+        </w:rPr>
+        <w:t>helps</w:t>
+      </w:r>
+      <w:proofErr w:type="gramEnd"/>
+      <w:r>
+        <w:rPr>
+          <w:rFonts w:ascii="Times New Roman" w:hAnsi="Times New Roman"/>
+          <w:sz w:val="24"/>
+          <w:szCs w:val="24"/>
+          <w:lang w:val="en-US"/>
+        </w:rPr>
+        <w:t xml:space="preserve"> to proactively inform</w:t>
+      </w:r>
+      <w:r>
+        <w:rPr>
+          <w:rFonts w:ascii="Times New Roman" w:hAnsi="Times New Roman"/>
+          <w:sz w:val="24"/>
+          <w:szCs w:val="24"/>
+          <w:lang w:val="en-US"/>
+        </w:rPr>
+        <w:t xml:space="preserve"> users when specific incidents occur, such as customers going over their credit limit or payables due.</w:t>
+      </w:r>
+    </w:p>
+    <w:p>
+      <w:pPr>
+        <w:spacing w:line="480" w:lineRule="auto"/>
+        <w:rPr>
+          <w:rFonts w:ascii="Times New Roman" w:hAnsi="Times New Roman"/>
+          <w:sz w:val="24"/>
+          <w:szCs w:val="24"/>
+          <w:lang w:val="en-US"/>
+        </w:rPr>
+      </w:pPr>
+      <w:r>
+        <w:rPr>
+          <w:rFonts w:ascii="Times New Roman" w:hAnsi="Times New Roman"/>
+          <w:sz w:val="24"/>
+          <w:szCs w:val="24"/>
+          <w:lang w:val="en-US"/>
+        </w:rPr>
+        <w:t>Microsoft Dynamics NAV</w:t>
+      </w:r>
+      <w:r>
+        <w:rPr>
+          <w:rFonts w:ascii="Times New Roman" w:hAnsi="Times New Roman"/>
+          <w:sz w:val="24"/>
+          <w:szCs w:val="24"/>
+          <w:lang w:val="en-US"/>
+        </w:rPr>
+        <w:t xml:space="preserve"> is designed for growing businesses </w:t>
+      </w:r>
+      <w:r>
+        <w:rPr>
+          <w:rFonts w:ascii="Times New Roman" w:hAnsi="Times New Roman"/>
+          <w:sz w:val="24"/>
+          <w:szCs w:val="24"/>
+          <w:lang w:val="en-US"/>
+        </w:rPr>
+        <w:t>and contains more capabilities than Dynamics GP. It is a multi-language multi-currency business management solution which can adapt for specific business needs of a company when they change. It has the same basic financial capabilities as Dynamics GP such as working with budgets, logging of users’ modifications to the data and powerful reporting tools. Additionally, it provides prediction of a company’s liquidity, bank account management and international currency support</w:t>
+      </w:r>
+      <w:r>
+        <w:rPr>
+          <w:rFonts w:ascii="Times New Roman" w:hAnsi="Times New Roman"/>
+          <w:sz w:val="24"/>
+          <w:szCs w:val="24"/>
+          <w:lang w:val="en-US"/>
+        </w:rPr>
+        <w:t xml:space="preserve"> in full compliance with euro legislation.</w:t>
+      </w:r>
+    </w:p>
+    <w:p>
+      <w:pPr>
+        <w:spacing w:line="480" w:lineRule="auto"/>
+        <w:rPr>
+          <w:rFonts w:ascii="Times New Roman" w:hAnsi="Times New Roman"/>
+          <w:sz w:val="24"/>
+          <w:szCs w:val="24"/>
+          <w:lang w:val="en-US"/>
+        </w:rPr>
+      </w:pPr>
+      <w:r>
+        <w:rPr>
+          <w:rFonts w:ascii="Times New Roman" w:hAnsi="Times New Roman"/>
+          <w:sz w:val="24"/>
+          <w:szCs w:val="24"/>
+          <w:lang w:val="en-US"/>
+        </w:rPr>
         <w:lastRenderedPageBreak/>
-        <w:t>Microsoft Dynamics GP</w:t>
+        <w:t>Microso</w:t>
+      </w:r>
+      <w:r>
+        <w:rPr>
+          <w:rFonts w:ascii="Times New Roman" w:hAnsi="Times New Roman"/>
+          <w:sz w:val="24"/>
+          <w:szCs w:val="24"/>
+          <w:lang w:val="en-US"/>
+        </w:rPr>
+        <w:t>ft Dynamics SL</w:t>
+      </w:r>
+      <w:r>
+        <w:rPr>
+          <w:rFonts w:ascii="Times New Roman" w:hAnsi="Times New Roman"/>
+          <w:sz w:val="24"/>
+          <w:szCs w:val="24"/>
+          <w:lang w:val="en-US"/>
+        </w:rPr>
+        <w:t xml:space="preserve"> solution is more focused on business management</w:t>
+      </w:r>
+      <w:r>
+        <w:rPr>
+          <w:rFonts w:ascii="Times New Roman" w:hAnsi="Times New Roman"/>
+          <w:sz w:val="24"/>
+          <w:szCs w:val="24"/>
+          <w:lang w:val="en-US"/>
+        </w:rPr>
+        <w:t xml:space="preserve"> (project planning, material management, people management). It also supports financial management of the business, but the major part of the system is not devoted to accounting.</w:t>
+      </w:r>
+    </w:p>
+    <w:p>
+      <w:pPr>
+        <w:pStyle w:val="3"/>
+        <w:rPr>
+          <w:lang w:val="en-US"/>
+        </w:rPr>
+      </w:pPr>
+      <w:bookmarkStart w:id="7" w:name="_Toc520637090"/>
+      <w:r>
+        <w:rPr>
+          <w:lang w:val="en-US"/>
+        </w:rPr>
+        <w:t>1</w:t>
+      </w:r>
+      <w:r>
+        <w:rPr>
+          <w:lang w:val="en-US"/>
+        </w:rPr>
+        <w:t>.1.4 Sage accountancy solutions</w:t>
+      </w:r>
+      <w:bookmarkEnd w:id="7"/>
+    </w:p>
+    <w:p>
+      <w:pPr>
+        <w:spacing w:line="480" w:lineRule="auto"/>
+        <w:rPr>
+          <w:rFonts w:ascii="Times New Roman" w:hAnsi="Times New Roman"/>
+          <w:sz w:val="24"/>
+          <w:szCs w:val="24"/>
+          <w:lang w:val="en-US"/>
+        </w:rPr>
+      </w:pPr>
+      <w:r>
+        <w:rPr>
+          <w:rFonts w:ascii="Times New Roman" w:hAnsi="Times New Roman"/>
+          <w:sz w:val="24"/>
+          <w:szCs w:val="24"/>
+          <w:lang w:val="en-US"/>
+        </w:rPr>
+        <w:t xml:space="preserve">Sage is a British </w:t>
+      </w:r>
+      <w:r>
+        <w:rPr>
+          <w:rFonts w:ascii="Times New Roman" w:hAnsi="Times New Roman"/>
+          <w:sz w:val="24"/>
+          <w:szCs w:val="24"/>
+          <w:lang w:val="en-US"/>
+        </w:rPr>
+        <w:t xml:space="preserve">multinational enterprise software company which began as a startup in 1981. </w:t>
+      </w:r>
+      <w:r>
+        <w:rPr>
+          <w:rFonts w:ascii="Times New Roman" w:hAnsi="Times New Roman"/>
+          <w:sz w:val="24"/>
+          <w:szCs w:val="24"/>
+          <w:lang w:val="en-US"/>
+        </w:rPr>
+        <w:t xml:space="preserve">They help businesses of small and medium sizes to manage accounting and finances, payments, people and payroll. </w:t>
+      </w:r>
+      <w:r>
+        <w:rPr>
+          <w:rFonts w:ascii="Times New Roman" w:hAnsi="Times New Roman"/>
+          <w:sz w:val="24"/>
+          <w:szCs w:val="24"/>
+          <w:lang w:val="en-US"/>
+        </w:rPr>
+        <w:t>The Sage website is a bit</w:t>
       </w:r>
       <w:r>
         <w:rPr>
@@ -3175,178 +3744,227 @@
           <w:szCs w:val="24"/>
           <w:lang w:val="en-US"/>
         </w:rPr>
-        <w:t>introduces</w:t>
-      </w:r>
-      <w:r>
-        <w:rPr>
-          <w:rFonts w:ascii="Times New Roman" w:hAnsi="Times New Roman"/>
-          <w:sz w:val="24"/>
-          <w:szCs w:val="24"/>
-          <w:lang w:val="en-US"/>
-        </w:rPr>
-        <w:t xml:space="preserve"> management </w:t>
-      </w:r>
-      <w:r>
-        <w:rPr>
-          <w:rFonts w:ascii="Times New Roman" w:hAnsi="Times New Roman"/>
-          <w:sz w:val="24"/>
-          <w:szCs w:val="24"/>
-          <w:lang w:val="en-US"/>
-        </w:rPr>
-        <w:t>tools for</w:t>
-      </w:r>
-      <w:r>
-        <w:rPr>
-          <w:rFonts w:ascii="Times New Roman" w:hAnsi="Times New Roman"/>
-          <w:sz w:val="24"/>
-          <w:szCs w:val="24"/>
-          <w:lang w:val="en-US"/>
-        </w:rPr>
-        <w:t xml:space="preserve"> various</w:t>
-      </w:r>
-      <w:r>
-        <w:rPr>
-          <w:rFonts w:ascii="Times New Roman" w:hAnsi="Times New Roman"/>
-          <w:sz w:val="24"/>
-          <w:szCs w:val="24"/>
-          <w:lang w:val="en-US"/>
-        </w:rPr>
-        <w:t xml:space="preserve"> business parts, such as financial management and accounting, stock management and operations, sales and service, human resources and payroll. Dynamics GP product is accompanied by lightweight mobile applications to provide access to some specific tasks from everywhere. Financial management capabilities include such useful features as tracking multiple budgets in multiple currencies, keeping and audit trail of who modifies a budget and when, quick transferring information between customer and vendor. Moreover, task and reminders capability </w:t>
-      </w:r>
-      <w:proofErr w:type="gramStart"/>
-      <w:r>
-        <w:rPr>
-          <w:rFonts w:ascii="Times New Roman" w:hAnsi="Times New Roman"/>
-          <w:sz w:val="24"/>
-          <w:szCs w:val="24"/>
-          <w:lang w:val="en-US"/>
-        </w:rPr>
-        <w:t>helps</w:t>
-      </w:r>
-      <w:proofErr w:type="gramEnd"/>
-      <w:r>
-        <w:rPr>
-          <w:rFonts w:ascii="Times New Roman" w:hAnsi="Times New Roman"/>
-          <w:sz w:val="24"/>
-          <w:szCs w:val="24"/>
-          <w:lang w:val="en-US"/>
-        </w:rPr>
-        <w:t xml:space="preserve"> to proactively inform</w:t>
-      </w:r>
-      <w:r>
-        <w:rPr>
-          <w:rFonts w:ascii="Times New Roman" w:hAnsi="Times New Roman"/>
-          <w:sz w:val="24"/>
-          <w:szCs w:val="24"/>
-          <w:lang w:val="en-US"/>
-        </w:rPr>
-        <w:t xml:space="preserve"> users when specific incidents occur, such as customers going over their credit limit or payables due.</w:t>
-      </w:r>
-    </w:p>
-    <w:p>
-      <w:pPr>
-        <w:spacing w:line="480" w:lineRule="auto"/>
-        <w:rPr>
-          <w:rFonts w:ascii="Times New Roman" w:hAnsi="Times New Roman"/>
-          <w:sz w:val="24"/>
-          <w:szCs w:val="24"/>
-          <w:lang w:val="en-US"/>
-        </w:rPr>
-      </w:pPr>
-      <w:r>
-        <w:rPr>
-          <w:rFonts w:ascii="Times New Roman" w:hAnsi="Times New Roman"/>
-          <w:sz w:val="24"/>
-          <w:szCs w:val="24"/>
-          <w:lang w:val="en-US"/>
-        </w:rPr>
-        <w:t>Microsoft Dynamics NAV</w:t>
-      </w:r>
-      <w:r>
-        <w:rPr>
-          <w:rFonts w:ascii="Times New Roman" w:hAnsi="Times New Roman"/>
-          <w:sz w:val="24"/>
-          <w:szCs w:val="24"/>
-          <w:lang w:val="en-US"/>
-        </w:rPr>
-        <w:t xml:space="preserve"> is designed for growing businesses </w:t>
-      </w:r>
-      <w:r>
-        <w:rPr>
-          <w:rFonts w:ascii="Times New Roman" w:hAnsi="Times New Roman"/>
-          <w:sz w:val="24"/>
-          <w:szCs w:val="24"/>
-          <w:lang w:val="en-US"/>
-        </w:rPr>
-        <w:t>and contains more capabilities than Dynamics GP. It is a multi-language multi-currency business management solution which can adapt for specific business needs of a company when they change. It has the same basic financial capabilities as Dynamics GP such as working with budgets, logging of users’ modifications to the data and powerful reporting tools. Additionally, it provides prediction of a company’s liquidity, bank account management and international currency support</w:t>
-      </w:r>
-      <w:r>
-        <w:rPr>
-          <w:rFonts w:ascii="Times New Roman" w:hAnsi="Times New Roman"/>
-          <w:sz w:val="24"/>
-          <w:szCs w:val="24"/>
-          <w:lang w:val="en-US"/>
-        </w:rPr>
-        <w:t xml:space="preserve"> in full compliance with euro legislation.</w:t>
-      </w:r>
-    </w:p>
-    <w:p>
-      <w:pPr>
-        <w:spacing w:line="480" w:lineRule="auto"/>
-        <w:rPr>
-          <w:rFonts w:ascii="Times New Roman" w:hAnsi="Times New Roman"/>
-          <w:sz w:val="24"/>
-          <w:szCs w:val="24"/>
-          <w:lang w:val="en-US"/>
-        </w:rPr>
-      </w:pPr>
-      <w:r>
-        <w:rPr>
-          <w:rFonts w:ascii="Times New Roman" w:hAnsi="Times New Roman"/>
-          <w:sz w:val="24"/>
-          <w:szCs w:val="24"/>
-          <w:lang w:val="en-US"/>
-        </w:rPr>
-        <w:t>Microso</w:t>
-      </w:r>
-      <w:r>
-        <w:rPr>
-          <w:rFonts w:ascii="Times New Roman" w:hAnsi="Times New Roman"/>
-          <w:sz w:val="24"/>
-          <w:szCs w:val="24"/>
-          <w:lang w:val="en-US"/>
-        </w:rPr>
-        <w:t>ft Dynamics SL</w:t>
-      </w:r>
-      <w:r>
-        <w:rPr>
-          <w:rFonts w:ascii="Times New Roman" w:hAnsi="Times New Roman"/>
-          <w:sz w:val="24"/>
-          <w:szCs w:val="24"/>
-          <w:lang w:val="en-US"/>
-        </w:rPr>
-        <w:t xml:space="preserve"> solution is more focused on business management</w:t>
-      </w:r>
-      <w:r>
-        <w:rPr>
-          <w:rFonts w:ascii="Times New Roman" w:hAnsi="Times New Roman"/>
-          <w:sz w:val="24"/>
-          <w:szCs w:val="24"/>
-          <w:lang w:val="en-US"/>
-        </w:rPr>
-        <w:t xml:space="preserve"> (project planning, material management, people management). It also supports financial management of the business, but the major part of the system is not devoted to accounting.</w:t>
-      </w:r>
-      <w:bookmarkStart w:id="6" w:name="_GoBack"/>
-      <w:bookmarkEnd w:id="6"/>
-    </w:p>
-    <w:p>
-      <w:pPr>
-        <w:pStyle w:val="3"/>
-        <w:rPr>
-          <w:lang w:val="en-US"/>
-        </w:rPr>
-      </w:pPr>
-      <w:bookmarkStart w:id="7" w:name="_Toc520579280"/>
+        <w:t>intricate, it contains a few videos with products’ descriptions, but they are too abstract and do not give clear picture of the software. Nevertheless, the website</w:t>
+      </w:r>
+      <w:r>
+        <w:rPr>
+          <w:rFonts w:ascii="Times New Roman" w:hAnsi="Times New Roman"/>
+          <w:sz w:val="24"/>
+          <w:szCs w:val="24"/>
+          <w:lang w:val="en-US"/>
+        </w:rPr>
+        <w:t xml:space="preserve"> contains plain description of products and in addition Google Play and App Store have screenshots of mobile applications</w:t>
+      </w:r>
+      <w:r>
+        <w:rPr>
+          <w:rFonts w:ascii="Times New Roman" w:hAnsi="Times New Roman"/>
+          <w:sz w:val="24"/>
+          <w:szCs w:val="24"/>
+          <w:lang w:val="en-US"/>
+        </w:rPr>
+        <w:t xml:space="preserve"> to obtain the better impression about the granted solutions.</w:t>
+      </w:r>
+      <w:r>
+        <w:rPr>
+          <w:rFonts w:ascii="Times New Roman" w:hAnsi="Times New Roman"/>
+          <w:sz w:val="24"/>
+          <w:szCs w:val="24"/>
+          <w:lang w:val="en-US"/>
+        </w:rPr>
+        <w:t xml:space="preserve"> Only products related to accounting and financials have been investigated.</w:t>
+      </w:r>
+    </w:p>
+    <w:p>
+      <w:pPr>
+        <w:spacing w:line="480" w:lineRule="auto"/>
+        <w:rPr>
+          <w:rFonts w:ascii="Times New Roman" w:hAnsi="Times New Roman"/>
+          <w:sz w:val="24"/>
+          <w:szCs w:val="24"/>
+          <w:lang w:val="en-US"/>
+        </w:rPr>
+      </w:pPr>
+      <w:r>
+        <w:rPr>
+          <w:rFonts w:ascii="Times New Roman" w:hAnsi="Times New Roman"/>
+          <w:sz w:val="24"/>
+          <w:szCs w:val="24"/>
+          <w:lang w:val="en-US"/>
+        </w:rPr>
+        <w:t>Sage Business Cloud Accounting</w:t>
+      </w:r>
+      <w:r>
+        <w:rPr>
+          <w:rFonts w:ascii="Times New Roman" w:hAnsi="Times New Roman"/>
+          <w:sz w:val="24"/>
+          <w:szCs w:val="24"/>
+          <w:lang w:val="en-US"/>
+        </w:rPr>
+        <w:t xml:space="preserve"> works with invoices, records transaction</w:t>
+      </w:r>
+      <w:r>
+        <w:rPr>
+          <w:rFonts w:ascii="Times New Roman" w:hAnsi="Times New Roman"/>
+          <w:sz w:val="24"/>
+          <w:szCs w:val="24"/>
+          <w:lang w:val="en-US"/>
+        </w:rPr>
+        <w:t>s</w:t>
+      </w:r>
+      <w:r>
+        <w:rPr>
+          <w:rFonts w:ascii="Times New Roman" w:hAnsi="Times New Roman"/>
+          <w:sz w:val="24"/>
+          <w:szCs w:val="24"/>
+          <w:lang w:val="en-US"/>
+        </w:rPr>
+        <w:t xml:space="preserve">, </w:t>
+      </w:r>
+      <w:r>
+        <w:rPr>
+          <w:rFonts w:ascii="Times New Roman" w:hAnsi="Times New Roman"/>
+          <w:sz w:val="24"/>
+          <w:szCs w:val="24"/>
+          <w:lang w:val="en-US"/>
+        </w:rPr>
+        <w:t>displays performance statistics and syncs information across all devices using cloud storage.</w:t>
+      </w:r>
+      <w:r>
+        <w:rPr>
+          <w:rFonts w:ascii="Times New Roman" w:hAnsi="Times New Roman"/>
+          <w:sz w:val="24"/>
+          <w:szCs w:val="24"/>
+          <w:lang w:val="en-US"/>
+        </w:rPr>
+        <w:t xml:space="preserve"> Invoices for done work can be created in the system and sent to customers. It is possible to track and manage overdue payments, send quotes for review and agreements by a customer. Accounting solution also allows to enter money in and money out transactions, as well as attach photos of receipts; a category, description and reference can be applied to transactions.</w:t>
+      </w:r>
+      <w:r>
+        <w:rPr>
+          <w:rFonts w:ascii="Times New Roman" w:hAnsi="Times New Roman"/>
+          <w:sz w:val="24"/>
+          <w:szCs w:val="24"/>
+          <w:lang w:val="en-US"/>
+        </w:rPr>
+        <w:t xml:space="preserve"> The great focus of Sage product is on the facilitation of managing transaction and invoices which helps companies to run their business more professionally.</w:t>
+      </w:r>
+    </w:p>
+    <w:p>
+      <w:pPr>
+        <w:spacing w:line="480" w:lineRule="auto"/>
+        <w:rPr>
+          <w:rFonts w:ascii="Times New Roman" w:hAnsi="Times New Roman"/>
+          <w:sz w:val="24"/>
+          <w:szCs w:val="24"/>
+          <w:lang w:val="en-US"/>
+        </w:rPr>
+      </w:pPr>
+      <w:r>
+        <w:rPr>
+          <w:rFonts w:ascii="Times New Roman" w:hAnsi="Times New Roman"/>
+          <w:sz w:val="24"/>
+          <w:szCs w:val="24"/>
+          <w:lang w:val="en-US"/>
+        </w:rPr>
+        <w:t>Sage Business Cloud Financials</w:t>
+      </w:r>
+      <w:r>
+        <w:rPr>
+          <w:rFonts w:ascii="Times New Roman" w:hAnsi="Times New Roman"/>
+          <w:sz w:val="24"/>
+          <w:szCs w:val="24"/>
+          <w:lang w:val="en-US"/>
+        </w:rPr>
+        <w:t xml:space="preserve"> </w:t>
+      </w:r>
+      <w:r>
+        <w:rPr>
+          <w:rFonts w:ascii="Times New Roman" w:hAnsi="Times New Roman"/>
+          <w:sz w:val="24"/>
+          <w:szCs w:val="24"/>
+          <w:lang w:val="en-US"/>
+        </w:rPr>
+        <w:t xml:space="preserve">focused on growing and medium-sized businesses and allows more additional and professional possibilities for accounting than Sage Business </w:t>
+      </w:r>
+      <w:r>
+        <w:rPr>
+          <w:rFonts w:ascii="Times New Roman" w:hAnsi="Times New Roman"/>
+          <w:sz w:val="24"/>
+          <w:szCs w:val="24"/>
+          <w:lang w:val="en-US"/>
+        </w:rPr>
+        <w:lastRenderedPageBreak/>
+        <w:t xml:space="preserve">Accounting. Since the developing software is not going to focus on invoice managing it was decided not to </w:t>
+      </w:r>
+      <w:proofErr w:type="spellStart"/>
+      <w:r>
+        <w:rPr>
+          <w:rFonts w:ascii="Times New Roman" w:hAnsi="Times New Roman"/>
+          <w:sz w:val="24"/>
+          <w:szCs w:val="24"/>
+          <w:lang w:val="en-US"/>
+        </w:rPr>
+        <w:t>analyse</w:t>
+      </w:r>
+      <w:proofErr w:type="spellEnd"/>
+      <w:r>
+        <w:rPr>
+          <w:rFonts w:ascii="Times New Roman" w:hAnsi="Times New Roman"/>
+          <w:sz w:val="24"/>
+          <w:szCs w:val="24"/>
+          <w:lang w:val="en-US"/>
+        </w:rPr>
+        <w:t xml:space="preserve"> Sage Financials in details.</w:t>
+      </w:r>
+    </w:p>
+    <w:p>
+      <w:pPr>
+        <w:spacing w:line="480" w:lineRule="auto"/>
+        <w:rPr>
+          <w:rFonts w:ascii="Times New Roman" w:hAnsi="Times New Roman"/>
+          <w:sz w:val="24"/>
+          <w:szCs w:val="24"/>
+          <w:lang w:val="en-US"/>
+        </w:rPr>
+      </w:pPr>
+      <w:r>
+        <w:rPr>
+          <w:rFonts w:ascii="Times New Roman" w:hAnsi="Times New Roman"/>
+          <w:sz w:val="24"/>
+          <w:szCs w:val="24"/>
+          <w:lang w:val="en-US"/>
+        </w:rPr>
+        <w:t>Sage solutions are not very expensive, it is just</w:t>
+      </w:r>
+      <w:r>
+        <w:t xml:space="preserve"> </w:t>
+      </w:r>
+      <w:r>
+        <w:rPr>
+          <w:rFonts w:ascii="Times New Roman" w:hAnsi="Times New Roman"/>
+          <w:sz w:val="24"/>
+          <w:szCs w:val="24"/>
+          <w:lang w:val="en-US"/>
+        </w:rPr>
+        <w:t>£</w:t>
+      </w:r>
+      <w:r>
+        <w:rPr>
+          <w:rFonts w:ascii="Times New Roman" w:hAnsi="Times New Roman"/>
+          <w:sz w:val="24"/>
+          <w:szCs w:val="24"/>
+          <w:lang w:val="en-US"/>
+        </w:rPr>
+        <w:t>10 for simple account each month, but the solution is not oriented on finance managing of ordinary individuals.</w:t>
+      </w:r>
+    </w:p>
+    <w:p>
+      <w:pPr>
+        <w:pStyle w:val="2"/>
+        <w:rPr>
+          <w:lang w:val="en-US"/>
+        </w:rPr>
+      </w:pPr>
+      <w:bookmarkStart w:id="8" w:name="_Toc520637091"/>
       <w:r>
         <w:rPr>
           <w:lang w:val="en-US"/>
@@ -3357,283 +3975,22 @@
         <w:rPr>
           <w:lang w:val="en-US"/>
         </w:rPr>
-        <w:t>.1.4 Sage accountancy solutions</w:t>
-      </w:r>
-      <w:bookmarkEnd w:id="7"/>
-    </w:p>
-    <w:p>
-      <w:pPr>
-        <w:spacing w:line="480" w:lineRule="auto"/>
-        <w:rPr>
-          <w:rFonts w:ascii="Times New Roman" w:hAnsi="Times New Roman"/>
-          <w:sz w:val="24"/>
-          <w:szCs w:val="24"/>
-          <w:lang w:val="en-US"/>
-        </w:rPr>
-      </w:pPr>
-      <w:r>
-        <w:rPr>
-          <w:rFonts w:ascii="Times New Roman" w:hAnsi="Times New Roman"/>
-          <w:sz w:val="24"/>
-          <w:szCs w:val="24"/>
-          <w:lang w:val="en-US"/>
-        </w:rPr>
-        <w:t xml:space="preserve">Sage is a British </w:t>
-      </w:r>
-      <w:r>
-        <w:rPr>
-          <w:rFonts w:ascii="Times New Roman" w:hAnsi="Times New Roman"/>
-          <w:sz w:val="24"/>
-          <w:szCs w:val="24"/>
-          <w:lang w:val="en-US"/>
-        </w:rPr>
-        <w:t xml:space="preserve">multinational enterprise software company which began as a startup in 1981. </w:t>
-      </w:r>
-      <w:r>
-        <w:rPr>
-          <w:rFonts w:ascii="Times New Roman" w:hAnsi="Times New Roman"/>
-          <w:sz w:val="24"/>
-          <w:szCs w:val="24"/>
-          <w:lang w:val="en-US"/>
-        </w:rPr>
-        <w:t xml:space="preserve">They help businesses of small and medium sizes to manage accounting and finances, payments, people and payroll. </w:t>
-      </w:r>
-      <w:r>
-        <w:rPr>
-          <w:rFonts w:ascii="Times New Roman" w:hAnsi="Times New Roman"/>
-          <w:sz w:val="24"/>
-          <w:szCs w:val="24"/>
-          <w:lang w:val="en-US"/>
-        </w:rPr>
-        <w:t>The Sage website is a bit</w:t>
-      </w:r>
-      <w:r>
-        <w:rPr>
-          <w:rFonts w:ascii="Times New Roman" w:hAnsi="Times New Roman"/>
-          <w:sz w:val="24"/>
-          <w:szCs w:val="24"/>
-          <w:lang w:val="en-US"/>
-        </w:rPr>
-        <w:t xml:space="preserve"> </w:t>
-      </w:r>
-      <w:r>
-        <w:rPr>
-          <w:rFonts w:ascii="Times New Roman" w:hAnsi="Times New Roman"/>
-          <w:sz w:val="24"/>
-          <w:szCs w:val="24"/>
-          <w:lang w:val="en-US"/>
-        </w:rPr>
-        <w:t xml:space="preserve">intricate, it contains a few videos </w:t>
-      </w:r>
-      <w:r>
-        <w:rPr>
-          <w:rFonts w:ascii="Times New Roman" w:hAnsi="Times New Roman"/>
-          <w:sz w:val="24"/>
-          <w:szCs w:val="24"/>
-          <w:lang w:val="en-US"/>
-        </w:rPr>
-        <w:lastRenderedPageBreak/>
-        <w:t>with products’ descriptions, but they are too abstract and do not give clear picture of the software. Nevertheless, the website</w:t>
-      </w:r>
-      <w:r>
-        <w:rPr>
-          <w:rFonts w:ascii="Times New Roman" w:hAnsi="Times New Roman"/>
-          <w:sz w:val="24"/>
-          <w:szCs w:val="24"/>
-          <w:lang w:val="en-US"/>
-        </w:rPr>
-        <w:t xml:space="preserve"> contains plain description of products and in addition Google Play and App Store have screenshots of mobile applications</w:t>
-      </w:r>
-      <w:r>
-        <w:rPr>
-          <w:rFonts w:ascii="Times New Roman" w:hAnsi="Times New Roman"/>
-          <w:sz w:val="24"/>
-          <w:szCs w:val="24"/>
-          <w:lang w:val="en-US"/>
-        </w:rPr>
-        <w:t xml:space="preserve"> to obtain the better impression about the granted solutions.</w:t>
-      </w:r>
-      <w:r>
-        <w:rPr>
-          <w:rFonts w:ascii="Times New Roman" w:hAnsi="Times New Roman"/>
-          <w:sz w:val="24"/>
-          <w:szCs w:val="24"/>
-          <w:lang w:val="en-US"/>
-        </w:rPr>
-        <w:t xml:space="preserve"> Only products related to accounting and financials have been investigated.</w:t>
-      </w:r>
-    </w:p>
-    <w:p>
-      <w:pPr>
-        <w:spacing w:line="480" w:lineRule="auto"/>
-        <w:rPr>
-          <w:rFonts w:ascii="Times New Roman" w:hAnsi="Times New Roman"/>
-          <w:sz w:val="24"/>
-          <w:szCs w:val="24"/>
-          <w:lang w:val="en-US"/>
-        </w:rPr>
-      </w:pPr>
-      <w:r>
-        <w:rPr>
-          <w:rFonts w:ascii="Times New Roman" w:hAnsi="Times New Roman"/>
-          <w:sz w:val="24"/>
-          <w:szCs w:val="24"/>
-          <w:lang w:val="en-US"/>
-        </w:rPr>
-        <w:t>Sage Business Cloud Accounting</w:t>
-      </w:r>
-      <w:r>
-        <w:rPr>
-          <w:rFonts w:ascii="Times New Roman" w:hAnsi="Times New Roman"/>
-          <w:sz w:val="24"/>
-          <w:szCs w:val="24"/>
-          <w:lang w:val="en-US"/>
-        </w:rPr>
-        <w:t xml:space="preserve"> works with invoices, records transaction</w:t>
-      </w:r>
-      <w:r>
-        <w:rPr>
-          <w:rFonts w:ascii="Times New Roman" w:hAnsi="Times New Roman"/>
-          <w:sz w:val="24"/>
-          <w:szCs w:val="24"/>
-          <w:lang w:val="en-US"/>
-        </w:rPr>
-        <w:t>s</w:t>
-      </w:r>
-      <w:r>
-        <w:rPr>
-          <w:rFonts w:ascii="Times New Roman" w:hAnsi="Times New Roman"/>
-          <w:sz w:val="24"/>
-          <w:szCs w:val="24"/>
-          <w:lang w:val="en-US"/>
-        </w:rPr>
-        <w:t xml:space="preserve">, </w:t>
-      </w:r>
-      <w:r>
-        <w:rPr>
-          <w:rFonts w:ascii="Times New Roman" w:hAnsi="Times New Roman"/>
-          <w:sz w:val="24"/>
-          <w:szCs w:val="24"/>
-          <w:lang w:val="en-US"/>
-        </w:rPr>
-        <w:t>displays performance statistics and syncs information across all devices using cloud storage.</w:t>
-      </w:r>
-      <w:r>
-        <w:rPr>
-          <w:rFonts w:ascii="Times New Roman" w:hAnsi="Times New Roman"/>
-          <w:sz w:val="24"/>
-          <w:szCs w:val="24"/>
-          <w:lang w:val="en-US"/>
-        </w:rPr>
-        <w:t xml:space="preserve"> Invoices for done work can be created in the system and sent to customers. It is possible to track and manage overdue payments, send quotes for review and agreements by a customer. Accounting solution also allows to enter money in and money out transactions, as well as attach photos of receipts; a category, description and reference can be applied to transactions.</w:t>
-      </w:r>
-      <w:r>
-        <w:rPr>
-          <w:rFonts w:ascii="Times New Roman" w:hAnsi="Times New Roman"/>
-          <w:sz w:val="24"/>
-          <w:szCs w:val="24"/>
-          <w:lang w:val="en-US"/>
-        </w:rPr>
-        <w:t xml:space="preserve"> The great focus of Sage product is on the facilitation of managing transaction and invoices which helps companies to run their business more professionally.</w:t>
-      </w:r>
-    </w:p>
-    <w:p>
-      <w:pPr>
-        <w:spacing w:line="480" w:lineRule="auto"/>
-        <w:rPr>
-          <w:rFonts w:ascii="Times New Roman" w:hAnsi="Times New Roman"/>
-          <w:sz w:val="24"/>
-          <w:szCs w:val="24"/>
-          <w:lang w:val="en-US"/>
-        </w:rPr>
-      </w:pPr>
-      <w:r>
-        <w:rPr>
-          <w:rFonts w:ascii="Times New Roman" w:hAnsi="Times New Roman"/>
-          <w:sz w:val="24"/>
-          <w:szCs w:val="24"/>
-          <w:lang w:val="en-US"/>
-        </w:rPr>
-        <w:t>Sage Business Cloud Financials</w:t>
-      </w:r>
-      <w:r>
-        <w:rPr>
-          <w:rFonts w:ascii="Times New Roman" w:hAnsi="Times New Roman"/>
-          <w:sz w:val="24"/>
-          <w:szCs w:val="24"/>
-          <w:lang w:val="en-US"/>
-        </w:rPr>
-        <w:t xml:space="preserve"> </w:t>
-      </w:r>
-      <w:r>
-        <w:rPr>
-          <w:rFonts w:ascii="Times New Roman" w:hAnsi="Times New Roman"/>
-          <w:sz w:val="24"/>
-          <w:szCs w:val="24"/>
-          <w:lang w:val="en-US"/>
-        </w:rPr>
-        <w:t xml:space="preserve">focused on growing and medium-sized businesses and allows more additional and professional possibilities for accounting than Sage Business Accounting. Since the developing software is not going to focus on invoice managing it was decided not to </w:t>
-      </w:r>
-      <w:proofErr w:type="spellStart"/>
-      <w:r>
-        <w:rPr>
-          <w:rFonts w:ascii="Times New Roman" w:hAnsi="Times New Roman"/>
-          <w:sz w:val="24"/>
-          <w:szCs w:val="24"/>
-          <w:lang w:val="en-US"/>
-        </w:rPr>
-        <w:t>analyse</w:t>
-      </w:r>
-      <w:proofErr w:type="spellEnd"/>
-      <w:r>
-        <w:rPr>
-          <w:rFonts w:ascii="Times New Roman" w:hAnsi="Times New Roman"/>
-          <w:sz w:val="24"/>
-          <w:szCs w:val="24"/>
-          <w:lang w:val="en-US"/>
-        </w:rPr>
-        <w:t xml:space="preserve"> Sage Financials in details.</w:t>
-      </w:r>
-    </w:p>
-    <w:p>
-      <w:pPr>
-        <w:spacing w:line="480" w:lineRule="auto"/>
-        <w:rPr>
-          <w:rFonts w:ascii="Times New Roman" w:hAnsi="Times New Roman"/>
-          <w:sz w:val="24"/>
-          <w:szCs w:val="24"/>
-          <w:lang w:val="en-US"/>
-        </w:rPr>
-      </w:pPr>
-      <w:r>
-        <w:rPr>
-          <w:rFonts w:ascii="Times New Roman" w:hAnsi="Times New Roman"/>
-          <w:sz w:val="24"/>
-          <w:szCs w:val="24"/>
-          <w:lang w:val="en-US"/>
-        </w:rPr>
-        <w:t>Sage solutions are not very expensive, it is just</w:t>
-      </w:r>
-      <w:r>
-        <w:t xml:space="preserve"> </w:t>
-      </w:r>
-      <w:r>
-        <w:rPr>
-          <w:rFonts w:ascii="Times New Roman" w:hAnsi="Times New Roman"/>
-          <w:sz w:val="24"/>
-          <w:szCs w:val="24"/>
-          <w:lang w:val="en-US"/>
-        </w:rPr>
-        <w:t>£</w:t>
-      </w:r>
-      <w:r>
-        <w:rPr>
-          <w:rFonts w:ascii="Times New Roman" w:hAnsi="Times New Roman"/>
-          <w:sz w:val="24"/>
-          <w:szCs w:val="24"/>
-          <w:lang w:val="en-US"/>
-        </w:rPr>
-        <w:t>10 for simple account each month, but the solution is not oriented on finance managing of ordinary individuals.</w:t>
+        <w:t>.2 Overspending issues and microloans system in the UK</w:t>
+      </w:r>
+      <w:bookmarkEnd w:id="8"/>
+    </w:p>
+    <w:p>
+      <w:pPr>
+        <w:spacing w:line="480" w:lineRule="auto"/>
+        <w:rPr>
+          <w:lang w:val="en-US"/>
+        </w:rPr>
+      </w:pPr>
+      <w:r>
+        <w:rPr>
+          <w:lang w:val="en-US"/>
+        </w:rPr>
+        <w:t>Test</w:t>
       </w:r>
     </w:p>
     <w:p>
@@ -3643,7 +4000,7 @@
           <w:lang w:val="en-US"/>
         </w:rPr>
       </w:pPr>
-      <w:bookmarkStart w:id="8" w:name="_Toc520579281"/>
+      <w:bookmarkStart w:id="9" w:name="_Toc520637092"/>
       <w:r>
         <w:rPr>
           <w:lang w:val="en-US"/>
@@ -3654,9 +4011,9 @@
         <w:rPr>
           <w:lang w:val="en-US"/>
         </w:rPr>
-        <w:t>.2 Overspending issues and microloans system in the UK</w:t>
-      </w:r>
-      <w:bookmarkEnd w:id="8"/>
+        <w:t>.3 Analysis of existing budgeting solutions for individuals</w:t>
+      </w:r>
+      <w:bookmarkEnd w:id="9"/>
     </w:p>
     <w:p>
       <w:pPr>
@@ -3676,34 +4033,34 @@
       <w:pPr>
         <w:pStyle w:val="2"/>
         <w:rPr>
-          <w:lang w:val="en-US"/>
-        </w:rPr>
-      </w:pPr>
-      <w:bookmarkStart w:id="9" w:name="_Toc520579282"/>
-      <w:r>
-        <w:rPr>
-          <w:lang w:val="en-US"/>
-        </w:rPr>
-        <w:lastRenderedPageBreak/>
-        <w:t>1</w:t>
-      </w:r>
-      <w:r>
-        <w:rPr>
-          <w:lang w:val="en-US"/>
-        </w:rPr>
-        <w:t>.3 Analysis of existing budgeting solutions for individuals</w:t>
-      </w:r>
-      <w:bookmarkEnd w:id="9"/>
-    </w:p>
-    <w:p>
-      <w:pPr>
-        <w:spacing w:line="480" w:lineRule="auto"/>
-        <w:rPr>
-          <w:lang w:val="en-US"/>
-        </w:rPr>
-      </w:pPr>
-      <w:r>
-        <w:rPr>
+          <w:color w:val="FF0000"/>
+          <w:lang w:val="en-US"/>
+        </w:rPr>
+      </w:pPr>
+      <w:bookmarkStart w:id="10" w:name="_Toc520637093"/>
+      <w:r>
+        <w:rPr>
+          <w:color w:val="FF0000"/>
+          <w:lang w:val="en-US"/>
+        </w:rPr>
+        <w:t>1.4 Identifying the gap?</w:t>
+      </w:r>
+      <w:bookmarkEnd w:id="10"/>
+    </w:p>
+    <w:p>
+      <w:pPr>
+        <w:rPr>
+          <w:rFonts w:ascii="Times New Roman" w:hAnsi="Times New Roman"/>
+          <w:sz w:val="24"/>
+          <w:szCs w:val="24"/>
+          <w:lang w:val="en-US"/>
+        </w:rPr>
+      </w:pPr>
+      <w:r>
+        <w:rPr>
+          <w:rFonts w:ascii="Times New Roman" w:hAnsi="Times New Roman"/>
+          <w:sz w:val="24"/>
+          <w:szCs w:val="24"/>
           <w:lang w:val="en-US"/>
         </w:rPr>
         <w:t>Test</w:t>
@@ -3711,47 +4068,12 @@
     </w:p>
     <w:p>
       <w:pPr>
-        <w:pStyle w:val="2"/>
-        <w:rPr>
-          <w:color w:val="FF0000"/>
-          <w:lang w:val="en-US"/>
-        </w:rPr>
-      </w:pPr>
-      <w:r>
-        <w:rPr>
-          <w:color w:val="FF0000"/>
-          <w:lang w:val="en-US"/>
-        </w:rPr>
-        <w:t>1.4 Identifying the gap?</w:t>
-      </w:r>
-    </w:p>
-    <w:p>
-      <w:pPr>
-        <w:rPr>
-          <w:rFonts w:ascii="Times New Roman" w:hAnsi="Times New Roman"/>
-          <w:sz w:val="24"/>
-          <w:szCs w:val="24"/>
-          <w:lang w:val="en-US"/>
-        </w:rPr>
-      </w:pPr>
-      <w:r>
-        <w:rPr>
-          <w:rFonts w:ascii="Times New Roman" w:hAnsi="Times New Roman"/>
-          <w:sz w:val="24"/>
-          <w:szCs w:val="24"/>
-          <w:lang w:val="en-US"/>
-        </w:rPr>
-        <w:t>Test</w:t>
-      </w:r>
-    </w:p>
-    <w:p>
-      <w:pPr>
         <w:pStyle w:val="1"/>
         <w:rPr>
           <w:lang w:val="en-US"/>
         </w:rPr>
       </w:pPr>
-      <w:bookmarkStart w:id="10" w:name="_Toc520579283"/>
+      <w:bookmarkStart w:id="11" w:name="_Toc520637094"/>
       <w:r>
         <w:rPr>
           <w:lang w:val="en-US"/>
@@ -3764,7 +4086,7 @@
         </w:rPr>
         <w:t>. Requirements for Intelligent Expense Manager</w:t>
       </w:r>
-      <w:bookmarkEnd w:id="10"/>
+      <w:bookmarkEnd w:id="11"/>
     </w:p>
     <w:p>
       <w:pPr>
@@ -4013,6 +4335,7 @@
           <w:szCs w:val="24"/>
           <w:lang w:val="en-US"/>
         </w:rPr>
+        <w:lastRenderedPageBreak/>
         <w:t>User should be able to set a budget for a month.</w:t>
       </w:r>
     </w:p>
@@ -4132,7 +4455,6 @@
           <w:szCs w:val="24"/>
           <w:lang w:val="en-US"/>
         </w:rPr>
-        <w:lastRenderedPageBreak/>
         <w:t xml:space="preserve">User should be able to select important dates in the calendar and the app will send them a reminder to start saving money for this event in advance. The default reminder will send notification one month before, but it should be </w:t>
       </w:r>
       <w:proofErr w:type="spellStart"/>
@@ -4341,6 +4663,7 @@
           <w:szCs w:val="24"/>
           <w:lang w:val="en-US"/>
         </w:rPr>
+        <w:lastRenderedPageBreak/>
         <w:t>The expense can be paid by one or several group members.</w:t>
       </w:r>
     </w:p>
@@ -4477,7 +4800,6 @@
           <w:szCs w:val="24"/>
           <w:lang w:val="en-US"/>
         </w:rPr>
-        <w:lastRenderedPageBreak/>
         <w:t>Requirements for displaying statistics:</w:t>
       </w:r>
     </w:p>
@@ -4641,7 +4963,7 @@
           <w:lang w:val="en-US"/>
         </w:rPr>
       </w:pPr>
-      <w:bookmarkStart w:id="11" w:name="_Toc520579284"/>
+      <w:bookmarkStart w:id="12" w:name="_Toc520637095"/>
       <w:r>
         <w:rPr>
           <w:lang w:val="en-US"/>
@@ -4660,7 +4982,7 @@
         </w:rPr>
         <w:t>Design</w:t>
       </w:r>
-      <w:bookmarkEnd w:id="11"/>
+      <w:bookmarkEnd w:id="12"/>
     </w:p>
     <w:p>
       <w:pPr>
@@ -4683,7 +5005,7 @@
           <w:lang w:val="en-US"/>
         </w:rPr>
       </w:pPr>
-      <w:bookmarkStart w:id="12" w:name="_Toc520579285"/>
+      <w:bookmarkStart w:id="13" w:name="_Toc520637096"/>
       <w:r>
         <w:rPr>
           <w:lang w:val="en-US"/>
@@ -4696,7 +5018,7 @@
         </w:rPr>
         <w:t>.1 Monetization strategies of mobile applications</w:t>
       </w:r>
-      <w:bookmarkEnd w:id="12"/>
+      <w:bookmarkEnd w:id="13"/>
     </w:p>
     <w:p>
       <w:pPr>
@@ -4719,7 +5041,7 @@
           <w:lang w:val="en-US"/>
         </w:rPr>
       </w:pPr>
-      <w:bookmarkStart w:id="13" w:name="_Toc520579286"/>
+      <w:bookmarkStart w:id="14" w:name="_Toc520637097"/>
       <w:r>
         <w:rPr>
           <w:lang w:val="en-US"/>
@@ -4732,7 +5054,7 @@
         </w:rPr>
         <w:t>.2 UI design</w:t>
       </w:r>
-      <w:bookmarkEnd w:id="13"/>
+      <w:bookmarkEnd w:id="14"/>
     </w:p>
     <w:p>
       <w:pPr>
@@ -4755,11 +5077,12 @@
           <w:lang w:val="en-US"/>
         </w:rPr>
       </w:pPr>
-      <w:bookmarkStart w:id="14" w:name="_Toc520579287"/>
-      <w:r>
-        <w:rPr>
-          <w:lang w:val="en-US"/>
-        </w:rPr>
+      <w:bookmarkStart w:id="15" w:name="_Toc520637098"/>
+      <w:r>
+        <w:rPr>
+          <w:lang w:val="en-US"/>
+        </w:rPr>
+        <w:lastRenderedPageBreak/>
         <w:t>3</w:t>
       </w:r>
       <w:r>
@@ -4768,7 +5091,7 @@
         </w:rPr>
         <w:t>.3 Architecture design</w:t>
       </w:r>
-      <w:bookmarkEnd w:id="14"/>
+      <w:bookmarkEnd w:id="15"/>
     </w:p>
     <w:p>
       <w:pPr>
@@ -4791,7 +5114,7 @@
           <w:lang w:val="en-US"/>
         </w:rPr>
       </w:pPr>
-      <w:bookmarkStart w:id="15" w:name="_Toc520579288"/>
+      <w:bookmarkStart w:id="16" w:name="_Toc520637099"/>
       <w:r>
         <w:rPr>
           <w:lang w:val="en-US"/>
@@ -4804,7 +5127,7 @@
         </w:rPr>
         <w:t>. Implementation</w:t>
       </w:r>
-      <w:bookmarkEnd w:id="15"/>
+      <w:bookmarkEnd w:id="16"/>
     </w:p>
     <w:p>
       <w:pPr>
@@ -4827,7 +5150,7 @@
           <w:lang w:val="en-US"/>
         </w:rPr>
       </w:pPr>
-      <w:bookmarkStart w:id="16" w:name="_Toc520579289"/>
+      <w:bookmarkStart w:id="17" w:name="_Toc520637100"/>
       <w:r>
         <w:rPr>
           <w:lang w:val="en-US"/>
@@ -4840,7 +5163,7 @@
         </w:rPr>
         <w:t>. Testing and evaluation</w:t>
       </w:r>
-      <w:bookmarkEnd w:id="16"/>
+      <w:bookmarkEnd w:id="17"/>
     </w:p>
     <w:p>
       <w:pPr>
@@ -4863,12 +5186,11 @@
           <w:lang w:val="en-US"/>
         </w:rPr>
       </w:pPr>
-      <w:bookmarkStart w:id="17" w:name="_Toc520579290"/>
-      <w:r>
-        <w:rPr>
-          <w:lang w:val="en-US"/>
-        </w:rPr>
-        <w:lastRenderedPageBreak/>
+      <w:bookmarkStart w:id="18" w:name="_Toc520637101"/>
+      <w:r>
+        <w:rPr>
+          <w:lang w:val="en-US"/>
+        </w:rPr>
         <w:t>6</w:t>
       </w:r>
       <w:r>
@@ -4877,7 +5199,7 @@
         </w:rPr>
         <w:t>. Conclusions</w:t>
       </w:r>
-      <w:bookmarkEnd w:id="17"/>
+      <w:bookmarkEnd w:id="18"/>
     </w:p>
     <w:p>
       <w:pPr>
@@ -4900,7 +5222,7 @@
           <w:lang w:val="en-US"/>
         </w:rPr>
       </w:pPr>
-      <w:bookmarkStart w:id="18" w:name="_Toc520579291"/>
+      <w:bookmarkStart w:id="19" w:name="_Toc520637102"/>
       <w:r>
         <w:rPr>
           <w:lang w:val="en-US"/>
@@ -4913,7 +5235,7 @@
         </w:rPr>
         <w:t>. Further work</w:t>
       </w:r>
-      <w:bookmarkEnd w:id="18"/>
+      <w:bookmarkEnd w:id="19"/>
     </w:p>
     <w:p>
       <w:pPr>
@@ -4936,14 +5258,14 @@
           <w:lang w:val="en-US"/>
         </w:rPr>
       </w:pPr>
-      <w:bookmarkStart w:id="19" w:name="_Toc520579292"/>
+      <w:bookmarkStart w:id="20" w:name="_Toc520637103"/>
       <w:r>
         <w:rPr>
           <w:lang w:val="en-US"/>
         </w:rPr>
         <w:t>References</w:t>
       </w:r>
-      <w:bookmarkEnd w:id="19"/>
+      <w:bookmarkEnd w:id="20"/>
     </w:p>
     <w:p>
       <w:pPr>
@@ -4966,14 +5288,14 @@
           <w:lang w:val="en-US"/>
         </w:rPr>
       </w:pPr>
-      <w:bookmarkStart w:id="20" w:name="_Toc520579293"/>
+      <w:bookmarkStart w:id="21" w:name="_Toc520637104"/>
       <w:r>
         <w:rPr>
           <w:lang w:val="en-US"/>
         </w:rPr>
         <w:t>Appendices</w:t>
       </w:r>
-      <w:bookmarkEnd w:id="20"/>
+      <w:bookmarkEnd w:id="21"/>
     </w:p>
     <w:p>
       <w:pPr>
@@ -6575,6 +6897,16 @@
       <w:ind w:left="440"/>
     </w:pPr>
   </w:style>
+  <w:style w:type="paragraph" w:styleId="ab">
+    <w:name w:val="List Paragraph"/>
+    <w:basedOn w:val="a"/>
+    <w:uiPriority w:val="34"/>
+    <w:qFormat/>
+    <w:rsid w:val="00D7624C"/>
+    <w:pPr>
+      <w:ind w:left="708"/>
+    </w:pPr>
+  </w:style>
 </w:styles>
 </file>
 
@@ -6866,7 +7198,7 @@
 </file>
 
 <file path=customXml/itemProps1.xml><?xml version="1.0" encoding="utf-8"?>
-<ds:datastoreItem xmlns:ds="http://schemas.openxmlformats.org/officeDocument/2006/customXml" ds:itemID="{8B1C52E8-5ECC-4A10-89F0-079605CE5213}">
+<ds:datastoreItem xmlns:ds="http://schemas.openxmlformats.org/officeDocument/2006/customXml" ds:itemID="{64EAF201-D58D-4C38-AC73-B60D441319FF}">
   <ds:schemaRefs>
     <ds:schemaRef ds:uri="http://schemas.openxmlformats.org/officeDocument/2006/bibliography"/>
   </ds:schemaRefs>

</xml_diff>

<commit_message>
Added ovesrepnding and payday loans chapter.
</commit_message>
<xml_diff>
--- a/Report.docx
+++ b/Report.docx
@@ -1819,141 +1819,550 @@
         <w:spacing w:line="480" w:lineRule="auto"/>
         <w:rPr>
           <w:rFonts w:ascii="Times New Roman" w:hAnsi="Times New Roman"/>
+          <w:sz w:val="24"/>
+          <w:szCs w:val="24"/>
+          <w:lang w:val="en-US"/>
+        </w:rPr>
+      </w:pPr>
+      <w:r>
+        <w:rPr>
+          <w:rFonts w:ascii="Times New Roman" w:hAnsi="Times New Roman"/>
+          <w:sz w:val="24"/>
+          <w:szCs w:val="24"/>
+          <w:lang w:val="en-US"/>
+        </w:rPr>
+        <w:t xml:space="preserve">Finance management is one of the most common problem different subjects encounter </w:t>
+      </w:r>
+      <w:r>
+        <w:rPr>
+          <w:rFonts w:ascii="Times New Roman" w:hAnsi="Times New Roman"/>
+          <w:sz w:val="24"/>
+          <w:szCs w:val="24"/>
+          <w:lang w:val="en-US"/>
+        </w:rPr>
+        <w:t>daily</w:t>
+      </w:r>
+      <w:r>
+        <w:rPr>
+          <w:rFonts w:ascii="Times New Roman" w:hAnsi="Times New Roman"/>
+          <w:sz w:val="24"/>
+          <w:szCs w:val="24"/>
+          <w:lang w:val="en-US"/>
+        </w:rPr>
+        <w:t xml:space="preserve">. Companies </w:t>
+      </w:r>
+      <w:r>
+        <w:rPr>
+          <w:rFonts w:ascii="Times New Roman" w:hAnsi="Times New Roman"/>
+          <w:sz w:val="24"/>
+          <w:szCs w:val="24"/>
+          <w:lang w:val="en-US"/>
+        </w:rPr>
+        <w:t xml:space="preserve">manage their finances, </w:t>
+      </w:r>
+      <w:proofErr w:type="spellStart"/>
+      <w:r>
+        <w:rPr>
+          <w:rFonts w:ascii="Times New Roman" w:hAnsi="Times New Roman"/>
+          <w:sz w:val="24"/>
+          <w:szCs w:val="24"/>
+          <w:lang w:val="en-US"/>
+        </w:rPr>
+        <w:t>analyse</w:t>
+      </w:r>
+      <w:proofErr w:type="spellEnd"/>
+      <w:r>
+        <w:rPr>
+          <w:rFonts w:ascii="Times New Roman" w:hAnsi="Times New Roman"/>
+          <w:sz w:val="24"/>
+          <w:szCs w:val="24"/>
+          <w:lang w:val="en-US"/>
+        </w:rPr>
+        <w:t xml:space="preserve"> their incomes and outcomes </w:t>
+      </w:r>
+      <w:proofErr w:type="gramStart"/>
+      <w:r>
+        <w:rPr>
+          <w:rFonts w:ascii="Times New Roman" w:hAnsi="Times New Roman"/>
+          <w:sz w:val="24"/>
+          <w:szCs w:val="24"/>
+          <w:lang w:val="en-US"/>
+        </w:rPr>
+        <w:t>in order to</w:t>
+      </w:r>
+      <w:proofErr w:type="gramEnd"/>
+      <w:r>
+        <w:rPr>
+          <w:rFonts w:ascii="Times New Roman" w:hAnsi="Times New Roman"/>
+          <w:sz w:val="24"/>
+          <w:szCs w:val="24"/>
+          <w:lang w:val="en-US"/>
+        </w:rPr>
+        <w:t xml:space="preserve"> distribute their assets better and gain more profit from their business. Ordinary people also have to control their money. </w:t>
+      </w:r>
+      <w:r>
+        <w:rPr>
+          <w:rFonts w:ascii="Times New Roman" w:hAnsi="Times New Roman"/>
+          <w:sz w:val="24"/>
+          <w:szCs w:val="24"/>
+          <w:lang w:val="en-US"/>
+        </w:rPr>
+        <w:t>Algorithm</w:t>
+      </w:r>
+      <w:r>
+        <w:rPr>
+          <w:rFonts w:ascii="Times New Roman" w:hAnsi="Times New Roman"/>
+          <w:sz w:val="24"/>
+          <w:szCs w:val="24"/>
+          <w:lang w:val="en-US"/>
+        </w:rPr>
+        <w:t xml:space="preserve"> </w:t>
+      </w:r>
+      <w:r>
+        <w:rPr>
+          <w:rFonts w:ascii="Times New Roman" w:hAnsi="Times New Roman"/>
+          <w:sz w:val="24"/>
+          <w:szCs w:val="24"/>
+          <w:lang w:val="en-US"/>
+        </w:rPr>
+        <w:t>is</w:t>
+      </w:r>
+      <w:r>
+        <w:rPr>
+          <w:rFonts w:ascii="Times New Roman" w:hAnsi="Times New Roman"/>
+          <w:sz w:val="24"/>
+          <w:szCs w:val="24"/>
+          <w:lang w:val="en-US"/>
+        </w:rPr>
+        <w:t xml:space="preserve"> similar, but they operate with smaller amounts and have less</w:t>
+      </w:r>
+      <w:r>
+        <w:rPr>
+          <w:rFonts w:ascii="Times New Roman" w:hAnsi="Times New Roman"/>
+          <w:sz w:val="24"/>
+          <w:szCs w:val="24"/>
+          <w:lang w:val="en-US"/>
+        </w:rPr>
+        <w:t xml:space="preserve"> rules and</w:t>
+      </w:r>
+      <w:r>
+        <w:rPr>
+          <w:rFonts w:ascii="Times New Roman" w:hAnsi="Times New Roman"/>
+          <w:sz w:val="24"/>
+          <w:szCs w:val="24"/>
+          <w:lang w:val="en-US"/>
+        </w:rPr>
+        <w:t xml:space="preserve"> risks in their mundane life. However, inefficient control of money can lead individuals to dramatic consequences. High overspendings and </w:t>
+      </w:r>
+      <w:r>
+        <w:rPr>
+          <w:rFonts w:ascii="Times New Roman" w:hAnsi="Times New Roman"/>
+          <w:sz w:val="24"/>
+          <w:szCs w:val="24"/>
+          <w:lang w:val="en-US"/>
+        </w:rPr>
+        <w:t xml:space="preserve">approaching mandatory bills, such as rent, can force individuals to seek for credit. For instance, it can be overdrafts, personal loans, payday loans. Some types of credit </w:t>
+      </w:r>
+      <w:r>
+        <w:rPr>
+          <w:rFonts w:ascii="Times New Roman" w:hAnsi="Times New Roman"/>
+          <w:sz w:val="24"/>
+          <w:szCs w:val="24"/>
+          <w:lang w:val="en-US"/>
+        </w:rPr>
+        <w:t xml:space="preserve">have very high interest rate and if they are not paid in full at the end of the term additional fees can be charged from the debtors. </w:t>
+      </w:r>
+      <w:r>
+        <w:rPr>
+          <w:rFonts w:ascii="Times New Roman" w:hAnsi="Times New Roman"/>
+          <w:sz w:val="24"/>
+          <w:szCs w:val="24"/>
+          <w:lang w:val="en-US"/>
+        </w:rPr>
+        <w:t xml:space="preserve">It results to further expenditures and in the worst case it may bring individuals into </w:t>
+      </w:r>
+      <w:r>
+        <w:rPr>
+          <w:rFonts w:ascii="Times New Roman" w:hAnsi="Times New Roman"/>
+          <w:sz w:val="24"/>
+          <w:szCs w:val="24"/>
+          <w:lang w:val="en-US"/>
+        </w:rPr>
+        <w:t>loan cycle; this is the situation when person takes new loan just to pay the previous</w:t>
+      </w:r>
+      <w:r>
+        <w:rPr>
+          <w:rFonts w:ascii="Times New Roman" w:hAnsi="Times New Roman"/>
+          <w:sz w:val="24"/>
+          <w:szCs w:val="24"/>
+          <w:lang w:val="en-US"/>
+        </w:rPr>
+        <w:t xml:space="preserve"> one</w:t>
+      </w:r>
+      <w:r>
+        <w:rPr>
+          <w:rFonts w:ascii="Times New Roman" w:hAnsi="Times New Roman"/>
+          <w:sz w:val="24"/>
+          <w:szCs w:val="24"/>
+          <w:lang w:val="en-US"/>
+        </w:rPr>
+        <w:t>. Loan cycles are very dangerous and can lead to severe financial problems.</w:t>
+      </w:r>
+    </w:p>
+    <w:p>
+      <w:pPr>
+        <w:spacing w:line="480" w:lineRule="auto"/>
+        <w:rPr>
+          <w:rFonts w:ascii="Times New Roman" w:hAnsi="Times New Roman"/>
           <w:color w:val="FF0000"/>
           <w:sz w:val="24"/>
           <w:szCs w:val="24"/>
-          <w:lang w:val="en-US"/>
-        </w:rPr>
-      </w:pPr>
-      <w:r>
-        <w:rPr>
-          <w:rFonts w:ascii="Times New Roman" w:hAnsi="Times New Roman"/>
-          <w:sz w:val="24"/>
-          <w:szCs w:val="24"/>
-          <w:lang w:val="en-US"/>
-        </w:rPr>
-        <w:t xml:space="preserve">Finance management is one of the most common problem different subjects encounter </w:t>
-      </w:r>
-      <w:r>
-        <w:rPr>
-          <w:rFonts w:ascii="Times New Roman" w:hAnsi="Times New Roman"/>
-          <w:sz w:val="24"/>
-          <w:szCs w:val="24"/>
-          <w:lang w:val="en-US"/>
-        </w:rPr>
-        <w:t>daily</w:t>
-      </w:r>
-      <w:r>
-        <w:rPr>
-          <w:rFonts w:ascii="Times New Roman" w:hAnsi="Times New Roman"/>
-          <w:sz w:val="24"/>
-          <w:szCs w:val="24"/>
-          <w:lang w:val="en-US"/>
-        </w:rPr>
-        <w:t xml:space="preserve">. Companies </w:t>
-      </w:r>
-      <w:r>
-        <w:rPr>
-          <w:rFonts w:ascii="Times New Roman" w:hAnsi="Times New Roman"/>
-          <w:sz w:val="24"/>
-          <w:szCs w:val="24"/>
-          <w:lang w:val="en-US"/>
-        </w:rPr>
-        <w:t xml:space="preserve">manage their finances, </w:t>
-      </w:r>
-      <w:proofErr w:type="spellStart"/>
-      <w:r>
-        <w:rPr>
-          <w:rFonts w:ascii="Times New Roman" w:hAnsi="Times New Roman"/>
-          <w:sz w:val="24"/>
-          <w:szCs w:val="24"/>
-          <w:lang w:val="en-US"/>
-        </w:rPr>
-        <w:t>analyse</w:t>
-      </w:r>
-      <w:proofErr w:type="spellEnd"/>
-      <w:r>
-        <w:rPr>
-          <w:rFonts w:ascii="Times New Roman" w:hAnsi="Times New Roman"/>
-          <w:sz w:val="24"/>
-          <w:szCs w:val="24"/>
-          <w:lang w:val="en-US"/>
-        </w:rPr>
-        <w:t xml:space="preserve"> their incomes and outcomes </w:t>
-      </w:r>
-      <w:proofErr w:type="gramStart"/>
-      <w:r>
-        <w:rPr>
-          <w:rFonts w:ascii="Times New Roman" w:hAnsi="Times New Roman"/>
-          <w:sz w:val="24"/>
-          <w:szCs w:val="24"/>
-          <w:lang w:val="en-US"/>
-        </w:rPr>
-        <w:t>in order to</w:t>
-      </w:r>
-      <w:proofErr w:type="gramEnd"/>
-      <w:r>
-        <w:rPr>
-          <w:rFonts w:ascii="Times New Roman" w:hAnsi="Times New Roman"/>
-          <w:sz w:val="24"/>
-          <w:szCs w:val="24"/>
-          <w:lang w:val="en-US"/>
-        </w:rPr>
-        <w:t xml:space="preserve"> distribute their assets better and gain more profit from their business. Ordinary people also have to control their money. Rules are similar, but they operate with smaller amounts and have less</w:t>
-      </w:r>
-      <w:r>
-        <w:rPr>
-          <w:rFonts w:ascii="Times New Roman" w:hAnsi="Times New Roman"/>
-          <w:sz w:val="24"/>
-          <w:szCs w:val="24"/>
-          <w:lang w:val="en-US"/>
-        </w:rPr>
-        <w:t xml:space="preserve"> rules and</w:t>
-      </w:r>
-      <w:r>
-        <w:rPr>
-          <w:rFonts w:ascii="Times New Roman" w:hAnsi="Times New Roman"/>
-          <w:sz w:val="24"/>
-          <w:szCs w:val="24"/>
-          <w:lang w:val="en-US"/>
-        </w:rPr>
-        <w:t xml:space="preserve"> risks in their mundane life. However, inefficient control of money can lead individuals to dramatic consequences. High overspendings and </w:t>
-      </w:r>
-      <w:r>
-        <w:rPr>
-          <w:rFonts w:ascii="Times New Roman" w:hAnsi="Times New Roman"/>
-          <w:sz w:val="24"/>
-          <w:szCs w:val="24"/>
-          <w:lang w:val="en-US"/>
-        </w:rPr>
-        <w:t xml:space="preserve">approaching mandatory bills, such as rent, can force individuals to seek for credit. For instance, it can be overdrafts, personal loans, payday loans. Some types of credit </w:t>
-      </w:r>
-      <w:r>
-        <w:rPr>
-          <w:rFonts w:ascii="Times New Roman" w:hAnsi="Times New Roman"/>
-          <w:sz w:val="24"/>
-          <w:szCs w:val="24"/>
-          <w:lang w:val="en-US"/>
-        </w:rPr>
-        <w:t xml:space="preserve">have very high interest rate and if they are not paid in full at the end of the term additional fees can be charged from the debtors. </w:t>
-      </w:r>
-      <w:r>
-        <w:rPr>
-          <w:rFonts w:ascii="Times New Roman" w:hAnsi="Times New Roman"/>
-          <w:sz w:val="24"/>
-          <w:szCs w:val="24"/>
-          <w:lang w:val="en-US"/>
-        </w:rPr>
-        <w:t xml:space="preserve">It results to further expenditures and in the worst case it may bring individuals into </w:t>
-      </w:r>
-      <w:r>
-        <w:rPr>
-          <w:rFonts w:ascii="Times New Roman" w:hAnsi="Times New Roman"/>
-          <w:sz w:val="24"/>
-          <w:szCs w:val="24"/>
-          <w:lang w:val="en-US"/>
-        </w:rPr>
-        <w:t>loan cycle; this is the situation when person takes new loan just to pay the previous. Loan cycles are very dangerous and can lead to severe financial problems.</w:t>
+          <w:lang w:val="ru-RU"/>
+        </w:rPr>
+      </w:pPr>
+      <w:r>
+        <w:rPr>
+          <w:rFonts w:ascii="Times New Roman" w:hAnsi="Times New Roman"/>
+          <w:color w:val="FF0000"/>
+          <w:sz w:val="24"/>
+          <w:szCs w:val="24"/>
+          <w:lang w:val="ru-RU"/>
+        </w:rPr>
+        <w:t>Добавить абзац про разделение трат</w:t>
+      </w:r>
+      <w:r>
+        <w:rPr>
+          <w:rFonts w:ascii="Times New Roman" w:hAnsi="Times New Roman"/>
+          <w:color w:val="FF0000"/>
+          <w:sz w:val="24"/>
+          <w:szCs w:val="24"/>
+          <w:lang w:val="ru-RU"/>
+        </w:rPr>
+        <w:t>?</w:t>
+      </w:r>
+    </w:p>
+    <w:p>
+      <w:pPr>
+        <w:spacing w:line="480" w:lineRule="auto"/>
+        <w:rPr>
+          <w:rFonts w:ascii="Times New Roman" w:hAnsi="Times New Roman"/>
+          <w:sz w:val="24"/>
+          <w:szCs w:val="24"/>
+          <w:lang w:val="en-US"/>
+        </w:rPr>
+      </w:pPr>
+      <w:r>
+        <w:rPr>
+          <w:rFonts w:ascii="Times New Roman" w:hAnsi="Times New Roman"/>
+          <w:sz w:val="24"/>
+          <w:szCs w:val="24"/>
+          <w:lang w:val="en-US"/>
+        </w:rPr>
+        <w:t xml:space="preserve">Taking everything into account, expense management is a very important aspect of welfare and people should be able to deal with it easily and efficiently. This project investigates the existing accounting solutions and focuses on building the prototype which attempts to improve the competitors’ applications to provide better experience and results </w:t>
+      </w:r>
+      <w:r>
+        <w:rPr>
+          <w:rFonts w:ascii="Times New Roman" w:hAnsi="Times New Roman"/>
+          <w:sz w:val="24"/>
+          <w:szCs w:val="24"/>
+          <w:lang w:val="en-US"/>
+        </w:rPr>
+        <w:t xml:space="preserve">for individuals </w:t>
+      </w:r>
+      <w:r>
+        <w:rPr>
+          <w:rFonts w:ascii="Times New Roman" w:hAnsi="Times New Roman"/>
+          <w:sz w:val="24"/>
+          <w:szCs w:val="24"/>
+          <w:lang w:val="en-US"/>
+        </w:rPr>
+        <w:t>in money management.</w:t>
+      </w:r>
+      <w:r>
+        <w:rPr>
+          <w:rFonts w:ascii="Times New Roman" w:hAnsi="Times New Roman"/>
+          <w:sz w:val="24"/>
+          <w:szCs w:val="24"/>
+          <w:lang w:val="en-US"/>
+        </w:rPr>
+        <w:t xml:space="preserve"> The report </w:t>
+      </w:r>
+      <w:r>
+        <w:rPr>
+          <w:rFonts w:ascii="Times New Roman" w:hAnsi="Times New Roman"/>
+          <w:sz w:val="24"/>
+          <w:szCs w:val="24"/>
+          <w:lang w:val="en-US"/>
+        </w:rPr>
+        <w:t xml:space="preserve">contains seven chapters and </w:t>
+      </w:r>
+      <w:r>
+        <w:rPr>
+          <w:rFonts w:ascii="Times New Roman" w:hAnsi="Times New Roman"/>
+          <w:sz w:val="24"/>
+          <w:szCs w:val="24"/>
+          <w:lang w:val="en-US"/>
+        </w:rPr>
+        <w:t>is organized as follows</w:t>
+      </w:r>
+      <w:r>
+        <w:rPr>
+          <w:rFonts w:ascii="Times New Roman" w:hAnsi="Times New Roman"/>
+          <w:sz w:val="24"/>
+          <w:szCs w:val="24"/>
+          <w:lang w:val="en-US"/>
+        </w:rPr>
+        <w:t>. Chapter one contains an overview of existing solution</w:t>
+      </w:r>
+      <w:r>
+        <w:rPr>
+          <w:rFonts w:ascii="Times New Roman" w:hAnsi="Times New Roman"/>
+          <w:sz w:val="24"/>
+          <w:szCs w:val="24"/>
+          <w:lang w:val="en-US"/>
+        </w:rPr>
+        <w:t>s</w:t>
+      </w:r>
+      <w:r>
+        <w:rPr>
+          <w:rFonts w:ascii="Times New Roman" w:hAnsi="Times New Roman"/>
+          <w:sz w:val="24"/>
+          <w:szCs w:val="24"/>
+          <w:lang w:val="en-US"/>
+        </w:rPr>
+        <w:t xml:space="preserve"> and presents the necessary background information. Chapter two introduces the requirements for the building application. Chapter three and four discuss design and implementation issues and challenges. </w:t>
+      </w:r>
+      <w:r>
+        <w:rPr>
+          <w:rFonts w:ascii="Times New Roman" w:hAnsi="Times New Roman"/>
+          <w:sz w:val="24"/>
+          <w:szCs w:val="24"/>
+          <w:lang w:val="en-US"/>
+        </w:rPr>
+        <w:lastRenderedPageBreak/>
+        <w:t>In chapter five the implemented software is evaluated. Finally, chapters six and seven conclude the paper and describe the future improvements of the project.</w:t>
+      </w:r>
+    </w:p>
+    <w:p>
+      <w:pPr>
+        <w:pStyle w:val="1"/>
+        <w:rPr>
+          <w:lang w:val="en-US"/>
+        </w:rPr>
+      </w:pPr>
+      <w:bookmarkStart w:id="1" w:name="_Toc520637085"/>
+      <w:r>
+        <w:rPr>
+          <w:lang w:val="en-US"/>
+        </w:rPr>
+        <w:t>1</w:t>
+      </w:r>
+      <w:r>
+        <w:rPr>
+          <w:lang w:val="en-US"/>
+        </w:rPr>
+        <w:t xml:space="preserve">. </w:t>
+      </w:r>
+      <w:r>
+        <w:rPr>
+          <w:lang w:val="en-US"/>
+        </w:rPr>
+        <w:t>Background r</w:t>
+      </w:r>
+      <w:r>
+        <w:rPr>
+          <w:lang w:val="en-US"/>
+        </w:rPr>
+        <w:t>esearch</w:t>
+      </w:r>
+      <w:bookmarkEnd w:id="1"/>
+    </w:p>
+    <w:p>
+      <w:pPr>
+        <w:spacing w:line="480" w:lineRule="auto"/>
+        <w:rPr>
+          <w:rFonts w:ascii="Times New Roman" w:hAnsi="Times New Roman"/>
+          <w:sz w:val="24"/>
+          <w:szCs w:val="24"/>
+          <w:lang w:val="en-US"/>
+        </w:rPr>
+      </w:pPr>
+      <w:r>
+        <w:rPr>
+          <w:rFonts w:ascii="Times New Roman" w:hAnsi="Times New Roman"/>
+          <w:sz w:val="24"/>
+          <w:szCs w:val="24"/>
+          <w:lang w:val="en-US"/>
+        </w:rPr>
+        <w:t>Test</w:t>
+      </w:r>
+    </w:p>
+    <w:p>
+      <w:pPr>
+        <w:pStyle w:val="2"/>
+        <w:rPr>
+          <w:lang w:val="en-US"/>
+        </w:rPr>
+      </w:pPr>
+      <w:bookmarkStart w:id="2" w:name="_Toc520637086"/>
+      <w:r>
+        <w:rPr>
+          <w:lang w:val="en-US"/>
+        </w:rPr>
+        <w:t>1</w:t>
+      </w:r>
+      <w:r>
+        <w:rPr>
+          <w:lang w:val="en-US"/>
+        </w:rPr>
+        <w:t>.1 Analysis of flagships’ accountancy solutions</w:t>
+      </w:r>
+      <w:bookmarkEnd w:id="2"/>
+    </w:p>
+    <w:p>
+      <w:pPr>
+        <w:spacing w:line="480" w:lineRule="auto"/>
+        <w:rPr>
+          <w:rFonts w:ascii="Times New Roman" w:hAnsi="Times New Roman"/>
+          <w:sz w:val="24"/>
+          <w:szCs w:val="24"/>
+          <w:lang w:val="en-US"/>
+        </w:rPr>
+      </w:pPr>
+      <w:r>
+        <w:rPr>
+          <w:rFonts w:ascii="Times New Roman" w:hAnsi="Times New Roman"/>
+          <w:sz w:val="24"/>
+          <w:szCs w:val="24"/>
+          <w:lang w:val="en-US"/>
+        </w:rPr>
+        <w:t>T</w:t>
+      </w:r>
+      <w:r>
+        <w:rPr>
+          <w:rFonts w:ascii="Times New Roman" w:hAnsi="Times New Roman"/>
+          <w:sz w:val="24"/>
+          <w:szCs w:val="24"/>
+          <w:lang w:val="en-US"/>
+        </w:rPr>
+        <w:t xml:space="preserve">he problem of finance management is not new, and </w:t>
+      </w:r>
+      <w:r>
+        <w:rPr>
+          <w:rFonts w:ascii="Times New Roman" w:hAnsi="Times New Roman"/>
+          <w:sz w:val="24"/>
+          <w:szCs w:val="24"/>
+          <w:lang w:val="en-US"/>
+        </w:rPr>
+        <w:t>plenty</w:t>
+      </w:r>
+      <w:r>
+        <w:rPr>
+          <w:rFonts w:ascii="Times New Roman" w:hAnsi="Times New Roman"/>
+          <w:sz w:val="24"/>
+          <w:szCs w:val="24"/>
+          <w:lang w:val="en-US"/>
+        </w:rPr>
+        <w:t xml:space="preserve"> solutions have been already developed to address it. To learn more about important issues and aspects of accounting, the large business solutions from flagship corporations have been investigated and analysed. </w:t>
+      </w:r>
+      <w:r>
+        <w:rPr>
+          <w:rFonts w:ascii="Times New Roman" w:hAnsi="Times New Roman"/>
+          <w:sz w:val="24"/>
+          <w:szCs w:val="24"/>
+          <w:lang w:val="en-US"/>
+        </w:rPr>
+        <w:t>These solutions are oriented on mainly large and medium</w:t>
+      </w:r>
+      <w:r>
+        <w:rPr>
+          <w:rFonts w:ascii="Times New Roman" w:hAnsi="Times New Roman"/>
+          <w:sz w:val="24"/>
+          <w:szCs w:val="24"/>
+          <w:lang w:val="en-US"/>
+        </w:rPr>
+        <w:t>-sized</w:t>
+      </w:r>
+      <w:r>
+        <w:rPr>
+          <w:rFonts w:ascii="Times New Roman" w:hAnsi="Times New Roman"/>
+          <w:sz w:val="24"/>
+          <w:szCs w:val="24"/>
+          <w:lang w:val="en-US"/>
+        </w:rPr>
+        <w:t xml:space="preserve"> businesses and are quite expensive. Companies which </w:t>
+      </w:r>
+      <w:r>
+        <w:rPr>
+          <w:rFonts w:ascii="Times New Roman" w:hAnsi="Times New Roman"/>
+          <w:sz w:val="24"/>
+          <w:szCs w:val="24"/>
+          <w:lang w:val="en-US"/>
+        </w:rPr>
+        <w:t>can afford those solutions</w:t>
+      </w:r>
+      <w:r>
+        <w:rPr>
+          <w:rFonts w:ascii="Times New Roman" w:hAnsi="Times New Roman"/>
+          <w:sz w:val="24"/>
+          <w:szCs w:val="24"/>
+          <w:lang w:val="en-US"/>
+        </w:rPr>
+        <w:t xml:space="preserve"> have many complex processes to maintain; therefore, by buying accounting solutions they can gain greater control of their finances, automate </w:t>
+      </w:r>
+      <w:r>
+        <w:rPr>
+          <w:rFonts w:ascii="Times New Roman" w:hAnsi="Times New Roman"/>
+          <w:sz w:val="24"/>
+          <w:szCs w:val="24"/>
+          <w:lang w:val="en-US"/>
+        </w:rPr>
+        <w:t xml:space="preserve">routine tasks and </w:t>
+      </w:r>
+      <w:r>
+        <w:rPr>
+          <w:rFonts w:ascii="Times New Roman" w:hAnsi="Times New Roman"/>
+          <w:sz w:val="24"/>
+          <w:szCs w:val="24"/>
+          <w:lang w:val="en-US"/>
+        </w:rPr>
+        <w:t xml:space="preserve">as a result </w:t>
+      </w:r>
+      <w:r>
+        <w:rPr>
+          <w:rFonts w:ascii="Times New Roman" w:hAnsi="Times New Roman"/>
+          <w:sz w:val="24"/>
+          <w:szCs w:val="24"/>
+          <w:lang w:val="en-US"/>
+        </w:rPr>
+        <w:t xml:space="preserve">make better decisions over time. </w:t>
+      </w:r>
+      <w:r>
+        <w:rPr>
+          <w:rFonts w:ascii="Times New Roman" w:hAnsi="Times New Roman"/>
+          <w:sz w:val="24"/>
+          <w:szCs w:val="24"/>
+          <w:lang w:val="en-US"/>
+        </w:rPr>
+        <w:t>Many experts and developers have been working on t</w:t>
+      </w:r>
+      <w:r>
+        <w:rPr>
+          <w:rFonts w:ascii="Times New Roman" w:hAnsi="Times New Roman"/>
+          <w:sz w:val="24"/>
+          <w:szCs w:val="24"/>
+          <w:lang w:val="en-US"/>
+        </w:rPr>
+        <w:t>h</w:t>
+      </w:r>
+      <w:r>
+        <w:rPr>
+          <w:rFonts w:ascii="Times New Roman" w:hAnsi="Times New Roman"/>
+          <w:sz w:val="24"/>
+          <w:szCs w:val="24"/>
+          <w:lang w:val="en-US"/>
+        </w:rPr>
+        <w:t>e flagships’ solutions</w:t>
       </w:r>
       <w:r>
         <w:rPr>
@@ -1967,106 +2376,230 @@
       <w:r>
         <w:rPr>
           <w:rFonts w:ascii="Times New Roman" w:hAnsi="Times New Roman"/>
-          <w:color w:val="FF0000"/>
-          <w:sz w:val="24"/>
-          <w:szCs w:val="24"/>
-          <w:lang w:val="ru-RU"/>
-        </w:rPr>
-        <w:t>Добавить абзац про разделение трат</w:t>
-      </w:r>
-      <w:r>
-        <w:rPr>
-          <w:rFonts w:ascii="Times New Roman" w:hAnsi="Times New Roman"/>
-          <w:color w:val="FF0000"/>
-          <w:sz w:val="24"/>
-          <w:szCs w:val="24"/>
-          <w:lang w:val="en-US"/>
-        </w:rPr>
-        <w:t>?</w:t>
-      </w:r>
-    </w:p>
-    <w:p>
-      <w:pPr>
-        <w:spacing w:line="480" w:lineRule="auto"/>
-        <w:rPr>
-          <w:rFonts w:ascii="Times New Roman" w:hAnsi="Times New Roman"/>
-          <w:sz w:val="24"/>
-          <w:szCs w:val="24"/>
-          <w:lang w:val="en-US"/>
-        </w:rPr>
-      </w:pPr>
-      <w:r>
-        <w:rPr>
-          <w:rFonts w:ascii="Times New Roman" w:hAnsi="Times New Roman"/>
-          <w:sz w:val="24"/>
-          <w:szCs w:val="24"/>
-          <w:lang w:val="en-US"/>
-        </w:rPr>
-        <w:t xml:space="preserve">Taking everything into account, expense management is a very important aspect of welfare and people should be able to deal with it easily and efficiently. This project investigates the existing accounting solutions and focuses on building the prototype which attempts to improve the competitors’ applications to provide better experience and results </w:t>
-      </w:r>
-      <w:r>
-        <w:rPr>
-          <w:rFonts w:ascii="Times New Roman" w:hAnsi="Times New Roman"/>
-          <w:sz w:val="24"/>
-          <w:szCs w:val="24"/>
-          <w:lang w:val="en-US"/>
-        </w:rPr>
-        <w:t xml:space="preserve">for individuals </w:t>
-      </w:r>
-      <w:r>
-        <w:rPr>
-          <w:rFonts w:ascii="Times New Roman" w:hAnsi="Times New Roman"/>
-          <w:sz w:val="24"/>
-          <w:szCs w:val="24"/>
-          <w:lang w:val="en-US"/>
-        </w:rPr>
-        <w:t>in money management.</w:t>
-      </w:r>
-      <w:r>
-        <w:rPr>
-          <w:rFonts w:ascii="Times New Roman" w:hAnsi="Times New Roman"/>
-          <w:sz w:val="24"/>
-          <w:szCs w:val="24"/>
-          <w:lang w:val="en-US"/>
-        </w:rPr>
-        <w:t xml:space="preserve"> The report </w:t>
-      </w:r>
-      <w:r>
-        <w:rPr>
-          <w:rFonts w:ascii="Times New Roman" w:hAnsi="Times New Roman"/>
-          <w:sz w:val="24"/>
-          <w:szCs w:val="24"/>
-          <w:lang w:val="en-US"/>
-        </w:rPr>
-        <w:t xml:space="preserve">contains seven chapters and </w:t>
-      </w:r>
-      <w:r>
-        <w:rPr>
-          <w:rFonts w:ascii="Times New Roman" w:hAnsi="Times New Roman"/>
-          <w:sz w:val="24"/>
-          <w:szCs w:val="24"/>
-          <w:lang w:val="en-US"/>
-        </w:rPr>
-        <w:t>is organized as follows</w:t>
-      </w:r>
-      <w:r>
-        <w:rPr>
-          <w:rFonts w:ascii="Times New Roman" w:hAnsi="Times New Roman"/>
-          <w:sz w:val="24"/>
-          <w:szCs w:val="24"/>
-          <w:lang w:val="en-US"/>
-        </w:rPr>
-        <w:t>. Chapter one contains an overview of existing solution and presents the necessary background information. Chapter two introduces the requirements for the building application. Chapter three and four discuss design and implementation issues and challenges. In chapter five the implemented software is evaluated. Finally, chapters six and seven conclude the paper and describe the future improvements of the project.</w:t>
-      </w:r>
-    </w:p>
-    <w:p>
-      <w:pPr>
-        <w:pStyle w:val="1"/>
-        <w:rPr>
-          <w:lang w:val="en-US"/>
-        </w:rPr>
-      </w:pPr>
-      <w:bookmarkStart w:id="1" w:name="_Toc520637085"/>
+          <w:sz w:val="24"/>
+          <w:szCs w:val="24"/>
+          <w:lang w:val="en-US"/>
+        </w:rPr>
+        <w:t>for years, so t</w:t>
+      </w:r>
+      <w:r>
+        <w:rPr>
+          <w:rFonts w:ascii="Times New Roman" w:hAnsi="Times New Roman"/>
+          <w:sz w:val="24"/>
+          <w:szCs w:val="24"/>
+          <w:lang w:val="en-US"/>
+        </w:rPr>
+        <w:t xml:space="preserve">heir analysis </w:t>
+      </w:r>
+      <w:r>
+        <w:rPr>
+          <w:rFonts w:ascii="Times New Roman" w:hAnsi="Times New Roman"/>
+          <w:sz w:val="24"/>
+          <w:szCs w:val="24"/>
+          <w:lang w:val="en-US"/>
+        </w:rPr>
+        <w:t>might</w:t>
+      </w:r>
+      <w:r>
+        <w:rPr>
+          <w:rFonts w:ascii="Times New Roman" w:hAnsi="Times New Roman"/>
+          <w:sz w:val="24"/>
+          <w:szCs w:val="24"/>
+          <w:lang w:val="en-US"/>
+        </w:rPr>
+        <w:t xml:space="preserve"> help to discover essential capabilities and </w:t>
+      </w:r>
+      <w:r>
+        <w:rPr>
+          <w:rFonts w:ascii="Times New Roman" w:hAnsi="Times New Roman"/>
+          <w:sz w:val="24"/>
+          <w:szCs w:val="24"/>
+          <w:lang w:val="en-US"/>
+        </w:rPr>
+        <w:t>give an idea of vital</w:t>
+      </w:r>
+      <w:r>
+        <w:rPr>
+          <w:rFonts w:ascii="Times New Roman" w:hAnsi="Times New Roman"/>
+          <w:sz w:val="24"/>
+          <w:szCs w:val="24"/>
+          <w:lang w:val="en-US"/>
+        </w:rPr>
+        <w:t xml:space="preserve"> features which can be </w:t>
+      </w:r>
+      <w:r>
+        <w:rPr>
+          <w:rFonts w:ascii="Times New Roman" w:hAnsi="Times New Roman"/>
+          <w:sz w:val="24"/>
+          <w:szCs w:val="24"/>
+          <w:lang w:val="en-US"/>
+        </w:rPr>
+        <w:t>inherited</w:t>
+      </w:r>
+      <w:r>
+        <w:rPr>
+          <w:rFonts w:ascii="Times New Roman" w:hAnsi="Times New Roman"/>
+          <w:sz w:val="24"/>
+          <w:szCs w:val="24"/>
+          <w:lang w:val="en-US"/>
+        </w:rPr>
+        <w:t xml:space="preserve"> </w:t>
+      </w:r>
+      <w:r>
+        <w:rPr>
+          <w:rFonts w:ascii="Times New Roman" w:hAnsi="Times New Roman"/>
+          <w:sz w:val="24"/>
+          <w:szCs w:val="24"/>
+          <w:lang w:val="en-US"/>
+        </w:rPr>
+        <w:t>to help ordinal individuals with tighter budgets.</w:t>
+      </w:r>
+    </w:p>
+    <w:p>
+      <w:pPr>
+        <w:spacing w:after="0" w:line="480" w:lineRule="auto"/>
+        <w:rPr>
+          <w:rFonts w:ascii="Times New Roman" w:hAnsi="Times New Roman"/>
+          <w:sz w:val="24"/>
+          <w:szCs w:val="24"/>
+          <w:lang w:val="en-US"/>
+        </w:rPr>
+      </w:pPr>
+      <w:r>
+        <w:rPr>
+          <w:rFonts w:ascii="Times New Roman" w:hAnsi="Times New Roman"/>
+          <w:sz w:val="24"/>
+          <w:szCs w:val="24"/>
+          <w:lang w:val="en-US"/>
+        </w:rPr>
+        <w:t xml:space="preserve">Solutions of four corporations have been investigated: </w:t>
+      </w:r>
+      <w:r>
+        <w:rPr>
+          <w:rFonts w:ascii="Times New Roman" w:hAnsi="Times New Roman"/>
+          <w:sz w:val="24"/>
+          <w:szCs w:val="24"/>
+          <w:lang w:val="en-US"/>
+        </w:rPr>
+        <w:t>SAP</w:t>
+      </w:r>
+      <w:r>
+        <w:rPr>
+          <w:rFonts w:ascii="Times New Roman" w:hAnsi="Times New Roman"/>
+          <w:sz w:val="24"/>
+          <w:szCs w:val="24"/>
+          <w:lang w:val="en-US"/>
+        </w:rPr>
+        <w:t xml:space="preserve">, </w:t>
+      </w:r>
+      <w:r>
+        <w:rPr>
+          <w:rFonts w:ascii="Times New Roman" w:hAnsi="Times New Roman"/>
+          <w:sz w:val="24"/>
+          <w:szCs w:val="24"/>
+          <w:lang w:val="en-US"/>
+        </w:rPr>
+        <w:t>Oracle</w:t>
+      </w:r>
+      <w:r>
+        <w:rPr>
+          <w:rFonts w:ascii="Times New Roman" w:hAnsi="Times New Roman"/>
+          <w:sz w:val="24"/>
+          <w:szCs w:val="24"/>
+          <w:lang w:val="en-US"/>
+        </w:rPr>
+        <w:t xml:space="preserve">, Microsoft and Sage. The products of the first </w:t>
+      </w:r>
+      <w:r>
+        <w:rPr>
+          <w:rFonts w:ascii="Times New Roman" w:hAnsi="Times New Roman"/>
+          <w:sz w:val="24"/>
+          <w:szCs w:val="24"/>
+          <w:lang w:val="en-US"/>
+        </w:rPr>
+        <w:t>two</w:t>
+      </w:r>
+      <w:r>
+        <w:rPr>
+          <w:rFonts w:ascii="Times New Roman" w:hAnsi="Times New Roman"/>
+          <w:sz w:val="24"/>
+          <w:szCs w:val="24"/>
+          <w:lang w:val="en-US"/>
+        </w:rPr>
+        <w:t xml:space="preserve"> companies (SAP</w:t>
+      </w:r>
+      <w:r>
+        <w:rPr>
+          <w:rFonts w:ascii="Times New Roman" w:hAnsi="Times New Roman"/>
+          <w:sz w:val="24"/>
+          <w:szCs w:val="24"/>
+          <w:lang w:val="en-US"/>
+        </w:rPr>
+        <w:t>, Oracle</w:t>
+      </w:r>
+      <w:r>
+        <w:rPr>
+          <w:rFonts w:ascii="Times New Roman" w:hAnsi="Times New Roman"/>
+          <w:sz w:val="24"/>
+          <w:szCs w:val="24"/>
+          <w:lang w:val="en-US"/>
+        </w:rPr>
+        <w:t xml:space="preserve">) are mainly intended for large and medium-sized enterprises, whereas the last </w:t>
+      </w:r>
+      <w:r>
+        <w:rPr>
+          <w:rFonts w:ascii="Times New Roman" w:hAnsi="Times New Roman"/>
+          <w:sz w:val="24"/>
+          <w:szCs w:val="24"/>
+          <w:lang w:val="en-US"/>
+        </w:rPr>
+        <w:t xml:space="preserve">two </w:t>
+      </w:r>
+      <w:r>
+        <w:rPr>
+          <w:rFonts w:ascii="Times New Roman" w:hAnsi="Times New Roman"/>
+          <w:sz w:val="24"/>
+          <w:szCs w:val="24"/>
+          <w:lang w:val="en-US"/>
+        </w:rPr>
+        <w:t>company (</w:t>
+      </w:r>
+      <w:r>
+        <w:rPr>
+          <w:rFonts w:ascii="Times New Roman" w:hAnsi="Times New Roman"/>
+          <w:sz w:val="24"/>
+          <w:szCs w:val="24"/>
+          <w:lang w:val="en-US"/>
+        </w:rPr>
+        <w:t xml:space="preserve">Microsoft, </w:t>
+      </w:r>
+      <w:r>
+        <w:rPr>
+          <w:rFonts w:ascii="Times New Roman" w:hAnsi="Times New Roman"/>
+          <w:sz w:val="24"/>
+          <w:szCs w:val="24"/>
+          <w:lang w:val="en-US"/>
+        </w:rPr>
+        <w:t>Sage) focuses on small and medium-sized.</w:t>
+      </w:r>
+      <w:r>
+        <w:rPr>
+          <w:rFonts w:ascii="Times New Roman" w:hAnsi="Times New Roman"/>
+          <w:sz w:val="24"/>
+          <w:szCs w:val="24"/>
+          <w:lang w:val="en-US"/>
+        </w:rPr>
+        <w:t xml:space="preserve"> These companies do not provide free trial versions to individuals, so the analysis was done only by examining the information from their websites and official handbooks.</w:t>
+      </w:r>
+    </w:p>
+    <w:p>
+      <w:pPr>
+        <w:pStyle w:val="3"/>
+        <w:rPr>
+          <w:lang w:val="en-US"/>
+        </w:rPr>
+      </w:pPr>
+      <w:bookmarkStart w:id="3" w:name="_Toc520637088"/>
       <w:r>
         <w:rPr>
           <w:lang w:val="en-US"/>
@@ -2078,50 +2611,8 @@
         <w:rPr>
           <w:lang w:val="en-US"/>
         </w:rPr>
-        <w:t xml:space="preserve">. </w:t>
-      </w:r>
-      <w:r>
-        <w:rPr>
-          <w:lang w:val="en-US"/>
-        </w:rPr>
-        <w:t>Background r</w:t>
-      </w:r>
-      <w:r>
-        <w:rPr>
-          <w:lang w:val="en-US"/>
-        </w:rPr>
-        <w:t>esearch</w:t>
-      </w:r>
-      <w:bookmarkEnd w:id="1"/>
-    </w:p>
-    <w:p>
-      <w:pPr>
-        <w:spacing w:line="480" w:lineRule="auto"/>
-        <w:rPr>
-          <w:rFonts w:ascii="Times New Roman" w:hAnsi="Times New Roman"/>
-          <w:sz w:val="24"/>
-          <w:szCs w:val="24"/>
-          <w:lang w:val="en-US"/>
-        </w:rPr>
-      </w:pPr>
-      <w:r>
-        <w:rPr>
-          <w:rFonts w:ascii="Times New Roman" w:hAnsi="Times New Roman"/>
-          <w:sz w:val="24"/>
-          <w:szCs w:val="24"/>
-          <w:lang w:val="en-US"/>
-        </w:rPr>
-        <w:t>Test</w:t>
-      </w:r>
-    </w:p>
-    <w:p>
-      <w:pPr>
-        <w:pStyle w:val="2"/>
-        <w:rPr>
-          <w:lang w:val="en-US"/>
-        </w:rPr>
-      </w:pPr>
-      <w:bookmarkStart w:id="2" w:name="_Toc520637086"/>
+        <w:t>.1.</w:t>
+      </w:r>
       <w:r>
         <w:rPr>
           <w:lang w:val="en-US"/>
@@ -2132,154 +2623,28 @@
         <w:rPr>
           <w:lang w:val="en-US"/>
         </w:rPr>
-        <w:t>.1 Analysis of flagships’ accountancy solutions</w:t>
-      </w:r>
-      <w:bookmarkEnd w:id="2"/>
-    </w:p>
-    <w:p>
-      <w:pPr>
-        <w:spacing w:line="480" w:lineRule="auto"/>
-        <w:rPr>
-          <w:rFonts w:ascii="Times New Roman" w:hAnsi="Times New Roman"/>
-          <w:sz w:val="24"/>
-          <w:szCs w:val="24"/>
-          <w:lang w:val="en-US"/>
-        </w:rPr>
-      </w:pPr>
-      <w:r>
-        <w:rPr>
-          <w:rFonts w:ascii="Times New Roman" w:hAnsi="Times New Roman"/>
-          <w:sz w:val="24"/>
-          <w:szCs w:val="24"/>
-          <w:lang w:val="en-US"/>
-        </w:rPr>
-        <w:t>T</w:t>
-      </w:r>
-      <w:r>
-        <w:rPr>
-          <w:rFonts w:ascii="Times New Roman" w:hAnsi="Times New Roman"/>
-          <w:sz w:val="24"/>
-          <w:szCs w:val="24"/>
-          <w:lang w:val="en-US"/>
-        </w:rPr>
-        <w:t xml:space="preserve">he problem of finance management is not new, and </w:t>
-      </w:r>
-      <w:r>
-        <w:rPr>
-          <w:rFonts w:ascii="Times New Roman" w:hAnsi="Times New Roman"/>
-          <w:sz w:val="24"/>
-          <w:szCs w:val="24"/>
-          <w:lang w:val="en-US"/>
-        </w:rPr>
-        <w:t>plenty</w:t>
-      </w:r>
-      <w:r>
-        <w:rPr>
-          <w:rFonts w:ascii="Times New Roman" w:hAnsi="Times New Roman"/>
-          <w:sz w:val="24"/>
-          <w:szCs w:val="24"/>
-          <w:lang w:val="en-US"/>
-        </w:rPr>
-        <w:t xml:space="preserve"> solutions have been already developed to address it. To learn more about important issues and aspects of accounting, the large business solutions from flagship corporations have been investigated and analysed. </w:t>
-      </w:r>
-      <w:r>
-        <w:rPr>
-          <w:rFonts w:ascii="Times New Roman" w:hAnsi="Times New Roman"/>
-          <w:sz w:val="24"/>
-          <w:szCs w:val="24"/>
-          <w:lang w:val="en-US"/>
-        </w:rPr>
-        <w:t>These solutions are oriented on mainly large and medium</w:t>
-      </w:r>
-      <w:r>
-        <w:rPr>
-          <w:rFonts w:ascii="Times New Roman" w:hAnsi="Times New Roman"/>
-          <w:sz w:val="24"/>
-          <w:szCs w:val="24"/>
-          <w:lang w:val="en-US"/>
-        </w:rPr>
-        <w:t>-sized</w:t>
-      </w:r>
-      <w:r>
-        <w:rPr>
-          <w:rFonts w:ascii="Times New Roman" w:hAnsi="Times New Roman"/>
-          <w:sz w:val="24"/>
-          <w:szCs w:val="24"/>
-          <w:lang w:val="en-US"/>
-        </w:rPr>
-        <w:t xml:space="preserve"> businesses and are quite expensive. Companies which </w:t>
-      </w:r>
-      <w:r>
-        <w:rPr>
-          <w:rFonts w:ascii="Times New Roman" w:hAnsi="Times New Roman"/>
-          <w:sz w:val="24"/>
-          <w:szCs w:val="24"/>
-          <w:lang w:val="en-US"/>
-        </w:rPr>
-        <w:t>can afford those solutions</w:t>
-      </w:r>
-      <w:r>
-        <w:rPr>
-          <w:rFonts w:ascii="Times New Roman" w:hAnsi="Times New Roman"/>
-          <w:sz w:val="24"/>
-          <w:szCs w:val="24"/>
-          <w:lang w:val="en-US"/>
-        </w:rPr>
-        <w:t xml:space="preserve"> have many complex processes to maintain; therefore, by buying accounting solutions they can gain greater control of their finances, automate </w:t>
-      </w:r>
-      <w:r>
-        <w:rPr>
-          <w:rFonts w:ascii="Times New Roman" w:hAnsi="Times New Roman"/>
-          <w:sz w:val="24"/>
-          <w:szCs w:val="24"/>
-          <w:lang w:val="en-US"/>
-        </w:rPr>
-        <w:t xml:space="preserve">routine tasks and </w:t>
-      </w:r>
-      <w:r>
-        <w:rPr>
-          <w:rFonts w:ascii="Times New Roman" w:hAnsi="Times New Roman"/>
-          <w:sz w:val="24"/>
-          <w:szCs w:val="24"/>
-          <w:lang w:val="en-US"/>
-        </w:rPr>
-        <w:t xml:space="preserve">as a result </w:t>
-      </w:r>
-      <w:r>
-        <w:rPr>
-          <w:rFonts w:ascii="Times New Roman" w:hAnsi="Times New Roman"/>
-          <w:sz w:val="24"/>
-          <w:szCs w:val="24"/>
-          <w:lang w:val="en-US"/>
-        </w:rPr>
-        <w:t xml:space="preserve">make better decisions over time. </w:t>
-      </w:r>
-      <w:r>
-        <w:rPr>
-          <w:rFonts w:ascii="Times New Roman" w:hAnsi="Times New Roman"/>
-          <w:sz w:val="24"/>
-          <w:szCs w:val="24"/>
-          <w:lang w:val="en-US"/>
-        </w:rPr>
-        <w:t>Many experts and developers have been working on t</w:t>
-      </w:r>
-      <w:r>
-        <w:rPr>
-          <w:rFonts w:ascii="Times New Roman" w:hAnsi="Times New Roman"/>
-          <w:sz w:val="24"/>
-          <w:szCs w:val="24"/>
-          <w:lang w:val="en-US"/>
-        </w:rPr>
-        <w:t>h</w:t>
-      </w:r>
-      <w:r>
-        <w:rPr>
-          <w:rFonts w:ascii="Times New Roman" w:hAnsi="Times New Roman"/>
-          <w:sz w:val="24"/>
-          <w:szCs w:val="24"/>
-          <w:lang w:val="en-US"/>
-        </w:rPr>
-        <w:t>e flagships’ solutions</w:t>
+        <w:t xml:space="preserve"> SAP accountancy solutions</w:t>
+      </w:r>
+      <w:bookmarkEnd w:id="3"/>
+    </w:p>
+    <w:p>
+      <w:pPr>
+        <w:spacing w:line="480" w:lineRule="auto"/>
+        <w:rPr>
+          <w:rFonts w:ascii="Times New Roman" w:hAnsi="Times New Roman"/>
+          <w:sz w:val="24"/>
+          <w:szCs w:val="24"/>
+          <w:lang w:val="en-US"/>
+        </w:rPr>
+      </w:pPr>
+      <w:r>
+        <w:rPr>
+          <w:rFonts w:ascii="Times New Roman" w:hAnsi="Times New Roman"/>
+          <w:sz w:val="24"/>
+          <w:szCs w:val="24"/>
+          <w:lang w:val="en-US"/>
+        </w:rPr>
+        <w:t>SAP SE (Systems Application &amp; Products in Data Processing) is a multinational software corporation that makes enterprise software to manage business operations and customer relations.</w:t>
       </w:r>
       <w:r>
         <w:rPr>
@@ -2297,291 +2662,7 @@
           <w:szCs w:val="24"/>
           <w:lang w:val="en-US"/>
         </w:rPr>
-        <w:t>for years, so t</w:t>
-      </w:r>
-      <w:r>
-        <w:rPr>
-          <w:rFonts w:ascii="Times New Roman" w:hAnsi="Times New Roman"/>
-          <w:sz w:val="24"/>
-          <w:szCs w:val="24"/>
-          <w:lang w:val="en-US"/>
-        </w:rPr>
-        <w:t xml:space="preserve">heir analysis </w:t>
-      </w:r>
-      <w:r>
-        <w:rPr>
-          <w:rFonts w:ascii="Times New Roman" w:hAnsi="Times New Roman"/>
-          <w:sz w:val="24"/>
-          <w:szCs w:val="24"/>
-          <w:lang w:val="en-US"/>
-        </w:rPr>
-        <w:t xml:space="preserve">has helped to discover essential capabilities and </w:t>
-      </w:r>
-      <w:r>
-        <w:rPr>
-          <w:rFonts w:ascii="Times New Roman" w:hAnsi="Times New Roman"/>
-          <w:sz w:val="24"/>
-          <w:szCs w:val="24"/>
-          <w:lang w:val="en-US"/>
-        </w:rPr>
-        <w:t>give an idea of vital</w:t>
-      </w:r>
-      <w:r>
-        <w:rPr>
-          <w:rFonts w:ascii="Times New Roman" w:hAnsi="Times New Roman"/>
-          <w:sz w:val="24"/>
-          <w:szCs w:val="24"/>
-          <w:lang w:val="en-US"/>
-        </w:rPr>
-        <w:t xml:space="preserve"> features which can be </w:t>
-      </w:r>
-      <w:r>
-        <w:rPr>
-          <w:rFonts w:ascii="Times New Roman" w:hAnsi="Times New Roman"/>
-          <w:sz w:val="24"/>
-          <w:szCs w:val="24"/>
-          <w:lang w:val="en-US"/>
-        </w:rPr>
-        <w:t>inherited</w:t>
-      </w:r>
-      <w:r>
-        <w:rPr>
-          <w:rFonts w:ascii="Times New Roman" w:hAnsi="Times New Roman"/>
-          <w:sz w:val="24"/>
-          <w:szCs w:val="24"/>
-          <w:lang w:val="en-US"/>
-        </w:rPr>
-        <w:t xml:space="preserve"> </w:t>
-      </w:r>
-      <w:r>
-        <w:rPr>
-          <w:rFonts w:ascii="Times New Roman" w:hAnsi="Times New Roman"/>
-          <w:sz w:val="24"/>
-          <w:szCs w:val="24"/>
-          <w:lang w:val="en-US"/>
-        </w:rPr>
-        <w:t>to help ordinal individuals with tighter budgets.</w:t>
-      </w:r>
-    </w:p>
-    <w:p>
-      <w:pPr>
-        <w:spacing w:after="0" w:line="480" w:lineRule="auto"/>
-        <w:rPr>
-          <w:rFonts w:ascii="Times New Roman" w:hAnsi="Times New Roman"/>
-          <w:sz w:val="24"/>
-          <w:szCs w:val="24"/>
-          <w:lang w:val="en-US"/>
-        </w:rPr>
-      </w:pPr>
-      <w:r>
-        <w:rPr>
-          <w:rFonts w:ascii="Times New Roman" w:hAnsi="Times New Roman"/>
-          <w:sz w:val="24"/>
-          <w:szCs w:val="24"/>
-          <w:lang w:val="en-US"/>
-        </w:rPr>
-        <w:t xml:space="preserve">Solutions of four corporations have been investigated: </w:t>
-      </w:r>
-      <w:r>
-        <w:rPr>
-          <w:rFonts w:ascii="Times New Roman" w:hAnsi="Times New Roman"/>
-          <w:sz w:val="24"/>
-          <w:szCs w:val="24"/>
-          <w:lang w:val="en-US"/>
-        </w:rPr>
-        <w:t>SAP</w:t>
-      </w:r>
-      <w:r>
-        <w:rPr>
-          <w:rFonts w:ascii="Times New Roman" w:hAnsi="Times New Roman"/>
-          <w:sz w:val="24"/>
-          <w:szCs w:val="24"/>
-          <w:lang w:val="en-US"/>
-        </w:rPr>
-        <w:t xml:space="preserve">, </w:t>
-      </w:r>
-      <w:r>
-        <w:rPr>
-          <w:rFonts w:ascii="Times New Roman" w:hAnsi="Times New Roman"/>
-          <w:sz w:val="24"/>
-          <w:szCs w:val="24"/>
-          <w:lang w:val="en-US"/>
-        </w:rPr>
-        <w:t>Oracle</w:t>
-      </w:r>
-      <w:r>
-        <w:rPr>
-          <w:rFonts w:ascii="Times New Roman" w:hAnsi="Times New Roman"/>
-          <w:sz w:val="24"/>
-          <w:szCs w:val="24"/>
-          <w:lang w:val="en-US"/>
-        </w:rPr>
-        <w:t xml:space="preserve">, Microsoft and Sage. The products of the first </w:t>
-      </w:r>
-      <w:r>
-        <w:rPr>
-          <w:rFonts w:ascii="Times New Roman" w:hAnsi="Times New Roman"/>
-          <w:sz w:val="24"/>
-          <w:szCs w:val="24"/>
-          <w:lang w:val="en-US"/>
-        </w:rPr>
-        <w:t>two</w:t>
-      </w:r>
-      <w:r>
-        <w:rPr>
-          <w:rFonts w:ascii="Times New Roman" w:hAnsi="Times New Roman"/>
-          <w:sz w:val="24"/>
-          <w:szCs w:val="24"/>
-          <w:lang w:val="en-US"/>
-        </w:rPr>
-        <w:t xml:space="preserve"> companies (SAP</w:t>
-      </w:r>
-      <w:r>
-        <w:rPr>
-          <w:rFonts w:ascii="Times New Roman" w:hAnsi="Times New Roman"/>
-          <w:sz w:val="24"/>
-          <w:szCs w:val="24"/>
-          <w:lang w:val="en-US"/>
-        </w:rPr>
-        <w:t>, Oracle</w:t>
-      </w:r>
-      <w:bookmarkStart w:id="3" w:name="_GoBack"/>
-      <w:bookmarkEnd w:id="3"/>
-      <w:r>
-        <w:rPr>
-          <w:rFonts w:ascii="Times New Roman" w:hAnsi="Times New Roman"/>
-          <w:sz w:val="24"/>
-          <w:szCs w:val="24"/>
-          <w:lang w:val="en-US"/>
-        </w:rPr>
-        <w:t xml:space="preserve">) are mainly intended for large and medium-sized enterprises, whereas the last </w:t>
-      </w:r>
-      <w:r>
-        <w:rPr>
-          <w:rFonts w:ascii="Times New Roman" w:hAnsi="Times New Roman"/>
-          <w:sz w:val="24"/>
-          <w:szCs w:val="24"/>
-          <w:lang w:val="en-US"/>
-        </w:rPr>
-        <w:t xml:space="preserve">two </w:t>
-      </w:r>
-      <w:r>
-        <w:rPr>
-          <w:rFonts w:ascii="Times New Roman" w:hAnsi="Times New Roman"/>
-          <w:sz w:val="24"/>
-          <w:szCs w:val="24"/>
-          <w:lang w:val="en-US"/>
-        </w:rPr>
-        <w:t>company (</w:t>
-      </w:r>
-      <w:r>
-        <w:rPr>
-          <w:rFonts w:ascii="Times New Roman" w:hAnsi="Times New Roman"/>
-          <w:sz w:val="24"/>
-          <w:szCs w:val="24"/>
-          <w:lang w:val="en-US"/>
-        </w:rPr>
-        <w:t xml:space="preserve">Microsoft, </w:t>
-      </w:r>
-      <w:r>
-        <w:rPr>
-          <w:rFonts w:ascii="Times New Roman" w:hAnsi="Times New Roman"/>
-          <w:sz w:val="24"/>
-          <w:szCs w:val="24"/>
-          <w:lang w:val="en-US"/>
-        </w:rPr>
-        <w:t>Sage) focuses on small and medium-sized.</w:t>
-      </w:r>
-      <w:r>
-        <w:rPr>
-          <w:rFonts w:ascii="Times New Roman" w:hAnsi="Times New Roman"/>
-          <w:sz w:val="24"/>
-          <w:szCs w:val="24"/>
-          <w:lang w:val="en-US"/>
-        </w:rPr>
-        <w:t xml:space="preserve"> These companies do not provide free trial versions to individuals, so the analysis was done only by examining the information from their websites and official handbooks.</w:t>
-      </w:r>
-    </w:p>
-    <w:p>
-      <w:pPr>
-        <w:pStyle w:val="3"/>
-        <w:rPr>
-          <w:lang w:val="en-US"/>
-        </w:rPr>
-      </w:pPr>
-      <w:bookmarkStart w:id="4" w:name="_Toc520637088"/>
-      <w:r>
-        <w:rPr>
-          <w:lang w:val="en-US"/>
-        </w:rPr>
-        <w:t>1</w:t>
-      </w:r>
-      <w:r>
-        <w:rPr>
-          <w:lang w:val="en-US"/>
-        </w:rPr>
-        <w:t>.1.</w:t>
-      </w:r>
-      <w:r>
-        <w:rPr>
-          <w:lang w:val="en-US"/>
-        </w:rPr>
-        <w:t>1</w:t>
-      </w:r>
-      <w:r>
-        <w:rPr>
-          <w:lang w:val="en-US"/>
-        </w:rPr>
-        <w:t xml:space="preserve"> SAP accountancy solutions</w:t>
-      </w:r>
-      <w:bookmarkEnd w:id="4"/>
-    </w:p>
-    <w:p>
-      <w:pPr>
-        <w:spacing w:line="480" w:lineRule="auto"/>
-        <w:rPr>
-          <w:rFonts w:ascii="Times New Roman" w:hAnsi="Times New Roman"/>
-          <w:sz w:val="24"/>
-          <w:szCs w:val="24"/>
-          <w:lang w:val="en-US"/>
-        </w:rPr>
-      </w:pPr>
-      <w:r>
-        <w:rPr>
-          <w:rFonts w:ascii="Times New Roman" w:hAnsi="Times New Roman"/>
-          <w:sz w:val="24"/>
-          <w:szCs w:val="24"/>
-          <w:lang w:val="en-US"/>
-        </w:rPr>
-        <w:t>SAP SE (Systems Application &amp; Products in Data Processing) is a multinational software corporation that makes enterprise software to manage business operations and customer relations.</w:t>
-      </w:r>
-      <w:r>
-        <w:rPr>
-          <w:rFonts w:ascii="Times New Roman" w:hAnsi="Times New Roman"/>
-          <w:sz w:val="24"/>
-          <w:szCs w:val="24"/>
-          <w:lang w:val="en-US"/>
-        </w:rPr>
-        <w:t xml:space="preserve"> </w:t>
-      </w:r>
-      <w:r>
-        <w:rPr>
-          <w:rFonts w:ascii="Times New Roman" w:hAnsi="Times New Roman"/>
-          <w:sz w:val="24"/>
-          <w:szCs w:val="24"/>
-          <w:lang w:val="en-US"/>
-        </w:rPr>
-        <w:t xml:space="preserve">SAP website is very good structured and contains videos which describe the main </w:t>
-      </w:r>
-      <w:r>
-        <w:rPr>
-          <w:rFonts w:ascii="Times New Roman" w:hAnsi="Times New Roman"/>
-          <w:sz w:val="24"/>
-          <w:szCs w:val="24"/>
-          <w:lang w:val="en-US"/>
-        </w:rPr>
-        <w:lastRenderedPageBreak/>
-        <w:t>features and benefits of their solutions. Some videos show parts of the workflow of</w:t>
+        <w:t>SAP website is very good structured and contains videos which describe the main features and benefits of their solutions. Some videos show parts of the workflow of</w:t>
       </w:r>
       <w:r>
         <w:rPr>
@@ -2912,26 +2993,63 @@
           <w:szCs w:val="24"/>
           <w:lang w:val="en-US"/>
         </w:rPr>
-        <w:t xml:space="preserve"> Employees can attach receipt photos of their trip expenses; additionally, trip expenses are automatically imported from e-receipts and credit cards charges. These data collection methods help to create practically complete report which an employee just needs to submit after they return home.</w:t>
-      </w:r>
-    </w:p>
-    <w:p>
-      <w:pPr>
-        <w:spacing w:line="480" w:lineRule="auto"/>
-        <w:rPr>
-          <w:rFonts w:ascii="Times New Roman" w:hAnsi="Times New Roman"/>
-          <w:sz w:val="24"/>
-          <w:szCs w:val="24"/>
-          <w:lang w:val="en-US"/>
-        </w:rPr>
-      </w:pPr>
-      <w:r>
-        <w:rPr>
-          <w:rFonts w:ascii="Times New Roman" w:hAnsi="Times New Roman"/>
-          <w:sz w:val="24"/>
-          <w:szCs w:val="24"/>
-          <w:lang w:val="en-US"/>
-        </w:rPr>
+        <w:t xml:space="preserve"> Employees can attach receipt photos of their trip expenses; additionally, trip expenses are automatically imported from e-receipts and credit cards charges. These data collection methods help to create practically complete report which</w:t>
+      </w:r>
+      <w:r>
+        <w:rPr>
+          <w:rFonts w:ascii="Times New Roman" w:hAnsi="Times New Roman"/>
+          <w:sz w:val="24"/>
+          <w:szCs w:val="24"/>
+          <w:lang w:val="en-US"/>
+        </w:rPr>
+        <w:t xml:space="preserve"> </w:t>
+      </w:r>
+      <w:r>
+        <w:rPr>
+          <w:rFonts w:ascii="Times New Roman" w:hAnsi="Times New Roman"/>
+          <w:sz w:val="24"/>
+          <w:szCs w:val="24"/>
+          <w:lang w:val="en-US"/>
+        </w:rPr>
+        <w:t>employee</w:t>
+      </w:r>
+      <w:r>
+        <w:rPr>
+          <w:rFonts w:ascii="Times New Roman" w:hAnsi="Times New Roman"/>
+          <w:sz w:val="24"/>
+          <w:szCs w:val="24"/>
+          <w:lang w:val="en-US"/>
+        </w:rPr>
+        <w:t>s</w:t>
+      </w:r>
+      <w:r>
+        <w:rPr>
+          <w:rFonts w:ascii="Times New Roman" w:hAnsi="Times New Roman"/>
+          <w:sz w:val="24"/>
+          <w:szCs w:val="24"/>
+          <w:lang w:val="en-US"/>
+        </w:rPr>
+        <w:t xml:space="preserve"> just need to submit after they return home.</w:t>
+      </w:r>
+    </w:p>
+    <w:p>
+      <w:pPr>
+        <w:spacing w:line="480" w:lineRule="auto"/>
+        <w:rPr>
+          <w:rFonts w:ascii="Times New Roman" w:hAnsi="Times New Roman"/>
+          <w:sz w:val="24"/>
+          <w:szCs w:val="24"/>
+          <w:lang w:val="en-US"/>
+        </w:rPr>
+      </w:pPr>
+      <w:r>
+        <w:rPr>
+          <w:rFonts w:ascii="Times New Roman" w:hAnsi="Times New Roman"/>
+          <w:sz w:val="24"/>
+          <w:szCs w:val="24"/>
+          <w:lang w:val="en-US"/>
+        </w:rPr>
+        <w:lastRenderedPageBreak/>
         <w:t xml:space="preserve">The last product, </w:t>
       </w:r>
       <w:r>
@@ -2959,7 +3077,121 @@
           <w:szCs w:val="24"/>
           <w:lang w:val="en-US"/>
         </w:rPr>
-        <w:t xml:space="preserve">aims to automate the invoice processing which helps company to reduce costs and achieve larger control over accounts payable. The solution manages requests, requires validating of purchase requests before spending and matches </w:t>
+        <w:t>aims to automate the invoice processing which helps company to reduce costs and achieve larger control over accounts payable. The solution manages requests, requires validating of purchase requests before spending and matches invoices to received goods and services, saving companies time and money. Intelligence monitoring tools give organization complete visibility of employees’ expenditures and help better forecast cash, time payments and identify additional vendor savings and discounts.</w:t>
+      </w:r>
+    </w:p>
+    <w:p>
+      <w:pPr>
+        <w:pStyle w:val="3"/>
+        <w:rPr>
+          <w:lang w:val="en-US"/>
+        </w:rPr>
+      </w:pPr>
+      <w:bookmarkStart w:id="4" w:name="_Toc520637087"/>
+      <w:r>
+        <w:rPr>
+          <w:lang w:val="en-US"/>
+        </w:rPr>
+        <w:t>1</w:t>
+      </w:r>
+      <w:r>
+        <w:rPr>
+          <w:lang w:val="en-US"/>
+        </w:rPr>
+        <w:t>.1.</w:t>
+      </w:r>
+      <w:r>
+        <w:rPr>
+          <w:lang w:val="en-US"/>
+        </w:rPr>
+        <w:t>2</w:t>
+      </w:r>
+      <w:r>
+        <w:rPr>
+          <w:lang w:val="en-US"/>
+        </w:rPr>
+        <w:t xml:space="preserve"> Oracle accountancy solutions</w:t>
+      </w:r>
+      <w:bookmarkEnd w:id="4"/>
+    </w:p>
+    <w:p>
+      <w:pPr>
+        <w:spacing w:line="480" w:lineRule="auto"/>
+        <w:rPr>
+          <w:rFonts w:ascii="Times New Roman" w:hAnsi="Times New Roman"/>
+          <w:sz w:val="24"/>
+          <w:szCs w:val="24"/>
+          <w:lang w:val="en-US"/>
+        </w:rPr>
+      </w:pPr>
+      <w:r>
+        <w:rPr>
+          <w:rFonts w:ascii="Times New Roman" w:hAnsi="Times New Roman"/>
+          <w:sz w:val="24"/>
+          <w:szCs w:val="24"/>
+          <w:lang w:val="en-US"/>
+        </w:rPr>
+        <w:t>Oracle Corporation is an American multinational computer technology corporation which specializes primarily in developing and marketing database software, cloud engineering systems and enterprise software products. Oracle website has a complex structure which leads to difficulties in finding necessary solutions. It does not provide videos of specific products demonstration; only abstract description of benefits and main features is available. Consequently, it was hard to form concrete opinion about Oracle products and imagine how they should work. If the company is interested in purchasing Oracle products, they should contact Oracle and request a demo version.</w:t>
+      </w:r>
+    </w:p>
+    <w:p>
+      <w:pPr>
+        <w:spacing w:line="480" w:lineRule="auto"/>
+        <w:rPr>
+          <w:rFonts w:ascii="Times New Roman" w:hAnsi="Times New Roman"/>
+          <w:sz w:val="24"/>
+          <w:szCs w:val="24"/>
+          <w:lang w:val="en-US"/>
+        </w:rPr>
+      </w:pPr>
+      <w:r>
+        <w:rPr>
+          <w:rFonts w:ascii="Times New Roman" w:hAnsi="Times New Roman"/>
+          <w:sz w:val="24"/>
+          <w:szCs w:val="24"/>
+          <w:lang w:val="en-US"/>
+        </w:rPr>
+        <w:t xml:space="preserve">One of the major Oracle application is Oracle E-Business Suite which contains applications that enable </w:t>
+      </w:r>
+      <w:proofErr w:type="spellStart"/>
+      <w:r>
+        <w:rPr>
+          <w:rFonts w:ascii="Times New Roman" w:hAnsi="Times New Roman"/>
+          <w:sz w:val="24"/>
+          <w:szCs w:val="24"/>
+          <w:lang w:val="en-US"/>
+        </w:rPr>
+        <w:t>organisations</w:t>
+      </w:r>
+      <w:proofErr w:type="spellEnd"/>
+      <w:r>
+        <w:rPr>
+          <w:rFonts w:ascii="Times New Roman" w:hAnsi="Times New Roman"/>
+          <w:sz w:val="24"/>
+          <w:szCs w:val="24"/>
+          <w:lang w:val="en-US"/>
+        </w:rPr>
+        <w:t xml:space="preserve"> to make better decisions, reduce costs and increase performance. The Oracle E-Business Suite provides a set of financial applications: Asset Lifecycle Management; Cash &amp; Treasury Management; Credit-To-Cash; Financial Control &amp; Reporting; Lease and Finance Management; Procure-To-Pay; Travel &amp; Expense Management.</w:t>
+      </w:r>
+    </w:p>
+    <w:p>
+      <w:pPr>
+        <w:spacing w:line="480" w:lineRule="auto"/>
+        <w:rPr>
+          <w:rFonts w:ascii="Times New Roman" w:hAnsi="Times New Roman"/>
+          <w:sz w:val="24"/>
+          <w:szCs w:val="24"/>
+          <w:lang w:val="en-US"/>
+        </w:rPr>
+      </w:pPr>
+      <w:r>
+        <w:rPr>
+          <w:rFonts w:ascii="Times New Roman" w:hAnsi="Times New Roman"/>
+          <w:sz w:val="24"/>
+          <w:szCs w:val="24"/>
+          <w:lang w:val="en-US"/>
+        </w:rPr>
+        <w:t xml:space="preserve">Each of Oracle Financial application is devoted to some specific area of interest in business world. For instance, Asset Lifecycle Management helps companies to manage different types </w:t>
       </w:r>
       <w:r>
         <w:rPr>
@@ -2969,7 +3201,65 @@
           <w:lang w:val="en-US"/>
         </w:rPr>
         <w:lastRenderedPageBreak/>
-        <w:t>invoices to received goods and services, saving companies time and money. Intelligence monitoring tools give organization complete visibility of employees’ expenditures and help better forecast cash, time payments and identify additional vendor savings and discounts.</w:t>
+        <w:t>of their assets and check their states during their lifecycle to intelligently manage budget; Cash &amp; Treasury Management supports core treasury operations and offers functionality to manage liquidity, interest rate and foreign exchange risk. Only Financial Control &amp; Reporting and Travel &amp; Expense Management are closely related to the area of the project interest, so will be described in more detail.</w:t>
+      </w:r>
+    </w:p>
+    <w:p>
+      <w:pPr>
+        <w:spacing w:line="480" w:lineRule="auto"/>
+        <w:rPr>
+          <w:rFonts w:ascii="Times New Roman" w:hAnsi="Times New Roman"/>
+          <w:sz w:val="24"/>
+          <w:szCs w:val="24"/>
+          <w:lang w:val="en-US"/>
+        </w:rPr>
+      </w:pPr>
+      <w:r>
+        <w:rPr>
+          <w:rFonts w:ascii="Times New Roman" w:hAnsi="Times New Roman"/>
+          <w:sz w:val="24"/>
+          <w:szCs w:val="24"/>
+          <w:lang w:val="en-US"/>
+        </w:rPr>
+        <w:t>Financial Control &amp; Reporting</w:t>
+      </w:r>
+      <w:r>
+        <w:rPr>
+          <w:rFonts w:ascii="Times New Roman" w:hAnsi="Times New Roman"/>
+          <w:sz w:val="24"/>
+          <w:szCs w:val="24"/>
+          <w:lang w:val="en-US"/>
+        </w:rPr>
+        <w:t xml:space="preserve"> </w:t>
+      </w:r>
+      <w:r>
+        <w:rPr>
+          <w:rFonts w:ascii="Times New Roman" w:hAnsi="Times New Roman"/>
+          <w:sz w:val="24"/>
+          <w:szCs w:val="24"/>
+          <w:lang w:val="en-US"/>
+        </w:rPr>
+        <w:t>is a fully automated solution which offers range of possibilities from creating and managing transaction to consolidating and reporting results. Built-in best practices facilitate robust planning and budgeting, help to save time and money and deliver more reliable, accurate data.</w:t>
+      </w:r>
+    </w:p>
+    <w:p>
+      <w:pPr>
+        <w:spacing w:line="480" w:lineRule="auto"/>
+        <w:rPr>
+          <w:rFonts w:ascii="Times New Roman" w:hAnsi="Times New Roman"/>
+          <w:sz w:val="24"/>
+          <w:szCs w:val="24"/>
+          <w:lang w:val="en-US"/>
+        </w:rPr>
+      </w:pPr>
+      <w:r>
+        <w:rPr>
+          <w:rFonts w:ascii="Times New Roman" w:hAnsi="Times New Roman"/>
+          <w:sz w:val="24"/>
+          <w:szCs w:val="24"/>
+          <w:lang w:val="en-US"/>
+        </w:rPr>
+        <w:t>Travel &amp; Expense Management solution aims to automate and streamline travel spend management. It offers credit card import functionality, robust workflow approval which help to reduce the amount of time and effort require to submit, approve, process and pay expense reports. Moreover, the system promises user-friendly interface with flexible user preferences which should increase employee productivity and satisfaction.</w:t>
       </w:r>
     </w:p>
     <w:p>
@@ -2979,7 +3269,7 @@
           <w:lang w:val="en-US"/>
         </w:rPr>
       </w:pPr>
-      <w:bookmarkStart w:id="5" w:name="_Toc520637087"/>
+      <w:bookmarkStart w:id="5" w:name="_Toc520637089"/>
       <w:r>
         <w:rPr>
           <w:lang w:val="en-US"/>
@@ -2990,191 +3280,9 @@
         <w:rPr>
           <w:lang w:val="en-US"/>
         </w:rPr>
-        <w:t>.1.</w:t>
-      </w:r>
-      <w:r>
-        <w:rPr>
-          <w:lang w:val="en-US"/>
-        </w:rPr>
-        <w:t>2</w:t>
-      </w:r>
-      <w:r>
-        <w:rPr>
-          <w:lang w:val="en-US"/>
-        </w:rPr>
-        <w:t xml:space="preserve"> Oracle accountancy solutions</w:t>
+        <w:t>.1.3 Microsoft accountancy solutions</w:t>
       </w:r>
       <w:bookmarkEnd w:id="5"/>
-    </w:p>
-    <w:p>
-      <w:pPr>
-        <w:spacing w:line="480" w:lineRule="auto"/>
-        <w:rPr>
-          <w:rFonts w:ascii="Times New Roman" w:hAnsi="Times New Roman"/>
-          <w:sz w:val="24"/>
-          <w:szCs w:val="24"/>
-          <w:lang w:val="en-US"/>
-        </w:rPr>
-      </w:pPr>
-      <w:r>
-        <w:rPr>
-          <w:rFonts w:ascii="Times New Roman" w:hAnsi="Times New Roman"/>
-          <w:sz w:val="24"/>
-          <w:szCs w:val="24"/>
-          <w:lang w:val="en-US"/>
-        </w:rPr>
-        <w:t>Oracle Corporation is an American multinational computer technology corporation which specializes primarily in developing and marketing database software, cloud engineering systems and enterprise software products. Oracle website has a complex structure which leads to difficulties in finding necessary solutions. It does not provide videos of specific products demonstration; only abstract description of benefits and main features is available. Consequently, it was hard to form concrete opinion about Oracle products and imagine how they should work. If the company is interested in purchasing Oracle products, they should contact Oracle and request a demo version.</w:t>
-      </w:r>
-    </w:p>
-    <w:p>
-      <w:pPr>
-        <w:spacing w:line="480" w:lineRule="auto"/>
-        <w:rPr>
-          <w:rFonts w:ascii="Times New Roman" w:hAnsi="Times New Roman"/>
-          <w:sz w:val="24"/>
-          <w:szCs w:val="24"/>
-          <w:lang w:val="en-US"/>
-        </w:rPr>
-      </w:pPr>
-      <w:r>
-        <w:rPr>
-          <w:rFonts w:ascii="Times New Roman" w:hAnsi="Times New Roman"/>
-          <w:sz w:val="24"/>
-          <w:szCs w:val="24"/>
-          <w:lang w:val="en-US"/>
-        </w:rPr>
-        <w:t xml:space="preserve">One of the major Oracle application is Oracle E-Business Suite which contains applications that enable </w:t>
-      </w:r>
-      <w:proofErr w:type="spellStart"/>
-      <w:r>
-        <w:rPr>
-          <w:rFonts w:ascii="Times New Roman" w:hAnsi="Times New Roman"/>
-          <w:sz w:val="24"/>
-          <w:szCs w:val="24"/>
-          <w:lang w:val="en-US"/>
-        </w:rPr>
-        <w:t>organisations</w:t>
-      </w:r>
-      <w:proofErr w:type="spellEnd"/>
-      <w:r>
-        <w:rPr>
-          <w:rFonts w:ascii="Times New Roman" w:hAnsi="Times New Roman"/>
-          <w:sz w:val="24"/>
-          <w:szCs w:val="24"/>
-          <w:lang w:val="en-US"/>
-        </w:rPr>
-        <w:t xml:space="preserve"> to make better decisions, reduce costs and increase performance. The Oracle E-Business Suite provides a set of financial applications: Asset Lifecycle Management; Cash &amp; Treasury Management; Credit-To-Cash; Financial Control &amp; Reporting; Lease and Finance Management; Procure-To-Pay; Travel &amp; Expense Management.</w:t>
-      </w:r>
-    </w:p>
-    <w:p>
-      <w:pPr>
-        <w:spacing w:line="480" w:lineRule="auto"/>
-        <w:rPr>
-          <w:rFonts w:ascii="Times New Roman" w:hAnsi="Times New Roman"/>
-          <w:sz w:val="24"/>
-          <w:szCs w:val="24"/>
-          <w:lang w:val="en-US"/>
-        </w:rPr>
-      </w:pPr>
-      <w:r>
-        <w:rPr>
-          <w:rFonts w:ascii="Times New Roman" w:hAnsi="Times New Roman"/>
-          <w:sz w:val="24"/>
-          <w:szCs w:val="24"/>
-          <w:lang w:val="en-US"/>
-        </w:rPr>
-        <w:t xml:space="preserve">Each of Oracle Financial application is devoted to some specific area of interest in business world. For instance, Asset Lifecycle Management helps companies to manage different types of their assets and check their states during their lifecycle to intelligently manage budget; Cash &amp; Treasury Management supports core treasury operations and offers functionality to manage liquidity, interest rate and foreign exchange risk. Only Financial Control &amp; Reporting </w:t>
-      </w:r>
-      <w:r>
-        <w:rPr>
-          <w:rFonts w:ascii="Times New Roman" w:hAnsi="Times New Roman"/>
-          <w:sz w:val="24"/>
-          <w:szCs w:val="24"/>
-          <w:lang w:val="en-US"/>
-        </w:rPr>
-        <w:lastRenderedPageBreak/>
-        <w:t>and Travel &amp; Expense Management are closely related to the area of the project interest, so will be described in more detail.</w:t>
-      </w:r>
-    </w:p>
-    <w:p>
-      <w:pPr>
-        <w:spacing w:line="480" w:lineRule="auto"/>
-        <w:rPr>
-          <w:rFonts w:ascii="Times New Roman" w:hAnsi="Times New Roman"/>
-          <w:sz w:val="24"/>
-          <w:szCs w:val="24"/>
-          <w:lang w:val="en-US"/>
-        </w:rPr>
-      </w:pPr>
-      <w:r>
-        <w:rPr>
-          <w:rFonts w:ascii="Times New Roman" w:hAnsi="Times New Roman"/>
-          <w:sz w:val="24"/>
-          <w:szCs w:val="24"/>
-          <w:lang w:val="en-US"/>
-        </w:rPr>
-        <w:t>Financial Control &amp; Reporting</w:t>
-      </w:r>
-      <w:r>
-        <w:rPr>
-          <w:rFonts w:ascii="Times New Roman" w:hAnsi="Times New Roman"/>
-          <w:sz w:val="24"/>
-          <w:szCs w:val="24"/>
-          <w:lang w:val="en-US"/>
-        </w:rPr>
-        <w:t xml:space="preserve"> </w:t>
-      </w:r>
-      <w:r>
-        <w:rPr>
-          <w:rFonts w:ascii="Times New Roman" w:hAnsi="Times New Roman"/>
-          <w:sz w:val="24"/>
-          <w:szCs w:val="24"/>
-          <w:lang w:val="en-US"/>
-        </w:rPr>
-        <w:t>is a fully automated solution which offers range of possibilities from creating and managing transaction to consolidating and reporting results. Built-in best practices facilitate robust planning and budgeting, help to save time and money and deliver more reliable, accurate data.</w:t>
-      </w:r>
-    </w:p>
-    <w:p>
-      <w:pPr>
-        <w:spacing w:line="480" w:lineRule="auto"/>
-        <w:rPr>
-          <w:rFonts w:ascii="Times New Roman" w:hAnsi="Times New Roman"/>
-          <w:sz w:val="24"/>
-          <w:szCs w:val="24"/>
-          <w:lang w:val="en-US"/>
-        </w:rPr>
-      </w:pPr>
-      <w:r>
-        <w:rPr>
-          <w:rFonts w:ascii="Times New Roman" w:hAnsi="Times New Roman"/>
-          <w:sz w:val="24"/>
-          <w:szCs w:val="24"/>
-          <w:lang w:val="en-US"/>
-        </w:rPr>
-        <w:t>Travel &amp; Expense Management solution aims to automate and streamline travel spend management. It offers credit card import functionality, robust workflow approval which help to reduce the amount of time and effort require to submit, approve, process and pay expense reports. Moreover, the system promises user-friendly interface with flexible user preferences which should increase employee productivity and satisfaction.</w:t>
-      </w:r>
-    </w:p>
-    <w:p>
-      <w:pPr>
-        <w:pStyle w:val="3"/>
-        <w:rPr>
-          <w:lang w:val="en-US"/>
-        </w:rPr>
-      </w:pPr>
-      <w:bookmarkStart w:id="6" w:name="_Toc520637089"/>
-      <w:r>
-        <w:rPr>
-          <w:lang w:val="en-US"/>
-        </w:rPr>
-        <w:t>1</w:t>
-      </w:r>
-      <w:r>
-        <w:rPr>
-          <w:lang w:val="en-US"/>
-        </w:rPr>
-        <w:t>.1.3 Microsoft accountancy solutions</w:t>
-      </w:r>
-      <w:bookmarkEnd w:id="6"/>
     </w:p>
     <w:p>
       <w:pPr>
@@ -3334,6 +3442,7 @@
           <w:szCs w:val="24"/>
           <w:lang w:val="en-US"/>
         </w:rPr>
+        <w:lastRenderedPageBreak/>
         <w:t>Microsoft Dynamics SL;</w:t>
       </w:r>
     </w:p>
@@ -3402,84 +3511,339 @@
           <w:szCs w:val="24"/>
           <w:lang w:val="en-US"/>
         </w:rPr>
+        <w:t>Microsoft has a quite difficult structure of the website, it was problematic</w:t>
+      </w:r>
+      <w:r>
+        <w:rPr>
+          <w:rFonts w:ascii="Times New Roman" w:hAnsi="Times New Roman"/>
+          <w:sz w:val="24"/>
+          <w:szCs w:val="24"/>
+          <w:lang w:val="en-US"/>
+        </w:rPr>
+        <w:t xml:space="preserve"> to find and understand the differences between various products. There are no videos or screenshots of applications; however, each product is followed by detailed handbook with extended description of capabilities and available </w:t>
+      </w:r>
+      <w:r>
+        <w:rPr>
+          <w:rFonts w:ascii="Times New Roman" w:hAnsi="Times New Roman"/>
+          <w:sz w:val="24"/>
+          <w:szCs w:val="24"/>
+          <w:lang w:val="en-US"/>
+        </w:rPr>
+        <w:t>packages and</w:t>
+      </w:r>
+      <w:r>
+        <w:rPr>
+          <w:rFonts w:ascii="Times New Roman" w:hAnsi="Times New Roman"/>
+          <w:sz w:val="24"/>
+          <w:szCs w:val="24"/>
+          <w:lang w:val="en-US"/>
+        </w:rPr>
+        <w:t xml:space="preserve"> guides how to buy them.</w:t>
+      </w:r>
+    </w:p>
+    <w:p>
+      <w:pPr>
+        <w:spacing w:line="480" w:lineRule="auto"/>
+        <w:rPr>
+          <w:rFonts w:ascii="Times New Roman" w:hAnsi="Times New Roman"/>
+          <w:sz w:val="24"/>
+          <w:szCs w:val="24"/>
+          <w:lang w:val="en-US"/>
+        </w:rPr>
+      </w:pPr>
+      <w:r>
+        <w:rPr>
+          <w:rFonts w:ascii="Times New Roman" w:hAnsi="Times New Roman"/>
+          <w:sz w:val="24"/>
+          <w:szCs w:val="24"/>
+          <w:lang w:val="en-US"/>
+        </w:rPr>
+        <w:t>The interest of the research are only ERP solutions</w:t>
+      </w:r>
+      <w:r>
+        <w:rPr>
+          <w:rFonts w:ascii="Times New Roman" w:hAnsi="Times New Roman"/>
+          <w:sz w:val="24"/>
+          <w:szCs w:val="24"/>
+          <w:lang w:val="en-US"/>
+        </w:rPr>
+        <w:t xml:space="preserve"> which are first four products. Microsoft Dynamics AX is best suited for large enterprises whereas GP, NAV and SL are intended for small and medium; and so are described in detail below.</w:t>
+      </w:r>
+    </w:p>
+    <w:p>
+      <w:pPr>
+        <w:spacing w:line="480" w:lineRule="auto"/>
+        <w:rPr>
+          <w:rFonts w:ascii="Times New Roman" w:hAnsi="Times New Roman"/>
+          <w:sz w:val="24"/>
+          <w:szCs w:val="24"/>
+          <w:lang w:val="en-US"/>
+        </w:rPr>
+      </w:pPr>
+      <w:r>
+        <w:rPr>
+          <w:rFonts w:ascii="Times New Roman" w:hAnsi="Times New Roman"/>
+          <w:sz w:val="24"/>
+          <w:szCs w:val="24"/>
+          <w:lang w:val="en-US"/>
+        </w:rPr>
+        <w:t>Microsoft Dynamics GP</w:t>
+      </w:r>
+      <w:r>
+        <w:rPr>
+          <w:rFonts w:ascii="Times New Roman" w:hAnsi="Times New Roman"/>
+          <w:sz w:val="24"/>
+          <w:szCs w:val="24"/>
+          <w:lang w:val="en-US"/>
+        </w:rPr>
+        <w:t xml:space="preserve"> </w:t>
+      </w:r>
+      <w:r>
+        <w:rPr>
+          <w:rFonts w:ascii="Times New Roman" w:hAnsi="Times New Roman"/>
+          <w:sz w:val="24"/>
+          <w:szCs w:val="24"/>
+          <w:lang w:val="en-US"/>
+        </w:rPr>
+        <w:t>introduces</w:t>
+      </w:r>
+      <w:r>
+        <w:rPr>
+          <w:rFonts w:ascii="Times New Roman" w:hAnsi="Times New Roman"/>
+          <w:sz w:val="24"/>
+          <w:szCs w:val="24"/>
+          <w:lang w:val="en-US"/>
+        </w:rPr>
+        <w:t xml:space="preserve"> management </w:t>
+      </w:r>
+      <w:r>
+        <w:rPr>
+          <w:rFonts w:ascii="Times New Roman" w:hAnsi="Times New Roman"/>
+          <w:sz w:val="24"/>
+          <w:szCs w:val="24"/>
+          <w:lang w:val="en-US"/>
+        </w:rPr>
+        <w:t>tools for</w:t>
+      </w:r>
+      <w:r>
+        <w:rPr>
+          <w:rFonts w:ascii="Times New Roman" w:hAnsi="Times New Roman"/>
+          <w:sz w:val="24"/>
+          <w:szCs w:val="24"/>
+          <w:lang w:val="en-US"/>
+        </w:rPr>
+        <w:t xml:space="preserve"> various</w:t>
+      </w:r>
+      <w:r>
+        <w:rPr>
+          <w:rFonts w:ascii="Times New Roman" w:hAnsi="Times New Roman"/>
+          <w:sz w:val="24"/>
+          <w:szCs w:val="24"/>
+          <w:lang w:val="en-US"/>
+        </w:rPr>
+        <w:t xml:space="preserve"> business parts, such as financial management and accounting, stock management and operations, sales and service, human resources and payroll. Dynamics GP product is accompanied by lightweight mobile applications to provide access to some specific tasks from everywhere. Financial management capabilities include such useful features as tracking multiple budgets in multiple currencies, keeping and audit trail of who modifies a budget and when, quick transferring information between customer and vendor. Moreover, task and reminders capability </w:t>
+      </w:r>
+      <w:proofErr w:type="gramStart"/>
+      <w:r>
+        <w:rPr>
+          <w:rFonts w:ascii="Times New Roman" w:hAnsi="Times New Roman"/>
+          <w:sz w:val="24"/>
+          <w:szCs w:val="24"/>
+          <w:lang w:val="en-US"/>
+        </w:rPr>
+        <w:t>helps</w:t>
+      </w:r>
+      <w:proofErr w:type="gramEnd"/>
+      <w:r>
+        <w:rPr>
+          <w:rFonts w:ascii="Times New Roman" w:hAnsi="Times New Roman"/>
+          <w:sz w:val="24"/>
+          <w:szCs w:val="24"/>
+          <w:lang w:val="en-US"/>
+        </w:rPr>
+        <w:t xml:space="preserve"> to proactively inform</w:t>
+      </w:r>
+      <w:r>
+        <w:rPr>
+          <w:rFonts w:ascii="Times New Roman" w:hAnsi="Times New Roman"/>
+          <w:sz w:val="24"/>
+          <w:szCs w:val="24"/>
+          <w:lang w:val="en-US"/>
+        </w:rPr>
+        <w:t xml:space="preserve"> users when specific incidents occur, such as customers going over their credit limit or payables due.</w:t>
+      </w:r>
+    </w:p>
+    <w:p>
+      <w:pPr>
+        <w:spacing w:line="480" w:lineRule="auto"/>
+        <w:rPr>
+          <w:rFonts w:ascii="Times New Roman" w:hAnsi="Times New Roman"/>
+          <w:sz w:val="24"/>
+          <w:szCs w:val="24"/>
+          <w:lang w:val="en-US"/>
+        </w:rPr>
+      </w:pPr>
+      <w:r>
+        <w:rPr>
+          <w:rFonts w:ascii="Times New Roman" w:hAnsi="Times New Roman"/>
+          <w:sz w:val="24"/>
+          <w:szCs w:val="24"/>
+          <w:lang w:val="en-US"/>
+        </w:rPr>
+        <w:t>Microsoft Dynamics NAV</w:t>
+      </w:r>
+      <w:r>
+        <w:rPr>
+          <w:rFonts w:ascii="Times New Roman" w:hAnsi="Times New Roman"/>
+          <w:sz w:val="24"/>
+          <w:szCs w:val="24"/>
+          <w:lang w:val="en-US"/>
+        </w:rPr>
+        <w:t xml:space="preserve"> is designed for growing businesses </w:t>
+      </w:r>
+      <w:r>
+        <w:rPr>
+          <w:rFonts w:ascii="Times New Roman" w:hAnsi="Times New Roman"/>
+          <w:sz w:val="24"/>
+          <w:szCs w:val="24"/>
+          <w:lang w:val="en-US"/>
+        </w:rPr>
+        <w:t xml:space="preserve">and contains more capabilities than Dynamics GP. It is a multi-language multi-currency business management solution which can adapt for specific business needs of a company when they change. It has the same </w:t>
+      </w:r>
+      <w:r>
+        <w:rPr>
+          <w:rFonts w:ascii="Times New Roman" w:hAnsi="Times New Roman"/>
+          <w:sz w:val="24"/>
+          <w:szCs w:val="24"/>
+          <w:lang w:val="en-US"/>
+        </w:rPr>
         <w:lastRenderedPageBreak/>
-        <w:t>Microsoft has a quite difficult structure of the website, it was problematic</w:t>
-      </w:r>
-      <w:r>
-        <w:rPr>
-          <w:rFonts w:ascii="Times New Roman" w:hAnsi="Times New Roman"/>
-          <w:sz w:val="24"/>
-          <w:szCs w:val="24"/>
-          <w:lang w:val="en-US"/>
-        </w:rPr>
-        <w:t xml:space="preserve"> to find and understand the differences between various products. There are no videos or screenshots of applications; however, each product is followed by detailed handbook with extended description of capabilities and available </w:t>
-      </w:r>
-      <w:r>
-        <w:rPr>
-          <w:rFonts w:ascii="Times New Roman" w:hAnsi="Times New Roman"/>
-          <w:sz w:val="24"/>
-          <w:szCs w:val="24"/>
-          <w:lang w:val="en-US"/>
-        </w:rPr>
-        <w:t>packages and</w:t>
-      </w:r>
-      <w:r>
-        <w:rPr>
-          <w:rFonts w:ascii="Times New Roman" w:hAnsi="Times New Roman"/>
-          <w:sz w:val="24"/>
-          <w:szCs w:val="24"/>
-          <w:lang w:val="en-US"/>
-        </w:rPr>
-        <w:t xml:space="preserve"> guides how to buy them.</w:t>
-      </w:r>
-    </w:p>
-    <w:p>
-      <w:pPr>
-        <w:spacing w:line="480" w:lineRule="auto"/>
-        <w:rPr>
-          <w:rFonts w:ascii="Times New Roman" w:hAnsi="Times New Roman"/>
-          <w:sz w:val="24"/>
-          <w:szCs w:val="24"/>
-          <w:lang w:val="en-US"/>
-        </w:rPr>
-      </w:pPr>
-      <w:r>
-        <w:rPr>
-          <w:rFonts w:ascii="Times New Roman" w:hAnsi="Times New Roman"/>
-          <w:sz w:val="24"/>
-          <w:szCs w:val="24"/>
-          <w:lang w:val="en-US"/>
-        </w:rPr>
-        <w:t>The interest of the research are only ERP solutions</w:t>
-      </w:r>
-      <w:r>
-        <w:rPr>
-          <w:rFonts w:ascii="Times New Roman" w:hAnsi="Times New Roman"/>
-          <w:sz w:val="24"/>
-          <w:szCs w:val="24"/>
-          <w:lang w:val="en-US"/>
-        </w:rPr>
-        <w:t xml:space="preserve"> which are first four products. Microsoft Dynamics AX is best suited for large enterprises whereas GP, NAV and SL are intended for small and medium; and so are described in detail below.</w:t>
-      </w:r>
-    </w:p>
-    <w:p>
-      <w:pPr>
-        <w:spacing w:line="480" w:lineRule="auto"/>
-        <w:rPr>
-          <w:rFonts w:ascii="Times New Roman" w:hAnsi="Times New Roman"/>
-          <w:sz w:val="24"/>
-          <w:szCs w:val="24"/>
-          <w:lang w:val="en-US"/>
-        </w:rPr>
-      </w:pPr>
-      <w:r>
-        <w:rPr>
-          <w:rFonts w:ascii="Times New Roman" w:hAnsi="Times New Roman"/>
-          <w:sz w:val="24"/>
-          <w:szCs w:val="24"/>
-          <w:lang w:val="en-US"/>
-        </w:rPr>
-        <w:t>Microsoft Dynamics GP</w:t>
+        <w:t>basic financial capabilities as Dynamics GP such as working with budgets, logging of users’ modifications to the data and powerful reporting tools. Additionally, it provides prediction of a company’s liquidity, bank account management and international currency support</w:t>
+      </w:r>
+      <w:r>
+        <w:rPr>
+          <w:rFonts w:ascii="Times New Roman" w:hAnsi="Times New Roman"/>
+          <w:sz w:val="24"/>
+          <w:szCs w:val="24"/>
+          <w:lang w:val="en-US"/>
+        </w:rPr>
+        <w:t xml:space="preserve"> in full compliance with euro legislation.</w:t>
+      </w:r>
+    </w:p>
+    <w:p>
+      <w:pPr>
+        <w:spacing w:line="480" w:lineRule="auto"/>
+        <w:rPr>
+          <w:rFonts w:ascii="Times New Roman" w:hAnsi="Times New Roman"/>
+          <w:sz w:val="24"/>
+          <w:szCs w:val="24"/>
+          <w:lang w:val="en-US"/>
+        </w:rPr>
+      </w:pPr>
+      <w:r>
+        <w:rPr>
+          <w:rFonts w:ascii="Times New Roman" w:hAnsi="Times New Roman"/>
+          <w:sz w:val="24"/>
+          <w:szCs w:val="24"/>
+          <w:lang w:val="en-US"/>
+        </w:rPr>
+        <w:t>Microso</w:t>
+      </w:r>
+      <w:r>
+        <w:rPr>
+          <w:rFonts w:ascii="Times New Roman" w:hAnsi="Times New Roman"/>
+          <w:sz w:val="24"/>
+          <w:szCs w:val="24"/>
+          <w:lang w:val="en-US"/>
+        </w:rPr>
+        <w:t>ft Dynamics SL</w:t>
+      </w:r>
+      <w:r>
+        <w:rPr>
+          <w:rFonts w:ascii="Times New Roman" w:hAnsi="Times New Roman"/>
+          <w:sz w:val="24"/>
+          <w:szCs w:val="24"/>
+          <w:lang w:val="en-US"/>
+        </w:rPr>
+        <w:t xml:space="preserve"> solution is more focused on business management</w:t>
+      </w:r>
+      <w:r>
+        <w:rPr>
+          <w:rFonts w:ascii="Times New Roman" w:hAnsi="Times New Roman"/>
+          <w:sz w:val="24"/>
+          <w:szCs w:val="24"/>
+          <w:lang w:val="en-US"/>
+        </w:rPr>
+        <w:t xml:space="preserve"> (project planning, material management, people management). It also supports financial management of the business, but the major part of the system is not devoted to accounting.</w:t>
+      </w:r>
+    </w:p>
+    <w:p>
+      <w:pPr>
+        <w:pStyle w:val="3"/>
+        <w:rPr>
+          <w:lang w:val="en-US"/>
+        </w:rPr>
+      </w:pPr>
+      <w:bookmarkStart w:id="6" w:name="_Toc520637090"/>
+      <w:r>
+        <w:rPr>
+          <w:lang w:val="en-US"/>
+        </w:rPr>
+        <w:t>1</w:t>
+      </w:r>
+      <w:r>
+        <w:rPr>
+          <w:lang w:val="en-US"/>
+        </w:rPr>
+        <w:t>.1.4 Sage accountancy solutions</w:t>
+      </w:r>
+      <w:bookmarkEnd w:id="6"/>
+    </w:p>
+    <w:p>
+      <w:pPr>
+        <w:spacing w:line="480" w:lineRule="auto"/>
+        <w:rPr>
+          <w:rFonts w:ascii="Times New Roman" w:hAnsi="Times New Roman"/>
+          <w:sz w:val="24"/>
+          <w:szCs w:val="24"/>
+          <w:lang w:val="en-US"/>
+        </w:rPr>
+      </w:pPr>
+      <w:r>
+        <w:rPr>
+          <w:rFonts w:ascii="Times New Roman" w:hAnsi="Times New Roman"/>
+          <w:sz w:val="24"/>
+          <w:szCs w:val="24"/>
+          <w:lang w:val="en-US"/>
+        </w:rPr>
+        <w:t xml:space="preserve">Sage is a British </w:t>
+      </w:r>
+      <w:r>
+        <w:rPr>
+          <w:rFonts w:ascii="Times New Roman" w:hAnsi="Times New Roman"/>
+          <w:sz w:val="24"/>
+          <w:szCs w:val="24"/>
+          <w:lang w:val="en-US"/>
+        </w:rPr>
+        <w:t xml:space="preserve">multinational enterprise software company which began as a startup in 1981. </w:t>
+      </w:r>
+      <w:r>
+        <w:rPr>
+          <w:rFonts w:ascii="Times New Roman" w:hAnsi="Times New Roman"/>
+          <w:sz w:val="24"/>
+          <w:szCs w:val="24"/>
+          <w:lang w:val="en-US"/>
+        </w:rPr>
+        <w:t xml:space="preserve">They help businesses of small and medium sizes to manage accounting and finances, payments, people and payroll. </w:t>
+      </w:r>
+      <w:r>
+        <w:rPr>
+          <w:rFonts w:ascii="Times New Roman" w:hAnsi="Times New Roman"/>
+          <w:sz w:val="24"/>
+          <w:szCs w:val="24"/>
+          <w:lang w:val="en-US"/>
+        </w:rPr>
+        <w:t>The Sage website is a bit</w:t>
       </w:r>
       <w:r>
         <w:rPr>
@@ -3497,43 +3861,637 @@
           <w:szCs w:val="24"/>
           <w:lang w:val="en-US"/>
         </w:rPr>
-        <w:t>introduces</w:t>
-      </w:r>
-      <w:r>
-        <w:rPr>
-          <w:rFonts w:ascii="Times New Roman" w:hAnsi="Times New Roman"/>
-          <w:sz w:val="24"/>
-          <w:szCs w:val="24"/>
-          <w:lang w:val="en-US"/>
-        </w:rPr>
-        <w:t xml:space="preserve"> management </w:t>
-      </w:r>
-      <w:r>
-        <w:rPr>
-          <w:rFonts w:ascii="Times New Roman" w:hAnsi="Times New Roman"/>
-          <w:sz w:val="24"/>
-          <w:szCs w:val="24"/>
-          <w:lang w:val="en-US"/>
-        </w:rPr>
-        <w:t>tools for</w:t>
-      </w:r>
-      <w:r>
-        <w:rPr>
-          <w:rFonts w:ascii="Times New Roman" w:hAnsi="Times New Roman"/>
-          <w:sz w:val="24"/>
-          <w:szCs w:val="24"/>
-          <w:lang w:val="en-US"/>
-        </w:rPr>
-        <w:t xml:space="preserve"> various</w:t>
-      </w:r>
-      <w:r>
-        <w:rPr>
-          <w:rFonts w:ascii="Times New Roman" w:hAnsi="Times New Roman"/>
-          <w:sz w:val="24"/>
-          <w:szCs w:val="24"/>
-          <w:lang w:val="en-US"/>
-        </w:rPr>
-        <w:t xml:space="preserve"> business parts, such as financial management and accounting, stock management and operations, sales and service, human resources and payroll. Dynamics GP product is accompanied by lightweight mobile applications to provide access to some specific tasks from everywhere. Financial management capabilities include such useful features as tracking multiple budgets in multiple currencies, keeping and audit trail of who modifies a budget and when, quick transferring information between customer and vendor. Moreover, task and reminders capability </w:t>
+        <w:t>intricate, it contains a few videos with products’ descriptions, but they are too abstract and do not give clear picture of the software. Nevertheless, the website</w:t>
+      </w:r>
+      <w:r>
+        <w:rPr>
+          <w:rFonts w:ascii="Times New Roman" w:hAnsi="Times New Roman"/>
+          <w:sz w:val="24"/>
+          <w:szCs w:val="24"/>
+          <w:lang w:val="en-US"/>
+        </w:rPr>
+        <w:t xml:space="preserve"> contains plain description of products and in addition Google Play and App Store have screenshots of mobile applications</w:t>
+      </w:r>
+      <w:r>
+        <w:rPr>
+          <w:rFonts w:ascii="Times New Roman" w:hAnsi="Times New Roman"/>
+          <w:sz w:val="24"/>
+          <w:szCs w:val="24"/>
+          <w:lang w:val="en-US"/>
+        </w:rPr>
+        <w:t xml:space="preserve"> to obtain the better impression about the granted solutions.</w:t>
+      </w:r>
+      <w:r>
+        <w:rPr>
+          <w:rFonts w:ascii="Times New Roman" w:hAnsi="Times New Roman"/>
+          <w:sz w:val="24"/>
+          <w:szCs w:val="24"/>
+          <w:lang w:val="en-US"/>
+        </w:rPr>
+        <w:t xml:space="preserve"> Only products related to accounting and financials have been investigated.</w:t>
+      </w:r>
+    </w:p>
+    <w:p>
+      <w:pPr>
+        <w:spacing w:line="480" w:lineRule="auto"/>
+        <w:rPr>
+          <w:rFonts w:ascii="Times New Roman" w:hAnsi="Times New Roman"/>
+          <w:sz w:val="24"/>
+          <w:szCs w:val="24"/>
+          <w:lang w:val="en-US"/>
+        </w:rPr>
+      </w:pPr>
+      <w:r>
+        <w:rPr>
+          <w:rFonts w:ascii="Times New Roman" w:hAnsi="Times New Roman"/>
+          <w:sz w:val="24"/>
+          <w:szCs w:val="24"/>
+          <w:lang w:val="en-US"/>
+        </w:rPr>
+        <w:t>Sage Business Cloud Accounting</w:t>
+      </w:r>
+      <w:r>
+        <w:rPr>
+          <w:rFonts w:ascii="Times New Roman" w:hAnsi="Times New Roman"/>
+          <w:sz w:val="24"/>
+          <w:szCs w:val="24"/>
+          <w:lang w:val="en-US"/>
+        </w:rPr>
+        <w:t xml:space="preserve"> works with invoices, records transaction</w:t>
+      </w:r>
+      <w:r>
+        <w:rPr>
+          <w:rFonts w:ascii="Times New Roman" w:hAnsi="Times New Roman"/>
+          <w:sz w:val="24"/>
+          <w:szCs w:val="24"/>
+          <w:lang w:val="en-US"/>
+        </w:rPr>
+        <w:t>s</w:t>
+      </w:r>
+      <w:r>
+        <w:rPr>
+          <w:rFonts w:ascii="Times New Roman" w:hAnsi="Times New Roman"/>
+          <w:sz w:val="24"/>
+          <w:szCs w:val="24"/>
+          <w:lang w:val="en-US"/>
+        </w:rPr>
+        <w:t xml:space="preserve">, </w:t>
+      </w:r>
+      <w:r>
+        <w:rPr>
+          <w:rFonts w:ascii="Times New Roman" w:hAnsi="Times New Roman"/>
+          <w:sz w:val="24"/>
+          <w:szCs w:val="24"/>
+          <w:lang w:val="en-US"/>
+        </w:rPr>
+        <w:t>displays performance statistics and syncs information across all devices using cloud storage.</w:t>
+      </w:r>
+      <w:r>
+        <w:rPr>
+          <w:rFonts w:ascii="Times New Roman" w:hAnsi="Times New Roman"/>
+          <w:sz w:val="24"/>
+          <w:szCs w:val="24"/>
+          <w:lang w:val="en-US"/>
+        </w:rPr>
+        <w:t xml:space="preserve"> Invoices for done work can be created in the system and sent to customers. It is possible to track and manage overdue payments, send quotes for review and agreements by a customer. Accounting solution also allows to enter money in and money out transactions, as well as attach photos of receipts; a category, description and reference can be applied to transactions.</w:t>
+      </w:r>
+      <w:r>
+        <w:rPr>
+          <w:rFonts w:ascii="Times New Roman" w:hAnsi="Times New Roman"/>
+          <w:sz w:val="24"/>
+          <w:szCs w:val="24"/>
+          <w:lang w:val="en-US"/>
+        </w:rPr>
+        <w:t xml:space="preserve"> </w:t>
+      </w:r>
+      <w:r>
+        <w:rPr>
+          <w:rFonts w:ascii="Times New Roman" w:hAnsi="Times New Roman"/>
+          <w:sz w:val="24"/>
+          <w:szCs w:val="24"/>
+          <w:lang w:val="en-US"/>
+        </w:rPr>
+        <w:lastRenderedPageBreak/>
+        <w:t>The great focus of Sage product is on the facilitation of managing transaction and invoices which helps companies to run their business more professionally.</w:t>
+      </w:r>
+    </w:p>
+    <w:p>
+      <w:pPr>
+        <w:spacing w:line="480" w:lineRule="auto"/>
+        <w:rPr>
+          <w:rFonts w:ascii="Times New Roman" w:hAnsi="Times New Roman"/>
+          <w:sz w:val="24"/>
+          <w:szCs w:val="24"/>
+          <w:lang w:val="en-US"/>
+        </w:rPr>
+      </w:pPr>
+      <w:r>
+        <w:rPr>
+          <w:rFonts w:ascii="Times New Roman" w:hAnsi="Times New Roman"/>
+          <w:sz w:val="24"/>
+          <w:szCs w:val="24"/>
+          <w:lang w:val="en-US"/>
+        </w:rPr>
+        <w:t>Sage Business Cloud Financials</w:t>
+      </w:r>
+      <w:r>
+        <w:rPr>
+          <w:rFonts w:ascii="Times New Roman" w:hAnsi="Times New Roman"/>
+          <w:sz w:val="24"/>
+          <w:szCs w:val="24"/>
+          <w:lang w:val="en-US"/>
+        </w:rPr>
+        <w:t xml:space="preserve"> </w:t>
+      </w:r>
+      <w:r>
+        <w:rPr>
+          <w:rFonts w:ascii="Times New Roman" w:hAnsi="Times New Roman"/>
+          <w:sz w:val="24"/>
+          <w:szCs w:val="24"/>
+          <w:lang w:val="en-US"/>
+        </w:rPr>
+        <w:t xml:space="preserve">focused on growing and medium-sized businesses and allows more additional and professional possibilities for accounting than Sage Business Accounting. Since the developing software is not going to focus on invoice managing it was decided not to </w:t>
+      </w:r>
+      <w:proofErr w:type="spellStart"/>
+      <w:r>
+        <w:rPr>
+          <w:rFonts w:ascii="Times New Roman" w:hAnsi="Times New Roman"/>
+          <w:sz w:val="24"/>
+          <w:szCs w:val="24"/>
+          <w:lang w:val="en-US"/>
+        </w:rPr>
+        <w:t>analyse</w:t>
+      </w:r>
+      <w:proofErr w:type="spellEnd"/>
+      <w:r>
+        <w:rPr>
+          <w:rFonts w:ascii="Times New Roman" w:hAnsi="Times New Roman"/>
+          <w:sz w:val="24"/>
+          <w:szCs w:val="24"/>
+          <w:lang w:val="en-US"/>
+        </w:rPr>
+        <w:t xml:space="preserve"> Sage Financials in details.</w:t>
+      </w:r>
+    </w:p>
+    <w:p>
+      <w:pPr>
+        <w:spacing w:line="480" w:lineRule="auto"/>
+        <w:rPr>
+          <w:rFonts w:ascii="Times New Roman" w:hAnsi="Times New Roman"/>
+          <w:sz w:val="24"/>
+          <w:szCs w:val="24"/>
+          <w:lang w:val="en-US"/>
+        </w:rPr>
+      </w:pPr>
+      <w:r>
+        <w:rPr>
+          <w:rFonts w:ascii="Times New Roman" w:hAnsi="Times New Roman"/>
+          <w:sz w:val="24"/>
+          <w:szCs w:val="24"/>
+          <w:lang w:val="en-US"/>
+        </w:rPr>
+        <w:t>Sage solutions are not very expensive, it is just</w:t>
+      </w:r>
+      <w:r>
+        <w:t xml:space="preserve"> </w:t>
+      </w:r>
+      <w:r>
+        <w:rPr>
+          <w:rFonts w:ascii="Times New Roman" w:hAnsi="Times New Roman"/>
+          <w:sz w:val="24"/>
+          <w:szCs w:val="24"/>
+          <w:lang w:val="en-US"/>
+        </w:rPr>
+        <w:t>£</w:t>
+      </w:r>
+      <w:r>
+        <w:rPr>
+          <w:rFonts w:ascii="Times New Roman" w:hAnsi="Times New Roman"/>
+          <w:sz w:val="24"/>
+          <w:szCs w:val="24"/>
+          <w:lang w:val="en-US"/>
+        </w:rPr>
+        <w:t>10 for simple account each month, but the solution is not oriented on finance managing of ordinary individuals.</w:t>
+      </w:r>
+    </w:p>
+    <w:p>
+      <w:pPr>
+        <w:pStyle w:val="2"/>
+        <w:rPr>
+          <w:lang w:val="en-US"/>
+        </w:rPr>
+      </w:pPr>
+      <w:bookmarkStart w:id="7" w:name="_Toc520637091"/>
+      <w:r>
+        <w:rPr>
+          <w:lang w:val="en-US"/>
+        </w:rPr>
+        <w:t>1</w:t>
+      </w:r>
+      <w:r>
+        <w:rPr>
+          <w:lang w:val="en-US"/>
+        </w:rPr>
+        <w:t>.2 Overspending issues and microloans system in the UK</w:t>
+      </w:r>
+      <w:bookmarkEnd w:id="7"/>
+    </w:p>
+    <w:p>
+      <w:pPr>
+        <w:spacing w:line="480" w:lineRule="auto"/>
+        <w:rPr>
+          <w:rFonts w:ascii="Times New Roman" w:hAnsi="Times New Roman"/>
+          <w:sz w:val="24"/>
+          <w:szCs w:val="24"/>
+          <w:lang w:val="en-US"/>
+        </w:rPr>
+      </w:pPr>
+      <w:r>
+        <w:rPr>
+          <w:rFonts w:ascii="Times New Roman" w:hAnsi="Times New Roman"/>
+          <w:sz w:val="24"/>
+          <w:szCs w:val="24"/>
+          <w:lang w:val="en-US"/>
+        </w:rPr>
+        <w:t xml:space="preserve">As any business, ordinal people also </w:t>
+      </w:r>
+      <w:r>
+        <w:rPr>
+          <w:rFonts w:ascii="Times New Roman" w:hAnsi="Times New Roman"/>
+          <w:sz w:val="24"/>
+          <w:szCs w:val="24"/>
+          <w:lang w:val="en-US"/>
+        </w:rPr>
+        <w:t>should</w:t>
+      </w:r>
+      <w:r>
+        <w:rPr>
+          <w:rFonts w:ascii="Times New Roman" w:hAnsi="Times New Roman"/>
+          <w:sz w:val="24"/>
+          <w:szCs w:val="24"/>
+          <w:lang w:val="en-US"/>
+        </w:rPr>
+        <w:t xml:space="preserve"> maintain their budget</w:t>
+      </w:r>
+      <w:r>
+        <w:rPr>
+          <w:rFonts w:ascii="Times New Roman" w:hAnsi="Times New Roman"/>
+          <w:sz w:val="24"/>
+          <w:szCs w:val="24"/>
+          <w:lang w:val="en-US"/>
+        </w:rPr>
+        <w:t>s and ensure that their outcomes do not exceed incomes.</w:t>
+      </w:r>
+      <w:r>
+        <w:rPr>
+          <w:rFonts w:ascii="Times New Roman" w:hAnsi="Times New Roman"/>
+          <w:sz w:val="24"/>
+          <w:szCs w:val="24"/>
+          <w:lang w:val="en-US"/>
+        </w:rPr>
+        <w:t xml:space="preserve"> Moreover</w:t>
+      </w:r>
+      <w:r>
+        <w:rPr>
+          <w:rFonts w:ascii="Times New Roman" w:hAnsi="Times New Roman"/>
+          <w:sz w:val="24"/>
+          <w:szCs w:val="24"/>
+          <w:lang w:val="en-US"/>
+        </w:rPr>
+        <w:t>, it is very important to keep enough money in a savings account to be prepared for unforeseen circumstances.</w:t>
+      </w:r>
+    </w:p>
+    <w:p>
+      <w:pPr>
+        <w:spacing w:line="480" w:lineRule="auto"/>
+        <w:rPr>
+          <w:rFonts w:ascii="Times New Roman" w:hAnsi="Times New Roman"/>
+          <w:sz w:val="24"/>
+          <w:szCs w:val="24"/>
+          <w:lang w:val="en-US"/>
+        </w:rPr>
+      </w:pPr>
+      <w:r>
+        <w:rPr>
+          <w:rFonts w:ascii="Times New Roman" w:hAnsi="Times New Roman"/>
+          <w:sz w:val="24"/>
+          <w:szCs w:val="24"/>
+          <w:lang w:val="en-US"/>
+        </w:rPr>
+        <w:t>Some events in life require to spend more money as people usual</w:t>
+      </w:r>
+      <w:r>
+        <w:rPr>
+          <w:rFonts w:ascii="Times New Roman" w:hAnsi="Times New Roman"/>
+          <w:sz w:val="24"/>
+          <w:szCs w:val="24"/>
+          <w:lang w:val="en-US"/>
+        </w:rPr>
+        <w:t>ly</w:t>
+      </w:r>
+      <w:r>
+        <w:rPr>
+          <w:rFonts w:ascii="Times New Roman" w:hAnsi="Times New Roman"/>
+          <w:sz w:val="24"/>
+          <w:szCs w:val="24"/>
+          <w:lang w:val="en-US"/>
+        </w:rPr>
+        <w:t xml:space="preserve"> do, such as holidays. </w:t>
+      </w:r>
+      <w:r>
+        <w:rPr>
+          <w:rFonts w:ascii="Times New Roman" w:hAnsi="Times New Roman"/>
+          <w:sz w:val="24"/>
+          <w:szCs w:val="24"/>
+          <w:lang w:val="en-US"/>
+        </w:rPr>
+        <w:t xml:space="preserve">According to debt advice charity National </w:t>
+      </w:r>
+      <w:proofErr w:type="spellStart"/>
+      <w:r>
+        <w:rPr>
+          <w:rFonts w:ascii="Times New Roman" w:hAnsi="Times New Roman"/>
+          <w:sz w:val="24"/>
+          <w:szCs w:val="24"/>
+          <w:lang w:val="en-US"/>
+        </w:rPr>
+        <w:t>Debtline</w:t>
+      </w:r>
+      <w:proofErr w:type="spellEnd"/>
+      <w:r>
+        <w:rPr>
+          <w:rFonts w:ascii="Times New Roman" w:hAnsi="Times New Roman"/>
+          <w:sz w:val="24"/>
+          <w:szCs w:val="24"/>
+          <w:lang w:val="en-US"/>
+        </w:rPr>
+        <w:t>, millions of Britons (16</w:t>
+      </w:r>
+      <w:r>
+        <w:rPr>
+          <w:rFonts w:ascii="Times New Roman" w:hAnsi="Times New Roman"/>
+          <w:sz w:val="24"/>
+          <w:szCs w:val="24"/>
+          <w:lang w:val="en-US"/>
+        </w:rPr>
+        <w:t>%</w:t>
+      </w:r>
+      <w:r>
+        <w:rPr>
+          <w:rFonts w:ascii="Times New Roman" w:hAnsi="Times New Roman"/>
+          <w:sz w:val="24"/>
+          <w:szCs w:val="24"/>
+          <w:lang w:val="en-US"/>
+        </w:rPr>
+        <w:t xml:space="preserve"> which equivalent to around 7.9 million people) start 2018 with huge overspending after Christmas season</w:t>
+      </w:r>
+      <w:r>
+        <w:rPr>
+          <w:rFonts w:ascii="Times New Roman" w:hAnsi="Times New Roman"/>
+          <w:sz w:val="24"/>
+          <w:szCs w:val="24"/>
+          <w:lang w:val="en-US"/>
+        </w:rPr>
+        <w:t>; t</w:t>
+      </w:r>
+      <w:r>
+        <w:rPr>
+          <w:rFonts w:ascii="Times New Roman" w:hAnsi="Times New Roman"/>
+          <w:sz w:val="24"/>
+          <w:szCs w:val="24"/>
+          <w:lang w:val="en-US"/>
+        </w:rPr>
+        <w:t>his is 11</w:t>
+      </w:r>
+      <w:r>
+        <w:rPr>
+          <w:rFonts w:ascii="Times New Roman" w:hAnsi="Times New Roman"/>
+          <w:sz w:val="24"/>
+          <w:szCs w:val="24"/>
+          <w:lang w:val="en-US"/>
+        </w:rPr>
+        <w:t>%</w:t>
+      </w:r>
+      <w:r>
+        <w:rPr>
+          <w:rFonts w:ascii="Times New Roman" w:hAnsi="Times New Roman"/>
+          <w:sz w:val="24"/>
+          <w:szCs w:val="24"/>
+          <w:lang w:val="en-US"/>
+        </w:rPr>
+        <w:t xml:space="preserve"> more than the last year.</w:t>
+      </w:r>
+      <w:r>
+        <w:rPr>
+          <w:rFonts w:ascii="Times New Roman" w:hAnsi="Times New Roman"/>
+          <w:sz w:val="24"/>
+          <w:szCs w:val="24"/>
+          <w:lang w:val="en-US"/>
+        </w:rPr>
+        <w:t xml:space="preserve"> The poll has shown that more than half of the participants had not started to save money for Christmas before December arrived. In a separate report, National </w:t>
+      </w:r>
+      <w:proofErr w:type="spellStart"/>
+      <w:r>
+        <w:rPr>
+          <w:rFonts w:ascii="Times New Roman" w:hAnsi="Times New Roman"/>
+          <w:sz w:val="24"/>
+          <w:szCs w:val="24"/>
+          <w:lang w:val="en-US"/>
+        </w:rPr>
+        <w:t>Debtline</w:t>
+      </w:r>
+      <w:proofErr w:type="spellEnd"/>
+      <w:r>
+        <w:rPr>
+          <w:rFonts w:ascii="Times New Roman" w:hAnsi="Times New Roman"/>
+          <w:sz w:val="24"/>
+          <w:szCs w:val="24"/>
+          <w:lang w:val="en-US"/>
+        </w:rPr>
+        <w:t xml:space="preserve"> published that 37</w:t>
+      </w:r>
+      <w:r>
+        <w:rPr>
+          <w:rFonts w:ascii="Times New Roman" w:hAnsi="Times New Roman"/>
+          <w:sz w:val="24"/>
+          <w:szCs w:val="24"/>
+          <w:lang w:val="en-US"/>
+        </w:rPr>
+        <w:t>%</w:t>
+      </w:r>
+      <w:r>
+        <w:rPr>
+          <w:rFonts w:ascii="Times New Roman" w:hAnsi="Times New Roman"/>
+          <w:sz w:val="24"/>
+          <w:szCs w:val="24"/>
+          <w:lang w:val="en-US"/>
+        </w:rPr>
+        <w:t xml:space="preserve"> of Britons bought Christmas presents on credit, whereas the last year the number was 33</w:t>
+      </w:r>
+      <w:r>
+        <w:rPr>
+          <w:rFonts w:ascii="Times New Roman" w:hAnsi="Times New Roman"/>
+          <w:sz w:val="24"/>
+          <w:szCs w:val="24"/>
+          <w:lang w:val="en-US"/>
+        </w:rPr>
+        <w:t>%</w:t>
+      </w:r>
+      <w:r>
+        <w:rPr>
+          <w:rFonts w:ascii="Times New Roman" w:hAnsi="Times New Roman"/>
+          <w:sz w:val="24"/>
+          <w:szCs w:val="24"/>
+          <w:lang w:val="en-US"/>
+        </w:rPr>
+        <w:t>.</w:t>
+      </w:r>
+    </w:p>
+    <w:p>
+      <w:pPr>
+        <w:spacing w:line="480" w:lineRule="auto"/>
+        <w:rPr>
+          <w:rFonts w:ascii="Times New Roman" w:hAnsi="Times New Roman"/>
+          <w:sz w:val="24"/>
+          <w:szCs w:val="24"/>
+          <w:lang w:val="en-US"/>
+        </w:rPr>
+      </w:pPr>
+      <w:r>
+        <w:rPr>
+          <w:rFonts w:ascii="Times New Roman" w:hAnsi="Times New Roman"/>
+          <w:sz w:val="24"/>
+          <w:szCs w:val="24"/>
+          <w:lang w:val="en-US"/>
+        </w:rPr>
+        <w:t xml:space="preserve">Another research by the Money Advice Service revealed that two thirds (60%) </w:t>
+      </w:r>
+      <w:r>
+        <w:rPr>
+          <w:rFonts w:ascii="Times New Roman" w:hAnsi="Times New Roman"/>
+          <w:sz w:val="24"/>
+          <w:szCs w:val="24"/>
+          <w:lang w:val="en-US"/>
+        </w:rPr>
+        <w:t xml:space="preserve">of UK adults exceed the planned budget during their holidays, with the average </w:t>
+      </w:r>
+      <w:r>
+        <w:rPr>
+          <w:rFonts w:ascii="Times New Roman" w:hAnsi="Times New Roman"/>
+          <w:sz w:val="24"/>
+          <w:szCs w:val="24"/>
+          <w:lang w:val="en-US"/>
+        </w:rPr>
+        <w:t>£220</w:t>
+      </w:r>
+      <w:r>
+        <w:rPr>
+          <w:rFonts w:ascii="Times New Roman" w:hAnsi="Times New Roman"/>
+          <w:sz w:val="24"/>
+          <w:szCs w:val="24"/>
+          <w:lang w:val="en-US"/>
+        </w:rPr>
+        <w:t xml:space="preserve"> overspending.</w:t>
+      </w:r>
+      <w:r>
+        <w:rPr>
+          <w:rFonts w:ascii="Times New Roman" w:hAnsi="Times New Roman"/>
+          <w:sz w:val="24"/>
+          <w:szCs w:val="24"/>
+          <w:lang w:val="en-US"/>
+        </w:rPr>
+        <w:t xml:space="preserve"> </w:t>
+      </w:r>
+      <w:r>
+        <w:rPr>
+          <w:rFonts w:ascii="Times New Roman" w:hAnsi="Times New Roman"/>
+          <w:sz w:val="24"/>
+          <w:szCs w:val="24"/>
+          <w:lang w:val="en-US"/>
+        </w:rPr>
+        <w:t>One of the m</w:t>
+      </w:r>
+      <w:r>
+        <w:rPr>
+          <w:rFonts w:ascii="Times New Roman" w:hAnsi="Times New Roman"/>
+          <w:sz w:val="24"/>
+          <w:szCs w:val="24"/>
+          <w:lang w:val="en-US"/>
+        </w:rPr>
+        <w:t xml:space="preserve">ost common reason </w:t>
+      </w:r>
+      <w:r>
+        <w:rPr>
+          <w:rFonts w:ascii="Times New Roman" w:hAnsi="Times New Roman"/>
+          <w:sz w:val="24"/>
+          <w:szCs w:val="24"/>
+          <w:lang w:val="en-US"/>
+        </w:rPr>
+        <w:t>for</w:t>
+      </w:r>
+      <w:r>
+        <w:rPr>
+          <w:rFonts w:ascii="Times New Roman" w:hAnsi="Times New Roman"/>
+          <w:sz w:val="24"/>
+          <w:szCs w:val="24"/>
+          <w:lang w:val="en-US"/>
+        </w:rPr>
+        <w:t xml:space="preserve"> unexpected costs </w:t>
+      </w:r>
+      <w:r>
+        <w:rPr>
+          <w:rFonts w:ascii="Times New Roman" w:hAnsi="Times New Roman"/>
+          <w:sz w:val="24"/>
+          <w:szCs w:val="24"/>
+          <w:lang w:val="en-US"/>
+        </w:rPr>
+        <w:t>is</w:t>
+      </w:r>
+      <w:r>
+        <w:rPr>
+          <w:rFonts w:ascii="Times New Roman" w:hAnsi="Times New Roman"/>
+          <w:sz w:val="24"/>
+          <w:szCs w:val="24"/>
+          <w:lang w:val="en-US"/>
+        </w:rPr>
+        <w:t xml:space="preserve"> unrealistic budget</w:t>
+      </w:r>
+      <w:r>
+        <w:rPr>
+          <w:rFonts w:ascii="Times New Roman" w:hAnsi="Times New Roman"/>
+          <w:sz w:val="24"/>
+          <w:szCs w:val="24"/>
+          <w:lang w:val="en-US"/>
+        </w:rPr>
+        <w:t xml:space="preserve">; for instance, more </w:t>
+      </w:r>
+      <w:r>
+        <w:rPr>
+          <w:rFonts w:ascii="Times New Roman" w:hAnsi="Times New Roman"/>
+          <w:sz w:val="24"/>
+          <w:szCs w:val="24"/>
+          <w:lang w:val="en-US"/>
+        </w:rPr>
+        <w:lastRenderedPageBreak/>
+        <w:t xml:space="preserve">expensive food and drinks (32%) and more expensive activities (22%) than expected. </w:t>
+      </w:r>
+      <w:r>
+        <w:rPr>
+          <w:rFonts w:ascii="Times New Roman" w:hAnsi="Times New Roman"/>
+          <w:sz w:val="24"/>
+          <w:szCs w:val="24"/>
+          <w:lang w:val="en-US"/>
+        </w:rPr>
+        <w:t>Also,</w:t>
+      </w:r>
+      <w:r>
+        <w:rPr>
+          <w:rFonts w:ascii="Times New Roman" w:hAnsi="Times New Roman"/>
+          <w:sz w:val="24"/>
+          <w:szCs w:val="24"/>
+          <w:lang w:val="en-US"/>
+        </w:rPr>
+        <w:t xml:space="preserve"> many people do not </w:t>
       </w:r>
       <w:proofErr w:type="gramStart"/>
       <w:r>
@@ -3543,7 +4501,7 @@
           <w:szCs w:val="24"/>
           <w:lang w:val="en-US"/>
         </w:rPr>
-        <w:t>helps</w:t>
+        <w:t>take into account</w:t>
       </w:r>
       <w:proofErr w:type="gramEnd"/>
       <w:r>
@@ -3553,63 +4511,287 @@
           <w:szCs w:val="24"/>
           <w:lang w:val="en-US"/>
         </w:rPr>
-        <w:t xml:space="preserve"> to proactively inform</w:t>
-      </w:r>
-      <w:r>
-        <w:rPr>
-          <w:rFonts w:ascii="Times New Roman" w:hAnsi="Times New Roman"/>
-          <w:sz w:val="24"/>
-          <w:szCs w:val="24"/>
-          <w:lang w:val="en-US"/>
-        </w:rPr>
-        <w:t xml:space="preserve"> users when specific incidents occur, such as customers going over their credit limit or payables due.</w:t>
-      </w:r>
-    </w:p>
-    <w:p>
-      <w:pPr>
-        <w:spacing w:line="480" w:lineRule="auto"/>
-        <w:rPr>
-          <w:rFonts w:ascii="Times New Roman" w:hAnsi="Times New Roman"/>
-          <w:sz w:val="24"/>
-          <w:szCs w:val="24"/>
-          <w:lang w:val="en-US"/>
-        </w:rPr>
-      </w:pPr>
-      <w:r>
-        <w:rPr>
-          <w:rFonts w:ascii="Times New Roman" w:hAnsi="Times New Roman"/>
-          <w:sz w:val="24"/>
-          <w:szCs w:val="24"/>
-          <w:lang w:val="en-US"/>
-        </w:rPr>
-        <w:t>Microsoft Dynamics NAV</w:t>
-      </w:r>
-      <w:r>
-        <w:rPr>
-          <w:rFonts w:ascii="Times New Roman" w:hAnsi="Times New Roman"/>
-          <w:sz w:val="24"/>
-          <w:szCs w:val="24"/>
-          <w:lang w:val="en-US"/>
-        </w:rPr>
-        <w:t xml:space="preserve"> is designed for growing businesses </w:t>
-      </w:r>
-      <w:r>
-        <w:rPr>
-          <w:rFonts w:ascii="Times New Roman" w:hAnsi="Times New Roman"/>
-          <w:sz w:val="24"/>
-          <w:szCs w:val="24"/>
-          <w:lang w:val="en-US"/>
-        </w:rPr>
-        <w:t>and contains more capabilities than Dynamics GP. It is a multi-language multi-currency business management solution which can adapt for specific business needs of a company when they change. It has the same basic financial capabilities as Dynamics GP such as working with budgets, logging of users’ modifications to the data and powerful reporting tools. Additionally, it provides prediction of a company’s liquidity, bank account management and international currency support</w:t>
-      </w:r>
-      <w:r>
-        <w:rPr>
-          <w:rFonts w:ascii="Times New Roman" w:hAnsi="Times New Roman"/>
-          <w:sz w:val="24"/>
-          <w:szCs w:val="24"/>
-          <w:lang w:val="en-US"/>
-        </w:rPr>
-        <w:t xml:space="preserve"> in full compliance with euro legislation.</w:t>
+        <w:t xml:space="preserve"> pre-holiday purchases when planning for a holiday. </w:t>
+      </w:r>
+      <w:bookmarkStart w:id="8" w:name="_Hlk520737831"/>
+      <w:r>
+        <w:rPr>
+          <w:rFonts w:ascii="Times New Roman" w:hAnsi="Times New Roman"/>
+          <w:sz w:val="24"/>
+          <w:szCs w:val="24"/>
+          <w:lang w:val="en-US"/>
+        </w:rPr>
+        <w:t xml:space="preserve">The research demonstrated that 68% of respondents save enough money for their holiday while 24% of UK adults have been on a holiday which they could not afford which caused the average debt of </w:t>
+      </w:r>
+      <w:r>
+        <w:rPr>
+          <w:rFonts w:ascii="Times New Roman" w:hAnsi="Times New Roman"/>
+          <w:sz w:val="24"/>
+          <w:szCs w:val="24"/>
+          <w:lang w:val="en-US"/>
+        </w:rPr>
+        <w:t>£</w:t>
+      </w:r>
+      <w:r>
+        <w:rPr>
+          <w:rFonts w:ascii="Times New Roman" w:hAnsi="Times New Roman"/>
+          <w:sz w:val="24"/>
+          <w:szCs w:val="24"/>
+          <w:lang w:val="en-US"/>
+        </w:rPr>
+        <w:t>421.</w:t>
+      </w:r>
+      <w:bookmarkEnd w:id="8"/>
+    </w:p>
+    <w:p>
+      <w:pPr>
+        <w:spacing w:line="480" w:lineRule="auto"/>
+        <w:rPr>
+          <w:rFonts w:ascii="Times New Roman" w:hAnsi="Times New Roman"/>
+          <w:sz w:val="24"/>
+          <w:szCs w:val="24"/>
+          <w:lang w:val="en-US"/>
+        </w:rPr>
+      </w:pPr>
+      <w:r>
+        <w:rPr>
+          <w:rFonts w:ascii="Times New Roman" w:hAnsi="Times New Roman"/>
+          <w:sz w:val="24"/>
+          <w:szCs w:val="24"/>
+          <w:lang w:val="en-US"/>
+        </w:rPr>
+        <w:t xml:space="preserve">These reports highlight the growing problem of reliance by consumers on credit. According to research from Compare the Market, the personal debt level is now the highest in recent history, with the average person owing over </w:t>
+      </w:r>
+      <w:r>
+        <w:rPr>
+          <w:rFonts w:ascii="Times New Roman" w:hAnsi="Times New Roman"/>
+          <w:sz w:val="24"/>
+          <w:szCs w:val="24"/>
+          <w:lang w:val="en-US"/>
+        </w:rPr>
+        <w:t>£</w:t>
+      </w:r>
+      <w:r>
+        <w:rPr>
+          <w:rFonts w:ascii="Times New Roman" w:hAnsi="Times New Roman"/>
+          <w:sz w:val="24"/>
+          <w:szCs w:val="24"/>
+          <w:lang w:val="en-US"/>
+        </w:rPr>
+        <w:t xml:space="preserve">8,000. Credit unions across the country </w:t>
+      </w:r>
+      <w:r>
+        <w:rPr>
+          <w:rFonts w:ascii="Times New Roman" w:hAnsi="Times New Roman"/>
+          <w:sz w:val="24"/>
+          <w:szCs w:val="24"/>
+          <w:lang w:val="en-US"/>
+        </w:rPr>
+        <w:t xml:space="preserve">promote thrift and </w:t>
+      </w:r>
+      <w:r>
+        <w:rPr>
+          <w:rFonts w:ascii="Times New Roman" w:hAnsi="Times New Roman"/>
+          <w:sz w:val="24"/>
+          <w:szCs w:val="24"/>
+          <w:lang w:val="en-US"/>
+        </w:rPr>
+        <w:t>encourage their members to save money regularly</w:t>
+      </w:r>
+      <w:r>
+        <w:rPr>
+          <w:rFonts w:ascii="Times New Roman" w:hAnsi="Times New Roman"/>
+          <w:sz w:val="24"/>
+          <w:szCs w:val="24"/>
+          <w:lang w:val="en-US"/>
+        </w:rPr>
+        <w:t xml:space="preserve"> to help them overcome financial difficulties.</w:t>
+      </w:r>
+    </w:p>
+    <w:p>
+      <w:pPr>
+        <w:spacing w:line="480" w:lineRule="auto"/>
+        <w:rPr>
+          <w:rFonts w:ascii="Times New Roman" w:hAnsi="Times New Roman"/>
+          <w:sz w:val="24"/>
+          <w:szCs w:val="24"/>
+          <w:lang w:val="en-US"/>
+        </w:rPr>
+      </w:pPr>
+      <w:proofErr w:type="gramStart"/>
+      <w:r>
+        <w:rPr>
+          <w:rFonts w:ascii="Times New Roman" w:hAnsi="Times New Roman"/>
+          <w:sz w:val="24"/>
+          <w:szCs w:val="24"/>
+          <w:lang w:val="en-US"/>
+        </w:rPr>
+        <w:t>A</w:t>
+      </w:r>
+      <w:r>
+        <w:rPr>
+          <w:rFonts w:ascii="Times New Roman" w:hAnsi="Times New Roman"/>
+          <w:sz w:val="24"/>
+          <w:szCs w:val="24"/>
+          <w:lang w:val="en-US"/>
+        </w:rPr>
+        <w:t xml:space="preserve"> </w:t>
+      </w:r>
+      <w:r>
+        <w:rPr>
+          <w:rFonts w:ascii="Times New Roman" w:hAnsi="Times New Roman"/>
+          <w:sz w:val="24"/>
+          <w:szCs w:val="24"/>
+          <w:lang w:val="en-US"/>
+        </w:rPr>
+        <w:t>number of</w:t>
+      </w:r>
+      <w:proofErr w:type="gramEnd"/>
+      <w:r>
+        <w:rPr>
+          <w:rFonts w:ascii="Times New Roman" w:hAnsi="Times New Roman"/>
+          <w:sz w:val="24"/>
+          <w:szCs w:val="24"/>
+          <w:lang w:val="en-US"/>
+        </w:rPr>
+        <w:t xml:space="preserve"> reasons influence such high levels of personal debts in the UK, including the more positive attitude towards borrowing in the country. This more relaxed attitude is impacted by media and advertising. According to research, there are “more loans advertisements than savings advertisements” in the UK newspapers. Moreover, mostly positive emotional appeals are used</w:t>
+      </w:r>
+      <w:r>
+        <w:rPr>
+          <w:rFonts w:ascii="Times New Roman" w:hAnsi="Times New Roman"/>
+          <w:sz w:val="24"/>
+          <w:szCs w:val="24"/>
+          <w:lang w:val="en-US"/>
+        </w:rPr>
+        <w:t xml:space="preserve"> in these advertisements which focuses only on the positive credit aspect and leads to “normalizing debt”.</w:t>
+      </w:r>
+    </w:p>
+    <w:p>
+      <w:pPr>
+        <w:spacing w:line="480" w:lineRule="auto"/>
+        <w:rPr>
+          <w:rFonts w:ascii="Times New Roman" w:hAnsi="Times New Roman"/>
+          <w:sz w:val="24"/>
+          <w:szCs w:val="24"/>
+          <w:lang w:val="en-US"/>
+        </w:rPr>
+      </w:pPr>
+      <w:r>
+        <w:rPr>
+          <w:rFonts w:ascii="Times New Roman" w:hAnsi="Times New Roman"/>
+          <w:sz w:val="24"/>
+          <w:szCs w:val="24"/>
+          <w:lang w:val="en-US"/>
+        </w:rPr>
+        <w:t>The</w:t>
+      </w:r>
+      <w:r>
+        <w:rPr>
+          <w:rFonts w:ascii="Times New Roman" w:hAnsi="Times New Roman"/>
+          <w:sz w:val="24"/>
+          <w:szCs w:val="24"/>
+          <w:lang w:val="en-US"/>
+        </w:rPr>
+        <w:t xml:space="preserve"> </w:t>
+      </w:r>
+      <w:r>
+        <w:rPr>
+          <w:rFonts w:ascii="Times New Roman" w:hAnsi="Times New Roman"/>
+          <w:sz w:val="24"/>
+          <w:szCs w:val="24"/>
+          <w:lang w:val="en-US"/>
+        </w:rPr>
+        <w:t xml:space="preserve">form of short-term credit known as a payday loan increased significantly in the UK from 2006-2012, resulting to media and public concern regarding their extremely high cost. The original goal of payday loan was to </w:t>
+      </w:r>
+      <w:r>
+        <w:rPr>
+          <w:rFonts w:ascii="Times New Roman" w:hAnsi="Times New Roman"/>
+          <w:sz w:val="24"/>
+          <w:szCs w:val="24"/>
+          <w:lang w:val="en-US"/>
+        </w:rPr>
+        <w:t xml:space="preserve">lend a small amount to someone before their payday. When </w:t>
+      </w:r>
+      <w:r>
+        <w:rPr>
+          <w:rFonts w:ascii="Times New Roman" w:hAnsi="Times New Roman"/>
+          <w:sz w:val="24"/>
+          <w:szCs w:val="24"/>
+          <w:lang w:val="en-US"/>
+        </w:rPr>
+        <w:t>person</w:t>
+      </w:r>
+      <w:r>
+        <w:rPr>
+          <w:rFonts w:ascii="Times New Roman" w:hAnsi="Times New Roman"/>
+          <w:sz w:val="24"/>
+          <w:szCs w:val="24"/>
+          <w:lang w:val="en-US"/>
+        </w:rPr>
+        <w:t xml:space="preserve"> receive </w:t>
+      </w:r>
+      <w:r>
+        <w:rPr>
+          <w:rFonts w:ascii="Times New Roman" w:hAnsi="Times New Roman"/>
+          <w:sz w:val="24"/>
+          <w:szCs w:val="24"/>
+          <w:lang w:val="en-US"/>
+        </w:rPr>
+        <w:t xml:space="preserve">his/her </w:t>
+      </w:r>
+      <w:r>
+        <w:rPr>
+          <w:rFonts w:ascii="Times New Roman" w:hAnsi="Times New Roman"/>
+          <w:sz w:val="24"/>
+          <w:szCs w:val="24"/>
+          <w:lang w:val="en-US"/>
+        </w:rPr>
+        <w:t>salar</w:t>
+      </w:r>
+      <w:r>
+        <w:rPr>
+          <w:rFonts w:ascii="Times New Roman" w:hAnsi="Times New Roman"/>
+          <w:sz w:val="24"/>
+          <w:szCs w:val="24"/>
+          <w:lang w:val="en-US"/>
+        </w:rPr>
+        <w:t>y</w:t>
+      </w:r>
+      <w:r>
+        <w:rPr>
+          <w:rFonts w:ascii="Times New Roman" w:hAnsi="Times New Roman"/>
+          <w:sz w:val="24"/>
+          <w:szCs w:val="24"/>
+          <w:lang w:val="en-US"/>
+        </w:rPr>
+        <w:t>, the loan must be repaid. Technological developments have simplified the access to payday loans; modern online platforms allow to get the credit</w:t>
+      </w:r>
+      <w:r>
+        <w:rPr>
+          <w:rFonts w:ascii="Times New Roman" w:hAnsi="Times New Roman"/>
+          <w:sz w:val="24"/>
+          <w:szCs w:val="24"/>
+          <w:lang w:val="en-US"/>
+        </w:rPr>
+        <w:t xml:space="preserve"> </w:t>
+      </w:r>
+      <w:r>
+        <w:rPr>
+          <w:rFonts w:ascii="Times New Roman" w:hAnsi="Times New Roman"/>
+          <w:sz w:val="24"/>
+          <w:szCs w:val="24"/>
+          <w:lang w:val="en-US"/>
+        </w:rPr>
+        <w:t xml:space="preserve">the same day </w:t>
+      </w:r>
+      <w:r>
+        <w:rPr>
+          <w:rFonts w:ascii="Times New Roman" w:hAnsi="Times New Roman"/>
+          <w:sz w:val="24"/>
+          <w:szCs w:val="24"/>
+          <w:lang w:val="en-US"/>
+        </w:rPr>
+        <w:t>the application being accepted. Some people also enjoy the anonymity of the online process.</w:t>
       </w:r>
     </w:p>
     <w:p>
@@ -3630,44 +4812,158 @@
           <w:lang w:val="en-US"/>
         </w:rPr>
         <w:lastRenderedPageBreak/>
-        <w:t>Microso</w:t>
-      </w:r>
-      <w:r>
-        <w:rPr>
-          <w:rFonts w:ascii="Times New Roman" w:hAnsi="Times New Roman"/>
-          <w:sz w:val="24"/>
-          <w:szCs w:val="24"/>
-          <w:lang w:val="en-US"/>
-        </w:rPr>
-        <w:t>ft Dynamics SL</w:t>
-      </w:r>
-      <w:r>
-        <w:rPr>
-          <w:rFonts w:ascii="Times New Roman" w:hAnsi="Times New Roman"/>
-          <w:sz w:val="24"/>
-          <w:szCs w:val="24"/>
-          <w:lang w:val="en-US"/>
-        </w:rPr>
-        <w:t xml:space="preserve"> solution is more focused on business management</w:t>
-      </w:r>
-      <w:r>
-        <w:rPr>
-          <w:rFonts w:ascii="Times New Roman" w:hAnsi="Times New Roman"/>
-          <w:sz w:val="24"/>
-          <w:szCs w:val="24"/>
-          <w:lang w:val="en-US"/>
-        </w:rPr>
-        <w:t xml:space="preserve"> (project planning, material management, people management). It also supports financial management of the business, but the major part of the system is not devoted to accounting.</w:t>
-      </w:r>
-    </w:p>
-    <w:p>
-      <w:pPr>
-        <w:pStyle w:val="3"/>
-        <w:rPr>
-          <w:lang w:val="en-US"/>
-        </w:rPr>
-      </w:pPr>
-      <w:bookmarkStart w:id="7" w:name="_Toc520637090"/>
+        <w:t xml:space="preserve">Due to the </w:t>
+      </w:r>
+      <w:r>
+        <w:rPr>
+          <w:rFonts w:ascii="Times New Roman" w:hAnsi="Times New Roman"/>
+          <w:sz w:val="24"/>
+          <w:szCs w:val="24"/>
+          <w:lang w:val="en-US"/>
+        </w:rPr>
+        <w:t>availability</w:t>
+      </w:r>
+      <w:r>
+        <w:rPr>
+          <w:rFonts w:ascii="Times New Roman" w:hAnsi="Times New Roman"/>
+          <w:sz w:val="24"/>
+          <w:szCs w:val="24"/>
+          <w:lang w:val="en-US"/>
+        </w:rPr>
+        <w:t xml:space="preserve"> of payday loans, people have started to use it for casual spending such as groceries, bills and car costs when they are out of cash.</w:t>
+      </w:r>
+      <w:r>
+        <w:rPr>
+          <w:rFonts w:ascii="Times New Roman" w:hAnsi="Times New Roman"/>
+          <w:sz w:val="24"/>
+          <w:szCs w:val="24"/>
+          <w:lang w:val="en-US"/>
+        </w:rPr>
+        <w:t xml:space="preserve"> Almost 3 in 5 (59%) stated their payday loan was for something urgent and essential. However, 1 in 4 (24%) of these people reported that they would have managed without the buy if a payday loan had not been accessible.</w:t>
+      </w:r>
+    </w:p>
+    <w:p>
+      <w:pPr>
+        <w:spacing w:line="480" w:lineRule="auto"/>
+        <w:rPr>
+          <w:rFonts w:ascii="Times New Roman" w:hAnsi="Times New Roman"/>
+          <w:sz w:val="24"/>
+          <w:szCs w:val="24"/>
+          <w:lang w:val="en-US"/>
+        </w:rPr>
+      </w:pPr>
+      <w:r>
+        <w:rPr>
+          <w:rFonts w:ascii="Times New Roman" w:hAnsi="Times New Roman"/>
+          <w:sz w:val="24"/>
+          <w:szCs w:val="24"/>
+          <w:lang w:val="en-US"/>
+        </w:rPr>
+        <w:t xml:space="preserve">A payday loan is a short-term </w:t>
+      </w:r>
+      <w:r>
+        <w:rPr>
+          <w:rFonts w:ascii="Times New Roman" w:hAnsi="Times New Roman"/>
+          <w:sz w:val="24"/>
+          <w:szCs w:val="24"/>
+          <w:lang w:val="en-US"/>
+        </w:rPr>
+        <w:t>and high-cost loan. The debtor provides a small-amount loan for a fee and expects it to be paid in full in a few weeks. Because the loans have such short terms, the interest rate is generally high,</w:t>
+      </w:r>
+      <w:r>
+        <w:rPr>
+          <w:rFonts w:ascii="Times New Roman" w:hAnsi="Times New Roman"/>
+          <w:sz w:val="24"/>
+          <w:szCs w:val="24"/>
+          <w:lang w:val="en-US"/>
+        </w:rPr>
+        <w:t xml:space="preserve"> with some costing </w:t>
+      </w:r>
+      <w:r>
+        <w:rPr>
+          <w:rFonts w:ascii="Times New Roman" w:hAnsi="Times New Roman"/>
+          <w:sz w:val="24"/>
+          <w:szCs w:val="24"/>
+          <w:lang w:val="en-US"/>
+        </w:rPr>
+        <w:t>of nearly</w:t>
+      </w:r>
+      <w:r>
+        <w:rPr>
+          <w:rFonts w:ascii="Times New Roman" w:hAnsi="Times New Roman"/>
+          <w:sz w:val="24"/>
+          <w:szCs w:val="24"/>
+          <w:lang w:val="en-US"/>
+        </w:rPr>
+        <w:t xml:space="preserve"> 400%. </w:t>
+      </w:r>
+      <w:r>
+        <w:rPr>
+          <w:rFonts w:ascii="Times New Roman" w:hAnsi="Times New Roman"/>
+          <w:sz w:val="24"/>
+          <w:szCs w:val="24"/>
+          <w:lang w:val="en-US"/>
+        </w:rPr>
+        <w:t>If a borrower cannot pay the debt in full at the end of the term, the debtor will charge additional fees.</w:t>
+      </w:r>
+    </w:p>
+    <w:p>
+      <w:pPr>
+        <w:spacing w:line="480" w:lineRule="auto"/>
+        <w:rPr>
+          <w:rFonts w:ascii="Times New Roman" w:hAnsi="Times New Roman"/>
+          <w:sz w:val="24"/>
+          <w:szCs w:val="24"/>
+          <w:lang w:val="en-US"/>
+        </w:rPr>
+      </w:pPr>
+      <w:r>
+        <w:rPr>
+          <w:rFonts w:ascii="Times New Roman" w:hAnsi="Times New Roman"/>
+          <w:sz w:val="24"/>
+          <w:szCs w:val="24"/>
+          <w:lang w:val="en-US"/>
+        </w:rPr>
+        <w:t xml:space="preserve">Payday loans could be a good tool for quick money in the case of emergency, but they might trap consumers in spirals of debt from which it is hard to escape. </w:t>
+      </w:r>
+      <w:r>
+        <w:rPr>
+          <w:rFonts w:ascii="Times New Roman" w:hAnsi="Times New Roman"/>
+          <w:sz w:val="24"/>
+          <w:szCs w:val="24"/>
+          <w:lang w:val="en-US"/>
+        </w:rPr>
+        <w:t xml:space="preserve">People who usually borrow money using payday loans have variable wages or insecure work; they are self-employed or lost their job. When the few weeks expire, such categories of consumers can be unable to repay the loan. Instead, they take another loan to reimburse the old one and </w:t>
+      </w:r>
+      <w:r>
+        <w:rPr>
+          <w:rFonts w:ascii="Times New Roman" w:hAnsi="Times New Roman"/>
+          <w:sz w:val="24"/>
+          <w:szCs w:val="24"/>
+          <w:lang w:val="en-US"/>
+        </w:rPr>
+        <w:t>again</w:t>
+      </w:r>
+      <w:bookmarkStart w:id="9" w:name="_GoBack"/>
+      <w:bookmarkEnd w:id="9"/>
+      <w:r>
+        <w:rPr>
+          <w:rFonts w:ascii="Times New Roman" w:hAnsi="Times New Roman"/>
+          <w:sz w:val="24"/>
+          <w:szCs w:val="24"/>
+          <w:lang w:val="en-US"/>
+        </w:rPr>
+        <w:t xml:space="preserve"> pay fees and other administrative costs. If this cycle continues, it can bring individuals to severe financial problems. Therefore, it is always better to prepare for unexpected costs by careful planning of expenses and saving money each month.</w:t>
+      </w:r>
+    </w:p>
+    <w:p>
+      <w:pPr>
+        <w:pStyle w:val="2"/>
+        <w:rPr>
+          <w:lang w:val="en-US"/>
+        </w:rPr>
+      </w:pPr>
+      <w:bookmarkStart w:id="10" w:name="_Toc520637092"/>
       <w:r>
         <w:rPr>
           <w:lang w:val="en-US"/>
@@ -3678,406 +4974,74 @@
         <w:rPr>
           <w:lang w:val="en-US"/>
         </w:rPr>
-        <w:t>.1.4 Sage accountancy solutions</w:t>
-      </w:r>
-      <w:bookmarkEnd w:id="7"/>
-    </w:p>
-    <w:p>
-      <w:pPr>
-        <w:spacing w:line="480" w:lineRule="auto"/>
-        <w:rPr>
-          <w:rFonts w:ascii="Times New Roman" w:hAnsi="Times New Roman"/>
-          <w:sz w:val="24"/>
-          <w:szCs w:val="24"/>
-          <w:lang w:val="en-US"/>
-        </w:rPr>
-      </w:pPr>
-      <w:r>
-        <w:rPr>
-          <w:rFonts w:ascii="Times New Roman" w:hAnsi="Times New Roman"/>
-          <w:sz w:val="24"/>
-          <w:szCs w:val="24"/>
-          <w:lang w:val="en-US"/>
-        </w:rPr>
-        <w:t xml:space="preserve">Sage is a British </w:t>
-      </w:r>
-      <w:r>
-        <w:rPr>
-          <w:rFonts w:ascii="Times New Roman" w:hAnsi="Times New Roman"/>
-          <w:sz w:val="24"/>
-          <w:szCs w:val="24"/>
-          <w:lang w:val="en-US"/>
-        </w:rPr>
-        <w:t xml:space="preserve">multinational enterprise software company which began as a startup in 1981. </w:t>
-      </w:r>
-      <w:r>
-        <w:rPr>
-          <w:rFonts w:ascii="Times New Roman" w:hAnsi="Times New Roman"/>
-          <w:sz w:val="24"/>
-          <w:szCs w:val="24"/>
-          <w:lang w:val="en-US"/>
-        </w:rPr>
-        <w:t xml:space="preserve">They help businesses of small and medium sizes to manage accounting and finances, payments, people and payroll. </w:t>
-      </w:r>
-      <w:r>
-        <w:rPr>
-          <w:rFonts w:ascii="Times New Roman" w:hAnsi="Times New Roman"/>
-          <w:sz w:val="24"/>
-          <w:szCs w:val="24"/>
-          <w:lang w:val="en-US"/>
-        </w:rPr>
-        <w:t>The Sage website is a bit</w:t>
-      </w:r>
-      <w:r>
-        <w:rPr>
-          <w:rFonts w:ascii="Times New Roman" w:hAnsi="Times New Roman"/>
-          <w:sz w:val="24"/>
-          <w:szCs w:val="24"/>
-          <w:lang w:val="en-US"/>
-        </w:rPr>
-        <w:t xml:space="preserve"> </w:t>
-      </w:r>
-      <w:r>
-        <w:rPr>
-          <w:rFonts w:ascii="Times New Roman" w:hAnsi="Times New Roman"/>
-          <w:sz w:val="24"/>
-          <w:szCs w:val="24"/>
-          <w:lang w:val="en-US"/>
-        </w:rPr>
-        <w:t>intricate, it contains a few videos with products’ descriptions, but they are too abstract and do not give clear picture of the software. Nevertheless, the website</w:t>
-      </w:r>
-      <w:r>
-        <w:rPr>
-          <w:rFonts w:ascii="Times New Roman" w:hAnsi="Times New Roman"/>
-          <w:sz w:val="24"/>
-          <w:szCs w:val="24"/>
-          <w:lang w:val="en-US"/>
-        </w:rPr>
-        <w:t xml:space="preserve"> contains plain description of products and in addition Google Play and App Store have screenshots of mobile applications</w:t>
-      </w:r>
-      <w:r>
-        <w:rPr>
-          <w:rFonts w:ascii="Times New Roman" w:hAnsi="Times New Roman"/>
-          <w:sz w:val="24"/>
-          <w:szCs w:val="24"/>
-          <w:lang w:val="en-US"/>
-        </w:rPr>
-        <w:t xml:space="preserve"> to obtain the better impression about the granted solutions.</w:t>
-      </w:r>
-      <w:r>
-        <w:rPr>
-          <w:rFonts w:ascii="Times New Roman" w:hAnsi="Times New Roman"/>
-          <w:sz w:val="24"/>
-          <w:szCs w:val="24"/>
-          <w:lang w:val="en-US"/>
-        </w:rPr>
-        <w:t xml:space="preserve"> Only products related to accounting and financials have been investigated.</w:t>
-      </w:r>
-    </w:p>
-    <w:p>
-      <w:pPr>
-        <w:spacing w:line="480" w:lineRule="auto"/>
-        <w:rPr>
-          <w:rFonts w:ascii="Times New Roman" w:hAnsi="Times New Roman"/>
-          <w:sz w:val="24"/>
-          <w:szCs w:val="24"/>
-          <w:lang w:val="en-US"/>
-        </w:rPr>
-      </w:pPr>
-      <w:r>
-        <w:rPr>
-          <w:rFonts w:ascii="Times New Roman" w:hAnsi="Times New Roman"/>
-          <w:sz w:val="24"/>
-          <w:szCs w:val="24"/>
-          <w:lang w:val="en-US"/>
-        </w:rPr>
-        <w:t>Sage Business Cloud Accounting</w:t>
-      </w:r>
-      <w:r>
-        <w:rPr>
-          <w:rFonts w:ascii="Times New Roman" w:hAnsi="Times New Roman"/>
-          <w:sz w:val="24"/>
-          <w:szCs w:val="24"/>
-          <w:lang w:val="en-US"/>
-        </w:rPr>
-        <w:t xml:space="preserve"> works with invoices, records transaction</w:t>
-      </w:r>
-      <w:r>
-        <w:rPr>
-          <w:rFonts w:ascii="Times New Roman" w:hAnsi="Times New Roman"/>
-          <w:sz w:val="24"/>
-          <w:szCs w:val="24"/>
-          <w:lang w:val="en-US"/>
-        </w:rPr>
-        <w:t>s</w:t>
-      </w:r>
-      <w:r>
-        <w:rPr>
-          <w:rFonts w:ascii="Times New Roman" w:hAnsi="Times New Roman"/>
-          <w:sz w:val="24"/>
-          <w:szCs w:val="24"/>
-          <w:lang w:val="en-US"/>
-        </w:rPr>
-        <w:t xml:space="preserve">, </w:t>
-      </w:r>
-      <w:r>
-        <w:rPr>
-          <w:rFonts w:ascii="Times New Roman" w:hAnsi="Times New Roman"/>
-          <w:sz w:val="24"/>
-          <w:szCs w:val="24"/>
-          <w:lang w:val="en-US"/>
-        </w:rPr>
-        <w:t>displays performance statistics and syncs information across all devices using cloud storage.</w:t>
-      </w:r>
-      <w:r>
-        <w:rPr>
-          <w:rFonts w:ascii="Times New Roman" w:hAnsi="Times New Roman"/>
-          <w:sz w:val="24"/>
-          <w:szCs w:val="24"/>
-          <w:lang w:val="en-US"/>
-        </w:rPr>
-        <w:t xml:space="preserve"> Invoices for done work can be created in the system and sent to customers. It is possible to track and manage overdue payments, send quotes for review and agreements by a customer. Accounting solution also allows to enter money in and money out transactions, as well as attach photos of receipts; a category, description and reference can be applied to transactions.</w:t>
-      </w:r>
-      <w:r>
-        <w:rPr>
-          <w:rFonts w:ascii="Times New Roman" w:hAnsi="Times New Roman"/>
-          <w:sz w:val="24"/>
-          <w:szCs w:val="24"/>
-          <w:lang w:val="en-US"/>
-        </w:rPr>
-        <w:t xml:space="preserve"> The great focus of Sage product is on the facilitation of managing transaction and invoices which helps companies to run their business more professionally.</w:t>
-      </w:r>
-    </w:p>
-    <w:p>
-      <w:pPr>
-        <w:spacing w:line="480" w:lineRule="auto"/>
-        <w:rPr>
-          <w:rFonts w:ascii="Times New Roman" w:hAnsi="Times New Roman"/>
-          <w:sz w:val="24"/>
-          <w:szCs w:val="24"/>
-          <w:lang w:val="en-US"/>
-        </w:rPr>
-      </w:pPr>
-      <w:r>
-        <w:rPr>
-          <w:rFonts w:ascii="Times New Roman" w:hAnsi="Times New Roman"/>
-          <w:sz w:val="24"/>
-          <w:szCs w:val="24"/>
-          <w:lang w:val="en-US"/>
-        </w:rPr>
-        <w:t>Sage Business Cloud Financials</w:t>
-      </w:r>
-      <w:r>
-        <w:rPr>
-          <w:rFonts w:ascii="Times New Roman" w:hAnsi="Times New Roman"/>
-          <w:sz w:val="24"/>
-          <w:szCs w:val="24"/>
-          <w:lang w:val="en-US"/>
-        </w:rPr>
-        <w:t xml:space="preserve"> </w:t>
-      </w:r>
-      <w:r>
-        <w:rPr>
-          <w:rFonts w:ascii="Times New Roman" w:hAnsi="Times New Roman"/>
-          <w:sz w:val="24"/>
-          <w:szCs w:val="24"/>
-          <w:lang w:val="en-US"/>
-        </w:rPr>
-        <w:t xml:space="preserve">focused on growing and medium-sized businesses and allows more additional and professional possibilities for accounting than Sage Business </w:t>
-      </w:r>
-      <w:r>
-        <w:rPr>
-          <w:rFonts w:ascii="Times New Roman" w:hAnsi="Times New Roman"/>
-          <w:sz w:val="24"/>
-          <w:szCs w:val="24"/>
+        <w:t>.3 Analysis of existing budgeting solutions for individuals</w:t>
+      </w:r>
+      <w:bookmarkEnd w:id="10"/>
+    </w:p>
+    <w:p>
+      <w:pPr>
+        <w:spacing w:line="480" w:lineRule="auto"/>
+        <w:rPr>
+          <w:lang w:val="en-US"/>
+        </w:rPr>
+      </w:pPr>
+      <w:r>
+        <w:rPr>
+          <w:lang w:val="en-US"/>
+        </w:rPr>
+        <w:t>Test</w:t>
+      </w:r>
+    </w:p>
+    <w:p>
+      <w:pPr>
+        <w:pStyle w:val="2"/>
+        <w:rPr>
+          <w:color w:val="FF0000"/>
+          <w:lang w:val="en-US"/>
+        </w:rPr>
+      </w:pPr>
+      <w:bookmarkStart w:id="11" w:name="_Toc520637093"/>
+      <w:r>
+        <w:rPr>
+          <w:color w:val="FF0000"/>
+          <w:lang w:val="en-US"/>
+        </w:rPr>
+        <w:t>1.4 Identifying the gap?</w:t>
+      </w:r>
+      <w:bookmarkEnd w:id="11"/>
+    </w:p>
+    <w:p>
+      <w:pPr>
+        <w:rPr>
+          <w:rFonts w:ascii="Times New Roman" w:hAnsi="Times New Roman"/>
+          <w:sz w:val="24"/>
+          <w:szCs w:val="24"/>
+          <w:lang w:val="en-US"/>
+        </w:rPr>
+      </w:pPr>
+      <w:r>
+        <w:rPr>
+          <w:rFonts w:ascii="Times New Roman" w:hAnsi="Times New Roman"/>
+          <w:sz w:val="24"/>
+          <w:szCs w:val="24"/>
+          <w:lang w:val="en-US"/>
+        </w:rPr>
+        <w:t>Test</w:t>
+      </w:r>
+    </w:p>
+    <w:p>
+      <w:pPr>
+        <w:pStyle w:val="1"/>
+        <w:rPr>
+          <w:lang w:val="en-US"/>
+        </w:rPr>
+      </w:pPr>
+      <w:bookmarkStart w:id="12" w:name="_Toc520637094"/>
+      <w:r>
+        <w:rPr>
           <w:lang w:val="en-US"/>
         </w:rPr>
         <w:lastRenderedPageBreak/>
-        <w:t xml:space="preserve">Accounting. Since the developing software is not going to focus on invoice managing it was decided not to </w:t>
-      </w:r>
-      <w:proofErr w:type="spellStart"/>
-      <w:r>
-        <w:rPr>
-          <w:rFonts w:ascii="Times New Roman" w:hAnsi="Times New Roman"/>
-          <w:sz w:val="24"/>
-          <w:szCs w:val="24"/>
-          <w:lang w:val="en-US"/>
-        </w:rPr>
-        <w:t>analyse</w:t>
-      </w:r>
-      <w:proofErr w:type="spellEnd"/>
-      <w:r>
-        <w:rPr>
-          <w:rFonts w:ascii="Times New Roman" w:hAnsi="Times New Roman"/>
-          <w:sz w:val="24"/>
-          <w:szCs w:val="24"/>
-          <w:lang w:val="en-US"/>
-        </w:rPr>
-        <w:t xml:space="preserve"> Sage Financials in details.</w:t>
-      </w:r>
-    </w:p>
-    <w:p>
-      <w:pPr>
-        <w:spacing w:line="480" w:lineRule="auto"/>
-        <w:rPr>
-          <w:rFonts w:ascii="Times New Roman" w:hAnsi="Times New Roman"/>
-          <w:sz w:val="24"/>
-          <w:szCs w:val="24"/>
-          <w:lang w:val="en-US"/>
-        </w:rPr>
-      </w:pPr>
-      <w:r>
-        <w:rPr>
-          <w:rFonts w:ascii="Times New Roman" w:hAnsi="Times New Roman"/>
-          <w:sz w:val="24"/>
-          <w:szCs w:val="24"/>
-          <w:lang w:val="en-US"/>
-        </w:rPr>
-        <w:t>Sage solutions are not very expensive, it is just</w:t>
-      </w:r>
-      <w:r>
-        <w:t xml:space="preserve"> </w:t>
-      </w:r>
-      <w:r>
-        <w:rPr>
-          <w:rFonts w:ascii="Times New Roman" w:hAnsi="Times New Roman"/>
-          <w:sz w:val="24"/>
-          <w:szCs w:val="24"/>
-          <w:lang w:val="en-US"/>
-        </w:rPr>
-        <w:t>£</w:t>
-      </w:r>
-      <w:r>
-        <w:rPr>
-          <w:rFonts w:ascii="Times New Roman" w:hAnsi="Times New Roman"/>
-          <w:sz w:val="24"/>
-          <w:szCs w:val="24"/>
-          <w:lang w:val="en-US"/>
-        </w:rPr>
-        <w:t>10 for simple account each month, but the solution is not oriented on finance managing of ordinary individuals.</w:t>
-      </w:r>
-    </w:p>
-    <w:p>
-      <w:pPr>
-        <w:pStyle w:val="2"/>
-        <w:rPr>
-          <w:lang w:val="en-US"/>
-        </w:rPr>
-      </w:pPr>
-      <w:bookmarkStart w:id="8" w:name="_Toc520637091"/>
-      <w:r>
-        <w:rPr>
-          <w:lang w:val="en-US"/>
-        </w:rPr>
-        <w:t>1</w:t>
-      </w:r>
-      <w:r>
-        <w:rPr>
-          <w:lang w:val="en-US"/>
-        </w:rPr>
-        <w:t>.2 Overspending issues and microloans system in the UK</w:t>
-      </w:r>
-      <w:bookmarkEnd w:id="8"/>
-    </w:p>
-    <w:p>
-      <w:pPr>
-        <w:spacing w:line="480" w:lineRule="auto"/>
-        <w:rPr>
-          <w:lang w:val="en-US"/>
-        </w:rPr>
-      </w:pPr>
-      <w:r>
-        <w:rPr>
-          <w:lang w:val="en-US"/>
-        </w:rPr>
-        <w:t>Test</w:t>
-      </w:r>
-    </w:p>
-    <w:p>
-      <w:pPr>
-        <w:pStyle w:val="2"/>
-        <w:rPr>
-          <w:lang w:val="en-US"/>
-        </w:rPr>
-      </w:pPr>
-      <w:bookmarkStart w:id="9" w:name="_Toc520637092"/>
-      <w:r>
-        <w:rPr>
-          <w:lang w:val="en-US"/>
-        </w:rPr>
-        <w:t>1</w:t>
-      </w:r>
-      <w:r>
-        <w:rPr>
-          <w:lang w:val="en-US"/>
-        </w:rPr>
-        <w:t>.3 Analysis of existing budgeting solutions for individuals</w:t>
-      </w:r>
-      <w:bookmarkEnd w:id="9"/>
-    </w:p>
-    <w:p>
-      <w:pPr>
-        <w:spacing w:line="480" w:lineRule="auto"/>
-        <w:rPr>
-          <w:lang w:val="en-US"/>
-        </w:rPr>
-      </w:pPr>
-      <w:r>
-        <w:rPr>
-          <w:lang w:val="en-US"/>
-        </w:rPr>
-        <w:t>Test</w:t>
-      </w:r>
-    </w:p>
-    <w:p>
-      <w:pPr>
-        <w:pStyle w:val="2"/>
-        <w:rPr>
-          <w:color w:val="FF0000"/>
-          <w:lang w:val="en-US"/>
-        </w:rPr>
-      </w:pPr>
-      <w:bookmarkStart w:id="10" w:name="_Toc520637093"/>
-      <w:r>
-        <w:rPr>
-          <w:color w:val="FF0000"/>
-          <w:lang w:val="en-US"/>
-        </w:rPr>
-        <w:t>1.4 Identifying the gap?</w:t>
-      </w:r>
-      <w:bookmarkEnd w:id="10"/>
-    </w:p>
-    <w:p>
-      <w:pPr>
-        <w:rPr>
-          <w:rFonts w:ascii="Times New Roman" w:hAnsi="Times New Roman"/>
-          <w:sz w:val="24"/>
-          <w:szCs w:val="24"/>
-          <w:lang w:val="en-US"/>
-        </w:rPr>
-      </w:pPr>
-      <w:r>
-        <w:rPr>
-          <w:rFonts w:ascii="Times New Roman" w:hAnsi="Times New Roman"/>
-          <w:sz w:val="24"/>
-          <w:szCs w:val="24"/>
-          <w:lang w:val="en-US"/>
-        </w:rPr>
-        <w:t>Test</w:t>
-      </w:r>
-    </w:p>
-    <w:p>
-      <w:pPr>
-        <w:pStyle w:val="1"/>
-        <w:rPr>
-          <w:lang w:val="en-US"/>
-        </w:rPr>
-      </w:pPr>
-      <w:bookmarkStart w:id="11" w:name="_Toc520637094"/>
-      <w:r>
-        <w:rPr>
-          <w:lang w:val="en-US"/>
-        </w:rPr>
         <w:t>2</w:t>
       </w:r>
       <w:r>
@@ -4086,7 +5050,7 @@
         </w:rPr>
         <w:t>. Requirements for Intelligent Expense Manager</w:t>
       </w:r>
-      <w:bookmarkEnd w:id="11"/>
+      <w:bookmarkEnd w:id="12"/>
     </w:p>
     <w:p>
       <w:pPr>
@@ -4335,7 +5299,6 @@
           <w:szCs w:val="24"/>
           <w:lang w:val="en-US"/>
         </w:rPr>
-        <w:lastRenderedPageBreak/>
         <w:t>User should be able to set a budget for a month.</w:t>
       </w:r>
     </w:p>
@@ -4519,6 +5482,7 @@
           <w:szCs w:val="24"/>
           <w:lang w:val="en-US"/>
         </w:rPr>
+        <w:lastRenderedPageBreak/>
         <w:t>User should be able to create or add a friend.</w:t>
       </w:r>
     </w:p>
@@ -4663,7 +5627,6 @@
           <w:szCs w:val="24"/>
           <w:lang w:val="en-US"/>
         </w:rPr>
-        <w:lastRenderedPageBreak/>
         <w:t>The expense can be paid by one or several group members.</w:t>
       </w:r>
     </w:p>
@@ -4872,6 +5835,7 @@
           <w:szCs w:val="24"/>
           <w:lang w:val="en-US"/>
         </w:rPr>
+        <w:lastRenderedPageBreak/>
         <w:t>User should be able to switch the statistics display between:</w:t>
       </w:r>
     </w:p>
@@ -4963,7 +5927,7 @@
           <w:lang w:val="en-US"/>
         </w:rPr>
       </w:pPr>
-      <w:bookmarkStart w:id="12" w:name="_Toc520637095"/>
+      <w:bookmarkStart w:id="13" w:name="_Toc520637095"/>
       <w:r>
         <w:rPr>
           <w:lang w:val="en-US"/>
@@ -4982,7 +5946,7 @@
         </w:rPr>
         <w:t>Design</w:t>
       </w:r>
-      <w:bookmarkEnd w:id="12"/>
+      <w:bookmarkEnd w:id="13"/>
     </w:p>
     <w:p>
       <w:pPr>
@@ -5005,7 +5969,7 @@
           <w:lang w:val="en-US"/>
         </w:rPr>
       </w:pPr>
-      <w:bookmarkStart w:id="13" w:name="_Toc520637096"/>
+      <w:bookmarkStart w:id="14" w:name="_Toc520637096"/>
       <w:r>
         <w:rPr>
           <w:lang w:val="en-US"/>
@@ -5018,7 +5982,7 @@
         </w:rPr>
         <w:t>.1 Monetization strategies of mobile applications</w:t>
       </w:r>
-      <w:bookmarkEnd w:id="13"/>
+      <w:bookmarkEnd w:id="14"/>
     </w:p>
     <w:p>
       <w:pPr>
@@ -5041,7 +6005,7 @@
           <w:lang w:val="en-US"/>
         </w:rPr>
       </w:pPr>
-      <w:bookmarkStart w:id="14" w:name="_Toc520637097"/>
+      <w:bookmarkStart w:id="15" w:name="_Toc520637097"/>
       <w:r>
         <w:rPr>
           <w:lang w:val="en-US"/>
@@ -5054,7 +6018,7 @@
         </w:rPr>
         <w:t>.2 UI design</w:t>
       </w:r>
-      <w:bookmarkEnd w:id="14"/>
+      <w:bookmarkEnd w:id="15"/>
     </w:p>
     <w:p>
       <w:pPr>
@@ -5077,21 +6041,165 @@
           <w:lang w:val="en-US"/>
         </w:rPr>
       </w:pPr>
-      <w:bookmarkStart w:id="15" w:name="_Toc520637098"/>
+      <w:bookmarkStart w:id="16" w:name="_Toc520637098"/>
+      <w:r>
+        <w:rPr>
+          <w:lang w:val="en-US"/>
+        </w:rPr>
+        <w:t>3</w:t>
+      </w:r>
+      <w:r>
+        <w:rPr>
+          <w:lang w:val="en-US"/>
+        </w:rPr>
+        <w:t>.3 Architecture design</w:t>
+      </w:r>
+      <w:bookmarkEnd w:id="16"/>
+    </w:p>
+    <w:p>
+      <w:pPr>
+        <w:spacing w:line="480" w:lineRule="auto"/>
+        <w:rPr>
+          <w:lang w:val="en-US"/>
+        </w:rPr>
+      </w:pPr>
+      <w:r>
+        <w:rPr>
+          <w:lang w:val="en-US"/>
+        </w:rPr>
+        <w:t xml:space="preserve">Test </w:t>
+      </w:r>
+    </w:p>
+    <w:p>
+      <w:pPr>
+        <w:pStyle w:val="1"/>
+        <w:rPr>
+          <w:lang w:val="en-US"/>
+        </w:rPr>
+      </w:pPr>
+      <w:bookmarkStart w:id="17" w:name="_Toc520637099"/>
+      <w:r>
+        <w:rPr>
+          <w:lang w:val="en-US"/>
+        </w:rPr>
+        <w:t>4</w:t>
+      </w:r>
+      <w:r>
+        <w:rPr>
+          <w:lang w:val="en-US"/>
+        </w:rPr>
+        <w:t>. Implementation</w:t>
+      </w:r>
+      <w:bookmarkEnd w:id="17"/>
+    </w:p>
+    <w:p>
+      <w:pPr>
+        <w:spacing w:line="480" w:lineRule="auto"/>
+        <w:rPr>
+          <w:lang w:val="en-US"/>
+        </w:rPr>
+      </w:pPr>
+      <w:r>
+        <w:rPr>
+          <w:lang w:val="en-US"/>
+        </w:rPr>
+        <w:t xml:space="preserve">Test </w:t>
+      </w:r>
+    </w:p>
+    <w:p>
+      <w:pPr>
+        <w:pStyle w:val="1"/>
+        <w:rPr>
+          <w:lang w:val="en-US"/>
+        </w:rPr>
+      </w:pPr>
+      <w:bookmarkStart w:id="18" w:name="_Toc520637100"/>
+      <w:r>
+        <w:rPr>
+          <w:lang w:val="en-US"/>
+        </w:rPr>
+        <w:t>5</w:t>
+      </w:r>
+      <w:r>
+        <w:rPr>
+          <w:lang w:val="en-US"/>
+        </w:rPr>
+        <w:t>. Testing and evaluation</w:t>
+      </w:r>
+      <w:bookmarkEnd w:id="18"/>
+    </w:p>
+    <w:p>
+      <w:pPr>
+        <w:spacing w:line="480" w:lineRule="auto"/>
+        <w:rPr>
+          <w:lang w:val="en-US"/>
+        </w:rPr>
+      </w:pPr>
+      <w:r>
+        <w:rPr>
+          <w:lang w:val="en-US"/>
+        </w:rPr>
+        <w:t xml:space="preserve">Test </w:t>
+      </w:r>
+    </w:p>
+    <w:p>
+      <w:pPr>
+        <w:pStyle w:val="1"/>
+        <w:rPr>
+          <w:lang w:val="en-US"/>
+        </w:rPr>
+      </w:pPr>
+      <w:bookmarkStart w:id="19" w:name="_Toc520637101"/>
+      <w:r>
+        <w:rPr>
+          <w:lang w:val="en-US"/>
+        </w:rPr>
+        <w:t>6</w:t>
+      </w:r>
+      <w:r>
+        <w:rPr>
+          <w:lang w:val="en-US"/>
+        </w:rPr>
+        <w:t>. Conclusions</w:t>
+      </w:r>
+      <w:bookmarkEnd w:id="19"/>
+    </w:p>
+    <w:p>
+      <w:pPr>
+        <w:spacing w:line="480" w:lineRule="auto"/>
+        <w:rPr>
+          <w:lang w:val="en-US"/>
+        </w:rPr>
+      </w:pPr>
+      <w:r>
+        <w:rPr>
+          <w:lang w:val="en-US"/>
+        </w:rPr>
+        <w:t xml:space="preserve">Test </w:t>
+      </w:r>
+    </w:p>
+    <w:p>
+      <w:pPr>
+        <w:pStyle w:val="1"/>
+        <w:rPr>
+          <w:lang w:val="en-US"/>
+        </w:rPr>
+      </w:pPr>
+      <w:bookmarkStart w:id="20" w:name="_Toc520637102"/>
       <w:r>
         <w:rPr>
           <w:lang w:val="en-US"/>
         </w:rPr>
         <w:lastRenderedPageBreak/>
-        <w:t>3</w:t>
-      </w:r>
-      <w:r>
-        <w:rPr>
-          <w:lang w:val="en-US"/>
-        </w:rPr>
-        <w:t>.3 Architecture design</w:t>
-      </w:r>
-      <w:bookmarkEnd w:id="15"/>
+        <w:t>7</w:t>
+      </w:r>
+      <w:r>
+        <w:rPr>
+          <w:lang w:val="en-US"/>
+        </w:rPr>
+        <w:t>. Further work</w:t>
+      </w:r>
+      <w:bookmarkEnd w:id="20"/>
     </w:p>
     <w:p>
       <w:pPr>
@@ -5114,20 +6222,14 @@
           <w:lang w:val="en-US"/>
         </w:rPr>
       </w:pPr>
-      <w:bookmarkStart w:id="16" w:name="_Toc520637099"/>
-      <w:r>
-        <w:rPr>
-          <w:lang w:val="en-US"/>
-        </w:rPr>
-        <w:t>4</w:t>
-      </w:r>
-      <w:r>
-        <w:rPr>
-          <w:lang w:val="en-US"/>
-        </w:rPr>
-        <w:t>. Implementation</w:t>
-      </w:r>
-      <w:bookmarkEnd w:id="16"/>
+      <w:bookmarkStart w:id="21" w:name="_Toc520637103"/>
+      <w:r>
+        <w:rPr>
+          <w:lang w:val="en-US"/>
+        </w:rPr>
+        <w:t>References</w:t>
+      </w:r>
+      <w:bookmarkEnd w:id="21"/>
     </w:p>
     <w:p>
       <w:pPr>
@@ -5150,152 +6252,14 @@
           <w:lang w:val="en-US"/>
         </w:rPr>
       </w:pPr>
-      <w:bookmarkStart w:id="17" w:name="_Toc520637100"/>
-      <w:r>
-        <w:rPr>
-          <w:lang w:val="en-US"/>
-        </w:rPr>
-        <w:t>5</w:t>
-      </w:r>
-      <w:r>
-        <w:rPr>
-          <w:lang w:val="en-US"/>
-        </w:rPr>
-        <w:t>. Testing and evaluation</w:t>
-      </w:r>
-      <w:bookmarkEnd w:id="17"/>
-    </w:p>
-    <w:p>
-      <w:pPr>
-        <w:spacing w:line="480" w:lineRule="auto"/>
-        <w:rPr>
-          <w:lang w:val="en-US"/>
-        </w:rPr>
-      </w:pPr>
-      <w:r>
-        <w:rPr>
-          <w:lang w:val="en-US"/>
-        </w:rPr>
-        <w:t xml:space="preserve">Test </w:t>
-      </w:r>
-    </w:p>
-    <w:p>
-      <w:pPr>
-        <w:pStyle w:val="1"/>
-        <w:rPr>
-          <w:lang w:val="en-US"/>
-        </w:rPr>
-      </w:pPr>
-      <w:bookmarkStart w:id="18" w:name="_Toc520637101"/>
-      <w:r>
-        <w:rPr>
-          <w:lang w:val="en-US"/>
-        </w:rPr>
-        <w:t>6</w:t>
-      </w:r>
-      <w:r>
-        <w:rPr>
-          <w:lang w:val="en-US"/>
-        </w:rPr>
-        <w:t>. Conclusions</w:t>
-      </w:r>
-      <w:bookmarkEnd w:id="18"/>
-    </w:p>
-    <w:p>
-      <w:pPr>
-        <w:spacing w:line="480" w:lineRule="auto"/>
-        <w:rPr>
-          <w:lang w:val="en-US"/>
-        </w:rPr>
-      </w:pPr>
-      <w:r>
-        <w:rPr>
-          <w:lang w:val="en-US"/>
-        </w:rPr>
-        <w:t xml:space="preserve">Test </w:t>
-      </w:r>
-    </w:p>
-    <w:p>
-      <w:pPr>
-        <w:pStyle w:val="1"/>
-        <w:rPr>
-          <w:lang w:val="en-US"/>
-        </w:rPr>
-      </w:pPr>
-      <w:bookmarkStart w:id="19" w:name="_Toc520637102"/>
-      <w:r>
-        <w:rPr>
-          <w:lang w:val="en-US"/>
-        </w:rPr>
-        <w:t>7</w:t>
-      </w:r>
-      <w:r>
-        <w:rPr>
-          <w:lang w:val="en-US"/>
-        </w:rPr>
-        <w:t>. Further work</w:t>
-      </w:r>
-      <w:bookmarkEnd w:id="19"/>
-    </w:p>
-    <w:p>
-      <w:pPr>
-        <w:spacing w:line="480" w:lineRule="auto"/>
-        <w:rPr>
-          <w:lang w:val="en-US"/>
-        </w:rPr>
-      </w:pPr>
-      <w:r>
-        <w:rPr>
-          <w:lang w:val="en-US"/>
-        </w:rPr>
-        <w:t xml:space="preserve">Test </w:t>
-      </w:r>
-    </w:p>
-    <w:p>
-      <w:pPr>
-        <w:pStyle w:val="1"/>
-        <w:rPr>
-          <w:lang w:val="en-US"/>
-        </w:rPr>
-      </w:pPr>
-      <w:bookmarkStart w:id="20" w:name="_Toc520637103"/>
-      <w:r>
-        <w:rPr>
-          <w:lang w:val="en-US"/>
-        </w:rPr>
-        <w:t>References</w:t>
-      </w:r>
-      <w:bookmarkEnd w:id="20"/>
-    </w:p>
-    <w:p>
-      <w:pPr>
-        <w:spacing w:line="480" w:lineRule="auto"/>
-        <w:rPr>
-          <w:lang w:val="en-US"/>
-        </w:rPr>
-      </w:pPr>
-      <w:r>
-        <w:rPr>
-          <w:lang w:val="en-US"/>
-        </w:rPr>
-        <w:t xml:space="preserve">Test </w:t>
-      </w:r>
-    </w:p>
-    <w:p>
-      <w:pPr>
-        <w:pStyle w:val="1"/>
-        <w:rPr>
-          <w:lang w:val="en-US"/>
-        </w:rPr>
-      </w:pPr>
-      <w:bookmarkStart w:id="21" w:name="_Toc520637104"/>
+      <w:bookmarkStart w:id="22" w:name="_Toc520637104"/>
       <w:r>
         <w:rPr>
           <w:lang w:val="en-US"/>
         </w:rPr>
         <w:t>Appendices</w:t>
       </w:r>
-      <w:bookmarkEnd w:id="21"/>
+      <w:bookmarkEnd w:id="22"/>
     </w:p>
     <w:p>
       <w:pPr>
@@ -7198,7 +8162,7 @@
 </file>
 
 <file path=customXml/itemProps1.xml><?xml version="1.0" encoding="utf-8"?>
-<ds:datastoreItem xmlns:ds="http://schemas.openxmlformats.org/officeDocument/2006/customXml" ds:itemID="{64EAF201-D58D-4C38-AC73-B60D441319FF}">
+<ds:datastoreItem xmlns:ds="http://schemas.openxmlformats.org/officeDocument/2006/customXml" ds:itemID="{96CA70D2-3D4F-4A46-8FB1-A89FDD596033}">
   <ds:schemaRefs>
     <ds:schemaRef ds:uri="http://schemas.openxmlformats.org/officeDocument/2006/bibliography"/>
   </ds:schemaRefs>

</xml_diff>

<commit_message>
Added notes after meeting with Thomas, started monetization chapter.
</commit_message>
<xml_diff>
--- a/Report.docx
+++ b/Report.docx
@@ -3104,13 +3104,7 @@
         <w:rPr>
           <w:lang w:val="en-US"/>
         </w:rPr>
-        <w:t>2</w:t>
-      </w:r>
-      <w:r>
-        <w:rPr>
-          <w:lang w:val="en-US"/>
-        </w:rPr>
-        <w:t xml:space="preserve"> Oracle accountancy solutions</w:t>
+        <w:t>2 Oracle accountancy solutions</w:t>
       </w:r>
       <w:bookmarkEnd w:id="4"/>
     </w:p>
@@ -4076,6 +4070,28 @@
     </w:p>
     <w:p>
       <w:pPr>
+        <w:spacing w:line="480" w:lineRule="auto"/>
+        <w:rPr>
+          <w:rFonts w:ascii="Times New Roman" w:hAnsi="Times New Roman"/>
+          <w:color w:val="FF0000"/>
+          <w:sz w:val="24"/>
+          <w:szCs w:val="24"/>
+          <w:lang w:val="en-US"/>
+        </w:rPr>
+      </w:pPr>
+      <w:r>
+        <w:rPr>
+          <w:rFonts w:ascii="Times New Roman" w:hAnsi="Times New Roman"/>
+          <w:color w:val="FF0000"/>
+          <w:sz w:val="24"/>
+          <w:szCs w:val="24"/>
+          <w:lang w:val="en-US"/>
+        </w:rPr>
+        <w:t>Add summary table</w:t>
+      </w:r>
+    </w:p>
+    <w:p>
+      <w:pPr>
         <w:pStyle w:val="2"/>
         <w:rPr>
           <w:lang w:val="en-US"/>
@@ -4149,16 +4165,7 @@
           <w:szCs w:val="24"/>
           <w:lang w:val="en-US"/>
         </w:rPr>
-        <w:t xml:space="preserve"> Moreover</w:t>
-      </w:r>
-      <w:r>
-        <w:rPr>
-          <w:rFonts w:ascii="Times New Roman" w:hAnsi="Times New Roman"/>
-          <w:sz w:val="24"/>
-          <w:szCs w:val="24"/>
-          <w:lang w:val="en-US"/>
-        </w:rPr>
-        <w:t>, it is very important to keep enough money in a savings account to be prepared for unforeseen circumstances.</w:t>
+        <w:t xml:space="preserve"> Moreover, it is very important to keep enough money in a savings account to be prepared for unforeseen circumstances.</w:t>
       </w:r>
     </w:p>
     <w:p>
@@ -4409,7 +4416,17 @@
           <w:szCs w:val="24"/>
           <w:lang w:val="en-US"/>
         </w:rPr>
-        <w:t>One of the m</w:t>
+        <w:t xml:space="preserve">One of </w:t>
+      </w:r>
+      <w:r>
+        <w:rPr>
+          <w:rFonts w:ascii="Times New Roman" w:hAnsi="Times New Roman"/>
+          <w:sz w:val="24"/>
+          <w:szCs w:val="24"/>
+          <w:lang w:val="en-US"/>
+        </w:rPr>
+        <w:lastRenderedPageBreak/>
+        <w:t>the m</w:t>
       </w:r>
       <w:r>
         <w:rPr>
@@ -4463,7 +4480,307 @@
           <w:szCs w:val="24"/>
           <w:lang w:val="en-US"/>
         </w:rPr>
-        <w:t xml:space="preserve">; for instance, more </w:t>
+        <w:t xml:space="preserve">; for instance, more expensive food and drinks (32%) and more expensive activities (22%) than expected. </w:t>
+      </w:r>
+      <w:r>
+        <w:rPr>
+          <w:rFonts w:ascii="Times New Roman" w:hAnsi="Times New Roman"/>
+          <w:sz w:val="24"/>
+          <w:szCs w:val="24"/>
+          <w:lang w:val="en-US"/>
+        </w:rPr>
+        <w:t>Also,</w:t>
+      </w:r>
+      <w:r>
+        <w:rPr>
+          <w:rFonts w:ascii="Times New Roman" w:hAnsi="Times New Roman"/>
+          <w:sz w:val="24"/>
+          <w:szCs w:val="24"/>
+          <w:lang w:val="en-US"/>
+        </w:rPr>
+        <w:t xml:space="preserve"> many people do not </w:t>
+      </w:r>
+      <w:proofErr w:type="gramStart"/>
+      <w:r>
+        <w:rPr>
+          <w:rFonts w:ascii="Times New Roman" w:hAnsi="Times New Roman"/>
+          <w:sz w:val="24"/>
+          <w:szCs w:val="24"/>
+          <w:lang w:val="en-US"/>
+        </w:rPr>
+        <w:t>take into account</w:t>
+      </w:r>
+      <w:proofErr w:type="gramEnd"/>
+      <w:r>
+        <w:rPr>
+          <w:rFonts w:ascii="Times New Roman" w:hAnsi="Times New Roman"/>
+          <w:sz w:val="24"/>
+          <w:szCs w:val="24"/>
+          <w:lang w:val="en-US"/>
+        </w:rPr>
+        <w:t xml:space="preserve"> pre-holiday purchases when planning for a holiday. </w:t>
+      </w:r>
+      <w:bookmarkStart w:id="8" w:name="_Hlk520737831"/>
+      <w:r>
+        <w:rPr>
+          <w:rFonts w:ascii="Times New Roman" w:hAnsi="Times New Roman"/>
+          <w:sz w:val="24"/>
+          <w:szCs w:val="24"/>
+          <w:lang w:val="en-US"/>
+        </w:rPr>
+        <w:t xml:space="preserve">The research demonstrated that 68% of respondents save enough money for their holiday while 24% of UK adults have been on a holiday which they could not afford which caused the average debt of </w:t>
+      </w:r>
+      <w:r>
+        <w:rPr>
+          <w:rFonts w:ascii="Times New Roman" w:hAnsi="Times New Roman"/>
+          <w:sz w:val="24"/>
+          <w:szCs w:val="24"/>
+          <w:lang w:val="en-US"/>
+        </w:rPr>
+        <w:t>£</w:t>
+      </w:r>
+      <w:r>
+        <w:rPr>
+          <w:rFonts w:ascii="Times New Roman" w:hAnsi="Times New Roman"/>
+          <w:sz w:val="24"/>
+          <w:szCs w:val="24"/>
+          <w:lang w:val="en-US"/>
+        </w:rPr>
+        <w:t>421.</w:t>
+      </w:r>
+      <w:bookmarkEnd w:id="8"/>
+    </w:p>
+    <w:p>
+      <w:pPr>
+        <w:spacing w:line="480" w:lineRule="auto"/>
+        <w:rPr>
+          <w:rFonts w:ascii="Times New Roman" w:hAnsi="Times New Roman"/>
+          <w:sz w:val="24"/>
+          <w:szCs w:val="24"/>
+          <w:lang w:val="en-US"/>
+        </w:rPr>
+      </w:pPr>
+      <w:r>
+        <w:rPr>
+          <w:rFonts w:ascii="Times New Roman" w:hAnsi="Times New Roman"/>
+          <w:sz w:val="24"/>
+          <w:szCs w:val="24"/>
+          <w:lang w:val="en-US"/>
+        </w:rPr>
+        <w:t xml:space="preserve">These reports highlight the growing problem of reliance by consumers on credit. According to research from Compare the Market, the personal debt level is now the highest in recent history, with the average person owing over </w:t>
+      </w:r>
+      <w:r>
+        <w:rPr>
+          <w:rFonts w:ascii="Times New Roman" w:hAnsi="Times New Roman"/>
+          <w:sz w:val="24"/>
+          <w:szCs w:val="24"/>
+          <w:lang w:val="en-US"/>
+        </w:rPr>
+        <w:t>£</w:t>
+      </w:r>
+      <w:r>
+        <w:rPr>
+          <w:rFonts w:ascii="Times New Roman" w:hAnsi="Times New Roman"/>
+          <w:sz w:val="24"/>
+          <w:szCs w:val="24"/>
+          <w:lang w:val="en-US"/>
+        </w:rPr>
+        <w:t xml:space="preserve">8,000. Credit unions across the country </w:t>
+      </w:r>
+      <w:r>
+        <w:rPr>
+          <w:rFonts w:ascii="Times New Roman" w:hAnsi="Times New Roman"/>
+          <w:sz w:val="24"/>
+          <w:szCs w:val="24"/>
+          <w:lang w:val="en-US"/>
+        </w:rPr>
+        <w:t xml:space="preserve">promote thrift and </w:t>
+      </w:r>
+      <w:r>
+        <w:rPr>
+          <w:rFonts w:ascii="Times New Roman" w:hAnsi="Times New Roman"/>
+          <w:sz w:val="24"/>
+          <w:szCs w:val="24"/>
+          <w:lang w:val="en-US"/>
+        </w:rPr>
+        <w:t>encourage their members to save money regularly</w:t>
+      </w:r>
+      <w:r>
+        <w:rPr>
+          <w:rFonts w:ascii="Times New Roman" w:hAnsi="Times New Roman"/>
+          <w:sz w:val="24"/>
+          <w:szCs w:val="24"/>
+          <w:lang w:val="en-US"/>
+        </w:rPr>
+        <w:t xml:space="preserve"> to help them overcome financial difficulties.</w:t>
+      </w:r>
+    </w:p>
+    <w:p>
+      <w:pPr>
+        <w:spacing w:line="480" w:lineRule="auto"/>
+        <w:rPr>
+          <w:rFonts w:ascii="Times New Roman" w:hAnsi="Times New Roman"/>
+          <w:sz w:val="24"/>
+          <w:szCs w:val="24"/>
+          <w:lang w:val="en-US"/>
+        </w:rPr>
+      </w:pPr>
+      <w:proofErr w:type="gramStart"/>
+      <w:r>
+        <w:rPr>
+          <w:rFonts w:ascii="Times New Roman" w:hAnsi="Times New Roman"/>
+          <w:sz w:val="24"/>
+          <w:szCs w:val="24"/>
+          <w:lang w:val="en-US"/>
+        </w:rPr>
+        <w:t>A</w:t>
+      </w:r>
+      <w:r>
+        <w:rPr>
+          <w:rFonts w:ascii="Times New Roman" w:hAnsi="Times New Roman"/>
+          <w:sz w:val="24"/>
+          <w:szCs w:val="24"/>
+          <w:lang w:val="en-US"/>
+        </w:rPr>
+        <w:t xml:space="preserve"> </w:t>
+      </w:r>
+      <w:r>
+        <w:rPr>
+          <w:rFonts w:ascii="Times New Roman" w:hAnsi="Times New Roman"/>
+          <w:sz w:val="24"/>
+          <w:szCs w:val="24"/>
+          <w:lang w:val="en-US"/>
+        </w:rPr>
+        <w:t>number of</w:t>
+      </w:r>
+      <w:proofErr w:type="gramEnd"/>
+      <w:r>
+        <w:rPr>
+          <w:rFonts w:ascii="Times New Roman" w:hAnsi="Times New Roman"/>
+          <w:sz w:val="24"/>
+          <w:szCs w:val="24"/>
+          <w:lang w:val="en-US"/>
+        </w:rPr>
+        <w:t xml:space="preserve"> reasons influence such high levels of personal debts in the UK, including the more positive attitude towards borrowing in the country. This more relaxed attitude is impacted by media and advertising. According to research, there are “more loans advertisements than savings advertisements” in the UK newspapers. Moreover, mostly positive emotional appeals are used</w:t>
+      </w:r>
+      <w:r>
+        <w:rPr>
+          <w:rFonts w:ascii="Times New Roman" w:hAnsi="Times New Roman"/>
+          <w:sz w:val="24"/>
+          <w:szCs w:val="24"/>
+          <w:lang w:val="en-US"/>
+        </w:rPr>
+        <w:t xml:space="preserve"> in these advertisements which focuses only on the positive credit aspect and leads to “normalizing debt”.</w:t>
+      </w:r>
+    </w:p>
+    <w:p>
+      <w:pPr>
+        <w:spacing w:line="480" w:lineRule="auto"/>
+        <w:rPr>
+          <w:rFonts w:ascii="Times New Roman" w:hAnsi="Times New Roman"/>
+          <w:sz w:val="24"/>
+          <w:szCs w:val="24"/>
+          <w:lang w:val="en-US"/>
+        </w:rPr>
+      </w:pPr>
+      <w:r>
+        <w:rPr>
+          <w:rFonts w:ascii="Times New Roman" w:hAnsi="Times New Roman"/>
+          <w:sz w:val="24"/>
+          <w:szCs w:val="24"/>
+          <w:lang w:val="en-US"/>
+        </w:rPr>
+        <w:t>The</w:t>
+      </w:r>
+      <w:r>
+        <w:rPr>
+          <w:rFonts w:ascii="Times New Roman" w:hAnsi="Times New Roman"/>
+          <w:sz w:val="24"/>
+          <w:szCs w:val="24"/>
+          <w:lang w:val="en-US"/>
+        </w:rPr>
+        <w:t xml:space="preserve"> </w:t>
+      </w:r>
+      <w:r>
+        <w:rPr>
+          <w:rFonts w:ascii="Times New Roman" w:hAnsi="Times New Roman"/>
+          <w:sz w:val="24"/>
+          <w:szCs w:val="24"/>
+          <w:lang w:val="en-US"/>
+        </w:rPr>
+        <w:t xml:space="preserve">form of short-term credit known as a payday loan increased significantly in the UK from 2006-2012, resulting to media and public concern regarding their extremely high cost. The original goal of payday loan was to </w:t>
+      </w:r>
+      <w:r>
+        <w:rPr>
+          <w:rFonts w:ascii="Times New Roman" w:hAnsi="Times New Roman"/>
+          <w:sz w:val="24"/>
+          <w:szCs w:val="24"/>
+          <w:lang w:val="en-US"/>
+        </w:rPr>
+        <w:t xml:space="preserve">lend a small amount to someone before their payday. When </w:t>
+      </w:r>
+      <w:r>
+        <w:rPr>
+          <w:rFonts w:ascii="Times New Roman" w:hAnsi="Times New Roman"/>
+          <w:sz w:val="24"/>
+          <w:szCs w:val="24"/>
+          <w:lang w:val="en-US"/>
+        </w:rPr>
+        <w:t>person</w:t>
+      </w:r>
+      <w:r>
+        <w:rPr>
+          <w:rFonts w:ascii="Times New Roman" w:hAnsi="Times New Roman"/>
+          <w:sz w:val="24"/>
+          <w:szCs w:val="24"/>
+          <w:lang w:val="en-US"/>
+        </w:rPr>
+        <w:t xml:space="preserve"> receive </w:t>
+      </w:r>
+      <w:r>
+        <w:rPr>
+          <w:rFonts w:ascii="Times New Roman" w:hAnsi="Times New Roman"/>
+          <w:sz w:val="24"/>
+          <w:szCs w:val="24"/>
+          <w:lang w:val="en-US"/>
+        </w:rPr>
+        <w:t xml:space="preserve">his/her </w:t>
+      </w:r>
+      <w:r>
+        <w:rPr>
+          <w:rFonts w:ascii="Times New Roman" w:hAnsi="Times New Roman"/>
+          <w:sz w:val="24"/>
+          <w:szCs w:val="24"/>
+          <w:lang w:val="en-US"/>
+        </w:rPr>
+        <w:t>salar</w:t>
+      </w:r>
+      <w:r>
+        <w:rPr>
+          <w:rFonts w:ascii="Times New Roman" w:hAnsi="Times New Roman"/>
+          <w:sz w:val="24"/>
+          <w:szCs w:val="24"/>
+          <w:lang w:val="en-US"/>
+        </w:rPr>
+        <w:t>y</w:t>
+      </w:r>
+      <w:r>
+        <w:rPr>
+          <w:rFonts w:ascii="Times New Roman" w:hAnsi="Times New Roman"/>
+          <w:sz w:val="24"/>
+          <w:szCs w:val="24"/>
+          <w:lang w:val="en-US"/>
+        </w:rPr>
+        <w:t>, the loan must be repaid. Technological developments have simplified the access to payday loans; modern online platforms allow to get the credit</w:t>
+      </w:r>
+      <w:r>
+        <w:rPr>
+          <w:rFonts w:ascii="Times New Roman" w:hAnsi="Times New Roman"/>
+          <w:sz w:val="24"/>
+          <w:szCs w:val="24"/>
+          <w:lang w:val="en-US"/>
+        </w:rPr>
+        <w:t xml:space="preserve"> </w:t>
       </w:r>
       <w:r>
         <w:rPr>
@@ -4473,25 +4790,401 @@
           <w:lang w:val="en-US"/>
         </w:rPr>
         <w:lastRenderedPageBreak/>
-        <w:t xml:space="preserve">expensive food and drinks (32%) and more expensive activities (22%) than expected. </w:t>
-      </w:r>
-      <w:r>
-        <w:rPr>
-          <w:rFonts w:ascii="Times New Roman" w:hAnsi="Times New Roman"/>
-          <w:sz w:val="24"/>
-          <w:szCs w:val="24"/>
-          <w:lang w:val="en-US"/>
-        </w:rPr>
-        <w:t>Also,</w:t>
-      </w:r>
-      <w:r>
-        <w:rPr>
-          <w:rFonts w:ascii="Times New Roman" w:hAnsi="Times New Roman"/>
-          <w:sz w:val="24"/>
-          <w:szCs w:val="24"/>
-          <w:lang w:val="en-US"/>
-        </w:rPr>
-        <w:t xml:space="preserve"> many people do not </w:t>
+        <w:t xml:space="preserve">the same day </w:t>
+      </w:r>
+      <w:r>
+        <w:rPr>
+          <w:rFonts w:ascii="Times New Roman" w:hAnsi="Times New Roman"/>
+          <w:sz w:val="24"/>
+          <w:szCs w:val="24"/>
+          <w:lang w:val="en-US"/>
+        </w:rPr>
+        <w:t>the application being accepted. Some people also enjoy the anonymity of the online process.</w:t>
+      </w:r>
+    </w:p>
+    <w:p>
+      <w:pPr>
+        <w:spacing w:line="480" w:lineRule="auto"/>
+        <w:rPr>
+          <w:rFonts w:ascii="Times New Roman" w:hAnsi="Times New Roman"/>
+          <w:sz w:val="24"/>
+          <w:szCs w:val="24"/>
+          <w:lang w:val="en-US"/>
+        </w:rPr>
+      </w:pPr>
+      <w:r>
+        <w:rPr>
+          <w:rFonts w:ascii="Times New Roman" w:hAnsi="Times New Roman"/>
+          <w:sz w:val="24"/>
+          <w:szCs w:val="24"/>
+          <w:lang w:val="en-US"/>
+        </w:rPr>
+        <w:t xml:space="preserve">Due to the </w:t>
+      </w:r>
+      <w:r>
+        <w:rPr>
+          <w:rFonts w:ascii="Times New Roman" w:hAnsi="Times New Roman"/>
+          <w:sz w:val="24"/>
+          <w:szCs w:val="24"/>
+          <w:lang w:val="en-US"/>
+        </w:rPr>
+        <w:t>availability</w:t>
+      </w:r>
+      <w:r>
+        <w:rPr>
+          <w:rFonts w:ascii="Times New Roman" w:hAnsi="Times New Roman"/>
+          <w:sz w:val="24"/>
+          <w:szCs w:val="24"/>
+          <w:lang w:val="en-US"/>
+        </w:rPr>
+        <w:t xml:space="preserve"> of payday loans, people have started to use it for casual spending such as groceries, bills and car costs when they are out of cash.</w:t>
+      </w:r>
+      <w:r>
+        <w:rPr>
+          <w:rFonts w:ascii="Times New Roman" w:hAnsi="Times New Roman"/>
+          <w:sz w:val="24"/>
+          <w:szCs w:val="24"/>
+          <w:lang w:val="en-US"/>
+        </w:rPr>
+        <w:t xml:space="preserve"> Almost 3 in 5 (59%) stated their payday loan was for something urgent and essential. However, 1 in 4 (24%) of these people reported that they would have managed without the buy if a payday loan had not been accessible.</w:t>
+      </w:r>
+    </w:p>
+    <w:p>
+      <w:pPr>
+        <w:spacing w:line="480" w:lineRule="auto"/>
+        <w:rPr>
+          <w:rFonts w:ascii="Times New Roman" w:hAnsi="Times New Roman"/>
+          <w:sz w:val="24"/>
+          <w:szCs w:val="24"/>
+          <w:lang w:val="en-US"/>
+        </w:rPr>
+      </w:pPr>
+      <w:r>
+        <w:rPr>
+          <w:rFonts w:ascii="Times New Roman" w:hAnsi="Times New Roman"/>
+          <w:sz w:val="24"/>
+          <w:szCs w:val="24"/>
+          <w:lang w:val="en-US"/>
+        </w:rPr>
+        <w:t xml:space="preserve">A payday loan is a short-term </w:t>
+      </w:r>
+      <w:r>
+        <w:rPr>
+          <w:rFonts w:ascii="Times New Roman" w:hAnsi="Times New Roman"/>
+          <w:sz w:val="24"/>
+          <w:szCs w:val="24"/>
+          <w:lang w:val="en-US"/>
+        </w:rPr>
+        <w:t>and high-cost loan. The debtor provides a small-amount loan for a fee and expects it to be paid in full in a few weeks. Because the loans have such short terms, the interest rate is generally high,</w:t>
+      </w:r>
+      <w:r>
+        <w:rPr>
+          <w:rFonts w:ascii="Times New Roman" w:hAnsi="Times New Roman"/>
+          <w:sz w:val="24"/>
+          <w:szCs w:val="24"/>
+          <w:lang w:val="en-US"/>
+        </w:rPr>
+        <w:t xml:space="preserve"> with some costing </w:t>
+      </w:r>
+      <w:r>
+        <w:rPr>
+          <w:rFonts w:ascii="Times New Roman" w:hAnsi="Times New Roman"/>
+          <w:sz w:val="24"/>
+          <w:szCs w:val="24"/>
+          <w:lang w:val="en-US"/>
+        </w:rPr>
+        <w:t>of nearly</w:t>
+      </w:r>
+      <w:r>
+        <w:rPr>
+          <w:rFonts w:ascii="Times New Roman" w:hAnsi="Times New Roman"/>
+          <w:sz w:val="24"/>
+          <w:szCs w:val="24"/>
+          <w:lang w:val="en-US"/>
+        </w:rPr>
+        <w:t xml:space="preserve"> 400%. </w:t>
+      </w:r>
+      <w:r>
+        <w:rPr>
+          <w:rFonts w:ascii="Times New Roman" w:hAnsi="Times New Roman"/>
+          <w:sz w:val="24"/>
+          <w:szCs w:val="24"/>
+          <w:lang w:val="en-US"/>
+        </w:rPr>
+        <w:t>If a borrower cannot pay the debt in full at the end of the term, the debtor will charge additional fees.</w:t>
+      </w:r>
+    </w:p>
+    <w:p>
+      <w:pPr>
+        <w:spacing w:line="480" w:lineRule="auto"/>
+        <w:rPr>
+          <w:rFonts w:ascii="Times New Roman" w:hAnsi="Times New Roman"/>
+          <w:sz w:val="24"/>
+          <w:szCs w:val="24"/>
+          <w:lang w:val="en-US"/>
+        </w:rPr>
+      </w:pPr>
+      <w:r>
+        <w:rPr>
+          <w:rFonts w:ascii="Times New Roman" w:hAnsi="Times New Roman"/>
+          <w:sz w:val="24"/>
+          <w:szCs w:val="24"/>
+          <w:lang w:val="en-US"/>
+        </w:rPr>
+        <w:t xml:space="preserve">Payday loans could be a good tool for quick money in the case of emergency, but they might trap consumers in spirals of debt from which it is hard to escape. </w:t>
+      </w:r>
+      <w:r>
+        <w:rPr>
+          <w:rFonts w:ascii="Times New Roman" w:hAnsi="Times New Roman"/>
+          <w:sz w:val="24"/>
+          <w:szCs w:val="24"/>
+          <w:lang w:val="en-US"/>
+        </w:rPr>
+        <w:t xml:space="preserve">People who usually borrow money using payday loans have variable wages or insecure work; they are self-employed or lost their job. When the few weeks expire, such categories of consumers can be unable to repay the loan. Instead, they take another loan to reimburse the old one and </w:t>
+      </w:r>
+      <w:r>
+        <w:rPr>
+          <w:rFonts w:ascii="Times New Roman" w:hAnsi="Times New Roman"/>
+          <w:sz w:val="24"/>
+          <w:szCs w:val="24"/>
+          <w:lang w:val="en-US"/>
+        </w:rPr>
+        <w:t>again</w:t>
+      </w:r>
+      <w:r>
+        <w:rPr>
+          <w:rFonts w:ascii="Times New Roman" w:hAnsi="Times New Roman"/>
+          <w:sz w:val="24"/>
+          <w:szCs w:val="24"/>
+          <w:lang w:val="en-US"/>
+        </w:rPr>
+        <w:t xml:space="preserve"> pay fees and other administrative costs. If this cycle continues, it can bring individuals to severe financial problems. Therefore, it is always better to prepare for unexpected costs by careful planning of expenses and saving money each month.</w:t>
+      </w:r>
+    </w:p>
+    <w:p>
+      <w:pPr>
+        <w:pStyle w:val="2"/>
+        <w:rPr>
+          <w:lang w:val="en-US"/>
+        </w:rPr>
+      </w:pPr>
+      <w:bookmarkStart w:id="9" w:name="_Toc520637092"/>
+      <w:r>
+        <w:rPr>
+          <w:lang w:val="en-US"/>
+        </w:rPr>
+        <w:t>1</w:t>
+      </w:r>
+      <w:r>
+        <w:rPr>
+          <w:lang w:val="en-US"/>
+        </w:rPr>
+        <w:t>.3 Analysis of existing budgeting solutions for individuals</w:t>
+      </w:r>
+      <w:bookmarkEnd w:id="9"/>
+    </w:p>
+    <w:p>
+      <w:pPr>
+        <w:spacing w:line="480" w:lineRule="auto"/>
+        <w:rPr>
+          <w:rFonts w:ascii="Times New Roman" w:hAnsi="Times New Roman"/>
+          <w:sz w:val="24"/>
+          <w:szCs w:val="24"/>
+          <w:lang w:val="en-US"/>
+        </w:rPr>
+      </w:pPr>
+      <w:r>
+        <w:rPr>
+          <w:rFonts w:ascii="Times New Roman" w:hAnsi="Times New Roman"/>
+          <w:sz w:val="24"/>
+          <w:szCs w:val="24"/>
+          <w:lang w:val="en-US"/>
+        </w:rPr>
+        <w:t xml:space="preserve">In the previous chapter 1.2 it was discussed how many people in the UK overspend and why it is important to manage your finances. </w:t>
+      </w:r>
+    </w:p>
+    <w:p>
+      <w:pPr>
+        <w:spacing w:line="480" w:lineRule="auto"/>
+        <w:rPr>
+          <w:rFonts w:ascii="Times New Roman" w:hAnsi="Times New Roman"/>
+          <w:sz w:val="24"/>
+          <w:szCs w:val="24"/>
+          <w:lang w:val="en-US"/>
+        </w:rPr>
+      </w:pPr>
+      <w:r>
+        <w:rPr>
+          <w:rFonts w:ascii="Times New Roman" w:hAnsi="Times New Roman"/>
+          <w:sz w:val="24"/>
+          <w:szCs w:val="24"/>
+          <w:lang w:val="en-US"/>
+        </w:rPr>
+        <w:lastRenderedPageBreak/>
+        <w:t xml:space="preserve">Nowadays, there are many budgeting applications which are available as desktop, web or mobile applications. Analysis of three popular applications </w:t>
+      </w:r>
+      <w:r>
+        <w:rPr>
+          <w:rFonts w:ascii="Times New Roman" w:hAnsi="Times New Roman"/>
+          <w:sz w:val="24"/>
+          <w:szCs w:val="24"/>
+          <w:lang w:val="en-US"/>
+        </w:rPr>
+        <w:t xml:space="preserve">(YNAB, </w:t>
+      </w:r>
+      <w:proofErr w:type="spellStart"/>
+      <w:r>
+        <w:rPr>
+          <w:rFonts w:ascii="Times New Roman" w:hAnsi="Times New Roman"/>
+          <w:sz w:val="24"/>
+          <w:szCs w:val="24"/>
+          <w:lang w:val="en-US"/>
+        </w:rPr>
+        <w:t>Goodbudget</w:t>
+      </w:r>
+      <w:proofErr w:type="spellEnd"/>
+      <w:r>
+        <w:rPr>
+          <w:rFonts w:ascii="Times New Roman" w:hAnsi="Times New Roman"/>
+          <w:sz w:val="24"/>
+          <w:szCs w:val="24"/>
+          <w:lang w:val="en-US"/>
+        </w:rPr>
+        <w:t xml:space="preserve">, </w:t>
+      </w:r>
+      <w:proofErr w:type="spellStart"/>
+      <w:r>
+        <w:rPr>
+          <w:rFonts w:ascii="Times New Roman" w:hAnsi="Times New Roman"/>
+          <w:sz w:val="24"/>
+          <w:szCs w:val="24"/>
+          <w:lang w:val="en-US"/>
+        </w:rPr>
+        <w:t>MoneyLover</w:t>
+      </w:r>
+      <w:proofErr w:type="spellEnd"/>
+      <w:r>
+        <w:rPr>
+          <w:rFonts w:ascii="Times New Roman" w:hAnsi="Times New Roman"/>
+          <w:sz w:val="24"/>
+          <w:szCs w:val="24"/>
+          <w:lang w:val="en-US"/>
+        </w:rPr>
+        <w:t xml:space="preserve">) </w:t>
+      </w:r>
+      <w:r>
+        <w:rPr>
+          <w:rFonts w:ascii="Times New Roman" w:hAnsi="Times New Roman"/>
+          <w:sz w:val="24"/>
+          <w:szCs w:val="24"/>
+          <w:lang w:val="en-US"/>
+        </w:rPr>
+        <w:t xml:space="preserve">has been conducted to get an overview of the </w:t>
+      </w:r>
+      <w:r>
+        <w:rPr>
+          <w:rFonts w:ascii="Times New Roman" w:hAnsi="Times New Roman"/>
+          <w:sz w:val="24"/>
+          <w:szCs w:val="24"/>
+          <w:lang w:val="en-US"/>
+        </w:rPr>
+        <w:t>available functionality of competitors on the market.</w:t>
+      </w:r>
+    </w:p>
+    <w:p>
+      <w:pPr>
+        <w:spacing w:line="480" w:lineRule="auto"/>
+        <w:rPr>
+          <w:rFonts w:ascii="Times New Roman" w:hAnsi="Times New Roman"/>
+          <w:sz w:val="24"/>
+          <w:szCs w:val="24"/>
+          <w:lang w:val="en-US"/>
+        </w:rPr>
+      </w:pPr>
+      <w:r>
+        <w:rPr>
+          <w:rFonts w:ascii="Times New Roman" w:hAnsi="Times New Roman"/>
+          <w:sz w:val="24"/>
+          <w:szCs w:val="24"/>
+          <w:lang w:val="en-US"/>
+        </w:rPr>
+        <w:t xml:space="preserve">You need a budget (YNAB) is a paid application which costs </w:t>
+      </w:r>
+      <w:r>
+        <w:rPr>
+          <w:rFonts w:ascii="Times New Roman" w:hAnsi="Times New Roman"/>
+          <w:sz w:val="24"/>
+          <w:szCs w:val="24"/>
+          <w:lang w:val="en-US"/>
+        </w:rPr>
+        <w:t>£</w:t>
+      </w:r>
+      <w:r>
+        <w:rPr>
+          <w:rFonts w:ascii="Times New Roman" w:hAnsi="Times New Roman"/>
+          <w:sz w:val="24"/>
+          <w:szCs w:val="24"/>
+          <w:lang w:val="en-US"/>
+        </w:rPr>
+        <w:t>6.99 per month and has 34 days trial period. The mantra of</w:t>
+      </w:r>
+      <w:r>
+        <w:rPr>
+          <w:rFonts w:ascii="Times New Roman" w:hAnsi="Times New Roman"/>
+          <w:sz w:val="24"/>
+          <w:szCs w:val="24"/>
+          <w:lang w:val="en-US"/>
+        </w:rPr>
+        <w:t xml:space="preserve"> </w:t>
+      </w:r>
+      <w:r>
+        <w:rPr>
+          <w:rFonts w:ascii="Times New Roman" w:hAnsi="Times New Roman"/>
+          <w:sz w:val="24"/>
+          <w:szCs w:val="24"/>
+          <w:lang w:val="en-US"/>
+        </w:rPr>
+        <w:t>the application is “give every dollar a job”, and it supports the concept of having virtual pots of money for different things. Users divide their income into independent pots, such as groceries or rent, and if they overspend in an area they should move money from one to another pot. Additionally, YNAB encourages users to save money for larger expenses. It offers both desktop and mobile interfaces, options to enter expenses manually or sync bank accounts automatically.</w:t>
+      </w:r>
+    </w:p>
+    <w:p>
+      <w:pPr>
+        <w:spacing w:line="480" w:lineRule="auto"/>
+        <w:rPr>
+          <w:rFonts w:ascii="Times New Roman" w:hAnsi="Times New Roman"/>
+          <w:sz w:val="24"/>
+          <w:szCs w:val="24"/>
+          <w:lang w:val="en-US"/>
+        </w:rPr>
+      </w:pPr>
+      <w:r>
+        <w:rPr>
+          <w:rFonts w:ascii="Times New Roman" w:hAnsi="Times New Roman"/>
+          <w:sz w:val="24"/>
+          <w:szCs w:val="24"/>
+          <w:lang w:val="en-US"/>
+        </w:rPr>
+        <w:t xml:space="preserve">The next competitor, </w:t>
+      </w:r>
+      <w:proofErr w:type="spellStart"/>
+      <w:r>
+        <w:rPr>
+          <w:rFonts w:ascii="Times New Roman" w:hAnsi="Times New Roman"/>
+          <w:sz w:val="24"/>
+          <w:szCs w:val="24"/>
+          <w:lang w:val="en-US"/>
+        </w:rPr>
+        <w:t>Goodbudget</w:t>
+      </w:r>
+      <w:proofErr w:type="spellEnd"/>
+      <w:r>
+        <w:rPr>
+          <w:rFonts w:ascii="Times New Roman" w:hAnsi="Times New Roman"/>
+          <w:sz w:val="24"/>
+          <w:szCs w:val="24"/>
+          <w:lang w:val="en-US"/>
+        </w:rPr>
+        <w:t xml:space="preserve">, offers free and plus versions. </w:t>
       </w:r>
       <w:proofErr w:type="gramStart"/>
       <w:r>
@@ -4501,7 +5194,7 @@
           <w:szCs w:val="24"/>
           <w:lang w:val="en-US"/>
         </w:rPr>
-        <w:t>take into account</w:t>
+        <w:t>Plus</w:t>
       </w:r>
       <w:proofErr w:type="gramEnd"/>
       <w:r>
@@ -4511,522 +5204,294 @@
           <w:szCs w:val="24"/>
           <w:lang w:val="en-US"/>
         </w:rPr>
-        <w:t xml:space="preserve"> pre-holiday purchases when planning for a holiday. </w:t>
-      </w:r>
-      <w:bookmarkStart w:id="8" w:name="_Hlk520737831"/>
-      <w:r>
-        <w:rPr>
-          <w:rFonts w:ascii="Times New Roman" w:hAnsi="Times New Roman"/>
-          <w:sz w:val="24"/>
-          <w:szCs w:val="24"/>
-          <w:lang w:val="en-US"/>
-        </w:rPr>
-        <w:t xml:space="preserve">The research demonstrated that 68% of respondents save enough money for their holiday while 24% of UK adults have been on a holiday which they could not afford which caused the average debt of </w:t>
-      </w:r>
-      <w:r>
-        <w:rPr>
-          <w:rFonts w:ascii="Times New Roman" w:hAnsi="Times New Roman"/>
-          <w:sz w:val="24"/>
-          <w:szCs w:val="24"/>
-          <w:lang w:val="en-US"/>
-        </w:rPr>
-        <w:t>£</w:t>
-      </w:r>
-      <w:r>
-        <w:rPr>
-          <w:rFonts w:ascii="Times New Roman" w:hAnsi="Times New Roman"/>
-          <w:sz w:val="24"/>
-          <w:szCs w:val="24"/>
-          <w:lang w:val="en-US"/>
-        </w:rPr>
-        <w:t>421.</w:t>
-      </w:r>
-      <w:bookmarkEnd w:id="8"/>
-    </w:p>
-    <w:p>
-      <w:pPr>
-        <w:spacing w:line="480" w:lineRule="auto"/>
-        <w:rPr>
-          <w:rFonts w:ascii="Times New Roman" w:hAnsi="Times New Roman"/>
-          <w:sz w:val="24"/>
-          <w:szCs w:val="24"/>
-          <w:lang w:val="en-US"/>
-        </w:rPr>
-      </w:pPr>
-      <w:r>
-        <w:rPr>
-          <w:rFonts w:ascii="Times New Roman" w:hAnsi="Times New Roman"/>
-          <w:sz w:val="24"/>
-          <w:szCs w:val="24"/>
-          <w:lang w:val="en-US"/>
-        </w:rPr>
-        <w:t xml:space="preserve">These reports highlight the growing problem of reliance by consumers on credit. According to research from Compare the Market, the personal debt level is now the highest in recent history, with the average person owing over </w:t>
-      </w:r>
-      <w:r>
-        <w:rPr>
-          <w:rFonts w:ascii="Times New Roman" w:hAnsi="Times New Roman"/>
-          <w:sz w:val="24"/>
-          <w:szCs w:val="24"/>
-          <w:lang w:val="en-US"/>
-        </w:rPr>
-        <w:t>£</w:t>
-      </w:r>
-      <w:r>
-        <w:rPr>
-          <w:rFonts w:ascii="Times New Roman" w:hAnsi="Times New Roman"/>
-          <w:sz w:val="24"/>
-          <w:szCs w:val="24"/>
-          <w:lang w:val="en-US"/>
-        </w:rPr>
-        <w:t xml:space="preserve">8,000. Credit unions across the country </w:t>
-      </w:r>
-      <w:r>
-        <w:rPr>
-          <w:rFonts w:ascii="Times New Roman" w:hAnsi="Times New Roman"/>
-          <w:sz w:val="24"/>
-          <w:szCs w:val="24"/>
-          <w:lang w:val="en-US"/>
-        </w:rPr>
-        <w:t xml:space="preserve">promote thrift and </w:t>
-      </w:r>
-      <w:r>
-        <w:rPr>
-          <w:rFonts w:ascii="Times New Roman" w:hAnsi="Times New Roman"/>
-          <w:sz w:val="24"/>
-          <w:szCs w:val="24"/>
-          <w:lang w:val="en-US"/>
-        </w:rPr>
-        <w:t>encourage their members to save money regularly</w:t>
-      </w:r>
-      <w:r>
-        <w:rPr>
-          <w:rFonts w:ascii="Times New Roman" w:hAnsi="Times New Roman"/>
-          <w:sz w:val="24"/>
-          <w:szCs w:val="24"/>
-          <w:lang w:val="en-US"/>
-        </w:rPr>
-        <w:t xml:space="preserve"> to help them overcome financial difficulties.</w:t>
-      </w:r>
-    </w:p>
-    <w:p>
-      <w:pPr>
-        <w:spacing w:line="480" w:lineRule="auto"/>
-        <w:rPr>
-          <w:rFonts w:ascii="Times New Roman" w:hAnsi="Times New Roman"/>
-          <w:sz w:val="24"/>
-          <w:szCs w:val="24"/>
-          <w:lang w:val="en-US"/>
-        </w:rPr>
-      </w:pPr>
+        <w:t xml:space="preserve"> version offers more capabilities and costs </w:t>
+      </w:r>
+      <w:r>
+        <w:rPr>
+          <w:rFonts w:ascii="Times New Roman" w:hAnsi="Times New Roman"/>
+          <w:sz w:val="24"/>
+          <w:szCs w:val="24"/>
+          <w:lang w:val="en-US"/>
+        </w:rPr>
+        <w:t>$6 per month. It also divides users’ cash into pots of money for different things; authors call it “envelope budgeting method”.</w:t>
+      </w:r>
+    </w:p>
+    <w:p>
+      <w:pPr>
+        <w:spacing w:line="480" w:lineRule="auto"/>
+        <w:rPr>
+          <w:rFonts w:ascii="Times New Roman" w:hAnsi="Times New Roman"/>
+          <w:color w:val="FF0000"/>
+          <w:sz w:val="24"/>
+          <w:szCs w:val="24"/>
+          <w:lang w:val="en-US"/>
+        </w:rPr>
+      </w:pPr>
+      <w:r>
+        <w:rPr>
+          <w:rFonts w:ascii="Times New Roman" w:hAnsi="Times New Roman"/>
+          <w:color w:val="FF0000"/>
+          <w:sz w:val="24"/>
+          <w:szCs w:val="24"/>
+          <w:lang w:val="en-US"/>
+        </w:rPr>
+        <w:t xml:space="preserve">Finish description of </w:t>
+      </w:r>
+      <w:proofErr w:type="spellStart"/>
+      <w:r>
+        <w:rPr>
+          <w:rFonts w:ascii="Times New Roman" w:hAnsi="Times New Roman"/>
+          <w:color w:val="FF0000"/>
+          <w:sz w:val="24"/>
+          <w:szCs w:val="24"/>
+          <w:lang w:val="en-US"/>
+        </w:rPr>
+        <w:t>Goodbudget</w:t>
+      </w:r>
+      <w:proofErr w:type="spellEnd"/>
+      <w:r>
+        <w:rPr>
+          <w:rFonts w:ascii="Times New Roman" w:hAnsi="Times New Roman"/>
+          <w:color w:val="FF0000"/>
+          <w:sz w:val="24"/>
+          <w:szCs w:val="24"/>
+          <w:lang w:val="en-US"/>
+        </w:rPr>
+        <w:t xml:space="preserve"> and </w:t>
+      </w:r>
+      <w:proofErr w:type="spellStart"/>
+      <w:r>
+        <w:rPr>
+          <w:rFonts w:ascii="Times New Roman" w:hAnsi="Times New Roman"/>
+          <w:color w:val="FF0000"/>
+          <w:sz w:val="24"/>
+          <w:szCs w:val="24"/>
+          <w:lang w:val="en-US"/>
+        </w:rPr>
+        <w:t>MoneyLover</w:t>
+      </w:r>
+      <w:proofErr w:type="spellEnd"/>
+      <w:r>
+        <w:rPr>
+          <w:rFonts w:ascii="Times New Roman" w:hAnsi="Times New Roman"/>
+          <w:color w:val="FF0000"/>
+          <w:sz w:val="24"/>
+          <w:szCs w:val="24"/>
+          <w:lang w:val="en-US"/>
+        </w:rPr>
+        <w:t>.</w:t>
+      </w:r>
+    </w:p>
+    <w:p>
+      <w:pPr>
+        <w:spacing w:line="480" w:lineRule="auto"/>
+        <w:rPr>
+          <w:rFonts w:ascii="Times New Roman" w:hAnsi="Times New Roman"/>
+          <w:color w:val="FF0000"/>
+          <w:sz w:val="24"/>
+          <w:szCs w:val="24"/>
+          <w:lang w:val="en-US"/>
+        </w:rPr>
+      </w:pPr>
+      <w:r>
+        <w:rPr>
+          <w:rFonts w:ascii="Times New Roman" w:hAnsi="Times New Roman"/>
+          <w:color w:val="FF0000"/>
+          <w:sz w:val="24"/>
+          <w:szCs w:val="24"/>
+          <w:lang w:val="en-US"/>
+        </w:rPr>
+        <w:t>Talk about aspect of splitting expenses which individuals usually face.</w:t>
+      </w:r>
+    </w:p>
+    <w:p>
+      <w:pPr>
+        <w:spacing w:line="480" w:lineRule="auto"/>
+        <w:rPr>
+          <w:rFonts w:ascii="Times New Roman" w:hAnsi="Times New Roman"/>
+          <w:color w:val="FF0000"/>
+          <w:sz w:val="24"/>
+          <w:szCs w:val="24"/>
+          <w:lang w:val="en-US"/>
+        </w:rPr>
+      </w:pPr>
+      <w:r>
+        <w:rPr>
+          <w:rFonts w:ascii="Times New Roman" w:hAnsi="Times New Roman"/>
+          <w:color w:val="FF0000"/>
+          <w:sz w:val="24"/>
+          <w:szCs w:val="24"/>
+          <w:lang w:val="en-US"/>
+        </w:rPr>
+        <w:t xml:space="preserve">Short overview of application for sharing expenses </w:t>
+      </w:r>
+      <w:proofErr w:type="spellStart"/>
+      <w:r>
+        <w:rPr>
+          <w:rFonts w:ascii="Times New Roman" w:hAnsi="Times New Roman"/>
+          <w:color w:val="FF0000"/>
+          <w:sz w:val="24"/>
+          <w:szCs w:val="24"/>
+          <w:lang w:val="en-US"/>
+        </w:rPr>
+        <w:t>Splitwise</w:t>
+      </w:r>
+      <w:proofErr w:type="spellEnd"/>
+      <w:r>
+        <w:rPr>
+          <w:rFonts w:ascii="Times New Roman" w:hAnsi="Times New Roman"/>
+          <w:color w:val="FF0000"/>
+          <w:sz w:val="24"/>
+          <w:szCs w:val="24"/>
+          <w:lang w:val="en-US"/>
+        </w:rPr>
+        <w:t>.</w:t>
+      </w:r>
+    </w:p>
+    <w:p>
+      <w:pPr>
+        <w:pStyle w:val="2"/>
+        <w:rPr>
+          <w:color w:val="FF0000"/>
+          <w:lang w:val="en-US"/>
+        </w:rPr>
+      </w:pPr>
+      <w:bookmarkStart w:id="10" w:name="_Toc520637093"/>
+      <w:r>
+        <w:rPr>
+          <w:color w:val="FF0000"/>
+          <w:lang w:val="en-US"/>
+        </w:rPr>
+        <w:t>1.4 Identifying the gap?</w:t>
+      </w:r>
+      <w:bookmarkEnd w:id="10"/>
+    </w:p>
+    <w:p>
+      <w:pPr>
+        <w:rPr>
+          <w:rFonts w:ascii="Times New Roman" w:hAnsi="Times New Roman"/>
+          <w:color w:val="FF0000"/>
+          <w:sz w:val="24"/>
+          <w:szCs w:val="24"/>
+          <w:lang w:val="en-US"/>
+        </w:rPr>
+      </w:pPr>
+      <w:r>
+        <w:rPr>
+          <w:rFonts w:ascii="Times New Roman" w:hAnsi="Times New Roman"/>
+          <w:color w:val="FF0000"/>
+          <w:sz w:val="24"/>
+          <w:szCs w:val="24"/>
+          <w:lang w:val="en-US"/>
+        </w:rPr>
+        <w:t>T</w:t>
+      </w:r>
+      <w:r>
+        <w:rPr>
+          <w:rFonts w:ascii="Times New Roman" w:hAnsi="Times New Roman"/>
+          <w:color w:val="FF0000"/>
+          <w:sz w:val="24"/>
+          <w:szCs w:val="24"/>
+          <w:lang w:val="en-US"/>
+        </w:rPr>
+        <w:t>alk about</w:t>
+      </w:r>
+      <w:r>
+        <w:rPr>
+          <w:rFonts w:ascii="Times New Roman" w:hAnsi="Times New Roman"/>
+          <w:color w:val="FF0000"/>
+          <w:sz w:val="24"/>
+          <w:szCs w:val="24"/>
+          <w:lang w:val="en-US"/>
+        </w:rPr>
+        <w:t xml:space="preserve"> idea that there is no application which combines budget and sharing of expenses.</w:t>
+      </w:r>
+    </w:p>
+    <w:p>
+      <w:pPr>
+        <w:rPr>
+          <w:rFonts w:ascii="Times New Roman" w:hAnsi="Times New Roman"/>
+          <w:color w:val="FF0000"/>
+          <w:sz w:val="24"/>
+          <w:szCs w:val="24"/>
+          <w:lang w:val="en-US"/>
+        </w:rPr>
+      </w:pPr>
+      <w:r>
+        <w:rPr>
+          <w:rFonts w:ascii="Times New Roman" w:hAnsi="Times New Roman"/>
+          <w:color w:val="FF0000"/>
+          <w:sz w:val="24"/>
+          <w:szCs w:val="24"/>
+          <w:lang w:val="en-US"/>
+        </w:rPr>
+        <w:t xml:space="preserve">Talk about conducted interviews and what people think. Do they use budgeting apps, if yes what they like/dislike about </w:t>
+      </w:r>
       <w:proofErr w:type="gramStart"/>
       <w:r>
         <w:rPr>
           <w:rFonts w:ascii="Times New Roman" w:hAnsi="Times New Roman"/>
-          <w:sz w:val="24"/>
-          <w:szCs w:val="24"/>
-          <w:lang w:val="en-US"/>
-        </w:rPr>
-        <w:t>A</w:t>
-      </w:r>
-      <w:r>
-        <w:rPr>
-          <w:rFonts w:ascii="Times New Roman" w:hAnsi="Times New Roman"/>
-          <w:sz w:val="24"/>
-          <w:szCs w:val="24"/>
-          <w:lang w:val="en-US"/>
-        </w:rPr>
-        <w:t xml:space="preserve"> </w:t>
-      </w:r>
-      <w:r>
-        <w:rPr>
-          <w:rFonts w:ascii="Times New Roman" w:hAnsi="Times New Roman"/>
-          <w:sz w:val="24"/>
-          <w:szCs w:val="24"/>
-          <w:lang w:val="en-US"/>
-        </w:rPr>
-        <w:t>number of</w:t>
+          <w:color w:val="FF0000"/>
+          <w:sz w:val="24"/>
+          <w:szCs w:val="24"/>
+          <w:lang w:val="en-US"/>
+        </w:rPr>
+        <w:t>them.</w:t>
       </w:r>
       <w:proofErr w:type="gramEnd"/>
       <w:r>
         <w:rPr>
           <w:rFonts w:ascii="Times New Roman" w:hAnsi="Times New Roman"/>
-          <w:sz w:val="24"/>
-          <w:szCs w:val="24"/>
-          <w:lang w:val="en-US"/>
-        </w:rPr>
-        <w:t xml:space="preserve"> reasons influence such high levels of personal debts in the UK, including the more positive attitude towards borrowing in the country. This more relaxed attitude is impacted by media and advertising. According to research, there are “more loans advertisements than savings advertisements” in the UK newspapers. Moreover, mostly positive emotional appeals are used</w:t>
-      </w:r>
-      <w:r>
-        <w:rPr>
-          <w:rFonts w:ascii="Times New Roman" w:hAnsi="Times New Roman"/>
-          <w:sz w:val="24"/>
-          <w:szCs w:val="24"/>
-          <w:lang w:val="en-US"/>
-        </w:rPr>
-        <w:t xml:space="preserve"> in these advertisements which focuses only on the positive credit aspect and leads to “normalizing debt”.</w:t>
-      </w:r>
-    </w:p>
-    <w:p>
-      <w:pPr>
-        <w:spacing w:line="480" w:lineRule="auto"/>
-        <w:rPr>
-          <w:rFonts w:ascii="Times New Roman" w:hAnsi="Times New Roman"/>
-          <w:sz w:val="24"/>
-          <w:szCs w:val="24"/>
-          <w:lang w:val="en-US"/>
-        </w:rPr>
-      </w:pPr>
-      <w:r>
-        <w:rPr>
-          <w:rFonts w:ascii="Times New Roman" w:hAnsi="Times New Roman"/>
-          <w:sz w:val="24"/>
-          <w:szCs w:val="24"/>
-          <w:lang w:val="en-US"/>
-        </w:rPr>
-        <w:t>The</w:t>
-      </w:r>
-      <w:r>
-        <w:rPr>
-          <w:rFonts w:ascii="Times New Roman" w:hAnsi="Times New Roman"/>
-          <w:sz w:val="24"/>
-          <w:szCs w:val="24"/>
-          <w:lang w:val="en-US"/>
-        </w:rPr>
-        <w:t xml:space="preserve"> </w:t>
-      </w:r>
-      <w:r>
-        <w:rPr>
-          <w:rFonts w:ascii="Times New Roman" w:hAnsi="Times New Roman"/>
-          <w:sz w:val="24"/>
-          <w:szCs w:val="24"/>
-          <w:lang w:val="en-US"/>
-        </w:rPr>
-        <w:t xml:space="preserve">form of short-term credit known as a payday loan increased significantly in the UK from 2006-2012, resulting to media and public concern regarding their extremely high cost. The original goal of payday loan was to </w:t>
-      </w:r>
-      <w:r>
-        <w:rPr>
-          <w:rFonts w:ascii="Times New Roman" w:hAnsi="Times New Roman"/>
-          <w:sz w:val="24"/>
-          <w:szCs w:val="24"/>
-          <w:lang w:val="en-US"/>
-        </w:rPr>
-        <w:t xml:space="preserve">lend a small amount to someone before their payday. When </w:t>
-      </w:r>
-      <w:r>
-        <w:rPr>
-          <w:rFonts w:ascii="Times New Roman" w:hAnsi="Times New Roman"/>
-          <w:sz w:val="24"/>
-          <w:szCs w:val="24"/>
-          <w:lang w:val="en-US"/>
-        </w:rPr>
-        <w:t>person</w:t>
-      </w:r>
-      <w:r>
-        <w:rPr>
-          <w:rFonts w:ascii="Times New Roman" w:hAnsi="Times New Roman"/>
-          <w:sz w:val="24"/>
-          <w:szCs w:val="24"/>
-          <w:lang w:val="en-US"/>
-        </w:rPr>
-        <w:t xml:space="preserve"> receive </w:t>
-      </w:r>
-      <w:r>
-        <w:rPr>
-          <w:rFonts w:ascii="Times New Roman" w:hAnsi="Times New Roman"/>
-          <w:sz w:val="24"/>
-          <w:szCs w:val="24"/>
-          <w:lang w:val="en-US"/>
-        </w:rPr>
-        <w:t xml:space="preserve">his/her </w:t>
-      </w:r>
-      <w:r>
-        <w:rPr>
-          <w:rFonts w:ascii="Times New Roman" w:hAnsi="Times New Roman"/>
-          <w:sz w:val="24"/>
-          <w:szCs w:val="24"/>
-          <w:lang w:val="en-US"/>
-        </w:rPr>
-        <w:t>salar</w:t>
-      </w:r>
-      <w:r>
-        <w:rPr>
-          <w:rFonts w:ascii="Times New Roman" w:hAnsi="Times New Roman"/>
-          <w:sz w:val="24"/>
-          <w:szCs w:val="24"/>
-          <w:lang w:val="en-US"/>
-        </w:rPr>
-        <w:t>y</w:t>
-      </w:r>
-      <w:r>
-        <w:rPr>
-          <w:rFonts w:ascii="Times New Roman" w:hAnsi="Times New Roman"/>
-          <w:sz w:val="24"/>
-          <w:szCs w:val="24"/>
-          <w:lang w:val="en-US"/>
-        </w:rPr>
-        <w:t>, the loan must be repaid. Technological developments have simplified the access to payday loans; modern online platforms allow to get the credit</w:t>
-      </w:r>
-      <w:r>
-        <w:rPr>
-          <w:rFonts w:ascii="Times New Roman" w:hAnsi="Times New Roman"/>
-          <w:sz w:val="24"/>
-          <w:szCs w:val="24"/>
-          <w:lang w:val="en-US"/>
-        </w:rPr>
-        <w:t xml:space="preserve"> </w:t>
-      </w:r>
-      <w:r>
-        <w:rPr>
-          <w:rFonts w:ascii="Times New Roman" w:hAnsi="Times New Roman"/>
-          <w:sz w:val="24"/>
-          <w:szCs w:val="24"/>
-          <w:lang w:val="en-US"/>
-        </w:rPr>
-        <w:t xml:space="preserve">the same day </w:t>
-      </w:r>
-      <w:r>
-        <w:rPr>
-          <w:rFonts w:ascii="Times New Roman" w:hAnsi="Times New Roman"/>
-          <w:sz w:val="24"/>
-          <w:szCs w:val="24"/>
-          <w:lang w:val="en-US"/>
-        </w:rPr>
-        <w:t>the application being accepted. Some people also enjoy the anonymity of the online process.</w:t>
-      </w:r>
-    </w:p>
-    <w:p>
-      <w:pPr>
-        <w:spacing w:line="480" w:lineRule="auto"/>
-        <w:rPr>
-          <w:rFonts w:ascii="Times New Roman" w:hAnsi="Times New Roman"/>
-          <w:sz w:val="24"/>
-          <w:szCs w:val="24"/>
-          <w:lang w:val="en-US"/>
-        </w:rPr>
-      </w:pPr>
-      <w:r>
-        <w:rPr>
-          <w:rFonts w:ascii="Times New Roman" w:hAnsi="Times New Roman"/>
-          <w:sz w:val="24"/>
-          <w:szCs w:val="24"/>
-          <w:lang w:val="en-US"/>
-        </w:rPr>
-        <w:lastRenderedPageBreak/>
-        <w:t xml:space="preserve">Due to the </w:t>
-      </w:r>
-      <w:r>
-        <w:rPr>
-          <w:rFonts w:ascii="Times New Roman" w:hAnsi="Times New Roman"/>
-          <w:sz w:val="24"/>
-          <w:szCs w:val="24"/>
-          <w:lang w:val="en-US"/>
-        </w:rPr>
-        <w:t>availability</w:t>
-      </w:r>
-      <w:r>
-        <w:rPr>
-          <w:rFonts w:ascii="Times New Roman" w:hAnsi="Times New Roman"/>
-          <w:sz w:val="24"/>
-          <w:szCs w:val="24"/>
-          <w:lang w:val="en-US"/>
-        </w:rPr>
-        <w:t xml:space="preserve"> of payday loans, people have started to use it for casual spending such as groceries, bills and car costs when they are out of cash.</w:t>
-      </w:r>
-      <w:r>
-        <w:rPr>
-          <w:rFonts w:ascii="Times New Roman" w:hAnsi="Times New Roman"/>
-          <w:sz w:val="24"/>
-          <w:szCs w:val="24"/>
-          <w:lang w:val="en-US"/>
-        </w:rPr>
-        <w:t xml:space="preserve"> Almost 3 in 5 (59%) stated their payday loan was for something urgent and essential. However, 1 in 4 (24%) of these people reported that they would have managed without the buy if a payday loan had not been accessible.</w:t>
-      </w:r>
-    </w:p>
-    <w:p>
-      <w:pPr>
-        <w:spacing w:line="480" w:lineRule="auto"/>
-        <w:rPr>
-          <w:rFonts w:ascii="Times New Roman" w:hAnsi="Times New Roman"/>
-          <w:sz w:val="24"/>
-          <w:szCs w:val="24"/>
-          <w:lang w:val="en-US"/>
-        </w:rPr>
-      </w:pPr>
-      <w:r>
-        <w:rPr>
-          <w:rFonts w:ascii="Times New Roman" w:hAnsi="Times New Roman"/>
-          <w:sz w:val="24"/>
-          <w:szCs w:val="24"/>
-          <w:lang w:val="en-US"/>
-        </w:rPr>
-        <w:t xml:space="preserve">A payday loan is a short-term </w:t>
-      </w:r>
-      <w:r>
-        <w:rPr>
-          <w:rFonts w:ascii="Times New Roman" w:hAnsi="Times New Roman"/>
-          <w:sz w:val="24"/>
-          <w:szCs w:val="24"/>
-          <w:lang w:val="en-US"/>
-        </w:rPr>
-        <w:t>and high-cost loan. The debtor provides a small-amount loan for a fee and expects it to be paid in full in a few weeks. Because the loans have such short terms, the interest rate is generally high,</w:t>
-      </w:r>
-      <w:r>
-        <w:rPr>
-          <w:rFonts w:ascii="Times New Roman" w:hAnsi="Times New Roman"/>
-          <w:sz w:val="24"/>
-          <w:szCs w:val="24"/>
-          <w:lang w:val="en-US"/>
-        </w:rPr>
-        <w:t xml:space="preserve"> with some costing </w:t>
-      </w:r>
-      <w:r>
-        <w:rPr>
-          <w:rFonts w:ascii="Times New Roman" w:hAnsi="Times New Roman"/>
-          <w:sz w:val="24"/>
-          <w:szCs w:val="24"/>
-          <w:lang w:val="en-US"/>
-        </w:rPr>
-        <w:t>of nearly</w:t>
-      </w:r>
-      <w:r>
-        <w:rPr>
-          <w:rFonts w:ascii="Times New Roman" w:hAnsi="Times New Roman"/>
-          <w:sz w:val="24"/>
-          <w:szCs w:val="24"/>
-          <w:lang w:val="en-US"/>
-        </w:rPr>
-        <w:t xml:space="preserve"> 400%. </w:t>
-      </w:r>
-      <w:r>
-        <w:rPr>
-          <w:rFonts w:ascii="Times New Roman" w:hAnsi="Times New Roman"/>
-          <w:sz w:val="24"/>
-          <w:szCs w:val="24"/>
-          <w:lang w:val="en-US"/>
-        </w:rPr>
-        <w:t>If a borrower cannot pay the debt in full at the end of the term, the debtor will charge additional fees.</w:t>
-      </w:r>
-    </w:p>
-    <w:p>
-      <w:pPr>
-        <w:spacing w:line="480" w:lineRule="auto"/>
-        <w:rPr>
-          <w:rFonts w:ascii="Times New Roman" w:hAnsi="Times New Roman"/>
-          <w:sz w:val="24"/>
-          <w:szCs w:val="24"/>
-          <w:lang w:val="en-US"/>
-        </w:rPr>
-      </w:pPr>
-      <w:r>
-        <w:rPr>
-          <w:rFonts w:ascii="Times New Roman" w:hAnsi="Times New Roman"/>
-          <w:sz w:val="24"/>
-          <w:szCs w:val="24"/>
-          <w:lang w:val="en-US"/>
-        </w:rPr>
-        <w:t xml:space="preserve">Payday loans could be a good tool for quick money in the case of emergency, but they might trap consumers in spirals of debt from which it is hard to escape. </w:t>
-      </w:r>
-      <w:r>
-        <w:rPr>
-          <w:rFonts w:ascii="Times New Roman" w:hAnsi="Times New Roman"/>
-          <w:sz w:val="24"/>
-          <w:szCs w:val="24"/>
-          <w:lang w:val="en-US"/>
-        </w:rPr>
-        <w:t xml:space="preserve">People who usually borrow money using payday loans have variable wages or insecure work; they are self-employed or lost their job. When the few weeks expire, such categories of consumers can be unable to repay the loan. Instead, they take another loan to reimburse the old one and </w:t>
-      </w:r>
-      <w:r>
-        <w:rPr>
-          <w:rFonts w:ascii="Times New Roman" w:hAnsi="Times New Roman"/>
-          <w:sz w:val="24"/>
-          <w:szCs w:val="24"/>
-          <w:lang w:val="en-US"/>
-        </w:rPr>
-        <w:t>again</w:t>
-      </w:r>
-      <w:bookmarkStart w:id="9" w:name="_GoBack"/>
-      <w:bookmarkEnd w:id="9"/>
-      <w:r>
-        <w:rPr>
-          <w:rFonts w:ascii="Times New Roman" w:hAnsi="Times New Roman"/>
-          <w:sz w:val="24"/>
-          <w:szCs w:val="24"/>
-          <w:lang w:val="en-US"/>
-        </w:rPr>
-        <w:t xml:space="preserve"> pay fees and other administrative costs. If this cycle continues, it can bring individuals to severe financial problems. Therefore, it is always better to prepare for unexpected costs by careful planning of expenses and saving money each month.</w:t>
-      </w:r>
-    </w:p>
-    <w:p>
-      <w:pPr>
-        <w:pStyle w:val="2"/>
-        <w:rPr>
-          <w:lang w:val="en-US"/>
-        </w:rPr>
-      </w:pPr>
-      <w:bookmarkStart w:id="10" w:name="_Toc520637092"/>
-      <w:r>
-        <w:rPr>
-          <w:lang w:val="en-US"/>
-        </w:rPr>
-        <w:t>1</w:t>
-      </w:r>
-      <w:r>
-        <w:rPr>
-          <w:lang w:val="en-US"/>
-        </w:rPr>
-        <w:t>.3 Analysis of existing budgeting solutions for individuals</w:t>
-      </w:r>
-      <w:bookmarkEnd w:id="10"/>
-    </w:p>
-    <w:p>
-      <w:pPr>
-        <w:spacing w:line="480" w:lineRule="auto"/>
-        <w:rPr>
-          <w:lang w:val="en-US"/>
-        </w:rPr>
-      </w:pPr>
-      <w:r>
-        <w:rPr>
-          <w:lang w:val="en-US"/>
-        </w:rPr>
-        <w:t>Test</w:t>
-      </w:r>
-    </w:p>
-    <w:p>
-      <w:pPr>
-        <w:pStyle w:val="2"/>
-        <w:rPr>
           <w:color w:val="FF0000"/>
-          <w:lang w:val="en-US"/>
-        </w:rPr>
-      </w:pPr>
-      <w:bookmarkStart w:id="11" w:name="_Toc520637093"/>
-      <w:r>
-        <w:rPr>
+          <w:sz w:val="24"/>
+          <w:szCs w:val="24"/>
+          <w:lang w:val="en-US"/>
+        </w:rPr>
+        <w:t xml:space="preserve"> Do they use </w:t>
+      </w:r>
+      <w:proofErr w:type="spellStart"/>
+      <w:r>
+        <w:rPr>
+          <w:rFonts w:ascii="Times New Roman" w:hAnsi="Times New Roman"/>
           <w:color w:val="FF0000"/>
-          <w:lang w:val="en-US"/>
-        </w:rPr>
-        <w:t>1.4 Identifying the gap?</w:t>
-      </w:r>
-      <w:bookmarkEnd w:id="11"/>
-    </w:p>
-    <w:p>
-      <w:pPr>
-        <w:rPr>
-          <w:rFonts w:ascii="Times New Roman" w:hAnsi="Times New Roman"/>
-          <w:sz w:val="24"/>
-          <w:szCs w:val="24"/>
-          <w:lang w:val="en-US"/>
-        </w:rPr>
-      </w:pPr>
-      <w:r>
-        <w:rPr>
-          <w:rFonts w:ascii="Times New Roman" w:hAnsi="Times New Roman"/>
-          <w:sz w:val="24"/>
-          <w:szCs w:val="24"/>
-          <w:lang w:val="en-US"/>
-        </w:rPr>
-        <w:t>Test</w:t>
+          <w:sz w:val="24"/>
+          <w:szCs w:val="24"/>
+          <w:lang w:val="en-US"/>
+        </w:rPr>
+        <w:t>Splitwise</w:t>
+      </w:r>
+      <w:proofErr w:type="spellEnd"/>
+      <w:r>
+        <w:rPr>
+          <w:rFonts w:ascii="Times New Roman" w:hAnsi="Times New Roman"/>
+          <w:color w:val="FF0000"/>
+          <w:sz w:val="24"/>
+          <w:szCs w:val="24"/>
+          <w:lang w:val="en-US"/>
+        </w:rPr>
+        <w:t xml:space="preserve"> app? If they use both budgeting app and </w:t>
+      </w:r>
+      <w:proofErr w:type="spellStart"/>
+      <w:r>
+        <w:rPr>
+          <w:rFonts w:ascii="Times New Roman" w:hAnsi="Times New Roman"/>
+          <w:color w:val="FF0000"/>
+          <w:sz w:val="24"/>
+          <w:szCs w:val="24"/>
+          <w:lang w:val="en-US"/>
+        </w:rPr>
+        <w:t>Splitwise</w:t>
+      </w:r>
+      <w:proofErr w:type="spellEnd"/>
+      <w:r>
+        <w:rPr>
+          <w:rFonts w:ascii="Times New Roman" w:hAnsi="Times New Roman"/>
+          <w:color w:val="FF0000"/>
+          <w:sz w:val="24"/>
+          <w:szCs w:val="24"/>
+          <w:lang w:val="en-US"/>
+        </w:rPr>
+        <w:t>, do they find it convenient?</w:t>
       </w:r>
     </w:p>
     <w:p>
@@ -5036,7 +5501,7 @@
           <w:lang w:val="en-US"/>
         </w:rPr>
       </w:pPr>
-      <w:bookmarkStart w:id="12" w:name="_Toc520637094"/>
+      <w:bookmarkStart w:id="11" w:name="_Toc520637094"/>
       <w:r>
         <w:rPr>
           <w:lang w:val="en-US"/>
@@ -5050,7 +5515,7 @@
         </w:rPr>
         <w:t>. Requirements for Intelligent Expense Manager</w:t>
       </w:r>
-      <w:bookmarkEnd w:id="12"/>
+      <w:bookmarkEnd w:id="11"/>
     </w:p>
     <w:p>
       <w:pPr>
@@ -5382,14 +5847,18 @@
         <w:spacing w:line="480" w:lineRule="auto"/>
         <w:rPr>
           <w:rFonts w:ascii="Times New Roman" w:hAnsi="Times New Roman"/>
-          <w:sz w:val="24"/>
-          <w:szCs w:val="24"/>
-          <w:lang w:val="en-US"/>
-        </w:rPr>
-      </w:pPr>
-      <w:r>
-        <w:rPr>
-          <w:rFonts w:ascii="Times New Roman" w:hAnsi="Times New Roman"/>
+          <w:b/>
+          <w:color w:val="FF0000"/>
+          <w:sz w:val="24"/>
+          <w:szCs w:val="24"/>
+          <w:lang w:val="en-US"/>
+        </w:rPr>
+      </w:pPr>
+      <w:r>
+        <w:rPr>
+          <w:rFonts w:ascii="Times New Roman" w:hAnsi="Times New Roman"/>
+          <w:b/>
+          <w:color w:val="FF0000"/>
           <w:sz w:val="24"/>
           <w:szCs w:val="24"/>
           <w:lang w:val="en-US"/>
@@ -5406,14 +5875,18 @@
         <w:spacing w:line="480" w:lineRule="auto"/>
         <w:rPr>
           <w:rFonts w:ascii="Times New Roman" w:hAnsi="Times New Roman"/>
-          <w:sz w:val="24"/>
-          <w:szCs w:val="24"/>
-          <w:lang w:val="en-US"/>
-        </w:rPr>
-      </w:pPr>
-      <w:r>
-        <w:rPr>
-          <w:rFonts w:ascii="Times New Roman" w:hAnsi="Times New Roman"/>
+          <w:b/>
+          <w:color w:val="FF0000"/>
+          <w:sz w:val="24"/>
+          <w:szCs w:val="24"/>
+          <w:lang w:val="en-US"/>
+        </w:rPr>
+      </w:pPr>
+      <w:r>
+        <w:rPr>
+          <w:rFonts w:ascii="Times New Roman" w:hAnsi="Times New Roman"/>
+          <w:b/>
+          <w:color w:val="FF0000"/>
           <w:sz w:val="24"/>
           <w:szCs w:val="24"/>
           <w:lang w:val="en-US"/>
@@ -5424,6 +5897,8 @@
       <w:r>
         <w:rPr>
           <w:rFonts w:ascii="Times New Roman" w:hAnsi="Times New Roman"/>
+          <w:b/>
+          <w:color w:val="FF0000"/>
           <w:sz w:val="24"/>
           <w:szCs w:val="24"/>
           <w:lang w:val="en-US"/>
@@ -5434,6 +5909,8 @@
       <w:r>
         <w:rPr>
           <w:rFonts w:ascii="Times New Roman" w:hAnsi="Times New Roman"/>
+          <w:b/>
+          <w:color w:val="FF0000"/>
           <w:sz w:val="24"/>
           <w:szCs w:val="24"/>
           <w:lang w:val="en-US"/>
@@ -5922,12 +6399,32 @@
     </w:p>
     <w:p>
       <w:pPr>
+        <w:spacing w:line="480" w:lineRule="auto"/>
+        <w:rPr>
+          <w:rFonts w:ascii="Times New Roman" w:hAnsi="Times New Roman"/>
+          <w:sz w:val="24"/>
+          <w:szCs w:val="24"/>
+          <w:lang w:val="ru-RU"/>
+        </w:rPr>
+      </w:pPr>
+      <w:r>
+        <w:rPr>
+          <w:rFonts w:ascii="Times New Roman" w:hAnsi="Times New Roman"/>
+          <w:sz w:val="24"/>
+          <w:szCs w:val="24"/>
+          <w:lang w:val="en-US"/>
+        </w:rPr>
+        <w:t>Say that the most functionality is quite trivial, but very useful for users. But the bold requirements related to notifications is not that trivial, it is smart functionality which requires to use some smart algorithms</w:t>
+      </w:r>
+    </w:p>
+    <w:p>
+      <w:pPr>
         <w:pStyle w:val="1"/>
         <w:rPr>
           <w:lang w:val="en-US"/>
         </w:rPr>
       </w:pPr>
-      <w:bookmarkStart w:id="13" w:name="_Toc520637095"/>
+      <w:bookmarkStart w:id="12" w:name="_Toc520637095"/>
       <w:r>
         <w:rPr>
           <w:lang w:val="en-US"/>
@@ -5946,12 +6443,275 @@
         </w:rPr>
         <w:t>Design</w:t>
       </w:r>
+      <w:bookmarkEnd w:id="12"/>
+    </w:p>
+    <w:p>
+      <w:pPr>
+        <w:spacing w:line="480" w:lineRule="auto"/>
+        <w:rPr>
+          <w:lang w:val="en-US"/>
+        </w:rPr>
+      </w:pPr>
+      <w:r>
+        <w:rPr>
+          <w:lang w:val="en-US"/>
+        </w:rPr>
+        <w:t xml:space="preserve">Test </w:t>
+      </w:r>
+    </w:p>
+    <w:p>
+      <w:pPr>
+        <w:pStyle w:val="2"/>
+        <w:rPr>
+          <w:lang w:val="en-US"/>
+        </w:rPr>
+      </w:pPr>
+      <w:bookmarkStart w:id="13" w:name="_Toc520637096"/>
+      <w:r>
+        <w:rPr>
+          <w:lang w:val="en-US"/>
+        </w:rPr>
+        <w:t>3</w:t>
+      </w:r>
+      <w:r>
+        <w:rPr>
+          <w:lang w:val="en-US"/>
+        </w:rPr>
+        <w:t>.1 Monetization strategies</w:t>
+      </w:r>
       <w:bookmarkEnd w:id="13"/>
     </w:p>
     <w:p>
       <w:pPr>
         <w:spacing w:line="480" w:lineRule="auto"/>
         <w:rPr>
+          <w:rFonts w:ascii="Times New Roman" w:hAnsi="Times New Roman"/>
+          <w:sz w:val="24"/>
+          <w:szCs w:val="24"/>
+          <w:lang w:val="ru-RU"/>
+        </w:rPr>
+      </w:pPr>
+      <w:r>
+        <w:rPr>
+          <w:rFonts w:ascii="Times New Roman" w:hAnsi="Times New Roman"/>
+          <w:sz w:val="24"/>
+          <w:szCs w:val="24"/>
+          <w:lang w:val="en-US"/>
+        </w:rPr>
+        <w:t>Each project should</w:t>
+      </w:r>
+      <w:r>
+        <w:rPr>
+          <w:rFonts w:ascii="Times New Roman" w:hAnsi="Times New Roman"/>
+          <w:sz w:val="24"/>
+          <w:szCs w:val="24"/>
+          <w:lang w:val="en-US"/>
+        </w:rPr>
+        <w:t xml:space="preserve"> not onl</w:t>
+      </w:r>
+      <w:bookmarkStart w:id="14" w:name="_GoBack"/>
+      <w:bookmarkEnd w:id="14"/>
+      <w:r>
+        <w:rPr>
+          <w:rFonts w:ascii="Times New Roman" w:hAnsi="Times New Roman"/>
+          <w:sz w:val="24"/>
+          <w:szCs w:val="24"/>
+          <w:lang w:val="en-US"/>
+        </w:rPr>
+        <w:t xml:space="preserve">y help users to solve some problem, but also it should bring revenue to its creators. An application can be </w:t>
+      </w:r>
+      <w:r>
+        <w:rPr>
+          <w:rFonts w:ascii="Times New Roman" w:hAnsi="Times New Roman"/>
+          <w:sz w:val="24"/>
+          <w:szCs w:val="24"/>
+          <w:lang w:val="en-US"/>
+        </w:rPr>
+        <w:t>supplied</w:t>
+      </w:r>
+      <w:r>
+        <w:rPr>
+          <w:rFonts w:ascii="Times New Roman" w:hAnsi="Times New Roman"/>
+          <w:sz w:val="24"/>
+          <w:szCs w:val="24"/>
+          <w:lang w:val="en-US"/>
+        </w:rPr>
+        <w:t xml:space="preserve"> as free or </w:t>
+      </w:r>
+      <w:r>
+        <w:rPr>
+          <w:rFonts w:ascii="Times New Roman" w:hAnsi="Times New Roman"/>
+          <w:sz w:val="24"/>
+          <w:szCs w:val="24"/>
+          <w:lang w:val="en-US"/>
+        </w:rPr>
+        <w:t>as</w:t>
+      </w:r>
+      <w:r>
+        <w:rPr>
+          <w:rFonts w:ascii="Times New Roman" w:hAnsi="Times New Roman"/>
+          <w:sz w:val="24"/>
+          <w:szCs w:val="24"/>
+          <w:lang w:val="en-US"/>
+        </w:rPr>
+        <w:t xml:space="preserve"> one-time paid app.</w:t>
+      </w:r>
+      <w:r>
+        <w:rPr>
+          <w:rFonts w:ascii="Times New Roman" w:hAnsi="Times New Roman"/>
+          <w:sz w:val="24"/>
+          <w:szCs w:val="24"/>
+          <w:lang w:val="en-US"/>
+        </w:rPr>
+        <w:t xml:space="preserve"> </w:t>
+      </w:r>
+      <w:r>
+        <w:rPr>
+          <w:rFonts w:ascii="Times New Roman" w:hAnsi="Times New Roman"/>
+          <w:sz w:val="24"/>
+          <w:szCs w:val="24"/>
+          <w:lang w:val="en-US"/>
+        </w:rPr>
+        <w:t xml:space="preserve">In the case of one-time paid apps, users pay only once to download the app, and all features and updates should be available for free. </w:t>
+      </w:r>
+      <w:r>
+        <w:rPr>
+          <w:rFonts w:ascii="Times New Roman" w:hAnsi="Times New Roman"/>
+          <w:sz w:val="24"/>
+          <w:szCs w:val="24"/>
+          <w:lang w:val="en-US"/>
+        </w:rPr>
+        <w:t>Free applications have several different strategies to make money which are described below in detail.</w:t>
+      </w:r>
+    </w:p>
+    <w:p>
+      <w:pPr>
+        <w:spacing w:line="480" w:lineRule="auto"/>
+        <w:rPr>
+          <w:rFonts w:ascii="Times New Roman" w:hAnsi="Times New Roman"/>
+          <w:sz w:val="24"/>
+          <w:szCs w:val="24"/>
+          <w:lang w:val="en-US"/>
+        </w:rPr>
+      </w:pPr>
+      <w:r>
+        <w:rPr>
+          <w:rFonts w:ascii="Times New Roman" w:hAnsi="Times New Roman"/>
+          <w:sz w:val="24"/>
+          <w:szCs w:val="24"/>
+          <w:lang w:val="en-US"/>
+        </w:rPr>
+        <w:t xml:space="preserve">According to Statista, the amount of paid app downloads decreased remarkably in 2016. </w:t>
+      </w:r>
+      <w:r>
+        <w:rPr>
+          <w:rFonts w:ascii="Times New Roman" w:hAnsi="Times New Roman"/>
+          <w:sz w:val="24"/>
+          <w:szCs w:val="24"/>
+          <w:lang w:val="en-US"/>
+        </w:rPr>
+        <w:t xml:space="preserve">The paid app description should be convincing enough for users to pay for it without sampling. Moreover, this model requires continuous search for new customers to provide stable revenue stream. </w:t>
+      </w:r>
+      <w:r>
+        <w:rPr>
+          <w:rFonts w:ascii="Times New Roman" w:hAnsi="Times New Roman"/>
+          <w:sz w:val="24"/>
+          <w:szCs w:val="24"/>
+          <w:lang w:val="en-US"/>
+        </w:rPr>
+        <w:t xml:space="preserve">As a result, revenues generated from paid apps are expected to </w:t>
+      </w:r>
+      <w:r>
+        <w:rPr>
+          <w:rFonts w:ascii="Times New Roman" w:hAnsi="Times New Roman"/>
+          <w:sz w:val="24"/>
+          <w:szCs w:val="24"/>
+          <w:lang w:val="en-US"/>
+        </w:rPr>
+        <w:t xml:space="preserve">continue to decline </w:t>
+      </w:r>
+      <w:r>
+        <w:rPr>
+          <w:rFonts w:ascii="Times New Roman" w:hAnsi="Times New Roman"/>
+          <w:sz w:val="24"/>
+          <w:szCs w:val="24"/>
+          <w:lang w:val="en-US"/>
+        </w:rPr>
+        <w:t>in</w:t>
+      </w:r>
+      <w:r>
+        <w:rPr>
+          <w:rFonts w:ascii="Times New Roman" w:hAnsi="Times New Roman"/>
+          <w:sz w:val="24"/>
+          <w:szCs w:val="24"/>
+          <w:lang w:val="en-US"/>
+        </w:rPr>
+        <w:t xml:space="preserve"> the upcoming</w:t>
+      </w:r>
+      <w:r>
+        <w:rPr>
+          <w:rFonts w:ascii="Times New Roman" w:hAnsi="Times New Roman"/>
+          <w:sz w:val="24"/>
+          <w:szCs w:val="24"/>
+          <w:lang w:val="en-US"/>
+        </w:rPr>
+        <w:t xml:space="preserve"> years</w:t>
+      </w:r>
+      <w:r>
+        <w:rPr>
+          <w:rFonts w:ascii="Times New Roman" w:hAnsi="Times New Roman"/>
+          <w:sz w:val="24"/>
+          <w:szCs w:val="24"/>
+          <w:lang w:val="en-US"/>
+        </w:rPr>
+        <w:t xml:space="preserve"> and it is </w:t>
+      </w:r>
+      <w:r>
+        <w:rPr>
+          <w:rFonts w:ascii="Times New Roman" w:hAnsi="Times New Roman"/>
+          <w:sz w:val="24"/>
+          <w:szCs w:val="24"/>
+          <w:lang w:val="en-US"/>
+        </w:rPr>
+        <w:t>more preferably</w:t>
+      </w:r>
+      <w:r>
+        <w:rPr>
+          <w:rFonts w:ascii="Times New Roman" w:hAnsi="Times New Roman"/>
+          <w:sz w:val="24"/>
+          <w:szCs w:val="24"/>
+          <w:lang w:val="en-US"/>
+        </w:rPr>
+        <w:t xml:space="preserve"> to focus on free app monetization strategies.</w:t>
+      </w:r>
+    </w:p>
+    <w:p>
+      <w:pPr>
+        <w:pStyle w:val="2"/>
+        <w:rPr>
+          <w:lang w:val="en-US"/>
+        </w:rPr>
+      </w:pPr>
+      <w:bookmarkStart w:id="15" w:name="_Toc520637097"/>
+      <w:r>
+        <w:rPr>
+          <w:lang w:val="en-US"/>
+        </w:rPr>
+        <w:lastRenderedPageBreak/>
+        <w:t>3</w:t>
+      </w:r>
+      <w:r>
+        <w:rPr>
+          <w:lang w:val="en-US"/>
+        </w:rPr>
+        <w:t>.2 UI design</w:t>
+      </w:r>
+      <w:bookmarkEnd w:id="15"/>
+    </w:p>
+    <w:p>
+      <w:pPr>
+        <w:spacing w:line="480" w:lineRule="auto"/>
+        <w:rPr>
           <w:lang w:val="en-US"/>
         </w:rPr>
       </w:pPr>
@@ -5969,7 +6729,7 @@
           <w:lang w:val="en-US"/>
         </w:rPr>
       </w:pPr>
-      <w:bookmarkStart w:id="14" w:name="_Toc520637096"/>
+      <w:bookmarkStart w:id="16" w:name="_Toc520637098"/>
       <w:r>
         <w:rPr>
           <w:lang w:val="en-US"/>
@@ -5980,9 +6740,9 @@
         <w:rPr>
           <w:lang w:val="en-US"/>
         </w:rPr>
-        <w:t>.1 Monetization strategies of mobile applications</w:t>
-      </w:r>
-      <w:bookmarkEnd w:id="14"/>
+        <w:t>.3 Architecture design</w:t>
+      </w:r>
+      <w:bookmarkEnd w:id="16"/>
     </w:p>
     <w:p>
       <w:pPr>
@@ -6000,25 +6760,25 @@
     </w:p>
     <w:p>
       <w:pPr>
-        <w:pStyle w:val="2"/>
-        <w:rPr>
-          <w:lang w:val="en-US"/>
-        </w:rPr>
-      </w:pPr>
-      <w:bookmarkStart w:id="15" w:name="_Toc520637097"/>
-      <w:r>
-        <w:rPr>
-          <w:lang w:val="en-US"/>
-        </w:rPr>
-        <w:t>3</w:t>
-      </w:r>
-      <w:r>
-        <w:rPr>
-          <w:lang w:val="en-US"/>
-        </w:rPr>
-        <w:t>.2 UI design</w:t>
-      </w:r>
-      <w:bookmarkEnd w:id="15"/>
+        <w:pStyle w:val="1"/>
+        <w:rPr>
+          <w:lang w:val="en-US"/>
+        </w:rPr>
+      </w:pPr>
+      <w:bookmarkStart w:id="17" w:name="_Toc520637099"/>
+      <w:r>
+        <w:rPr>
+          <w:lang w:val="en-US"/>
+        </w:rPr>
+        <w:t>4</w:t>
+      </w:r>
+      <w:r>
+        <w:rPr>
+          <w:lang w:val="en-US"/>
+        </w:rPr>
+        <w:t>. Implementation</w:t>
+      </w:r>
+      <w:bookmarkEnd w:id="17"/>
     </w:p>
     <w:p>
       <w:pPr>
@@ -6036,25 +6796,212 @@
     </w:p>
     <w:p>
       <w:pPr>
-        <w:pStyle w:val="2"/>
-        <w:rPr>
-          <w:lang w:val="en-US"/>
-        </w:rPr>
-      </w:pPr>
-      <w:bookmarkStart w:id="16" w:name="_Toc520637098"/>
-      <w:r>
-        <w:rPr>
-          <w:lang w:val="en-US"/>
-        </w:rPr>
-        <w:t>3</w:t>
-      </w:r>
-      <w:r>
-        <w:rPr>
-          <w:lang w:val="en-US"/>
-        </w:rPr>
-        <w:t>.3 Architecture design</w:t>
-      </w:r>
-      <w:bookmarkEnd w:id="16"/>
+        <w:numPr>
+          <w:ilvl w:val="0"/>
+          <w:numId w:val="10"/>
+        </w:numPr>
+        <w:spacing w:line="480" w:lineRule="auto"/>
+        <w:rPr>
+          <w:lang w:val="en-US"/>
+        </w:rPr>
+      </w:pPr>
+      <w:r>
+        <w:rPr>
+          <w:lang w:val="en-US"/>
+        </w:rPr>
+        <w:t>Set limit, send notification if user is getting close to the limit based on the threshold. Very easy, not very smart.</w:t>
+      </w:r>
+    </w:p>
+    <w:p>
+      <w:pPr>
+        <w:numPr>
+          <w:ilvl w:val="0"/>
+          <w:numId w:val="10"/>
+        </w:numPr>
+        <w:spacing w:line="480" w:lineRule="auto"/>
+        <w:rPr>
+          <w:lang w:val="en-US"/>
+        </w:rPr>
+      </w:pPr>
+      <w:r>
+        <w:rPr>
+          <w:lang w:val="en-US"/>
+        </w:rPr>
+        <w:t>Use machine learning, like linear regression to predict the future. Send notification if you predict that user is going to overspend</w:t>
+      </w:r>
+    </w:p>
+    <w:p>
+      <w:pPr>
+        <w:numPr>
+          <w:ilvl w:val="0"/>
+          <w:numId w:val="10"/>
+        </w:numPr>
+        <w:spacing w:line="480" w:lineRule="auto"/>
+        <w:rPr>
+          <w:lang w:val="en-US"/>
+        </w:rPr>
+      </w:pPr>
+      <w:r>
+        <w:rPr>
+          <w:lang w:val="en-US"/>
+        </w:rPr>
+        <w:t>Calculate average expenditure. Calculate the remaining number of days. Calculate based on it if user has enough money</w:t>
+      </w:r>
+    </w:p>
+    <w:p>
+      <w:pPr>
+        <w:numPr>
+          <w:ilvl w:val="0"/>
+          <w:numId w:val="10"/>
+        </w:numPr>
+        <w:spacing w:line="480" w:lineRule="auto"/>
+        <w:rPr>
+          <w:lang w:val="en-US"/>
+        </w:rPr>
+      </w:pPr>
+      <w:r>
+        <w:rPr>
+          <w:lang w:val="en-US"/>
+        </w:rPr>
+        <w:t>Use Item-based recommendation algorithm. You can ask user if notification was useful</w:t>
+      </w:r>
+      <w:r>
+        <w:rPr>
+          <w:lang w:val="en-US"/>
+        </w:rPr>
+        <w:t xml:space="preserve"> and adapt it.</w:t>
+      </w:r>
+    </w:p>
+    <w:p>
+      <w:pPr>
+        <w:pStyle w:val="1"/>
+        <w:rPr>
+          <w:lang w:val="en-US"/>
+        </w:rPr>
+      </w:pPr>
+      <w:bookmarkStart w:id="18" w:name="_Toc520637100"/>
+      <w:r>
+        <w:rPr>
+          <w:lang w:val="en-US"/>
+        </w:rPr>
+        <w:t>5</w:t>
+      </w:r>
+      <w:r>
+        <w:rPr>
+          <w:lang w:val="en-US"/>
+        </w:rPr>
+        <w:t>. Testing and evaluation</w:t>
+      </w:r>
+      <w:bookmarkEnd w:id="18"/>
+    </w:p>
+    <w:p>
+      <w:pPr>
+        <w:spacing w:line="480" w:lineRule="auto"/>
+        <w:rPr>
+          <w:lang w:val="en-US"/>
+        </w:rPr>
+      </w:pPr>
+      <w:r>
+        <w:rPr>
+          <w:lang w:val="en-US"/>
+        </w:rPr>
+        <w:t>Test cases</w:t>
+      </w:r>
+    </w:p>
+    <w:p>
+      <w:pPr>
+        <w:spacing w:line="480" w:lineRule="auto"/>
+        <w:rPr>
+          <w:lang w:val="en-US"/>
+        </w:rPr>
+      </w:pPr>
+      <w:r>
+        <w:rPr>
+          <w:lang w:val="en-US"/>
+        </w:rPr>
+        <w:t xml:space="preserve">Does your algorithm send the recommendation when it </w:t>
+      </w:r>
+      <w:proofErr w:type="gramStart"/>
+      <w:r>
+        <w:rPr>
+          <w:lang w:val="en-US"/>
+        </w:rPr>
+        <w:t>should</w:t>
+      </w:r>
+      <w:proofErr w:type="gramEnd"/>
+    </w:p>
+    <w:p>
+      <w:pPr>
+        <w:spacing w:line="480" w:lineRule="auto"/>
+        <w:rPr>
+          <w:lang w:val="en-US"/>
+        </w:rPr>
+      </w:pPr>
+      <w:r>
+        <w:rPr>
+          <w:lang w:val="en-US"/>
+        </w:rPr>
+        <w:t xml:space="preserve">Is it annoying to user, is it </w:t>
+      </w:r>
+      <w:proofErr w:type="gramStart"/>
+      <w:r>
+        <w:rPr>
+          <w:lang w:val="en-US"/>
+        </w:rPr>
+        <w:t>helpful</w:t>
+      </w:r>
+      <w:proofErr w:type="gramEnd"/>
+    </w:p>
+    <w:p>
+      <w:pPr>
+        <w:spacing w:line="480" w:lineRule="auto"/>
+        <w:rPr>
+          <w:lang w:val="en-US"/>
+        </w:rPr>
+      </w:pPr>
+      <w:r>
+        <w:rPr>
+          <w:lang w:val="en-US"/>
+        </w:rPr>
+        <w:t>Machine learning prediction</w:t>
+      </w:r>
+    </w:p>
+    <w:p>
+      <w:pPr>
+        <w:spacing w:line="480" w:lineRule="auto"/>
+        <w:rPr>
+          <w:lang w:val="en-US"/>
+        </w:rPr>
+      </w:pPr>
+      <w:r>
+        <w:rPr>
+          <w:lang w:val="en-US"/>
+        </w:rPr>
+        <w:t>Item based is not recommendation system</w:t>
+      </w:r>
+    </w:p>
+    <w:p>
+      <w:pPr>
+        <w:pStyle w:val="1"/>
+        <w:rPr>
+          <w:lang w:val="en-US"/>
+        </w:rPr>
+      </w:pPr>
+      <w:bookmarkStart w:id="19" w:name="_Toc520637101"/>
+      <w:r>
+        <w:rPr>
+          <w:lang w:val="en-US"/>
+        </w:rPr>
+        <w:lastRenderedPageBreak/>
+        <w:t>6</w:t>
+      </w:r>
+      <w:r>
+        <w:rPr>
+          <w:lang w:val="en-US"/>
+        </w:rPr>
+        <w:t>. Conclusions</w:t>
+      </w:r>
+      <w:bookmarkEnd w:id="19"/>
     </w:p>
     <w:p>
       <w:pPr>
@@ -6077,120 +7024,11 @@
           <w:lang w:val="en-US"/>
         </w:rPr>
       </w:pPr>
-      <w:bookmarkStart w:id="17" w:name="_Toc520637099"/>
-      <w:r>
-        <w:rPr>
-          <w:lang w:val="en-US"/>
-        </w:rPr>
-        <w:t>4</w:t>
-      </w:r>
-      <w:r>
-        <w:rPr>
-          <w:lang w:val="en-US"/>
-        </w:rPr>
-        <w:t>. Implementation</w:t>
-      </w:r>
-      <w:bookmarkEnd w:id="17"/>
-    </w:p>
-    <w:p>
-      <w:pPr>
-        <w:spacing w:line="480" w:lineRule="auto"/>
-        <w:rPr>
-          <w:lang w:val="en-US"/>
-        </w:rPr>
-      </w:pPr>
-      <w:r>
-        <w:rPr>
-          <w:lang w:val="en-US"/>
-        </w:rPr>
-        <w:t xml:space="preserve">Test </w:t>
-      </w:r>
-    </w:p>
-    <w:p>
-      <w:pPr>
-        <w:pStyle w:val="1"/>
-        <w:rPr>
-          <w:lang w:val="en-US"/>
-        </w:rPr>
-      </w:pPr>
-      <w:bookmarkStart w:id="18" w:name="_Toc520637100"/>
-      <w:r>
-        <w:rPr>
-          <w:lang w:val="en-US"/>
-        </w:rPr>
-        <w:t>5</w:t>
-      </w:r>
-      <w:r>
-        <w:rPr>
-          <w:lang w:val="en-US"/>
-        </w:rPr>
-        <w:t>. Testing and evaluation</w:t>
-      </w:r>
-      <w:bookmarkEnd w:id="18"/>
-    </w:p>
-    <w:p>
-      <w:pPr>
-        <w:spacing w:line="480" w:lineRule="auto"/>
-        <w:rPr>
-          <w:lang w:val="en-US"/>
-        </w:rPr>
-      </w:pPr>
-      <w:r>
-        <w:rPr>
-          <w:lang w:val="en-US"/>
-        </w:rPr>
-        <w:t xml:space="preserve">Test </w:t>
-      </w:r>
-    </w:p>
-    <w:p>
-      <w:pPr>
-        <w:pStyle w:val="1"/>
-        <w:rPr>
-          <w:lang w:val="en-US"/>
-        </w:rPr>
-      </w:pPr>
-      <w:bookmarkStart w:id="19" w:name="_Toc520637101"/>
-      <w:r>
-        <w:rPr>
-          <w:lang w:val="en-US"/>
-        </w:rPr>
-        <w:t>6</w:t>
-      </w:r>
-      <w:r>
-        <w:rPr>
-          <w:lang w:val="en-US"/>
-        </w:rPr>
-        <w:t>. Conclusions</w:t>
-      </w:r>
-      <w:bookmarkEnd w:id="19"/>
-    </w:p>
-    <w:p>
-      <w:pPr>
-        <w:spacing w:line="480" w:lineRule="auto"/>
-        <w:rPr>
-          <w:lang w:val="en-US"/>
-        </w:rPr>
-      </w:pPr>
-      <w:r>
-        <w:rPr>
-          <w:lang w:val="en-US"/>
-        </w:rPr>
-        <w:t xml:space="preserve">Test </w:t>
-      </w:r>
-    </w:p>
-    <w:p>
-      <w:pPr>
-        <w:pStyle w:val="1"/>
-        <w:rPr>
-          <w:lang w:val="en-US"/>
-        </w:rPr>
-      </w:pPr>
       <w:bookmarkStart w:id="20" w:name="_Toc520637102"/>
       <w:r>
         <w:rPr>
           <w:lang w:val="en-US"/>
         </w:rPr>
-        <w:lastRenderedPageBreak/>
         <w:t>7</w:t>
       </w:r>
       <w:r>
@@ -6507,9 +7345,9 @@
     </w:lvl>
   </w:abstractNum>
   <w:abstractNum w:abstractNumId="1" w15:restartNumberingAfterBreak="0">
-    <w:nsid w:val="089D2E3B"/>
+    <w:nsid w:val="04E60B32"/>
     <w:multiLevelType w:val="hybridMultilevel"/>
-    <w:tmpl w:val="B2C0E292"/>
+    <w:tmpl w:val="44A6F6C6"/>
     <w:lvl w:ilvl="0" w:tplc="0419000F">
       <w:start w:val="1"/>
       <w:numFmt w:val="decimal"/>
@@ -6596,9 +7434,9 @@
     </w:lvl>
   </w:abstractNum>
   <w:abstractNum w:abstractNumId="2" w15:restartNumberingAfterBreak="0">
-    <w:nsid w:val="121D182F"/>
+    <w:nsid w:val="089D2E3B"/>
     <w:multiLevelType w:val="hybridMultilevel"/>
-    <w:tmpl w:val="799006B8"/>
+    <w:tmpl w:val="B2C0E292"/>
     <w:lvl w:ilvl="0" w:tplc="0419000F">
       <w:start w:val="1"/>
       <w:numFmt w:val="decimal"/>
@@ -6685,9 +7523,9 @@
     </w:lvl>
   </w:abstractNum>
   <w:abstractNum w:abstractNumId="3" w15:restartNumberingAfterBreak="0">
-    <w:nsid w:val="213B1924"/>
+    <w:nsid w:val="121D182F"/>
     <w:multiLevelType w:val="hybridMultilevel"/>
-    <w:tmpl w:val="2AF2073C"/>
+    <w:tmpl w:val="799006B8"/>
     <w:lvl w:ilvl="0" w:tplc="0419000F">
       <w:start w:val="1"/>
       <w:numFmt w:val="decimal"/>
@@ -6774,6 +7612,95 @@
     </w:lvl>
   </w:abstractNum>
   <w:abstractNum w:abstractNumId="4" w15:restartNumberingAfterBreak="0">
+    <w:nsid w:val="213B1924"/>
+    <w:multiLevelType w:val="hybridMultilevel"/>
+    <w:tmpl w:val="2AF2073C"/>
+    <w:lvl w:ilvl="0" w:tplc="0419000F">
+      <w:start w:val="1"/>
+      <w:numFmt w:val="decimal"/>
+      <w:lvlText w:val="%1."/>
+      <w:lvlJc w:val="left"/>
+      <w:pPr>
+        <w:ind w:left="720" w:hanging="360"/>
+      </w:pPr>
+      <w:rPr>
+        <w:rFonts w:hint="default"/>
+      </w:rPr>
+    </w:lvl>
+    <w:lvl w:ilvl="1" w:tplc="04190019" w:tentative="1">
+      <w:start w:val="1"/>
+      <w:numFmt w:val="lowerLetter"/>
+      <w:lvlText w:val="%2."/>
+      <w:lvlJc w:val="left"/>
+      <w:pPr>
+        <w:ind w:left="1440" w:hanging="360"/>
+      </w:pPr>
+    </w:lvl>
+    <w:lvl w:ilvl="2" w:tplc="0419001B" w:tentative="1">
+      <w:start w:val="1"/>
+      <w:numFmt w:val="lowerRoman"/>
+      <w:lvlText w:val="%3."/>
+      <w:lvlJc w:val="right"/>
+      <w:pPr>
+        <w:ind w:left="2160" w:hanging="180"/>
+      </w:pPr>
+    </w:lvl>
+    <w:lvl w:ilvl="3" w:tplc="0419000F" w:tentative="1">
+      <w:start w:val="1"/>
+      <w:numFmt w:val="decimal"/>
+      <w:lvlText w:val="%4."/>
+      <w:lvlJc w:val="left"/>
+      <w:pPr>
+        <w:ind w:left="2880" w:hanging="360"/>
+      </w:pPr>
+    </w:lvl>
+    <w:lvl w:ilvl="4" w:tplc="04190019" w:tentative="1">
+      <w:start w:val="1"/>
+      <w:numFmt w:val="lowerLetter"/>
+      <w:lvlText w:val="%5."/>
+      <w:lvlJc w:val="left"/>
+      <w:pPr>
+        <w:ind w:left="3600" w:hanging="360"/>
+      </w:pPr>
+    </w:lvl>
+    <w:lvl w:ilvl="5" w:tplc="0419001B" w:tentative="1">
+      <w:start w:val="1"/>
+      <w:numFmt w:val="lowerRoman"/>
+      <w:lvlText w:val="%6."/>
+      <w:lvlJc w:val="right"/>
+      <w:pPr>
+        <w:ind w:left="4320" w:hanging="180"/>
+      </w:pPr>
+    </w:lvl>
+    <w:lvl w:ilvl="6" w:tplc="0419000F" w:tentative="1">
+      <w:start w:val="1"/>
+      <w:numFmt w:val="decimal"/>
+      <w:lvlText w:val="%7."/>
+      <w:lvlJc w:val="left"/>
+      <w:pPr>
+        <w:ind w:left="5040" w:hanging="360"/>
+      </w:pPr>
+    </w:lvl>
+    <w:lvl w:ilvl="7" w:tplc="04190019" w:tentative="1">
+      <w:start w:val="1"/>
+      <w:numFmt w:val="lowerLetter"/>
+      <w:lvlText w:val="%8."/>
+      <w:lvlJc w:val="left"/>
+      <w:pPr>
+        <w:ind w:left="5760" w:hanging="360"/>
+      </w:pPr>
+    </w:lvl>
+    <w:lvl w:ilvl="8" w:tplc="0419001B" w:tentative="1">
+      <w:start w:val="1"/>
+      <w:numFmt w:val="lowerRoman"/>
+      <w:lvlText w:val="%9."/>
+      <w:lvlJc w:val="right"/>
+      <w:pPr>
+        <w:ind w:left="6480" w:hanging="180"/>
+      </w:pPr>
+    </w:lvl>
+  </w:abstractNum>
+  <w:abstractNum w:abstractNumId="5" w15:restartNumberingAfterBreak="0">
     <w:nsid w:val="29031D9B"/>
     <w:multiLevelType w:val="hybridMultilevel"/>
     <w:tmpl w:val="FBF8F82C"/>
@@ -6886,7 +7813,7 @@
       </w:rPr>
     </w:lvl>
   </w:abstractNum>
-  <w:abstractNum w:abstractNumId="5" w15:restartNumberingAfterBreak="0">
+  <w:abstractNum w:abstractNumId="6" w15:restartNumberingAfterBreak="0">
     <w:nsid w:val="2E2C10D7"/>
     <w:multiLevelType w:val="hybridMultilevel"/>
     <w:tmpl w:val="50D8FA96"/>
@@ -6975,7 +7902,7 @@
       </w:pPr>
     </w:lvl>
   </w:abstractNum>
-  <w:abstractNum w:abstractNumId="6" w15:restartNumberingAfterBreak="0">
+  <w:abstractNum w:abstractNumId="7" w15:restartNumberingAfterBreak="0">
     <w:nsid w:val="6EF2062B"/>
     <w:multiLevelType w:val="hybridMultilevel"/>
     <w:tmpl w:val="BA1A1FDE"/>
@@ -7064,7 +7991,7 @@
       </w:pPr>
     </w:lvl>
   </w:abstractNum>
-  <w:abstractNum w:abstractNumId="7" w15:restartNumberingAfterBreak="0">
+  <w:abstractNum w:abstractNumId="8" w15:restartNumberingAfterBreak="0">
     <w:nsid w:val="754D67F8"/>
     <w:multiLevelType w:val="hybridMultilevel"/>
     <w:tmpl w:val="F5FC5DFC"/>
@@ -7153,7 +8080,7 @@
       </w:pPr>
     </w:lvl>
   </w:abstractNum>
-  <w:abstractNum w:abstractNumId="8" w15:restartNumberingAfterBreak="0">
+  <w:abstractNum w:abstractNumId="9" w15:restartNumberingAfterBreak="0">
     <w:nsid w:val="77315B22"/>
     <w:multiLevelType w:val="hybridMultilevel"/>
     <w:tmpl w:val="CBA04728"/>
@@ -7243,31 +8170,34 @@
     </w:lvl>
   </w:abstractNum>
   <w:num w:numId="1">
+    <w:abstractNumId w:val="5"/>
+  </w:num>
+  <w:num w:numId="2">
     <w:abstractNumId w:val="4"/>
   </w:num>
-  <w:num w:numId="2">
+  <w:num w:numId="3">
+    <w:abstractNumId w:val="7"/>
+  </w:num>
+  <w:num w:numId="4">
+    <w:abstractNumId w:val="2"/>
+  </w:num>
+  <w:num w:numId="5">
     <w:abstractNumId w:val="3"/>
   </w:num>
-  <w:num w:numId="3">
+  <w:num w:numId="6">
     <w:abstractNumId w:val="6"/>
-  </w:num>
-  <w:num w:numId="4">
-    <w:abstractNumId w:val="1"/>
-  </w:num>
-  <w:num w:numId="5">
-    <w:abstractNumId w:val="2"/>
-  </w:num>
-  <w:num w:numId="6">
-    <w:abstractNumId w:val="5"/>
   </w:num>
   <w:num w:numId="7">
     <w:abstractNumId w:val="0"/>
   </w:num>
   <w:num w:numId="8">
+    <w:abstractNumId w:val="9"/>
+  </w:num>
+  <w:num w:numId="9">
     <w:abstractNumId w:val="8"/>
   </w:num>
-  <w:num w:numId="9">
-    <w:abstractNumId w:val="7"/>
+  <w:num w:numId="10">
+    <w:abstractNumId w:val="1"/>
   </w:num>
 </w:numbering>
 </file>
@@ -8162,7 +9092,7 @@
 </file>
 
 <file path=customXml/itemProps1.xml><?xml version="1.0" encoding="utf-8"?>
-<ds:datastoreItem xmlns:ds="http://schemas.openxmlformats.org/officeDocument/2006/customXml" ds:itemID="{96CA70D2-3D4F-4A46-8FB1-A89FDD596033}">
+<ds:datastoreItem xmlns:ds="http://schemas.openxmlformats.org/officeDocument/2006/customXml" ds:itemID="{509E147E-5408-4C84-B07B-08FF2247D7B3}">
   <ds:schemaRefs>
     <ds:schemaRef ds:uri="http://schemas.openxmlformats.org/officeDocument/2006/bibliography"/>
   </ds:schemaRefs>

</xml_diff>

<commit_message>
Fixed typo, finished database design chapter.
</commit_message>
<xml_diff>
--- a/Report.docx
+++ b/Report.docx
@@ -2398,9 +2398,7 @@
         <w:lastRenderedPageBreak/>
         <w:t>Introduction</w:t>
       </w:r>
-      <w:bookmarkStart w:id="1" w:name="_GoBack"/>
       <w:bookmarkEnd w:id="0"/>
-      <w:bookmarkEnd w:id="1"/>
     </w:p>
     <w:p>
       <w:pPr>
@@ -2714,7 +2712,7 @@
           <w:lang w:val="en-US"/>
         </w:rPr>
       </w:pPr>
-      <w:bookmarkStart w:id="2" w:name="_Toc521001268"/>
+      <w:bookmarkStart w:id="1" w:name="_Toc521001268"/>
       <w:r>
         <w:rPr>
           <w:lang w:val="en-US"/>
@@ -2740,16 +2738,411 @@
         </w:rPr>
         <w:t>esearch</w:t>
       </w:r>
+      <w:bookmarkEnd w:id="1"/>
+    </w:p>
+    <w:p>
+      <w:pPr>
+        <w:pStyle w:val="2"/>
+        <w:rPr>
+          <w:lang w:val="en-US"/>
+        </w:rPr>
+      </w:pPr>
+      <w:bookmarkStart w:id="2" w:name="_Toc521001269"/>
+      <w:r>
+        <w:rPr>
+          <w:lang w:val="en-US"/>
+        </w:rPr>
+        <w:t>1</w:t>
+      </w:r>
+      <w:r>
+        <w:rPr>
+          <w:lang w:val="en-US"/>
+        </w:rPr>
+        <w:t>.1 Analysis of flagships’ accountancy solutions</w:t>
+      </w:r>
       <w:bookmarkEnd w:id="2"/>
     </w:p>
     <w:p>
       <w:pPr>
-        <w:pStyle w:val="2"/>
-        <w:rPr>
-          <w:lang w:val="en-US"/>
-        </w:rPr>
-      </w:pPr>
-      <w:bookmarkStart w:id="3" w:name="_Toc521001269"/>
+        <w:spacing w:line="480" w:lineRule="auto"/>
+        <w:rPr>
+          <w:rFonts w:ascii="Times New Roman" w:hAnsi="Times New Roman"/>
+          <w:sz w:val="24"/>
+          <w:szCs w:val="24"/>
+          <w:lang w:val="en-US"/>
+        </w:rPr>
+      </w:pPr>
+      <w:r>
+        <w:rPr>
+          <w:rFonts w:ascii="Times New Roman" w:hAnsi="Times New Roman"/>
+          <w:sz w:val="24"/>
+          <w:szCs w:val="24"/>
+          <w:lang w:val="en-US"/>
+        </w:rPr>
+        <w:t>T</w:t>
+      </w:r>
+      <w:r>
+        <w:rPr>
+          <w:rFonts w:ascii="Times New Roman" w:hAnsi="Times New Roman"/>
+          <w:sz w:val="24"/>
+          <w:szCs w:val="24"/>
+          <w:lang w:val="en-US"/>
+        </w:rPr>
+        <w:t xml:space="preserve">he problem of finance management is not new, and </w:t>
+      </w:r>
+      <w:r>
+        <w:rPr>
+          <w:rFonts w:ascii="Times New Roman" w:hAnsi="Times New Roman"/>
+          <w:sz w:val="24"/>
+          <w:szCs w:val="24"/>
+          <w:lang w:val="en-US"/>
+        </w:rPr>
+        <w:t>plenty</w:t>
+      </w:r>
+      <w:r>
+        <w:rPr>
+          <w:rFonts w:ascii="Times New Roman" w:hAnsi="Times New Roman"/>
+          <w:sz w:val="24"/>
+          <w:szCs w:val="24"/>
+          <w:lang w:val="en-US"/>
+        </w:rPr>
+        <w:t xml:space="preserve"> solutions have been already developed to address it. To learn more about important issues and aspects of accounting, the large business solutions from flagship corporations have been investigated and analysed. </w:t>
+      </w:r>
+      <w:r>
+        <w:rPr>
+          <w:rFonts w:ascii="Times New Roman" w:hAnsi="Times New Roman"/>
+          <w:sz w:val="24"/>
+          <w:szCs w:val="24"/>
+          <w:lang w:val="en-US"/>
+        </w:rPr>
+        <w:t>These solutions are oriented on mainly large and medium</w:t>
+      </w:r>
+      <w:r>
+        <w:rPr>
+          <w:rFonts w:ascii="Times New Roman" w:hAnsi="Times New Roman"/>
+          <w:sz w:val="24"/>
+          <w:szCs w:val="24"/>
+          <w:lang w:val="en-US"/>
+        </w:rPr>
+        <w:t>-sized</w:t>
+      </w:r>
+      <w:r>
+        <w:rPr>
+          <w:rFonts w:ascii="Times New Roman" w:hAnsi="Times New Roman"/>
+          <w:sz w:val="24"/>
+          <w:szCs w:val="24"/>
+          <w:lang w:val="en-US"/>
+        </w:rPr>
+        <w:t xml:space="preserve"> businesses and are quite expensive. Companies which </w:t>
+      </w:r>
+      <w:r>
+        <w:rPr>
+          <w:rFonts w:ascii="Times New Roman" w:hAnsi="Times New Roman"/>
+          <w:sz w:val="24"/>
+          <w:szCs w:val="24"/>
+          <w:lang w:val="en-US"/>
+        </w:rPr>
+        <w:t>can afford those solutions</w:t>
+      </w:r>
+      <w:r>
+        <w:rPr>
+          <w:rFonts w:ascii="Times New Roman" w:hAnsi="Times New Roman"/>
+          <w:sz w:val="24"/>
+          <w:szCs w:val="24"/>
+          <w:lang w:val="en-US"/>
+        </w:rPr>
+        <w:t xml:space="preserve"> have many complex processes to maintain; therefore, by buying accounting solutions they can gain greater control of their finances, automate </w:t>
+      </w:r>
+      <w:r>
+        <w:rPr>
+          <w:rFonts w:ascii="Times New Roman" w:hAnsi="Times New Roman"/>
+          <w:sz w:val="24"/>
+          <w:szCs w:val="24"/>
+          <w:lang w:val="en-US"/>
+        </w:rPr>
+        <w:t xml:space="preserve">routine tasks and </w:t>
+      </w:r>
+      <w:r>
+        <w:rPr>
+          <w:rFonts w:ascii="Times New Roman" w:hAnsi="Times New Roman"/>
+          <w:sz w:val="24"/>
+          <w:szCs w:val="24"/>
+          <w:lang w:val="en-US"/>
+        </w:rPr>
+        <w:t xml:space="preserve">as a result </w:t>
+      </w:r>
+      <w:r>
+        <w:rPr>
+          <w:rFonts w:ascii="Times New Roman" w:hAnsi="Times New Roman"/>
+          <w:sz w:val="24"/>
+          <w:szCs w:val="24"/>
+          <w:lang w:val="en-US"/>
+        </w:rPr>
+        <w:t xml:space="preserve">make better decisions over time. </w:t>
+      </w:r>
+      <w:r>
+        <w:rPr>
+          <w:rFonts w:ascii="Times New Roman" w:hAnsi="Times New Roman"/>
+          <w:sz w:val="24"/>
+          <w:szCs w:val="24"/>
+          <w:lang w:val="en-US"/>
+        </w:rPr>
+        <w:t>Many experts and developers have been working on t</w:t>
+      </w:r>
+      <w:r>
+        <w:rPr>
+          <w:rFonts w:ascii="Times New Roman" w:hAnsi="Times New Roman"/>
+          <w:sz w:val="24"/>
+          <w:szCs w:val="24"/>
+          <w:lang w:val="en-US"/>
+        </w:rPr>
+        <w:t>h</w:t>
+      </w:r>
+      <w:r>
+        <w:rPr>
+          <w:rFonts w:ascii="Times New Roman" w:hAnsi="Times New Roman"/>
+          <w:sz w:val="24"/>
+          <w:szCs w:val="24"/>
+          <w:lang w:val="en-US"/>
+        </w:rPr>
+        <w:t>e flagships’ solutions</w:t>
+      </w:r>
+      <w:r>
+        <w:rPr>
+          <w:rFonts w:ascii="Times New Roman" w:hAnsi="Times New Roman"/>
+          <w:sz w:val="24"/>
+          <w:szCs w:val="24"/>
+          <w:lang w:val="en-US"/>
+        </w:rPr>
+        <w:t xml:space="preserve"> </w:t>
+      </w:r>
+      <w:r>
+        <w:rPr>
+          <w:rFonts w:ascii="Times New Roman" w:hAnsi="Times New Roman"/>
+          <w:sz w:val="24"/>
+          <w:szCs w:val="24"/>
+          <w:lang w:val="en-US"/>
+        </w:rPr>
+        <w:t>for years, so t</w:t>
+      </w:r>
+      <w:r>
+        <w:rPr>
+          <w:rFonts w:ascii="Times New Roman" w:hAnsi="Times New Roman"/>
+          <w:sz w:val="24"/>
+          <w:szCs w:val="24"/>
+          <w:lang w:val="en-US"/>
+        </w:rPr>
+        <w:t xml:space="preserve">heir analysis </w:t>
+      </w:r>
+      <w:r>
+        <w:rPr>
+          <w:rFonts w:ascii="Times New Roman" w:hAnsi="Times New Roman"/>
+          <w:sz w:val="24"/>
+          <w:szCs w:val="24"/>
+          <w:lang w:val="en-US"/>
+        </w:rPr>
+        <w:t>might</w:t>
+      </w:r>
+      <w:r>
+        <w:rPr>
+          <w:rFonts w:ascii="Times New Roman" w:hAnsi="Times New Roman"/>
+          <w:sz w:val="24"/>
+          <w:szCs w:val="24"/>
+          <w:lang w:val="en-US"/>
+        </w:rPr>
+        <w:t xml:space="preserve"> help to discover essential capabilities and </w:t>
+      </w:r>
+      <w:r>
+        <w:rPr>
+          <w:rFonts w:ascii="Times New Roman" w:hAnsi="Times New Roman"/>
+          <w:sz w:val="24"/>
+          <w:szCs w:val="24"/>
+          <w:lang w:val="en-US"/>
+        </w:rPr>
+        <w:t>give an idea of vital</w:t>
+      </w:r>
+      <w:r>
+        <w:rPr>
+          <w:rFonts w:ascii="Times New Roman" w:hAnsi="Times New Roman"/>
+          <w:sz w:val="24"/>
+          <w:szCs w:val="24"/>
+          <w:lang w:val="en-US"/>
+        </w:rPr>
+        <w:t xml:space="preserve"> features which can be </w:t>
+      </w:r>
+      <w:r>
+        <w:rPr>
+          <w:rFonts w:ascii="Times New Roman" w:hAnsi="Times New Roman"/>
+          <w:sz w:val="24"/>
+          <w:szCs w:val="24"/>
+          <w:lang w:val="en-US"/>
+        </w:rPr>
+        <w:t>inherited</w:t>
+      </w:r>
+      <w:r>
+        <w:rPr>
+          <w:rFonts w:ascii="Times New Roman" w:hAnsi="Times New Roman"/>
+          <w:sz w:val="24"/>
+          <w:szCs w:val="24"/>
+          <w:lang w:val="en-US"/>
+        </w:rPr>
+        <w:t xml:space="preserve"> </w:t>
+      </w:r>
+      <w:r>
+        <w:rPr>
+          <w:rFonts w:ascii="Times New Roman" w:hAnsi="Times New Roman"/>
+          <w:sz w:val="24"/>
+          <w:szCs w:val="24"/>
+          <w:lang w:val="en-US"/>
+        </w:rPr>
+        <w:t>to help ordinal individuals with tighter budgets.</w:t>
+      </w:r>
+    </w:p>
+    <w:p>
+      <w:pPr>
+        <w:spacing w:after="0" w:line="480" w:lineRule="auto"/>
+        <w:rPr>
+          <w:rFonts w:ascii="Times New Roman" w:hAnsi="Times New Roman"/>
+          <w:sz w:val="24"/>
+          <w:szCs w:val="24"/>
+          <w:lang w:val="en-US"/>
+        </w:rPr>
+      </w:pPr>
+      <w:r>
+        <w:rPr>
+          <w:rFonts w:ascii="Times New Roman" w:hAnsi="Times New Roman"/>
+          <w:sz w:val="24"/>
+          <w:szCs w:val="24"/>
+          <w:lang w:val="en-US"/>
+        </w:rPr>
+        <w:t xml:space="preserve">Solutions of four corporations have been investigated: </w:t>
+      </w:r>
+      <w:r>
+        <w:rPr>
+          <w:rFonts w:ascii="Times New Roman" w:hAnsi="Times New Roman"/>
+          <w:sz w:val="24"/>
+          <w:szCs w:val="24"/>
+          <w:lang w:val="en-US"/>
+        </w:rPr>
+        <w:t>SAP</w:t>
+      </w:r>
+      <w:r>
+        <w:rPr>
+          <w:rFonts w:ascii="Times New Roman" w:hAnsi="Times New Roman"/>
+          <w:sz w:val="24"/>
+          <w:szCs w:val="24"/>
+          <w:lang w:val="en-US"/>
+        </w:rPr>
+        <w:t xml:space="preserve">, </w:t>
+      </w:r>
+      <w:r>
+        <w:rPr>
+          <w:rFonts w:ascii="Times New Roman" w:hAnsi="Times New Roman"/>
+          <w:sz w:val="24"/>
+          <w:szCs w:val="24"/>
+          <w:lang w:val="en-US"/>
+        </w:rPr>
+        <w:t>Oracle</w:t>
+      </w:r>
+      <w:r>
+        <w:rPr>
+          <w:rFonts w:ascii="Times New Roman" w:hAnsi="Times New Roman"/>
+          <w:sz w:val="24"/>
+          <w:szCs w:val="24"/>
+          <w:lang w:val="en-US"/>
+        </w:rPr>
+        <w:t xml:space="preserve">, Microsoft and Sage. The products of the first </w:t>
+      </w:r>
+      <w:r>
+        <w:rPr>
+          <w:rFonts w:ascii="Times New Roman" w:hAnsi="Times New Roman"/>
+          <w:sz w:val="24"/>
+          <w:szCs w:val="24"/>
+          <w:lang w:val="en-US"/>
+        </w:rPr>
+        <w:t>two</w:t>
+      </w:r>
+      <w:r>
+        <w:rPr>
+          <w:rFonts w:ascii="Times New Roman" w:hAnsi="Times New Roman"/>
+          <w:sz w:val="24"/>
+          <w:szCs w:val="24"/>
+          <w:lang w:val="en-US"/>
+        </w:rPr>
+        <w:t xml:space="preserve"> companies (SAP</w:t>
+      </w:r>
+      <w:r>
+        <w:rPr>
+          <w:rFonts w:ascii="Times New Roman" w:hAnsi="Times New Roman"/>
+          <w:sz w:val="24"/>
+          <w:szCs w:val="24"/>
+          <w:lang w:val="en-US"/>
+        </w:rPr>
+        <w:t>, Oracle</w:t>
+      </w:r>
+      <w:r>
+        <w:rPr>
+          <w:rFonts w:ascii="Times New Roman" w:hAnsi="Times New Roman"/>
+          <w:sz w:val="24"/>
+          <w:szCs w:val="24"/>
+          <w:lang w:val="en-US"/>
+        </w:rPr>
+        <w:t xml:space="preserve">) are mainly intended for large and medium-sized enterprises, whereas the last </w:t>
+      </w:r>
+      <w:r>
+        <w:rPr>
+          <w:rFonts w:ascii="Times New Roman" w:hAnsi="Times New Roman"/>
+          <w:sz w:val="24"/>
+          <w:szCs w:val="24"/>
+          <w:lang w:val="en-US"/>
+        </w:rPr>
+        <w:t xml:space="preserve">two </w:t>
+      </w:r>
+      <w:r>
+        <w:rPr>
+          <w:rFonts w:ascii="Times New Roman" w:hAnsi="Times New Roman"/>
+          <w:sz w:val="24"/>
+          <w:szCs w:val="24"/>
+          <w:lang w:val="en-US"/>
+        </w:rPr>
+        <w:t>company (</w:t>
+      </w:r>
+      <w:r>
+        <w:rPr>
+          <w:rFonts w:ascii="Times New Roman" w:hAnsi="Times New Roman"/>
+          <w:sz w:val="24"/>
+          <w:szCs w:val="24"/>
+          <w:lang w:val="en-US"/>
+        </w:rPr>
+        <w:t xml:space="preserve">Microsoft, </w:t>
+      </w:r>
+      <w:r>
+        <w:rPr>
+          <w:rFonts w:ascii="Times New Roman" w:hAnsi="Times New Roman"/>
+          <w:sz w:val="24"/>
+          <w:szCs w:val="24"/>
+          <w:lang w:val="en-US"/>
+        </w:rPr>
+        <w:t>Sage) focuses on small and medium-sized.</w:t>
+      </w:r>
+      <w:r>
+        <w:rPr>
+          <w:rFonts w:ascii="Times New Roman" w:hAnsi="Times New Roman"/>
+          <w:sz w:val="24"/>
+          <w:szCs w:val="24"/>
+          <w:lang w:val="en-US"/>
+        </w:rPr>
+        <w:t xml:space="preserve"> These companies do not provide free trial versions to individuals, so the analysis was done only by examining the information from their websites and official handbooks.</w:t>
+      </w:r>
+    </w:p>
+    <w:p>
+      <w:pPr>
+        <w:pStyle w:val="3"/>
+        <w:rPr>
+          <w:lang w:val="en-US"/>
+        </w:rPr>
+      </w:pPr>
+      <w:bookmarkStart w:id="3" w:name="_Toc521001270"/>
       <w:r>
         <w:rPr>
           <w:lang w:val="en-US"/>
@@ -2760,416 +3153,21 @@
         <w:rPr>
           <w:lang w:val="en-US"/>
         </w:rPr>
-        <w:t>.1 Analysis of flagships’ accountancy solutions</w:t>
+        <w:t>.1.</w:t>
+      </w:r>
+      <w:r>
+        <w:rPr>
+          <w:lang w:val="en-US"/>
+        </w:rPr>
+        <w:t>1</w:t>
+      </w:r>
+      <w:r>
+        <w:rPr>
+          <w:lang w:val="en-US"/>
+        </w:rPr>
+        <w:t xml:space="preserve"> SAP accountancy solutions</w:t>
       </w:r>
       <w:bookmarkEnd w:id="3"/>
-    </w:p>
-    <w:p>
-      <w:pPr>
-        <w:spacing w:line="480" w:lineRule="auto"/>
-        <w:rPr>
-          <w:rFonts w:ascii="Times New Roman" w:hAnsi="Times New Roman"/>
-          <w:sz w:val="24"/>
-          <w:szCs w:val="24"/>
-          <w:lang w:val="en-US"/>
-        </w:rPr>
-      </w:pPr>
-      <w:r>
-        <w:rPr>
-          <w:rFonts w:ascii="Times New Roman" w:hAnsi="Times New Roman"/>
-          <w:sz w:val="24"/>
-          <w:szCs w:val="24"/>
-          <w:lang w:val="en-US"/>
-        </w:rPr>
-        <w:t>T</w:t>
-      </w:r>
-      <w:r>
-        <w:rPr>
-          <w:rFonts w:ascii="Times New Roman" w:hAnsi="Times New Roman"/>
-          <w:sz w:val="24"/>
-          <w:szCs w:val="24"/>
-          <w:lang w:val="en-US"/>
-        </w:rPr>
-        <w:t xml:space="preserve">he problem of finance management is not new, and </w:t>
-      </w:r>
-      <w:r>
-        <w:rPr>
-          <w:rFonts w:ascii="Times New Roman" w:hAnsi="Times New Roman"/>
-          <w:sz w:val="24"/>
-          <w:szCs w:val="24"/>
-          <w:lang w:val="en-US"/>
-        </w:rPr>
-        <w:t>plenty</w:t>
-      </w:r>
-      <w:r>
-        <w:rPr>
-          <w:rFonts w:ascii="Times New Roman" w:hAnsi="Times New Roman"/>
-          <w:sz w:val="24"/>
-          <w:szCs w:val="24"/>
-          <w:lang w:val="en-US"/>
-        </w:rPr>
-        <w:t xml:space="preserve"> solutions have been already developed to address it. To learn more about important issues and aspects of accounting, the large business solutions from flagship corporations have been investigated and analysed. </w:t>
-      </w:r>
-      <w:r>
-        <w:rPr>
-          <w:rFonts w:ascii="Times New Roman" w:hAnsi="Times New Roman"/>
-          <w:sz w:val="24"/>
-          <w:szCs w:val="24"/>
-          <w:lang w:val="en-US"/>
-        </w:rPr>
-        <w:t>These solutions are oriented on mainly large and medium</w:t>
-      </w:r>
-      <w:r>
-        <w:rPr>
-          <w:rFonts w:ascii="Times New Roman" w:hAnsi="Times New Roman"/>
-          <w:sz w:val="24"/>
-          <w:szCs w:val="24"/>
-          <w:lang w:val="en-US"/>
-        </w:rPr>
-        <w:t>-sized</w:t>
-      </w:r>
-      <w:r>
-        <w:rPr>
-          <w:rFonts w:ascii="Times New Roman" w:hAnsi="Times New Roman"/>
-          <w:sz w:val="24"/>
-          <w:szCs w:val="24"/>
-          <w:lang w:val="en-US"/>
-        </w:rPr>
-        <w:t xml:space="preserve"> businesses and are quite expensive. Companies which </w:t>
-      </w:r>
-      <w:r>
-        <w:rPr>
-          <w:rFonts w:ascii="Times New Roman" w:hAnsi="Times New Roman"/>
-          <w:sz w:val="24"/>
-          <w:szCs w:val="24"/>
-          <w:lang w:val="en-US"/>
-        </w:rPr>
-        <w:t>can afford those solutions</w:t>
-      </w:r>
-      <w:r>
-        <w:rPr>
-          <w:rFonts w:ascii="Times New Roman" w:hAnsi="Times New Roman"/>
-          <w:sz w:val="24"/>
-          <w:szCs w:val="24"/>
-          <w:lang w:val="en-US"/>
-        </w:rPr>
-        <w:t xml:space="preserve"> have many complex processes to maintain; therefore, by buying accounting solutions they can gain greater control of their finances, automate </w:t>
-      </w:r>
-      <w:r>
-        <w:rPr>
-          <w:rFonts w:ascii="Times New Roman" w:hAnsi="Times New Roman"/>
-          <w:sz w:val="24"/>
-          <w:szCs w:val="24"/>
-          <w:lang w:val="en-US"/>
-        </w:rPr>
-        <w:t xml:space="preserve">routine tasks and </w:t>
-      </w:r>
-      <w:r>
-        <w:rPr>
-          <w:rFonts w:ascii="Times New Roman" w:hAnsi="Times New Roman"/>
-          <w:sz w:val="24"/>
-          <w:szCs w:val="24"/>
-          <w:lang w:val="en-US"/>
-        </w:rPr>
-        <w:t xml:space="preserve">as a result </w:t>
-      </w:r>
-      <w:r>
-        <w:rPr>
-          <w:rFonts w:ascii="Times New Roman" w:hAnsi="Times New Roman"/>
-          <w:sz w:val="24"/>
-          <w:szCs w:val="24"/>
-          <w:lang w:val="en-US"/>
-        </w:rPr>
-        <w:t xml:space="preserve">make better decisions over time. </w:t>
-      </w:r>
-      <w:r>
-        <w:rPr>
-          <w:rFonts w:ascii="Times New Roman" w:hAnsi="Times New Roman"/>
-          <w:sz w:val="24"/>
-          <w:szCs w:val="24"/>
-          <w:lang w:val="en-US"/>
-        </w:rPr>
-        <w:t>Many experts and developers have been working on t</w:t>
-      </w:r>
-      <w:r>
-        <w:rPr>
-          <w:rFonts w:ascii="Times New Roman" w:hAnsi="Times New Roman"/>
-          <w:sz w:val="24"/>
-          <w:szCs w:val="24"/>
-          <w:lang w:val="en-US"/>
-        </w:rPr>
-        <w:t>h</w:t>
-      </w:r>
-      <w:r>
-        <w:rPr>
-          <w:rFonts w:ascii="Times New Roman" w:hAnsi="Times New Roman"/>
-          <w:sz w:val="24"/>
-          <w:szCs w:val="24"/>
-          <w:lang w:val="en-US"/>
-        </w:rPr>
-        <w:t>e flagships’ solutions</w:t>
-      </w:r>
-      <w:r>
-        <w:rPr>
-          <w:rFonts w:ascii="Times New Roman" w:hAnsi="Times New Roman"/>
-          <w:sz w:val="24"/>
-          <w:szCs w:val="24"/>
-          <w:lang w:val="en-US"/>
-        </w:rPr>
-        <w:t xml:space="preserve"> </w:t>
-      </w:r>
-      <w:r>
-        <w:rPr>
-          <w:rFonts w:ascii="Times New Roman" w:hAnsi="Times New Roman"/>
-          <w:sz w:val="24"/>
-          <w:szCs w:val="24"/>
-          <w:lang w:val="en-US"/>
-        </w:rPr>
-        <w:t>for years, so t</w:t>
-      </w:r>
-      <w:r>
-        <w:rPr>
-          <w:rFonts w:ascii="Times New Roman" w:hAnsi="Times New Roman"/>
-          <w:sz w:val="24"/>
-          <w:szCs w:val="24"/>
-          <w:lang w:val="en-US"/>
-        </w:rPr>
-        <w:t xml:space="preserve">heir analysis </w:t>
-      </w:r>
-      <w:r>
-        <w:rPr>
-          <w:rFonts w:ascii="Times New Roman" w:hAnsi="Times New Roman"/>
-          <w:sz w:val="24"/>
-          <w:szCs w:val="24"/>
-          <w:lang w:val="en-US"/>
-        </w:rPr>
-        <w:t>might</w:t>
-      </w:r>
-      <w:r>
-        <w:rPr>
-          <w:rFonts w:ascii="Times New Roman" w:hAnsi="Times New Roman"/>
-          <w:sz w:val="24"/>
-          <w:szCs w:val="24"/>
-          <w:lang w:val="en-US"/>
-        </w:rPr>
-        <w:t xml:space="preserve"> help to discover essential capabilities and </w:t>
-      </w:r>
-      <w:r>
-        <w:rPr>
-          <w:rFonts w:ascii="Times New Roman" w:hAnsi="Times New Roman"/>
-          <w:sz w:val="24"/>
-          <w:szCs w:val="24"/>
-          <w:lang w:val="en-US"/>
-        </w:rPr>
-        <w:t>give an idea of vital</w:t>
-      </w:r>
-      <w:r>
-        <w:rPr>
-          <w:rFonts w:ascii="Times New Roman" w:hAnsi="Times New Roman"/>
-          <w:sz w:val="24"/>
-          <w:szCs w:val="24"/>
-          <w:lang w:val="en-US"/>
-        </w:rPr>
-        <w:t xml:space="preserve"> features which can be </w:t>
-      </w:r>
-      <w:r>
-        <w:rPr>
-          <w:rFonts w:ascii="Times New Roman" w:hAnsi="Times New Roman"/>
-          <w:sz w:val="24"/>
-          <w:szCs w:val="24"/>
-          <w:lang w:val="en-US"/>
-        </w:rPr>
-        <w:t>inherited</w:t>
-      </w:r>
-      <w:r>
-        <w:rPr>
-          <w:rFonts w:ascii="Times New Roman" w:hAnsi="Times New Roman"/>
-          <w:sz w:val="24"/>
-          <w:szCs w:val="24"/>
-          <w:lang w:val="en-US"/>
-        </w:rPr>
-        <w:t xml:space="preserve"> </w:t>
-      </w:r>
-      <w:r>
-        <w:rPr>
-          <w:rFonts w:ascii="Times New Roman" w:hAnsi="Times New Roman"/>
-          <w:sz w:val="24"/>
-          <w:szCs w:val="24"/>
-          <w:lang w:val="en-US"/>
-        </w:rPr>
-        <w:t>to help ordinal individuals with tighter budgets.</w:t>
-      </w:r>
-    </w:p>
-    <w:p>
-      <w:pPr>
-        <w:spacing w:after="0" w:line="480" w:lineRule="auto"/>
-        <w:rPr>
-          <w:rFonts w:ascii="Times New Roman" w:hAnsi="Times New Roman"/>
-          <w:sz w:val="24"/>
-          <w:szCs w:val="24"/>
-          <w:lang w:val="en-US"/>
-        </w:rPr>
-      </w:pPr>
-      <w:r>
-        <w:rPr>
-          <w:rFonts w:ascii="Times New Roman" w:hAnsi="Times New Roman"/>
-          <w:sz w:val="24"/>
-          <w:szCs w:val="24"/>
-          <w:lang w:val="en-US"/>
-        </w:rPr>
-        <w:t xml:space="preserve">Solutions of four corporations have been investigated: </w:t>
-      </w:r>
-      <w:r>
-        <w:rPr>
-          <w:rFonts w:ascii="Times New Roman" w:hAnsi="Times New Roman"/>
-          <w:sz w:val="24"/>
-          <w:szCs w:val="24"/>
-          <w:lang w:val="en-US"/>
-        </w:rPr>
-        <w:t>SAP</w:t>
-      </w:r>
-      <w:r>
-        <w:rPr>
-          <w:rFonts w:ascii="Times New Roman" w:hAnsi="Times New Roman"/>
-          <w:sz w:val="24"/>
-          <w:szCs w:val="24"/>
-          <w:lang w:val="en-US"/>
-        </w:rPr>
-        <w:t xml:space="preserve">, </w:t>
-      </w:r>
-      <w:r>
-        <w:rPr>
-          <w:rFonts w:ascii="Times New Roman" w:hAnsi="Times New Roman"/>
-          <w:sz w:val="24"/>
-          <w:szCs w:val="24"/>
-          <w:lang w:val="en-US"/>
-        </w:rPr>
-        <w:t>Oracle</w:t>
-      </w:r>
-      <w:r>
-        <w:rPr>
-          <w:rFonts w:ascii="Times New Roman" w:hAnsi="Times New Roman"/>
-          <w:sz w:val="24"/>
-          <w:szCs w:val="24"/>
-          <w:lang w:val="en-US"/>
-        </w:rPr>
-        <w:t xml:space="preserve">, Microsoft and Sage. The products of the first </w:t>
-      </w:r>
-      <w:r>
-        <w:rPr>
-          <w:rFonts w:ascii="Times New Roman" w:hAnsi="Times New Roman"/>
-          <w:sz w:val="24"/>
-          <w:szCs w:val="24"/>
-          <w:lang w:val="en-US"/>
-        </w:rPr>
-        <w:t>two</w:t>
-      </w:r>
-      <w:r>
-        <w:rPr>
-          <w:rFonts w:ascii="Times New Roman" w:hAnsi="Times New Roman"/>
-          <w:sz w:val="24"/>
-          <w:szCs w:val="24"/>
-          <w:lang w:val="en-US"/>
-        </w:rPr>
-        <w:t xml:space="preserve"> companies (SAP</w:t>
-      </w:r>
-      <w:r>
-        <w:rPr>
-          <w:rFonts w:ascii="Times New Roman" w:hAnsi="Times New Roman"/>
-          <w:sz w:val="24"/>
-          <w:szCs w:val="24"/>
-          <w:lang w:val="en-US"/>
-        </w:rPr>
-        <w:t>, Oracle</w:t>
-      </w:r>
-      <w:r>
-        <w:rPr>
-          <w:rFonts w:ascii="Times New Roman" w:hAnsi="Times New Roman"/>
-          <w:sz w:val="24"/>
-          <w:szCs w:val="24"/>
-          <w:lang w:val="en-US"/>
-        </w:rPr>
-        <w:t xml:space="preserve">) are mainly intended for large and medium-sized enterprises, whereas the last </w:t>
-      </w:r>
-      <w:r>
-        <w:rPr>
-          <w:rFonts w:ascii="Times New Roman" w:hAnsi="Times New Roman"/>
-          <w:sz w:val="24"/>
-          <w:szCs w:val="24"/>
-          <w:lang w:val="en-US"/>
-        </w:rPr>
-        <w:t xml:space="preserve">two </w:t>
-      </w:r>
-      <w:r>
-        <w:rPr>
-          <w:rFonts w:ascii="Times New Roman" w:hAnsi="Times New Roman"/>
-          <w:sz w:val="24"/>
-          <w:szCs w:val="24"/>
-          <w:lang w:val="en-US"/>
-        </w:rPr>
-        <w:t>company (</w:t>
-      </w:r>
-      <w:r>
-        <w:rPr>
-          <w:rFonts w:ascii="Times New Roman" w:hAnsi="Times New Roman"/>
-          <w:sz w:val="24"/>
-          <w:szCs w:val="24"/>
-          <w:lang w:val="en-US"/>
-        </w:rPr>
-        <w:t xml:space="preserve">Microsoft, </w:t>
-      </w:r>
-      <w:r>
-        <w:rPr>
-          <w:rFonts w:ascii="Times New Roman" w:hAnsi="Times New Roman"/>
-          <w:sz w:val="24"/>
-          <w:szCs w:val="24"/>
-          <w:lang w:val="en-US"/>
-        </w:rPr>
-        <w:t>Sage) focuses on small and medium-sized.</w:t>
-      </w:r>
-      <w:r>
-        <w:rPr>
-          <w:rFonts w:ascii="Times New Roman" w:hAnsi="Times New Roman"/>
-          <w:sz w:val="24"/>
-          <w:szCs w:val="24"/>
-          <w:lang w:val="en-US"/>
-        </w:rPr>
-        <w:t xml:space="preserve"> These companies do not provide free trial versions to individuals, so the analysis was done only by examining the information from their websites and official handbooks.</w:t>
-      </w:r>
-    </w:p>
-    <w:p>
-      <w:pPr>
-        <w:pStyle w:val="3"/>
-        <w:rPr>
-          <w:lang w:val="en-US"/>
-        </w:rPr>
-      </w:pPr>
-      <w:bookmarkStart w:id="4" w:name="_Toc521001270"/>
-      <w:r>
-        <w:rPr>
-          <w:lang w:val="en-US"/>
-        </w:rPr>
-        <w:t>1</w:t>
-      </w:r>
-      <w:r>
-        <w:rPr>
-          <w:lang w:val="en-US"/>
-        </w:rPr>
-        <w:t>.1.</w:t>
-      </w:r>
-      <w:r>
-        <w:rPr>
-          <w:lang w:val="en-US"/>
-        </w:rPr>
-        <w:t>1</w:t>
-      </w:r>
-      <w:r>
-        <w:rPr>
-          <w:lang w:val="en-US"/>
-        </w:rPr>
-        <w:t xml:space="preserve"> SAP accountancy solutions</w:t>
-      </w:r>
-      <w:bookmarkEnd w:id="4"/>
     </w:p>
     <w:p>
       <w:pPr>
@@ -3692,7 +3690,7 @@
           <w:lang w:val="en-US"/>
         </w:rPr>
       </w:pPr>
-      <w:bookmarkStart w:id="5" w:name="_Toc521001271"/>
+      <w:bookmarkStart w:id="4" w:name="_Toc521001271"/>
       <w:r>
         <w:rPr>
           <w:lang w:val="en-US"/>
@@ -3712,7 +3710,7 @@
         </w:rPr>
         <w:t>2 Oracle accountancy solutions</w:t>
       </w:r>
-      <w:bookmarkEnd w:id="5"/>
+      <w:bookmarkEnd w:id="4"/>
     </w:p>
     <w:p>
       <w:pPr>
@@ -3977,7 +3975,7 @@
           <w:lang w:val="en-US"/>
         </w:rPr>
       </w:pPr>
-      <w:bookmarkStart w:id="6" w:name="_Toc521001272"/>
+      <w:bookmarkStart w:id="5" w:name="_Toc521001272"/>
       <w:r>
         <w:rPr>
           <w:lang w:val="en-US"/>
@@ -3990,7 +3988,7 @@
         </w:rPr>
         <w:t>.1.3 Microsoft accountancy solutions</w:t>
       </w:r>
-      <w:bookmarkEnd w:id="6"/>
+      <w:bookmarkEnd w:id="5"/>
     </w:p>
     <w:p>
       <w:pPr>
@@ -4546,7 +4544,7 @@
           <w:lang w:val="en-US"/>
         </w:rPr>
       </w:pPr>
-      <w:bookmarkStart w:id="7" w:name="_Toc521001273"/>
+      <w:bookmarkStart w:id="6" w:name="_Toc521001273"/>
       <w:r>
         <w:rPr>
           <w:lang w:val="en-US"/>
@@ -4559,7 +4557,7 @@
         </w:rPr>
         <w:t>.1.4 Sage accountancy solutions</w:t>
       </w:r>
-      <w:bookmarkEnd w:id="7"/>
+      <w:bookmarkEnd w:id="6"/>
     </w:p>
     <w:p>
       <w:pPr>
@@ -4909,7 +4907,7 @@
           <w:lang w:val="en-US"/>
         </w:rPr>
       </w:pPr>
-      <w:bookmarkStart w:id="8" w:name="_Toc521001274"/>
+      <w:bookmarkStart w:id="7" w:name="_Toc521001274"/>
       <w:r>
         <w:rPr>
           <w:lang w:val="en-US"/>
@@ -4922,7 +4920,7 @@
         </w:rPr>
         <w:t>.2 Overspending issues and microloans system in the UK</w:t>
       </w:r>
-      <w:bookmarkEnd w:id="8"/>
+      <w:bookmarkEnd w:id="7"/>
     </w:p>
     <w:p>
       <w:pPr>
@@ -4987,7 +4985,7 @@
           <w:rFonts w:ascii="Times New Roman" w:hAnsi="Times New Roman"/>
           <w:sz w:val="24"/>
           <w:szCs w:val="24"/>
-          <w:lang w:val="ru-RU"/>
+          <w:lang w:val="en-US"/>
         </w:rPr>
       </w:pPr>
       <w:r>
@@ -5206,7 +5204,7 @@
           <w:rFonts w:ascii="Times New Roman" w:hAnsi="Times New Roman"/>
           <w:sz w:val="24"/>
           <w:szCs w:val="24"/>
-          <w:lang w:val="ru-RU"/>
+          <w:lang w:val="en-US"/>
         </w:rPr>
         <w:t>)</w:t>
       </w:r>
@@ -5218,7 +5216,7 @@
           <w:rFonts w:ascii="Times New Roman" w:hAnsi="Times New Roman"/>
           <w:sz w:val="24"/>
           <w:szCs w:val="24"/>
-          <w:lang w:val="ru-RU"/>
+          <w:lang w:val="en-US"/>
         </w:rPr>
       </w:pPr>
       <w:r>
@@ -5385,7 +5383,7 @@
         </w:rPr>
         <w:t xml:space="preserve"> pre-holiday purchases when planning for a holiday. </w:t>
       </w:r>
-      <w:bookmarkStart w:id="9" w:name="_Hlk520737831"/>
+      <w:bookmarkStart w:id="8" w:name="_Hlk520737831"/>
       <w:r>
         <w:rPr>
           <w:rFonts w:ascii="Times New Roman" w:hAnsi="Times New Roman"/>
@@ -5423,7 +5421,7 @@
         </w:rPr>
         <w:t>421.</w:t>
       </w:r>
-      <w:bookmarkEnd w:id="9"/>
+      <w:bookmarkEnd w:id="8"/>
       <w:r>
         <w:rPr>
           <w:rFonts w:ascii="Times New Roman" w:hAnsi="Times New Roman"/>
@@ -5438,7 +5436,7 @@
           <w:rFonts w:ascii="Times New Roman" w:hAnsi="Times New Roman"/>
           <w:sz w:val="24"/>
           <w:szCs w:val="24"/>
-          <w:lang w:val="ru-RU"/>
+          <w:lang w:val="en-US"/>
         </w:rPr>
         <w:t>(20)</w:t>
       </w:r>
@@ -6151,7 +6149,7 @@
           <w:lang w:val="en-US"/>
         </w:rPr>
       </w:pPr>
-      <w:bookmarkStart w:id="10" w:name="_Toc521001275"/>
+      <w:bookmarkStart w:id="9" w:name="_Toc521001275"/>
       <w:r>
         <w:rPr>
           <w:lang w:val="en-US"/>
@@ -6164,7 +6162,7 @@
         </w:rPr>
         <w:t>.3 Analysis of existing budgeting solutions for individuals</w:t>
       </w:r>
-      <w:bookmarkEnd w:id="10"/>
+      <w:bookmarkEnd w:id="9"/>
     </w:p>
     <w:p>
       <w:pPr>
@@ -6230,7 +6228,27 @@
           <w:szCs w:val="24"/>
           <w:lang w:val="en-US"/>
         </w:rPr>
-        <w:t xml:space="preserve">(YNAB, Goodbudget, </w:t>
+        <w:t xml:space="preserve">(YNAB, </w:t>
+      </w:r>
+      <w:proofErr w:type="spellStart"/>
+      <w:r>
+        <w:rPr>
+          <w:rFonts w:ascii="Times New Roman" w:hAnsi="Times New Roman"/>
+          <w:sz w:val="24"/>
+          <w:szCs w:val="24"/>
+          <w:lang w:val="en-US"/>
+        </w:rPr>
+        <w:t>Goodbudget</w:t>
+      </w:r>
+      <w:proofErr w:type="spellEnd"/>
+      <w:r>
+        <w:rPr>
+          <w:rFonts w:ascii="Times New Roman" w:hAnsi="Times New Roman"/>
+          <w:sz w:val="24"/>
+          <w:szCs w:val="24"/>
+          <w:lang w:val="en-US"/>
+        </w:rPr>
+        <w:t xml:space="preserve">, </w:t>
       </w:r>
       <w:proofErr w:type="spellStart"/>
       <w:r>
@@ -6452,8 +6470,9 @@
           <w:szCs w:val="24"/>
           <w:lang w:val="en-US"/>
         </w:rPr>
-        <w:t>Finish description of Goodbudget</w:t>
-      </w:r>
+        <w:t xml:space="preserve">Finish description of </w:t>
+      </w:r>
+      <w:proofErr w:type="spellStart"/>
       <w:r>
         <w:rPr>
           <w:rFonts w:ascii="Times New Roman" w:hAnsi="Times New Roman"/>
@@ -6462,6 +6481,17 @@
           <w:szCs w:val="24"/>
           <w:lang w:val="en-US"/>
         </w:rPr>
+        <w:t>Goodbudget</w:t>
+      </w:r>
+      <w:proofErr w:type="spellEnd"/>
+      <w:r>
+        <w:rPr>
+          <w:rFonts w:ascii="Times New Roman" w:hAnsi="Times New Roman"/>
+          <w:color w:val="FF0000"/>
+          <w:sz w:val="24"/>
+          <w:szCs w:val="24"/>
+          <w:lang w:val="en-US"/>
+        </w:rPr>
         <w:t>, YOLT</w:t>
       </w:r>
       <w:r>
@@ -6601,7 +6631,7 @@
           <w:lang w:val="en-US"/>
         </w:rPr>
       </w:pPr>
-      <w:bookmarkStart w:id="11" w:name="_Toc521001276"/>
+      <w:bookmarkStart w:id="10" w:name="_Toc521001276"/>
       <w:r>
         <w:rPr>
           <w:color w:val="FF0000"/>
@@ -6609,7 +6639,7 @@
         </w:rPr>
         <w:t>1.4 Identifying the gap</w:t>
       </w:r>
-      <w:bookmarkEnd w:id="11"/>
+      <w:bookmarkEnd w:id="10"/>
     </w:p>
     <w:p>
       <w:pPr>
@@ -6985,7 +7015,7 @@
           <w:lang w:val="en-US"/>
         </w:rPr>
       </w:pPr>
-      <w:bookmarkStart w:id="12" w:name="_Toc521001277"/>
+      <w:bookmarkStart w:id="11" w:name="_Toc521001277"/>
       <w:r>
         <w:rPr>
           <w:lang w:val="en-US"/>
@@ -6998,7 +7028,7 @@
         </w:rPr>
         <w:t>. Requirements for Intelligent Expense Manager</w:t>
       </w:r>
-      <w:bookmarkEnd w:id="12"/>
+      <w:bookmarkEnd w:id="11"/>
     </w:p>
     <w:p>
       <w:pPr>
@@ -7617,7 +7647,25 @@
           <w:szCs w:val="24"/>
           <w:lang w:val="en-US"/>
         </w:rPr>
-        <w:t>While entering expense data, user should be able to set the following information: the date of expense, the category of expense, the amount of expense, whether the expense was done during travelling (by default it is false).</w:t>
+        <w:t xml:space="preserve">While entering expense data, user should be able to set the following information: the date of expense, the </w:t>
+      </w:r>
+      <w:r>
+        <w:rPr>
+          <w:rFonts w:ascii="Times New Roman" w:hAnsi="Times New Roman"/>
+          <w:sz w:val="24"/>
+          <w:szCs w:val="24"/>
+          <w:lang w:val="en-US"/>
+        </w:rPr>
+        <w:t>description</w:t>
+      </w:r>
+      <w:r>
+        <w:rPr>
+          <w:rFonts w:ascii="Times New Roman" w:hAnsi="Times New Roman"/>
+          <w:sz w:val="24"/>
+          <w:szCs w:val="24"/>
+          <w:lang w:val="en-US"/>
+        </w:rPr>
+        <w:t xml:space="preserve"> of expense, the amount of expense, whether the expense was done during travelling (by default it is false).</w:t>
       </w:r>
     </w:p>
     <w:p>
@@ -8315,7 +8363,7 @@
           <w:lang w:val="en-US"/>
         </w:rPr>
       </w:pPr>
-      <w:bookmarkStart w:id="13" w:name="_Toc521001278"/>
+      <w:bookmarkStart w:id="12" w:name="_Toc521001278"/>
       <w:r>
         <w:rPr>
           <w:lang w:val="en-US"/>
@@ -8334,41 +8382,41 @@
         </w:rPr>
         <w:t>Design</w:t>
       </w:r>
+      <w:bookmarkEnd w:id="12"/>
+    </w:p>
+    <w:p>
+      <w:pPr>
+        <w:pStyle w:val="2"/>
+        <w:rPr>
+          <w:lang w:val="en-US"/>
+        </w:rPr>
+      </w:pPr>
+      <w:bookmarkStart w:id="13" w:name="_Toc521001279"/>
+      <w:r>
+        <w:rPr>
+          <w:lang w:val="en-US"/>
+        </w:rPr>
+        <w:t>3</w:t>
+      </w:r>
+      <w:r>
+        <w:rPr>
+          <w:lang w:val="en-US"/>
+        </w:rPr>
+        <w:t>.1 Moneti</w:t>
+      </w:r>
+      <w:r>
+        <w:rPr>
+          <w:lang w:val="en-US"/>
+        </w:rPr>
+        <w:t>s</w:t>
+      </w:r>
+      <w:r>
+        <w:rPr>
+          <w:lang w:val="en-US"/>
+        </w:rPr>
+        <w:t>ation strategies</w:t>
+      </w:r>
       <w:bookmarkEnd w:id="13"/>
-    </w:p>
-    <w:p>
-      <w:pPr>
-        <w:pStyle w:val="2"/>
-        <w:rPr>
-          <w:lang w:val="en-US"/>
-        </w:rPr>
-      </w:pPr>
-      <w:bookmarkStart w:id="14" w:name="_Toc521001279"/>
-      <w:r>
-        <w:rPr>
-          <w:lang w:val="en-US"/>
-        </w:rPr>
-        <w:t>3</w:t>
-      </w:r>
-      <w:r>
-        <w:rPr>
-          <w:lang w:val="en-US"/>
-        </w:rPr>
-        <w:t>.1 Moneti</w:t>
-      </w:r>
-      <w:r>
-        <w:rPr>
-          <w:lang w:val="en-US"/>
-        </w:rPr>
-        <w:t>s</w:t>
-      </w:r>
-      <w:r>
-        <w:rPr>
-          <w:lang w:val="en-US"/>
-        </w:rPr>
-        <w:t>ation strategies</w:t>
-      </w:r>
-      <w:bookmarkEnd w:id="14"/>
     </w:p>
     <w:p>
       <w:pPr>
@@ -10672,7 +10720,7 @@
           <w:lang w:val="en-US"/>
         </w:rPr>
       </w:pPr>
-      <w:bookmarkStart w:id="15" w:name="_Toc521001280"/>
+      <w:bookmarkStart w:id="14" w:name="_Toc521001280"/>
       <w:r>
         <w:rPr>
           <w:lang w:val="en-US"/>
@@ -10703,7 +10751,7 @@
         </w:rPr>
         <w:t>design</w:t>
       </w:r>
-      <w:bookmarkEnd w:id="15"/>
+      <w:bookmarkEnd w:id="14"/>
     </w:p>
     <w:p>
       <w:pPr>
@@ -10812,7 +10860,7 @@
         <w:lastRenderedPageBreak/>
         <w:pict w14:anchorId="367ED8DD">
           <v:shape id="_x0000_i1025" type="#_x0000_t75" style="width:193.8pt;height:306pt">
-            <v:imagedata r:id="rId12" o:title="1.All_expenses"/>
+            <v:imagedata r:id="rId12" o:title="1"/>
           </v:shape>
         </w:pict>
       </w:r>
@@ -10826,7 +10874,7 @@
         </w:rPr>
         <w:pict w14:anchorId="3B5262A4">
           <v:shape id="_x0000_i1026" type="#_x0000_t75" style="width:187.8pt;height:306pt">
-            <v:imagedata r:id="rId13" o:title="2.Shared_expenses"/>
+            <v:imagedata r:id="rId13" o:title="2"/>
           </v:shape>
         </w:pict>
       </w:r>
@@ -10840,7 +10888,7 @@
         </w:rPr>
         <w:pict w14:anchorId="629EFB94">
           <v:shape id="_x0000_i1027" type="#_x0000_t75" style="width:190.8pt;height:306pt">
-            <v:imagedata r:id="rId14" o:title="3.Debts"/>
+            <v:imagedata r:id="rId14" o:title="3"/>
           </v:shape>
         </w:pict>
       </w:r>
@@ -10854,7 +10902,7 @@
         </w:rPr>
         <w:pict w14:anchorId="082639FB">
           <v:shape id="_x0000_i1028" type="#_x0000_t75" style="width:189.6pt;height:306pt">
-            <v:imagedata r:id="rId15" o:title="4.Reports"/>
+            <v:imagedata r:id="rId15" o:title="4"/>
           </v:shape>
         </w:pict>
       </w:r>
@@ -10889,7 +10937,7 @@
           <w:lang w:val="en-US"/>
         </w:rPr>
       </w:pPr>
-      <w:bookmarkStart w:id="16" w:name="_Toc521001281"/>
+      <w:bookmarkStart w:id="15" w:name="_Toc521001281"/>
       <w:r>
         <w:rPr>
           <w:lang w:val="en-US"/>
@@ -10921,6 +10969,74 @@
         </w:rPr>
         <w:t>design</w:t>
       </w:r>
+      <w:bookmarkEnd w:id="15"/>
+    </w:p>
+    <w:p>
+      <w:pPr>
+        <w:spacing w:line="480" w:lineRule="auto"/>
+        <w:rPr>
+          <w:rFonts w:ascii="Times New Roman" w:hAnsi="Times New Roman"/>
+          <w:color w:val="FF0000"/>
+          <w:sz w:val="24"/>
+          <w:szCs w:val="24"/>
+          <w:lang w:val="en-US"/>
+        </w:rPr>
+      </w:pPr>
+      <w:r>
+        <w:rPr>
+          <w:rFonts w:ascii="Times New Roman" w:hAnsi="Times New Roman"/>
+          <w:color w:val="FF0000"/>
+          <w:sz w:val="24"/>
+          <w:szCs w:val="24"/>
+          <w:lang w:val="en-US"/>
+        </w:rPr>
+        <w:t>Briefly describe client-server architecture. Talk about SPA (single-page architecture), why it is good. Talk that ASP .NET Core will be used on the server side, about its advantages (it’s cross platform). Talk that Angular will be used on the client side. Attach a diagram of components of the application and how they are going to interact with each other (high-level diagram).</w:t>
+      </w:r>
+    </w:p>
+    <w:p>
+      <w:pPr>
+        <w:pStyle w:val="2"/>
+        <w:rPr>
+          <w:lang w:val="en-US"/>
+        </w:rPr>
+      </w:pPr>
+      <w:bookmarkStart w:id="16" w:name="_Toc521001282"/>
+      <w:r>
+        <w:rPr>
+          <w:lang w:val="en-US"/>
+        </w:rPr>
+        <w:t>3.</w:t>
+      </w:r>
+      <w:r>
+        <w:rPr>
+          <w:lang w:val="en-US"/>
+        </w:rPr>
+        <w:t>4</w:t>
+      </w:r>
+      <w:r>
+        <w:rPr>
+          <w:lang w:val="en-US"/>
+        </w:rPr>
+        <w:t xml:space="preserve"> </w:t>
+      </w:r>
+      <w:r>
+        <w:rPr>
+          <w:lang w:val="en-US"/>
+        </w:rPr>
+        <w:t>Database</w:t>
+      </w:r>
+      <w:r>
+        <w:rPr>
+          <w:lang w:val="en-US"/>
+        </w:rPr>
+        <w:t xml:space="preserve"> </w:t>
+      </w:r>
+      <w:r>
+        <w:rPr>
+          <w:lang w:val="en-US"/>
+        </w:rPr>
+        <w:t>design</w:t>
+      </w:r>
       <w:bookmarkEnd w:id="16"/>
     </w:p>
     <w:p>
@@ -10928,6 +11044,522 @@
         <w:spacing w:line="480" w:lineRule="auto"/>
         <w:rPr>
           <w:rFonts w:ascii="Times New Roman" w:hAnsi="Times New Roman"/>
+          <w:sz w:val="24"/>
+          <w:szCs w:val="24"/>
+          <w:lang w:val="en-US"/>
+        </w:rPr>
+      </w:pPr>
+      <w:r>
+        <w:rPr>
+          <w:rFonts w:ascii="Times New Roman" w:hAnsi="Times New Roman"/>
+          <w:sz w:val="24"/>
+          <w:szCs w:val="24"/>
+          <w:lang w:val="en-US"/>
+        </w:rPr>
+        <w:t>To provide the necessary functionality the database of Intelligent Expense Manager should store the number of entities, such as users, users’ settings, expenses, friends, groups, common expenses between friends.</w:t>
+      </w:r>
+    </w:p>
+    <w:p>
+      <w:pPr>
+        <w:spacing w:line="480" w:lineRule="auto"/>
+        <w:rPr>
+          <w:rFonts w:ascii="Times New Roman" w:hAnsi="Times New Roman"/>
+          <w:sz w:val="24"/>
+          <w:szCs w:val="24"/>
+          <w:lang w:val="en-US"/>
+        </w:rPr>
+      </w:pPr>
+      <w:r>
+        <w:rPr>
+          <w:rFonts w:ascii="Times New Roman" w:hAnsi="Times New Roman"/>
+          <w:sz w:val="24"/>
+          <w:szCs w:val="24"/>
+          <w:lang w:val="en-US"/>
+        </w:rPr>
+        <w:t>The User entity should contain user</w:t>
+      </w:r>
+      <w:r>
+        <w:rPr>
+          <w:rFonts w:ascii="Times New Roman" w:hAnsi="Times New Roman"/>
+          <w:sz w:val="24"/>
+          <w:szCs w:val="24"/>
+          <w:lang w:val="en-US"/>
+        </w:rPr>
+        <w:t>’s</w:t>
+      </w:r>
+      <w:r>
+        <w:rPr>
+          <w:rFonts w:ascii="Times New Roman" w:hAnsi="Times New Roman"/>
+          <w:sz w:val="24"/>
+          <w:szCs w:val="24"/>
+          <w:lang w:val="en-US"/>
+        </w:rPr>
+        <w:t xml:space="preserve"> name, email and password. The user </w:t>
+      </w:r>
+      <w:r>
+        <w:rPr>
+          <w:rFonts w:ascii="Times New Roman" w:hAnsi="Times New Roman"/>
+          <w:sz w:val="24"/>
+          <w:szCs w:val="24"/>
+          <w:lang w:val="en-US"/>
+        </w:rPr>
+        <w:t xml:space="preserve">should be able to </w:t>
+      </w:r>
+      <w:r>
+        <w:rPr>
+          <w:rFonts w:ascii="Times New Roman" w:hAnsi="Times New Roman"/>
+          <w:sz w:val="24"/>
+          <w:szCs w:val="24"/>
+          <w:lang w:val="en-US"/>
+        </w:rPr>
+        <w:t>add friends with which he/she is going to share expenses. One user can have many friends and can be a friend of many other users; therefore, it is many</w:t>
+      </w:r>
+      <w:r>
+        <w:rPr>
+          <w:rFonts w:ascii="Times New Roman" w:hAnsi="Times New Roman"/>
+          <w:sz w:val="24"/>
+          <w:szCs w:val="24"/>
+          <w:lang w:val="en-US"/>
+        </w:rPr>
+        <w:t>-</w:t>
+      </w:r>
+      <w:r>
+        <w:rPr>
+          <w:rFonts w:ascii="Times New Roman" w:hAnsi="Times New Roman"/>
+          <w:sz w:val="24"/>
+          <w:szCs w:val="24"/>
+          <w:lang w:val="en-US"/>
+        </w:rPr>
+        <w:t>to</w:t>
+      </w:r>
+      <w:r>
+        <w:rPr>
+          <w:rFonts w:ascii="Times New Roman" w:hAnsi="Times New Roman"/>
+          <w:sz w:val="24"/>
+          <w:szCs w:val="24"/>
+          <w:lang w:val="en-US"/>
+        </w:rPr>
+        <w:t>-</w:t>
+      </w:r>
+      <w:r>
+        <w:rPr>
+          <w:rFonts w:ascii="Times New Roman" w:hAnsi="Times New Roman"/>
+          <w:sz w:val="24"/>
+          <w:szCs w:val="24"/>
+          <w:lang w:val="en-US"/>
+        </w:rPr>
+        <w:t>many relationship.</w:t>
+      </w:r>
+      <w:r>
+        <w:rPr>
+          <w:rFonts w:ascii="Times New Roman" w:hAnsi="Times New Roman"/>
+          <w:sz w:val="24"/>
+          <w:szCs w:val="24"/>
+          <w:lang w:val="en-US"/>
+        </w:rPr>
+        <w:t xml:space="preserve"> Each user should also be able to enter settings for his profile (for example, how much money they want to spend during the month). The user can have only one set of settings, but it is decided to store them in the separate table </w:t>
+      </w:r>
+      <w:proofErr w:type="spellStart"/>
+      <w:r>
+        <w:rPr>
+          <w:rFonts w:ascii="Times New Roman" w:hAnsi="Times New Roman"/>
+          <w:sz w:val="24"/>
+          <w:szCs w:val="24"/>
+          <w:lang w:val="en-US"/>
+        </w:rPr>
+        <w:t>UserSettings</w:t>
+      </w:r>
+      <w:proofErr w:type="spellEnd"/>
+      <w:r>
+        <w:rPr>
+          <w:rFonts w:ascii="Times New Roman" w:hAnsi="Times New Roman"/>
+          <w:sz w:val="24"/>
+          <w:szCs w:val="24"/>
+          <w:lang w:val="en-US"/>
+        </w:rPr>
+        <w:t xml:space="preserve"> to provide more understandable structure (one-to-one relationship).</w:t>
+      </w:r>
+    </w:p>
+    <w:p>
+      <w:pPr>
+        <w:spacing w:line="480" w:lineRule="auto"/>
+        <w:rPr>
+          <w:rFonts w:ascii="Times New Roman" w:hAnsi="Times New Roman"/>
+          <w:sz w:val="24"/>
+          <w:szCs w:val="24"/>
+          <w:lang w:val="en-US"/>
+        </w:rPr>
+      </w:pPr>
+      <w:r>
+        <w:rPr>
+          <w:rFonts w:ascii="Times New Roman" w:hAnsi="Times New Roman"/>
+          <w:sz w:val="24"/>
+          <w:szCs w:val="24"/>
+          <w:lang w:val="en-US"/>
+        </w:rPr>
+        <w:t xml:space="preserve">According to the specification, the user should be able to add his/her own expenses, as well as expenses which are shared with other users. To maintain these features, it was decided to create two separate entities: Expense and </w:t>
+      </w:r>
+      <w:proofErr w:type="spellStart"/>
+      <w:r>
+        <w:rPr>
+          <w:rFonts w:ascii="Times New Roman" w:hAnsi="Times New Roman"/>
+          <w:sz w:val="24"/>
+          <w:szCs w:val="24"/>
+          <w:lang w:val="en-US"/>
+        </w:rPr>
+        <w:t>SharedExpense</w:t>
+      </w:r>
+      <w:proofErr w:type="spellEnd"/>
+      <w:r>
+        <w:rPr>
+          <w:rFonts w:ascii="Times New Roman" w:hAnsi="Times New Roman"/>
+          <w:sz w:val="24"/>
+          <w:szCs w:val="24"/>
+          <w:lang w:val="en-US"/>
+        </w:rPr>
+        <w:t xml:space="preserve">. Expense entity contains the essential information entered by user (description, date, amount), and if it is marked by user as shared then it has </w:t>
+      </w:r>
+      <w:proofErr w:type="spellStart"/>
+      <w:r>
+        <w:rPr>
+          <w:rFonts w:ascii="Times New Roman" w:hAnsi="Times New Roman"/>
+          <w:sz w:val="24"/>
+          <w:szCs w:val="24"/>
+          <w:lang w:val="en-US"/>
+        </w:rPr>
+        <w:t>SharedExpenseId</w:t>
+      </w:r>
+      <w:proofErr w:type="spellEnd"/>
+      <w:r>
+        <w:rPr>
+          <w:rFonts w:ascii="Times New Roman" w:hAnsi="Times New Roman"/>
+          <w:sz w:val="24"/>
+          <w:szCs w:val="24"/>
+          <w:lang w:val="en-US"/>
+        </w:rPr>
+        <w:t xml:space="preserve"> which is a foreign key to connect it with </w:t>
+      </w:r>
+      <w:proofErr w:type="spellStart"/>
+      <w:r>
+        <w:rPr>
+          <w:rFonts w:ascii="Times New Roman" w:hAnsi="Times New Roman"/>
+          <w:sz w:val="24"/>
+          <w:szCs w:val="24"/>
+          <w:lang w:val="en-US"/>
+        </w:rPr>
+        <w:lastRenderedPageBreak/>
+        <w:t>SharedExpense</w:t>
+      </w:r>
+      <w:proofErr w:type="spellEnd"/>
+      <w:r>
+        <w:rPr>
+          <w:rFonts w:ascii="Times New Roman" w:hAnsi="Times New Roman"/>
+          <w:sz w:val="24"/>
+          <w:szCs w:val="24"/>
+          <w:lang w:val="en-US"/>
+        </w:rPr>
+        <w:t xml:space="preserve"> table.</w:t>
+      </w:r>
+      <w:r>
+        <w:rPr>
+          <w:rFonts w:ascii="Times New Roman" w:hAnsi="Times New Roman"/>
+          <w:sz w:val="24"/>
+          <w:szCs w:val="24"/>
+          <w:lang w:val="en-US"/>
+        </w:rPr>
+        <w:t xml:space="preserve"> </w:t>
+      </w:r>
+      <w:r>
+        <w:rPr>
+          <w:rFonts w:ascii="Times New Roman" w:hAnsi="Times New Roman"/>
+          <w:sz w:val="24"/>
+          <w:szCs w:val="24"/>
+          <w:lang w:val="en-US"/>
+        </w:rPr>
+        <w:t xml:space="preserve">Moreover, Expense table has an additional foreign key </w:t>
+      </w:r>
+      <w:proofErr w:type="spellStart"/>
+      <w:r>
+        <w:rPr>
+          <w:rFonts w:ascii="Times New Roman" w:hAnsi="Times New Roman"/>
+          <w:sz w:val="24"/>
+          <w:szCs w:val="24"/>
+          <w:lang w:val="en-US"/>
+        </w:rPr>
+        <w:t>UserId</w:t>
+      </w:r>
+      <w:proofErr w:type="spellEnd"/>
+      <w:r>
+        <w:rPr>
+          <w:rFonts w:ascii="Times New Roman" w:hAnsi="Times New Roman"/>
+          <w:sz w:val="24"/>
+          <w:szCs w:val="24"/>
+          <w:lang w:val="en-US"/>
+        </w:rPr>
+        <w:t xml:space="preserve"> which relates it with User table (one-to-many relationship).</w:t>
+      </w:r>
+    </w:p>
+    <w:p>
+      <w:pPr>
+        <w:spacing w:line="480" w:lineRule="auto"/>
+        <w:rPr>
+          <w:rFonts w:ascii="Times New Roman" w:hAnsi="Times New Roman"/>
+          <w:sz w:val="24"/>
+          <w:szCs w:val="24"/>
+          <w:lang w:val="en-US"/>
+        </w:rPr>
+      </w:pPr>
+      <w:r>
+        <w:rPr>
+          <w:rFonts w:ascii="Times New Roman" w:hAnsi="Times New Roman"/>
+          <w:sz w:val="24"/>
+          <w:szCs w:val="24"/>
+          <w:lang w:val="en-US"/>
+        </w:rPr>
+        <w:t xml:space="preserve">Shared expenses can be </w:t>
+      </w:r>
+      <w:r>
+        <w:rPr>
+          <w:rFonts w:ascii="Times New Roman" w:hAnsi="Times New Roman"/>
+          <w:sz w:val="24"/>
+          <w:szCs w:val="24"/>
+          <w:lang w:val="en-US"/>
+        </w:rPr>
+        <w:t>created</w:t>
+      </w:r>
+      <w:r>
+        <w:rPr>
+          <w:rFonts w:ascii="Times New Roman" w:hAnsi="Times New Roman"/>
+          <w:sz w:val="24"/>
+          <w:szCs w:val="24"/>
+          <w:lang w:val="en-US"/>
+        </w:rPr>
+        <w:t xml:space="preserve"> only inside the group</w:t>
+      </w:r>
+      <w:r>
+        <w:rPr>
+          <w:rFonts w:ascii="Times New Roman" w:hAnsi="Times New Roman"/>
+          <w:sz w:val="24"/>
+          <w:szCs w:val="24"/>
+          <w:lang w:val="en-US"/>
+        </w:rPr>
+        <w:t>; this is done to support splitting between group members. Group has a name and members. Each group can have many users and each user can be part of many groups; it is many-to-many relationship.</w:t>
+      </w:r>
+    </w:p>
+    <w:p>
+      <w:pPr>
+        <w:spacing w:line="480" w:lineRule="auto"/>
+        <w:rPr>
+          <w:rFonts w:ascii="Times New Roman" w:hAnsi="Times New Roman"/>
+          <w:sz w:val="24"/>
+          <w:szCs w:val="24"/>
+          <w:lang w:val="en-US"/>
+        </w:rPr>
+      </w:pPr>
+      <w:r>
+        <w:rPr>
+          <w:rFonts w:ascii="Times New Roman" w:hAnsi="Times New Roman"/>
+          <w:sz w:val="24"/>
+          <w:szCs w:val="24"/>
+          <w:lang w:val="en-US"/>
+        </w:rPr>
+        <w:t xml:space="preserve">The shared expense belongs to the specific group (one-to-many relationship) and additionally contains a </w:t>
+      </w:r>
+      <w:proofErr w:type="spellStart"/>
+      <w:r>
+        <w:rPr>
+          <w:rFonts w:ascii="Times New Roman" w:hAnsi="Times New Roman"/>
+          <w:sz w:val="24"/>
+          <w:szCs w:val="24"/>
+          <w:lang w:val="en-US"/>
+        </w:rPr>
+        <w:t>PaidBy</w:t>
+      </w:r>
+      <w:proofErr w:type="spellEnd"/>
+      <w:r>
+        <w:rPr>
+          <w:rFonts w:ascii="Times New Roman" w:hAnsi="Times New Roman"/>
+          <w:sz w:val="24"/>
+          <w:szCs w:val="24"/>
+          <w:lang w:val="en-US"/>
+        </w:rPr>
+        <w:t xml:space="preserve"> foreign key to the User table. </w:t>
+      </w:r>
+      <w:proofErr w:type="spellStart"/>
+      <w:r>
+        <w:rPr>
+          <w:rFonts w:ascii="Times New Roman" w:hAnsi="Times New Roman"/>
+          <w:sz w:val="24"/>
+          <w:szCs w:val="24"/>
+          <w:lang w:val="en-US"/>
+        </w:rPr>
+        <w:t>SharedExpense</w:t>
+      </w:r>
+      <w:proofErr w:type="spellEnd"/>
+      <w:r>
+        <w:rPr>
+          <w:rFonts w:ascii="Times New Roman" w:hAnsi="Times New Roman"/>
+          <w:sz w:val="24"/>
+          <w:szCs w:val="24"/>
+          <w:lang w:val="en-US"/>
+        </w:rPr>
+        <w:t xml:space="preserve"> also includes amount, date and split type. The amount fields in </w:t>
+      </w:r>
+      <w:proofErr w:type="spellStart"/>
+      <w:r>
+        <w:rPr>
+          <w:rFonts w:ascii="Times New Roman" w:hAnsi="Times New Roman"/>
+          <w:sz w:val="24"/>
+          <w:szCs w:val="24"/>
+          <w:lang w:val="en-US"/>
+        </w:rPr>
+        <w:t>SharedExpense</w:t>
+      </w:r>
+      <w:proofErr w:type="spellEnd"/>
+      <w:r>
+        <w:rPr>
+          <w:rFonts w:ascii="Times New Roman" w:hAnsi="Times New Roman"/>
+          <w:sz w:val="24"/>
+          <w:szCs w:val="24"/>
+          <w:lang w:val="en-US"/>
+        </w:rPr>
+        <w:t xml:space="preserve"> and Expense tables contain different values. In Expense table it is the spending of the </w:t>
+      </w:r>
+      <w:proofErr w:type="gramStart"/>
+      <w:r>
+        <w:rPr>
+          <w:rFonts w:ascii="Times New Roman" w:hAnsi="Times New Roman"/>
+          <w:sz w:val="24"/>
+          <w:szCs w:val="24"/>
+          <w:lang w:val="en-US"/>
+        </w:rPr>
+        <w:t>particular user</w:t>
+      </w:r>
+      <w:proofErr w:type="gramEnd"/>
+      <w:r>
+        <w:rPr>
+          <w:rFonts w:ascii="Times New Roman" w:hAnsi="Times New Roman"/>
+          <w:sz w:val="24"/>
+          <w:szCs w:val="24"/>
+          <w:lang w:val="en-US"/>
+        </w:rPr>
+        <w:t xml:space="preserve">, whereas in </w:t>
+      </w:r>
+      <w:proofErr w:type="spellStart"/>
+      <w:r>
+        <w:rPr>
+          <w:rFonts w:ascii="Times New Roman" w:hAnsi="Times New Roman"/>
+          <w:sz w:val="24"/>
+          <w:szCs w:val="24"/>
+          <w:lang w:val="en-US"/>
+        </w:rPr>
+        <w:t>SharedExpense</w:t>
+      </w:r>
+      <w:proofErr w:type="spellEnd"/>
+      <w:r>
+        <w:rPr>
+          <w:rFonts w:ascii="Times New Roman" w:hAnsi="Times New Roman"/>
+          <w:sz w:val="24"/>
+          <w:szCs w:val="24"/>
+          <w:lang w:val="en-US"/>
+        </w:rPr>
+        <w:t xml:space="preserve"> table amount holds the overall spending which is split between group members.</w:t>
+      </w:r>
+      <w:r>
+        <w:rPr>
+          <w:rFonts w:ascii="Times New Roman" w:hAnsi="Times New Roman"/>
+          <w:sz w:val="24"/>
+          <w:szCs w:val="24"/>
+          <w:lang w:val="en-US"/>
+        </w:rPr>
+        <w:t xml:space="preserve"> The date field by default is the same in both tables, but this duplication allows the user to change the date only among his/her expenses.</w:t>
+      </w:r>
+    </w:p>
+    <w:p>
+      <w:pPr>
+        <w:spacing w:line="480" w:lineRule="auto"/>
+        <w:rPr>
+          <w:rFonts w:ascii="Times New Roman" w:hAnsi="Times New Roman"/>
+          <w:sz w:val="24"/>
+          <w:szCs w:val="24"/>
+          <w:lang w:val="en-US"/>
+        </w:rPr>
+      </w:pPr>
+      <w:r>
+        <w:rPr>
+          <w:rFonts w:ascii="Times New Roman" w:hAnsi="Times New Roman"/>
+          <w:sz w:val="24"/>
+          <w:szCs w:val="24"/>
+          <w:lang w:val="en-US"/>
+        </w:rPr>
+        <w:t>It was decided to store the debts between the users in the database instead of calculating them each time when they are requested. Each shared expense is split between many users; it is many-to-many relationship. Therefore, additional table Debtor is needed, which stores the amount owed by user (</w:t>
+      </w:r>
+      <w:proofErr w:type="spellStart"/>
+      <w:r>
+        <w:rPr>
+          <w:rFonts w:ascii="Times New Roman" w:hAnsi="Times New Roman"/>
+          <w:sz w:val="24"/>
+          <w:szCs w:val="24"/>
+          <w:lang w:val="en-US"/>
+        </w:rPr>
+        <w:t>UserId</w:t>
+      </w:r>
+      <w:proofErr w:type="spellEnd"/>
+      <w:r>
+        <w:rPr>
+          <w:rFonts w:ascii="Times New Roman" w:hAnsi="Times New Roman"/>
+          <w:sz w:val="24"/>
+          <w:szCs w:val="24"/>
+          <w:lang w:val="en-US"/>
+        </w:rPr>
+        <w:t xml:space="preserve"> foreign key) and </w:t>
+      </w:r>
+      <w:proofErr w:type="spellStart"/>
+      <w:r>
+        <w:rPr>
+          <w:rFonts w:ascii="Times New Roman" w:hAnsi="Times New Roman"/>
+          <w:sz w:val="24"/>
+          <w:szCs w:val="24"/>
+          <w:lang w:val="en-US"/>
+        </w:rPr>
+        <w:t>SharedExpenseId</w:t>
+      </w:r>
+      <w:proofErr w:type="spellEnd"/>
+      <w:r>
+        <w:rPr>
+          <w:rFonts w:ascii="Times New Roman" w:hAnsi="Times New Roman"/>
+          <w:sz w:val="24"/>
+          <w:szCs w:val="24"/>
+          <w:lang w:val="en-US"/>
+        </w:rPr>
+        <w:t xml:space="preserve"> foreign key.</w:t>
+      </w:r>
+    </w:p>
+    <w:p>
+      <w:pPr>
+        <w:spacing w:line="480" w:lineRule="auto"/>
+        <w:rPr>
+          <w:rFonts w:ascii="Times New Roman" w:hAnsi="Times New Roman"/>
+          <w:sz w:val="24"/>
+          <w:szCs w:val="24"/>
+          <w:lang w:val="en-US"/>
+        </w:rPr>
+      </w:pPr>
+      <w:r>
+        <w:rPr>
+          <w:rFonts w:ascii="Times New Roman" w:hAnsi="Times New Roman"/>
+          <w:sz w:val="24"/>
+          <w:szCs w:val="24"/>
+          <w:lang w:val="en-US"/>
+        </w:rPr>
+        <w:t>The described relational design of database is displayed on Image 3.2. All many-to-many relationships are substituted by two one-to-many relationships on the design.</w:t>
+      </w:r>
+    </w:p>
+    <w:p>
+      <w:pPr>
+        <w:spacing w:line="480" w:lineRule="auto"/>
+        <w:rPr>
+          <w:rFonts w:ascii="Times New Roman" w:hAnsi="Times New Roman"/>
           <w:color w:val="FF0000"/>
           <w:sz w:val="24"/>
           <w:szCs w:val="24"/>
@@ -10942,54 +11574,345 @@
           <w:szCs w:val="24"/>
           <w:lang w:val="en-US"/>
         </w:rPr>
-        <w:t>Briefly describe client-server architecture. Talk about SPA (single-page architecture), why it is good. Talk that ASP .NET Core will be used on the server side, about its advantages (it’s cross platform). Talk that Angular will be used on the client side. Attach a diagram of components of the application and how they are going to interact with each other (high-level diagram).</w:t>
-      </w:r>
-    </w:p>
-    <w:p>
-      <w:pPr>
-        <w:pStyle w:val="2"/>
-        <w:rPr>
-          <w:lang w:val="en-US"/>
-        </w:rPr>
-      </w:pPr>
-      <w:bookmarkStart w:id="17" w:name="_Toc521001282"/>
-      <w:r>
-        <w:rPr>
-          <w:lang w:val="en-US"/>
-        </w:rPr>
-        <w:t>3.</w:t>
-      </w:r>
-      <w:r>
-        <w:rPr>
-          <w:lang w:val="en-US"/>
-        </w:rPr>
-        <w:t>4</w:t>
-      </w:r>
-      <w:r>
-        <w:rPr>
-          <w:lang w:val="en-US"/>
-        </w:rPr>
-        <w:t xml:space="preserve"> </w:t>
-      </w:r>
-      <w:r>
-        <w:rPr>
-          <w:lang w:val="en-US"/>
-        </w:rPr>
-        <w:t>Database</w:t>
-      </w:r>
-      <w:r>
-        <w:rPr>
-          <w:lang w:val="en-US"/>
-        </w:rPr>
-        <w:t xml:space="preserve"> </w:t>
-      </w:r>
-      <w:r>
-        <w:rPr>
-          <w:lang w:val="en-US"/>
-        </w:rPr>
-        <w:t>design</w:t>
-      </w:r>
+        <w:lastRenderedPageBreak/>
+        <w:pict w14:anchorId="2AEA4F68">
+          <v:shape id="_x0000_i1051" type="#_x0000_t75" style="width:430.8pt;height:330pt">
+            <v:imagedata r:id="rId16" o:title="RelationalDatabase (1)"/>
+          </v:shape>
+        </w:pict>
+      </w:r>
+    </w:p>
+    <w:p>
+      <w:pPr>
+        <w:spacing w:line="480" w:lineRule="auto"/>
+        <w:jc w:val="center"/>
+        <w:rPr>
+          <w:rFonts w:ascii="Times New Roman" w:hAnsi="Times New Roman"/>
+          <w:sz w:val="24"/>
+          <w:szCs w:val="24"/>
+          <w:lang w:val="en-US"/>
+        </w:rPr>
+      </w:pPr>
+      <w:r>
+        <w:rPr>
+          <w:rFonts w:ascii="Times New Roman" w:hAnsi="Times New Roman"/>
+          <w:sz w:val="24"/>
+          <w:szCs w:val="24"/>
+          <w:lang w:val="en-US"/>
+        </w:rPr>
+        <w:t xml:space="preserve">Image 3.2. </w:t>
+      </w:r>
+      <w:proofErr w:type="spellStart"/>
+      <w:r>
+        <w:rPr>
+          <w:rFonts w:ascii="Times New Roman" w:hAnsi="Times New Roman"/>
+          <w:sz w:val="24"/>
+          <w:szCs w:val="24"/>
+          <w:lang w:val="en-US"/>
+        </w:rPr>
+        <w:t>Normalised</w:t>
+      </w:r>
+      <w:proofErr w:type="spellEnd"/>
+      <w:r>
+        <w:rPr>
+          <w:rFonts w:ascii="Times New Roman" w:hAnsi="Times New Roman"/>
+          <w:sz w:val="24"/>
+          <w:szCs w:val="24"/>
+          <w:lang w:val="en-US"/>
+        </w:rPr>
+        <w:t xml:space="preserve"> database design for Intelligent Expense Manager</w:t>
+      </w:r>
+    </w:p>
+    <w:p>
+      <w:pPr>
+        <w:spacing w:line="480" w:lineRule="auto"/>
+        <w:rPr>
+          <w:rFonts w:ascii="Times New Roman" w:hAnsi="Times New Roman"/>
+          <w:sz w:val="24"/>
+          <w:szCs w:val="24"/>
+          <w:lang w:val="en-US"/>
+        </w:rPr>
+      </w:pPr>
+      <w:r>
+        <w:rPr>
+          <w:rFonts w:ascii="Times New Roman" w:hAnsi="Times New Roman"/>
+          <w:sz w:val="24"/>
+          <w:szCs w:val="24"/>
+          <w:lang w:val="en-US"/>
+        </w:rPr>
+        <w:t xml:space="preserve">The abovementioned database is </w:t>
+      </w:r>
+      <w:r>
+        <w:rPr>
+          <w:rFonts w:ascii="Times New Roman" w:hAnsi="Times New Roman"/>
+          <w:sz w:val="24"/>
+          <w:szCs w:val="24"/>
+          <w:lang w:val="en-US"/>
+        </w:rPr>
+        <w:t>designed in accordance with the first three normal forms. The database normalization helps to reduce data redundancy and improve data integrity.</w:t>
+      </w:r>
+      <w:r>
+        <w:rPr>
+          <w:rFonts w:ascii="Times New Roman" w:hAnsi="Times New Roman"/>
+          <w:sz w:val="24"/>
+          <w:szCs w:val="24"/>
+          <w:lang w:val="en-US"/>
+        </w:rPr>
+        <w:t xml:space="preserve"> It provides many benefits; however, is has a significant downside related to system performance. (38) Complex relationships may lead to inefficient data retrievals when there are few updates and many</w:t>
+      </w:r>
+      <w:r>
+        <w:rPr>
+          <w:rFonts w:ascii="Times New Roman" w:hAnsi="Times New Roman"/>
+          <w:sz w:val="24"/>
+          <w:szCs w:val="24"/>
+          <w:lang w:val="en-US"/>
+        </w:rPr>
+        <w:t xml:space="preserve"> join operations</w:t>
+      </w:r>
+      <w:r>
+        <w:rPr>
+          <w:rFonts w:ascii="Times New Roman" w:hAnsi="Times New Roman"/>
+          <w:sz w:val="24"/>
+          <w:szCs w:val="24"/>
+          <w:lang w:val="en-US"/>
+        </w:rPr>
+        <w:t xml:space="preserve">. (38) </w:t>
+      </w:r>
+      <w:r>
+        <w:rPr>
+          <w:rFonts w:ascii="Times New Roman" w:hAnsi="Times New Roman"/>
+          <w:sz w:val="24"/>
+          <w:szCs w:val="24"/>
+          <w:lang w:val="en-US"/>
+        </w:rPr>
+        <w:t>The concept of denormalization may increase the performance and provide more intuitive data structure but deteriorate data integrity. (38) Denormalisation should be adopted carefully based on the application purpose and ways the data will be used. (38)</w:t>
+      </w:r>
+    </w:p>
+    <w:p>
+      <w:pPr>
+        <w:spacing w:line="480" w:lineRule="auto"/>
+        <w:rPr>
+          <w:rFonts w:ascii="Times New Roman" w:hAnsi="Times New Roman"/>
+          <w:sz w:val="24"/>
+          <w:szCs w:val="24"/>
+          <w:lang w:val="en-US"/>
+        </w:rPr>
+      </w:pPr>
+      <w:r>
+        <w:rPr>
+          <w:rFonts w:ascii="Times New Roman" w:hAnsi="Times New Roman"/>
+          <w:sz w:val="24"/>
+          <w:szCs w:val="24"/>
+          <w:lang w:val="en-US"/>
+        </w:rPr>
+        <w:lastRenderedPageBreak/>
+        <w:t xml:space="preserve">For Intelligent Expense Manager it is possible to simplify the database structure by collapsing the number of logical objects in the current design. The </w:t>
+      </w:r>
+      <w:r>
+        <w:rPr>
+          <w:rFonts w:ascii="Times New Roman" w:hAnsi="Times New Roman"/>
+          <w:sz w:val="24"/>
+          <w:szCs w:val="24"/>
+          <w:lang w:val="en-US"/>
+        </w:rPr>
+        <w:t>Group</w:t>
+      </w:r>
+      <w:r>
+        <w:rPr>
+          <w:rFonts w:ascii="Times New Roman" w:hAnsi="Times New Roman"/>
+          <w:sz w:val="24"/>
+          <w:szCs w:val="24"/>
+          <w:lang w:val="en-US"/>
+        </w:rPr>
+        <w:t xml:space="preserve"> and </w:t>
+      </w:r>
+      <w:proofErr w:type="spellStart"/>
+      <w:r>
+        <w:rPr>
+          <w:rFonts w:ascii="Times New Roman" w:hAnsi="Times New Roman"/>
+          <w:sz w:val="24"/>
+          <w:szCs w:val="24"/>
+          <w:lang w:val="en-US"/>
+        </w:rPr>
+        <w:t>Debtor</w:t>
+      </w:r>
+      <w:r>
+        <w:rPr>
+          <w:rFonts w:ascii="Times New Roman" w:hAnsi="Times New Roman"/>
+          <w:sz w:val="24"/>
+          <w:szCs w:val="24"/>
+          <w:lang w:val="en-US"/>
+        </w:rPr>
+        <w:t xml:space="preserve"> entiti</w:t>
+      </w:r>
+      <w:proofErr w:type="spellEnd"/>
+      <w:r>
+        <w:rPr>
+          <w:rFonts w:ascii="Times New Roman" w:hAnsi="Times New Roman"/>
+          <w:sz w:val="24"/>
+          <w:szCs w:val="24"/>
+          <w:lang w:val="en-US"/>
+        </w:rPr>
+        <w:t xml:space="preserve">es will be relatively static; </w:t>
+      </w:r>
+      <w:r>
+        <w:rPr>
+          <w:rFonts w:ascii="Times New Roman" w:hAnsi="Times New Roman"/>
+          <w:sz w:val="24"/>
+          <w:szCs w:val="24"/>
+          <w:lang w:val="en-US"/>
+        </w:rPr>
+        <w:t xml:space="preserve">as a result, it might be beneficial to remove </w:t>
+      </w:r>
+      <w:proofErr w:type="spellStart"/>
+      <w:r>
+        <w:rPr>
+          <w:rFonts w:ascii="Times New Roman" w:hAnsi="Times New Roman"/>
+          <w:sz w:val="24"/>
+          <w:szCs w:val="24"/>
+          <w:lang w:val="en-US"/>
+        </w:rPr>
+        <w:t>GroupUser</w:t>
+      </w:r>
+      <w:proofErr w:type="spellEnd"/>
+      <w:r>
+        <w:rPr>
+          <w:rFonts w:ascii="Times New Roman" w:hAnsi="Times New Roman"/>
+          <w:sz w:val="24"/>
+          <w:szCs w:val="24"/>
+          <w:lang w:val="en-US"/>
+        </w:rPr>
+        <w:t xml:space="preserve"> and Debtor tables by adding Members and Debtors array fields to Group and </w:t>
+      </w:r>
+      <w:proofErr w:type="spellStart"/>
+      <w:r>
+        <w:rPr>
+          <w:rFonts w:ascii="Times New Roman" w:hAnsi="Times New Roman"/>
+          <w:sz w:val="24"/>
+          <w:szCs w:val="24"/>
+          <w:lang w:val="en-US"/>
+        </w:rPr>
+        <w:t>SharedExpense</w:t>
+      </w:r>
+      <w:proofErr w:type="spellEnd"/>
+      <w:r>
+        <w:rPr>
+          <w:rFonts w:ascii="Times New Roman" w:hAnsi="Times New Roman"/>
+          <w:sz w:val="24"/>
+          <w:szCs w:val="24"/>
+          <w:lang w:val="en-US"/>
+        </w:rPr>
+        <w:t xml:space="preserve"> table respectively. The same approach can be applied for Friend table. Friends array field can be added to the User table; each item of Friends array should contain user id and name. Moreover, this approach allows more flexibility; it offers users to change names of their friends which will be displayed privately for them.</w:t>
+      </w:r>
+    </w:p>
+    <w:p>
+      <w:pPr>
+        <w:spacing w:line="480" w:lineRule="auto"/>
+        <w:rPr>
+          <w:rFonts w:ascii="Times New Roman" w:hAnsi="Times New Roman"/>
+          <w:sz w:val="24"/>
+          <w:szCs w:val="24"/>
+          <w:lang w:val="en-US"/>
+        </w:rPr>
+      </w:pPr>
+      <w:r>
+        <w:rPr>
+          <w:rFonts w:ascii="Times New Roman" w:hAnsi="Times New Roman"/>
+          <w:sz w:val="24"/>
+          <w:szCs w:val="24"/>
+          <w:lang w:val="en-US"/>
+        </w:rPr>
+        <w:t xml:space="preserve">The </w:t>
+      </w:r>
+      <w:proofErr w:type="spellStart"/>
+      <w:r>
+        <w:rPr>
+          <w:rFonts w:ascii="Times New Roman" w:hAnsi="Times New Roman"/>
+          <w:sz w:val="24"/>
+          <w:szCs w:val="24"/>
+          <w:lang w:val="en-US"/>
+        </w:rPr>
+        <w:t>UserSettings</w:t>
+      </w:r>
+      <w:proofErr w:type="spellEnd"/>
+      <w:r>
+        <w:rPr>
+          <w:rFonts w:ascii="Times New Roman" w:hAnsi="Times New Roman"/>
+          <w:sz w:val="24"/>
+          <w:szCs w:val="24"/>
+          <w:lang w:val="en-US"/>
+        </w:rPr>
+        <w:t xml:space="preserve"> table can be also collapsed and be stored as the embedded document inside the User table. However, these settings will be mostly used on the back-end side </w:t>
+      </w:r>
+      <w:r>
+        <w:rPr>
+          <w:rFonts w:ascii="Times New Roman" w:hAnsi="Times New Roman"/>
+          <w:sz w:val="24"/>
+          <w:szCs w:val="24"/>
+          <w:lang w:val="en-US"/>
+        </w:rPr>
+        <w:t>and only when the balance check will be requested; therefore,</w:t>
+      </w:r>
+      <w:r>
+        <w:rPr>
+          <w:rFonts w:ascii="Times New Roman" w:hAnsi="Times New Roman"/>
+          <w:sz w:val="24"/>
+          <w:szCs w:val="24"/>
+          <w:lang w:val="en-US"/>
+        </w:rPr>
+        <w:t xml:space="preserve"> storing them separately will </w:t>
+      </w:r>
+      <w:r>
+        <w:rPr>
+          <w:rFonts w:ascii="Times New Roman" w:hAnsi="Times New Roman"/>
+          <w:sz w:val="24"/>
+          <w:szCs w:val="24"/>
+          <w:lang w:val="en-US"/>
+        </w:rPr>
+        <w:t>increase the bandwidth and allows easier accessibility for updates.</w:t>
+      </w:r>
+    </w:p>
+    <w:p>
+      <w:pPr>
+        <w:spacing w:line="480" w:lineRule="auto"/>
+        <w:rPr>
+          <w:rFonts w:ascii="Times New Roman" w:hAnsi="Times New Roman"/>
+          <w:sz w:val="24"/>
+          <w:szCs w:val="24"/>
+          <w:lang w:val="en-US"/>
+        </w:rPr>
+      </w:pPr>
+      <w:r>
+        <w:rPr>
+          <w:rFonts w:ascii="Times New Roman" w:hAnsi="Times New Roman"/>
+          <w:sz w:val="24"/>
+          <w:szCs w:val="24"/>
+          <w:lang w:val="en-US"/>
+        </w:rPr>
+        <w:t xml:space="preserve">The amended </w:t>
+      </w:r>
+      <w:bookmarkStart w:id="17" w:name="_GoBack"/>
       <w:bookmarkEnd w:id="17"/>
+      <w:proofErr w:type="spellStart"/>
+      <w:r>
+        <w:rPr>
+          <w:rFonts w:ascii="Times New Roman" w:hAnsi="Times New Roman"/>
+          <w:sz w:val="24"/>
+          <w:szCs w:val="24"/>
+          <w:lang w:val="en-US"/>
+        </w:rPr>
+        <w:t>denormalised</w:t>
+      </w:r>
+      <w:proofErr w:type="spellEnd"/>
+      <w:r>
+        <w:rPr>
+          <w:rFonts w:ascii="Times New Roman" w:hAnsi="Times New Roman"/>
+          <w:sz w:val="24"/>
+          <w:szCs w:val="24"/>
+          <w:lang w:val="en-US"/>
+        </w:rPr>
+        <w:t xml:space="preserve"> design is presented on Image 3.2.</w:t>
+      </w:r>
     </w:p>
     <w:p>
       <w:pPr>
@@ -11010,7 +11933,52 @@
           <w:szCs w:val="24"/>
           <w:lang w:val="en-US"/>
         </w:rPr>
-        <w:t>Talk that Mongo DB will be used. Attach the diagram of the database model, talk briefly about specific decisions of denormalization which has been done.</w:t>
+        <w:pict w14:anchorId="667F4E92">
+          <v:shape id="_x0000_i1047" type="#_x0000_t75" style="width:430.8pt;height:235.2pt">
+            <v:imagedata r:id="rId17" o:title="NonRelationalDatabase"/>
+          </v:shape>
+        </w:pict>
+      </w:r>
+    </w:p>
+    <w:p>
+      <w:pPr>
+        <w:spacing w:line="480" w:lineRule="auto"/>
+        <w:jc w:val="center"/>
+        <w:rPr>
+          <w:rFonts w:ascii="Times New Roman" w:hAnsi="Times New Roman"/>
+          <w:sz w:val="24"/>
+          <w:szCs w:val="24"/>
+          <w:lang w:val="en-US"/>
+        </w:rPr>
+      </w:pPr>
+      <w:r>
+        <w:rPr>
+          <w:rFonts w:ascii="Times New Roman" w:hAnsi="Times New Roman"/>
+          <w:sz w:val="24"/>
+          <w:szCs w:val="24"/>
+          <w:lang w:val="en-US"/>
+        </w:rPr>
+        <w:t xml:space="preserve">Image 3.3. </w:t>
+      </w:r>
+      <w:proofErr w:type="spellStart"/>
+      <w:r>
+        <w:rPr>
+          <w:rFonts w:ascii="Times New Roman" w:hAnsi="Times New Roman"/>
+          <w:sz w:val="24"/>
+          <w:szCs w:val="24"/>
+          <w:lang w:val="en-US"/>
+        </w:rPr>
+        <w:t>Denormalised</w:t>
+      </w:r>
+      <w:proofErr w:type="spellEnd"/>
+      <w:r>
+        <w:rPr>
+          <w:rFonts w:ascii="Times New Roman" w:hAnsi="Times New Roman"/>
+          <w:sz w:val="24"/>
+          <w:szCs w:val="24"/>
+          <w:lang w:val="en-US"/>
+        </w:rPr>
+        <w:t xml:space="preserve"> database design for Intelligent Expense Manager</w:t>
       </w:r>
     </w:p>
     <w:p>
@@ -11025,6 +11993,7 @@
         <w:rPr>
           <w:lang w:val="en-US"/>
         </w:rPr>
+        <w:lastRenderedPageBreak/>
         <w:t>4</w:t>
       </w:r>
       <w:r>
@@ -11288,7 +12257,6 @@
           <w:szCs w:val="24"/>
           <w:lang w:val="en-US"/>
         </w:rPr>
-        <w:lastRenderedPageBreak/>
         <w:t>A notification should be helpful for the user</w:t>
       </w:r>
       <w:r>
@@ -11414,7 +12382,17 @@
           <w:szCs w:val="24"/>
           <w:lang w:val="en-US"/>
         </w:rPr>
-        <w:t xml:space="preserve">510. When the sum of user’s expenditures goes beyond the threshold value of </w:t>
+        <w:t xml:space="preserve">510. When the sum of user’s expenditures goes beyond the </w:t>
+      </w:r>
+      <w:r>
+        <w:rPr>
+          <w:rFonts w:ascii="Times New Roman" w:hAnsi="Times New Roman"/>
+          <w:sz w:val="24"/>
+          <w:szCs w:val="24"/>
+          <w:lang w:val="en-US"/>
+        </w:rPr>
+        <w:lastRenderedPageBreak/>
+        <w:t xml:space="preserve">threshold value of </w:t>
       </w:r>
       <w:r>
         <w:rPr>
@@ -11564,44 +12542,118 @@
           <w:szCs w:val="24"/>
           <w:lang w:val="en-US"/>
         </w:rPr>
+        <w:t>Based on the data entered by user, the system will be able to calculate the minimum amount of money user require</w:t>
+      </w:r>
+      <w:r>
+        <w:rPr>
+          <w:rFonts w:ascii="Times New Roman" w:hAnsi="Times New Roman"/>
+          <w:sz w:val="24"/>
+          <w:szCs w:val="24"/>
+          <w:lang w:val="en-US"/>
+        </w:rPr>
+        <w:t>s</w:t>
+      </w:r>
+      <w:r>
+        <w:rPr>
+          <w:rFonts w:ascii="Times New Roman" w:hAnsi="Times New Roman"/>
+          <w:sz w:val="24"/>
+          <w:szCs w:val="24"/>
+          <w:lang w:val="en-US"/>
+        </w:rPr>
+        <w:t xml:space="preserve"> to survive till the end of the month. Additional </w:t>
+      </w:r>
+      <w:r>
+        <w:rPr>
+          <w:rFonts w:ascii="Times New Roman" w:hAnsi="Times New Roman"/>
+          <w:sz w:val="24"/>
+          <w:szCs w:val="24"/>
+          <w:lang w:val="en-US"/>
+        </w:rPr>
+        <w:t xml:space="preserve">limit parameter </w:t>
+      </w:r>
+      <w:r>
+        <w:rPr>
+          <w:rFonts w:ascii="Times New Roman" w:hAnsi="Times New Roman"/>
+          <w:sz w:val="24"/>
+          <w:szCs w:val="24"/>
+          <w:lang w:val="en-US"/>
+        </w:rPr>
+        <w:t>provided by user allows the system to calculate so-called “safety pillow” – the amount of money which user can spend without the risk to overspend during the month. If user spends</w:t>
+      </w:r>
+      <w:r>
+        <w:rPr>
+          <w:rFonts w:ascii="Times New Roman" w:hAnsi="Times New Roman"/>
+          <w:sz w:val="24"/>
+          <w:szCs w:val="24"/>
+          <w:lang w:val="en-US"/>
+        </w:rPr>
+        <w:t xml:space="preserve"> </w:t>
+      </w:r>
+      <w:r>
+        <w:rPr>
+          <w:rFonts w:ascii="Times New Roman" w:hAnsi="Times New Roman"/>
+          <w:sz w:val="24"/>
+          <w:szCs w:val="24"/>
+          <w:lang w:val="en-US"/>
+        </w:rPr>
+        <w:t>more than some fixed percentage from this “safety pillow”, the system should notify him/her about the potential danger of going to minus. This percentage can be defined inside the system or it can be defined by user during configuration.</w:t>
+      </w:r>
+    </w:p>
+    <w:p>
+      <w:pPr>
+        <w:spacing w:line="480" w:lineRule="auto"/>
+        <w:rPr>
+          <w:rFonts w:ascii="Times New Roman" w:hAnsi="Times New Roman"/>
+          <w:sz w:val="24"/>
+          <w:szCs w:val="24"/>
+          <w:lang w:val="en-US"/>
+        </w:rPr>
+      </w:pPr>
+      <w:r>
+        <w:rPr>
+          <w:rFonts w:ascii="Times New Roman" w:hAnsi="Times New Roman"/>
+          <w:sz w:val="24"/>
+          <w:szCs w:val="24"/>
+          <w:lang w:val="en-US"/>
+        </w:rPr>
+        <w:t>Then, the system continues to monitor the user</w:t>
+      </w:r>
+      <w:r>
+        <w:rPr>
+          <w:rFonts w:ascii="Times New Roman" w:hAnsi="Times New Roman"/>
+          <w:sz w:val="24"/>
+          <w:szCs w:val="24"/>
+          <w:lang w:val="en-US"/>
+        </w:rPr>
+        <w:t>’s</w:t>
+      </w:r>
+      <w:r>
+        <w:rPr>
+          <w:rFonts w:ascii="Times New Roman" w:hAnsi="Times New Roman"/>
+          <w:sz w:val="24"/>
+          <w:szCs w:val="24"/>
+          <w:lang w:val="en-US"/>
+        </w:rPr>
+        <w:t xml:space="preserve"> behavior. If the user proceeds to spend money unconsciously, the system does not send additional notifications, but it should </w:t>
+      </w:r>
+      <w:r>
+        <w:rPr>
+          <w:rFonts w:ascii="Times New Roman" w:hAnsi="Times New Roman"/>
+          <w:sz w:val="24"/>
+          <w:szCs w:val="24"/>
+          <w:lang w:val="en-US"/>
+        </w:rPr>
         <w:lastRenderedPageBreak/>
-        <w:t>Based on the data entered by user, the system will be able to calculate the minimum amount of money user require</w:t>
-      </w:r>
-      <w:r>
-        <w:rPr>
-          <w:rFonts w:ascii="Times New Roman" w:hAnsi="Times New Roman"/>
-          <w:sz w:val="24"/>
-          <w:szCs w:val="24"/>
-          <w:lang w:val="en-US"/>
-        </w:rPr>
-        <w:t>s</w:t>
-      </w:r>
-      <w:r>
-        <w:rPr>
-          <w:rFonts w:ascii="Times New Roman" w:hAnsi="Times New Roman"/>
-          <w:sz w:val="24"/>
-          <w:szCs w:val="24"/>
-          <w:lang w:val="en-US"/>
-        </w:rPr>
-        <w:t xml:space="preserve"> to survive till the end of the month. Additional </w:t>
-      </w:r>
-      <w:r>
-        <w:rPr>
-          <w:rFonts w:ascii="Times New Roman" w:hAnsi="Times New Roman"/>
-          <w:sz w:val="24"/>
-          <w:szCs w:val="24"/>
-          <w:lang w:val="en-US"/>
-        </w:rPr>
-        <w:t xml:space="preserve">limit parameter </w:t>
-      </w:r>
-      <w:r>
-        <w:rPr>
-          <w:rFonts w:ascii="Times New Roman" w:hAnsi="Times New Roman"/>
-          <w:sz w:val="24"/>
-          <w:szCs w:val="24"/>
-          <w:lang w:val="en-US"/>
-        </w:rPr>
-        <w:t>provided by user allows the system to calculate so-called “safety pillow” – the amount of money which user can spend without the risk to overspend during the month. If user spends</w:t>
+        <w:t xml:space="preserve">unobtrusively </w:t>
+      </w:r>
+      <w:r>
+        <w:rPr>
+          <w:rFonts w:ascii="Times New Roman" w:hAnsi="Times New Roman"/>
+          <w:sz w:val="24"/>
+          <w:szCs w:val="24"/>
+          <w:lang w:val="en-US"/>
+        </w:rPr>
+        <w:t>notify the user</w:t>
       </w:r>
       <w:r>
         <w:rPr>
@@ -11619,7 +12671,7 @@
           <w:szCs w:val="24"/>
           <w:lang w:val="en-US"/>
         </w:rPr>
-        <w:t>more than some fixed percentage from this “safety pillow”, the system should notify him/her about the potential danger of going to minus. This percentage can be defined inside the system or it can be defined by user during configuration.</w:t>
+        <w:t>about dangerous state, for instance by red interface of the application.</w:t>
       </w:r>
     </w:p>
     <w:p>
@@ -11627,55 +12679,67 @@
         <w:spacing w:line="480" w:lineRule="auto"/>
         <w:rPr>
           <w:rFonts w:ascii="Times New Roman" w:hAnsi="Times New Roman"/>
-          <w:sz w:val="24"/>
-          <w:szCs w:val="24"/>
-          <w:lang w:val="en-US"/>
-        </w:rPr>
-      </w:pPr>
-      <w:r>
-        <w:rPr>
-          <w:rFonts w:ascii="Times New Roman" w:hAnsi="Times New Roman"/>
-          <w:sz w:val="24"/>
-          <w:szCs w:val="24"/>
-          <w:lang w:val="en-US"/>
-        </w:rPr>
-        <w:t>Then, the system continues to monitor the user</w:t>
-      </w:r>
-      <w:r>
-        <w:rPr>
-          <w:rFonts w:ascii="Times New Roman" w:hAnsi="Times New Roman"/>
-          <w:sz w:val="24"/>
-          <w:szCs w:val="24"/>
-          <w:lang w:val="en-US"/>
-        </w:rPr>
-        <w:t>’s</w:t>
-      </w:r>
-      <w:r>
-        <w:rPr>
-          <w:rFonts w:ascii="Times New Roman" w:hAnsi="Times New Roman"/>
-          <w:sz w:val="24"/>
-          <w:szCs w:val="24"/>
-          <w:lang w:val="en-US"/>
-        </w:rPr>
-        <w:t xml:space="preserve"> behavior. If the user proceeds to spend money unconsciously, the system does not send additional notifications, but it should </w:t>
-      </w:r>
-      <w:r>
-        <w:rPr>
-          <w:rFonts w:ascii="Times New Roman" w:hAnsi="Times New Roman"/>
-          <w:sz w:val="24"/>
-          <w:szCs w:val="24"/>
-          <w:lang w:val="en-US"/>
-        </w:rPr>
-        <w:t xml:space="preserve">unobtrusively </w:t>
-      </w:r>
-      <w:r>
-        <w:rPr>
-          <w:rFonts w:ascii="Times New Roman" w:hAnsi="Times New Roman"/>
-          <w:sz w:val="24"/>
-          <w:szCs w:val="24"/>
-          <w:lang w:val="en-US"/>
-        </w:rPr>
-        <w:t>notify the user</w:t>
+          <w:color w:val="FF0000"/>
+          <w:sz w:val="24"/>
+          <w:szCs w:val="24"/>
+          <w:lang w:val="en-US"/>
+        </w:rPr>
+      </w:pPr>
+      <w:r>
+        <w:rPr>
+          <w:rFonts w:ascii="Times New Roman" w:hAnsi="Times New Roman"/>
+          <w:sz w:val="24"/>
+          <w:szCs w:val="24"/>
+          <w:lang w:val="en-US"/>
+        </w:rPr>
+        <w:t>If the user cuts his/her costs, at some point the balance will stabilise and the “safety pillow” might increase back. When it</w:t>
+      </w:r>
+      <w:r>
+        <w:rPr>
+          <w:rFonts w:ascii="Times New Roman" w:hAnsi="Times New Roman"/>
+          <w:sz w:val="24"/>
+          <w:szCs w:val="24"/>
+          <w:lang w:val="en-US"/>
+        </w:rPr>
+        <w:t xml:space="preserve"> reaches defined percentage value, the system should send new notification to the user and return interface to green </w:t>
+      </w:r>
+      <w:proofErr w:type="spellStart"/>
+      <w:r>
+        <w:rPr>
+          <w:rFonts w:ascii="Times New Roman" w:hAnsi="Times New Roman"/>
+          <w:sz w:val="24"/>
+          <w:szCs w:val="24"/>
+          <w:lang w:val="en-US"/>
+        </w:rPr>
+        <w:t>colours</w:t>
+      </w:r>
+      <w:proofErr w:type="spellEnd"/>
+      <w:r>
+        <w:rPr>
+          <w:rFonts w:ascii="Times New Roman" w:hAnsi="Times New Roman"/>
+          <w:sz w:val="24"/>
+          <w:szCs w:val="24"/>
+          <w:lang w:val="en-US"/>
+        </w:rPr>
+        <w:t>. The notification text can be: “Congratulations! You have controlled your expenses carefully and now you are going to meet the set budget by the end of the month”. The following process should co</w:t>
+      </w:r>
+      <w:r>
+        <w:rPr>
+          <w:rFonts w:ascii="Times New Roman" w:hAnsi="Times New Roman"/>
+          <w:sz w:val="24"/>
+          <w:szCs w:val="24"/>
+          <w:lang w:val="en-US"/>
+        </w:rPr>
+        <w:t>ntinue</w:t>
+      </w:r>
+      <w:r>
+        <w:rPr>
+          <w:rFonts w:ascii="Times New Roman" w:hAnsi="Times New Roman"/>
+          <w:sz w:val="24"/>
+          <w:szCs w:val="24"/>
+          <w:lang w:val="en-US"/>
+        </w:rPr>
+        <w:t>.</w:t>
       </w:r>
       <w:r>
         <w:rPr>
@@ -11689,11 +12753,22 @@
       <w:r>
         <w:rPr>
           <w:rFonts w:ascii="Times New Roman" w:hAnsi="Times New Roman"/>
-          <w:sz w:val="24"/>
-          <w:szCs w:val="24"/>
-          <w:lang w:val="en-US"/>
-        </w:rPr>
-        <w:t>about dangerous state, for instance by red interface of the application.</w:t>
+          <w:color w:val="FF0000"/>
+          <w:sz w:val="24"/>
+          <w:szCs w:val="24"/>
+          <w:lang w:val="en-US"/>
+        </w:rPr>
+        <w:t>The flow-chart of discussed algorithm is presented on Image 4.1. (Add Image)</w:t>
+      </w:r>
+      <w:r>
+        <w:rPr>
+          <w:rFonts w:ascii="Times New Roman" w:hAnsi="Times New Roman"/>
+          <w:color w:val="FF0000"/>
+          <w:sz w:val="24"/>
+          <w:szCs w:val="24"/>
+          <w:lang w:val="en-US"/>
+        </w:rPr>
+        <w:t>.</w:t>
       </w:r>
     </w:p>
     <w:p>
@@ -11710,89 +12785,913 @@
       <w:r>
         <w:rPr>
           <w:rFonts w:ascii="Times New Roman" w:hAnsi="Times New Roman"/>
-          <w:sz w:val="24"/>
-          <w:szCs w:val="24"/>
-          <w:lang w:val="en-US"/>
-        </w:rPr>
-        <w:t>If the user cuts his/her costs, at some point the balance will stabilise and the “safety pillow” might increase back. When it</w:t>
-      </w:r>
-      <w:r>
-        <w:rPr>
-          <w:rFonts w:ascii="Times New Roman" w:hAnsi="Times New Roman"/>
-          <w:sz w:val="24"/>
-          <w:szCs w:val="24"/>
-          <w:lang w:val="en-US"/>
-        </w:rPr>
-        <w:t xml:space="preserve"> reaches defined percentage value, the system should send new notification to the user and return interface to green </w:t>
-      </w:r>
-      <w:proofErr w:type="spellStart"/>
-      <w:r>
-        <w:rPr>
-          <w:rFonts w:ascii="Times New Roman" w:hAnsi="Times New Roman"/>
-          <w:sz w:val="24"/>
-          <w:szCs w:val="24"/>
-          <w:lang w:val="en-US"/>
-        </w:rPr>
-        <w:t>colours</w:t>
-      </w:r>
-      <w:proofErr w:type="spellEnd"/>
-      <w:r>
-        <w:rPr>
-          <w:rFonts w:ascii="Times New Roman" w:hAnsi="Times New Roman"/>
-          <w:sz w:val="24"/>
-          <w:szCs w:val="24"/>
-          <w:lang w:val="en-US"/>
-        </w:rPr>
-        <w:t>. The notification text can be: “Congratulations</w:t>
-      </w:r>
-      <w:proofErr w:type="gramStart"/>
-      <w:r>
-        <w:rPr>
-          <w:rFonts w:ascii="Times New Roman" w:hAnsi="Times New Roman"/>
-          <w:sz w:val="24"/>
-          <w:szCs w:val="24"/>
-          <w:lang w:val="en-US"/>
-        </w:rPr>
-        <w:t xml:space="preserve">! </w:t>
-      </w:r>
-      <w:proofErr w:type="gramEnd"/>
-      <w:r>
-        <w:rPr>
-          <w:rFonts w:ascii="Times New Roman" w:hAnsi="Times New Roman"/>
-          <w:sz w:val="24"/>
-          <w:szCs w:val="24"/>
-          <w:lang w:val="en-US"/>
-        </w:rPr>
-        <w:t>You have controlled your expenses carefully and now you are going to meet the set budget by the end of the month”. The following process should co</w:t>
-      </w:r>
-      <w:r>
-        <w:rPr>
-          <w:rFonts w:ascii="Times New Roman" w:hAnsi="Times New Roman"/>
-          <w:sz w:val="24"/>
-          <w:szCs w:val="24"/>
-          <w:lang w:val="en-US"/>
-        </w:rPr>
-        <w:t>ntinue</w:t>
-      </w:r>
-      <w:r>
-        <w:rPr>
-          <w:rFonts w:ascii="Times New Roman" w:hAnsi="Times New Roman"/>
+          <w:color w:val="FF0000"/>
+          <w:sz w:val="24"/>
+          <w:szCs w:val="24"/>
+          <w:lang w:val="en-US"/>
+        </w:rPr>
+        <w:pict w14:anchorId="02CC5B3C">
+          <v:shape id="_x0000_i1031" type="#_x0000_t75" style="width:451.2pt;height:322.8pt">
+            <v:imagedata r:id="rId18" o:title="NotificationAlgorithm (2)"/>
+          </v:shape>
+        </w:pict>
+      </w:r>
+    </w:p>
+    <w:p>
+      <w:pPr>
+        <w:spacing w:line="480" w:lineRule="auto"/>
+        <w:rPr>
+          <w:rFonts w:ascii="Times New Roman" w:hAnsi="Times New Roman"/>
+          <w:color w:val="FF0000"/>
+          <w:sz w:val="24"/>
+          <w:szCs w:val="24"/>
+          <w:lang w:val="en-US"/>
+        </w:rPr>
+      </w:pPr>
+    </w:p>
+    <w:p>
+      <w:pPr>
+        <w:spacing w:line="480" w:lineRule="auto"/>
+        <w:rPr>
+          <w:rFonts w:ascii="Times New Roman" w:hAnsi="Times New Roman"/>
+          <w:color w:val="FF0000"/>
+          <w:sz w:val="24"/>
+          <w:szCs w:val="24"/>
+          <w:lang w:val="ru-RU"/>
+        </w:rPr>
+      </w:pPr>
+      <w:r>
+        <w:rPr>
+          <w:rFonts w:ascii="Times New Roman" w:hAnsi="Times New Roman"/>
+          <w:color w:val="FF0000"/>
+          <w:sz w:val="24"/>
+          <w:szCs w:val="24"/>
+          <w:lang w:val="en-US"/>
+        </w:rPr>
+        <w:lastRenderedPageBreak/>
+        <w:pict w14:anchorId="04B3890D">
+          <v:shape id="_x0000_i1033" type="#_x0000_t75" style="width:411pt;height:544.8pt">
+            <v:imagedata r:id="rId19" o:title="CalculateNewBalance"/>
+          </v:shape>
+        </w:pict>
+      </w:r>
+    </w:p>
+    <w:p>
+      <w:pPr>
+        <w:spacing w:line="480" w:lineRule="auto"/>
+        <w:rPr>
+          <w:rFonts w:ascii="Times New Roman" w:hAnsi="Times New Roman"/>
+          <w:sz w:val="24"/>
+          <w:szCs w:val="24"/>
+          <w:lang w:val="en-US"/>
+        </w:rPr>
+      </w:pPr>
+      <w:r>
+        <w:rPr>
+          <w:rFonts w:ascii="Times New Roman" w:hAnsi="Times New Roman"/>
+          <w:sz w:val="24"/>
+          <w:szCs w:val="24"/>
+          <w:lang w:val="en-US"/>
+        </w:rPr>
+        <w:t xml:space="preserve">The short example describes the algorithm more transparently. Suppose, there is a user Alice and she sets the maximum limit of </w:t>
+      </w:r>
+      <w:r>
+        <w:rPr>
+          <w:rFonts w:ascii="Times New Roman" w:hAnsi="Times New Roman"/>
+          <w:sz w:val="24"/>
+          <w:szCs w:val="24"/>
+          <w:lang w:val="en-US"/>
+        </w:rPr>
+        <w:t>£</w:t>
+      </w:r>
+      <w:r>
+        <w:rPr>
+          <w:rFonts w:ascii="Times New Roman" w:hAnsi="Times New Roman"/>
+          <w:sz w:val="24"/>
+          <w:szCs w:val="24"/>
+          <w:lang w:val="en-US"/>
+        </w:rPr>
+        <w:t xml:space="preserve">700 and the following budgets:  weekday - </w:t>
+      </w:r>
+      <w:r>
+        <w:rPr>
+          <w:rFonts w:ascii="Times New Roman" w:hAnsi="Times New Roman"/>
+          <w:sz w:val="24"/>
+          <w:szCs w:val="24"/>
+          <w:lang w:val="en-US"/>
+        </w:rPr>
+        <w:t>£</w:t>
+      </w:r>
+      <w:r>
+        <w:rPr>
+          <w:rFonts w:ascii="Times New Roman" w:hAnsi="Times New Roman"/>
+          <w:sz w:val="24"/>
+          <w:szCs w:val="24"/>
+          <w:lang w:val="en-US"/>
+        </w:rPr>
+        <w:t xml:space="preserve">10, Saturday - </w:t>
+      </w:r>
+      <w:r>
+        <w:rPr>
+          <w:rFonts w:ascii="Times New Roman" w:hAnsi="Times New Roman"/>
+          <w:sz w:val="24"/>
+          <w:szCs w:val="24"/>
+          <w:lang w:val="en-US"/>
+        </w:rPr>
+        <w:t>£</w:t>
+      </w:r>
+      <w:r>
+        <w:rPr>
+          <w:rFonts w:ascii="Times New Roman" w:hAnsi="Times New Roman"/>
+          <w:sz w:val="24"/>
+          <w:szCs w:val="24"/>
+          <w:lang w:val="en-US"/>
+        </w:rPr>
+        <w:t xml:space="preserve">30, Sunday - </w:t>
+      </w:r>
+      <w:r>
+        <w:rPr>
+          <w:rFonts w:ascii="Times New Roman" w:hAnsi="Times New Roman"/>
+          <w:sz w:val="24"/>
+          <w:szCs w:val="24"/>
+          <w:lang w:val="en-US"/>
+        </w:rPr>
+        <w:t>£</w:t>
+      </w:r>
+      <w:r>
+        <w:rPr>
+          <w:rFonts w:ascii="Times New Roman" w:hAnsi="Times New Roman"/>
+          <w:sz w:val="24"/>
+          <w:szCs w:val="24"/>
+          <w:lang w:val="en-US"/>
+        </w:rPr>
+        <w:t xml:space="preserve">20. The system will calculate the minimum which Alice requires for decent </w:t>
+      </w:r>
+      <w:r>
+        <w:rPr>
+          <w:rFonts w:ascii="Times New Roman" w:hAnsi="Times New Roman"/>
+          <w:sz w:val="24"/>
+          <w:szCs w:val="24"/>
+          <w:lang w:val="en-US"/>
+        </w:rPr>
+        <w:lastRenderedPageBreak/>
+        <w:t xml:space="preserve">living till the end of the month based on her entered budgets. </w:t>
+      </w:r>
+      <w:r>
+        <w:rPr>
+          <w:rFonts w:ascii="Times New Roman" w:hAnsi="Times New Roman"/>
+          <w:sz w:val="24"/>
+          <w:szCs w:val="24"/>
+          <w:lang w:val="en-US"/>
+        </w:rPr>
+        <w:t xml:space="preserve">Assume the month have 28 days to simplify calculations in the example; then, minimum limit is 5 * </w:t>
+      </w:r>
+      <w:r>
+        <w:rPr>
+          <w:rFonts w:ascii="Times New Roman" w:hAnsi="Times New Roman"/>
+          <w:sz w:val="24"/>
+          <w:szCs w:val="24"/>
+          <w:lang w:val="en-US"/>
+        </w:rPr>
+        <w:t>£</w:t>
+      </w:r>
+      <w:r>
+        <w:rPr>
+          <w:rFonts w:ascii="Times New Roman" w:hAnsi="Times New Roman"/>
+          <w:sz w:val="24"/>
+          <w:szCs w:val="24"/>
+          <w:lang w:val="en-US"/>
+        </w:rPr>
+        <w:t xml:space="preserve">10 + 4 * </w:t>
+      </w:r>
+      <w:r>
+        <w:rPr>
+          <w:rFonts w:ascii="Times New Roman" w:hAnsi="Times New Roman"/>
+          <w:sz w:val="24"/>
+          <w:szCs w:val="24"/>
+          <w:lang w:val="en-US"/>
+        </w:rPr>
+        <w:t>£</w:t>
+      </w:r>
+      <w:r>
+        <w:rPr>
+          <w:rFonts w:ascii="Times New Roman" w:hAnsi="Times New Roman"/>
+          <w:sz w:val="24"/>
+          <w:szCs w:val="24"/>
+          <w:lang w:val="en-US"/>
+        </w:rPr>
+        <w:t xml:space="preserve">30 + 4 * </w:t>
+      </w:r>
+      <w:r>
+        <w:rPr>
+          <w:rFonts w:ascii="Times New Roman" w:hAnsi="Times New Roman"/>
+          <w:sz w:val="24"/>
+          <w:szCs w:val="24"/>
+          <w:lang w:val="en-US"/>
+        </w:rPr>
+        <w:t>£</w:t>
+      </w:r>
+      <w:r>
+        <w:rPr>
+          <w:rFonts w:ascii="Times New Roman" w:hAnsi="Times New Roman"/>
+          <w:sz w:val="24"/>
+          <w:szCs w:val="24"/>
+          <w:lang w:val="en-US"/>
+        </w:rPr>
+        <w:t xml:space="preserve">20 = </w:t>
+      </w:r>
+      <w:r>
+        <w:rPr>
+          <w:rFonts w:ascii="Times New Roman" w:hAnsi="Times New Roman"/>
+          <w:sz w:val="24"/>
+          <w:szCs w:val="24"/>
+          <w:lang w:val="en-US"/>
+        </w:rPr>
+        <w:t>£</w:t>
+      </w:r>
+      <w:r>
+        <w:rPr>
+          <w:rFonts w:ascii="Times New Roman" w:hAnsi="Times New Roman"/>
+          <w:sz w:val="24"/>
+          <w:szCs w:val="24"/>
+          <w:lang w:val="en-US"/>
+        </w:rPr>
+        <w:t xml:space="preserve">400. Based on the Alice’s entered limit, the “safety pillow” is </w:t>
+      </w:r>
+      <w:r>
+        <w:rPr>
+          <w:rFonts w:ascii="Times New Roman" w:hAnsi="Times New Roman"/>
+          <w:sz w:val="24"/>
+          <w:szCs w:val="24"/>
+          <w:lang w:val="en-US"/>
+        </w:rPr>
+        <w:t>£</w:t>
+      </w:r>
+      <w:r>
+        <w:rPr>
+          <w:rFonts w:ascii="Times New Roman" w:hAnsi="Times New Roman"/>
+          <w:sz w:val="24"/>
+          <w:szCs w:val="24"/>
+          <w:lang w:val="en-US"/>
+        </w:rPr>
+        <w:t xml:space="preserve">700 - </w:t>
+      </w:r>
+      <w:r>
+        <w:rPr>
+          <w:rFonts w:ascii="Times New Roman" w:hAnsi="Times New Roman"/>
+          <w:sz w:val="24"/>
+          <w:szCs w:val="24"/>
+          <w:lang w:val="en-US"/>
+        </w:rPr>
+        <w:t>£</w:t>
+      </w:r>
+      <w:r>
+        <w:rPr>
+          <w:rFonts w:ascii="Times New Roman" w:hAnsi="Times New Roman"/>
+          <w:sz w:val="24"/>
+          <w:szCs w:val="24"/>
+          <w:lang w:val="en-US"/>
+        </w:rPr>
+        <w:t xml:space="preserve">400 = </w:t>
+      </w:r>
+      <w:r>
+        <w:rPr>
+          <w:rFonts w:ascii="Times New Roman" w:hAnsi="Times New Roman"/>
+          <w:sz w:val="24"/>
+          <w:szCs w:val="24"/>
+          <w:lang w:val="en-US"/>
+        </w:rPr>
+        <w:t>£</w:t>
+      </w:r>
+      <w:r>
+        <w:rPr>
+          <w:rFonts w:ascii="Times New Roman" w:hAnsi="Times New Roman"/>
+          <w:sz w:val="24"/>
+          <w:szCs w:val="24"/>
+          <w:lang w:val="en-US"/>
+        </w:rPr>
+        <w:t xml:space="preserve">300. The default parameter 20% in the system defines that Alice can spend safely up to 80% of her “safety pillow”. On the first day (Monday) Alice bought very expensive dress and spent </w:t>
+      </w:r>
+      <w:r>
+        <w:rPr>
+          <w:rFonts w:ascii="Times New Roman" w:hAnsi="Times New Roman"/>
+          <w:sz w:val="24"/>
+          <w:szCs w:val="24"/>
+          <w:lang w:val="en-US"/>
+        </w:rPr>
+        <w:t>£</w:t>
+      </w:r>
+      <w:r>
+        <w:rPr>
+          <w:rFonts w:ascii="Times New Roman" w:hAnsi="Times New Roman"/>
+          <w:sz w:val="24"/>
+          <w:szCs w:val="24"/>
+          <w:lang w:val="en-US"/>
+        </w:rPr>
+        <w:t xml:space="preserve">250. It is Monday, so Alice can spend </w:t>
+      </w:r>
+      <w:r>
+        <w:rPr>
+          <w:rFonts w:ascii="Times New Roman" w:hAnsi="Times New Roman"/>
+          <w:sz w:val="24"/>
+          <w:szCs w:val="24"/>
+          <w:lang w:val="en-US"/>
+        </w:rPr>
+        <w:t>£</w:t>
+      </w:r>
+      <w:r>
+        <w:rPr>
+          <w:rFonts w:ascii="Times New Roman" w:hAnsi="Times New Roman"/>
+          <w:sz w:val="24"/>
+          <w:szCs w:val="24"/>
+          <w:lang w:val="en-US"/>
+        </w:rPr>
+        <w:t xml:space="preserve">10 and the remaining </w:t>
+      </w:r>
+      <w:r>
+        <w:rPr>
+          <w:rFonts w:ascii="Times New Roman" w:hAnsi="Times New Roman"/>
+          <w:sz w:val="24"/>
+          <w:szCs w:val="24"/>
+          <w:lang w:val="en-US"/>
+        </w:rPr>
+        <w:t>£</w:t>
+      </w:r>
+      <w:r>
+        <w:rPr>
+          <w:rFonts w:ascii="Times New Roman" w:hAnsi="Times New Roman"/>
+          <w:sz w:val="24"/>
+          <w:szCs w:val="24"/>
+          <w:lang w:val="en-US"/>
+        </w:rPr>
+        <w:t>240 (</w:t>
+      </w:r>
+      <w:r>
+        <w:rPr>
+          <w:rFonts w:ascii="Times New Roman" w:hAnsi="Times New Roman"/>
+          <w:sz w:val="24"/>
+          <w:szCs w:val="24"/>
+          <w:lang w:val="en-US"/>
+        </w:rPr>
+        <w:t>£</w:t>
+      </w:r>
+      <w:r>
+        <w:rPr>
+          <w:rFonts w:ascii="Times New Roman" w:hAnsi="Times New Roman"/>
+          <w:sz w:val="24"/>
+          <w:szCs w:val="24"/>
+          <w:lang w:val="en-US"/>
+        </w:rPr>
+        <w:t xml:space="preserve">250 - </w:t>
+      </w:r>
+      <w:r>
+        <w:rPr>
+          <w:rFonts w:ascii="Times New Roman" w:hAnsi="Times New Roman"/>
+          <w:sz w:val="24"/>
+          <w:szCs w:val="24"/>
+          <w:lang w:val="en-US"/>
+        </w:rPr>
+        <w:t>£</w:t>
+      </w:r>
+      <w:r>
+        <w:rPr>
+          <w:rFonts w:ascii="Times New Roman" w:hAnsi="Times New Roman"/>
+          <w:sz w:val="24"/>
+          <w:szCs w:val="24"/>
+          <w:lang w:val="en-US"/>
+        </w:rPr>
+        <w:t xml:space="preserve">10 = </w:t>
+      </w:r>
+      <w:r>
+        <w:rPr>
+          <w:rFonts w:ascii="Times New Roman" w:hAnsi="Times New Roman"/>
+          <w:sz w:val="24"/>
+          <w:szCs w:val="24"/>
+          <w:lang w:val="en-US"/>
+        </w:rPr>
+        <w:t>£</w:t>
+      </w:r>
+      <w:r>
+        <w:rPr>
+          <w:rFonts w:ascii="Times New Roman" w:hAnsi="Times New Roman"/>
+          <w:sz w:val="24"/>
+          <w:szCs w:val="24"/>
+          <w:lang w:val="en-US"/>
+        </w:rPr>
+        <w:t xml:space="preserve">240) are deducted from her spare money. The </w:t>
+      </w:r>
+      <w:r>
+        <w:rPr>
+          <w:rFonts w:ascii="Times New Roman" w:hAnsi="Times New Roman"/>
+          <w:sz w:val="24"/>
+          <w:szCs w:val="24"/>
+          <w:lang w:val="en-US"/>
+        </w:rPr>
+        <w:t>“</w:t>
+      </w:r>
+      <w:r>
+        <w:rPr>
+          <w:rFonts w:ascii="Times New Roman" w:hAnsi="Times New Roman"/>
+          <w:sz w:val="24"/>
+          <w:szCs w:val="24"/>
+          <w:lang w:val="en-US"/>
+        </w:rPr>
+        <w:t>safety pillow</w:t>
+      </w:r>
+      <w:r>
+        <w:rPr>
+          <w:rFonts w:ascii="Times New Roman" w:hAnsi="Times New Roman"/>
+          <w:sz w:val="24"/>
+          <w:szCs w:val="24"/>
+          <w:lang w:val="en-US"/>
+        </w:rPr>
+        <w:t>”</w:t>
+      </w:r>
+      <w:r>
+        <w:rPr>
+          <w:rFonts w:ascii="Times New Roman" w:hAnsi="Times New Roman"/>
+          <w:sz w:val="24"/>
+          <w:szCs w:val="24"/>
+          <w:lang w:val="en-US"/>
+        </w:rPr>
+        <w:t xml:space="preserve"> becomes </w:t>
+      </w:r>
+      <w:r>
+        <w:rPr>
+          <w:rFonts w:ascii="Times New Roman" w:hAnsi="Times New Roman"/>
+          <w:sz w:val="24"/>
+          <w:szCs w:val="24"/>
+          <w:lang w:val="en-US"/>
+        </w:rPr>
+        <w:t>£</w:t>
+      </w:r>
+      <w:r>
+        <w:rPr>
+          <w:rFonts w:ascii="Times New Roman" w:hAnsi="Times New Roman"/>
+          <w:sz w:val="24"/>
+          <w:szCs w:val="24"/>
+          <w:lang w:val="en-US"/>
+        </w:rPr>
+        <w:t xml:space="preserve">300 - </w:t>
+      </w:r>
+      <w:r>
+        <w:rPr>
+          <w:rFonts w:ascii="Times New Roman" w:hAnsi="Times New Roman"/>
+          <w:sz w:val="24"/>
+          <w:szCs w:val="24"/>
+          <w:lang w:val="en-US"/>
+        </w:rPr>
+        <w:t>£</w:t>
+      </w:r>
+      <w:r>
+        <w:rPr>
+          <w:rFonts w:ascii="Times New Roman" w:hAnsi="Times New Roman"/>
+          <w:sz w:val="24"/>
+          <w:szCs w:val="24"/>
+          <w:lang w:val="en-US"/>
+        </w:rPr>
+        <w:t xml:space="preserve">240 = </w:t>
+      </w:r>
+      <w:r>
+        <w:rPr>
+          <w:rFonts w:ascii="Times New Roman" w:hAnsi="Times New Roman"/>
+          <w:sz w:val="24"/>
+          <w:szCs w:val="24"/>
+          <w:lang w:val="en-US"/>
+        </w:rPr>
+        <w:t>£</w:t>
+      </w:r>
+      <w:r>
+        <w:rPr>
+          <w:rFonts w:ascii="Times New Roman" w:hAnsi="Times New Roman"/>
+          <w:sz w:val="24"/>
+          <w:szCs w:val="24"/>
+          <w:lang w:val="en-US"/>
+        </w:rPr>
+        <w:t>60. Th</w:t>
+      </w:r>
+      <w:r>
+        <w:rPr>
+          <w:rFonts w:ascii="Times New Roman" w:hAnsi="Times New Roman"/>
+          <w:sz w:val="24"/>
+          <w:szCs w:val="24"/>
+          <w:lang w:val="en-US"/>
+        </w:rPr>
+        <w:t>e</w:t>
+      </w:r>
+      <w:r>
+        <w:rPr>
+          <w:rFonts w:ascii="Times New Roman" w:hAnsi="Times New Roman"/>
+          <w:sz w:val="24"/>
+          <w:szCs w:val="24"/>
+          <w:lang w:val="en-US"/>
+        </w:rPr>
+        <w:t xml:space="preserve"> hazardous limit for Alice is 20% </w:t>
+      </w:r>
+      <w:r>
+        <w:rPr>
+          <w:rFonts w:ascii="Times New Roman" w:hAnsi="Times New Roman"/>
+          <w:sz w:val="24"/>
+          <w:szCs w:val="24"/>
+          <w:lang w:val="en-US"/>
+        </w:rPr>
+        <w:t xml:space="preserve">which is </w:t>
+      </w:r>
+      <w:r>
+        <w:rPr>
+          <w:rFonts w:ascii="Times New Roman" w:hAnsi="Times New Roman"/>
+          <w:sz w:val="24"/>
+          <w:szCs w:val="24"/>
+          <w:lang w:val="en-US"/>
+        </w:rPr>
+        <w:t>£</w:t>
+      </w:r>
+      <w:r>
+        <w:rPr>
+          <w:rFonts w:ascii="Times New Roman" w:hAnsi="Times New Roman"/>
+          <w:sz w:val="24"/>
+          <w:szCs w:val="24"/>
+          <w:lang w:val="en-US"/>
+        </w:rPr>
+        <w:t xml:space="preserve">300 * 0.2 = </w:t>
+      </w:r>
+      <w:r>
+        <w:rPr>
+          <w:rFonts w:ascii="Times New Roman" w:hAnsi="Times New Roman"/>
+          <w:sz w:val="24"/>
+          <w:szCs w:val="24"/>
+          <w:lang w:val="en-US"/>
+        </w:rPr>
+        <w:t>£</w:t>
+      </w:r>
+      <w:r>
+        <w:rPr>
+          <w:rFonts w:ascii="Times New Roman" w:hAnsi="Times New Roman"/>
+          <w:sz w:val="24"/>
+          <w:szCs w:val="24"/>
+          <w:lang w:val="en-US"/>
+        </w:rPr>
+        <w:t xml:space="preserve">60. Therefore, Alice has reached it and the system sends her the warning notification and changes its’ interface to alert red state. </w:t>
+      </w:r>
+      <w:r>
+        <w:rPr>
+          <w:rFonts w:ascii="Times New Roman" w:hAnsi="Times New Roman"/>
+          <w:sz w:val="24"/>
+          <w:szCs w:val="24"/>
+          <w:lang w:val="en-US"/>
+        </w:rPr>
+        <w:t xml:space="preserve">The next day Alice again spent more than expected - </w:t>
+      </w:r>
+      <w:r>
+        <w:rPr>
+          <w:rFonts w:ascii="Times New Roman" w:hAnsi="Times New Roman"/>
+          <w:sz w:val="24"/>
+          <w:szCs w:val="24"/>
+          <w:lang w:val="en-US"/>
+        </w:rPr>
+        <w:t>£</w:t>
+      </w:r>
+      <w:r>
+        <w:rPr>
+          <w:rFonts w:ascii="Times New Roman" w:hAnsi="Times New Roman"/>
+          <w:sz w:val="24"/>
+          <w:szCs w:val="24"/>
+          <w:lang w:val="en-US"/>
+        </w:rPr>
+        <w:t xml:space="preserve">60. Her “safety pillow” becomes </w:t>
+      </w:r>
+      <w:r>
+        <w:rPr>
+          <w:rFonts w:ascii="Times New Roman" w:hAnsi="Times New Roman"/>
+          <w:sz w:val="24"/>
+          <w:szCs w:val="24"/>
+          <w:lang w:val="en-US"/>
+        </w:rPr>
+        <w:t>£</w:t>
+      </w:r>
+      <w:r>
+        <w:rPr>
+          <w:rFonts w:ascii="Times New Roman" w:hAnsi="Times New Roman"/>
+          <w:sz w:val="24"/>
+          <w:szCs w:val="24"/>
+          <w:lang w:val="en-US"/>
+        </w:rPr>
+        <w:t xml:space="preserve">0, but the system does not send additional warning. Then, </w:t>
+      </w:r>
+      <w:r>
+        <w:rPr>
+          <w:rFonts w:ascii="Times New Roman" w:hAnsi="Times New Roman"/>
+          <w:sz w:val="24"/>
+          <w:szCs w:val="24"/>
+          <w:lang w:val="en-US"/>
+        </w:rPr>
+        <w:t>Alice starts to worry about her budget and for the following 10 days she</w:t>
+      </w:r>
+      <w:r>
+        <w:rPr>
+          <w:rFonts w:ascii="Times New Roman" w:hAnsi="Times New Roman"/>
+          <w:sz w:val="24"/>
+          <w:szCs w:val="24"/>
+          <w:lang w:val="en-US"/>
+        </w:rPr>
+        <w:t xml:space="preserve"> lives very </w:t>
+      </w:r>
+      <w:r>
+        <w:rPr>
+          <w:rFonts w:ascii="Times New Roman" w:hAnsi="Times New Roman"/>
+          <w:sz w:val="24"/>
+          <w:szCs w:val="24"/>
+          <w:lang w:val="en-US"/>
+        </w:rPr>
+        <w:t xml:space="preserve">thriftily </w:t>
+      </w:r>
+      <w:r>
+        <w:rPr>
+          <w:rFonts w:ascii="Times New Roman" w:hAnsi="Times New Roman"/>
+          <w:sz w:val="24"/>
+          <w:szCs w:val="24"/>
+          <w:lang w:val="en-US"/>
+        </w:rPr>
+        <w:t xml:space="preserve">and </w:t>
+      </w:r>
+      <w:r>
+        <w:rPr>
+          <w:rFonts w:ascii="Times New Roman" w:hAnsi="Times New Roman"/>
+          <w:sz w:val="24"/>
+          <w:szCs w:val="24"/>
+          <w:lang w:val="en-US"/>
+        </w:rPr>
+        <w:t xml:space="preserve">spends only </w:t>
+      </w:r>
+      <w:r>
+        <w:rPr>
+          <w:rFonts w:ascii="Times New Roman" w:hAnsi="Times New Roman"/>
+          <w:sz w:val="24"/>
+          <w:szCs w:val="24"/>
+          <w:lang w:val="en-US"/>
+        </w:rPr>
+        <w:t>£</w:t>
+      </w:r>
+      <w:r>
+        <w:rPr>
+          <w:rFonts w:ascii="Times New Roman" w:hAnsi="Times New Roman"/>
+          <w:sz w:val="24"/>
+          <w:szCs w:val="24"/>
+          <w:lang w:val="en-US"/>
+        </w:rPr>
+        <w:t xml:space="preserve">50 (8 weekdays, one Saturday, one Sunday). Normally she should have spent 8 * </w:t>
+      </w:r>
+      <w:r>
+        <w:rPr>
+          <w:rFonts w:ascii="Times New Roman" w:hAnsi="Times New Roman"/>
+          <w:sz w:val="24"/>
+          <w:szCs w:val="24"/>
+          <w:lang w:val="en-US"/>
+        </w:rPr>
+        <w:t>£</w:t>
+      </w:r>
+      <w:r>
+        <w:rPr>
+          <w:rFonts w:ascii="Times New Roman" w:hAnsi="Times New Roman"/>
+          <w:sz w:val="24"/>
+          <w:szCs w:val="24"/>
+          <w:lang w:val="en-US"/>
+        </w:rPr>
+        <w:t xml:space="preserve">10 + </w:t>
+      </w:r>
+      <w:r>
+        <w:rPr>
+          <w:rFonts w:ascii="Times New Roman" w:hAnsi="Times New Roman"/>
+          <w:sz w:val="24"/>
+          <w:szCs w:val="24"/>
+          <w:lang w:val="en-US"/>
+        </w:rPr>
+        <w:t>£</w:t>
+      </w:r>
+      <w:r>
+        <w:rPr>
+          <w:rFonts w:ascii="Times New Roman" w:hAnsi="Times New Roman"/>
+          <w:sz w:val="24"/>
+          <w:szCs w:val="24"/>
+          <w:lang w:val="en-US"/>
+        </w:rPr>
+        <w:t xml:space="preserve">30 + </w:t>
+      </w:r>
+      <w:r>
+        <w:rPr>
+          <w:rFonts w:ascii="Times New Roman" w:hAnsi="Times New Roman"/>
+          <w:sz w:val="24"/>
+          <w:szCs w:val="24"/>
+          <w:lang w:val="en-US"/>
+        </w:rPr>
+        <w:t>£</w:t>
+      </w:r>
+      <w:r>
+        <w:rPr>
+          <w:rFonts w:ascii="Times New Roman" w:hAnsi="Times New Roman"/>
+          <w:sz w:val="24"/>
+          <w:szCs w:val="24"/>
+          <w:lang w:val="en-US"/>
+        </w:rPr>
+        <w:t xml:space="preserve">20 = </w:t>
+      </w:r>
+      <w:r>
+        <w:rPr>
+          <w:rFonts w:ascii="Times New Roman" w:hAnsi="Times New Roman"/>
+          <w:sz w:val="24"/>
+          <w:szCs w:val="24"/>
+          <w:lang w:val="en-US"/>
+        </w:rPr>
+        <w:t>£</w:t>
+      </w:r>
+      <w:r>
+        <w:rPr>
+          <w:rFonts w:ascii="Times New Roman" w:hAnsi="Times New Roman"/>
+          <w:sz w:val="24"/>
+          <w:szCs w:val="24"/>
+          <w:lang w:val="en-US"/>
+        </w:rPr>
+        <w:t xml:space="preserve">130; as a result, she saved </w:t>
+      </w:r>
+      <w:r>
+        <w:rPr>
+          <w:rFonts w:ascii="Times New Roman" w:hAnsi="Times New Roman"/>
+          <w:sz w:val="24"/>
+          <w:szCs w:val="24"/>
+          <w:lang w:val="en-US"/>
+        </w:rPr>
+        <w:t>£</w:t>
+      </w:r>
+      <w:r>
+        <w:rPr>
+          <w:rFonts w:ascii="Times New Roman" w:hAnsi="Times New Roman"/>
+          <w:sz w:val="24"/>
+          <w:szCs w:val="24"/>
+          <w:lang w:val="en-US"/>
+        </w:rPr>
+        <w:t>80. This saved money goes now to top up her “safety pillow”; it becomes</w:t>
+      </w:r>
+      <w:r>
+        <w:rPr>
+          <w:rFonts w:ascii="Times New Roman" w:hAnsi="Times New Roman"/>
+          <w:sz w:val="24"/>
+          <w:szCs w:val="24"/>
+          <w:lang w:val="en-US"/>
+        </w:rPr>
+        <w:t xml:space="preserve"> </w:t>
+      </w:r>
+      <w:r>
+        <w:rPr>
+          <w:rFonts w:ascii="Times New Roman" w:hAnsi="Times New Roman"/>
+          <w:sz w:val="24"/>
+          <w:szCs w:val="24"/>
+          <w:lang w:val="en-US"/>
+        </w:rPr>
+        <w:t>£</w:t>
+      </w:r>
+      <w:r>
+        <w:rPr>
+          <w:rFonts w:ascii="Times New Roman" w:hAnsi="Times New Roman"/>
+          <w:sz w:val="24"/>
+          <w:szCs w:val="24"/>
+          <w:lang w:val="en-US"/>
+        </w:rPr>
+        <w:t>80 which is more than 20% (</w:t>
+      </w:r>
+      <w:r>
+        <w:rPr>
+          <w:rFonts w:ascii="Times New Roman" w:hAnsi="Times New Roman"/>
+          <w:sz w:val="24"/>
+          <w:szCs w:val="24"/>
+          <w:lang w:val="en-US"/>
+        </w:rPr>
+        <w:t>£</w:t>
+      </w:r>
+      <w:r>
+        <w:rPr>
+          <w:rFonts w:ascii="Times New Roman" w:hAnsi="Times New Roman"/>
+          <w:sz w:val="24"/>
+          <w:szCs w:val="24"/>
+          <w:lang w:val="en-US"/>
+        </w:rPr>
+        <w:t>60) which means that Alice managed to stabilise her financial state. The system sends congratulation notification and switches the interface back to green.</w:t>
+      </w:r>
+    </w:p>
+    <w:p>
+      <w:pPr>
+        <w:spacing w:line="480" w:lineRule="auto"/>
+        <w:rPr>
+          <w:rFonts w:ascii="Times New Roman" w:hAnsi="Times New Roman"/>
+          <w:sz w:val="24"/>
+          <w:szCs w:val="24"/>
+          <w:lang w:val="en-US"/>
+        </w:rPr>
+      </w:pPr>
+      <w:r>
+        <w:rPr>
+          <w:rFonts w:ascii="Times New Roman" w:hAnsi="Times New Roman"/>
+          <w:sz w:val="24"/>
+          <w:szCs w:val="24"/>
+          <w:lang w:val="en-US"/>
+        </w:rPr>
+        <w:t xml:space="preserve">The algorithm can be improved in the future after collecting significant amount of user’s data by automatic recommendation of percentage parameter. In the current implementation it is set by the system or can be defined by the user. If the system has user’s expenses for the several previous months, it can calculate the average percentage and recommend the user to set it. </w:t>
+      </w:r>
+    </w:p>
+    <w:p>
+      <w:pPr>
+        <w:spacing w:line="480" w:lineRule="auto"/>
+        <w:rPr>
+          <w:rFonts w:ascii="Times New Roman" w:hAnsi="Times New Roman"/>
+          <w:color w:val="FF0000"/>
+          <w:sz w:val="24"/>
+          <w:szCs w:val="24"/>
+          <w:lang w:val="en-US"/>
+        </w:rPr>
+      </w:pPr>
+      <w:r>
+        <w:rPr>
+          <w:rFonts w:ascii="Times New Roman" w:hAnsi="Times New Roman"/>
+          <w:color w:val="FF0000"/>
+          <w:sz w:val="24"/>
+          <w:szCs w:val="24"/>
+          <w:lang w:val="en-US"/>
+        </w:rPr>
+        <w:t>Additionally,</w:t>
+      </w:r>
+      <w:r>
+        <w:rPr>
+          <w:rFonts w:ascii="Times New Roman" w:hAnsi="Times New Roman"/>
+          <w:color w:val="FF0000"/>
+          <w:sz w:val="24"/>
+          <w:szCs w:val="24"/>
+          <w:lang w:val="en-US"/>
+        </w:rPr>
+        <w:t xml:space="preserve"> I </w:t>
+      </w:r>
+      <w:r>
+        <w:rPr>
+          <w:rFonts w:ascii="Times New Roman" w:hAnsi="Times New Roman"/>
+          <w:color w:val="FF0000"/>
+          <w:sz w:val="24"/>
+          <w:szCs w:val="24"/>
+          <w:lang w:val="en-US"/>
+        </w:rPr>
+        <w:t xml:space="preserve">am thinking </w:t>
+      </w:r>
+      <w:r>
+        <w:rPr>
+          <w:rFonts w:ascii="Times New Roman" w:hAnsi="Times New Roman"/>
+          <w:color w:val="FF0000"/>
+          <w:sz w:val="24"/>
+          <w:szCs w:val="24"/>
+          <w:lang w:val="en-US"/>
+        </w:rPr>
+        <w:t xml:space="preserve">to </w:t>
+      </w:r>
+      <w:r>
+        <w:rPr>
+          <w:rFonts w:ascii="Times New Roman" w:hAnsi="Times New Roman"/>
+          <w:color w:val="FF0000"/>
+          <w:sz w:val="24"/>
+          <w:szCs w:val="24"/>
+          <w:lang w:val="en-US"/>
+        </w:rPr>
+        <w:t>add</w:t>
+      </w:r>
+      <w:r>
+        <w:rPr>
+          <w:rFonts w:ascii="Times New Roman" w:hAnsi="Times New Roman"/>
+          <w:color w:val="FF0000"/>
+          <w:sz w:val="24"/>
+          <w:szCs w:val="24"/>
+          <w:lang w:val="en-US"/>
+        </w:rPr>
+        <w:t xml:space="preserve"> a sub-chapter and describe the iterative process of development. Why this approach is advantageous and briefly describe each iteration and how the project was </w:t>
+      </w:r>
+      <w:r>
+        <w:rPr>
+          <w:rFonts w:ascii="Times New Roman" w:hAnsi="Times New Roman"/>
+          <w:color w:val="FF0000"/>
+          <w:sz w:val="24"/>
+          <w:szCs w:val="24"/>
+          <w:lang w:val="en-US"/>
+        </w:rPr>
+        <w:t>gradually implemented</w:t>
+      </w:r>
+      <w:r>
+        <w:rPr>
+          <w:rFonts w:ascii="Times New Roman" w:hAnsi="Times New Roman"/>
+          <w:color w:val="FF0000"/>
           <w:sz w:val="24"/>
           <w:szCs w:val="24"/>
           <w:lang w:val="en-US"/>
         </w:rPr>
         <w:t>.</w:t>
       </w:r>
-      <w:r>
-        <w:rPr>
-          <w:rFonts w:ascii="Times New Roman" w:hAnsi="Times New Roman"/>
-          <w:sz w:val="24"/>
-          <w:szCs w:val="24"/>
-          <w:lang w:val="en-US"/>
-        </w:rPr>
-        <w:t xml:space="preserve"> </w:t>
-      </w:r>
-      <w:r>
+    </w:p>
+    <w:p>
+      <w:pPr>
+        <w:spacing w:line="480" w:lineRule="auto"/>
         <w:rPr>
           <w:rFonts w:ascii="Times New Roman" w:hAnsi="Times New Roman"/>
           <w:color w:val="FF0000"/>
@@ -11800,8 +13699,7 @@
           <w:szCs w:val="24"/>
           <w:lang w:val="en-US"/>
         </w:rPr>
-        <w:t>The flow-chart of discussed algorithm is presented on Image 4.1. (Add Image)</w:t>
-      </w:r>
+      </w:pPr>
       <w:r>
         <w:rPr>
           <w:rFonts w:ascii="Times New Roman" w:hAnsi="Times New Roman"/>
@@ -11810,881 +13708,7 @@
           <w:szCs w:val="24"/>
           <w:lang w:val="en-US"/>
         </w:rPr>
-        <w:t>.</w:t>
-      </w:r>
-    </w:p>
-    <w:p>
-      <w:pPr>
-        <w:spacing w:line="480" w:lineRule="auto"/>
-        <w:rPr>
-          <w:rFonts w:ascii="Times New Roman" w:hAnsi="Times New Roman"/>
-          <w:sz w:val="24"/>
-          <w:szCs w:val="24"/>
-          <w:lang w:val="en-US"/>
-        </w:rPr>
-      </w:pPr>
-      <w:r>
-        <w:rPr>
-          <w:rFonts w:ascii="Times New Roman" w:hAnsi="Times New Roman"/>
-          <w:sz w:val="24"/>
-          <w:szCs w:val="24"/>
-          <w:lang w:val="en-US"/>
-        </w:rPr>
-        <w:t xml:space="preserve">The short example describes the algorithm more transparently. Suppose, there is a user Alice and she sets the maximum limit of </w:t>
-      </w:r>
-      <w:r>
-        <w:rPr>
-          <w:rFonts w:ascii="Times New Roman" w:hAnsi="Times New Roman"/>
-          <w:sz w:val="24"/>
-          <w:szCs w:val="24"/>
-          <w:lang w:val="en-US"/>
-        </w:rPr>
-        <w:t>£</w:t>
-      </w:r>
-      <w:r>
-        <w:rPr>
-          <w:rFonts w:ascii="Times New Roman" w:hAnsi="Times New Roman"/>
-          <w:sz w:val="24"/>
-          <w:szCs w:val="24"/>
-          <w:lang w:val="en-US"/>
-        </w:rPr>
-        <w:t xml:space="preserve">700 and the following budgets:  weekday - </w:t>
-      </w:r>
-      <w:r>
-        <w:rPr>
-          <w:rFonts w:ascii="Times New Roman" w:hAnsi="Times New Roman"/>
-          <w:sz w:val="24"/>
-          <w:szCs w:val="24"/>
-          <w:lang w:val="en-US"/>
-        </w:rPr>
-        <w:t>£</w:t>
-      </w:r>
-      <w:r>
-        <w:rPr>
-          <w:rFonts w:ascii="Times New Roman" w:hAnsi="Times New Roman"/>
-          <w:sz w:val="24"/>
-          <w:szCs w:val="24"/>
-          <w:lang w:val="en-US"/>
-        </w:rPr>
-        <w:t xml:space="preserve">10, Saturday - </w:t>
-      </w:r>
-      <w:r>
-        <w:rPr>
-          <w:rFonts w:ascii="Times New Roman" w:hAnsi="Times New Roman"/>
-          <w:sz w:val="24"/>
-          <w:szCs w:val="24"/>
-          <w:lang w:val="en-US"/>
-        </w:rPr>
-        <w:t>£</w:t>
-      </w:r>
-      <w:r>
-        <w:rPr>
-          <w:rFonts w:ascii="Times New Roman" w:hAnsi="Times New Roman"/>
-          <w:sz w:val="24"/>
-          <w:szCs w:val="24"/>
-          <w:lang w:val="en-US"/>
-        </w:rPr>
-        <w:t xml:space="preserve">30, Sunday - </w:t>
-      </w:r>
-      <w:r>
-        <w:rPr>
-          <w:rFonts w:ascii="Times New Roman" w:hAnsi="Times New Roman"/>
-          <w:sz w:val="24"/>
-          <w:szCs w:val="24"/>
-          <w:lang w:val="en-US"/>
-        </w:rPr>
-        <w:t>£</w:t>
-      </w:r>
-      <w:r>
-        <w:rPr>
-          <w:rFonts w:ascii="Times New Roman" w:hAnsi="Times New Roman"/>
-          <w:sz w:val="24"/>
-          <w:szCs w:val="24"/>
-          <w:lang w:val="en-US"/>
-        </w:rPr>
-        <w:t xml:space="preserve">20. The system will calculate the minimum which Alice requires for decent living till the end of the month based on her entered budgets. </w:t>
-      </w:r>
-      <w:r>
-        <w:rPr>
-          <w:rFonts w:ascii="Times New Roman" w:hAnsi="Times New Roman"/>
-          <w:sz w:val="24"/>
-          <w:szCs w:val="24"/>
-          <w:lang w:val="en-US"/>
-        </w:rPr>
-        <w:t xml:space="preserve">Assume the month have 28 days to simplify calculations in the example; then, minimum limit is 5 * </w:t>
-      </w:r>
-      <w:r>
-        <w:rPr>
-          <w:rFonts w:ascii="Times New Roman" w:hAnsi="Times New Roman"/>
-          <w:sz w:val="24"/>
-          <w:szCs w:val="24"/>
-          <w:lang w:val="en-US"/>
-        </w:rPr>
-        <w:t>£</w:t>
-      </w:r>
-      <w:r>
-        <w:rPr>
-          <w:rFonts w:ascii="Times New Roman" w:hAnsi="Times New Roman"/>
-          <w:sz w:val="24"/>
-          <w:szCs w:val="24"/>
-          <w:lang w:val="en-US"/>
-        </w:rPr>
-        <w:t xml:space="preserve">10 + 4 * </w:t>
-      </w:r>
-      <w:r>
-        <w:rPr>
-          <w:rFonts w:ascii="Times New Roman" w:hAnsi="Times New Roman"/>
-          <w:sz w:val="24"/>
-          <w:szCs w:val="24"/>
-          <w:lang w:val="en-US"/>
-        </w:rPr>
-        <w:t>£</w:t>
-      </w:r>
-      <w:r>
-        <w:rPr>
-          <w:rFonts w:ascii="Times New Roman" w:hAnsi="Times New Roman"/>
-          <w:sz w:val="24"/>
-          <w:szCs w:val="24"/>
-          <w:lang w:val="en-US"/>
-        </w:rPr>
-        <w:t xml:space="preserve">30 + 4 * </w:t>
-      </w:r>
-      <w:r>
-        <w:rPr>
-          <w:rFonts w:ascii="Times New Roman" w:hAnsi="Times New Roman"/>
-          <w:sz w:val="24"/>
-          <w:szCs w:val="24"/>
-          <w:lang w:val="en-US"/>
-        </w:rPr>
-        <w:t>£</w:t>
-      </w:r>
-      <w:r>
-        <w:rPr>
-          <w:rFonts w:ascii="Times New Roman" w:hAnsi="Times New Roman"/>
-          <w:sz w:val="24"/>
-          <w:szCs w:val="24"/>
-          <w:lang w:val="en-US"/>
-        </w:rPr>
-        <w:t xml:space="preserve">20 = </w:t>
-      </w:r>
-      <w:r>
-        <w:rPr>
-          <w:rFonts w:ascii="Times New Roman" w:hAnsi="Times New Roman"/>
-          <w:sz w:val="24"/>
-          <w:szCs w:val="24"/>
-          <w:lang w:val="en-US"/>
-        </w:rPr>
-        <w:t>£</w:t>
-      </w:r>
-      <w:r>
-        <w:rPr>
-          <w:rFonts w:ascii="Times New Roman" w:hAnsi="Times New Roman"/>
-          <w:sz w:val="24"/>
-          <w:szCs w:val="24"/>
-          <w:lang w:val="en-US"/>
-        </w:rPr>
-        <w:t xml:space="preserve">400. Based on the Alice’s entered limit, the “safety pillow” is </w:t>
-      </w:r>
-      <w:r>
-        <w:rPr>
-          <w:rFonts w:ascii="Times New Roman" w:hAnsi="Times New Roman"/>
-          <w:sz w:val="24"/>
-          <w:szCs w:val="24"/>
-          <w:lang w:val="en-US"/>
-        </w:rPr>
-        <w:t>£</w:t>
-      </w:r>
-      <w:r>
-        <w:rPr>
-          <w:rFonts w:ascii="Times New Roman" w:hAnsi="Times New Roman"/>
-          <w:sz w:val="24"/>
-          <w:szCs w:val="24"/>
-          <w:lang w:val="en-US"/>
-        </w:rPr>
-        <w:t xml:space="preserve">700 - </w:t>
-      </w:r>
-      <w:r>
-        <w:rPr>
-          <w:rFonts w:ascii="Times New Roman" w:hAnsi="Times New Roman"/>
-          <w:sz w:val="24"/>
-          <w:szCs w:val="24"/>
-          <w:lang w:val="en-US"/>
-        </w:rPr>
-        <w:t>£</w:t>
-      </w:r>
-      <w:r>
-        <w:rPr>
-          <w:rFonts w:ascii="Times New Roman" w:hAnsi="Times New Roman"/>
-          <w:sz w:val="24"/>
-          <w:szCs w:val="24"/>
-          <w:lang w:val="en-US"/>
-        </w:rPr>
-        <w:t xml:space="preserve">400 = </w:t>
-      </w:r>
-      <w:r>
-        <w:rPr>
-          <w:rFonts w:ascii="Times New Roman" w:hAnsi="Times New Roman"/>
-          <w:sz w:val="24"/>
-          <w:szCs w:val="24"/>
-          <w:lang w:val="en-US"/>
-        </w:rPr>
-        <w:t>£</w:t>
-      </w:r>
-      <w:r>
-        <w:rPr>
-          <w:rFonts w:ascii="Times New Roman" w:hAnsi="Times New Roman"/>
-          <w:sz w:val="24"/>
-          <w:szCs w:val="24"/>
-          <w:lang w:val="en-US"/>
-        </w:rPr>
-        <w:t xml:space="preserve">300. The </w:t>
-      </w:r>
-      <w:r>
-        <w:rPr>
-          <w:rFonts w:ascii="Times New Roman" w:hAnsi="Times New Roman"/>
-          <w:sz w:val="24"/>
-          <w:szCs w:val="24"/>
-          <w:lang w:val="en-US"/>
-        </w:rPr>
         <w:lastRenderedPageBreak/>
-        <w:t xml:space="preserve">default parameter 20% in the system defines that Alice can spend safely up to 80% of her “safety pillow”. On the first day (Monday) Alice bought very expensive dress and spent </w:t>
-      </w:r>
-      <w:r>
-        <w:rPr>
-          <w:rFonts w:ascii="Times New Roman" w:hAnsi="Times New Roman"/>
-          <w:sz w:val="24"/>
-          <w:szCs w:val="24"/>
-          <w:lang w:val="en-US"/>
-        </w:rPr>
-        <w:t>£</w:t>
-      </w:r>
-      <w:r>
-        <w:rPr>
-          <w:rFonts w:ascii="Times New Roman" w:hAnsi="Times New Roman"/>
-          <w:sz w:val="24"/>
-          <w:szCs w:val="24"/>
-          <w:lang w:val="en-US"/>
-        </w:rPr>
-        <w:t xml:space="preserve">250. It is Monday, so Alice can spend </w:t>
-      </w:r>
-      <w:r>
-        <w:rPr>
-          <w:rFonts w:ascii="Times New Roman" w:hAnsi="Times New Roman"/>
-          <w:sz w:val="24"/>
-          <w:szCs w:val="24"/>
-          <w:lang w:val="en-US"/>
-        </w:rPr>
-        <w:t>£</w:t>
-      </w:r>
-      <w:r>
-        <w:rPr>
-          <w:rFonts w:ascii="Times New Roman" w:hAnsi="Times New Roman"/>
-          <w:sz w:val="24"/>
-          <w:szCs w:val="24"/>
-          <w:lang w:val="en-US"/>
-        </w:rPr>
-        <w:t xml:space="preserve">10 and the remaining </w:t>
-      </w:r>
-      <w:r>
-        <w:rPr>
-          <w:rFonts w:ascii="Times New Roman" w:hAnsi="Times New Roman"/>
-          <w:sz w:val="24"/>
-          <w:szCs w:val="24"/>
-          <w:lang w:val="en-US"/>
-        </w:rPr>
-        <w:t>£</w:t>
-      </w:r>
-      <w:r>
-        <w:rPr>
-          <w:rFonts w:ascii="Times New Roman" w:hAnsi="Times New Roman"/>
-          <w:sz w:val="24"/>
-          <w:szCs w:val="24"/>
-          <w:lang w:val="en-US"/>
-        </w:rPr>
-        <w:t>240 (</w:t>
-      </w:r>
-      <w:r>
-        <w:rPr>
-          <w:rFonts w:ascii="Times New Roman" w:hAnsi="Times New Roman"/>
-          <w:sz w:val="24"/>
-          <w:szCs w:val="24"/>
-          <w:lang w:val="en-US"/>
-        </w:rPr>
-        <w:t>£</w:t>
-      </w:r>
-      <w:r>
-        <w:rPr>
-          <w:rFonts w:ascii="Times New Roman" w:hAnsi="Times New Roman"/>
-          <w:sz w:val="24"/>
-          <w:szCs w:val="24"/>
-          <w:lang w:val="en-US"/>
-        </w:rPr>
-        <w:t xml:space="preserve">250 - </w:t>
-      </w:r>
-      <w:r>
-        <w:rPr>
-          <w:rFonts w:ascii="Times New Roman" w:hAnsi="Times New Roman"/>
-          <w:sz w:val="24"/>
-          <w:szCs w:val="24"/>
-          <w:lang w:val="en-US"/>
-        </w:rPr>
-        <w:t>£</w:t>
-      </w:r>
-      <w:r>
-        <w:rPr>
-          <w:rFonts w:ascii="Times New Roman" w:hAnsi="Times New Roman"/>
-          <w:sz w:val="24"/>
-          <w:szCs w:val="24"/>
-          <w:lang w:val="en-US"/>
-        </w:rPr>
-        <w:t xml:space="preserve">10 = </w:t>
-      </w:r>
-      <w:r>
-        <w:rPr>
-          <w:rFonts w:ascii="Times New Roman" w:hAnsi="Times New Roman"/>
-          <w:sz w:val="24"/>
-          <w:szCs w:val="24"/>
-          <w:lang w:val="en-US"/>
-        </w:rPr>
-        <w:t>£</w:t>
-      </w:r>
-      <w:r>
-        <w:rPr>
-          <w:rFonts w:ascii="Times New Roman" w:hAnsi="Times New Roman"/>
-          <w:sz w:val="24"/>
-          <w:szCs w:val="24"/>
-          <w:lang w:val="en-US"/>
-        </w:rPr>
-        <w:t xml:space="preserve">240) are deducted from her spare money. The </w:t>
-      </w:r>
-      <w:r>
-        <w:rPr>
-          <w:rFonts w:ascii="Times New Roman" w:hAnsi="Times New Roman"/>
-          <w:sz w:val="24"/>
-          <w:szCs w:val="24"/>
-          <w:lang w:val="en-US"/>
-        </w:rPr>
-        <w:t>“</w:t>
-      </w:r>
-      <w:r>
-        <w:rPr>
-          <w:rFonts w:ascii="Times New Roman" w:hAnsi="Times New Roman"/>
-          <w:sz w:val="24"/>
-          <w:szCs w:val="24"/>
-          <w:lang w:val="en-US"/>
-        </w:rPr>
-        <w:t>safety pillow</w:t>
-      </w:r>
-      <w:r>
-        <w:rPr>
-          <w:rFonts w:ascii="Times New Roman" w:hAnsi="Times New Roman"/>
-          <w:sz w:val="24"/>
-          <w:szCs w:val="24"/>
-          <w:lang w:val="en-US"/>
-        </w:rPr>
-        <w:t>”</w:t>
-      </w:r>
-      <w:r>
-        <w:rPr>
-          <w:rFonts w:ascii="Times New Roman" w:hAnsi="Times New Roman"/>
-          <w:sz w:val="24"/>
-          <w:szCs w:val="24"/>
-          <w:lang w:val="en-US"/>
-        </w:rPr>
-        <w:t xml:space="preserve"> becomes </w:t>
-      </w:r>
-      <w:r>
-        <w:rPr>
-          <w:rFonts w:ascii="Times New Roman" w:hAnsi="Times New Roman"/>
-          <w:sz w:val="24"/>
-          <w:szCs w:val="24"/>
-          <w:lang w:val="en-US"/>
-        </w:rPr>
-        <w:t>£</w:t>
-      </w:r>
-      <w:r>
-        <w:rPr>
-          <w:rFonts w:ascii="Times New Roman" w:hAnsi="Times New Roman"/>
-          <w:sz w:val="24"/>
-          <w:szCs w:val="24"/>
-          <w:lang w:val="en-US"/>
-        </w:rPr>
-        <w:t xml:space="preserve">300 - </w:t>
-      </w:r>
-      <w:r>
-        <w:rPr>
-          <w:rFonts w:ascii="Times New Roman" w:hAnsi="Times New Roman"/>
-          <w:sz w:val="24"/>
-          <w:szCs w:val="24"/>
-          <w:lang w:val="en-US"/>
-        </w:rPr>
-        <w:t>£</w:t>
-      </w:r>
-      <w:r>
-        <w:rPr>
-          <w:rFonts w:ascii="Times New Roman" w:hAnsi="Times New Roman"/>
-          <w:sz w:val="24"/>
-          <w:szCs w:val="24"/>
-          <w:lang w:val="en-US"/>
-        </w:rPr>
-        <w:t xml:space="preserve">240 = </w:t>
-      </w:r>
-      <w:r>
-        <w:rPr>
-          <w:rFonts w:ascii="Times New Roman" w:hAnsi="Times New Roman"/>
-          <w:sz w:val="24"/>
-          <w:szCs w:val="24"/>
-          <w:lang w:val="en-US"/>
-        </w:rPr>
-        <w:t>£</w:t>
-      </w:r>
-      <w:r>
-        <w:rPr>
-          <w:rFonts w:ascii="Times New Roman" w:hAnsi="Times New Roman"/>
-          <w:sz w:val="24"/>
-          <w:szCs w:val="24"/>
-          <w:lang w:val="en-US"/>
-        </w:rPr>
-        <w:t>60. Th</w:t>
-      </w:r>
-      <w:r>
-        <w:rPr>
-          <w:rFonts w:ascii="Times New Roman" w:hAnsi="Times New Roman"/>
-          <w:sz w:val="24"/>
-          <w:szCs w:val="24"/>
-          <w:lang w:val="en-US"/>
-        </w:rPr>
-        <w:t>e</w:t>
-      </w:r>
-      <w:r>
-        <w:rPr>
-          <w:rFonts w:ascii="Times New Roman" w:hAnsi="Times New Roman"/>
-          <w:sz w:val="24"/>
-          <w:szCs w:val="24"/>
-          <w:lang w:val="en-US"/>
-        </w:rPr>
-        <w:t xml:space="preserve"> hazardous limit for Alice is 20% </w:t>
-      </w:r>
-      <w:r>
-        <w:rPr>
-          <w:rFonts w:ascii="Times New Roman" w:hAnsi="Times New Roman"/>
-          <w:sz w:val="24"/>
-          <w:szCs w:val="24"/>
-          <w:lang w:val="en-US"/>
-        </w:rPr>
-        <w:t xml:space="preserve">which is </w:t>
-      </w:r>
-      <w:r>
-        <w:rPr>
-          <w:rFonts w:ascii="Times New Roman" w:hAnsi="Times New Roman"/>
-          <w:sz w:val="24"/>
-          <w:szCs w:val="24"/>
-          <w:lang w:val="en-US"/>
-        </w:rPr>
-        <w:t>£</w:t>
-      </w:r>
-      <w:r>
-        <w:rPr>
-          <w:rFonts w:ascii="Times New Roman" w:hAnsi="Times New Roman"/>
-          <w:sz w:val="24"/>
-          <w:szCs w:val="24"/>
-          <w:lang w:val="en-US"/>
-        </w:rPr>
-        <w:t xml:space="preserve">300 * 0.2 = </w:t>
-      </w:r>
-      <w:r>
-        <w:rPr>
-          <w:rFonts w:ascii="Times New Roman" w:hAnsi="Times New Roman"/>
-          <w:sz w:val="24"/>
-          <w:szCs w:val="24"/>
-          <w:lang w:val="en-US"/>
-        </w:rPr>
-        <w:t>£</w:t>
-      </w:r>
-      <w:r>
-        <w:rPr>
-          <w:rFonts w:ascii="Times New Roman" w:hAnsi="Times New Roman"/>
-          <w:sz w:val="24"/>
-          <w:szCs w:val="24"/>
-          <w:lang w:val="en-US"/>
-        </w:rPr>
-        <w:t xml:space="preserve">60. Therefore, Alice has reached it and the system sends her the warning notification and changes its’ interface to alert red state. </w:t>
-      </w:r>
-      <w:r>
-        <w:rPr>
-          <w:rFonts w:ascii="Times New Roman" w:hAnsi="Times New Roman"/>
-          <w:sz w:val="24"/>
-          <w:szCs w:val="24"/>
-          <w:lang w:val="en-US"/>
-        </w:rPr>
-        <w:t xml:space="preserve">The next day Alice again spent more than expected - </w:t>
-      </w:r>
-      <w:r>
-        <w:rPr>
-          <w:rFonts w:ascii="Times New Roman" w:hAnsi="Times New Roman"/>
-          <w:sz w:val="24"/>
-          <w:szCs w:val="24"/>
-          <w:lang w:val="en-US"/>
-        </w:rPr>
-        <w:t>£</w:t>
-      </w:r>
-      <w:r>
-        <w:rPr>
-          <w:rFonts w:ascii="Times New Roman" w:hAnsi="Times New Roman"/>
-          <w:sz w:val="24"/>
-          <w:szCs w:val="24"/>
-          <w:lang w:val="en-US"/>
-        </w:rPr>
-        <w:t xml:space="preserve">60. Her “safety pillow” becomes </w:t>
-      </w:r>
-      <w:r>
-        <w:rPr>
-          <w:rFonts w:ascii="Times New Roman" w:hAnsi="Times New Roman"/>
-          <w:sz w:val="24"/>
-          <w:szCs w:val="24"/>
-          <w:lang w:val="en-US"/>
-        </w:rPr>
-        <w:t>£</w:t>
-      </w:r>
-      <w:r>
-        <w:rPr>
-          <w:rFonts w:ascii="Times New Roman" w:hAnsi="Times New Roman"/>
-          <w:sz w:val="24"/>
-          <w:szCs w:val="24"/>
-          <w:lang w:val="en-US"/>
-        </w:rPr>
-        <w:t xml:space="preserve">0, but the system does not send additional warning. Then, </w:t>
-      </w:r>
-      <w:r>
-        <w:rPr>
-          <w:rFonts w:ascii="Times New Roman" w:hAnsi="Times New Roman"/>
-          <w:sz w:val="24"/>
-          <w:szCs w:val="24"/>
-          <w:lang w:val="en-US"/>
-        </w:rPr>
-        <w:t>Alice starts to worry about her budget and for the following 10 days she</w:t>
-      </w:r>
-      <w:r>
-        <w:rPr>
-          <w:rFonts w:ascii="Times New Roman" w:hAnsi="Times New Roman"/>
-          <w:sz w:val="24"/>
-          <w:szCs w:val="24"/>
-          <w:lang w:val="en-US"/>
-        </w:rPr>
-        <w:t xml:space="preserve"> lives very </w:t>
-      </w:r>
-      <w:r>
-        <w:rPr>
-          <w:rFonts w:ascii="Times New Roman" w:hAnsi="Times New Roman"/>
-          <w:sz w:val="24"/>
-          <w:szCs w:val="24"/>
-          <w:lang w:val="en-US"/>
-        </w:rPr>
-        <w:t xml:space="preserve">thriftily </w:t>
-      </w:r>
-      <w:r>
-        <w:rPr>
-          <w:rFonts w:ascii="Times New Roman" w:hAnsi="Times New Roman"/>
-          <w:sz w:val="24"/>
-          <w:szCs w:val="24"/>
-          <w:lang w:val="en-US"/>
-        </w:rPr>
-        <w:t xml:space="preserve">and </w:t>
-      </w:r>
-      <w:r>
-        <w:rPr>
-          <w:rFonts w:ascii="Times New Roman" w:hAnsi="Times New Roman"/>
-          <w:sz w:val="24"/>
-          <w:szCs w:val="24"/>
-          <w:lang w:val="en-US"/>
-        </w:rPr>
-        <w:t xml:space="preserve">spends only </w:t>
-      </w:r>
-      <w:r>
-        <w:rPr>
-          <w:rFonts w:ascii="Times New Roman" w:hAnsi="Times New Roman"/>
-          <w:sz w:val="24"/>
-          <w:szCs w:val="24"/>
-          <w:lang w:val="en-US"/>
-        </w:rPr>
-        <w:t>£</w:t>
-      </w:r>
-      <w:r>
-        <w:rPr>
-          <w:rFonts w:ascii="Times New Roman" w:hAnsi="Times New Roman"/>
-          <w:sz w:val="24"/>
-          <w:szCs w:val="24"/>
-          <w:lang w:val="en-US"/>
-        </w:rPr>
-        <w:t xml:space="preserve">50 (8 weekdays, one Saturday, one Sunday). Normally she should have spent 8 * </w:t>
-      </w:r>
-      <w:r>
-        <w:rPr>
-          <w:rFonts w:ascii="Times New Roman" w:hAnsi="Times New Roman"/>
-          <w:sz w:val="24"/>
-          <w:szCs w:val="24"/>
-          <w:lang w:val="en-US"/>
-        </w:rPr>
-        <w:t>£</w:t>
-      </w:r>
-      <w:r>
-        <w:rPr>
-          <w:rFonts w:ascii="Times New Roman" w:hAnsi="Times New Roman"/>
-          <w:sz w:val="24"/>
-          <w:szCs w:val="24"/>
-          <w:lang w:val="en-US"/>
-        </w:rPr>
-        <w:t xml:space="preserve">10 + </w:t>
-      </w:r>
-      <w:r>
-        <w:rPr>
-          <w:rFonts w:ascii="Times New Roman" w:hAnsi="Times New Roman"/>
-          <w:sz w:val="24"/>
-          <w:szCs w:val="24"/>
-          <w:lang w:val="en-US"/>
-        </w:rPr>
-        <w:t>£</w:t>
-      </w:r>
-      <w:r>
-        <w:rPr>
-          <w:rFonts w:ascii="Times New Roman" w:hAnsi="Times New Roman"/>
-          <w:sz w:val="24"/>
-          <w:szCs w:val="24"/>
-          <w:lang w:val="en-US"/>
-        </w:rPr>
-        <w:t xml:space="preserve">30 + </w:t>
-      </w:r>
-      <w:r>
-        <w:rPr>
-          <w:rFonts w:ascii="Times New Roman" w:hAnsi="Times New Roman"/>
-          <w:sz w:val="24"/>
-          <w:szCs w:val="24"/>
-          <w:lang w:val="en-US"/>
-        </w:rPr>
-        <w:t>£</w:t>
-      </w:r>
-      <w:r>
-        <w:rPr>
-          <w:rFonts w:ascii="Times New Roman" w:hAnsi="Times New Roman"/>
-          <w:sz w:val="24"/>
-          <w:szCs w:val="24"/>
-          <w:lang w:val="en-US"/>
-        </w:rPr>
-        <w:t xml:space="preserve">20 = </w:t>
-      </w:r>
-      <w:r>
-        <w:rPr>
-          <w:rFonts w:ascii="Times New Roman" w:hAnsi="Times New Roman"/>
-          <w:sz w:val="24"/>
-          <w:szCs w:val="24"/>
-          <w:lang w:val="en-US"/>
-        </w:rPr>
-        <w:t>£</w:t>
-      </w:r>
-      <w:r>
-        <w:rPr>
-          <w:rFonts w:ascii="Times New Roman" w:hAnsi="Times New Roman"/>
-          <w:sz w:val="24"/>
-          <w:szCs w:val="24"/>
-          <w:lang w:val="en-US"/>
-        </w:rPr>
-        <w:t xml:space="preserve">130; as a result, she saved </w:t>
-      </w:r>
-      <w:r>
-        <w:rPr>
-          <w:rFonts w:ascii="Times New Roman" w:hAnsi="Times New Roman"/>
-          <w:sz w:val="24"/>
-          <w:szCs w:val="24"/>
-          <w:lang w:val="en-US"/>
-        </w:rPr>
-        <w:t>£</w:t>
-      </w:r>
-      <w:r>
-        <w:rPr>
-          <w:rFonts w:ascii="Times New Roman" w:hAnsi="Times New Roman"/>
-          <w:sz w:val="24"/>
-          <w:szCs w:val="24"/>
-          <w:lang w:val="en-US"/>
-        </w:rPr>
-        <w:t>80. This saved money goes now to top up her “safety pillow”; it becomes</w:t>
-      </w:r>
-      <w:r>
-        <w:rPr>
-          <w:rFonts w:ascii="Times New Roman" w:hAnsi="Times New Roman"/>
-          <w:sz w:val="24"/>
-          <w:szCs w:val="24"/>
-          <w:lang w:val="en-US"/>
-        </w:rPr>
-        <w:t xml:space="preserve"> </w:t>
-      </w:r>
-      <w:r>
-        <w:rPr>
-          <w:rFonts w:ascii="Times New Roman" w:hAnsi="Times New Roman"/>
-          <w:sz w:val="24"/>
-          <w:szCs w:val="24"/>
-          <w:lang w:val="en-US"/>
-        </w:rPr>
-        <w:t>£</w:t>
-      </w:r>
-      <w:r>
-        <w:rPr>
-          <w:rFonts w:ascii="Times New Roman" w:hAnsi="Times New Roman"/>
-          <w:sz w:val="24"/>
-          <w:szCs w:val="24"/>
-          <w:lang w:val="en-US"/>
-        </w:rPr>
-        <w:t>80 which is more than 20% (</w:t>
-      </w:r>
-      <w:r>
-        <w:rPr>
-          <w:rFonts w:ascii="Times New Roman" w:hAnsi="Times New Roman"/>
-          <w:sz w:val="24"/>
-          <w:szCs w:val="24"/>
-          <w:lang w:val="en-US"/>
-        </w:rPr>
-        <w:t>£</w:t>
-      </w:r>
-      <w:r>
-        <w:rPr>
-          <w:rFonts w:ascii="Times New Roman" w:hAnsi="Times New Roman"/>
-          <w:sz w:val="24"/>
-          <w:szCs w:val="24"/>
-          <w:lang w:val="en-US"/>
-        </w:rPr>
-        <w:t>60) which means that Alice managed to stabilise her financial state. The system sends congratulation notification and switches the interface back to green.</w:t>
-      </w:r>
-    </w:p>
-    <w:p>
-      <w:pPr>
-        <w:spacing w:line="480" w:lineRule="auto"/>
-        <w:rPr>
-          <w:rFonts w:ascii="Times New Roman" w:hAnsi="Times New Roman"/>
-          <w:sz w:val="24"/>
-          <w:szCs w:val="24"/>
-          <w:lang w:val="en-US"/>
-        </w:rPr>
-      </w:pPr>
-      <w:r>
-        <w:rPr>
-          <w:rFonts w:ascii="Times New Roman" w:hAnsi="Times New Roman"/>
-          <w:sz w:val="24"/>
-          <w:szCs w:val="24"/>
-          <w:lang w:val="en-US"/>
-        </w:rPr>
-        <w:t xml:space="preserve">The algorithm can be improved in the future after collecting significant amount of user’s data by automatic recommendation of percentage parameter. In the current implementation it is set by the system or can be defined by the user. If the system has user’s expenses for the several previous months, it can calculate the average percentage and recommend the user to set it. </w:t>
-      </w:r>
-    </w:p>
-    <w:p>
-      <w:pPr>
-        <w:spacing w:line="480" w:lineRule="auto"/>
-        <w:rPr>
-          <w:rFonts w:ascii="Times New Roman" w:hAnsi="Times New Roman"/>
-          <w:color w:val="FF0000"/>
-          <w:sz w:val="24"/>
-          <w:szCs w:val="24"/>
-          <w:lang w:val="en-US"/>
-        </w:rPr>
-      </w:pPr>
-      <w:r>
-        <w:rPr>
-          <w:rFonts w:ascii="Times New Roman" w:hAnsi="Times New Roman"/>
-          <w:color w:val="FF0000"/>
-          <w:sz w:val="24"/>
-          <w:szCs w:val="24"/>
-          <w:lang w:val="en-US"/>
-        </w:rPr>
-        <w:t>Additionally,</w:t>
-      </w:r>
-      <w:r>
-        <w:rPr>
-          <w:rFonts w:ascii="Times New Roman" w:hAnsi="Times New Roman"/>
-          <w:color w:val="FF0000"/>
-          <w:sz w:val="24"/>
-          <w:szCs w:val="24"/>
-          <w:lang w:val="en-US"/>
-        </w:rPr>
-        <w:t xml:space="preserve"> I </w:t>
-      </w:r>
-      <w:r>
-        <w:rPr>
-          <w:rFonts w:ascii="Times New Roman" w:hAnsi="Times New Roman"/>
-          <w:color w:val="FF0000"/>
-          <w:sz w:val="24"/>
-          <w:szCs w:val="24"/>
-          <w:lang w:val="en-US"/>
-        </w:rPr>
-        <w:t xml:space="preserve">am thinking </w:t>
-      </w:r>
-      <w:r>
-        <w:rPr>
-          <w:rFonts w:ascii="Times New Roman" w:hAnsi="Times New Roman"/>
-          <w:color w:val="FF0000"/>
-          <w:sz w:val="24"/>
-          <w:szCs w:val="24"/>
-          <w:lang w:val="en-US"/>
-        </w:rPr>
-        <w:t xml:space="preserve">to </w:t>
-      </w:r>
-      <w:r>
-        <w:rPr>
-          <w:rFonts w:ascii="Times New Roman" w:hAnsi="Times New Roman"/>
-          <w:color w:val="FF0000"/>
-          <w:sz w:val="24"/>
-          <w:szCs w:val="24"/>
-          <w:lang w:val="en-US"/>
-        </w:rPr>
-        <w:t>add</w:t>
-      </w:r>
-      <w:r>
-        <w:rPr>
-          <w:rFonts w:ascii="Times New Roman" w:hAnsi="Times New Roman"/>
-          <w:color w:val="FF0000"/>
-          <w:sz w:val="24"/>
-          <w:szCs w:val="24"/>
-          <w:lang w:val="en-US"/>
-        </w:rPr>
-        <w:t xml:space="preserve"> a sub-chapter and describe the iterative process of development. Why this approach is advantageous and briefly describe each iteration and how the project was </w:t>
-      </w:r>
-      <w:r>
-        <w:rPr>
-          <w:rFonts w:ascii="Times New Roman" w:hAnsi="Times New Roman"/>
-          <w:color w:val="FF0000"/>
-          <w:sz w:val="24"/>
-          <w:szCs w:val="24"/>
-          <w:lang w:val="en-US"/>
-        </w:rPr>
-        <w:t>gradually implemented</w:t>
-      </w:r>
-      <w:r>
-        <w:rPr>
-          <w:rFonts w:ascii="Times New Roman" w:hAnsi="Times New Roman"/>
-          <w:color w:val="FF0000"/>
-          <w:sz w:val="24"/>
-          <w:szCs w:val="24"/>
-          <w:lang w:val="en-US"/>
-        </w:rPr>
-        <w:t>.</w:t>
-      </w:r>
-    </w:p>
-    <w:p>
-      <w:pPr>
-        <w:spacing w:line="480" w:lineRule="auto"/>
-        <w:rPr>
-          <w:rFonts w:ascii="Times New Roman" w:hAnsi="Times New Roman"/>
-          <w:color w:val="FF0000"/>
-          <w:sz w:val="24"/>
-          <w:szCs w:val="24"/>
-          <w:lang w:val="en-US"/>
-        </w:rPr>
-      </w:pPr>
-      <w:r>
-        <w:rPr>
-          <w:rFonts w:ascii="Times New Roman" w:hAnsi="Times New Roman"/>
-          <w:color w:val="FF0000"/>
-          <w:sz w:val="24"/>
-          <w:szCs w:val="24"/>
-          <w:lang w:val="en-US"/>
-        </w:rPr>
         <w:t>Also add screenshots of final version.</w:t>
       </w:r>
     </w:p>
@@ -12700,7 +13724,6 @@
         <w:rPr>
           <w:lang w:val="en-US"/>
         </w:rPr>
-        <w:lastRenderedPageBreak/>
         <w:t>5</w:t>
       </w:r>
       <w:r>
@@ -13010,7 +14033,18 @@
           <w:szCs w:val="24"/>
           <w:lang w:val="en-US"/>
         </w:rPr>
-        <w:t>How it can be possibly improved by adding item-based recommendation algorithm to suggest users how they can reduce expenses.</w:t>
+        <w:t xml:space="preserve">How it can be possibly improved by adding item-based recommendation algorithm to suggest users how they can </w:t>
+      </w:r>
+      <w:r>
+        <w:rPr>
+          <w:rFonts w:ascii="Times New Roman" w:hAnsi="Times New Roman"/>
+          <w:color w:val="FF0000"/>
+          <w:sz w:val="24"/>
+          <w:szCs w:val="24"/>
+          <w:lang w:val="en-US"/>
+        </w:rPr>
+        <w:lastRenderedPageBreak/>
+        <w:t>reduce expenses.</w:t>
       </w:r>
       <w:r>
         <w:rPr>
@@ -13088,7 +14122,7 @@
         </w:rPr>
         <w:t xml:space="preserve"> </w:t>
       </w:r>
-      <w:hyperlink r:id="rId16" w:history="1">
+      <w:hyperlink r:id="rId20" w:history="1">
         <w:r>
           <w:rPr>
             <w:rStyle w:val="a8"/>
@@ -13129,7 +14163,7 @@
         </w:rPr>
         <w:t xml:space="preserve">2. </w:t>
       </w:r>
-      <w:hyperlink r:id="rId17" w:history="1">
+      <w:hyperlink r:id="rId21" w:history="1">
         <w:r>
           <w:rPr>
             <w:rStyle w:val="a8"/>
@@ -13170,7 +14204,7 @@
         </w:rPr>
         <w:t xml:space="preserve">3. </w:t>
       </w:r>
-      <w:hyperlink r:id="rId18" w:history="1">
+      <w:hyperlink r:id="rId22" w:history="1">
         <w:r>
           <w:rPr>
             <w:rStyle w:val="a8"/>
@@ -13211,7 +14245,7 @@
         </w:rPr>
         <w:t xml:space="preserve">4. </w:t>
       </w:r>
-      <w:hyperlink r:id="rId19" w:history="1">
+      <w:hyperlink r:id="rId23" w:history="1">
         <w:r>
           <w:rPr>
             <w:rStyle w:val="a8"/>
@@ -13252,7 +14286,7 @@
         </w:rPr>
         <w:t xml:space="preserve">5. </w:t>
       </w:r>
-      <w:hyperlink r:id="rId20" w:history="1">
+      <w:hyperlink r:id="rId24" w:history="1">
         <w:r>
           <w:rPr>
             <w:rStyle w:val="a8"/>
@@ -13293,7 +14327,7 @@
         </w:rPr>
         <w:t xml:space="preserve">6. </w:t>
       </w:r>
-      <w:hyperlink r:id="rId21" w:history="1">
+      <w:hyperlink r:id="rId25" w:history="1">
         <w:r>
           <w:rPr>
             <w:rStyle w:val="a8"/>
@@ -13334,7 +14368,7 @@
         </w:rPr>
         <w:t xml:space="preserve">7. </w:t>
       </w:r>
-      <w:hyperlink r:id="rId22" w:history="1">
+      <w:hyperlink r:id="rId26" w:history="1">
         <w:r>
           <w:rPr>
             <w:rStyle w:val="a8"/>
@@ -13375,7 +14409,7 @@
         </w:rPr>
         <w:t xml:space="preserve">8. </w:t>
       </w:r>
-      <w:hyperlink r:id="rId23" w:history="1">
+      <w:hyperlink r:id="rId27" w:history="1">
         <w:r>
           <w:rPr>
             <w:rStyle w:val="a8"/>
@@ -13416,7 +14450,7 @@
         </w:rPr>
         <w:t xml:space="preserve">9. </w:t>
       </w:r>
-      <w:hyperlink r:id="rId24" w:history="1">
+      <w:hyperlink r:id="rId28" w:history="1">
         <w:r>
           <w:rPr>
             <w:rStyle w:val="a8"/>
@@ -13457,7 +14491,7 @@
         </w:rPr>
         <w:t xml:space="preserve">10. </w:t>
       </w:r>
-      <w:hyperlink r:id="rId25" w:history="1">
+      <w:hyperlink r:id="rId29" w:history="1">
         <w:r>
           <w:rPr>
             <w:rStyle w:val="a8"/>
@@ -13498,7 +14532,7 @@
         </w:rPr>
         <w:t xml:space="preserve">11. </w:t>
       </w:r>
-      <w:hyperlink r:id="rId26" w:history="1">
+      <w:hyperlink r:id="rId30" w:history="1">
         <w:r>
           <w:rPr>
             <w:rStyle w:val="a8"/>
@@ -13539,7 +14573,7 @@
         </w:rPr>
         <w:t xml:space="preserve">12. </w:t>
       </w:r>
-      <w:hyperlink r:id="rId27" w:history="1">
+      <w:hyperlink r:id="rId31" w:history="1">
         <w:r>
           <w:rPr>
             <w:rStyle w:val="a8"/>
@@ -13580,7 +14614,7 @@
         </w:rPr>
         <w:t xml:space="preserve">13. </w:t>
       </w:r>
-      <w:hyperlink r:id="rId28" w:history="1">
+      <w:hyperlink r:id="rId32" w:history="1">
         <w:r>
           <w:rPr>
             <w:rStyle w:val="a8"/>
@@ -13621,7 +14655,7 @@
         </w:rPr>
         <w:t xml:space="preserve">14. </w:t>
       </w:r>
-      <w:hyperlink r:id="rId29" w:history="1">
+      <w:hyperlink r:id="rId33" w:history="1">
         <w:r>
           <w:rPr>
             <w:rStyle w:val="a8"/>
@@ -13662,7 +14696,7 @@
         </w:rPr>
         <w:t xml:space="preserve">15. </w:t>
       </w:r>
-      <w:hyperlink r:id="rId30" w:history="1">
+      <w:hyperlink r:id="rId34" w:history="1">
         <w:r>
           <w:rPr>
             <w:rStyle w:val="a8"/>
@@ -13703,7 +14737,7 @@
         </w:rPr>
         <w:t xml:space="preserve">16. </w:t>
       </w:r>
-      <w:hyperlink r:id="rId31" w:history="1">
+      <w:hyperlink r:id="rId35" w:history="1">
         <w:r>
           <w:rPr>
             <w:rStyle w:val="a8"/>
@@ -13745,7 +14779,7 @@
         <w:lastRenderedPageBreak/>
         <w:t xml:space="preserve">17. </w:t>
       </w:r>
-      <w:hyperlink r:id="rId32" w:history="1">
+      <w:hyperlink r:id="rId36" w:history="1">
         <w:r>
           <w:rPr>
             <w:rStyle w:val="a8"/>
@@ -13777,7 +14811,7 @@
         </w:rPr>
         <w:t xml:space="preserve">18. </w:t>
       </w:r>
-      <w:hyperlink r:id="rId33" w:history="1">
+      <w:hyperlink r:id="rId37" w:history="1">
         <w:r>
           <w:rPr>
             <w:rStyle w:val="a8"/>
@@ -13817,7 +14851,7 @@
         </w:rPr>
         <w:t xml:space="preserve">19. </w:t>
       </w:r>
-      <w:hyperlink r:id="rId34" w:history="1">
+      <w:hyperlink r:id="rId38" w:history="1">
         <w:r>
           <w:rPr>
             <w:rStyle w:val="a8"/>
@@ -13857,7 +14891,7 @@
         </w:rPr>
         <w:t xml:space="preserve">20. </w:t>
       </w:r>
-      <w:hyperlink r:id="rId35" w:history="1">
+      <w:hyperlink r:id="rId39" w:history="1">
         <w:r>
           <w:rPr>
             <w:rStyle w:val="a8"/>
@@ -14103,7 +15137,7 @@
         </w:rPr>
         <w:t xml:space="preserve">24. </w:t>
       </w:r>
-      <w:hyperlink r:id="rId36" w:history="1">
+      <w:hyperlink r:id="rId40" w:history="1">
         <w:r>
           <w:rPr>
             <w:rStyle w:val="a8"/>
@@ -14143,7 +15177,7 @@
         </w:rPr>
         <w:t xml:space="preserve">25. </w:t>
       </w:r>
-      <w:hyperlink r:id="rId37" w:history="1">
+      <w:hyperlink r:id="rId41" w:history="1">
         <w:r>
           <w:rPr>
             <w:rStyle w:val="a8"/>
@@ -14183,7 +15217,7 @@
         </w:rPr>
         <w:t xml:space="preserve">26. </w:t>
       </w:r>
-      <w:hyperlink r:id="rId38" w:history="1">
+      <w:hyperlink r:id="rId42" w:history="1">
         <w:r>
           <w:rPr>
             <w:rStyle w:val="a8"/>
@@ -14214,7 +15248,7 @@
         </w:rPr>
         <w:t xml:space="preserve">27. </w:t>
       </w:r>
-      <w:hyperlink r:id="rId39" w:history="1">
+      <w:hyperlink r:id="rId43" w:history="1">
         <w:r>
           <w:rPr>
             <w:rStyle w:val="a8"/>
@@ -14254,7 +15288,7 @@
         </w:rPr>
         <w:t xml:space="preserve">28. </w:t>
       </w:r>
-      <w:hyperlink r:id="rId40" w:history="1">
+      <w:hyperlink r:id="rId44" w:history="1">
         <w:r>
           <w:rPr>
             <w:rStyle w:val="a8"/>
@@ -14285,7 +15319,7 @@
         </w:rPr>
         <w:t xml:space="preserve">29. </w:t>
       </w:r>
-      <w:hyperlink r:id="rId41" w:history="1">
+      <w:hyperlink r:id="rId45" w:history="1">
         <w:r>
           <w:rPr>
             <w:rStyle w:val="a8"/>
@@ -14325,7 +15359,7 @@
         </w:rPr>
         <w:t xml:space="preserve">30. </w:t>
       </w:r>
-      <w:hyperlink r:id="rId42" w:history="1">
+      <w:hyperlink r:id="rId46" w:history="1">
         <w:r>
           <w:rPr>
             <w:rStyle w:val="a8"/>
@@ -14365,7 +15399,7 @@
         </w:rPr>
         <w:t xml:space="preserve">31. </w:t>
       </w:r>
-      <w:hyperlink r:id="rId43" w:history="1">
+      <w:hyperlink r:id="rId47" w:history="1">
         <w:r>
           <w:rPr>
             <w:rStyle w:val="a8"/>
@@ -14405,7 +15439,7 @@
         </w:rPr>
         <w:t xml:space="preserve">32. </w:t>
       </w:r>
-      <w:hyperlink r:id="rId44" w:history="1">
+      <w:hyperlink r:id="rId48" w:history="1">
         <w:r>
           <w:rPr>
             <w:rStyle w:val="a8"/>
@@ -14445,7 +15479,7 @@
         </w:rPr>
         <w:t xml:space="preserve">33. </w:t>
       </w:r>
-      <w:hyperlink r:id="rId45" w:history="1">
+      <w:hyperlink r:id="rId49" w:history="1">
         <w:r>
           <w:rPr>
             <w:rStyle w:val="a8"/>
@@ -14485,7 +15519,7 @@
         </w:rPr>
         <w:t xml:space="preserve">34. </w:t>
       </w:r>
-      <w:hyperlink r:id="rId46" w:history="1">
+      <w:hyperlink r:id="rId50" w:history="1">
         <w:r>
           <w:rPr>
             <w:rStyle w:val="a8"/>
@@ -14525,7 +15559,7 @@
         </w:rPr>
         <w:t xml:space="preserve">35. </w:t>
       </w:r>
-      <w:hyperlink r:id="rId47" w:history="1">
+      <w:hyperlink r:id="rId51" w:history="1">
         <w:r>
           <w:rPr>
             <w:rStyle w:val="a8"/>
@@ -14565,7 +15599,7 @@
         </w:rPr>
         <w:t xml:space="preserve">36. </w:t>
       </w:r>
-      <w:hyperlink r:id="rId48" w:history="1">
+      <w:hyperlink r:id="rId52" w:history="1">
         <w:r>
           <w:rPr>
             <w:rStyle w:val="a8"/>
@@ -14647,6 +15681,34 @@
     </w:p>
     <w:p>
       <w:pPr>
+        <w:rPr>
+          <w:rFonts w:ascii="Times New Roman" w:hAnsi="Times New Roman"/>
+          <w:sz w:val="24"/>
+          <w:szCs w:val="24"/>
+          <w:lang w:val="en-US"/>
+        </w:rPr>
+      </w:pPr>
+      <w:r>
+        <w:rPr>
+          <w:rFonts w:ascii="Times New Roman" w:hAnsi="Times New Roman"/>
+          <w:sz w:val="24"/>
+          <w:szCs w:val="24"/>
+          <w:lang w:val="en-US"/>
+        </w:rPr>
+        <w:t xml:space="preserve">38. </w:t>
+      </w:r>
+      <w:r>
+        <w:rPr>
+          <w:rFonts w:ascii="Times New Roman" w:hAnsi="Times New Roman"/>
+          <w:sz w:val="24"/>
+          <w:szCs w:val="24"/>
+          <w:lang w:val="en-US"/>
+        </w:rPr>
+        <w:t>Shin SK, Sanders GL. Denormalization strategies for data retrieval from data warehouses. Decision Support Systems. 2006 Oct 1;42(1):267-82.</w:t>
+      </w:r>
+    </w:p>
+    <w:p>
+      <w:pPr>
         <w:pStyle w:val="1"/>
         <w:jc w:val="center"/>
         <w:rPr>
@@ -14830,25 +15892,7 @@
           <w:szCs w:val="24"/>
           <w:lang w:val="en-US"/>
         </w:rPr>
-        <w:t>All entered user’s data should be synchroni</w:t>
-      </w:r>
-      <w:r>
-        <w:rPr>
-          <w:rFonts w:ascii="Times New Roman" w:hAnsi="Times New Roman"/>
-          <w:sz w:val="24"/>
-          <w:szCs w:val="24"/>
-          <w:lang w:val="en-US"/>
-        </w:rPr>
-        <w:t>s</w:t>
-      </w:r>
-      <w:r>
-        <w:rPr>
-          <w:rFonts w:ascii="Times New Roman" w:hAnsi="Times New Roman"/>
-          <w:sz w:val="24"/>
-          <w:szCs w:val="24"/>
-          <w:lang w:val="en-US"/>
-        </w:rPr>
-        <w:t>ed and fully accessible between different devices (if user uses several devices).</w:t>
+        <w:t>All entered user’s data should be synchronised and fully accessible between different devices (if user uses several devices).</w:t>
       </w:r>
     </w:p>
     <w:p>
@@ -19137,7 +20181,7 @@
 </file>
 
 <file path=customXml/itemProps1.xml><?xml version="1.0" encoding="utf-8"?>
-<ds:datastoreItem xmlns:ds="http://schemas.openxmlformats.org/officeDocument/2006/customXml" ds:itemID="{0356BB52-9506-4306-B3CD-87803ABF3B56}">
+<ds:datastoreItem xmlns:ds="http://schemas.openxmlformats.org/officeDocument/2006/customXml" ds:itemID="{26094CC8-8932-4A75-BC9E-29379DEF7B0C}">
   <ds:schemaRefs>
     <ds:schemaRef ds:uri="http://schemas.openxmlformats.org/officeDocument/2006/bibliography"/>
   </ds:schemaRefs>

</xml_diff>

<commit_message>
Added client-server architecture description.
</commit_message>
<xml_diff>
--- a/Report.docx
+++ b/Report.docx
@@ -10990,7 +10990,208 @@
           <w:szCs w:val="24"/>
           <w:lang w:val="en-US"/>
         </w:rPr>
-        <w:t>Briefly describe client-server architecture. Talk about SPA (single-page architecture), why it is good. Talk that ASP .NET Core will be used on the server side, about its advantages (it’s cross platform). Talk that Angular will be used on the client side. Attach a diagram of components of the application and how they are going to interact with each other (high-level diagram).</w:t>
+        <w:t>Talk about SPA (single-page architecture), why it is good. Talk that ASP .NET Core will be used on the server side, about its advantages (it’s cross platform). Talk that Angular will be used on the client side. Attach a diagram of components of the application and how they are going to interact with each other (high-level diagram).</w:t>
+      </w:r>
+    </w:p>
+    <w:p>
+      <w:pPr>
+        <w:spacing w:line="480" w:lineRule="auto"/>
+        <w:rPr>
+          <w:rFonts w:ascii="Times New Roman" w:hAnsi="Times New Roman"/>
+          <w:sz w:val="24"/>
+          <w:szCs w:val="24"/>
+          <w:lang w:val="en-US"/>
+        </w:rPr>
+      </w:pPr>
+      <w:r>
+        <w:rPr>
+          <w:rFonts w:ascii="Times New Roman" w:hAnsi="Times New Roman"/>
+          <w:sz w:val="24"/>
+          <w:szCs w:val="24"/>
+          <w:lang w:val="en-US"/>
+        </w:rPr>
+        <w:t xml:space="preserve">One of the most common architecture </w:t>
+      </w:r>
+      <w:proofErr w:type="gramStart"/>
+      <w:r>
+        <w:rPr>
+          <w:rFonts w:ascii="Times New Roman" w:hAnsi="Times New Roman"/>
+          <w:sz w:val="24"/>
+          <w:szCs w:val="24"/>
+          <w:lang w:val="en-US"/>
+        </w:rPr>
+        <w:t>pattern</w:t>
+      </w:r>
+      <w:proofErr w:type="gramEnd"/>
+      <w:r>
+        <w:rPr>
+          <w:rFonts w:ascii="Times New Roman" w:hAnsi="Times New Roman"/>
+          <w:sz w:val="24"/>
+          <w:szCs w:val="24"/>
+          <w:lang w:val="en-US"/>
+        </w:rPr>
+        <w:t xml:space="preserve"> is </w:t>
+      </w:r>
+      <w:r>
+        <w:rPr>
+          <w:rFonts w:ascii="Times New Roman" w:hAnsi="Times New Roman"/>
+          <w:sz w:val="24"/>
+          <w:szCs w:val="24"/>
+          <w:lang w:val="en-US"/>
+        </w:rPr>
+        <w:t xml:space="preserve">a </w:t>
+      </w:r>
+      <w:r>
+        <w:rPr>
+          <w:rFonts w:ascii="Times New Roman" w:hAnsi="Times New Roman"/>
+          <w:sz w:val="24"/>
+          <w:szCs w:val="24"/>
+          <w:lang w:val="en-US"/>
+        </w:rPr>
+        <w:t>client-server model which has many variations. The client-server architecture focuses on the</w:t>
+      </w:r>
+      <w:r>
+        <w:rPr>
+          <w:rFonts w:ascii="Times New Roman" w:hAnsi="Times New Roman"/>
+          <w:sz w:val="24"/>
+          <w:szCs w:val="24"/>
+          <w:lang w:val="en-US"/>
+        </w:rPr>
+        <w:t xml:space="preserve"> partitioning processing between two or more machines. (38) Client machines request and receive services from a centralised server machine. (39) Ideally, clients are not aware of the specific hardware and software of the server machine and access it via standardised transparent interface. (39) A three-tier variation of client</w:t>
+      </w:r>
+      <w:r>
+        <w:rPr>
+          <w:rFonts w:ascii="Times New Roman" w:hAnsi="Times New Roman"/>
+          <w:sz w:val="24"/>
+          <w:szCs w:val="24"/>
+          <w:lang w:val="en-US"/>
+        </w:rPr>
+        <w:t>-</w:t>
+      </w:r>
+      <w:r>
+        <w:rPr>
+          <w:rFonts w:ascii="Times New Roman" w:hAnsi="Times New Roman"/>
+          <w:sz w:val="24"/>
+          <w:szCs w:val="24"/>
+          <w:lang w:val="en-US"/>
+        </w:rPr>
+        <w:t>server architecture is shown on Image 3.2.</w:t>
+      </w:r>
+    </w:p>
+    <w:p>
+      <w:pPr>
+        <w:spacing w:after="0" w:line="480" w:lineRule="auto"/>
+        <w:rPr>
+          <w:noProof/>
+        </w:rPr>
+      </w:pPr>
+      <w:r>
+        <w:rPr>
+          <w:noProof/>
+        </w:rPr>
+        <w:pict w14:anchorId="5B5B56DD">
+          <v:shape id="Рисунок 1" o:spid="_x0000_i1054" type="#_x0000_t75" style="width:451.2pt;height:201.6pt;visibility:visible;mso-wrap-style:square">
+            <v:imagedata r:id="rId16" o:title=""/>
+          </v:shape>
+        </w:pict>
+      </w:r>
+    </w:p>
+    <w:p>
+      <w:pPr>
+        <w:spacing w:line="480" w:lineRule="auto"/>
+        <w:jc w:val="center"/>
+        <w:rPr>
+          <w:rFonts w:ascii="Times New Roman" w:hAnsi="Times New Roman"/>
+          <w:noProof/>
+          <w:color w:val="FF0000"/>
+          <w:sz w:val="24"/>
+          <w:szCs w:val="24"/>
+        </w:rPr>
+      </w:pPr>
+      <w:r>
+        <w:rPr>
+          <w:rFonts w:ascii="Times New Roman" w:hAnsi="Times New Roman"/>
+          <w:noProof/>
+          <w:color w:val="FF0000"/>
+          <w:sz w:val="24"/>
+          <w:szCs w:val="24"/>
+        </w:rPr>
+        <w:t>Image 3.2. A three-tier architecture</w:t>
+      </w:r>
+      <w:r>
+        <w:rPr>
+          <w:rFonts w:ascii="Times New Roman" w:hAnsi="Times New Roman"/>
+          <w:noProof/>
+          <w:color w:val="FF0000"/>
+          <w:sz w:val="24"/>
+          <w:szCs w:val="24"/>
+        </w:rPr>
+        <w:t xml:space="preserve"> (38)</w:t>
+      </w:r>
+    </w:p>
+    <w:p>
+      <w:pPr>
+        <w:spacing w:line="480" w:lineRule="auto"/>
+        <w:rPr>
+          <w:rFonts w:ascii="Times New Roman" w:hAnsi="Times New Roman"/>
+          <w:noProof/>
+          <w:sz w:val="24"/>
+          <w:szCs w:val="24"/>
+          <w:lang w:val="en-US"/>
+        </w:rPr>
+      </w:pPr>
+      <w:r>
+        <w:rPr>
+          <w:rFonts w:ascii="Times New Roman" w:hAnsi="Times New Roman"/>
+          <w:noProof/>
+          <w:sz w:val="24"/>
+          <w:szCs w:val="24"/>
+          <w:lang w:val="en-US"/>
+        </w:rPr>
+        <w:t>In the three-tier architecture many clients which can be users personal computers or devices send requests to the application server layer that isolates data processing and maximises object reuse. (38) The server comprises of the application server and data store</w:t>
+      </w:r>
+      <w:r>
+        <w:rPr>
+          <w:rFonts w:ascii="Times New Roman" w:hAnsi="Times New Roman"/>
+          <w:noProof/>
+          <w:sz w:val="24"/>
+          <w:szCs w:val="24"/>
+          <w:lang w:val="en-US"/>
+        </w:rPr>
+        <w:t xml:space="preserve"> which can be </w:t>
+      </w:r>
+      <w:r>
+        <w:rPr>
+          <w:rFonts w:ascii="Times New Roman" w:hAnsi="Times New Roman"/>
+          <w:noProof/>
+          <w:sz w:val="24"/>
+          <w:szCs w:val="24"/>
+          <w:lang w:val="en-US"/>
+        </w:rPr>
+        <w:lastRenderedPageBreak/>
+        <w:t>located on separate machines. The described architecture fits well the demands of Intelligent Expense Manager. Many users should be able to connect to the server and retrieve the required information from the data store. Generally, the server is situated on more powerful machine (39) which will allow to perform faster complex balance calculations on the application server side. All information is stored in the data store accessed by the common for all clients application server; therefore, the requirement that u</w:t>
+      </w:r>
+      <w:r>
+        <w:rPr>
+          <w:rFonts w:ascii="Times New Roman" w:hAnsi="Times New Roman"/>
+          <w:noProof/>
+          <w:sz w:val="24"/>
+          <w:szCs w:val="24"/>
+          <w:lang w:val="en-US"/>
+        </w:rPr>
+        <w:t>sers should be able to access their data from multiple devices</w:t>
+      </w:r>
+      <w:bookmarkStart w:id="16" w:name="_GoBack"/>
+      <w:bookmarkEnd w:id="16"/>
+      <w:r>
+        <w:rPr>
+          <w:rFonts w:ascii="Times New Roman" w:hAnsi="Times New Roman"/>
+          <w:noProof/>
+          <w:sz w:val="24"/>
+          <w:szCs w:val="24"/>
+          <w:lang w:val="en-US"/>
+        </w:rPr>
+        <w:t xml:space="preserve"> is fulfilled by the selected architecture.</w:t>
       </w:r>
     </w:p>
     <w:p>
@@ -11000,7 +11201,7 @@
           <w:lang w:val="en-US"/>
         </w:rPr>
       </w:pPr>
-      <w:bookmarkStart w:id="16" w:name="_Toc521001282"/>
+      <w:bookmarkStart w:id="17" w:name="_Toc521001282"/>
       <w:r>
         <w:rPr>
           <w:lang w:val="en-US"/>
@@ -11037,7 +11238,7 @@
         </w:rPr>
         <w:t>design</w:t>
       </w:r>
-      <w:bookmarkEnd w:id="16"/>
+      <w:bookmarkEnd w:id="17"/>
     </w:p>
     <w:p>
       <w:pPr>
@@ -11552,7 +11753,25 @@
           <w:szCs w:val="24"/>
           <w:lang w:val="en-US"/>
         </w:rPr>
-        <w:t>The described relational design of database is displayed on Image 3.2. All many-to-many relationships are substituted by two one-to-many relationships on the design.</w:t>
+        <w:t>The described relational design of database is displayed on Image 3.</w:t>
+      </w:r>
+      <w:r>
+        <w:rPr>
+          <w:rFonts w:ascii="Times New Roman" w:hAnsi="Times New Roman"/>
+          <w:sz w:val="24"/>
+          <w:szCs w:val="24"/>
+          <w:lang w:val="en-US"/>
+        </w:rPr>
+        <w:t>3</w:t>
+      </w:r>
+      <w:r>
+        <w:rPr>
+          <w:rFonts w:ascii="Times New Roman" w:hAnsi="Times New Roman"/>
+          <w:sz w:val="24"/>
+          <w:szCs w:val="24"/>
+          <w:lang w:val="en-US"/>
+        </w:rPr>
+        <w:t>. All many-to-many relationships are substituted by two one-to-many relationships on the design.</w:t>
       </w:r>
     </w:p>
     <w:p>
@@ -11577,7 +11796,7 @@
         <w:lastRenderedPageBreak/>
         <w:pict w14:anchorId="2AEA4F68">
           <v:shape id="_x0000_i1051" type="#_x0000_t75" style="width:430.8pt;height:330pt">
-            <v:imagedata r:id="rId16" o:title="RelationalDatabase (1)"/>
+            <v:imagedata r:id="rId17" o:title="RelationalDatabase (1)"/>
           </v:shape>
         </w:pict>
       </w:r>
@@ -11600,7 +11819,25 @@
           <w:szCs w:val="24"/>
           <w:lang w:val="en-US"/>
         </w:rPr>
-        <w:t xml:space="preserve">Image 3.2. </w:t>
+        <w:t>Image 3.</w:t>
+      </w:r>
+      <w:r>
+        <w:rPr>
+          <w:rFonts w:ascii="Times New Roman" w:hAnsi="Times New Roman"/>
+          <w:sz w:val="24"/>
+          <w:szCs w:val="24"/>
+          <w:lang w:val="en-US"/>
+        </w:rPr>
+        <w:t>3</w:t>
+      </w:r>
+      <w:r>
+        <w:rPr>
+          <w:rFonts w:ascii="Times New Roman" w:hAnsi="Times New Roman"/>
+          <w:sz w:val="24"/>
+          <w:szCs w:val="24"/>
+          <w:lang w:val="en-US"/>
+        </w:rPr>
+        <w:t xml:space="preserve">. </w:t>
       </w:r>
       <w:proofErr w:type="spellStart"/>
       <w:r>
@@ -11658,7 +11895,25 @@
           <w:szCs w:val="24"/>
           <w:lang w:val="en-US"/>
         </w:rPr>
-        <w:t xml:space="preserve"> It provides many benefits; however, is has a significant downside related to system performance. (38) Complex relationships may lead to inefficient data retrievals when there are few updates and many</w:t>
+        <w:t xml:space="preserve"> It provides many benefits; however, is has a significant downside related to system performance. (3</w:t>
+      </w:r>
+      <w:r>
+        <w:rPr>
+          <w:rFonts w:ascii="Times New Roman" w:hAnsi="Times New Roman"/>
+          <w:sz w:val="24"/>
+          <w:szCs w:val="24"/>
+          <w:lang w:val="en-US"/>
+        </w:rPr>
+        <w:t>9</w:t>
+      </w:r>
+      <w:r>
+        <w:rPr>
+          <w:rFonts w:ascii="Times New Roman" w:hAnsi="Times New Roman"/>
+          <w:sz w:val="24"/>
+          <w:szCs w:val="24"/>
+          <w:lang w:val="en-US"/>
+        </w:rPr>
+        <w:t>) Complex relationships may lead to inefficient data retrievals when there are few updates and many</w:t>
       </w:r>
       <w:r>
         <w:rPr>
@@ -11676,16 +11931,70 @@
           <w:szCs w:val="24"/>
           <w:lang w:val="en-US"/>
         </w:rPr>
-        <w:t xml:space="preserve">. (38) </w:t>
-      </w:r>
-      <w:r>
-        <w:rPr>
-          <w:rFonts w:ascii="Times New Roman" w:hAnsi="Times New Roman"/>
-          <w:sz w:val="24"/>
-          <w:szCs w:val="24"/>
-          <w:lang w:val="en-US"/>
-        </w:rPr>
-        <w:t>The concept of denormalization may increase the performance and provide more intuitive data structure but deteriorate data integrity. (38) Denormalisation should be adopted carefully based on the application purpose and ways the data will be used. (38)</w:t>
+        <w:t>. (3</w:t>
+      </w:r>
+      <w:r>
+        <w:rPr>
+          <w:rFonts w:ascii="Times New Roman" w:hAnsi="Times New Roman"/>
+          <w:sz w:val="24"/>
+          <w:szCs w:val="24"/>
+          <w:lang w:val="en-US"/>
+        </w:rPr>
+        <w:t>9</w:t>
+      </w:r>
+      <w:r>
+        <w:rPr>
+          <w:rFonts w:ascii="Times New Roman" w:hAnsi="Times New Roman"/>
+          <w:sz w:val="24"/>
+          <w:szCs w:val="24"/>
+          <w:lang w:val="en-US"/>
+        </w:rPr>
+        <w:t xml:space="preserve">) </w:t>
+      </w:r>
+      <w:r>
+        <w:rPr>
+          <w:rFonts w:ascii="Times New Roman" w:hAnsi="Times New Roman"/>
+          <w:sz w:val="24"/>
+          <w:szCs w:val="24"/>
+          <w:lang w:val="en-US"/>
+        </w:rPr>
+        <w:t>The concept of denormalization may increase the performance and provide more intuitive data structure but deteriorate data integrity. (3</w:t>
+      </w:r>
+      <w:r>
+        <w:rPr>
+          <w:rFonts w:ascii="Times New Roman" w:hAnsi="Times New Roman"/>
+          <w:sz w:val="24"/>
+          <w:szCs w:val="24"/>
+          <w:lang w:val="en-US"/>
+        </w:rPr>
+        <w:t>9</w:t>
+      </w:r>
+      <w:r>
+        <w:rPr>
+          <w:rFonts w:ascii="Times New Roman" w:hAnsi="Times New Roman"/>
+          <w:sz w:val="24"/>
+          <w:szCs w:val="24"/>
+          <w:lang w:val="en-US"/>
+        </w:rPr>
+        <w:t>) Denormalisation should be adopted carefully based on the application purpose and ways the data will be used. (3</w:t>
+      </w:r>
+      <w:r>
+        <w:rPr>
+          <w:rFonts w:ascii="Times New Roman" w:hAnsi="Times New Roman"/>
+          <w:sz w:val="24"/>
+          <w:szCs w:val="24"/>
+          <w:lang w:val="en-US"/>
+        </w:rPr>
+        <w:t>9</w:t>
+      </w:r>
+      <w:r>
+        <w:rPr>
+          <w:rFonts w:ascii="Times New Roman" w:hAnsi="Times New Roman"/>
+          <w:sz w:val="24"/>
+          <w:szCs w:val="24"/>
+          <w:lang w:val="en-US"/>
+        </w:rPr>
+        <w:t>)</w:t>
       </w:r>
     </w:p>
     <w:p>
@@ -11726,6 +12035,33 @@
         </w:rPr>
         <w:t xml:space="preserve"> and </w:t>
       </w:r>
+      <w:r>
+        <w:rPr>
+          <w:rFonts w:ascii="Times New Roman" w:hAnsi="Times New Roman"/>
+          <w:sz w:val="24"/>
+          <w:szCs w:val="24"/>
+          <w:lang w:val="en-US"/>
+        </w:rPr>
+        <w:t>Debtor</w:t>
+      </w:r>
+      <w:r>
+        <w:rPr>
+          <w:rFonts w:ascii="Times New Roman" w:hAnsi="Times New Roman"/>
+          <w:sz w:val="24"/>
+          <w:szCs w:val="24"/>
+          <w:lang w:val="en-US"/>
+        </w:rPr>
+        <w:t xml:space="preserve"> entities will be relatively static; </w:t>
+      </w:r>
+      <w:r>
+        <w:rPr>
+          <w:rFonts w:ascii="Times New Roman" w:hAnsi="Times New Roman"/>
+          <w:sz w:val="24"/>
+          <w:szCs w:val="24"/>
+          <w:lang w:val="en-US"/>
+        </w:rPr>
+        <w:t xml:space="preserve">as a result, it might be beneficial to remove </w:t>
+      </w:r>
       <w:proofErr w:type="spellStart"/>
       <w:r>
         <w:rPr>
@@ -11734,16 +12070,7 @@
           <w:szCs w:val="24"/>
           <w:lang w:val="en-US"/>
         </w:rPr>
-        <w:t>Debtor</w:t>
-      </w:r>
-      <w:r>
-        <w:rPr>
-          <w:rFonts w:ascii="Times New Roman" w:hAnsi="Times New Roman"/>
-          <w:sz w:val="24"/>
-          <w:szCs w:val="24"/>
-          <w:lang w:val="en-US"/>
-        </w:rPr>
-        <w:t xml:space="preserve"> entiti</w:t>
+        <w:t>GroupUser</w:t>
       </w:r>
       <w:proofErr w:type="spellEnd"/>
       <w:r>
@@ -11753,16 +12080,7 @@
           <w:szCs w:val="24"/>
           <w:lang w:val="en-US"/>
         </w:rPr>
-        <w:t xml:space="preserve">es will be relatively static; </w:t>
-      </w:r>
-      <w:r>
-        <w:rPr>
-          <w:rFonts w:ascii="Times New Roman" w:hAnsi="Times New Roman"/>
-          <w:sz w:val="24"/>
-          <w:szCs w:val="24"/>
-          <w:lang w:val="en-US"/>
-        </w:rPr>
-        <w:t xml:space="preserve">as a result, it might be beneficial to remove </w:t>
+        <w:t xml:space="preserve"> and Debtor tables by adding Members and Debtors array fields to Group and </w:t>
       </w:r>
       <w:proofErr w:type="spellStart"/>
       <w:r>
@@ -11772,7 +12090,7 @@
           <w:szCs w:val="24"/>
           <w:lang w:val="en-US"/>
         </w:rPr>
-        <w:t>GroupUser</w:t>
+        <w:t>SharedExpense</w:t>
       </w:r>
       <w:proofErr w:type="spellEnd"/>
       <w:r>
@@ -11782,7 +12100,27 @@
           <w:szCs w:val="24"/>
           <w:lang w:val="en-US"/>
         </w:rPr>
-        <w:t xml:space="preserve"> and Debtor tables by adding Members and Debtors array fields to Group and </w:t>
+        <w:t xml:space="preserve"> table respectively. The same approach can be applied for Friend table. Friends array field can be added to the User table; each item of Friends array should contain user id and name. Moreover, this approach allows more flexibility; it offers users to change names of their friends which will be displayed privately for them.</w:t>
+      </w:r>
+    </w:p>
+    <w:p>
+      <w:pPr>
+        <w:spacing w:line="480" w:lineRule="auto"/>
+        <w:rPr>
+          <w:rFonts w:ascii="Times New Roman" w:hAnsi="Times New Roman"/>
+          <w:sz w:val="24"/>
+          <w:szCs w:val="24"/>
+          <w:lang w:val="en-US"/>
+        </w:rPr>
+      </w:pPr>
+      <w:r>
+        <w:rPr>
+          <w:rFonts w:ascii="Times New Roman" w:hAnsi="Times New Roman"/>
+          <w:sz w:val="24"/>
+          <w:szCs w:val="24"/>
+          <w:lang w:val="en-US"/>
+        </w:rPr>
+        <w:t xml:space="preserve">The </w:t>
       </w:r>
       <w:proofErr w:type="spellStart"/>
       <w:r>
@@ -11792,7 +12130,7 @@
           <w:szCs w:val="24"/>
           <w:lang w:val="en-US"/>
         </w:rPr>
-        <w:t>SharedExpense</w:t>
+        <w:t>UserSettings</w:t>
       </w:r>
       <w:proofErr w:type="spellEnd"/>
       <w:r>
@@ -11802,7 +12140,34 @@
           <w:szCs w:val="24"/>
           <w:lang w:val="en-US"/>
         </w:rPr>
-        <w:t xml:space="preserve"> table respectively. The same approach can be applied for Friend table. Friends array field can be added to the User table; each item of Friends array should contain user id and name. Moreover, this approach allows more flexibility; it offers users to change names of their friends which will be displayed privately for them.</w:t>
+        <w:t xml:space="preserve"> table can be also collapsed and be stored as the embedded document inside the User table. However, these settings will be mostly used on the back-end side </w:t>
+      </w:r>
+      <w:r>
+        <w:rPr>
+          <w:rFonts w:ascii="Times New Roman" w:hAnsi="Times New Roman"/>
+          <w:sz w:val="24"/>
+          <w:szCs w:val="24"/>
+          <w:lang w:val="en-US"/>
+        </w:rPr>
+        <w:t>and only when the balance check will be requested; therefore,</w:t>
+      </w:r>
+      <w:r>
+        <w:rPr>
+          <w:rFonts w:ascii="Times New Roman" w:hAnsi="Times New Roman"/>
+          <w:sz w:val="24"/>
+          <w:szCs w:val="24"/>
+          <w:lang w:val="en-US"/>
+        </w:rPr>
+        <w:t xml:space="preserve"> storing them separately will </w:t>
+      </w:r>
+      <w:r>
+        <w:rPr>
+          <w:rFonts w:ascii="Times New Roman" w:hAnsi="Times New Roman"/>
+          <w:sz w:val="24"/>
+          <w:szCs w:val="24"/>
+          <w:lang w:val="en-US"/>
+        </w:rPr>
+        <w:t>increase the bandwidth and allows easier accessibility for updates.</w:t>
       </w:r>
     </w:p>
     <w:p>
@@ -11822,7 +12187,7 @@
           <w:szCs w:val="24"/>
           <w:lang w:val="en-US"/>
         </w:rPr>
-        <w:t xml:space="preserve">The </w:t>
+        <w:t xml:space="preserve">The amended </w:t>
       </w:r>
       <w:proofErr w:type="spellStart"/>
       <w:r>
@@ -11832,7 +12197,7 @@
           <w:szCs w:val="24"/>
           <w:lang w:val="en-US"/>
         </w:rPr>
-        <w:t>UserSettings</w:t>
+        <w:t>denormalised</w:t>
       </w:r>
       <w:proofErr w:type="spellEnd"/>
       <w:r>
@@ -11842,76 +12207,25 @@
           <w:szCs w:val="24"/>
           <w:lang w:val="en-US"/>
         </w:rPr>
-        <w:t xml:space="preserve"> table can be also collapsed and be stored as the embedded document inside the User table. However, these settings will be mostly used on the back-end side </w:t>
-      </w:r>
-      <w:r>
-        <w:rPr>
-          <w:rFonts w:ascii="Times New Roman" w:hAnsi="Times New Roman"/>
-          <w:sz w:val="24"/>
-          <w:szCs w:val="24"/>
-          <w:lang w:val="en-US"/>
-        </w:rPr>
-        <w:t>and only when the balance check will be requested; therefore,</w:t>
-      </w:r>
-      <w:r>
-        <w:rPr>
-          <w:rFonts w:ascii="Times New Roman" w:hAnsi="Times New Roman"/>
-          <w:sz w:val="24"/>
-          <w:szCs w:val="24"/>
-          <w:lang w:val="en-US"/>
-        </w:rPr>
-        <w:t xml:space="preserve"> storing them separately will </w:t>
-      </w:r>
-      <w:r>
-        <w:rPr>
-          <w:rFonts w:ascii="Times New Roman" w:hAnsi="Times New Roman"/>
-          <w:sz w:val="24"/>
-          <w:szCs w:val="24"/>
-          <w:lang w:val="en-US"/>
-        </w:rPr>
-        <w:t>increase the bandwidth and allows easier accessibility for updates.</w:t>
-      </w:r>
-    </w:p>
-    <w:p>
-      <w:pPr>
-        <w:spacing w:line="480" w:lineRule="auto"/>
-        <w:rPr>
-          <w:rFonts w:ascii="Times New Roman" w:hAnsi="Times New Roman"/>
-          <w:sz w:val="24"/>
-          <w:szCs w:val="24"/>
-          <w:lang w:val="en-US"/>
-        </w:rPr>
-      </w:pPr>
-      <w:r>
-        <w:rPr>
-          <w:rFonts w:ascii="Times New Roman" w:hAnsi="Times New Roman"/>
-          <w:sz w:val="24"/>
-          <w:szCs w:val="24"/>
-          <w:lang w:val="en-US"/>
-        </w:rPr>
-        <w:t xml:space="preserve">The amended </w:t>
-      </w:r>
-      <w:bookmarkStart w:id="17" w:name="_GoBack"/>
-      <w:bookmarkEnd w:id="17"/>
-      <w:proofErr w:type="spellStart"/>
-      <w:r>
-        <w:rPr>
-          <w:rFonts w:ascii="Times New Roman" w:hAnsi="Times New Roman"/>
-          <w:sz w:val="24"/>
-          <w:szCs w:val="24"/>
-          <w:lang w:val="en-US"/>
-        </w:rPr>
-        <w:t>denormalised</w:t>
-      </w:r>
-      <w:proofErr w:type="spellEnd"/>
-      <w:r>
-        <w:rPr>
-          <w:rFonts w:ascii="Times New Roman" w:hAnsi="Times New Roman"/>
-          <w:sz w:val="24"/>
-          <w:szCs w:val="24"/>
-          <w:lang w:val="en-US"/>
-        </w:rPr>
-        <w:t xml:space="preserve"> design is presented on Image 3.2.</w:t>
+        <w:t xml:space="preserve"> design is presented on Image 3.</w:t>
+      </w:r>
+      <w:r>
+        <w:rPr>
+          <w:rFonts w:ascii="Times New Roman" w:hAnsi="Times New Roman"/>
+          <w:sz w:val="24"/>
+          <w:szCs w:val="24"/>
+          <w:lang w:val="en-US"/>
+        </w:rPr>
+        <w:t>4</w:t>
+      </w:r>
+      <w:r>
+        <w:rPr>
+          <w:rFonts w:ascii="Times New Roman" w:hAnsi="Times New Roman"/>
+          <w:sz w:val="24"/>
+          <w:szCs w:val="24"/>
+          <w:lang w:val="en-US"/>
+        </w:rPr>
+        <w:t>.</w:t>
       </w:r>
     </w:p>
     <w:p>
@@ -11935,7 +12249,7 @@
         </w:rPr>
         <w:pict w14:anchorId="667F4E92">
           <v:shape id="_x0000_i1047" type="#_x0000_t75" style="width:430.8pt;height:235.2pt">
-            <v:imagedata r:id="rId17" o:title="NonRelationalDatabase"/>
+            <v:imagedata r:id="rId18" o:title="NonRelationalDatabase"/>
           </v:shape>
         </w:pict>
       </w:r>
@@ -11958,7 +12272,25 @@
           <w:szCs w:val="24"/>
           <w:lang w:val="en-US"/>
         </w:rPr>
-        <w:t xml:space="preserve">Image 3.3. </w:t>
+        <w:t>Image 3.</w:t>
+      </w:r>
+      <w:r>
+        <w:rPr>
+          <w:rFonts w:ascii="Times New Roman" w:hAnsi="Times New Roman"/>
+          <w:sz w:val="24"/>
+          <w:szCs w:val="24"/>
+          <w:lang w:val="en-US"/>
+        </w:rPr>
+        <w:t>4</w:t>
+      </w:r>
+      <w:r>
+        <w:rPr>
+          <w:rFonts w:ascii="Times New Roman" w:hAnsi="Times New Roman"/>
+          <w:sz w:val="24"/>
+          <w:szCs w:val="24"/>
+          <w:lang w:val="en-US"/>
+        </w:rPr>
+        <w:t xml:space="preserve">. </w:t>
       </w:r>
       <w:proofErr w:type="spellStart"/>
       <w:r>
@@ -12009,6 +12341,174 @@
         <w:t>Implementation</w:t>
       </w:r>
       <w:bookmarkEnd w:id="18"/>
+    </w:p>
+    <w:p>
+      <w:pPr>
+        <w:spacing w:line="480" w:lineRule="auto"/>
+        <w:rPr>
+          <w:rFonts w:ascii="Times New Roman" w:hAnsi="Times New Roman"/>
+          <w:color w:val="FF0000"/>
+          <w:sz w:val="24"/>
+          <w:szCs w:val="24"/>
+          <w:lang w:val="ru-RU"/>
+        </w:rPr>
+      </w:pPr>
+      <w:r>
+        <w:rPr>
+          <w:rFonts w:ascii="Times New Roman" w:hAnsi="Times New Roman"/>
+          <w:color w:val="FF0000"/>
+          <w:sz w:val="24"/>
+          <w:szCs w:val="24"/>
+          <w:lang w:val="ru-RU"/>
+        </w:rPr>
+        <w:t>Обоснование выбранных технологий</w:t>
+      </w:r>
+      <w:r>
+        <w:rPr>
+          <w:rFonts w:ascii="Times New Roman" w:hAnsi="Times New Roman"/>
+          <w:color w:val="FF0000"/>
+          <w:sz w:val="24"/>
+          <w:szCs w:val="24"/>
+          <w:lang w:val="ru-RU"/>
+        </w:rPr>
+        <w:t xml:space="preserve"> и методологии разработки (итеративных подход)</w:t>
+      </w:r>
+    </w:p>
+    <w:p>
+      <w:pPr>
+        <w:spacing w:line="480" w:lineRule="auto"/>
+        <w:rPr>
+          <w:rFonts w:ascii="Times New Roman" w:hAnsi="Times New Roman"/>
+          <w:color w:val="FF0000"/>
+          <w:sz w:val="24"/>
+          <w:szCs w:val="24"/>
+          <w:lang w:val="ru-RU"/>
+        </w:rPr>
+      </w:pPr>
+      <w:r>
+        <w:rPr>
+          <w:rFonts w:ascii="Times New Roman" w:hAnsi="Times New Roman"/>
+          <w:color w:val="FF0000"/>
+          <w:sz w:val="24"/>
+          <w:szCs w:val="24"/>
+          <w:lang w:val="ru-RU"/>
+        </w:rPr>
+        <w:t>Архитектура</w:t>
+      </w:r>
+      <w:r>
+        <w:rPr>
+          <w:rFonts w:ascii="Times New Roman" w:hAnsi="Times New Roman"/>
+          <w:color w:val="FF0000"/>
+          <w:sz w:val="24"/>
+          <w:szCs w:val="24"/>
+          <w:lang w:val="ru-RU"/>
+        </w:rPr>
+        <w:t xml:space="preserve"> </w:t>
+      </w:r>
+      <w:r>
+        <w:rPr>
+          <w:rFonts w:ascii="Times New Roman" w:hAnsi="Times New Roman"/>
+          <w:color w:val="FF0000"/>
+          <w:sz w:val="24"/>
+          <w:szCs w:val="24"/>
+          <w:lang w:val="ru-RU"/>
+        </w:rPr>
+        <w:t>клиента</w:t>
+      </w:r>
+      <w:r>
+        <w:rPr>
+          <w:rFonts w:ascii="Times New Roman" w:hAnsi="Times New Roman"/>
+          <w:color w:val="FF0000"/>
+          <w:sz w:val="24"/>
+          <w:szCs w:val="24"/>
+          <w:lang w:val="ru-RU"/>
+        </w:rPr>
+        <w:t xml:space="preserve"> </w:t>
+      </w:r>
+      <w:r>
+        <w:rPr>
+          <w:rFonts w:ascii="Times New Roman" w:hAnsi="Times New Roman"/>
+          <w:color w:val="FF0000"/>
+          <w:sz w:val="24"/>
+          <w:szCs w:val="24"/>
+          <w:lang w:val="ru-RU"/>
+        </w:rPr>
+        <w:t>на</w:t>
+      </w:r>
+      <w:r>
+        <w:rPr>
+          <w:rFonts w:ascii="Times New Roman" w:hAnsi="Times New Roman"/>
+          <w:color w:val="FF0000"/>
+          <w:sz w:val="24"/>
+          <w:szCs w:val="24"/>
+          <w:lang w:val="ru-RU"/>
+        </w:rPr>
+        <w:t xml:space="preserve"> </w:t>
+      </w:r>
+      <w:proofErr w:type="spellStart"/>
+      <w:r>
+        <w:rPr>
+          <w:rFonts w:ascii="Times New Roman" w:hAnsi="Times New Roman"/>
+          <w:color w:val="FF0000"/>
+          <w:sz w:val="24"/>
+          <w:szCs w:val="24"/>
+          <w:lang w:val="ru-RU"/>
+        </w:rPr>
+        <w:t>ангуляре</w:t>
+      </w:r>
+      <w:proofErr w:type="spellEnd"/>
+      <w:r>
+        <w:rPr>
+          <w:rFonts w:ascii="Times New Roman" w:hAnsi="Times New Roman"/>
+          <w:color w:val="FF0000"/>
+          <w:sz w:val="24"/>
+          <w:szCs w:val="24"/>
+          <w:lang w:val="ru-RU"/>
+        </w:rPr>
+        <w:t xml:space="preserve">, </w:t>
+      </w:r>
+      <w:r>
+        <w:rPr>
+          <w:rFonts w:ascii="Times New Roman" w:hAnsi="Times New Roman"/>
+          <w:color w:val="FF0000"/>
+          <w:sz w:val="24"/>
+          <w:szCs w:val="24"/>
+          <w:lang w:val="ru-RU"/>
+        </w:rPr>
+        <w:t>как взаимодействуют компоненты</w:t>
+      </w:r>
+    </w:p>
+    <w:p>
+      <w:pPr>
+        <w:spacing w:line="480" w:lineRule="auto"/>
+        <w:rPr>
+          <w:rFonts w:ascii="Times New Roman" w:hAnsi="Times New Roman"/>
+          <w:color w:val="FF0000"/>
+          <w:sz w:val="24"/>
+          <w:szCs w:val="24"/>
+          <w:lang w:val="ru-RU"/>
+        </w:rPr>
+      </w:pPr>
+      <w:r>
+        <w:rPr>
+          <w:rFonts w:ascii="Times New Roman" w:hAnsi="Times New Roman"/>
+          <w:color w:val="FF0000"/>
+          <w:sz w:val="24"/>
+          <w:szCs w:val="24"/>
+          <w:lang w:val="ru-RU"/>
+        </w:rPr>
+        <w:t>Описание важного алгоритма, которое уже есть</w:t>
+      </w:r>
+      <w:r>
+        <w:rPr>
+          <w:rFonts w:ascii="Times New Roman" w:hAnsi="Times New Roman"/>
+          <w:color w:val="FF0000"/>
+          <w:sz w:val="24"/>
+          <w:szCs w:val="24"/>
+          <w:lang w:val="ru-RU"/>
+        </w:rPr>
+        <w:t xml:space="preserve"> ниже</w:t>
+      </w:r>
     </w:p>
     <w:p>
       <w:pPr>
@@ -12346,6 +12846,7 @@
           <w:szCs w:val="24"/>
           <w:lang w:val="en-US"/>
         </w:rPr>
+        <w:lastRenderedPageBreak/>
         <w:t xml:space="preserve">The easiest solution is to introduce a threshold and send the notification when the user reaches it. For example, the budget for a month is </w:t>
       </w:r>
       <w:r>
@@ -12382,8 +12883,223 @@
           <w:szCs w:val="24"/>
           <w:lang w:val="en-US"/>
         </w:rPr>
-        <w:t xml:space="preserve">510. When the sum of user’s expenditures goes beyond the </w:t>
-      </w:r>
+        <w:t xml:space="preserve">510. When the sum of user’s expenditures goes beyond the threshold value of </w:t>
+      </w:r>
+      <w:r>
+        <w:rPr>
+          <w:rFonts w:ascii="Times New Roman" w:hAnsi="Times New Roman"/>
+          <w:sz w:val="24"/>
+          <w:szCs w:val="24"/>
+          <w:lang w:val="en-US"/>
+        </w:rPr>
+        <w:t>£</w:t>
+      </w:r>
+      <w:r>
+        <w:rPr>
+          <w:rFonts w:ascii="Times New Roman" w:hAnsi="Times New Roman"/>
+          <w:sz w:val="24"/>
+          <w:szCs w:val="24"/>
+          <w:lang w:val="en-US"/>
+        </w:rPr>
+        <w:t>510, the manager should send the notification with the following information: “You are getting closer to your limit! Reduce your expenses if you do not want to overspend this month.” This algorithm is very straightforward, but not very powerful. The problem is that</w:t>
+      </w:r>
+      <w:r>
+        <w:rPr>
+          <w:rFonts w:ascii="Times New Roman" w:hAnsi="Times New Roman"/>
+          <w:sz w:val="24"/>
+          <w:szCs w:val="24"/>
+          <w:lang w:val="en-US"/>
+        </w:rPr>
+        <w:t xml:space="preserve"> the user could reach the limit during the first few days of the month; in this case, the received notification would be belated, the user would not be able to adjust his/her expenditures to survive till the end of the month without going to minus.</w:t>
+      </w:r>
+    </w:p>
+    <w:p>
+      <w:pPr>
+        <w:spacing w:line="480" w:lineRule="auto"/>
+        <w:rPr>
+          <w:rFonts w:ascii="Times New Roman" w:hAnsi="Times New Roman"/>
+          <w:sz w:val="24"/>
+          <w:szCs w:val="24"/>
+          <w:lang w:val="en-US"/>
+        </w:rPr>
+      </w:pPr>
+      <w:r>
+        <w:rPr>
+          <w:rFonts w:ascii="Times New Roman" w:hAnsi="Times New Roman"/>
+          <w:sz w:val="24"/>
+          <w:szCs w:val="24"/>
+          <w:lang w:val="en-US"/>
+        </w:rPr>
+        <w:t xml:space="preserve">The abovementioned solution can be improved </w:t>
+      </w:r>
+      <w:proofErr w:type="gramStart"/>
+      <w:r>
+        <w:rPr>
+          <w:rFonts w:ascii="Times New Roman" w:hAnsi="Times New Roman"/>
+          <w:sz w:val="24"/>
+          <w:szCs w:val="24"/>
+          <w:lang w:val="en-US"/>
+        </w:rPr>
+        <w:t>in order to</w:t>
+      </w:r>
+      <w:proofErr w:type="gramEnd"/>
+      <w:r>
+        <w:rPr>
+          <w:rFonts w:ascii="Times New Roman" w:hAnsi="Times New Roman"/>
+          <w:sz w:val="24"/>
+          <w:szCs w:val="24"/>
+          <w:lang w:val="en-US"/>
+        </w:rPr>
+        <w:t xml:space="preserve"> solve the problem with delayed </w:t>
+      </w:r>
+      <w:r>
+        <w:rPr>
+          <w:rFonts w:ascii="Times New Roman" w:hAnsi="Times New Roman"/>
+          <w:sz w:val="24"/>
+          <w:szCs w:val="24"/>
+          <w:lang w:val="en-US"/>
+        </w:rPr>
+        <w:t>warning</w:t>
+      </w:r>
+      <w:r>
+        <w:rPr>
+          <w:rFonts w:ascii="Times New Roman" w:hAnsi="Times New Roman"/>
+          <w:sz w:val="24"/>
+          <w:szCs w:val="24"/>
+          <w:lang w:val="en-US"/>
+        </w:rPr>
+        <w:t xml:space="preserve">, but it requires some more complex </w:t>
+      </w:r>
+      <w:r>
+        <w:rPr>
+          <w:rFonts w:ascii="Times New Roman" w:hAnsi="Times New Roman"/>
+          <w:sz w:val="24"/>
+          <w:szCs w:val="24"/>
+          <w:lang w:val="en-US"/>
+        </w:rPr>
+        <w:t>configuration</w:t>
+      </w:r>
+      <w:r>
+        <w:rPr>
+          <w:rFonts w:ascii="Times New Roman" w:hAnsi="Times New Roman"/>
+          <w:sz w:val="24"/>
+          <w:szCs w:val="24"/>
+          <w:lang w:val="en-US"/>
+        </w:rPr>
+        <w:t xml:space="preserve"> from </w:t>
+      </w:r>
+      <w:r>
+        <w:rPr>
+          <w:rFonts w:ascii="Times New Roman" w:hAnsi="Times New Roman"/>
+          <w:sz w:val="24"/>
+          <w:szCs w:val="24"/>
+          <w:lang w:val="en-US"/>
+        </w:rPr>
+        <w:t xml:space="preserve">the </w:t>
+      </w:r>
+      <w:r>
+        <w:rPr>
+          <w:rFonts w:ascii="Times New Roman" w:hAnsi="Times New Roman"/>
+          <w:sz w:val="24"/>
+          <w:szCs w:val="24"/>
+          <w:lang w:val="en-US"/>
+        </w:rPr>
+        <w:t>user’s side.</w:t>
+      </w:r>
+      <w:r>
+        <w:rPr>
+          <w:rFonts w:ascii="Times New Roman" w:hAnsi="Times New Roman"/>
+          <w:sz w:val="24"/>
+          <w:szCs w:val="24"/>
+          <w:lang w:val="en-US"/>
+        </w:rPr>
+        <w:t xml:space="preserve"> At the beginning, the system does not have any data about previous user’s expenses; as a result, it is impossible to predict his/her spending and produce some smart decision about useful notification time. Therefore, the system should ask the user not only about his/her limit for this month, but also about his/her minimum casual spending. Casual spending can be separated for weekday, Saturday and Sunday.</w:t>
+      </w:r>
+    </w:p>
+    <w:p>
+      <w:pPr>
+        <w:spacing w:line="480" w:lineRule="auto"/>
+        <w:rPr>
+          <w:rFonts w:ascii="Times New Roman" w:hAnsi="Times New Roman"/>
+          <w:sz w:val="24"/>
+          <w:szCs w:val="24"/>
+          <w:lang w:val="en-US"/>
+        </w:rPr>
+      </w:pPr>
+      <w:r>
+        <w:rPr>
+          <w:rFonts w:ascii="Times New Roman" w:hAnsi="Times New Roman"/>
+          <w:sz w:val="24"/>
+          <w:szCs w:val="24"/>
+          <w:lang w:val="en-US"/>
+        </w:rPr>
+        <w:t>Based on the data entered by user, the system will be able to calculate the minimum amount of money user require</w:t>
+      </w:r>
+      <w:r>
+        <w:rPr>
+          <w:rFonts w:ascii="Times New Roman" w:hAnsi="Times New Roman"/>
+          <w:sz w:val="24"/>
+          <w:szCs w:val="24"/>
+          <w:lang w:val="en-US"/>
+        </w:rPr>
+        <w:t>s</w:t>
+      </w:r>
+      <w:r>
+        <w:rPr>
+          <w:rFonts w:ascii="Times New Roman" w:hAnsi="Times New Roman"/>
+          <w:sz w:val="24"/>
+          <w:szCs w:val="24"/>
+          <w:lang w:val="en-US"/>
+        </w:rPr>
+        <w:t xml:space="preserve"> to survive till the end of the month. Additional </w:t>
+      </w:r>
+      <w:r>
+        <w:rPr>
+          <w:rFonts w:ascii="Times New Roman" w:hAnsi="Times New Roman"/>
+          <w:sz w:val="24"/>
+          <w:szCs w:val="24"/>
+          <w:lang w:val="en-US"/>
+        </w:rPr>
+        <w:t xml:space="preserve">limit parameter </w:t>
+      </w:r>
+      <w:r>
+        <w:rPr>
+          <w:rFonts w:ascii="Times New Roman" w:hAnsi="Times New Roman"/>
+          <w:sz w:val="24"/>
+          <w:szCs w:val="24"/>
+          <w:lang w:val="en-US"/>
+        </w:rPr>
+        <w:t>provided by user allows the system to calculate so-called “safety pillow” – the amount of money which user can spend without the risk to overspend during the month. If user spends</w:t>
+      </w:r>
+      <w:r>
+        <w:rPr>
+          <w:rFonts w:ascii="Times New Roman" w:hAnsi="Times New Roman"/>
+          <w:sz w:val="24"/>
+          <w:szCs w:val="24"/>
+          <w:lang w:val="en-US"/>
+        </w:rPr>
+        <w:t xml:space="preserve"> </w:t>
+      </w:r>
+      <w:r>
+        <w:rPr>
+          <w:rFonts w:ascii="Times New Roman" w:hAnsi="Times New Roman"/>
+          <w:sz w:val="24"/>
+          <w:szCs w:val="24"/>
+          <w:lang w:val="en-US"/>
+        </w:rPr>
+        <w:t>more than some fixed percentage from this “safety pillow”, the system should notify him/her about the potential danger of going to minus. This percentage can be defined inside the system or it can be defined by user during configuration.</w:t>
+      </w:r>
+    </w:p>
+    <w:p>
+      <w:pPr>
+        <w:spacing w:line="480" w:lineRule="auto"/>
+        <w:rPr>
+          <w:rFonts w:ascii="Times New Roman" w:hAnsi="Times New Roman"/>
+          <w:sz w:val="24"/>
+          <w:szCs w:val="24"/>
+          <w:lang w:val="en-US"/>
+        </w:rPr>
+      </w:pPr>
       <w:r>
         <w:rPr>
           <w:rFonts w:ascii="Times New Roman" w:hAnsi="Times New Roman"/>
@@ -12392,230 +13108,6 @@
           <w:lang w:val="en-US"/>
         </w:rPr>
         <w:lastRenderedPageBreak/>
-        <w:t xml:space="preserve">threshold value of </w:t>
-      </w:r>
-      <w:r>
-        <w:rPr>
-          <w:rFonts w:ascii="Times New Roman" w:hAnsi="Times New Roman"/>
-          <w:sz w:val="24"/>
-          <w:szCs w:val="24"/>
-          <w:lang w:val="en-US"/>
-        </w:rPr>
-        <w:t>£</w:t>
-      </w:r>
-      <w:r>
-        <w:rPr>
-          <w:rFonts w:ascii="Times New Roman" w:hAnsi="Times New Roman"/>
-          <w:sz w:val="24"/>
-          <w:szCs w:val="24"/>
-          <w:lang w:val="en-US"/>
-        </w:rPr>
-        <w:t>510, the manager should send the notification with the following information: “You are getting closer to your limit! Reduce your expenses if you do not want to overspend this month.” This algorithm is very straightforward, but not very powerful. The problem is that</w:t>
-      </w:r>
-      <w:r>
-        <w:rPr>
-          <w:rFonts w:ascii="Times New Roman" w:hAnsi="Times New Roman"/>
-          <w:sz w:val="24"/>
-          <w:szCs w:val="24"/>
-          <w:lang w:val="en-US"/>
-        </w:rPr>
-        <w:t xml:space="preserve"> the user could reach the limit during the first few days of the month; in this case, the received notification would be belated, the user would not be able to adjust his/her expenditures to survive till the end of the month without going to minus.</w:t>
-      </w:r>
-    </w:p>
-    <w:p>
-      <w:pPr>
-        <w:spacing w:line="480" w:lineRule="auto"/>
-        <w:rPr>
-          <w:rFonts w:ascii="Times New Roman" w:hAnsi="Times New Roman"/>
-          <w:sz w:val="24"/>
-          <w:szCs w:val="24"/>
-          <w:lang w:val="en-US"/>
-        </w:rPr>
-      </w:pPr>
-      <w:r>
-        <w:rPr>
-          <w:rFonts w:ascii="Times New Roman" w:hAnsi="Times New Roman"/>
-          <w:sz w:val="24"/>
-          <w:szCs w:val="24"/>
-          <w:lang w:val="en-US"/>
-        </w:rPr>
-        <w:t xml:space="preserve">The abovementioned solution can be improved </w:t>
-      </w:r>
-      <w:proofErr w:type="gramStart"/>
-      <w:r>
-        <w:rPr>
-          <w:rFonts w:ascii="Times New Roman" w:hAnsi="Times New Roman"/>
-          <w:sz w:val="24"/>
-          <w:szCs w:val="24"/>
-          <w:lang w:val="en-US"/>
-        </w:rPr>
-        <w:t>in order to</w:t>
-      </w:r>
-      <w:proofErr w:type="gramEnd"/>
-      <w:r>
-        <w:rPr>
-          <w:rFonts w:ascii="Times New Roman" w:hAnsi="Times New Roman"/>
-          <w:sz w:val="24"/>
-          <w:szCs w:val="24"/>
-          <w:lang w:val="en-US"/>
-        </w:rPr>
-        <w:t xml:space="preserve"> solve the problem with delayed </w:t>
-      </w:r>
-      <w:r>
-        <w:rPr>
-          <w:rFonts w:ascii="Times New Roman" w:hAnsi="Times New Roman"/>
-          <w:sz w:val="24"/>
-          <w:szCs w:val="24"/>
-          <w:lang w:val="en-US"/>
-        </w:rPr>
-        <w:t>warning</w:t>
-      </w:r>
-      <w:r>
-        <w:rPr>
-          <w:rFonts w:ascii="Times New Roman" w:hAnsi="Times New Roman"/>
-          <w:sz w:val="24"/>
-          <w:szCs w:val="24"/>
-          <w:lang w:val="en-US"/>
-        </w:rPr>
-        <w:t xml:space="preserve">, but it requires some more complex </w:t>
-      </w:r>
-      <w:r>
-        <w:rPr>
-          <w:rFonts w:ascii="Times New Roman" w:hAnsi="Times New Roman"/>
-          <w:sz w:val="24"/>
-          <w:szCs w:val="24"/>
-          <w:lang w:val="en-US"/>
-        </w:rPr>
-        <w:t>configuration</w:t>
-      </w:r>
-      <w:r>
-        <w:rPr>
-          <w:rFonts w:ascii="Times New Roman" w:hAnsi="Times New Roman"/>
-          <w:sz w:val="24"/>
-          <w:szCs w:val="24"/>
-          <w:lang w:val="en-US"/>
-        </w:rPr>
-        <w:t xml:space="preserve"> from </w:t>
-      </w:r>
-      <w:r>
-        <w:rPr>
-          <w:rFonts w:ascii="Times New Roman" w:hAnsi="Times New Roman"/>
-          <w:sz w:val="24"/>
-          <w:szCs w:val="24"/>
-          <w:lang w:val="en-US"/>
-        </w:rPr>
-        <w:t xml:space="preserve">the </w:t>
-      </w:r>
-      <w:r>
-        <w:rPr>
-          <w:rFonts w:ascii="Times New Roman" w:hAnsi="Times New Roman"/>
-          <w:sz w:val="24"/>
-          <w:szCs w:val="24"/>
-          <w:lang w:val="en-US"/>
-        </w:rPr>
-        <w:t>user’s side.</w:t>
-      </w:r>
-      <w:r>
-        <w:rPr>
-          <w:rFonts w:ascii="Times New Roman" w:hAnsi="Times New Roman"/>
-          <w:sz w:val="24"/>
-          <w:szCs w:val="24"/>
-          <w:lang w:val="en-US"/>
-        </w:rPr>
-        <w:t xml:space="preserve"> At the beginning, the system does not have any data about previous user’s expenses; as a result, it is impossible to predict his/her spending and produce some smart decision about useful notification time. Therefore, the system should ask the user not only about his/her limit for this month, but also about his/her minimum casual spending. Casual spending can be separated for weekday, Saturday and Sunday.</w:t>
-      </w:r>
-    </w:p>
-    <w:p>
-      <w:pPr>
-        <w:spacing w:line="480" w:lineRule="auto"/>
-        <w:rPr>
-          <w:rFonts w:ascii="Times New Roman" w:hAnsi="Times New Roman"/>
-          <w:sz w:val="24"/>
-          <w:szCs w:val="24"/>
-          <w:lang w:val="en-US"/>
-        </w:rPr>
-      </w:pPr>
-      <w:r>
-        <w:rPr>
-          <w:rFonts w:ascii="Times New Roman" w:hAnsi="Times New Roman"/>
-          <w:sz w:val="24"/>
-          <w:szCs w:val="24"/>
-          <w:lang w:val="en-US"/>
-        </w:rPr>
-        <w:t>Based on the data entered by user, the system will be able to calculate the minimum amount of money user require</w:t>
-      </w:r>
-      <w:r>
-        <w:rPr>
-          <w:rFonts w:ascii="Times New Roman" w:hAnsi="Times New Roman"/>
-          <w:sz w:val="24"/>
-          <w:szCs w:val="24"/>
-          <w:lang w:val="en-US"/>
-        </w:rPr>
-        <w:t>s</w:t>
-      </w:r>
-      <w:r>
-        <w:rPr>
-          <w:rFonts w:ascii="Times New Roman" w:hAnsi="Times New Roman"/>
-          <w:sz w:val="24"/>
-          <w:szCs w:val="24"/>
-          <w:lang w:val="en-US"/>
-        </w:rPr>
-        <w:t xml:space="preserve"> to survive till the end of the month. Additional </w:t>
-      </w:r>
-      <w:r>
-        <w:rPr>
-          <w:rFonts w:ascii="Times New Roman" w:hAnsi="Times New Roman"/>
-          <w:sz w:val="24"/>
-          <w:szCs w:val="24"/>
-          <w:lang w:val="en-US"/>
-        </w:rPr>
-        <w:t xml:space="preserve">limit parameter </w:t>
-      </w:r>
-      <w:r>
-        <w:rPr>
-          <w:rFonts w:ascii="Times New Roman" w:hAnsi="Times New Roman"/>
-          <w:sz w:val="24"/>
-          <w:szCs w:val="24"/>
-          <w:lang w:val="en-US"/>
-        </w:rPr>
-        <w:t>provided by user allows the system to calculate so-called “safety pillow” – the amount of money which user can spend without the risk to overspend during the month. If user spends</w:t>
-      </w:r>
-      <w:r>
-        <w:rPr>
-          <w:rFonts w:ascii="Times New Roman" w:hAnsi="Times New Roman"/>
-          <w:sz w:val="24"/>
-          <w:szCs w:val="24"/>
-          <w:lang w:val="en-US"/>
-        </w:rPr>
-        <w:t xml:space="preserve"> </w:t>
-      </w:r>
-      <w:r>
-        <w:rPr>
-          <w:rFonts w:ascii="Times New Roman" w:hAnsi="Times New Roman"/>
-          <w:sz w:val="24"/>
-          <w:szCs w:val="24"/>
-          <w:lang w:val="en-US"/>
-        </w:rPr>
-        <w:t>more than some fixed percentage from this “safety pillow”, the system should notify him/her about the potential danger of going to minus. This percentage can be defined inside the system or it can be defined by user during configuration.</w:t>
-      </w:r>
-    </w:p>
-    <w:p>
-      <w:pPr>
-        <w:spacing w:line="480" w:lineRule="auto"/>
-        <w:rPr>
-          <w:rFonts w:ascii="Times New Roman" w:hAnsi="Times New Roman"/>
-          <w:sz w:val="24"/>
-          <w:szCs w:val="24"/>
-          <w:lang w:val="en-US"/>
-        </w:rPr>
-      </w:pPr>
-      <w:r>
-        <w:rPr>
-          <w:rFonts w:ascii="Times New Roman" w:hAnsi="Times New Roman"/>
-          <w:sz w:val="24"/>
-          <w:szCs w:val="24"/>
-          <w:lang w:val="en-US"/>
-        </w:rPr>
         <w:t>Then, the system continues to monitor the user</w:t>
       </w:r>
       <w:r>
@@ -12643,7 +13135,6 @@
           <w:szCs w:val="24"/>
           <w:lang w:val="en-US"/>
         </w:rPr>
-        <w:lastRenderedPageBreak/>
         <w:t xml:space="preserve">unobtrusively </w:t>
       </w:r>
       <w:r>
@@ -12792,7 +13283,7 @@
         </w:rPr>
         <w:pict w14:anchorId="02CC5B3C">
           <v:shape id="_x0000_i1031" type="#_x0000_t75" style="width:451.2pt;height:322.8pt">
-            <v:imagedata r:id="rId18" o:title="NotificationAlgorithm (2)"/>
+            <v:imagedata r:id="rId19" o:title="NotificationAlgorithm (2)"/>
           </v:shape>
         </w:pict>
       </w:r>
@@ -12831,7 +13322,7 @@
         <w:lastRenderedPageBreak/>
         <w:pict w14:anchorId="04B3890D">
           <v:shape id="_x0000_i1033" type="#_x0000_t75" style="width:411pt;height:544.8pt">
-            <v:imagedata r:id="rId19" o:title="CalculateNewBalance"/>
+            <v:imagedata r:id="rId20" o:title="CalculateNewBalance"/>
           </v:shape>
         </w:pict>
       </w:r>
@@ -14002,50 +14493,74 @@
       <w:pPr>
         <w:spacing w:after="0" w:line="480" w:lineRule="auto"/>
         <w:rPr>
+          <w:rFonts w:ascii="Times New Roman" w:hAnsi="Times New Roman"/>
+          <w:color w:val="FF0000"/>
+          <w:sz w:val="24"/>
+          <w:szCs w:val="24"/>
+          <w:lang w:val="en-US"/>
+        </w:rPr>
+      </w:pPr>
+      <w:r>
+        <w:rPr>
+          <w:rFonts w:ascii="Times New Roman" w:hAnsi="Times New Roman"/>
+          <w:color w:val="FF0000"/>
+          <w:sz w:val="24"/>
+          <w:szCs w:val="24"/>
+          <w:lang w:val="en-US"/>
+        </w:rPr>
+        <w:lastRenderedPageBreak/>
+        <w:t>Also talk about improvements of notification sending algorithm.</w:t>
+      </w:r>
+      <w:r>
+        <w:rPr>
+          <w:rFonts w:ascii="Times New Roman" w:hAnsi="Times New Roman"/>
+          <w:color w:val="FF0000"/>
+          <w:sz w:val="24"/>
+          <w:szCs w:val="24"/>
+          <w:lang w:val="en-US"/>
+        </w:rPr>
+        <w:t xml:space="preserve"> </w:t>
+      </w:r>
+      <w:r>
+        <w:rPr>
+          <w:rFonts w:ascii="Times New Roman" w:hAnsi="Times New Roman"/>
+          <w:color w:val="FF0000"/>
+          <w:sz w:val="24"/>
+          <w:szCs w:val="24"/>
+          <w:lang w:val="en-US"/>
+        </w:rPr>
+        <w:t>How it can be possibly improved by adding item-based recommendation algorithm to suggest users how they can reduce expenses.</w:t>
+      </w:r>
+    </w:p>
+    <w:p>
+      <w:pPr>
+        <w:spacing w:after="0" w:line="480" w:lineRule="auto"/>
+        <w:rPr>
+          <w:rFonts w:ascii="Times New Roman" w:hAnsi="Times New Roman"/>
+          <w:color w:val="FF0000"/>
+          <w:sz w:val="24"/>
+          <w:szCs w:val="24"/>
+          <w:lang w:val="en-US"/>
+        </w:rPr>
+      </w:pPr>
+      <w:r>
+        <w:rPr>
+          <w:rFonts w:ascii="Times New Roman" w:hAnsi="Times New Roman"/>
+          <w:color w:val="FF0000"/>
+          <w:sz w:val="24"/>
+          <w:szCs w:val="24"/>
+          <w:lang w:val="en-US"/>
+        </w:rPr>
+        <w:t>Talk about design improvements, better adaptation for mobile platforms.</w:t>
+      </w:r>
+    </w:p>
+    <w:p>
+      <w:pPr>
+        <w:spacing w:after="0" w:line="480" w:lineRule="auto"/>
+        <w:rPr>
           <w:rStyle w:val="10"/>
         </w:rPr>
       </w:pPr>
-      <w:r>
-        <w:rPr>
-          <w:rFonts w:ascii="Times New Roman" w:hAnsi="Times New Roman"/>
-          <w:color w:val="FF0000"/>
-          <w:sz w:val="24"/>
-          <w:szCs w:val="24"/>
-          <w:lang w:val="en-US"/>
-        </w:rPr>
-        <w:t>Also talk about improvements of notification sending algorithm.</w:t>
-      </w:r>
-      <w:r>
-        <w:rPr>
-          <w:rFonts w:ascii="Times New Roman" w:hAnsi="Times New Roman"/>
-          <w:color w:val="FF0000"/>
-          <w:sz w:val="24"/>
-          <w:szCs w:val="24"/>
-          <w:lang w:val="en-US"/>
-        </w:rPr>
-        <w:t xml:space="preserve"> </w:t>
-      </w:r>
-      <w:r>
-        <w:rPr>
-          <w:rFonts w:ascii="Times New Roman" w:hAnsi="Times New Roman"/>
-          <w:color w:val="FF0000"/>
-          <w:sz w:val="24"/>
-          <w:szCs w:val="24"/>
-          <w:lang w:val="en-US"/>
-        </w:rPr>
-        <w:t xml:space="preserve">How it can be possibly improved by adding item-based recommendation algorithm to suggest users how they can </w:t>
-      </w:r>
-      <w:r>
-        <w:rPr>
-          <w:rFonts w:ascii="Times New Roman" w:hAnsi="Times New Roman"/>
-          <w:color w:val="FF0000"/>
-          <w:sz w:val="24"/>
-          <w:szCs w:val="24"/>
-          <w:lang w:val="en-US"/>
-        </w:rPr>
-        <w:lastRenderedPageBreak/>
-        <w:t>reduce expenses.</w:t>
-      </w:r>
       <w:r>
         <w:rPr>
           <w:lang w:val="en-US"/>
@@ -14122,7 +14637,7 @@
         </w:rPr>
         <w:t xml:space="preserve"> </w:t>
       </w:r>
-      <w:hyperlink r:id="rId20" w:history="1">
+      <w:hyperlink r:id="rId21" w:history="1">
         <w:r>
           <w:rPr>
             <w:rStyle w:val="a8"/>
@@ -14163,7 +14678,7 @@
         </w:rPr>
         <w:t xml:space="preserve">2. </w:t>
       </w:r>
-      <w:hyperlink r:id="rId21" w:history="1">
+      <w:hyperlink r:id="rId22" w:history="1">
         <w:r>
           <w:rPr>
             <w:rStyle w:val="a8"/>
@@ -14204,7 +14719,7 @@
         </w:rPr>
         <w:t xml:space="preserve">3. </w:t>
       </w:r>
-      <w:hyperlink r:id="rId22" w:history="1">
+      <w:hyperlink r:id="rId23" w:history="1">
         <w:r>
           <w:rPr>
             <w:rStyle w:val="a8"/>
@@ -14245,7 +14760,7 @@
         </w:rPr>
         <w:t xml:space="preserve">4. </w:t>
       </w:r>
-      <w:hyperlink r:id="rId23" w:history="1">
+      <w:hyperlink r:id="rId24" w:history="1">
         <w:r>
           <w:rPr>
             <w:rStyle w:val="a8"/>
@@ -14286,7 +14801,7 @@
         </w:rPr>
         <w:t xml:space="preserve">5. </w:t>
       </w:r>
-      <w:hyperlink r:id="rId24" w:history="1">
+      <w:hyperlink r:id="rId25" w:history="1">
         <w:r>
           <w:rPr>
             <w:rStyle w:val="a8"/>
@@ -14327,7 +14842,7 @@
         </w:rPr>
         <w:t xml:space="preserve">6. </w:t>
       </w:r>
-      <w:hyperlink r:id="rId25" w:history="1">
+      <w:hyperlink r:id="rId26" w:history="1">
         <w:r>
           <w:rPr>
             <w:rStyle w:val="a8"/>
@@ -14368,7 +14883,7 @@
         </w:rPr>
         <w:t xml:space="preserve">7. </w:t>
       </w:r>
-      <w:hyperlink r:id="rId26" w:history="1">
+      <w:hyperlink r:id="rId27" w:history="1">
         <w:r>
           <w:rPr>
             <w:rStyle w:val="a8"/>
@@ -14409,7 +14924,7 @@
         </w:rPr>
         <w:t xml:space="preserve">8. </w:t>
       </w:r>
-      <w:hyperlink r:id="rId27" w:history="1">
+      <w:hyperlink r:id="rId28" w:history="1">
         <w:r>
           <w:rPr>
             <w:rStyle w:val="a8"/>
@@ -14450,7 +14965,7 @@
         </w:rPr>
         <w:t xml:space="preserve">9. </w:t>
       </w:r>
-      <w:hyperlink r:id="rId28" w:history="1">
+      <w:hyperlink r:id="rId29" w:history="1">
         <w:r>
           <w:rPr>
             <w:rStyle w:val="a8"/>
@@ -14491,7 +15006,7 @@
         </w:rPr>
         <w:t xml:space="preserve">10. </w:t>
       </w:r>
-      <w:hyperlink r:id="rId29" w:history="1">
+      <w:hyperlink r:id="rId30" w:history="1">
         <w:r>
           <w:rPr>
             <w:rStyle w:val="a8"/>
@@ -14532,7 +15047,7 @@
         </w:rPr>
         <w:t xml:space="preserve">11. </w:t>
       </w:r>
-      <w:hyperlink r:id="rId30" w:history="1">
+      <w:hyperlink r:id="rId31" w:history="1">
         <w:r>
           <w:rPr>
             <w:rStyle w:val="a8"/>
@@ -14573,7 +15088,7 @@
         </w:rPr>
         <w:t xml:space="preserve">12. </w:t>
       </w:r>
-      <w:hyperlink r:id="rId31" w:history="1">
+      <w:hyperlink r:id="rId32" w:history="1">
         <w:r>
           <w:rPr>
             <w:rStyle w:val="a8"/>
@@ -14614,7 +15129,7 @@
         </w:rPr>
         <w:t xml:space="preserve">13. </w:t>
       </w:r>
-      <w:hyperlink r:id="rId32" w:history="1">
+      <w:hyperlink r:id="rId33" w:history="1">
         <w:r>
           <w:rPr>
             <w:rStyle w:val="a8"/>
@@ -14655,7 +15170,7 @@
         </w:rPr>
         <w:t xml:space="preserve">14. </w:t>
       </w:r>
-      <w:hyperlink r:id="rId33" w:history="1">
+      <w:hyperlink r:id="rId34" w:history="1">
         <w:r>
           <w:rPr>
             <w:rStyle w:val="a8"/>
@@ -14696,7 +15211,7 @@
         </w:rPr>
         <w:t xml:space="preserve">15. </w:t>
       </w:r>
-      <w:hyperlink r:id="rId34" w:history="1">
+      <w:hyperlink r:id="rId35" w:history="1">
         <w:r>
           <w:rPr>
             <w:rStyle w:val="a8"/>
@@ -14737,7 +15252,7 @@
         </w:rPr>
         <w:t xml:space="preserve">16. </w:t>
       </w:r>
-      <w:hyperlink r:id="rId35" w:history="1">
+      <w:hyperlink r:id="rId36" w:history="1">
         <w:r>
           <w:rPr>
             <w:rStyle w:val="a8"/>
@@ -14779,7 +15294,7 @@
         <w:lastRenderedPageBreak/>
         <w:t xml:space="preserve">17. </w:t>
       </w:r>
-      <w:hyperlink r:id="rId36" w:history="1">
+      <w:hyperlink r:id="rId37" w:history="1">
         <w:r>
           <w:rPr>
             <w:rStyle w:val="a8"/>
@@ -14811,7 +15326,7 @@
         </w:rPr>
         <w:t xml:space="preserve">18. </w:t>
       </w:r>
-      <w:hyperlink r:id="rId37" w:history="1">
+      <w:hyperlink r:id="rId38" w:history="1">
         <w:r>
           <w:rPr>
             <w:rStyle w:val="a8"/>
@@ -14851,7 +15366,7 @@
         </w:rPr>
         <w:t xml:space="preserve">19. </w:t>
       </w:r>
-      <w:hyperlink r:id="rId38" w:history="1">
+      <w:hyperlink r:id="rId39" w:history="1">
         <w:r>
           <w:rPr>
             <w:rStyle w:val="a8"/>
@@ -14891,7 +15406,7 @@
         </w:rPr>
         <w:t xml:space="preserve">20. </w:t>
       </w:r>
-      <w:hyperlink r:id="rId39" w:history="1">
+      <w:hyperlink r:id="rId40" w:history="1">
         <w:r>
           <w:rPr>
             <w:rStyle w:val="a8"/>
@@ -15137,7 +15652,7 @@
         </w:rPr>
         <w:t xml:space="preserve">24. </w:t>
       </w:r>
-      <w:hyperlink r:id="rId40" w:history="1">
+      <w:hyperlink r:id="rId41" w:history="1">
         <w:r>
           <w:rPr>
             <w:rStyle w:val="a8"/>
@@ -15177,7 +15692,7 @@
         </w:rPr>
         <w:t xml:space="preserve">25. </w:t>
       </w:r>
-      <w:hyperlink r:id="rId41" w:history="1">
+      <w:hyperlink r:id="rId42" w:history="1">
         <w:r>
           <w:rPr>
             <w:rStyle w:val="a8"/>
@@ -15217,7 +15732,7 @@
         </w:rPr>
         <w:t xml:space="preserve">26. </w:t>
       </w:r>
-      <w:hyperlink r:id="rId42" w:history="1">
+      <w:hyperlink r:id="rId43" w:history="1">
         <w:r>
           <w:rPr>
             <w:rStyle w:val="a8"/>
@@ -15248,7 +15763,7 @@
         </w:rPr>
         <w:t xml:space="preserve">27. </w:t>
       </w:r>
-      <w:hyperlink r:id="rId43" w:history="1">
+      <w:hyperlink r:id="rId44" w:history="1">
         <w:r>
           <w:rPr>
             <w:rStyle w:val="a8"/>
@@ -15288,7 +15803,7 @@
         </w:rPr>
         <w:t xml:space="preserve">28. </w:t>
       </w:r>
-      <w:hyperlink r:id="rId44" w:history="1">
+      <w:hyperlink r:id="rId45" w:history="1">
         <w:r>
           <w:rPr>
             <w:rStyle w:val="a8"/>
@@ -15319,7 +15834,7 @@
         </w:rPr>
         <w:t xml:space="preserve">29. </w:t>
       </w:r>
-      <w:hyperlink r:id="rId45" w:history="1">
+      <w:hyperlink r:id="rId46" w:history="1">
         <w:r>
           <w:rPr>
             <w:rStyle w:val="a8"/>
@@ -15359,7 +15874,7 @@
         </w:rPr>
         <w:t xml:space="preserve">30. </w:t>
       </w:r>
-      <w:hyperlink r:id="rId46" w:history="1">
+      <w:hyperlink r:id="rId47" w:history="1">
         <w:r>
           <w:rPr>
             <w:rStyle w:val="a8"/>
@@ -15399,7 +15914,7 @@
         </w:rPr>
         <w:t xml:space="preserve">31. </w:t>
       </w:r>
-      <w:hyperlink r:id="rId47" w:history="1">
+      <w:hyperlink r:id="rId48" w:history="1">
         <w:r>
           <w:rPr>
             <w:rStyle w:val="a8"/>
@@ -15439,7 +15954,7 @@
         </w:rPr>
         <w:t xml:space="preserve">32. </w:t>
       </w:r>
-      <w:hyperlink r:id="rId48" w:history="1">
+      <w:hyperlink r:id="rId49" w:history="1">
         <w:r>
           <w:rPr>
             <w:rStyle w:val="a8"/>
@@ -15479,7 +15994,7 @@
         </w:rPr>
         <w:t xml:space="preserve">33. </w:t>
       </w:r>
-      <w:hyperlink r:id="rId49" w:history="1">
+      <w:hyperlink r:id="rId50" w:history="1">
         <w:r>
           <w:rPr>
             <w:rStyle w:val="a8"/>
@@ -15519,7 +16034,7 @@
         </w:rPr>
         <w:t xml:space="preserve">34. </w:t>
       </w:r>
-      <w:hyperlink r:id="rId50" w:history="1">
+      <w:hyperlink r:id="rId51" w:history="1">
         <w:r>
           <w:rPr>
             <w:rStyle w:val="a8"/>
@@ -15559,7 +16074,7 @@
         </w:rPr>
         <w:t xml:space="preserve">35. </w:t>
       </w:r>
-      <w:hyperlink r:id="rId51" w:history="1">
+      <w:hyperlink r:id="rId52" w:history="1">
         <w:r>
           <w:rPr>
             <w:rStyle w:val="a8"/>
@@ -15599,7 +16114,7 @@
         </w:rPr>
         <w:t xml:space="preserve">36. </w:t>
       </w:r>
-      <w:hyperlink r:id="rId52" w:history="1">
+      <w:hyperlink r:id="rId53" w:history="1">
         <w:r>
           <w:rPr>
             <w:rStyle w:val="a8"/>
@@ -15696,6 +16211,85 @@
           <w:lang w:val="en-US"/>
         </w:rPr>
         <w:t xml:space="preserve">38. </w:t>
+      </w:r>
+      <w:r>
+        <w:rPr>
+          <w:rFonts w:ascii="Times New Roman" w:hAnsi="Times New Roman"/>
+          <w:color w:val="FF0000"/>
+          <w:sz w:val="24"/>
+          <w:szCs w:val="24"/>
+          <w:lang w:val="en-US"/>
+        </w:rPr>
+        <w:t>"Distributed Application Architecture" (PDF). Sun Microsystem. Archived from the original (PDF) on 6 April 2011. Retrieved 2009-06-16.</w:t>
+      </w:r>
+      <w:r>
+        <w:rPr>
+          <w:rFonts w:ascii="Times New Roman" w:hAnsi="Times New Roman"/>
+          <w:color w:val="FF0000"/>
+          <w:sz w:val="24"/>
+          <w:szCs w:val="24"/>
+          <w:lang w:val="en-US"/>
+        </w:rPr>
+        <w:t xml:space="preserve"> </w:t>
+      </w:r>
+      <w:hyperlink r:id="rId54" w:history="1">
+        <w:r>
+          <w:rPr>
+            <w:rStyle w:val="a8"/>
+            <w:rFonts w:ascii="Times New Roman" w:hAnsi="Times New Roman"/>
+            <w:sz w:val="24"/>
+            <w:szCs w:val="24"/>
+            <w:lang w:val="en-US"/>
+          </w:rPr>
+          <w:t>https://web.archive.org/web/20110406121920/http://java.sun.com/developer/Books/jdbc/ch07.pdf</w:t>
+        </w:r>
+      </w:hyperlink>
+      <w:r>
+        <w:rPr>
+          <w:rFonts w:ascii="Times New Roman" w:hAnsi="Times New Roman"/>
+          <w:color w:val="FF0000"/>
+          <w:sz w:val="24"/>
+          <w:szCs w:val="24"/>
+          <w:lang w:val="en-US"/>
+        </w:rPr>
+        <w:t xml:space="preserve"> </w:t>
+      </w:r>
+    </w:p>
+    <w:p>
+      <w:pPr>
+        <w:rPr>
+          <w:rFonts w:ascii="Times New Roman" w:hAnsi="Times New Roman"/>
+          <w:sz w:val="24"/>
+          <w:szCs w:val="24"/>
+          <w:lang w:val="en-US"/>
+        </w:rPr>
+      </w:pPr>
+      <w:r>
+        <w:rPr>
+          <w:rFonts w:ascii="Times New Roman" w:hAnsi="Times New Roman"/>
+          <w:sz w:val="24"/>
+          <w:szCs w:val="24"/>
+          <w:lang w:val="en-US"/>
+        </w:rPr>
+        <w:t>3</w:t>
+      </w:r>
+      <w:r>
+        <w:rPr>
+          <w:rFonts w:ascii="Times New Roman" w:hAnsi="Times New Roman"/>
+          <w:sz w:val="24"/>
+          <w:szCs w:val="24"/>
+          <w:lang w:val="en-US"/>
+        </w:rPr>
+        <w:t>9</w:t>
+      </w:r>
+      <w:r>
+        <w:rPr>
+          <w:rFonts w:ascii="Times New Roman" w:hAnsi="Times New Roman"/>
+          <w:sz w:val="24"/>
+          <w:szCs w:val="24"/>
+          <w:lang w:val="en-US"/>
+        </w:rPr>
+        <w:t xml:space="preserve">. </w:t>
       </w:r>
       <w:r>
         <w:rPr>
@@ -20181,7 +20775,7 @@
 </file>
 
 <file path=customXml/itemProps1.xml><?xml version="1.0" encoding="utf-8"?>
-<ds:datastoreItem xmlns:ds="http://schemas.openxmlformats.org/officeDocument/2006/customXml" ds:itemID="{26094CC8-8932-4A75-BC9E-29379DEF7B0C}">
+<ds:datastoreItem xmlns:ds="http://schemas.openxmlformats.org/officeDocument/2006/customXml" ds:itemID="{737589CA-792E-4258-8A31-3B322F92DF40}">
   <ds:schemaRefs>
     <ds:schemaRef ds:uri="http://schemas.openxmlformats.org/officeDocument/2006/bibliography"/>
   </ds:schemaRefs>

</xml_diff>

<commit_message>
Added architecture design chapter.
</commit_message>
<xml_diff>
--- a/Report.docx
+++ b/Report.docx
@@ -10976,28 +10976,6 @@
         <w:spacing w:line="480" w:lineRule="auto"/>
         <w:rPr>
           <w:rFonts w:ascii="Times New Roman" w:hAnsi="Times New Roman"/>
-          <w:color w:val="FF0000"/>
-          <w:sz w:val="24"/>
-          <w:szCs w:val="24"/>
-          <w:lang w:val="en-US"/>
-        </w:rPr>
-      </w:pPr>
-      <w:r>
-        <w:rPr>
-          <w:rFonts w:ascii="Times New Roman" w:hAnsi="Times New Roman"/>
-          <w:color w:val="FF0000"/>
-          <w:sz w:val="24"/>
-          <w:szCs w:val="24"/>
-          <w:lang w:val="en-US"/>
-        </w:rPr>
-        <w:t>Talk about SPA (single-page architecture), why it is good. Talk that ASP .NET Core will be used on the server side, about its advantages (it’s cross platform). Talk that Angular will be used on the client side. Attach a diagram of components of the application and how they are going to interact with each other (high-level diagram).</w:t>
-      </w:r>
-    </w:p>
-    <w:p>
-      <w:pPr>
-        <w:spacing w:line="480" w:lineRule="auto"/>
-        <w:rPr>
-          <w:rFonts w:ascii="Times New Roman" w:hAnsi="Times New Roman"/>
           <w:sz w:val="24"/>
           <w:szCs w:val="24"/>
           <w:lang w:val="en-US"/>
@@ -11057,7 +11035,45 @@
           <w:szCs w:val="24"/>
           <w:lang w:val="en-US"/>
         </w:rPr>
-        <w:t xml:space="preserve"> partitioning processing between two or more machines. (38) Client machines request and receive services from a centralised server machine. (39) Ideally, clients are not aware of the specific hardware and software of the server machine and access it via standardised transparent interface. (39) A three-tier variation of client</w:t>
+        <w:t xml:space="preserve"> partitioning processing between two or more machines. (38) Client machines request and receive services from a centralised server machine. (39) Ideally, clients are not aware of the specific hardware and software of the server machine and access it via standardised transparent interface. (39) </w:t>
+      </w:r>
+      <w:r>
+        <w:rPr>
+          <w:rFonts w:ascii="Times New Roman" w:hAnsi="Times New Roman"/>
+          <w:sz w:val="24"/>
+          <w:szCs w:val="24"/>
+          <w:lang w:val="en-US"/>
+        </w:rPr>
+        <w:t xml:space="preserve">Figure </w:t>
+      </w:r>
+      <w:proofErr w:type="gramStart"/>
+      <w:r>
+        <w:rPr>
+          <w:rFonts w:ascii="Times New Roman" w:hAnsi="Times New Roman"/>
+          <w:sz w:val="24"/>
+          <w:szCs w:val="24"/>
+          <w:lang w:val="en-US"/>
+        </w:rPr>
+        <w:t>3.2  shows</w:t>
+      </w:r>
+      <w:proofErr w:type="gramEnd"/>
+      <w:r>
+        <w:rPr>
+          <w:rFonts w:ascii="Times New Roman" w:hAnsi="Times New Roman"/>
+          <w:sz w:val="24"/>
+          <w:szCs w:val="24"/>
+          <w:lang w:val="en-US"/>
+        </w:rPr>
+        <w:t xml:space="preserve"> a</w:t>
+      </w:r>
+      <w:r>
+        <w:rPr>
+          <w:rFonts w:ascii="Times New Roman" w:hAnsi="Times New Roman"/>
+          <w:sz w:val="24"/>
+          <w:szCs w:val="24"/>
+          <w:lang w:val="en-US"/>
+        </w:rPr>
+        <w:t xml:space="preserve"> three-tier variation of client</w:t>
       </w:r>
       <w:r>
         <w:rPr>
@@ -11075,12 +11091,13 @@
           <w:szCs w:val="24"/>
           <w:lang w:val="en-US"/>
         </w:rPr>
-        <w:t>server architecture is shown on Image 3.2.</w:t>
+        <w:t>server architecture.</w:t>
       </w:r>
     </w:p>
     <w:p>
       <w:pPr>
         <w:spacing w:after="0" w:line="480" w:lineRule="auto"/>
+        <w:jc w:val="center"/>
         <w:rPr>
           <w:noProof/>
         </w:rPr>
@@ -11090,7 +11107,7 @@
           <w:noProof/>
         </w:rPr>
         <w:pict w14:anchorId="5B5B56DD">
-          <v:shape id="Рисунок 1" o:spid="_x0000_i1054" type="#_x0000_t75" style="width:451.2pt;height:201.6pt;visibility:visible;mso-wrap-style:square">
+          <v:shape id="Рисунок 1" o:spid="_x0000_i1054" type="#_x0000_t75" style="width:408pt;height:182.4pt;visibility:visible;mso-wrap-style:square">
             <v:imagedata r:id="rId16" o:title=""/>
           </v:shape>
         </w:pict>
@@ -11116,7 +11133,7 @@
           <w:sz w:val="24"/>
           <w:szCs w:val="24"/>
         </w:rPr>
-        <w:t>Image 3.2. A three-tier architecture</w:t>
+        <w:t>Figure</w:t>
       </w:r>
       <w:r>
         <w:rPr>
@@ -11126,6 +11143,16 @@
           <w:sz w:val="24"/>
           <w:szCs w:val="24"/>
         </w:rPr>
+        <w:t xml:space="preserve"> 3.2 A three-tier architecture</w:t>
+      </w:r>
+      <w:r>
+        <w:rPr>
+          <w:rFonts w:ascii="Times New Roman" w:hAnsi="Times New Roman"/>
+          <w:noProof/>
+          <w:color w:val="FF0000"/>
+          <w:sz w:val="24"/>
+          <w:szCs w:val="24"/>
+        </w:rPr>
         <w:t xml:space="preserve"> (38)</w:t>
       </w:r>
     </w:p>
@@ -11148,7 +11175,7 @@
           <w:szCs w:val="24"/>
           <w:lang w:val="en-US"/>
         </w:rPr>
-        <w:t>In the three-tier architecture many clients which can be users personal computers or devices send requests to the application server layer that isolates data processing and maximises object reuse. (38) The server comprises of the application server and data store</w:t>
+        <w:t xml:space="preserve">In the three-tier architecture many clients which can be users personal computers or devices send requests to the application server layer that isolates data processing and maximises object reuse. (38) The server comprises of the application server and </w:t>
       </w:r>
       <w:r>
         <w:rPr>
@@ -11158,7 +11185,7 @@
           <w:szCs w:val="24"/>
           <w:lang w:val="en-US"/>
         </w:rPr>
-        <w:t xml:space="preserve"> which can be </w:t>
+        <w:t xml:space="preserve">the </w:t>
       </w:r>
       <w:r>
         <w:rPr>
@@ -11168,8 +11195,28 @@
           <w:szCs w:val="24"/>
           <w:lang w:val="en-US"/>
         </w:rPr>
+        <w:t>data store</w:t>
+      </w:r>
+      <w:r>
+        <w:rPr>
+          <w:rFonts w:ascii="Times New Roman" w:hAnsi="Times New Roman"/>
+          <w:noProof/>
+          <w:sz w:val="24"/>
+          <w:szCs w:val="24"/>
+          <w:lang w:val="en-US"/>
+        </w:rPr>
+        <w:t xml:space="preserve"> which can be located on separate machines. The described architecture fits well the demands of Intelligent Expense Manager. Many users should be able to connect to the server and retrieve the required information from the data store. Generally, the server is situated on more powerful machine (39) which will allow to perform faster complex balance calculations on the application server side. All information is stored in the data store accessed by the </w:t>
+      </w:r>
+      <w:r>
+        <w:rPr>
+          <w:rFonts w:ascii="Times New Roman" w:hAnsi="Times New Roman"/>
+          <w:noProof/>
+          <w:sz w:val="24"/>
+          <w:szCs w:val="24"/>
+          <w:lang w:val="en-US"/>
+        </w:rPr>
         <w:lastRenderedPageBreak/>
-        <w:t>located on separate machines. The described architecture fits well the demands of Intelligent Expense Manager. Many users should be able to connect to the server and retrieve the required information from the data store. Generally, the server is situated on more powerful machine (39) which will allow to perform faster complex balance calculations on the application server side. All information is stored in the data store accessed by the common for all clients application server; therefore, the requirement that u</w:t>
+        <w:t>common for all clients application server; therefore, the requirement that u</w:t>
       </w:r>
       <w:r>
         <w:rPr>
@@ -11180,6 +11227,358 @@
           <w:lang w:val="en-US"/>
         </w:rPr>
         <w:t>sers should be able to access their data from multiple devices</w:t>
+      </w:r>
+      <w:r>
+        <w:rPr>
+          <w:rFonts w:ascii="Times New Roman" w:hAnsi="Times New Roman"/>
+          <w:noProof/>
+          <w:sz w:val="24"/>
+          <w:szCs w:val="24"/>
+          <w:lang w:val="en-US"/>
+        </w:rPr>
+        <w:t xml:space="preserve"> is fulfilled by the selected architecture.</w:t>
+      </w:r>
+    </w:p>
+    <w:p>
+      <w:pPr>
+        <w:spacing w:line="480" w:lineRule="auto"/>
+        <w:rPr>
+          <w:rFonts w:ascii="Times New Roman" w:hAnsi="Times New Roman"/>
+          <w:noProof/>
+          <w:sz w:val="24"/>
+          <w:szCs w:val="24"/>
+          <w:lang w:val="en-US"/>
+        </w:rPr>
+      </w:pPr>
+      <w:r>
+        <w:rPr>
+          <w:rFonts w:ascii="Times New Roman" w:hAnsi="Times New Roman"/>
+          <w:noProof/>
+          <w:sz w:val="24"/>
+          <w:szCs w:val="24"/>
+          <w:lang w:val="en-US"/>
+        </w:rPr>
+        <w:t xml:space="preserve">In a traditional client-server approach </w:t>
+      </w:r>
+      <w:r>
+        <w:rPr>
+          <w:rFonts w:ascii="Times New Roman" w:hAnsi="Times New Roman"/>
+          <w:noProof/>
+          <w:sz w:val="24"/>
+          <w:szCs w:val="24"/>
+          <w:lang w:val="en-US"/>
+        </w:rPr>
+        <w:t>(</w:t>
+      </w:r>
+      <w:r>
+        <w:rPr>
+          <w:rFonts w:ascii="Times New Roman" w:hAnsi="Times New Roman"/>
+          <w:noProof/>
+          <w:sz w:val="24"/>
+          <w:szCs w:val="24"/>
+          <w:lang w:val="en-US"/>
+        </w:rPr>
+        <w:t>Figure</w:t>
+      </w:r>
+      <w:r>
+        <w:rPr>
+          <w:rFonts w:ascii="Times New Roman" w:hAnsi="Times New Roman"/>
+          <w:noProof/>
+          <w:sz w:val="24"/>
+          <w:szCs w:val="24"/>
+          <w:lang w:val="en-US"/>
+        </w:rPr>
+        <w:t xml:space="preserve"> 3.3) </w:t>
+      </w:r>
+      <w:r>
+        <w:rPr>
+          <w:rFonts w:ascii="Times New Roman" w:hAnsi="Times New Roman"/>
+          <w:noProof/>
+          <w:sz w:val="24"/>
+          <w:szCs w:val="24"/>
+          <w:lang w:val="en-US"/>
+        </w:rPr>
+        <w:t xml:space="preserve">which was introduced in </w:t>
+      </w:r>
+      <w:r>
+        <w:rPr>
+          <w:rFonts w:ascii="Times New Roman" w:hAnsi="Times New Roman"/>
+          <w:noProof/>
+          <w:sz w:val="24"/>
+          <w:szCs w:val="24"/>
+          <w:lang w:val="en-US"/>
+        </w:rPr>
+        <w:t>the beginning</w:t>
+      </w:r>
+      <w:r>
+        <w:rPr>
+          <w:rFonts w:ascii="Times New Roman" w:hAnsi="Times New Roman"/>
+          <w:noProof/>
+          <w:sz w:val="24"/>
+          <w:szCs w:val="24"/>
+          <w:lang w:val="en-US"/>
+        </w:rPr>
+        <w:t xml:space="preserve"> of Internet</w:t>
+      </w:r>
+      <w:r>
+        <w:rPr>
+          <w:rFonts w:ascii="Times New Roman" w:hAnsi="Times New Roman"/>
+          <w:noProof/>
+          <w:sz w:val="24"/>
+          <w:szCs w:val="24"/>
+          <w:lang w:val="en-US"/>
+        </w:rPr>
+        <w:t xml:space="preserve"> era, each client interaction with webpage makes a new request to the server, and the server always responds with a whole HTML page. (40) This approach requires to redraw the entire webpage at the client side which leads to more bandwidth, delay in receiving result and unhappy user experience. (40)</w:t>
+      </w:r>
+    </w:p>
+    <w:p>
+      <w:pPr>
+        <w:spacing w:after="0" w:line="480" w:lineRule="auto"/>
+        <w:jc w:val="center"/>
+        <w:rPr>
+          <w:noProof/>
+        </w:rPr>
+      </w:pPr>
+      <w:r>
+        <w:rPr>
+          <w:noProof/>
+        </w:rPr>
+        <w:pict w14:anchorId="526965A3">
+          <v:shape id="_x0000_i1058" type="#_x0000_t75" style="width:274.2pt;height:292.8pt;visibility:visible;mso-wrap-style:square">
+            <v:imagedata r:id="rId17" o:title=""/>
+          </v:shape>
+        </w:pict>
+      </w:r>
+    </w:p>
+    <w:p>
+      <w:pPr>
+        <w:spacing w:line="480" w:lineRule="auto"/>
+        <w:jc w:val="center"/>
+        <w:rPr>
+          <w:rFonts w:ascii="Times New Roman" w:hAnsi="Times New Roman"/>
+          <w:noProof/>
+          <w:color w:val="FF0000"/>
+          <w:sz w:val="24"/>
+          <w:szCs w:val="24"/>
+          <w:lang w:val="en-US"/>
+        </w:rPr>
+      </w:pPr>
+      <w:r>
+        <w:rPr>
+          <w:rFonts w:ascii="Times New Roman" w:hAnsi="Times New Roman"/>
+          <w:noProof/>
+          <w:color w:val="FF0000"/>
+          <w:sz w:val="24"/>
+          <w:szCs w:val="24"/>
+          <w:lang w:val="en-US"/>
+        </w:rPr>
+        <w:t>Figure 3.3</w:t>
+      </w:r>
+      <w:r>
+        <w:rPr>
+          <w:rFonts w:ascii="Times New Roman" w:hAnsi="Times New Roman"/>
+          <w:noProof/>
+          <w:color w:val="FF0000"/>
+          <w:sz w:val="24"/>
+          <w:szCs w:val="24"/>
+          <w:lang w:val="en-US"/>
+        </w:rPr>
+        <w:t xml:space="preserve"> Client-Server Request-Response Cycle (4)</w:t>
+      </w:r>
+    </w:p>
+    <w:p>
+      <w:pPr>
+        <w:spacing w:line="480" w:lineRule="auto"/>
+        <w:rPr>
+          <w:rFonts w:ascii="Times New Roman" w:hAnsi="Times New Roman"/>
+          <w:noProof/>
+          <w:sz w:val="24"/>
+          <w:szCs w:val="24"/>
+          <w:lang w:val="en-US"/>
+        </w:rPr>
+      </w:pPr>
+      <w:r>
+        <w:rPr>
+          <w:rFonts w:ascii="Times New Roman" w:hAnsi="Times New Roman"/>
+          <w:noProof/>
+          <w:sz w:val="24"/>
+          <w:szCs w:val="24"/>
+          <w:lang w:val="en-US"/>
+        </w:rPr>
+        <w:t>To overcome those drawbacks and to meet new demands of serving the dynamic pages, Single Page Application</w:t>
+      </w:r>
+      <w:r>
+        <w:rPr>
+          <w:rFonts w:ascii="Times New Roman" w:hAnsi="Times New Roman"/>
+          <w:noProof/>
+          <w:sz w:val="24"/>
+          <w:szCs w:val="24"/>
+          <w:lang w:val="en-US"/>
+        </w:rPr>
+        <w:t xml:space="preserve"> (SPA)</w:t>
+      </w:r>
+      <w:r>
+        <w:rPr>
+          <w:rFonts w:ascii="Times New Roman" w:hAnsi="Times New Roman"/>
+          <w:noProof/>
+          <w:sz w:val="24"/>
+          <w:szCs w:val="24"/>
+          <w:lang w:val="en-US"/>
+        </w:rPr>
+        <w:t xml:space="preserve"> approach has been developed.</w:t>
+      </w:r>
+      <w:r>
+        <w:rPr>
+          <w:rFonts w:ascii="Times New Roman" w:hAnsi="Times New Roman"/>
+          <w:noProof/>
+          <w:sz w:val="24"/>
+          <w:szCs w:val="24"/>
+          <w:lang w:val="en-US"/>
+        </w:rPr>
+        <w:t xml:space="preserve"> In SPA </w:t>
+      </w:r>
+      <w:r>
+        <w:rPr>
+          <w:rFonts w:ascii="Times New Roman" w:hAnsi="Times New Roman"/>
+          <w:noProof/>
+          <w:sz w:val="24"/>
+          <w:szCs w:val="24"/>
+          <w:lang w:val="en-US"/>
+        </w:rPr>
+        <w:t xml:space="preserve">(Figure 3.3) </w:t>
+      </w:r>
+      <w:r>
+        <w:rPr>
+          <w:rFonts w:ascii="Times New Roman" w:hAnsi="Times New Roman"/>
+          <w:noProof/>
+          <w:sz w:val="24"/>
+          <w:szCs w:val="24"/>
+          <w:lang w:val="en-US"/>
+        </w:rPr>
+        <w:t xml:space="preserve">the client makes initial request and all required resources, such as CSS, images and scripts, are loaded at one time from the server. (40) Now when the client has an anitial page version and does </w:t>
+      </w:r>
+      <w:r>
+        <w:rPr>
+          <w:rFonts w:ascii="Times New Roman" w:hAnsi="Times New Roman"/>
+          <w:noProof/>
+          <w:sz w:val="24"/>
+          <w:szCs w:val="24"/>
+          <w:lang w:val="en-US"/>
+        </w:rPr>
+        <w:lastRenderedPageBreak/>
+        <w:t>any interaction with a page, the server responds with a JSON result only required by performed user’s action</w:t>
+      </w:r>
+      <w:r>
+        <w:rPr>
+          <w:rFonts w:ascii="Times New Roman" w:hAnsi="Times New Roman"/>
+          <w:noProof/>
+          <w:sz w:val="24"/>
+          <w:szCs w:val="24"/>
+          <w:lang w:val="en-US"/>
+        </w:rPr>
+        <w:t xml:space="preserve"> (40)</w:t>
+      </w:r>
+      <w:r>
+        <w:rPr>
+          <w:rFonts w:ascii="Times New Roman" w:hAnsi="Times New Roman"/>
+          <w:noProof/>
+          <w:sz w:val="24"/>
+          <w:szCs w:val="24"/>
+          <w:lang w:val="en-US"/>
+        </w:rPr>
+        <w:t>; now the server do not generate and respond with the entire HTML page again.</w:t>
+      </w:r>
+      <w:r>
+        <w:rPr>
+          <w:rFonts w:ascii="Times New Roman" w:hAnsi="Times New Roman"/>
+          <w:noProof/>
+          <w:sz w:val="24"/>
+          <w:szCs w:val="24"/>
+          <w:lang w:val="en-US"/>
+        </w:rPr>
+        <w:t xml:space="preserve"> (40) At client-side only the particular part of the page should be refreshed after getting server response. SPA helps to reduce the time of every subsequent request because only necessary data is loading, increase the speed of page update and provide very pleasant user experience. (40)</w:t>
+      </w:r>
+    </w:p>
+    <w:p>
+      <w:pPr>
+        <w:spacing w:line="480" w:lineRule="auto"/>
+        <w:rPr>
+          <w:rFonts w:ascii="Times New Roman" w:hAnsi="Times New Roman"/>
+          <w:noProof/>
+          <w:sz w:val="24"/>
+          <w:szCs w:val="24"/>
+          <w:lang w:val="en-US"/>
+        </w:rPr>
+      </w:pPr>
+      <w:r>
+        <w:rPr>
+          <w:rFonts w:ascii="Times New Roman" w:hAnsi="Times New Roman"/>
+          <w:noProof/>
+          <w:sz w:val="24"/>
+          <w:szCs w:val="24"/>
+          <w:lang w:val="en-US"/>
+        </w:rPr>
+        <w:t xml:space="preserve">SPA approach will be used at client-side of Intellgent Expense Manager because of its’ beneficial effect on user experience. </w:t>
+      </w:r>
+      <w:r>
+        <w:rPr>
+          <w:rFonts w:ascii="Times New Roman" w:hAnsi="Times New Roman"/>
+          <w:noProof/>
+          <w:sz w:val="24"/>
+          <w:szCs w:val="24"/>
+          <w:lang w:val="en-US"/>
+        </w:rPr>
+        <w:t>Additionally</w:t>
+      </w:r>
+      <w:r>
+        <w:rPr>
+          <w:rFonts w:ascii="Times New Roman" w:hAnsi="Times New Roman"/>
+          <w:noProof/>
+          <w:sz w:val="24"/>
+          <w:szCs w:val="24"/>
+          <w:lang w:val="en-US"/>
+        </w:rPr>
+        <w:t xml:space="preserve">, </w:t>
+      </w:r>
+      <w:r>
+        <w:rPr>
+          <w:rFonts w:ascii="Times New Roman" w:hAnsi="Times New Roman"/>
+          <w:noProof/>
+          <w:sz w:val="24"/>
+          <w:szCs w:val="24"/>
+          <w:lang w:val="en-US"/>
+        </w:rPr>
+        <w:t>the standard server JSON response containing requested data allows</w:t>
+      </w:r>
+      <w:r>
+        <w:rPr>
+          <w:rFonts w:ascii="Times New Roman" w:hAnsi="Times New Roman"/>
+          <w:noProof/>
+          <w:sz w:val="24"/>
+          <w:szCs w:val="24"/>
+          <w:lang w:val="en-US"/>
+        </w:rPr>
+        <w:t xml:space="preserve"> to use</w:t>
+      </w:r>
+      <w:r>
+        <w:rPr>
+          <w:rFonts w:ascii="Times New Roman" w:hAnsi="Times New Roman"/>
+          <w:noProof/>
+          <w:sz w:val="24"/>
+          <w:szCs w:val="24"/>
+          <w:lang w:val="en-US"/>
+        </w:rPr>
+        <w:t xml:space="preserve"> the same server API</w:t>
+      </w:r>
+      <w:r>
+        <w:rPr>
+          <w:rFonts w:ascii="Times New Roman" w:hAnsi="Times New Roman"/>
+          <w:noProof/>
+          <w:sz w:val="24"/>
+          <w:szCs w:val="24"/>
+          <w:lang w:val="en-US"/>
+        </w:rPr>
+        <w:t xml:space="preserve"> </w:t>
       </w:r>
       <w:bookmarkStart w:id="16" w:name="_GoBack"/>
       <w:bookmarkEnd w:id="16"/>
@@ -11191,7 +11590,7 @@
           <w:szCs w:val="24"/>
           <w:lang w:val="en-US"/>
         </w:rPr>
-        <w:t xml:space="preserve"> is fulfilled by the selected architecture.</w:t>
+        <w:t>by website and mobile applications.</w:t>
       </w:r>
     </w:p>
     <w:p>
@@ -11398,6 +11797,7 @@
           <w:szCs w:val="24"/>
           <w:lang w:val="en-US"/>
         </w:rPr>
+        <w:lastRenderedPageBreak/>
         <w:t xml:space="preserve">According to the specification, the user should be able to add his/her own expenses, as well as expenses which are shared with other users. To maintain these features, it was decided to create two separate entities: Expense and </w:t>
       </w:r>
       <w:proofErr w:type="spellStart"/>
@@ -11448,7 +11848,6 @@
           <w:szCs w:val="24"/>
           <w:lang w:val="en-US"/>
         </w:rPr>
-        <w:lastRenderedPageBreak/>
         <w:t>SharedExpense</w:t>
       </w:r>
       <w:proofErr w:type="spellEnd"/>
@@ -11753,16 +12152,52 @@
           <w:szCs w:val="24"/>
           <w:lang w:val="en-US"/>
         </w:rPr>
-        <w:t>The described relational design of database is displayed on Image 3.</w:t>
-      </w:r>
-      <w:r>
-        <w:rPr>
-          <w:rFonts w:ascii="Times New Roman" w:hAnsi="Times New Roman"/>
-          <w:sz w:val="24"/>
-          <w:szCs w:val="24"/>
-          <w:lang w:val="en-US"/>
-        </w:rPr>
-        <w:t>3</w:t>
+        <w:t xml:space="preserve">The described relational design of database is displayed </w:t>
+      </w:r>
+      <w:r>
+        <w:rPr>
+          <w:rFonts w:ascii="Times New Roman" w:hAnsi="Times New Roman"/>
+          <w:sz w:val="24"/>
+          <w:szCs w:val="24"/>
+          <w:lang w:val="en-US"/>
+        </w:rPr>
+        <w:t>i</w:t>
+      </w:r>
+      <w:r>
+        <w:rPr>
+          <w:rFonts w:ascii="Times New Roman" w:hAnsi="Times New Roman"/>
+          <w:sz w:val="24"/>
+          <w:szCs w:val="24"/>
+          <w:lang w:val="en-US"/>
+        </w:rPr>
+        <w:t xml:space="preserve">n </w:t>
+      </w:r>
+      <w:r>
+        <w:rPr>
+          <w:rFonts w:ascii="Times New Roman" w:hAnsi="Times New Roman"/>
+          <w:sz w:val="24"/>
+          <w:szCs w:val="24"/>
+          <w:lang w:val="en-US"/>
+        </w:rPr>
+        <w:t>Figure</w:t>
+      </w:r>
+      <w:r>
+        <w:rPr>
+          <w:rFonts w:ascii="Times New Roman" w:hAnsi="Times New Roman"/>
+          <w:sz w:val="24"/>
+          <w:szCs w:val="24"/>
+          <w:lang w:val="en-US"/>
+        </w:rPr>
+        <w:t xml:space="preserve"> 3.</w:t>
+      </w:r>
+      <w:r>
+        <w:rPr>
+          <w:rFonts w:ascii="Times New Roman" w:hAnsi="Times New Roman"/>
+          <w:sz w:val="24"/>
+          <w:szCs w:val="24"/>
+          <w:lang w:val="en-US"/>
+        </w:rPr>
+        <w:t>4</w:t>
       </w:r>
       <w:r>
         <w:rPr>
@@ -11796,7 +12231,7 @@
         <w:lastRenderedPageBreak/>
         <w:pict w14:anchorId="2AEA4F68">
           <v:shape id="_x0000_i1051" type="#_x0000_t75" style="width:430.8pt;height:330pt">
-            <v:imagedata r:id="rId17" o:title="RelationalDatabase (1)"/>
+            <v:imagedata r:id="rId18" o:title="RelationalDatabase (1)"/>
           </v:shape>
         </w:pict>
       </w:r>
@@ -11819,25 +12254,34 @@
           <w:szCs w:val="24"/>
           <w:lang w:val="en-US"/>
         </w:rPr>
-        <w:t>Image 3.</w:t>
-      </w:r>
-      <w:r>
-        <w:rPr>
-          <w:rFonts w:ascii="Times New Roman" w:hAnsi="Times New Roman"/>
-          <w:sz w:val="24"/>
-          <w:szCs w:val="24"/>
-          <w:lang w:val="en-US"/>
-        </w:rPr>
-        <w:t>3</w:t>
-      </w:r>
-      <w:r>
-        <w:rPr>
-          <w:rFonts w:ascii="Times New Roman" w:hAnsi="Times New Roman"/>
-          <w:sz w:val="24"/>
-          <w:szCs w:val="24"/>
-          <w:lang w:val="en-US"/>
-        </w:rPr>
-        <w:t xml:space="preserve">. </w:t>
+        <w:t>Figure</w:t>
+      </w:r>
+      <w:r>
+        <w:rPr>
+          <w:rFonts w:ascii="Times New Roman" w:hAnsi="Times New Roman"/>
+          <w:sz w:val="24"/>
+          <w:szCs w:val="24"/>
+          <w:lang w:val="en-US"/>
+        </w:rPr>
+        <w:t xml:space="preserve"> 3.</w:t>
+      </w:r>
+      <w:r>
+        <w:rPr>
+          <w:rFonts w:ascii="Times New Roman" w:hAnsi="Times New Roman"/>
+          <w:sz w:val="24"/>
+          <w:szCs w:val="24"/>
+          <w:lang w:val="en-US"/>
+        </w:rPr>
+        <w:t>4</w:t>
+      </w:r>
+      <w:r>
+        <w:rPr>
+          <w:rFonts w:ascii="Times New Roman" w:hAnsi="Times New Roman"/>
+          <w:sz w:val="24"/>
+          <w:szCs w:val="24"/>
+          <w:lang w:val="en-US"/>
+        </w:rPr>
+        <w:t xml:space="preserve"> </w:t>
       </w:r>
       <w:proofErr w:type="spellStart"/>
       <w:r>
@@ -11895,16 +12339,25 @@
           <w:szCs w:val="24"/>
           <w:lang w:val="en-US"/>
         </w:rPr>
-        <w:t xml:space="preserve"> It provides many benefits; however, is has a significant downside related to system performance. (3</w:t>
-      </w:r>
-      <w:r>
-        <w:rPr>
-          <w:rFonts w:ascii="Times New Roman" w:hAnsi="Times New Roman"/>
-          <w:sz w:val="24"/>
-          <w:szCs w:val="24"/>
-          <w:lang w:val="en-US"/>
-        </w:rPr>
-        <w:t>9</w:t>
+        <w:t xml:space="preserve"> It provides many benefits; however, is has a significant downside related to system performance. (</w:t>
+      </w:r>
+      <w:r>
+        <w:rPr>
+          <w:rFonts w:ascii="Times New Roman" w:hAnsi="Times New Roman"/>
+          <w:sz w:val="24"/>
+          <w:szCs w:val="24"/>
+          <w:lang w:val="en-US"/>
+        </w:rPr>
+        <w:t>4</w:t>
+      </w:r>
+      <w:r>
+        <w:rPr>
+          <w:rFonts w:ascii="Times New Roman" w:hAnsi="Times New Roman"/>
+          <w:sz w:val="24"/>
+          <w:szCs w:val="24"/>
+          <w:lang w:val="en-US"/>
+        </w:rPr>
+        <w:t>1</w:t>
       </w:r>
       <w:r>
         <w:rPr>
@@ -11931,16 +12384,25 @@
           <w:szCs w:val="24"/>
           <w:lang w:val="en-US"/>
         </w:rPr>
-        <w:t>. (3</w:t>
-      </w:r>
-      <w:r>
-        <w:rPr>
-          <w:rFonts w:ascii="Times New Roman" w:hAnsi="Times New Roman"/>
-          <w:sz w:val="24"/>
-          <w:szCs w:val="24"/>
-          <w:lang w:val="en-US"/>
-        </w:rPr>
-        <w:t>9</w:t>
+        <w:t>. (</w:t>
+      </w:r>
+      <w:r>
+        <w:rPr>
+          <w:rFonts w:ascii="Times New Roman" w:hAnsi="Times New Roman"/>
+          <w:sz w:val="24"/>
+          <w:szCs w:val="24"/>
+          <w:lang w:val="en-US"/>
+        </w:rPr>
+        <w:t>4</w:t>
+      </w:r>
+      <w:r>
+        <w:rPr>
+          <w:rFonts w:ascii="Times New Roman" w:hAnsi="Times New Roman"/>
+          <w:sz w:val="24"/>
+          <w:szCs w:val="24"/>
+          <w:lang w:val="en-US"/>
+        </w:rPr>
+        <w:t>1</w:t>
       </w:r>
       <w:r>
         <w:rPr>
@@ -11958,34 +12420,52 @@
           <w:szCs w:val="24"/>
           <w:lang w:val="en-US"/>
         </w:rPr>
-        <w:t>The concept of denormalization may increase the performance and provide more intuitive data structure but deteriorate data integrity. (3</w:t>
-      </w:r>
-      <w:r>
-        <w:rPr>
-          <w:rFonts w:ascii="Times New Roman" w:hAnsi="Times New Roman"/>
-          <w:sz w:val="24"/>
-          <w:szCs w:val="24"/>
-          <w:lang w:val="en-US"/>
-        </w:rPr>
-        <w:t>9</w:t>
-      </w:r>
-      <w:r>
-        <w:rPr>
-          <w:rFonts w:ascii="Times New Roman" w:hAnsi="Times New Roman"/>
-          <w:sz w:val="24"/>
-          <w:szCs w:val="24"/>
-          <w:lang w:val="en-US"/>
-        </w:rPr>
-        <w:t>) Denormalisation should be adopted carefully based on the application purpose and ways the data will be used. (3</w:t>
-      </w:r>
-      <w:r>
-        <w:rPr>
-          <w:rFonts w:ascii="Times New Roman" w:hAnsi="Times New Roman"/>
-          <w:sz w:val="24"/>
-          <w:szCs w:val="24"/>
-          <w:lang w:val="en-US"/>
-        </w:rPr>
-        <w:t>9</w:t>
+        <w:t>The concept of denormalization may increase the performance and provide more intuitive data structure but deteriorate data integrity. (</w:t>
+      </w:r>
+      <w:r>
+        <w:rPr>
+          <w:rFonts w:ascii="Times New Roman" w:hAnsi="Times New Roman"/>
+          <w:sz w:val="24"/>
+          <w:szCs w:val="24"/>
+          <w:lang w:val="en-US"/>
+        </w:rPr>
+        <w:t>4</w:t>
+      </w:r>
+      <w:r>
+        <w:rPr>
+          <w:rFonts w:ascii="Times New Roman" w:hAnsi="Times New Roman"/>
+          <w:sz w:val="24"/>
+          <w:szCs w:val="24"/>
+          <w:lang w:val="en-US"/>
+        </w:rPr>
+        <w:t>1</w:t>
+      </w:r>
+      <w:r>
+        <w:rPr>
+          <w:rFonts w:ascii="Times New Roman" w:hAnsi="Times New Roman"/>
+          <w:sz w:val="24"/>
+          <w:szCs w:val="24"/>
+          <w:lang w:val="en-US"/>
+        </w:rPr>
+        <w:t>) Denormalisation should be adopted carefully based on the application purpose and ways the data will be used. (</w:t>
+      </w:r>
+      <w:r>
+        <w:rPr>
+          <w:rFonts w:ascii="Times New Roman" w:hAnsi="Times New Roman"/>
+          <w:sz w:val="24"/>
+          <w:szCs w:val="24"/>
+          <w:lang w:val="en-US"/>
+        </w:rPr>
+        <w:t>4</w:t>
+      </w:r>
+      <w:r>
+        <w:rPr>
+          <w:rFonts w:ascii="Times New Roman" w:hAnsi="Times New Roman"/>
+          <w:sz w:val="24"/>
+          <w:szCs w:val="24"/>
+          <w:lang w:val="en-US"/>
+        </w:rPr>
+        <w:t>1</w:t>
       </w:r>
       <w:r>
         <w:rPr>
@@ -12187,7 +12667,16 @@
           <w:szCs w:val="24"/>
           <w:lang w:val="en-US"/>
         </w:rPr>
-        <w:t xml:space="preserve">The amended </w:t>
+        <w:t>Figure 3.5 presents t</w:t>
+      </w:r>
+      <w:r>
+        <w:rPr>
+          <w:rFonts w:ascii="Times New Roman" w:hAnsi="Times New Roman"/>
+          <w:sz w:val="24"/>
+          <w:szCs w:val="24"/>
+          <w:lang w:val="en-US"/>
+        </w:rPr>
+        <w:t xml:space="preserve">he amended </w:t>
       </w:r>
       <w:proofErr w:type="spellStart"/>
       <w:r>
@@ -12207,25 +12696,7 @@
           <w:szCs w:val="24"/>
           <w:lang w:val="en-US"/>
         </w:rPr>
-        <w:t xml:space="preserve"> design is presented on Image 3.</w:t>
-      </w:r>
-      <w:r>
-        <w:rPr>
-          <w:rFonts w:ascii="Times New Roman" w:hAnsi="Times New Roman"/>
-          <w:sz w:val="24"/>
-          <w:szCs w:val="24"/>
-          <w:lang w:val="en-US"/>
-        </w:rPr>
-        <w:t>4</w:t>
-      </w:r>
-      <w:r>
-        <w:rPr>
-          <w:rFonts w:ascii="Times New Roman" w:hAnsi="Times New Roman"/>
-          <w:sz w:val="24"/>
-          <w:szCs w:val="24"/>
-          <w:lang w:val="en-US"/>
-        </w:rPr>
-        <w:t>.</w:t>
+        <w:t xml:space="preserve"> design.</w:t>
       </w:r>
     </w:p>
     <w:p>
@@ -12249,7 +12720,7 @@
         </w:rPr>
         <w:pict w14:anchorId="667F4E92">
           <v:shape id="_x0000_i1047" type="#_x0000_t75" style="width:430.8pt;height:235.2pt">
-            <v:imagedata r:id="rId18" o:title="NonRelationalDatabase"/>
+            <v:imagedata r:id="rId19" o:title="NonRelationalDatabase"/>
           </v:shape>
         </w:pict>
       </w:r>
@@ -12272,25 +12743,34 @@
           <w:szCs w:val="24"/>
           <w:lang w:val="en-US"/>
         </w:rPr>
-        <w:t>Image 3.</w:t>
-      </w:r>
-      <w:r>
-        <w:rPr>
-          <w:rFonts w:ascii="Times New Roman" w:hAnsi="Times New Roman"/>
-          <w:sz w:val="24"/>
-          <w:szCs w:val="24"/>
-          <w:lang w:val="en-US"/>
-        </w:rPr>
-        <w:t>4</w:t>
-      </w:r>
-      <w:r>
-        <w:rPr>
-          <w:rFonts w:ascii="Times New Roman" w:hAnsi="Times New Roman"/>
-          <w:sz w:val="24"/>
-          <w:szCs w:val="24"/>
-          <w:lang w:val="en-US"/>
-        </w:rPr>
-        <w:t xml:space="preserve">. </w:t>
+        <w:t>Figure</w:t>
+      </w:r>
+      <w:r>
+        <w:rPr>
+          <w:rFonts w:ascii="Times New Roman" w:hAnsi="Times New Roman"/>
+          <w:sz w:val="24"/>
+          <w:szCs w:val="24"/>
+          <w:lang w:val="en-US"/>
+        </w:rPr>
+        <w:t xml:space="preserve"> 3.</w:t>
+      </w:r>
+      <w:r>
+        <w:rPr>
+          <w:rFonts w:ascii="Times New Roman" w:hAnsi="Times New Roman"/>
+          <w:sz w:val="24"/>
+          <w:szCs w:val="24"/>
+          <w:lang w:val="en-US"/>
+        </w:rPr>
+        <w:t>5</w:t>
+      </w:r>
+      <w:r>
+        <w:rPr>
+          <w:rFonts w:ascii="Times New Roman" w:hAnsi="Times New Roman"/>
+          <w:sz w:val="24"/>
+          <w:szCs w:val="24"/>
+          <w:lang w:val="en-US"/>
+        </w:rPr>
+        <w:t xml:space="preserve"> </w:t>
       </w:r>
       <w:proofErr w:type="spellStart"/>
       <w:r>
@@ -12372,6 +12852,28 @@
           <w:lang w:val="ru-RU"/>
         </w:rPr>
         <w:t xml:space="preserve"> и методологии разработки (итеративных подход)</w:t>
+      </w:r>
+    </w:p>
+    <w:p>
+      <w:pPr>
+        <w:spacing w:line="480" w:lineRule="auto"/>
+        <w:rPr>
+          <w:rFonts w:ascii="Times New Roman" w:hAnsi="Times New Roman"/>
+          <w:color w:val="FF0000"/>
+          <w:sz w:val="24"/>
+          <w:szCs w:val="24"/>
+          <w:lang w:val="en-US"/>
+        </w:rPr>
+      </w:pPr>
+      <w:r>
+        <w:rPr>
+          <w:rFonts w:ascii="Times New Roman" w:hAnsi="Times New Roman"/>
+          <w:color w:val="FF0000"/>
+          <w:sz w:val="24"/>
+          <w:szCs w:val="24"/>
+          <w:lang w:val="en-US"/>
+        </w:rPr>
+        <w:t>Talk that ASP .NET Core will be used on the server side, about its advantages (it’s cross platform). Talk that Angular will be used on the client side. Attach a diagram of components of the application and how they are going to interact with each other (high-level diagram).</w:t>
       </w:r>
     </w:p>
     <w:p>
@@ -12808,6 +13310,7 @@
           <w:szCs w:val="24"/>
           <w:lang w:val="en-US"/>
         </w:rPr>
+        <w:lastRenderedPageBreak/>
         <w:t>Notifications should not disturb</w:t>
       </w:r>
       <w:r>
@@ -12846,71 +13349,248 @@
           <w:szCs w:val="24"/>
           <w:lang w:val="en-US"/>
         </w:rPr>
+        <w:t xml:space="preserve">The easiest solution is to introduce a threshold and send the notification when the user reaches it. For example, the budget for a month is </w:t>
+      </w:r>
+      <w:r>
+        <w:rPr>
+          <w:rFonts w:ascii="Times New Roman" w:hAnsi="Times New Roman"/>
+          <w:sz w:val="24"/>
+          <w:szCs w:val="24"/>
+          <w:lang w:val="en-US"/>
+        </w:rPr>
+        <w:t>£</w:t>
+      </w:r>
+      <w:r>
+        <w:rPr>
+          <w:rFonts w:ascii="Times New Roman" w:hAnsi="Times New Roman"/>
+          <w:sz w:val="24"/>
+          <w:szCs w:val="24"/>
+          <w:lang w:val="en-US"/>
+        </w:rPr>
+        <w:t xml:space="preserve">600, for the threshold value we use 85% from the budget which equals </w:t>
+      </w:r>
+      <w:r>
+        <w:rPr>
+          <w:rFonts w:ascii="Times New Roman" w:hAnsi="Times New Roman"/>
+          <w:sz w:val="24"/>
+          <w:szCs w:val="24"/>
+          <w:lang w:val="en-US"/>
+        </w:rPr>
+        <w:t>£</w:t>
+      </w:r>
+      <w:r>
+        <w:rPr>
+          <w:rFonts w:ascii="Times New Roman" w:hAnsi="Times New Roman"/>
+          <w:sz w:val="24"/>
+          <w:szCs w:val="24"/>
+          <w:lang w:val="en-US"/>
+        </w:rPr>
+        <w:t xml:space="preserve">510. When the sum of user’s expenditures goes beyond the threshold value of </w:t>
+      </w:r>
+      <w:r>
+        <w:rPr>
+          <w:rFonts w:ascii="Times New Roman" w:hAnsi="Times New Roman"/>
+          <w:sz w:val="24"/>
+          <w:szCs w:val="24"/>
+          <w:lang w:val="en-US"/>
+        </w:rPr>
+        <w:t>£</w:t>
+      </w:r>
+      <w:r>
+        <w:rPr>
+          <w:rFonts w:ascii="Times New Roman" w:hAnsi="Times New Roman"/>
+          <w:sz w:val="24"/>
+          <w:szCs w:val="24"/>
+          <w:lang w:val="en-US"/>
+        </w:rPr>
+        <w:t>510, the manager should send the notification with the following information: “You are getting closer to your limit! Reduce your expenses if you do not want to overspend this month.” This algorithm is very straightforward, but not very powerful. The problem is that</w:t>
+      </w:r>
+      <w:r>
+        <w:rPr>
+          <w:rFonts w:ascii="Times New Roman" w:hAnsi="Times New Roman"/>
+          <w:sz w:val="24"/>
+          <w:szCs w:val="24"/>
+          <w:lang w:val="en-US"/>
+        </w:rPr>
+        <w:t xml:space="preserve"> the user could reach the limit during the first few days of the month; in this case, the received notification would be belated, the user would not be able to adjust his/her expenditures to survive till the end of the month without going to minus.</w:t>
+      </w:r>
+    </w:p>
+    <w:p>
+      <w:pPr>
+        <w:spacing w:line="480" w:lineRule="auto"/>
+        <w:rPr>
+          <w:rFonts w:ascii="Times New Roman" w:hAnsi="Times New Roman"/>
+          <w:sz w:val="24"/>
+          <w:szCs w:val="24"/>
+          <w:lang w:val="en-US"/>
+        </w:rPr>
+      </w:pPr>
+      <w:r>
+        <w:rPr>
+          <w:rFonts w:ascii="Times New Roman" w:hAnsi="Times New Roman"/>
+          <w:sz w:val="24"/>
+          <w:szCs w:val="24"/>
+          <w:lang w:val="en-US"/>
+        </w:rPr>
+        <w:t xml:space="preserve">The abovementioned solution can be improved </w:t>
+      </w:r>
+      <w:proofErr w:type="gramStart"/>
+      <w:r>
+        <w:rPr>
+          <w:rFonts w:ascii="Times New Roman" w:hAnsi="Times New Roman"/>
+          <w:sz w:val="24"/>
+          <w:szCs w:val="24"/>
+          <w:lang w:val="en-US"/>
+        </w:rPr>
+        <w:t>in order to</w:t>
+      </w:r>
+      <w:proofErr w:type="gramEnd"/>
+      <w:r>
+        <w:rPr>
+          <w:rFonts w:ascii="Times New Roman" w:hAnsi="Times New Roman"/>
+          <w:sz w:val="24"/>
+          <w:szCs w:val="24"/>
+          <w:lang w:val="en-US"/>
+        </w:rPr>
+        <w:t xml:space="preserve"> solve the problem with delayed </w:t>
+      </w:r>
+      <w:r>
+        <w:rPr>
+          <w:rFonts w:ascii="Times New Roman" w:hAnsi="Times New Roman"/>
+          <w:sz w:val="24"/>
+          <w:szCs w:val="24"/>
+          <w:lang w:val="en-US"/>
+        </w:rPr>
+        <w:t>warning</w:t>
+      </w:r>
+      <w:r>
+        <w:rPr>
+          <w:rFonts w:ascii="Times New Roman" w:hAnsi="Times New Roman"/>
+          <w:sz w:val="24"/>
+          <w:szCs w:val="24"/>
+          <w:lang w:val="en-US"/>
+        </w:rPr>
+        <w:t xml:space="preserve">, but it requires some more complex </w:t>
+      </w:r>
+      <w:r>
+        <w:rPr>
+          <w:rFonts w:ascii="Times New Roman" w:hAnsi="Times New Roman"/>
+          <w:sz w:val="24"/>
+          <w:szCs w:val="24"/>
+          <w:lang w:val="en-US"/>
+        </w:rPr>
+        <w:t>configuration</w:t>
+      </w:r>
+      <w:r>
+        <w:rPr>
+          <w:rFonts w:ascii="Times New Roman" w:hAnsi="Times New Roman"/>
+          <w:sz w:val="24"/>
+          <w:szCs w:val="24"/>
+          <w:lang w:val="en-US"/>
+        </w:rPr>
+        <w:t xml:space="preserve"> from </w:t>
+      </w:r>
+      <w:r>
+        <w:rPr>
+          <w:rFonts w:ascii="Times New Roman" w:hAnsi="Times New Roman"/>
+          <w:sz w:val="24"/>
+          <w:szCs w:val="24"/>
+          <w:lang w:val="en-US"/>
+        </w:rPr>
+        <w:t xml:space="preserve">the </w:t>
+      </w:r>
+      <w:r>
+        <w:rPr>
+          <w:rFonts w:ascii="Times New Roman" w:hAnsi="Times New Roman"/>
+          <w:sz w:val="24"/>
+          <w:szCs w:val="24"/>
+          <w:lang w:val="en-US"/>
+        </w:rPr>
+        <w:t>user’s side.</w:t>
+      </w:r>
+      <w:r>
+        <w:rPr>
+          <w:rFonts w:ascii="Times New Roman" w:hAnsi="Times New Roman"/>
+          <w:sz w:val="24"/>
+          <w:szCs w:val="24"/>
+          <w:lang w:val="en-US"/>
+        </w:rPr>
+        <w:t xml:space="preserve"> At the beginning, the system does not have any data about previous user’s expenses; as a result, it is impossible to predict his/her spending and produce some smart decision about useful notification time. Therefore, the system should ask the user not only about his/her limit for this month, but also about his/her minimum casual spending. Casual spending can be separated for weekday, Saturday and Sunday.</w:t>
+      </w:r>
+    </w:p>
+    <w:p>
+      <w:pPr>
+        <w:spacing w:line="480" w:lineRule="auto"/>
+        <w:rPr>
+          <w:rFonts w:ascii="Times New Roman" w:hAnsi="Times New Roman"/>
+          <w:sz w:val="24"/>
+          <w:szCs w:val="24"/>
+          <w:lang w:val="en-US"/>
+        </w:rPr>
+      </w:pPr>
+      <w:r>
+        <w:rPr>
+          <w:rFonts w:ascii="Times New Roman" w:hAnsi="Times New Roman"/>
+          <w:sz w:val="24"/>
+          <w:szCs w:val="24"/>
+          <w:lang w:val="en-US"/>
+        </w:rPr>
+        <w:t>Based on the data entered by user, the system will be able to calculate the minimum amount of money user require</w:t>
+      </w:r>
+      <w:r>
+        <w:rPr>
+          <w:rFonts w:ascii="Times New Roman" w:hAnsi="Times New Roman"/>
+          <w:sz w:val="24"/>
+          <w:szCs w:val="24"/>
+          <w:lang w:val="en-US"/>
+        </w:rPr>
+        <w:t>s</w:t>
+      </w:r>
+      <w:r>
+        <w:rPr>
+          <w:rFonts w:ascii="Times New Roman" w:hAnsi="Times New Roman"/>
+          <w:sz w:val="24"/>
+          <w:szCs w:val="24"/>
+          <w:lang w:val="en-US"/>
+        </w:rPr>
+        <w:t xml:space="preserve"> to survive till the end of the month. Additional </w:t>
+      </w:r>
+      <w:r>
+        <w:rPr>
+          <w:rFonts w:ascii="Times New Roman" w:hAnsi="Times New Roman"/>
+          <w:sz w:val="24"/>
+          <w:szCs w:val="24"/>
+          <w:lang w:val="en-US"/>
+        </w:rPr>
+        <w:t xml:space="preserve">limit parameter </w:t>
+      </w:r>
+      <w:r>
+        <w:rPr>
+          <w:rFonts w:ascii="Times New Roman" w:hAnsi="Times New Roman"/>
+          <w:sz w:val="24"/>
+          <w:szCs w:val="24"/>
+          <w:lang w:val="en-US"/>
+        </w:rPr>
+        <w:t>provided by user allows the system to calculate so-called “safety pillow” – the amount of money which user can spend without the risk to overspend during the month. If user spends</w:t>
+      </w:r>
+      <w:r>
+        <w:rPr>
+          <w:rFonts w:ascii="Times New Roman" w:hAnsi="Times New Roman"/>
+          <w:sz w:val="24"/>
+          <w:szCs w:val="24"/>
+          <w:lang w:val="en-US"/>
+        </w:rPr>
+        <w:t xml:space="preserve"> </w:t>
+      </w:r>
+      <w:r>
+        <w:rPr>
+          <w:rFonts w:ascii="Times New Roman" w:hAnsi="Times New Roman"/>
+          <w:sz w:val="24"/>
+          <w:szCs w:val="24"/>
+          <w:lang w:val="en-US"/>
+        </w:rPr>
         <w:lastRenderedPageBreak/>
-        <w:t xml:space="preserve">The easiest solution is to introduce a threshold and send the notification when the user reaches it. For example, the budget for a month is </w:t>
-      </w:r>
-      <w:r>
-        <w:rPr>
-          <w:rFonts w:ascii="Times New Roman" w:hAnsi="Times New Roman"/>
-          <w:sz w:val="24"/>
-          <w:szCs w:val="24"/>
-          <w:lang w:val="en-US"/>
-        </w:rPr>
-        <w:t>£</w:t>
-      </w:r>
-      <w:r>
-        <w:rPr>
-          <w:rFonts w:ascii="Times New Roman" w:hAnsi="Times New Roman"/>
-          <w:sz w:val="24"/>
-          <w:szCs w:val="24"/>
-          <w:lang w:val="en-US"/>
-        </w:rPr>
-        <w:t xml:space="preserve">600, for the threshold value we use 85% from the budget which equals </w:t>
-      </w:r>
-      <w:r>
-        <w:rPr>
-          <w:rFonts w:ascii="Times New Roman" w:hAnsi="Times New Roman"/>
-          <w:sz w:val="24"/>
-          <w:szCs w:val="24"/>
-          <w:lang w:val="en-US"/>
-        </w:rPr>
-        <w:t>£</w:t>
-      </w:r>
-      <w:r>
-        <w:rPr>
-          <w:rFonts w:ascii="Times New Roman" w:hAnsi="Times New Roman"/>
-          <w:sz w:val="24"/>
-          <w:szCs w:val="24"/>
-          <w:lang w:val="en-US"/>
-        </w:rPr>
-        <w:t xml:space="preserve">510. When the sum of user’s expenditures goes beyond the threshold value of </w:t>
-      </w:r>
-      <w:r>
-        <w:rPr>
-          <w:rFonts w:ascii="Times New Roman" w:hAnsi="Times New Roman"/>
-          <w:sz w:val="24"/>
-          <w:szCs w:val="24"/>
-          <w:lang w:val="en-US"/>
-        </w:rPr>
-        <w:t>£</w:t>
-      </w:r>
-      <w:r>
-        <w:rPr>
-          <w:rFonts w:ascii="Times New Roman" w:hAnsi="Times New Roman"/>
-          <w:sz w:val="24"/>
-          <w:szCs w:val="24"/>
-          <w:lang w:val="en-US"/>
-        </w:rPr>
-        <w:t>510, the manager should send the notification with the following information: “You are getting closer to your limit! Reduce your expenses if you do not want to overspend this month.” This algorithm is very straightforward, but not very powerful. The problem is that</w:t>
-      </w:r>
-      <w:r>
-        <w:rPr>
-          <w:rFonts w:ascii="Times New Roman" w:hAnsi="Times New Roman"/>
-          <w:sz w:val="24"/>
-          <w:szCs w:val="24"/>
-          <w:lang w:val="en-US"/>
-        </w:rPr>
-        <w:t xml:space="preserve"> the user could reach the limit during the first few days of the month; in this case, the received notification would be belated, the user would not be able to adjust his/her expenditures to survive till the end of the month without going to minus.</w:t>
+        <w:t>more than some fixed percentage from this “safety pillow”, the system should notify him/her about the potential danger of going to minus. This percentage can be defined inside the system or it can be defined by user during configuration.</w:t>
       </w:r>
     </w:p>
     <w:p>
@@ -12930,90 +13610,61 @@
           <w:szCs w:val="24"/>
           <w:lang w:val="en-US"/>
         </w:rPr>
-        <w:t xml:space="preserve">The abovementioned solution can be improved </w:t>
-      </w:r>
-      <w:proofErr w:type="gramStart"/>
-      <w:r>
-        <w:rPr>
-          <w:rFonts w:ascii="Times New Roman" w:hAnsi="Times New Roman"/>
-          <w:sz w:val="24"/>
-          <w:szCs w:val="24"/>
-          <w:lang w:val="en-US"/>
-        </w:rPr>
-        <w:t>in order to</w:t>
-      </w:r>
-      <w:proofErr w:type="gramEnd"/>
-      <w:r>
-        <w:rPr>
-          <w:rFonts w:ascii="Times New Roman" w:hAnsi="Times New Roman"/>
-          <w:sz w:val="24"/>
-          <w:szCs w:val="24"/>
-          <w:lang w:val="en-US"/>
-        </w:rPr>
-        <w:t xml:space="preserve"> solve the problem with delayed </w:t>
-      </w:r>
-      <w:r>
-        <w:rPr>
-          <w:rFonts w:ascii="Times New Roman" w:hAnsi="Times New Roman"/>
-          <w:sz w:val="24"/>
-          <w:szCs w:val="24"/>
-          <w:lang w:val="en-US"/>
-        </w:rPr>
-        <w:t>warning</w:t>
-      </w:r>
-      <w:r>
-        <w:rPr>
-          <w:rFonts w:ascii="Times New Roman" w:hAnsi="Times New Roman"/>
-          <w:sz w:val="24"/>
-          <w:szCs w:val="24"/>
-          <w:lang w:val="en-US"/>
-        </w:rPr>
-        <w:t xml:space="preserve">, but it requires some more complex </w:t>
-      </w:r>
-      <w:r>
-        <w:rPr>
-          <w:rFonts w:ascii="Times New Roman" w:hAnsi="Times New Roman"/>
-          <w:sz w:val="24"/>
-          <w:szCs w:val="24"/>
-          <w:lang w:val="en-US"/>
-        </w:rPr>
-        <w:t>configuration</w:t>
-      </w:r>
-      <w:r>
-        <w:rPr>
-          <w:rFonts w:ascii="Times New Roman" w:hAnsi="Times New Roman"/>
-          <w:sz w:val="24"/>
-          <w:szCs w:val="24"/>
-          <w:lang w:val="en-US"/>
-        </w:rPr>
-        <w:t xml:space="preserve"> from </w:t>
-      </w:r>
-      <w:r>
-        <w:rPr>
-          <w:rFonts w:ascii="Times New Roman" w:hAnsi="Times New Roman"/>
-          <w:sz w:val="24"/>
-          <w:szCs w:val="24"/>
-          <w:lang w:val="en-US"/>
-        </w:rPr>
-        <w:t xml:space="preserve">the </w:t>
-      </w:r>
-      <w:r>
-        <w:rPr>
-          <w:rFonts w:ascii="Times New Roman" w:hAnsi="Times New Roman"/>
-          <w:sz w:val="24"/>
-          <w:szCs w:val="24"/>
-          <w:lang w:val="en-US"/>
-        </w:rPr>
-        <w:t>user’s side.</w:t>
-      </w:r>
-      <w:r>
-        <w:rPr>
-          <w:rFonts w:ascii="Times New Roman" w:hAnsi="Times New Roman"/>
-          <w:sz w:val="24"/>
-          <w:szCs w:val="24"/>
-          <w:lang w:val="en-US"/>
-        </w:rPr>
-        <w:t xml:space="preserve"> At the beginning, the system does not have any data about previous user’s expenses; as a result, it is impossible to predict his/her spending and produce some smart decision about useful notification time. Therefore, the system should ask the user not only about his/her limit for this month, but also about his/her minimum casual spending. Casual spending can be separated for weekday, Saturday and Sunday.</w:t>
+        <w:t>Then, the system continues to monitor the user</w:t>
+      </w:r>
+      <w:r>
+        <w:rPr>
+          <w:rFonts w:ascii="Times New Roman" w:hAnsi="Times New Roman"/>
+          <w:sz w:val="24"/>
+          <w:szCs w:val="24"/>
+          <w:lang w:val="en-US"/>
+        </w:rPr>
+        <w:t>’s</w:t>
+      </w:r>
+      <w:r>
+        <w:rPr>
+          <w:rFonts w:ascii="Times New Roman" w:hAnsi="Times New Roman"/>
+          <w:sz w:val="24"/>
+          <w:szCs w:val="24"/>
+          <w:lang w:val="en-US"/>
+        </w:rPr>
+        <w:t xml:space="preserve"> behavior. If the user proceeds to spend money unconsciously, the system does not send additional notifications, but it should </w:t>
+      </w:r>
+      <w:r>
+        <w:rPr>
+          <w:rFonts w:ascii="Times New Roman" w:hAnsi="Times New Roman"/>
+          <w:sz w:val="24"/>
+          <w:szCs w:val="24"/>
+          <w:lang w:val="en-US"/>
+        </w:rPr>
+        <w:t xml:space="preserve">unobtrusively </w:t>
+      </w:r>
+      <w:r>
+        <w:rPr>
+          <w:rFonts w:ascii="Times New Roman" w:hAnsi="Times New Roman"/>
+          <w:sz w:val="24"/>
+          <w:szCs w:val="24"/>
+          <w:lang w:val="en-US"/>
+        </w:rPr>
+        <w:t>notify the user</w:t>
+      </w:r>
+      <w:r>
+        <w:rPr>
+          <w:rFonts w:ascii="Times New Roman" w:hAnsi="Times New Roman"/>
+          <w:sz w:val="24"/>
+          <w:szCs w:val="24"/>
+          <w:lang w:val="en-US"/>
+        </w:rPr>
+        <w:t xml:space="preserve"> </w:t>
+      </w:r>
+      <w:r>
+        <w:rPr>
+          <w:rFonts w:ascii="Times New Roman" w:hAnsi="Times New Roman"/>
+          <w:sz w:val="24"/>
+          <w:szCs w:val="24"/>
+          <w:lang w:val="en-US"/>
+        </w:rPr>
+        <w:t>about dangerous state, for instance by red interface of the application.</w:t>
       </w:r>
     </w:p>
     <w:p>
@@ -13021,55 +13672,67 @@
         <w:spacing w:line="480" w:lineRule="auto"/>
         <w:rPr>
           <w:rFonts w:ascii="Times New Roman" w:hAnsi="Times New Roman"/>
-          <w:sz w:val="24"/>
-          <w:szCs w:val="24"/>
-          <w:lang w:val="en-US"/>
-        </w:rPr>
-      </w:pPr>
-      <w:r>
-        <w:rPr>
-          <w:rFonts w:ascii="Times New Roman" w:hAnsi="Times New Roman"/>
-          <w:sz w:val="24"/>
-          <w:szCs w:val="24"/>
-          <w:lang w:val="en-US"/>
-        </w:rPr>
-        <w:t>Based on the data entered by user, the system will be able to calculate the minimum amount of money user require</w:t>
-      </w:r>
-      <w:r>
-        <w:rPr>
-          <w:rFonts w:ascii="Times New Roman" w:hAnsi="Times New Roman"/>
-          <w:sz w:val="24"/>
-          <w:szCs w:val="24"/>
-          <w:lang w:val="en-US"/>
-        </w:rPr>
-        <w:t>s</w:t>
-      </w:r>
-      <w:r>
-        <w:rPr>
-          <w:rFonts w:ascii="Times New Roman" w:hAnsi="Times New Roman"/>
-          <w:sz w:val="24"/>
-          <w:szCs w:val="24"/>
-          <w:lang w:val="en-US"/>
-        </w:rPr>
-        <w:t xml:space="preserve"> to survive till the end of the month. Additional </w:t>
-      </w:r>
-      <w:r>
-        <w:rPr>
-          <w:rFonts w:ascii="Times New Roman" w:hAnsi="Times New Roman"/>
-          <w:sz w:val="24"/>
-          <w:szCs w:val="24"/>
-          <w:lang w:val="en-US"/>
-        </w:rPr>
-        <w:t xml:space="preserve">limit parameter </w:t>
-      </w:r>
-      <w:r>
-        <w:rPr>
-          <w:rFonts w:ascii="Times New Roman" w:hAnsi="Times New Roman"/>
-          <w:sz w:val="24"/>
-          <w:szCs w:val="24"/>
-          <w:lang w:val="en-US"/>
-        </w:rPr>
-        <w:t>provided by user allows the system to calculate so-called “safety pillow” – the amount of money which user can spend without the risk to overspend during the month. If user spends</w:t>
+          <w:color w:val="FF0000"/>
+          <w:sz w:val="24"/>
+          <w:szCs w:val="24"/>
+          <w:lang w:val="en-US"/>
+        </w:rPr>
+      </w:pPr>
+      <w:r>
+        <w:rPr>
+          <w:rFonts w:ascii="Times New Roman" w:hAnsi="Times New Roman"/>
+          <w:sz w:val="24"/>
+          <w:szCs w:val="24"/>
+          <w:lang w:val="en-US"/>
+        </w:rPr>
+        <w:t>If the user cuts his/her costs, at some point the balance will stabilise and the “safety pillow” might increase back. When it</w:t>
+      </w:r>
+      <w:r>
+        <w:rPr>
+          <w:rFonts w:ascii="Times New Roman" w:hAnsi="Times New Roman"/>
+          <w:sz w:val="24"/>
+          <w:szCs w:val="24"/>
+          <w:lang w:val="en-US"/>
+        </w:rPr>
+        <w:t xml:space="preserve"> reaches defined percentage value, the system should send new notification to the user and return interface to green </w:t>
+      </w:r>
+      <w:proofErr w:type="spellStart"/>
+      <w:r>
+        <w:rPr>
+          <w:rFonts w:ascii="Times New Roman" w:hAnsi="Times New Roman"/>
+          <w:sz w:val="24"/>
+          <w:szCs w:val="24"/>
+          <w:lang w:val="en-US"/>
+        </w:rPr>
+        <w:t>colours</w:t>
+      </w:r>
+      <w:proofErr w:type="spellEnd"/>
+      <w:r>
+        <w:rPr>
+          <w:rFonts w:ascii="Times New Roman" w:hAnsi="Times New Roman"/>
+          <w:sz w:val="24"/>
+          <w:szCs w:val="24"/>
+          <w:lang w:val="en-US"/>
+        </w:rPr>
+        <w:t>. The notification text can be: “Congratulations! You have controlled your expenses carefully and now you are going to meet the set budget by the end of the month”. The following process should co</w:t>
+      </w:r>
+      <w:r>
+        <w:rPr>
+          <w:rFonts w:ascii="Times New Roman" w:hAnsi="Times New Roman"/>
+          <w:sz w:val="24"/>
+          <w:szCs w:val="24"/>
+          <w:lang w:val="en-US"/>
+        </w:rPr>
+        <w:t>ntinue</w:t>
+      </w:r>
+      <w:r>
+        <w:rPr>
+          <w:rFonts w:ascii="Times New Roman" w:hAnsi="Times New Roman"/>
+          <w:sz w:val="24"/>
+          <w:szCs w:val="24"/>
+          <w:lang w:val="en-US"/>
+        </w:rPr>
+        <w:t>.</w:t>
       </w:r>
       <w:r>
         <w:rPr>
@@ -13083,11 +13746,42 @@
       <w:r>
         <w:rPr>
           <w:rFonts w:ascii="Times New Roman" w:hAnsi="Times New Roman"/>
-          <w:sz w:val="24"/>
-          <w:szCs w:val="24"/>
-          <w:lang w:val="en-US"/>
-        </w:rPr>
-        <w:t>more than some fixed percentage from this “safety pillow”, the system should notify him/her about the potential danger of going to minus. This percentage can be defined inside the system or it can be defined by user during configuration.</w:t>
+          <w:color w:val="FF0000"/>
+          <w:sz w:val="24"/>
+          <w:szCs w:val="24"/>
+          <w:lang w:val="en-US"/>
+        </w:rPr>
+        <w:t xml:space="preserve">The flow-chart of discussed algorithm is presented on </w:t>
+      </w:r>
+      <w:r>
+        <w:rPr>
+          <w:rFonts w:ascii="Times New Roman" w:hAnsi="Times New Roman"/>
+          <w:color w:val="FF0000"/>
+          <w:sz w:val="24"/>
+          <w:szCs w:val="24"/>
+          <w:lang w:val="en-US"/>
+        </w:rPr>
+        <w:t>Figure</w:t>
+      </w:r>
+      <w:r>
+        <w:rPr>
+          <w:rFonts w:ascii="Times New Roman" w:hAnsi="Times New Roman"/>
+          <w:color w:val="FF0000"/>
+          <w:sz w:val="24"/>
+          <w:szCs w:val="24"/>
+          <w:lang w:val="en-US"/>
+        </w:rPr>
+        <w:t xml:space="preserve"> 4.1. (Add Image)</w:t>
+      </w:r>
+      <w:r>
+        <w:rPr>
+          <w:rFonts w:ascii="Times New Roman" w:hAnsi="Times New Roman"/>
+          <w:color w:val="FF0000"/>
+          <w:sz w:val="24"/>
+          <w:szCs w:val="24"/>
+          <w:lang w:val="en-US"/>
+        </w:rPr>
+        <w:t>.</w:t>
       </w:r>
     </w:p>
     <w:p>
@@ -13095,195 +13789,24 @@
         <w:spacing w:line="480" w:lineRule="auto"/>
         <w:rPr>
           <w:rFonts w:ascii="Times New Roman" w:hAnsi="Times New Roman"/>
-          <w:sz w:val="24"/>
-          <w:szCs w:val="24"/>
-          <w:lang w:val="en-US"/>
-        </w:rPr>
-      </w:pPr>
-      <w:r>
-        <w:rPr>
-          <w:rFonts w:ascii="Times New Roman" w:hAnsi="Times New Roman"/>
+          <w:color w:val="FF0000"/>
+          <w:sz w:val="24"/>
+          <w:szCs w:val="24"/>
+          <w:lang w:val="en-US"/>
+        </w:rPr>
+      </w:pPr>
+      <w:r>
+        <w:rPr>
+          <w:rFonts w:ascii="Times New Roman" w:hAnsi="Times New Roman"/>
+          <w:color w:val="FF0000"/>
           <w:sz w:val="24"/>
           <w:szCs w:val="24"/>
           <w:lang w:val="en-US"/>
         </w:rPr>
         <w:lastRenderedPageBreak/>
-        <w:t>Then, the system continues to monitor the user</w:t>
-      </w:r>
-      <w:r>
-        <w:rPr>
-          <w:rFonts w:ascii="Times New Roman" w:hAnsi="Times New Roman"/>
-          <w:sz w:val="24"/>
-          <w:szCs w:val="24"/>
-          <w:lang w:val="en-US"/>
-        </w:rPr>
-        <w:t>’s</w:t>
-      </w:r>
-      <w:r>
-        <w:rPr>
-          <w:rFonts w:ascii="Times New Roman" w:hAnsi="Times New Roman"/>
-          <w:sz w:val="24"/>
-          <w:szCs w:val="24"/>
-          <w:lang w:val="en-US"/>
-        </w:rPr>
-        <w:t xml:space="preserve"> behavior. If the user proceeds to spend money unconsciously, the system does not send additional notifications, but it should </w:t>
-      </w:r>
-      <w:r>
-        <w:rPr>
-          <w:rFonts w:ascii="Times New Roman" w:hAnsi="Times New Roman"/>
-          <w:sz w:val="24"/>
-          <w:szCs w:val="24"/>
-          <w:lang w:val="en-US"/>
-        </w:rPr>
-        <w:t xml:space="preserve">unobtrusively </w:t>
-      </w:r>
-      <w:r>
-        <w:rPr>
-          <w:rFonts w:ascii="Times New Roman" w:hAnsi="Times New Roman"/>
-          <w:sz w:val="24"/>
-          <w:szCs w:val="24"/>
-          <w:lang w:val="en-US"/>
-        </w:rPr>
-        <w:t>notify the user</w:t>
-      </w:r>
-      <w:r>
-        <w:rPr>
-          <w:rFonts w:ascii="Times New Roman" w:hAnsi="Times New Roman"/>
-          <w:sz w:val="24"/>
-          <w:szCs w:val="24"/>
-          <w:lang w:val="en-US"/>
-        </w:rPr>
-        <w:t xml:space="preserve"> </w:t>
-      </w:r>
-      <w:r>
-        <w:rPr>
-          <w:rFonts w:ascii="Times New Roman" w:hAnsi="Times New Roman"/>
-          <w:sz w:val="24"/>
-          <w:szCs w:val="24"/>
-          <w:lang w:val="en-US"/>
-        </w:rPr>
-        <w:t>about dangerous state, for instance by red interface of the application.</w:t>
-      </w:r>
-    </w:p>
-    <w:p>
-      <w:pPr>
-        <w:spacing w:line="480" w:lineRule="auto"/>
-        <w:rPr>
-          <w:rFonts w:ascii="Times New Roman" w:hAnsi="Times New Roman"/>
-          <w:color w:val="FF0000"/>
-          <w:sz w:val="24"/>
-          <w:szCs w:val="24"/>
-          <w:lang w:val="en-US"/>
-        </w:rPr>
-      </w:pPr>
-      <w:r>
-        <w:rPr>
-          <w:rFonts w:ascii="Times New Roman" w:hAnsi="Times New Roman"/>
-          <w:sz w:val="24"/>
-          <w:szCs w:val="24"/>
-          <w:lang w:val="en-US"/>
-        </w:rPr>
-        <w:t>If the user cuts his/her costs, at some point the balance will stabilise and the “safety pillow” might increase back. When it</w:t>
-      </w:r>
-      <w:r>
-        <w:rPr>
-          <w:rFonts w:ascii="Times New Roman" w:hAnsi="Times New Roman"/>
-          <w:sz w:val="24"/>
-          <w:szCs w:val="24"/>
-          <w:lang w:val="en-US"/>
-        </w:rPr>
-        <w:t xml:space="preserve"> reaches defined percentage value, the system should send new notification to the user and return interface to green </w:t>
-      </w:r>
-      <w:proofErr w:type="spellStart"/>
-      <w:r>
-        <w:rPr>
-          <w:rFonts w:ascii="Times New Roman" w:hAnsi="Times New Roman"/>
-          <w:sz w:val="24"/>
-          <w:szCs w:val="24"/>
-          <w:lang w:val="en-US"/>
-        </w:rPr>
-        <w:t>colours</w:t>
-      </w:r>
-      <w:proofErr w:type="spellEnd"/>
-      <w:r>
-        <w:rPr>
-          <w:rFonts w:ascii="Times New Roman" w:hAnsi="Times New Roman"/>
-          <w:sz w:val="24"/>
-          <w:szCs w:val="24"/>
-          <w:lang w:val="en-US"/>
-        </w:rPr>
-        <w:t>. The notification text can be: “Congratulations! You have controlled your expenses carefully and now you are going to meet the set budget by the end of the month”. The following process should co</w:t>
-      </w:r>
-      <w:r>
-        <w:rPr>
-          <w:rFonts w:ascii="Times New Roman" w:hAnsi="Times New Roman"/>
-          <w:sz w:val="24"/>
-          <w:szCs w:val="24"/>
-          <w:lang w:val="en-US"/>
-        </w:rPr>
-        <w:t>ntinue</w:t>
-      </w:r>
-      <w:r>
-        <w:rPr>
-          <w:rFonts w:ascii="Times New Roman" w:hAnsi="Times New Roman"/>
-          <w:sz w:val="24"/>
-          <w:szCs w:val="24"/>
-          <w:lang w:val="en-US"/>
-        </w:rPr>
-        <w:t>.</w:t>
-      </w:r>
-      <w:r>
-        <w:rPr>
-          <w:rFonts w:ascii="Times New Roman" w:hAnsi="Times New Roman"/>
-          <w:sz w:val="24"/>
-          <w:szCs w:val="24"/>
-          <w:lang w:val="en-US"/>
-        </w:rPr>
-        <w:t xml:space="preserve"> </w:t>
-      </w:r>
-      <w:r>
-        <w:rPr>
-          <w:rFonts w:ascii="Times New Roman" w:hAnsi="Times New Roman"/>
-          <w:color w:val="FF0000"/>
-          <w:sz w:val="24"/>
-          <w:szCs w:val="24"/>
-          <w:lang w:val="en-US"/>
-        </w:rPr>
-        <w:t>The flow-chart of discussed algorithm is presented on Image 4.1. (Add Image)</w:t>
-      </w:r>
-      <w:r>
-        <w:rPr>
-          <w:rFonts w:ascii="Times New Roman" w:hAnsi="Times New Roman"/>
-          <w:color w:val="FF0000"/>
-          <w:sz w:val="24"/>
-          <w:szCs w:val="24"/>
-          <w:lang w:val="en-US"/>
-        </w:rPr>
-        <w:t>.</w:t>
-      </w:r>
-    </w:p>
-    <w:p>
-      <w:pPr>
-        <w:spacing w:line="480" w:lineRule="auto"/>
-        <w:rPr>
-          <w:rFonts w:ascii="Times New Roman" w:hAnsi="Times New Roman"/>
-          <w:color w:val="FF0000"/>
-          <w:sz w:val="24"/>
-          <w:szCs w:val="24"/>
-          <w:lang w:val="en-US"/>
-        </w:rPr>
-      </w:pPr>
-      <w:r>
-        <w:rPr>
-          <w:rFonts w:ascii="Times New Roman" w:hAnsi="Times New Roman"/>
-          <w:color w:val="FF0000"/>
-          <w:sz w:val="24"/>
-          <w:szCs w:val="24"/>
-          <w:lang w:val="en-US"/>
-        </w:rPr>
         <w:pict w14:anchorId="02CC5B3C">
           <v:shape id="_x0000_i1031" type="#_x0000_t75" style="width:451.2pt;height:322.8pt">
-            <v:imagedata r:id="rId19" o:title="NotificationAlgorithm (2)"/>
+            <v:imagedata r:id="rId20" o:title="NotificationAlgorithm (2)"/>
           </v:shape>
         </w:pict>
       </w:r>
@@ -13322,7 +13845,7 @@
         <w:lastRenderedPageBreak/>
         <w:pict w14:anchorId="04B3890D">
           <v:shape id="_x0000_i1033" type="#_x0000_t75" style="width:411pt;height:544.8pt">
-            <v:imagedata r:id="rId20" o:title="CalculateNewBalance"/>
+            <v:imagedata r:id="rId21" o:title="CalculateNewBalance"/>
           </v:shape>
         </w:pict>
       </w:r>
@@ -14393,6 +14916,98 @@
     </w:p>
     <w:p>
       <w:pPr>
+        <w:spacing w:line="480" w:lineRule="auto"/>
+        <w:rPr>
+          <w:rFonts w:ascii="Times New Roman" w:hAnsi="Times New Roman"/>
+          <w:color w:val="FF0000"/>
+          <w:sz w:val="24"/>
+          <w:szCs w:val="24"/>
+          <w:lang w:val="ru-RU"/>
+        </w:rPr>
+      </w:pPr>
+      <w:r>
+        <w:rPr>
+          <w:rFonts w:ascii="Times New Roman" w:hAnsi="Times New Roman"/>
+          <w:color w:val="FF0000"/>
+          <w:sz w:val="24"/>
+          <w:szCs w:val="24"/>
+          <w:lang w:val="ru-RU"/>
+        </w:rPr>
+        <w:t>Тест</w:t>
+      </w:r>
+      <w:r>
+        <w:rPr>
+          <w:rFonts w:ascii="Times New Roman" w:hAnsi="Times New Roman"/>
+          <w:color w:val="FF0000"/>
+          <w:sz w:val="24"/>
+          <w:szCs w:val="24"/>
+          <w:lang w:val="ru-RU"/>
+        </w:rPr>
+        <w:t xml:space="preserve"> </w:t>
+      </w:r>
+      <w:r>
+        <w:rPr>
+          <w:rFonts w:ascii="Times New Roman" w:hAnsi="Times New Roman"/>
+          <w:color w:val="FF0000"/>
+          <w:sz w:val="24"/>
+          <w:szCs w:val="24"/>
+          <w:lang w:val="ru-RU"/>
+        </w:rPr>
+        <w:t>кейсы</w:t>
+      </w:r>
+      <w:r>
+        <w:rPr>
+          <w:rFonts w:ascii="Times New Roman" w:hAnsi="Times New Roman"/>
+          <w:color w:val="FF0000"/>
+          <w:sz w:val="24"/>
+          <w:szCs w:val="24"/>
+          <w:lang w:val="ru-RU"/>
+        </w:rPr>
+        <w:t xml:space="preserve"> </w:t>
+      </w:r>
+      <w:r>
+        <w:rPr>
+          <w:rFonts w:ascii="Times New Roman" w:hAnsi="Times New Roman"/>
+          <w:color w:val="FF0000"/>
+          <w:sz w:val="24"/>
+          <w:szCs w:val="24"/>
+          <w:lang w:val="ru-RU"/>
+        </w:rPr>
+        <w:t>в</w:t>
+      </w:r>
+      <w:r>
+        <w:rPr>
+          <w:rFonts w:ascii="Times New Roman" w:hAnsi="Times New Roman"/>
+          <w:color w:val="FF0000"/>
+          <w:sz w:val="24"/>
+          <w:szCs w:val="24"/>
+          <w:lang w:val="ru-RU"/>
+        </w:rPr>
+        <w:t xml:space="preserve"> </w:t>
+      </w:r>
+      <w:r>
+        <w:rPr>
+          <w:rFonts w:ascii="Times New Roman" w:hAnsi="Times New Roman"/>
+          <w:color w:val="FF0000"/>
+          <w:sz w:val="24"/>
+          <w:szCs w:val="24"/>
+          <w:lang w:val="ru-RU"/>
+        </w:rPr>
+        <w:t>аппендикс.</w:t>
+      </w:r>
+      <w:r>
+        <w:rPr>
+          <w:rFonts w:ascii="Times New Roman" w:hAnsi="Times New Roman"/>
+          <w:color w:val="FF0000"/>
+          <w:sz w:val="24"/>
+          <w:szCs w:val="24"/>
+          <w:lang w:val="ru-RU"/>
+        </w:rPr>
+        <w:t xml:space="preserve"> Тип что тесты были проверить, что реализованные функции соответствуют спецификации.</w:t>
+      </w:r>
+    </w:p>
+    <w:p>
+      <w:pPr>
         <w:pStyle w:val="1"/>
         <w:rPr>
           <w:lang w:val="en-US"/>
@@ -14558,12 +15173,34 @@
       <w:pPr>
         <w:spacing w:after="0" w:line="480" w:lineRule="auto"/>
         <w:rPr>
+          <w:rFonts w:ascii="Times New Roman" w:hAnsi="Times New Roman"/>
+          <w:color w:val="FF0000"/>
+          <w:sz w:val="24"/>
+          <w:szCs w:val="24"/>
+          <w:lang w:val="ru-RU"/>
+        </w:rPr>
+      </w:pPr>
+      <w:r>
+        <w:rPr>
+          <w:rFonts w:ascii="Times New Roman" w:hAnsi="Times New Roman"/>
+          <w:color w:val="FF0000"/>
+          <w:sz w:val="24"/>
+          <w:szCs w:val="24"/>
+          <w:lang w:val="ru-RU"/>
+        </w:rPr>
+        <w:t>Тесты проводились всего неделю – непоказательно. Надо бы сделать более хороший прототип и проводить тест 2-3 месяца, чтобы получить более реалистичные результаты.</w:t>
+      </w:r>
+    </w:p>
+    <w:p>
+      <w:pPr>
+        <w:spacing w:after="0" w:line="480" w:lineRule="auto"/>
+        <w:rPr>
           <w:rStyle w:val="10"/>
         </w:rPr>
       </w:pPr>
       <w:r>
         <w:rPr>
-          <w:lang w:val="en-US"/>
+          <w:lang w:val="ru-RU"/>
         </w:rPr>
         <w:br w:type="page"/>
       </w:r>
@@ -14637,7 +15274,7 @@
         </w:rPr>
         <w:t xml:space="preserve"> </w:t>
       </w:r>
-      <w:hyperlink r:id="rId21" w:history="1">
+      <w:hyperlink r:id="rId22" w:history="1">
         <w:r>
           <w:rPr>
             <w:rStyle w:val="a8"/>
@@ -14678,7 +15315,7 @@
         </w:rPr>
         <w:t xml:space="preserve">2. </w:t>
       </w:r>
-      <w:hyperlink r:id="rId22" w:history="1">
+      <w:hyperlink r:id="rId23" w:history="1">
         <w:r>
           <w:rPr>
             <w:rStyle w:val="a8"/>
@@ -14719,7 +15356,7 @@
         </w:rPr>
         <w:t xml:space="preserve">3. </w:t>
       </w:r>
-      <w:hyperlink r:id="rId23" w:history="1">
+      <w:hyperlink r:id="rId24" w:history="1">
         <w:r>
           <w:rPr>
             <w:rStyle w:val="a8"/>
@@ -14760,7 +15397,7 @@
         </w:rPr>
         <w:t xml:space="preserve">4. </w:t>
       </w:r>
-      <w:hyperlink r:id="rId24" w:history="1">
+      <w:hyperlink r:id="rId25" w:history="1">
         <w:r>
           <w:rPr>
             <w:rStyle w:val="a8"/>
@@ -14801,7 +15438,7 @@
         </w:rPr>
         <w:t xml:space="preserve">5. </w:t>
       </w:r>
-      <w:hyperlink r:id="rId25" w:history="1">
+      <w:hyperlink r:id="rId26" w:history="1">
         <w:r>
           <w:rPr>
             <w:rStyle w:val="a8"/>
@@ -14842,7 +15479,7 @@
         </w:rPr>
         <w:t xml:space="preserve">6. </w:t>
       </w:r>
-      <w:hyperlink r:id="rId26" w:history="1">
+      <w:hyperlink r:id="rId27" w:history="1">
         <w:r>
           <w:rPr>
             <w:rStyle w:val="a8"/>
@@ -14883,7 +15520,7 @@
         </w:rPr>
         <w:t xml:space="preserve">7. </w:t>
       </w:r>
-      <w:hyperlink r:id="rId27" w:history="1">
+      <w:hyperlink r:id="rId28" w:history="1">
         <w:r>
           <w:rPr>
             <w:rStyle w:val="a8"/>
@@ -14924,7 +15561,7 @@
         </w:rPr>
         <w:t xml:space="preserve">8. </w:t>
       </w:r>
-      <w:hyperlink r:id="rId28" w:history="1">
+      <w:hyperlink r:id="rId29" w:history="1">
         <w:r>
           <w:rPr>
             <w:rStyle w:val="a8"/>
@@ -14965,7 +15602,7 @@
         </w:rPr>
         <w:t xml:space="preserve">9. </w:t>
       </w:r>
-      <w:hyperlink r:id="rId29" w:history="1">
+      <w:hyperlink r:id="rId30" w:history="1">
         <w:r>
           <w:rPr>
             <w:rStyle w:val="a8"/>
@@ -15006,7 +15643,7 @@
         </w:rPr>
         <w:t xml:space="preserve">10. </w:t>
       </w:r>
-      <w:hyperlink r:id="rId30" w:history="1">
+      <w:hyperlink r:id="rId31" w:history="1">
         <w:r>
           <w:rPr>
             <w:rStyle w:val="a8"/>
@@ -15047,7 +15684,7 @@
         </w:rPr>
         <w:t xml:space="preserve">11. </w:t>
       </w:r>
-      <w:hyperlink r:id="rId31" w:history="1">
+      <w:hyperlink r:id="rId32" w:history="1">
         <w:r>
           <w:rPr>
             <w:rStyle w:val="a8"/>
@@ -15088,7 +15725,7 @@
         </w:rPr>
         <w:t xml:space="preserve">12. </w:t>
       </w:r>
-      <w:hyperlink r:id="rId32" w:history="1">
+      <w:hyperlink r:id="rId33" w:history="1">
         <w:r>
           <w:rPr>
             <w:rStyle w:val="a8"/>
@@ -15129,7 +15766,7 @@
         </w:rPr>
         <w:t xml:space="preserve">13. </w:t>
       </w:r>
-      <w:hyperlink r:id="rId33" w:history="1">
+      <w:hyperlink r:id="rId34" w:history="1">
         <w:r>
           <w:rPr>
             <w:rStyle w:val="a8"/>
@@ -15170,7 +15807,7 @@
         </w:rPr>
         <w:t xml:space="preserve">14. </w:t>
       </w:r>
-      <w:hyperlink r:id="rId34" w:history="1">
+      <w:hyperlink r:id="rId35" w:history="1">
         <w:r>
           <w:rPr>
             <w:rStyle w:val="a8"/>
@@ -15211,7 +15848,7 @@
         </w:rPr>
         <w:t xml:space="preserve">15. </w:t>
       </w:r>
-      <w:hyperlink r:id="rId35" w:history="1">
+      <w:hyperlink r:id="rId36" w:history="1">
         <w:r>
           <w:rPr>
             <w:rStyle w:val="a8"/>
@@ -15252,7 +15889,7 @@
         </w:rPr>
         <w:t xml:space="preserve">16. </w:t>
       </w:r>
-      <w:hyperlink r:id="rId36" w:history="1">
+      <w:hyperlink r:id="rId37" w:history="1">
         <w:r>
           <w:rPr>
             <w:rStyle w:val="a8"/>
@@ -15294,7 +15931,7 @@
         <w:lastRenderedPageBreak/>
         <w:t xml:space="preserve">17. </w:t>
       </w:r>
-      <w:hyperlink r:id="rId37" w:history="1">
+      <w:hyperlink r:id="rId38" w:history="1">
         <w:r>
           <w:rPr>
             <w:rStyle w:val="a8"/>
@@ -15326,7 +15963,7 @@
         </w:rPr>
         <w:t xml:space="preserve">18. </w:t>
       </w:r>
-      <w:hyperlink r:id="rId38" w:history="1">
+      <w:hyperlink r:id="rId39" w:history="1">
         <w:r>
           <w:rPr>
             <w:rStyle w:val="a8"/>
@@ -15366,7 +16003,7 @@
         </w:rPr>
         <w:t xml:space="preserve">19. </w:t>
       </w:r>
-      <w:hyperlink r:id="rId39" w:history="1">
+      <w:hyperlink r:id="rId40" w:history="1">
         <w:r>
           <w:rPr>
             <w:rStyle w:val="a8"/>
@@ -15406,7 +16043,7 @@
         </w:rPr>
         <w:t xml:space="preserve">20. </w:t>
       </w:r>
-      <w:hyperlink r:id="rId40" w:history="1">
+      <w:hyperlink r:id="rId41" w:history="1">
         <w:r>
           <w:rPr>
             <w:rStyle w:val="a8"/>
@@ -15652,7 +16289,7 @@
         </w:rPr>
         <w:t xml:space="preserve">24. </w:t>
       </w:r>
-      <w:hyperlink r:id="rId41" w:history="1">
+      <w:hyperlink r:id="rId42" w:history="1">
         <w:r>
           <w:rPr>
             <w:rStyle w:val="a8"/>
@@ -15692,7 +16329,7 @@
         </w:rPr>
         <w:t xml:space="preserve">25. </w:t>
       </w:r>
-      <w:hyperlink r:id="rId42" w:history="1">
+      <w:hyperlink r:id="rId43" w:history="1">
         <w:r>
           <w:rPr>
             <w:rStyle w:val="a8"/>
@@ -15732,7 +16369,7 @@
         </w:rPr>
         <w:t xml:space="preserve">26. </w:t>
       </w:r>
-      <w:hyperlink r:id="rId43" w:history="1">
+      <w:hyperlink r:id="rId44" w:history="1">
         <w:r>
           <w:rPr>
             <w:rStyle w:val="a8"/>
@@ -15763,7 +16400,7 @@
         </w:rPr>
         <w:t xml:space="preserve">27. </w:t>
       </w:r>
-      <w:hyperlink r:id="rId44" w:history="1">
+      <w:hyperlink r:id="rId45" w:history="1">
         <w:r>
           <w:rPr>
             <w:rStyle w:val="a8"/>
@@ -15803,7 +16440,7 @@
         </w:rPr>
         <w:t xml:space="preserve">28. </w:t>
       </w:r>
-      <w:hyperlink r:id="rId45" w:history="1">
+      <w:hyperlink r:id="rId46" w:history="1">
         <w:r>
           <w:rPr>
             <w:rStyle w:val="a8"/>
@@ -15834,7 +16471,7 @@
         </w:rPr>
         <w:t xml:space="preserve">29. </w:t>
       </w:r>
-      <w:hyperlink r:id="rId46" w:history="1">
+      <w:hyperlink r:id="rId47" w:history="1">
         <w:r>
           <w:rPr>
             <w:rStyle w:val="a8"/>
@@ -15874,7 +16511,7 @@
         </w:rPr>
         <w:t xml:space="preserve">30. </w:t>
       </w:r>
-      <w:hyperlink r:id="rId47" w:history="1">
+      <w:hyperlink r:id="rId48" w:history="1">
         <w:r>
           <w:rPr>
             <w:rStyle w:val="a8"/>
@@ -15914,7 +16551,7 @@
         </w:rPr>
         <w:t xml:space="preserve">31. </w:t>
       </w:r>
-      <w:hyperlink r:id="rId48" w:history="1">
+      <w:hyperlink r:id="rId49" w:history="1">
         <w:r>
           <w:rPr>
             <w:rStyle w:val="a8"/>
@@ -15954,7 +16591,7 @@
         </w:rPr>
         <w:t xml:space="preserve">32. </w:t>
       </w:r>
-      <w:hyperlink r:id="rId49" w:history="1">
+      <w:hyperlink r:id="rId50" w:history="1">
         <w:r>
           <w:rPr>
             <w:rStyle w:val="a8"/>
@@ -15994,7 +16631,7 @@
         </w:rPr>
         <w:t xml:space="preserve">33. </w:t>
       </w:r>
-      <w:hyperlink r:id="rId50" w:history="1">
+      <w:hyperlink r:id="rId51" w:history="1">
         <w:r>
           <w:rPr>
             <w:rStyle w:val="a8"/>
@@ -16034,7 +16671,7 @@
         </w:rPr>
         <w:t xml:space="preserve">34. </w:t>
       </w:r>
-      <w:hyperlink r:id="rId51" w:history="1">
+      <w:hyperlink r:id="rId52" w:history="1">
         <w:r>
           <w:rPr>
             <w:rStyle w:val="a8"/>
@@ -16074,7 +16711,7 @@
         </w:rPr>
         <w:t xml:space="preserve">35. </w:t>
       </w:r>
-      <w:hyperlink r:id="rId52" w:history="1">
+      <w:hyperlink r:id="rId53" w:history="1">
         <w:r>
           <w:rPr>
             <w:rStyle w:val="a8"/>
@@ -16114,7 +16751,7 @@
         </w:rPr>
         <w:t xml:space="preserve">36. </w:t>
       </w:r>
-      <w:hyperlink r:id="rId53" w:history="1">
+      <w:hyperlink r:id="rId54" w:history="1">
         <w:r>
           <w:rPr>
             <w:rStyle w:val="a8"/>
@@ -16198,6 +16835,7 @@
       <w:pPr>
         <w:rPr>
           <w:rFonts w:ascii="Times New Roman" w:hAnsi="Times New Roman"/>
+          <w:color w:val="FF0000"/>
           <w:sz w:val="24"/>
           <w:szCs w:val="24"/>
           <w:lang w:val="en-US"/>
@@ -16232,7 +16870,7 @@
         </w:rPr>
         <w:t xml:space="preserve"> </w:t>
       </w:r>
-      <w:hyperlink r:id="rId54" w:history="1">
+      <w:hyperlink r:id="rId55" w:history="1">
         <w:r>
           <w:rPr>
             <w:rStyle w:val="a8"/>
@@ -16271,16 +16909,104 @@
           <w:szCs w:val="24"/>
           <w:lang w:val="en-US"/>
         </w:rPr>
-        <w:t>3</w:t>
-      </w:r>
-      <w:r>
-        <w:rPr>
-          <w:rFonts w:ascii="Times New Roman" w:hAnsi="Times New Roman"/>
-          <w:sz w:val="24"/>
-          <w:szCs w:val="24"/>
-          <w:lang w:val="en-US"/>
-        </w:rPr>
-        <w:t>9</w:t>
+        <w:t xml:space="preserve">39. </w:t>
+      </w:r>
+      <w:hyperlink r:id="rId56" w:history="1">
+        <w:r>
+          <w:rPr>
+            <w:rStyle w:val="a8"/>
+            <w:rFonts w:ascii="Times New Roman" w:hAnsi="Times New Roman"/>
+            <w:sz w:val="24"/>
+            <w:szCs w:val="24"/>
+            <w:lang w:val="en-US"/>
+          </w:rPr>
+          <w:t>https://www.britannica.com/technology/client-server-architecture</w:t>
+        </w:r>
+      </w:hyperlink>
+      <w:r>
+        <w:rPr>
+          <w:rFonts w:ascii="Times New Roman" w:hAnsi="Times New Roman"/>
+          <w:sz w:val="24"/>
+          <w:szCs w:val="24"/>
+          <w:lang w:val="en-US"/>
+        </w:rPr>
+        <w:t xml:space="preserve"> </w:t>
+      </w:r>
+    </w:p>
+    <w:p>
+      <w:pPr>
+        <w:rPr>
+          <w:rFonts w:ascii="Times New Roman" w:hAnsi="Times New Roman"/>
+          <w:sz w:val="24"/>
+          <w:szCs w:val="24"/>
+          <w:lang w:val="en-US"/>
+        </w:rPr>
+      </w:pPr>
+      <w:r>
+        <w:rPr>
+          <w:rFonts w:ascii="Times New Roman" w:hAnsi="Times New Roman"/>
+          <w:sz w:val="24"/>
+          <w:szCs w:val="24"/>
+          <w:lang w:val="en-US"/>
+        </w:rPr>
+        <w:t xml:space="preserve">40. </w:t>
+      </w:r>
+      <w:r>
+        <w:rPr>
+          <w:rFonts w:ascii="Times New Roman" w:hAnsi="Times New Roman"/>
+          <w:sz w:val="24"/>
+          <w:szCs w:val="24"/>
+          <w:lang w:val="en-US"/>
+        </w:rPr>
+        <w:t xml:space="preserve">Jadhav MA, Sawant BR, Deshmukh A. Single page application using </w:t>
+      </w:r>
+      <w:proofErr w:type="spellStart"/>
+      <w:r>
+        <w:rPr>
+          <w:rFonts w:ascii="Times New Roman" w:hAnsi="Times New Roman"/>
+          <w:sz w:val="24"/>
+          <w:szCs w:val="24"/>
+          <w:lang w:val="en-US"/>
+        </w:rPr>
+        <w:t>angularjs</w:t>
+      </w:r>
+      <w:proofErr w:type="spellEnd"/>
+      <w:r>
+        <w:rPr>
+          <w:rFonts w:ascii="Times New Roman" w:hAnsi="Times New Roman"/>
+          <w:sz w:val="24"/>
+          <w:szCs w:val="24"/>
+          <w:lang w:val="en-US"/>
+        </w:rPr>
+        <w:t>. International Journal of Computer Science and Information Technologies. 2015;6(3):2876-9.</w:t>
+      </w:r>
+    </w:p>
+    <w:p>
+      <w:pPr>
+        <w:rPr>
+          <w:rFonts w:ascii="Times New Roman" w:hAnsi="Times New Roman"/>
+          <w:sz w:val="24"/>
+          <w:szCs w:val="24"/>
+          <w:lang w:val="en-US"/>
+        </w:rPr>
+      </w:pPr>
+      <w:r>
+        <w:rPr>
+          <w:rFonts w:ascii="Times New Roman" w:hAnsi="Times New Roman"/>
+          <w:sz w:val="24"/>
+          <w:szCs w:val="24"/>
+          <w:lang w:val="en-US"/>
+        </w:rPr>
+        <w:t>4</w:t>
+      </w:r>
+      <w:r>
+        <w:rPr>
+          <w:rFonts w:ascii="Times New Roman" w:hAnsi="Times New Roman"/>
+          <w:sz w:val="24"/>
+          <w:szCs w:val="24"/>
+          <w:lang w:val="en-US"/>
+        </w:rPr>
+        <w:t>1</w:t>
       </w:r>
       <w:r>
         <w:rPr>
@@ -20775,7 +21501,7 @@
 </file>
 
 <file path=customXml/itemProps1.xml><?xml version="1.0" encoding="utf-8"?>
-<ds:datastoreItem xmlns:ds="http://schemas.openxmlformats.org/officeDocument/2006/customXml" ds:itemID="{737589CA-792E-4258-8A31-3B322F92DF40}">
+<ds:datastoreItem xmlns:ds="http://schemas.openxmlformats.org/officeDocument/2006/customXml" ds:itemID="{D8ADB7C4-E570-4A71-BAD4-9191A7D33629}">
   <ds:schemaRefs>
     <ds:schemaRef ds:uri="http://schemas.openxmlformats.org/officeDocument/2006/bibliography"/>
   </ds:schemaRefs>

</xml_diff>

<commit_message>
Added images to implementation chapter.
</commit_message>
<xml_diff>
--- a/Report.docx
+++ b/Report.docx
@@ -10973,7 +10973,7 @@
         </w:rPr>
         <w:lastRenderedPageBreak/>
         <w:pict w14:anchorId="670DC24C">
-          <v:shape id="_x0000_i1040" type="#_x0000_t75" style="width:314.4pt;height:497.4pt">
+          <v:shape id="_x0000_i1025" type="#_x0000_t75" style="width:314.4pt;height:497.4pt">
             <v:imagedata r:id="rId12" o:title="Design"/>
           </v:shape>
         </w:pict>
@@ -11229,7 +11229,7 @@
           <w:noProof/>
         </w:rPr>
         <w:pict w14:anchorId="5B5B56DD">
-          <v:shape id="Рисунок 1" o:spid="_x0000_i1029" type="#_x0000_t75" style="width:408pt;height:182.4pt;visibility:visible;mso-wrap-style:square">
+          <v:shape id="Рисунок 1" o:spid="_x0000_i1026" type="#_x0000_t75" style="width:408pt;height:182.4pt;visibility:visible;mso-wrap-style:square">
             <v:imagedata r:id="rId13" o:title=""/>
           </v:shape>
         </w:pict>
@@ -11526,7 +11526,7 @@
           <w:noProof/>
         </w:rPr>
         <w:pict w14:anchorId="526965A3">
-          <v:shape id="_x0000_i1030" type="#_x0000_t75" style="width:274.2pt;height:292.8pt;visibility:visible;mso-wrap-style:square">
+          <v:shape id="_x0000_i1027" type="#_x0000_t75" style="width:274.2pt;height:292.8pt;visibility:visible;mso-wrap-style:square">
             <v:imagedata r:id="rId14" o:title=""/>
           </v:shape>
         </w:pict>
@@ -12490,7 +12490,7 @@
         </w:rPr>
         <w:lastRenderedPageBreak/>
         <w:pict w14:anchorId="2AEA4F68">
-          <v:shape id="_x0000_i1031" type="#_x0000_t75" style="width:430.8pt;height:330pt">
+          <v:shape id="_x0000_i1028" type="#_x0000_t75" style="width:430.8pt;height:330pt">
             <v:imagedata r:id="rId15" o:title="RelationalDatabase (1)"/>
           </v:shape>
         </w:pict>
@@ -12968,7 +12968,7 @@
           <w:lang w:val="en-US"/>
         </w:rPr>
         <w:pict w14:anchorId="667F4E92">
-          <v:shape id="_x0000_i1032" type="#_x0000_t75" style="width:430.8pt;height:235.2pt">
+          <v:shape id="_x0000_i1029" type="#_x0000_t75" style="width:430.8pt;height:235.2pt">
             <v:imagedata r:id="rId16" o:title="NonRelationalDatabase"/>
           </v:shape>
         </w:pict>
@@ -13046,20 +13046,20 @@
       <w:pPr>
         <w:pStyle w:val="1"/>
         <w:rPr>
-          <w:lang w:val="ru-RU"/>
+          <w:lang w:val="en-US"/>
         </w:rPr>
       </w:pPr>
       <w:bookmarkStart w:id="17" w:name="_Toc521001283"/>
       <w:r>
         <w:rPr>
-          <w:lang w:val="ru-RU"/>
+          <w:lang w:val="en-US"/>
         </w:rPr>
         <w:lastRenderedPageBreak/>
         <w:t>4</w:t>
       </w:r>
       <w:r>
         <w:rPr>
-          <w:lang w:val="ru-RU"/>
+          <w:lang w:val="en-US"/>
         </w:rPr>
         <w:t xml:space="preserve">. </w:t>
       </w:r>
@@ -13086,7 +13086,7 @@
       </w:r>
       <w:r>
         <w:rPr>
-          <w:lang w:val="ru-RU"/>
+          <w:lang w:val="en-US"/>
         </w:rPr>
         <w:t xml:space="preserve">1 </w:t>
       </w:r>
@@ -13220,7 +13220,53 @@
     </w:p>
     <w:p>
       <w:pPr>
+        <w:spacing w:after="0" w:line="480" w:lineRule="auto"/>
+        <w:jc w:val="center"/>
+        <w:rPr>
+          <w:rFonts w:ascii="Times New Roman" w:hAnsi="Times New Roman"/>
+          <w:sz w:val="24"/>
+          <w:szCs w:val="24"/>
+          <w:lang w:val="en-US"/>
+        </w:rPr>
+      </w:pPr>
+      <w:r>
+        <w:rPr>
+          <w:rFonts w:ascii="Times New Roman" w:hAnsi="Times New Roman"/>
+          <w:sz w:val="24"/>
+          <w:szCs w:val="24"/>
+          <w:lang w:val="en-US"/>
+        </w:rPr>
+        <w:pict w14:anchorId="712E45FC">
+          <v:shape id="_x0000_i1038" type="#_x0000_t75" style="width:300pt;height:166.8pt">
+            <v:imagedata r:id="rId17" o:title="Server-side-diagram"/>
+          </v:shape>
+        </w:pict>
+      </w:r>
+    </w:p>
+    <w:p>
+      <w:pPr>
         <w:spacing w:line="480" w:lineRule="auto"/>
+        <w:jc w:val="center"/>
+        <w:rPr>
+          <w:rFonts w:ascii="Times New Roman" w:hAnsi="Times New Roman"/>
+          <w:sz w:val="24"/>
+          <w:szCs w:val="24"/>
+          <w:lang w:val="en-US"/>
+        </w:rPr>
+      </w:pPr>
+      <w:r>
+        <w:rPr>
+          <w:rFonts w:ascii="Times New Roman" w:hAnsi="Times New Roman"/>
+          <w:sz w:val="24"/>
+          <w:szCs w:val="24"/>
+          <w:lang w:val="en-US"/>
+        </w:rPr>
+        <w:t>Figure 4.1 Design of server-side part of Intelligent Expense Manager</w:t>
+      </w:r>
+    </w:p>
+    <w:p>
+      <w:pPr>
+        <w:spacing w:line="480" w:lineRule="auto"/>
         <w:rPr>
           <w:rFonts w:ascii="Times New Roman" w:hAnsi="Times New Roman"/>
           <w:sz w:val="24"/>
@@ -13399,7 +13445,7 @@
           <w:rFonts w:ascii="Times New Roman" w:hAnsi="Times New Roman"/>
           <w:sz w:val="24"/>
           <w:szCs w:val="24"/>
-          <w:lang w:val="ru-RU"/>
+          <w:lang w:val="en-US"/>
         </w:rPr>
       </w:pPr>
       <w:r>
@@ -13436,7 +13482,17 @@
           <w:szCs w:val="24"/>
           <w:lang w:val="en-US"/>
         </w:rPr>
-        <w:t xml:space="preserve"> from the database; some of them are modified or created specially to provide clients with</w:t>
+        <w:t xml:space="preserve"> from the database; some of them are modified or created specially to </w:t>
+      </w:r>
+      <w:r>
+        <w:rPr>
+          <w:rFonts w:ascii="Times New Roman" w:hAnsi="Times New Roman"/>
+          <w:sz w:val="24"/>
+          <w:szCs w:val="24"/>
+          <w:lang w:val="en-US"/>
+        </w:rPr>
+        <w:lastRenderedPageBreak/>
+        <w:t>provide clients with</w:t>
       </w:r>
       <w:r>
         <w:rPr>
@@ -13651,46 +13707,186 @@
         <w:rPr>
           <w:lang w:val="en-US"/>
         </w:rPr>
+        <w:t>4.2 Client-side implementation</w:t>
+      </w:r>
+    </w:p>
+    <w:p>
+      <w:pPr>
+        <w:spacing w:line="480" w:lineRule="auto"/>
+        <w:rPr>
+          <w:rFonts w:ascii="Times New Roman" w:hAnsi="Times New Roman"/>
+          <w:sz w:val="24"/>
+          <w:szCs w:val="24"/>
+          <w:lang w:val="en-US"/>
+        </w:rPr>
+      </w:pPr>
+      <w:r>
+        <w:rPr>
+          <w:rFonts w:ascii="Times New Roman" w:hAnsi="Times New Roman"/>
+          <w:sz w:val="24"/>
+          <w:szCs w:val="24"/>
+          <w:lang w:val="en-US"/>
+        </w:rPr>
+        <w:t xml:space="preserve">Angular is a framework for creating client applications in HTML and TypeScript. (44) Angular application has many </w:t>
+      </w:r>
+      <w:r>
+        <w:rPr>
+          <w:rFonts w:ascii="Times New Roman" w:hAnsi="Times New Roman"/>
+          <w:sz w:val="24"/>
+          <w:szCs w:val="24"/>
+          <w:lang w:val="en-US"/>
+        </w:rPr>
+        <w:t xml:space="preserve">components </w:t>
+      </w:r>
+      <w:proofErr w:type="spellStart"/>
+      <w:r>
+        <w:rPr>
+          <w:rFonts w:ascii="Times New Roman" w:hAnsi="Times New Roman"/>
+          <w:sz w:val="24"/>
+          <w:szCs w:val="24"/>
+          <w:lang w:val="en-US"/>
+        </w:rPr>
+        <w:t>wi</w:t>
+      </w:r>
+      <w:r>
+        <w:rPr>
+          <w:rFonts w:ascii="Times New Roman" w:hAnsi="Times New Roman"/>
+          <w:sz w:val="24"/>
+          <w:szCs w:val="24"/>
+          <w:lang w:val="en-US"/>
+        </w:rPr>
+        <w:t>ch</w:t>
+      </w:r>
+      <w:proofErr w:type="spellEnd"/>
+      <w:r>
+        <w:rPr>
+          <w:rFonts w:ascii="Times New Roman" w:hAnsi="Times New Roman"/>
+          <w:sz w:val="24"/>
+          <w:szCs w:val="24"/>
+          <w:lang w:val="en-US"/>
+        </w:rPr>
+        <w:t xml:space="preserve"> are associated with an HTML template. </w:t>
+      </w:r>
+      <w:r>
+        <w:rPr>
+          <w:rFonts w:ascii="Times New Roman" w:hAnsi="Times New Roman"/>
+          <w:sz w:val="24"/>
+          <w:szCs w:val="24"/>
+          <w:lang w:val="en-US"/>
+        </w:rPr>
+        <w:t xml:space="preserve">(44) </w:t>
+      </w:r>
+      <w:r>
+        <w:rPr>
+          <w:rFonts w:ascii="Times New Roman" w:hAnsi="Times New Roman"/>
+          <w:sz w:val="24"/>
+          <w:szCs w:val="24"/>
+          <w:lang w:val="en-US"/>
+        </w:rPr>
+        <w:t xml:space="preserve">Component and template together define a view. Before a view is displayed, templates are modified according to components program logic and data. </w:t>
+      </w:r>
+      <w:r>
+        <w:rPr>
+          <w:rFonts w:ascii="Times New Roman" w:hAnsi="Times New Roman"/>
+          <w:sz w:val="24"/>
+          <w:szCs w:val="24"/>
+          <w:lang w:val="en-US"/>
+        </w:rPr>
+        <w:t xml:space="preserve">(44) </w:t>
+      </w:r>
+      <w:r>
+        <w:rPr>
+          <w:rFonts w:ascii="Times New Roman" w:hAnsi="Times New Roman"/>
+          <w:sz w:val="24"/>
+          <w:szCs w:val="24"/>
+          <w:lang w:val="en-US"/>
+        </w:rPr>
+        <w:t>For special functionality which is not directly associated with views, components use services. Services are injected into components as dependencies which makes the code modular and reusable.</w:t>
+      </w:r>
+      <w:r>
+        <w:rPr>
+          <w:rFonts w:ascii="Times New Roman" w:hAnsi="Times New Roman"/>
+          <w:sz w:val="24"/>
+          <w:szCs w:val="24"/>
+          <w:lang w:val="en-US"/>
+        </w:rPr>
+        <w:t xml:space="preserve"> (44)</w:t>
+      </w:r>
+      <w:r>
+        <w:rPr>
+          <w:rFonts w:ascii="Times New Roman" w:hAnsi="Times New Roman"/>
+          <w:sz w:val="24"/>
+          <w:szCs w:val="24"/>
+          <w:lang w:val="en-US"/>
+        </w:rPr>
+        <w:t xml:space="preserve"> Figure 4.2 </w:t>
+      </w:r>
+      <w:r>
+        <w:rPr>
+          <w:rFonts w:ascii="Times New Roman" w:hAnsi="Times New Roman"/>
+          <w:sz w:val="24"/>
+          <w:szCs w:val="24"/>
+          <w:lang w:val="en-US"/>
+        </w:rPr>
+        <w:t>shows how the basic Angular blocks are connected.</w:t>
+      </w:r>
+    </w:p>
+    <w:p>
+      <w:pPr>
+        <w:spacing w:line="480" w:lineRule="auto"/>
+        <w:rPr>
+          <w:rFonts w:ascii="Times New Roman" w:hAnsi="Times New Roman"/>
+          <w:sz w:val="24"/>
+          <w:szCs w:val="24"/>
+          <w:lang w:val="en-US"/>
+        </w:rPr>
+      </w:pPr>
+    </w:p>
+    <w:p>
+      <w:pPr>
+        <w:spacing w:after="0" w:line="480" w:lineRule="auto"/>
+        <w:jc w:val="center"/>
+        <w:rPr>
+          <w:rFonts w:ascii="Times New Roman" w:hAnsi="Times New Roman"/>
+          <w:sz w:val="24"/>
+          <w:szCs w:val="24"/>
+          <w:lang w:val="en-US"/>
+        </w:rPr>
+      </w:pPr>
+      <w:r>
+        <w:rPr>
+          <w:rFonts w:ascii="Times New Roman" w:hAnsi="Times New Roman"/>
+          <w:sz w:val="24"/>
+          <w:szCs w:val="24"/>
+          <w:lang w:val="en-US"/>
+        </w:rPr>
         <w:lastRenderedPageBreak/>
-        <w:t>4.2 Client-side implementation</w:t>
+        <w:pict w14:anchorId="318D7ECA">
+          <v:shape id="_x0000_i1041" type="#_x0000_t75" style="width:258.6pt;height:133.2pt">
+            <v:imagedata r:id="rId18" o:title="Client-side-diagram"/>
+          </v:shape>
+        </w:pict>
       </w:r>
     </w:p>
     <w:p>
       <w:pPr>
         <w:spacing w:line="480" w:lineRule="auto"/>
-        <w:rPr>
-          <w:rFonts w:ascii="Times New Roman" w:hAnsi="Times New Roman"/>
-          <w:sz w:val="24"/>
-          <w:szCs w:val="24"/>
-          <w:lang w:val="en-US"/>
-        </w:rPr>
-      </w:pPr>
-      <w:r>
-        <w:rPr>
-          <w:rFonts w:ascii="Times New Roman" w:hAnsi="Times New Roman"/>
-          <w:sz w:val="24"/>
-          <w:szCs w:val="24"/>
-          <w:lang w:val="en-US"/>
-        </w:rPr>
-        <w:t xml:space="preserve">Angular is a framework for creating client applications in HTML and TypeScript. (44) Angular application has many </w:t>
-      </w:r>
-      <w:r>
-        <w:rPr>
-          <w:rFonts w:ascii="Times New Roman" w:hAnsi="Times New Roman"/>
-          <w:sz w:val="24"/>
-          <w:szCs w:val="24"/>
-          <w:lang w:val="en-US"/>
-        </w:rPr>
-        <w:t xml:space="preserve">components with are associated with an HTML template. Component and template together define a view. Before a view is displayed, templates are modified according to components program logic and data. For special functionality which is not directly associated with views, components use services. Services are injected into components as dependencies which makes the code modular and reusable. Figure 4.2 </w:t>
-      </w:r>
-      <w:r>
-        <w:rPr>
-          <w:rFonts w:ascii="Times New Roman" w:hAnsi="Times New Roman"/>
-          <w:sz w:val="24"/>
-          <w:szCs w:val="24"/>
-          <w:lang w:val="en-US"/>
-        </w:rPr>
-        <w:t>shows how the basic Angular blocks are connected.</w:t>
+        <w:jc w:val="center"/>
+        <w:rPr>
+          <w:rFonts w:ascii="Times New Roman" w:hAnsi="Times New Roman"/>
+          <w:sz w:val="24"/>
+          <w:szCs w:val="24"/>
+          <w:lang w:val="en-US"/>
+        </w:rPr>
+      </w:pPr>
+      <w:r>
+        <w:rPr>
+          <w:rFonts w:ascii="Times New Roman" w:hAnsi="Times New Roman"/>
+          <w:sz w:val="24"/>
+          <w:szCs w:val="24"/>
+          <w:lang w:val="en-US"/>
+        </w:rPr>
+        <w:t>Figure 4.2 Client-side design of Intelligent Expense Manager</w:t>
       </w:r>
     </w:p>
     <w:p>
@@ -13712,10 +13908,67 @@
         </w:rPr>
         <w:t>The client-side application is divided into two parts: secure-app and unsecure-app. Unsecure-app contains components, models and services which are used before user signs in the application. Secure-app describes the main functionality and contains its own models, services and feature views. Logic and data for specific app functionality is held by feature view. Feature views include: expenses, shared-expenses, new-expense, profile-settings, debts, reports. A view hierarchy is displayed in Figure 4.3.</w:t>
       </w:r>
+      <w:r>
+        <w:rPr>
+          <w:rFonts w:ascii="Times New Roman" w:hAnsi="Times New Roman"/>
+          <w:sz w:val="24"/>
+          <w:szCs w:val="24"/>
+          <w:lang w:val="en-US"/>
+        </w:rPr>
+        <w:t xml:space="preserve"> Secure-app services send requests to the web API to retrieve the data from server or to change it.</w:t>
+      </w:r>
+    </w:p>
+    <w:p>
+      <w:pPr>
+        <w:spacing w:after="0" w:line="480" w:lineRule="auto"/>
+        <w:jc w:val="center"/>
+        <w:rPr>
+          <w:rFonts w:ascii="Times New Roman" w:hAnsi="Times New Roman"/>
+          <w:sz w:val="24"/>
+          <w:szCs w:val="24"/>
+          <w:lang w:val="en-US"/>
+        </w:rPr>
+      </w:pPr>
+      <w:r>
+        <w:rPr>
+          <w:rFonts w:ascii="Times New Roman" w:hAnsi="Times New Roman"/>
+          <w:sz w:val="24"/>
+          <w:szCs w:val="24"/>
+          <w:lang w:val="en-US"/>
+        </w:rPr>
+        <w:pict w14:anchorId="22D0E731">
+          <v:shape id="_x0000_i1044" type="#_x0000_t75" style="width:406.2pt;height:151.2pt">
+            <v:imagedata r:id="rId19" o:title="View-hierarchy"/>
+          </v:shape>
+        </w:pict>
+      </w:r>
+      <w:bookmarkStart w:id="18" w:name="_GoBack"/>
+      <w:bookmarkEnd w:id="18"/>
     </w:p>
     <w:p>
       <w:pPr>
         <w:spacing w:line="480" w:lineRule="auto"/>
+        <w:jc w:val="center"/>
+        <w:rPr>
+          <w:rFonts w:ascii="Times New Roman" w:hAnsi="Times New Roman"/>
+          <w:sz w:val="24"/>
+          <w:szCs w:val="24"/>
+          <w:lang w:val="en-US"/>
+        </w:rPr>
+      </w:pPr>
+      <w:r>
+        <w:rPr>
+          <w:rFonts w:ascii="Times New Roman" w:hAnsi="Times New Roman"/>
+          <w:sz w:val="24"/>
+          <w:szCs w:val="24"/>
+          <w:lang w:val="en-US"/>
+        </w:rPr>
+        <w:t>Figure 4.3 View hierarchy of Intelligent Expense Manager</w:t>
+      </w:r>
+    </w:p>
+    <w:p>
+      <w:pPr>
+        <w:spacing w:line="480" w:lineRule="auto"/>
         <w:rPr>
           <w:rFonts w:ascii="Times New Roman" w:hAnsi="Times New Roman"/>
           <w:sz w:val="24"/>
@@ -13813,6 +14066,7 @@
         <w:rPr>
           <w:lang w:val="en-US"/>
         </w:rPr>
+        <w:lastRenderedPageBreak/>
         <w:t>4.3 Implementation of smart notification algorithm</w:t>
       </w:r>
     </w:p>
@@ -14033,17 +14287,7 @@
           <w:szCs w:val="24"/>
           <w:lang w:val="en-US"/>
         </w:rPr>
-        <w:t xml:space="preserve">deally it should also help them to save more money. By entering or collecting user’s </w:t>
-      </w:r>
-      <w:r>
-        <w:rPr>
-          <w:rFonts w:ascii="Times New Roman" w:hAnsi="Times New Roman"/>
-          <w:sz w:val="24"/>
-          <w:szCs w:val="24"/>
-          <w:lang w:val="en-US"/>
-        </w:rPr>
-        <w:lastRenderedPageBreak/>
-        <w:t>everyday transactions, the application accumulates important information about user’s expenditures which can be used to predict the future expenses and decide whether the user is going to meet his/her budget in this month or not.</w:t>
+        <w:t>deally it should also help them to save more money. By entering or collecting user’s everyday transactions, the application accumulates important information about user’s expenditures which can be used to predict the future expenses and decide whether the user is going to meet his/her budget in this month or not.</w:t>
       </w:r>
       <w:r>
         <w:rPr>
@@ -14277,7 +14521,17 @@
           <w:szCs w:val="24"/>
           <w:lang w:val="en-US"/>
         </w:rPr>
-        <w:t>510, the manager should send the notification with the following information: “You are getting closer to your limit! Reduce your expenses if you do not want to overspend this month.” This algorithm is very straightforward, but not very powerful. The problem is that</w:t>
+        <w:t xml:space="preserve">510, the manager should send the notification with the following information: “You are getting closer to your limit! Reduce your expenses if you do not want </w:t>
+      </w:r>
+      <w:r>
+        <w:rPr>
+          <w:rFonts w:ascii="Times New Roman" w:hAnsi="Times New Roman"/>
+          <w:sz w:val="24"/>
+          <w:szCs w:val="24"/>
+          <w:lang w:val="en-US"/>
+        </w:rPr>
+        <w:lastRenderedPageBreak/>
+        <w:t>to overspend this month.” This algorithm is very straightforward, but not very powerful. The problem is that</w:t>
       </w:r>
       <w:r>
         <w:rPr>
@@ -14306,7 +14560,6 @@
           <w:szCs w:val="24"/>
           <w:lang w:val="en-US"/>
         </w:rPr>
-        <w:lastRenderedPageBreak/>
         <w:t xml:space="preserve">The abovementioned solution can be improved </w:t>
       </w:r>
       <w:proofErr w:type="gramStart"/>
@@ -14497,8 +14750,8 @@
         </w:rPr>
         <w:lastRenderedPageBreak/>
         <w:pict w14:anchorId="0C355114">
-          <v:shape id="_x0000_i1075" type="#_x0000_t75" style="width:451.2pt;height:322.8pt">
-            <v:imagedata r:id="rId17" o:title="NotificationAlgorithm (2)"/>
+          <v:shape id="_x0000_i1030" type="#_x0000_t75" style="width:451.2pt;height:322.8pt">
+            <v:imagedata r:id="rId20" o:title="NotificationAlgorithm (2)"/>
           </v:shape>
         </w:pict>
       </w:r>
@@ -14634,8 +14887,8 @@
         </w:rPr>
         <w:lastRenderedPageBreak/>
         <w:pict w14:anchorId="6C2B47C5">
-          <v:shape id="_x0000_i1078" type="#_x0000_t75" style="width:425.4pt;height:564pt">
-            <v:imagedata r:id="rId18" o:title="CalculateNewBalance"/>
+          <v:shape id="_x0000_i1031" type="#_x0000_t75" style="width:425.4pt;height:564pt">
+            <v:imagedata r:id="rId21" o:title="CalculateNewBalance"/>
           </v:shape>
         </w:pict>
       </w:r>
@@ -14939,25 +15192,7 @@
           <w:szCs w:val="24"/>
           <w:lang w:val="en-US"/>
         </w:rPr>
-        <w:t xml:space="preserve">. </w:t>
-      </w:r>
-      <w:r>
-        <w:rPr>
-          <w:rFonts w:ascii="Times New Roman" w:hAnsi="Times New Roman"/>
-          <w:sz w:val="24"/>
-          <w:szCs w:val="24"/>
-          <w:lang w:val="en-US"/>
-        </w:rPr>
-        <w:t>The system calculates the minimum which Alice requires for decent living till the end of the month based on her entered budgets</w:t>
-      </w:r>
-      <w:r>
-        <w:rPr>
-          <w:rFonts w:ascii="Times New Roman" w:hAnsi="Times New Roman"/>
-          <w:sz w:val="24"/>
-          <w:szCs w:val="24"/>
-          <w:lang w:val="en-US"/>
-        </w:rPr>
-        <w:t>:</w:t>
+        <w:t>. The system calculates the minimum which Alice requires for decent living till the end of the month based on her entered budgets:</w:t>
       </w:r>
       <w:r>
         <w:rPr>
@@ -15449,7 +15684,25 @@
           <w:szCs w:val="24"/>
           <w:lang w:val="en-US"/>
         </w:rPr>
-        <w:t>60. Therefore, Alice has reached it and the system sends her the warning notification and changes its interface to alert red state.</w:t>
+        <w:t xml:space="preserve">60. Therefore, Alice has reached it and the system sends her the warning notification and changes its interface to </w:t>
+      </w:r>
+      <w:r>
+        <w:rPr>
+          <w:rFonts w:ascii="Times New Roman" w:hAnsi="Times New Roman"/>
+          <w:sz w:val="24"/>
+          <w:szCs w:val="24"/>
+          <w:lang w:val="en-US"/>
+        </w:rPr>
+        <w:t xml:space="preserve">red </w:t>
+      </w:r>
+      <w:r>
+        <w:rPr>
+          <w:rFonts w:ascii="Times New Roman" w:hAnsi="Times New Roman"/>
+          <w:sz w:val="24"/>
+          <w:szCs w:val="24"/>
+          <w:lang w:val="en-US"/>
+        </w:rPr>
+        <w:t>alert state.</w:t>
       </w:r>
     </w:p>
     <w:p>
@@ -15797,8 +16050,6 @@
         </w:rPr>
         <w:t>6.</w:t>
       </w:r>
-      <w:bookmarkStart w:id="18" w:name="_GoBack"/>
-      <w:bookmarkEnd w:id="18"/>
       <w:r>
         <w:rPr>
           <w:rFonts w:ascii="Times New Roman" w:hAnsi="Times New Roman"/>
@@ -15828,8 +16079,8 @@
         </w:rPr>
         <w:lastRenderedPageBreak/>
         <w:pict w14:anchorId="1DEFF66C">
-          <v:shape id="_x0000_i1044" type="#_x0000_t75" style="width:144.6pt;height:258pt">
-            <v:imagedata r:id="rId19" o:title="2_all_expenses"/>
+          <v:shape id="_x0000_i1032" type="#_x0000_t75" style="width:144.6pt;height:258pt">
+            <v:imagedata r:id="rId22" o:title="2_all_expenses"/>
           </v:shape>
         </w:pict>
       </w:r>
@@ -15841,8 +16092,8 @@
           <w:lang w:val="en-US"/>
         </w:rPr>
         <w:pict w14:anchorId="758B3181">
-          <v:shape id="_x0000_i1045" type="#_x0000_t75" style="width:144.6pt;height:258pt">
-            <v:imagedata r:id="rId20" o:title="3_shared_expenses"/>
+          <v:shape id="_x0000_i1033" type="#_x0000_t75" style="width:144.6pt;height:258pt">
+            <v:imagedata r:id="rId23" o:title="3_shared_expenses"/>
           </v:shape>
         </w:pict>
       </w:r>
@@ -15854,8 +16105,8 @@
           <w:lang w:val="en-US"/>
         </w:rPr>
         <w:pict w14:anchorId="5FFC6B3F">
-          <v:shape id="_x0000_i1046" type="#_x0000_t75" style="width:145.2pt;height:257.4pt">
-            <v:imagedata r:id="rId21" o:title="4_new_expense"/>
+          <v:shape id="_x0000_i1034" type="#_x0000_t75" style="width:145.2pt;height:257.4pt">
+            <v:imagedata r:id="rId24" o:title="4_new_expense"/>
           </v:shape>
         </w:pict>
       </w:r>
@@ -15867,8 +16118,8 @@
           <w:lang w:val="en-US"/>
         </w:rPr>
         <w:pict w14:anchorId="52212B90">
-          <v:shape id="_x0000_i1066" type="#_x0000_t75" style="width:145.2pt;height:257.4pt">
-            <v:imagedata r:id="rId22" o:title="5_profile_settings"/>
+          <v:shape id="_x0000_i1035" type="#_x0000_t75" style="width:145.2pt;height:257.4pt">
+            <v:imagedata r:id="rId25" o:title="5_profile_settings"/>
           </v:shape>
         </w:pict>
       </w:r>
@@ -15880,8 +16131,8 @@
           <w:lang w:val="en-US"/>
         </w:rPr>
         <w:pict w14:anchorId="23CBBF26">
-          <v:shape id="_x0000_i1048" type="#_x0000_t75" style="width:144.6pt;height:257.4pt">
-            <v:imagedata r:id="rId23" o:title="7_warning"/>
+          <v:shape id="_x0000_i1036" type="#_x0000_t75" style="width:144.6pt;height:257.4pt">
+            <v:imagedata r:id="rId26" o:title="7_warning"/>
           </v:shape>
         </w:pict>
       </w:r>
@@ -15893,8 +16144,8 @@
           <w:lang w:val="en-US"/>
         </w:rPr>
         <w:pict w14:anchorId="35B46D54">
-          <v:shape id="_x0000_i1049" type="#_x0000_t75" style="width:144.6pt;height:257.4pt">
-            <v:imagedata r:id="rId24" o:title="8_congratulations"/>
+          <v:shape id="_x0000_i1037" type="#_x0000_t75" style="width:144.6pt;height:257.4pt">
+            <v:imagedata r:id="rId27" o:title="8_congratulations"/>
           </v:shape>
         </w:pict>
       </w:r>
@@ -17681,6 +17932,7 @@
                 <w:szCs w:val="24"/>
                 <w:lang w:val="en-US"/>
               </w:rPr>
+              <w:lastRenderedPageBreak/>
               <w:t>5</w:t>
             </w:r>
           </w:p>
@@ -17726,7 +17978,7 @@
                 <w:rFonts w:ascii="Times New Roman" w:hAnsi="Times New Roman"/>
                 <w:sz w:val="24"/>
                 <w:szCs w:val="24"/>
-                <w:lang w:val="ru-RU"/>
+                <w:lang w:val="en-US"/>
               </w:rPr>
             </w:pPr>
             <w:r>
@@ -18973,16 +19225,7 @@
           <w:szCs w:val="24"/>
           <w:lang w:val="en-US"/>
         </w:rPr>
-        <w:t>1</w:t>
-      </w:r>
-      <w:r>
-        <w:rPr>
-          <w:rFonts w:ascii="Times New Roman" w:hAnsi="Times New Roman"/>
-          <w:sz w:val="24"/>
-          <w:szCs w:val="24"/>
-          <w:lang w:val="en-US"/>
-        </w:rPr>
-        <w:t xml:space="preserve">0, minimum Sunday spending = </w:t>
+        <w:t xml:space="preserve">10, minimum Sunday spending = </w:t>
       </w:r>
       <w:r>
         <w:rPr>
@@ -19018,16 +19261,7 @@
           <w:szCs w:val="24"/>
           <w:lang w:val="en-US"/>
         </w:rPr>
-        <w:t>86.5</w:t>
-      </w:r>
-      <w:r>
-        <w:rPr>
-          <w:rFonts w:ascii="Times New Roman" w:hAnsi="Times New Roman"/>
-          <w:sz w:val="24"/>
-          <w:szCs w:val="24"/>
-          <w:lang w:val="en-US"/>
-        </w:rPr>
-        <w:t>, percentage for warning = 20%.</w:t>
+        <w:t>86.5, percentage for warning = 20%.</w:t>
       </w:r>
     </w:p>
     <w:p>
@@ -19504,7 +19738,7 @@
         </w:rPr>
         <w:t xml:space="preserve"> </w:t>
       </w:r>
-      <w:hyperlink r:id="rId25" w:history="1">
+      <w:hyperlink r:id="rId28" w:history="1">
         <w:r>
           <w:rPr>
             <w:rStyle w:val="a8"/>
@@ -19545,7 +19779,7 @@
         </w:rPr>
         <w:t xml:space="preserve">2. </w:t>
       </w:r>
-      <w:hyperlink r:id="rId26" w:history="1">
+      <w:hyperlink r:id="rId29" w:history="1">
         <w:r>
           <w:rPr>
             <w:rStyle w:val="a8"/>
@@ -19586,7 +19820,7 @@
         </w:rPr>
         <w:t xml:space="preserve">3. </w:t>
       </w:r>
-      <w:hyperlink r:id="rId27" w:history="1">
+      <w:hyperlink r:id="rId30" w:history="1">
         <w:r>
           <w:rPr>
             <w:rStyle w:val="a8"/>
@@ -19627,7 +19861,7 @@
         </w:rPr>
         <w:t xml:space="preserve">4. </w:t>
       </w:r>
-      <w:hyperlink r:id="rId28" w:history="1">
+      <w:hyperlink r:id="rId31" w:history="1">
         <w:r>
           <w:rPr>
             <w:rStyle w:val="a8"/>
@@ -19668,7 +19902,7 @@
         </w:rPr>
         <w:t xml:space="preserve">5. </w:t>
       </w:r>
-      <w:hyperlink r:id="rId29" w:history="1">
+      <w:hyperlink r:id="rId32" w:history="1">
         <w:r>
           <w:rPr>
             <w:rStyle w:val="a8"/>
@@ -19709,7 +19943,7 @@
         </w:rPr>
         <w:t xml:space="preserve">6. </w:t>
       </w:r>
-      <w:hyperlink r:id="rId30" w:history="1">
+      <w:hyperlink r:id="rId33" w:history="1">
         <w:r>
           <w:rPr>
             <w:rStyle w:val="a8"/>
@@ -19750,7 +19984,7 @@
         </w:rPr>
         <w:t xml:space="preserve">7. </w:t>
       </w:r>
-      <w:hyperlink r:id="rId31" w:history="1">
+      <w:hyperlink r:id="rId34" w:history="1">
         <w:r>
           <w:rPr>
             <w:rStyle w:val="a8"/>
@@ -19791,7 +20025,7 @@
         </w:rPr>
         <w:t xml:space="preserve">8. </w:t>
       </w:r>
-      <w:hyperlink r:id="rId32" w:history="1">
+      <w:hyperlink r:id="rId35" w:history="1">
         <w:r>
           <w:rPr>
             <w:rStyle w:val="a8"/>
@@ -19832,7 +20066,7 @@
         </w:rPr>
         <w:t xml:space="preserve">9. </w:t>
       </w:r>
-      <w:hyperlink r:id="rId33" w:history="1">
+      <w:hyperlink r:id="rId36" w:history="1">
         <w:r>
           <w:rPr>
             <w:rStyle w:val="a8"/>
@@ -19873,7 +20107,7 @@
         </w:rPr>
         <w:t xml:space="preserve">10. </w:t>
       </w:r>
-      <w:hyperlink r:id="rId34" w:history="1">
+      <w:hyperlink r:id="rId37" w:history="1">
         <w:r>
           <w:rPr>
             <w:rStyle w:val="a8"/>
@@ -19914,7 +20148,7 @@
         </w:rPr>
         <w:t xml:space="preserve">11. </w:t>
       </w:r>
-      <w:hyperlink r:id="rId35" w:history="1">
+      <w:hyperlink r:id="rId38" w:history="1">
         <w:r>
           <w:rPr>
             <w:rStyle w:val="a8"/>
@@ -19955,7 +20189,7 @@
         </w:rPr>
         <w:t xml:space="preserve">12. </w:t>
       </w:r>
-      <w:hyperlink r:id="rId36" w:history="1">
+      <w:hyperlink r:id="rId39" w:history="1">
         <w:r>
           <w:rPr>
             <w:rStyle w:val="a8"/>
@@ -19996,7 +20230,7 @@
         </w:rPr>
         <w:t xml:space="preserve">13. </w:t>
       </w:r>
-      <w:hyperlink r:id="rId37" w:history="1">
+      <w:hyperlink r:id="rId40" w:history="1">
         <w:r>
           <w:rPr>
             <w:rStyle w:val="a8"/>
@@ -20037,7 +20271,7 @@
         </w:rPr>
         <w:t xml:space="preserve">14. </w:t>
       </w:r>
-      <w:hyperlink r:id="rId38" w:history="1">
+      <w:hyperlink r:id="rId41" w:history="1">
         <w:r>
           <w:rPr>
             <w:rStyle w:val="a8"/>
@@ -20078,7 +20312,7 @@
         </w:rPr>
         <w:t xml:space="preserve">15. </w:t>
       </w:r>
-      <w:hyperlink r:id="rId39" w:history="1">
+      <w:hyperlink r:id="rId42" w:history="1">
         <w:r>
           <w:rPr>
             <w:rStyle w:val="a8"/>
@@ -20119,7 +20353,7 @@
         </w:rPr>
         <w:t xml:space="preserve">16. </w:t>
       </w:r>
-      <w:hyperlink r:id="rId40" w:history="1">
+      <w:hyperlink r:id="rId43" w:history="1">
         <w:r>
           <w:rPr>
             <w:rStyle w:val="a8"/>
@@ -20161,7 +20395,7 @@
         <w:lastRenderedPageBreak/>
         <w:t xml:space="preserve">17. </w:t>
       </w:r>
-      <w:hyperlink r:id="rId41" w:history="1">
+      <w:hyperlink r:id="rId44" w:history="1">
         <w:r>
           <w:rPr>
             <w:rStyle w:val="a8"/>
@@ -20193,7 +20427,7 @@
         </w:rPr>
         <w:t xml:space="preserve">18. </w:t>
       </w:r>
-      <w:hyperlink r:id="rId42" w:history="1">
+      <w:hyperlink r:id="rId45" w:history="1">
         <w:r>
           <w:rPr>
             <w:rStyle w:val="a8"/>
@@ -20233,7 +20467,7 @@
         </w:rPr>
         <w:t xml:space="preserve">19. </w:t>
       </w:r>
-      <w:hyperlink r:id="rId43" w:history="1">
+      <w:hyperlink r:id="rId46" w:history="1">
         <w:r>
           <w:rPr>
             <w:rStyle w:val="a8"/>
@@ -20273,7 +20507,7 @@
         </w:rPr>
         <w:t xml:space="preserve">20. </w:t>
       </w:r>
-      <w:hyperlink r:id="rId44" w:history="1">
+      <w:hyperlink r:id="rId47" w:history="1">
         <w:r>
           <w:rPr>
             <w:rStyle w:val="a8"/>
@@ -20519,7 +20753,7 @@
         </w:rPr>
         <w:t xml:space="preserve">24. </w:t>
       </w:r>
-      <w:hyperlink r:id="rId45" w:history="1">
+      <w:hyperlink r:id="rId48" w:history="1">
         <w:r>
           <w:rPr>
             <w:rStyle w:val="a8"/>
@@ -20559,7 +20793,7 @@
         </w:rPr>
         <w:t xml:space="preserve">25. </w:t>
       </w:r>
-      <w:hyperlink r:id="rId46" w:history="1">
+      <w:hyperlink r:id="rId49" w:history="1">
         <w:r>
           <w:rPr>
             <w:rStyle w:val="a8"/>
@@ -20599,7 +20833,7 @@
         </w:rPr>
         <w:t xml:space="preserve">26. </w:t>
       </w:r>
-      <w:hyperlink r:id="rId47" w:history="1">
+      <w:hyperlink r:id="rId50" w:history="1">
         <w:r>
           <w:rPr>
             <w:rStyle w:val="a8"/>
@@ -20630,7 +20864,7 @@
         </w:rPr>
         <w:t xml:space="preserve">27. </w:t>
       </w:r>
-      <w:hyperlink r:id="rId48" w:history="1">
+      <w:hyperlink r:id="rId51" w:history="1">
         <w:r>
           <w:rPr>
             <w:rStyle w:val="a8"/>
@@ -20670,7 +20904,7 @@
         </w:rPr>
         <w:t xml:space="preserve">28. </w:t>
       </w:r>
-      <w:hyperlink r:id="rId49" w:history="1">
+      <w:hyperlink r:id="rId52" w:history="1">
         <w:r>
           <w:rPr>
             <w:rStyle w:val="a8"/>
@@ -20701,7 +20935,7 @@
         </w:rPr>
         <w:t xml:space="preserve">29. </w:t>
       </w:r>
-      <w:hyperlink r:id="rId50" w:history="1">
+      <w:hyperlink r:id="rId53" w:history="1">
         <w:r>
           <w:rPr>
             <w:rStyle w:val="a8"/>
@@ -20741,7 +20975,7 @@
         </w:rPr>
         <w:t xml:space="preserve">30. </w:t>
       </w:r>
-      <w:hyperlink r:id="rId51" w:history="1">
+      <w:hyperlink r:id="rId54" w:history="1">
         <w:r>
           <w:rPr>
             <w:rStyle w:val="a8"/>
@@ -20781,7 +21015,7 @@
         </w:rPr>
         <w:t xml:space="preserve">31. </w:t>
       </w:r>
-      <w:hyperlink r:id="rId52" w:history="1">
+      <w:hyperlink r:id="rId55" w:history="1">
         <w:r>
           <w:rPr>
             <w:rStyle w:val="a8"/>
@@ -20821,7 +21055,7 @@
         </w:rPr>
         <w:t xml:space="preserve">32. </w:t>
       </w:r>
-      <w:hyperlink r:id="rId53" w:history="1">
+      <w:hyperlink r:id="rId56" w:history="1">
         <w:r>
           <w:rPr>
             <w:rStyle w:val="a8"/>
@@ -20861,7 +21095,7 @@
         </w:rPr>
         <w:t xml:space="preserve">33. </w:t>
       </w:r>
-      <w:hyperlink r:id="rId54" w:history="1">
+      <w:hyperlink r:id="rId57" w:history="1">
         <w:r>
           <w:rPr>
             <w:rStyle w:val="a8"/>
@@ -20901,7 +21135,7 @@
         </w:rPr>
         <w:t xml:space="preserve">34. </w:t>
       </w:r>
-      <w:hyperlink r:id="rId55" w:history="1">
+      <w:hyperlink r:id="rId58" w:history="1">
         <w:r>
           <w:rPr>
             <w:rStyle w:val="a8"/>
@@ -20941,7 +21175,7 @@
         </w:rPr>
         <w:t xml:space="preserve">35. </w:t>
       </w:r>
-      <w:hyperlink r:id="rId56" w:history="1">
+      <w:hyperlink r:id="rId59" w:history="1">
         <w:r>
           <w:rPr>
             <w:rStyle w:val="a8"/>
@@ -20981,7 +21215,7 @@
         </w:rPr>
         <w:t xml:space="preserve">36. </w:t>
       </w:r>
-      <w:hyperlink r:id="rId57" w:history="1">
+      <w:hyperlink r:id="rId60" w:history="1">
         <w:r>
           <w:rPr>
             <w:rStyle w:val="a8"/>
@@ -21137,7 +21371,7 @@
         </w:rPr>
         <w:t xml:space="preserve"> </w:t>
       </w:r>
-      <w:hyperlink r:id="rId58" w:history="1">
+      <w:hyperlink r:id="rId61" w:history="1">
         <w:r>
           <w:rPr>
             <w:rStyle w:val="a8"/>
@@ -21187,7 +21421,7 @@
         </w:rPr>
         <w:t xml:space="preserve">. </w:t>
       </w:r>
-      <w:hyperlink r:id="rId59" w:history="1">
+      <w:hyperlink r:id="rId62" w:history="1">
         <w:r>
           <w:rPr>
             <w:rStyle w:val="a8"/>
@@ -21339,7 +21573,7 @@
         </w:rPr>
         <w:t xml:space="preserve">43. </w:t>
       </w:r>
-      <w:hyperlink r:id="rId60" w:history="1">
+      <w:hyperlink r:id="rId63" w:history="1">
         <w:r>
           <w:rPr>
             <w:rStyle w:val="a8"/>
@@ -21349,6 +21583,46 @@
             <w:lang w:val="en-US"/>
           </w:rPr>
           <w:t>https://docs.microsoft.com/en-us/aspnet/core/?view=aspnetcore-2.1</w:t>
+        </w:r>
+      </w:hyperlink>
+      <w:r>
+        <w:rPr>
+          <w:rFonts w:ascii="Times New Roman" w:hAnsi="Times New Roman"/>
+          <w:sz w:val="24"/>
+          <w:szCs w:val="24"/>
+          <w:lang w:val="en-US"/>
+        </w:rPr>
+        <w:t xml:space="preserve"> </w:t>
+      </w:r>
+    </w:p>
+    <w:p>
+      <w:pPr>
+        <w:rPr>
+          <w:rFonts w:ascii="Times New Roman" w:hAnsi="Times New Roman"/>
+          <w:sz w:val="24"/>
+          <w:szCs w:val="24"/>
+          <w:lang w:val="en-US"/>
+        </w:rPr>
+      </w:pPr>
+      <w:r>
+        <w:rPr>
+          <w:rFonts w:ascii="Times New Roman" w:hAnsi="Times New Roman"/>
+          <w:sz w:val="24"/>
+          <w:szCs w:val="24"/>
+          <w:lang w:val="en-US"/>
+        </w:rPr>
+        <w:t xml:space="preserve">44. </w:t>
+      </w:r>
+      <w:hyperlink r:id="rId64" w:history="1">
+        <w:r>
+          <w:rPr>
+            <w:rStyle w:val="a8"/>
+            <w:rFonts w:ascii="Times New Roman" w:hAnsi="Times New Roman"/>
+            <w:sz w:val="24"/>
+            <w:szCs w:val="24"/>
+            <w:lang w:val="en-US"/>
+          </w:rPr>
+          <w:t>https://angular.io/guide/architecture</w:t>
         </w:r>
       </w:hyperlink>
       <w:r>
@@ -23333,6 +23607,7 @@
                 <w:szCs w:val="24"/>
                 <w:lang w:val="en-US"/>
               </w:rPr>
+              <w:lastRenderedPageBreak/>
               <w:t>8</w:t>
             </w:r>
           </w:p>
@@ -24051,6 +24326,7 @@
                 <w:szCs w:val="24"/>
                 <w:lang w:val="en-US"/>
               </w:rPr>
+              <w:lastRenderedPageBreak/>
               <w:t>1</w:t>
             </w:r>
             <w:r>
@@ -30095,7 +30371,7 @@
 </file>
 
 <file path=customXml/itemProps1.xml><?xml version="1.0" encoding="utf-8"?>
-<ds:datastoreItem xmlns:ds="http://schemas.openxmlformats.org/officeDocument/2006/customXml" ds:itemID="{5EAEE0BE-8B29-492D-BCB1-095F00703002}">
+<ds:datastoreItem xmlns:ds="http://schemas.openxmlformats.org/officeDocument/2006/customXml" ds:itemID="{DE208B8F-C1CC-4469-B089-7DF91B0945BC}">
   <ds:schemaRefs>
     <ds:schemaRef ds:uri="http://schemas.openxmlformats.org/officeDocument/2006/bibliography"/>
   </ds:schemaRefs>

</xml_diff>

<commit_message>
FInished apps overview in research chapter.
</commit_message>
<xml_diff>
--- a/Report.docx
+++ b/Report.docx
@@ -6181,7 +6181,108 @@
           <w:szCs w:val="24"/>
           <w:lang w:val="en-US"/>
         </w:rPr>
-        <w:t xml:space="preserve">In the previous chapter 1.2 it was discussed how many people in the UK overspend and why it is important to manage your finances. </w:t>
+        <w:t xml:space="preserve">Nowadays, there are many budgeting applications </w:t>
+      </w:r>
+      <w:r>
+        <w:rPr>
+          <w:rFonts w:ascii="Times New Roman" w:hAnsi="Times New Roman"/>
+          <w:sz w:val="24"/>
+          <w:szCs w:val="24"/>
+          <w:lang w:val="en-US"/>
+        </w:rPr>
+        <w:t xml:space="preserve">for individuals </w:t>
+      </w:r>
+      <w:r>
+        <w:rPr>
+          <w:rFonts w:ascii="Times New Roman" w:hAnsi="Times New Roman"/>
+          <w:sz w:val="24"/>
+          <w:szCs w:val="24"/>
+          <w:lang w:val="en-US"/>
+        </w:rPr>
+        <w:t xml:space="preserve">which are available as desktop, web or mobile applications. Analysis of </w:t>
+      </w:r>
+      <w:r>
+        <w:rPr>
+          <w:rFonts w:ascii="Times New Roman" w:hAnsi="Times New Roman"/>
+          <w:sz w:val="24"/>
+          <w:szCs w:val="24"/>
+          <w:lang w:val="en-US"/>
+        </w:rPr>
+        <w:t>three</w:t>
+      </w:r>
+      <w:r>
+        <w:rPr>
+          <w:rFonts w:ascii="Times New Roman" w:hAnsi="Times New Roman"/>
+          <w:sz w:val="24"/>
+          <w:szCs w:val="24"/>
+          <w:lang w:val="en-US"/>
+        </w:rPr>
+        <w:t xml:space="preserve"> popular applications </w:t>
+      </w:r>
+      <w:r>
+        <w:rPr>
+          <w:rFonts w:ascii="Times New Roman" w:hAnsi="Times New Roman"/>
+          <w:sz w:val="24"/>
+          <w:szCs w:val="24"/>
+          <w:lang w:val="en-US"/>
+        </w:rPr>
+        <w:t>(YNAB, Goodbudget,</w:t>
+      </w:r>
+      <w:r>
+        <w:rPr>
+          <w:rFonts w:ascii="Times New Roman" w:hAnsi="Times New Roman"/>
+          <w:sz w:val="24"/>
+          <w:szCs w:val="24"/>
+          <w:lang w:val="en-US"/>
+        </w:rPr>
+        <w:t xml:space="preserve"> </w:t>
+      </w:r>
+      <w:proofErr w:type="spellStart"/>
+      <w:r>
+        <w:rPr>
+          <w:rFonts w:ascii="Times New Roman" w:hAnsi="Times New Roman"/>
+          <w:sz w:val="24"/>
+          <w:szCs w:val="24"/>
+          <w:lang w:val="en-US"/>
+        </w:rPr>
+        <w:t>MoneyLover</w:t>
+      </w:r>
+      <w:proofErr w:type="spellEnd"/>
+      <w:r>
+        <w:rPr>
+          <w:rFonts w:ascii="Times New Roman" w:hAnsi="Times New Roman"/>
+          <w:sz w:val="24"/>
+          <w:szCs w:val="24"/>
+          <w:lang w:val="en-US"/>
+        </w:rPr>
+        <w:t xml:space="preserve">) </w:t>
+      </w:r>
+      <w:r>
+        <w:rPr>
+          <w:rFonts w:ascii="Times New Roman" w:hAnsi="Times New Roman"/>
+          <w:sz w:val="24"/>
+          <w:szCs w:val="24"/>
+          <w:lang w:val="en-US"/>
+        </w:rPr>
+        <w:t xml:space="preserve">has been conducted to get an overview of the </w:t>
+      </w:r>
+      <w:r>
+        <w:rPr>
+          <w:rFonts w:ascii="Times New Roman" w:hAnsi="Times New Roman"/>
+          <w:sz w:val="24"/>
+          <w:szCs w:val="24"/>
+          <w:lang w:val="en-US"/>
+        </w:rPr>
+        <w:t>offered</w:t>
+      </w:r>
+      <w:r>
+        <w:rPr>
+          <w:rFonts w:ascii="Times New Roman" w:hAnsi="Times New Roman"/>
+          <w:sz w:val="24"/>
+          <w:szCs w:val="24"/>
+          <w:lang w:val="en-US"/>
+        </w:rPr>
+        <w:t xml:space="preserve"> functionality of competitors on the market.</w:t>
       </w:r>
     </w:p>
     <w:p>
@@ -6201,54 +6302,236 @@
           <w:szCs w:val="24"/>
           <w:lang w:val="en-US"/>
         </w:rPr>
-        <w:t xml:space="preserve">Nowadays, there are many budgeting applications which are available as desktop, web or mobile applications. Analysis of </w:t>
-      </w:r>
-      <w:r>
-        <w:rPr>
-          <w:rFonts w:ascii="Times New Roman" w:hAnsi="Times New Roman"/>
-          <w:sz w:val="24"/>
-          <w:szCs w:val="24"/>
-          <w:lang w:val="en-US"/>
-        </w:rPr>
-        <w:t>four</w:t>
-      </w:r>
-      <w:r>
-        <w:rPr>
-          <w:rFonts w:ascii="Times New Roman" w:hAnsi="Times New Roman"/>
-          <w:sz w:val="24"/>
-          <w:szCs w:val="24"/>
-          <w:lang w:val="en-US"/>
-        </w:rPr>
-        <w:t xml:space="preserve"> popular applications </w:t>
-      </w:r>
-      <w:r>
-        <w:rPr>
-          <w:rFonts w:ascii="Times New Roman" w:hAnsi="Times New Roman"/>
-          <w:sz w:val="24"/>
-          <w:szCs w:val="24"/>
-          <w:lang w:val="en-US"/>
-        </w:rPr>
-        <w:t xml:space="preserve">(YNAB, </w:t>
-      </w:r>
+        <w:t xml:space="preserve">You need a budget (YNAB) </w:t>
+      </w:r>
+      <w:r>
+        <w:rPr>
+          <w:rFonts w:ascii="Times New Roman" w:hAnsi="Times New Roman"/>
+          <w:sz w:val="24"/>
+          <w:szCs w:val="24"/>
+          <w:lang w:val="en-US"/>
+        </w:rPr>
+        <w:t xml:space="preserve">(26) </w:t>
+      </w:r>
+      <w:r>
+        <w:rPr>
+          <w:rFonts w:ascii="Times New Roman" w:hAnsi="Times New Roman"/>
+          <w:sz w:val="24"/>
+          <w:szCs w:val="24"/>
+          <w:lang w:val="en-US"/>
+        </w:rPr>
+        <w:t xml:space="preserve">is a paid application which costs </w:t>
+      </w:r>
+      <w:r>
+        <w:rPr>
+          <w:rFonts w:ascii="Times New Roman" w:hAnsi="Times New Roman"/>
+          <w:sz w:val="24"/>
+          <w:szCs w:val="24"/>
+          <w:lang w:val="en-US"/>
+        </w:rPr>
+        <w:t>£</w:t>
+      </w:r>
+      <w:r>
+        <w:rPr>
+          <w:rFonts w:ascii="Times New Roman" w:hAnsi="Times New Roman"/>
+          <w:sz w:val="24"/>
+          <w:szCs w:val="24"/>
+          <w:lang w:val="en-US"/>
+        </w:rPr>
+        <w:t>6.99 per month and has 34 days trial period. The mantra of</w:t>
+      </w:r>
+      <w:r>
+        <w:rPr>
+          <w:rFonts w:ascii="Times New Roman" w:hAnsi="Times New Roman"/>
+          <w:sz w:val="24"/>
+          <w:szCs w:val="24"/>
+          <w:lang w:val="en-US"/>
+        </w:rPr>
+        <w:t xml:space="preserve"> </w:t>
+      </w:r>
+      <w:r>
+        <w:rPr>
+          <w:rFonts w:ascii="Times New Roman" w:hAnsi="Times New Roman"/>
+          <w:sz w:val="24"/>
+          <w:szCs w:val="24"/>
+          <w:lang w:val="en-US"/>
+        </w:rPr>
+        <w:t>the application is “give every dollar a job”</w:t>
+      </w:r>
+      <w:r>
+        <w:rPr>
+          <w:rFonts w:ascii="Times New Roman" w:hAnsi="Times New Roman"/>
+          <w:sz w:val="24"/>
+          <w:szCs w:val="24"/>
+          <w:lang w:val="en-US"/>
+        </w:rPr>
+        <w:t xml:space="preserve"> (26)</w:t>
+      </w:r>
+      <w:r>
+        <w:rPr>
+          <w:rFonts w:ascii="Times New Roman" w:hAnsi="Times New Roman"/>
+          <w:sz w:val="24"/>
+          <w:szCs w:val="24"/>
+          <w:lang w:val="en-US"/>
+        </w:rPr>
+        <w:t xml:space="preserve">, and it </w:t>
+      </w:r>
+      <w:r>
+        <w:rPr>
+          <w:rFonts w:ascii="Times New Roman" w:hAnsi="Times New Roman"/>
+          <w:sz w:val="24"/>
+          <w:szCs w:val="24"/>
+          <w:lang w:val="en-US"/>
+        </w:rPr>
+        <w:lastRenderedPageBreak/>
+        <w:t>supports the concept of having virtual pots of money for different things. Users divide their income into independent pots, such as groceries or rent, and if they overspend in an area they should move money from one to another pot. Additionally, YNAB encourages users to save money for larger expenses. It offers both desktop and mobile interfaces, options to enter expenses manually or sync bank accounts automatically.</w:t>
+      </w:r>
+    </w:p>
+    <w:p>
+      <w:pPr>
+        <w:spacing w:line="480" w:lineRule="auto"/>
+        <w:rPr>
+          <w:rFonts w:ascii="Times New Roman" w:hAnsi="Times New Roman"/>
+          <w:sz w:val="24"/>
+          <w:szCs w:val="24"/>
+          <w:lang w:val="en-US"/>
+        </w:rPr>
+      </w:pPr>
+      <w:r>
+        <w:rPr>
+          <w:rFonts w:ascii="Times New Roman" w:hAnsi="Times New Roman"/>
+          <w:sz w:val="24"/>
+          <w:szCs w:val="24"/>
+          <w:lang w:val="en-US"/>
+        </w:rPr>
+        <w:t>The next competitor, Goodbudget</w:t>
+      </w:r>
+      <w:r>
+        <w:rPr>
+          <w:rFonts w:ascii="Times New Roman" w:hAnsi="Times New Roman"/>
+          <w:sz w:val="24"/>
+          <w:szCs w:val="24"/>
+          <w:lang w:val="en-US"/>
+        </w:rPr>
+        <w:t xml:space="preserve"> (27)</w:t>
+      </w:r>
+      <w:r>
+        <w:rPr>
+          <w:rFonts w:ascii="Times New Roman" w:hAnsi="Times New Roman"/>
+          <w:sz w:val="24"/>
+          <w:szCs w:val="24"/>
+          <w:lang w:val="en-US"/>
+        </w:rPr>
+        <w:t xml:space="preserve">, offers free and plus versions. </w:t>
+      </w:r>
+      <w:proofErr w:type="gramStart"/>
+      <w:r>
+        <w:rPr>
+          <w:rFonts w:ascii="Times New Roman" w:hAnsi="Times New Roman"/>
+          <w:sz w:val="24"/>
+          <w:szCs w:val="24"/>
+          <w:lang w:val="en-US"/>
+        </w:rPr>
+        <w:t>Plus</w:t>
+      </w:r>
+      <w:proofErr w:type="gramEnd"/>
+      <w:r>
+        <w:rPr>
+          <w:rFonts w:ascii="Times New Roman" w:hAnsi="Times New Roman"/>
+          <w:sz w:val="24"/>
+          <w:szCs w:val="24"/>
+          <w:lang w:val="en-US"/>
+        </w:rPr>
+        <w:t xml:space="preserve"> version offers more capabilities and costs </w:t>
+      </w:r>
+      <w:r>
+        <w:rPr>
+          <w:rFonts w:ascii="Times New Roman" w:hAnsi="Times New Roman"/>
+          <w:sz w:val="24"/>
+          <w:szCs w:val="24"/>
+          <w:lang w:val="en-US"/>
+        </w:rPr>
+        <w:t>$6 per month. It also divides users’ cash into pots of money for different things; authors call it “envelope budgeting method”.</w:t>
+      </w:r>
+      <w:r>
+        <w:rPr>
+          <w:rFonts w:ascii="Times New Roman" w:hAnsi="Times New Roman"/>
+          <w:sz w:val="24"/>
+          <w:szCs w:val="24"/>
+          <w:lang w:val="en-US"/>
+        </w:rPr>
+        <w:t xml:space="preserve"> Expense tracking allows to check envelope and bank balances. </w:t>
+      </w:r>
+      <w:r>
+        <w:rPr>
+          <w:rFonts w:ascii="Times New Roman" w:hAnsi="Times New Roman"/>
+          <w:sz w:val="24"/>
+          <w:szCs w:val="24"/>
+          <w:lang w:val="en-US"/>
+        </w:rPr>
+        <w:t>The app produces reports to see income and spending which should help users to modify their budgets if necessary.</w:t>
+      </w:r>
+    </w:p>
+    <w:p>
+      <w:pPr>
+        <w:spacing w:line="480" w:lineRule="auto"/>
+        <w:rPr>
+          <w:rFonts w:ascii="Times New Roman" w:hAnsi="Times New Roman"/>
+          <w:color w:val="000000"/>
+          <w:sz w:val="24"/>
+          <w:szCs w:val="24"/>
+          <w:lang w:val="en-US"/>
+        </w:rPr>
+      </w:pPr>
       <w:proofErr w:type="spellStart"/>
       <w:r>
         <w:rPr>
           <w:rFonts w:ascii="Times New Roman" w:hAnsi="Times New Roman"/>
-          <w:sz w:val="24"/>
-          <w:szCs w:val="24"/>
-          <w:lang w:val="en-US"/>
-        </w:rPr>
-        <w:t>Goodbudget</w:t>
+          <w:color w:val="000000"/>
+          <w:sz w:val="24"/>
+          <w:szCs w:val="24"/>
+          <w:lang w:val="en-US"/>
+        </w:rPr>
+        <w:t>MoneyLover</w:t>
       </w:r>
       <w:proofErr w:type="spellEnd"/>
       <w:r>
         <w:rPr>
           <w:rFonts w:ascii="Times New Roman" w:hAnsi="Times New Roman"/>
-          <w:sz w:val="24"/>
-          <w:szCs w:val="24"/>
-          <w:lang w:val="en-US"/>
-        </w:rPr>
-        <w:t xml:space="preserve">, </w:t>
+          <w:color w:val="000000"/>
+          <w:sz w:val="24"/>
+          <w:szCs w:val="24"/>
+          <w:lang w:val="en-US"/>
+        </w:rPr>
+        <w:t xml:space="preserve"> (29)</w:t>
+      </w:r>
+      <w:r>
+        <w:rPr>
+          <w:rFonts w:ascii="Times New Roman" w:hAnsi="Times New Roman"/>
+          <w:color w:val="000000"/>
+          <w:sz w:val="24"/>
+          <w:szCs w:val="24"/>
+          <w:lang w:val="en-US"/>
+        </w:rPr>
+        <w:t xml:space="preserve">, as previous competitor, offers free and premium versions; premium costs </w:t>
+      </w:r>
+      <w:r>
+        <w:rPr>
+          <w:rFonts w:ascii="Times New Roman" w:hAnsi="Times New Roman"/>
+          <w:sz w:val="24"/>
+          <w:szCs w:val="24"/>
+          <w:lang w:val="en-US"/>
+        </w:rPr>
+        <w:t>£</w:t>
+      </w:r>
+      <w:r>
+        <w:rPr>
+          <w:rFonts w:ascii="Times New Roman" w:hAnsi="Times New Roman"/>
+          <w:sz w:val="24"/>
+          <w:szCs w:val="24"/>
+          <w:lang w:val="en-US"/>
+        </w:rPr>
+        <w:t xml:space="preserve">7.99. </w:t>
       </w:r>
       <w:proofErr w:type="spellStart"/>
       <w:r>
@@ -6258,7 +6541,7 @@
           <w:szCs w:val="24"/>
           <w:lang w:val="en-US"/>
         </w:rPr>
-        <w:t>Yolt</w:t>
+        <w:t>MoneyLover</w:t>
       </w:r>
       <w:proofErr w:type="spellEnd"/>
       <w:r>
@@ -6268,7 +6551,16 @@
           <w:szCs w:val="24"/>
           <w:lang w:val="en-US"/>
         </w:rPr>
-        <w:t xml:space="preserve">, </w:t>
+        <w:t xml:space="preserve"> offers manual input for each transaction and helps to track income and expenses. </w:t>
+      </w:r>
+      <w:r>
+        <w:rPr>
+          <w:rFonts w:ascii="Times New Roman" w:hAnsi="Times New Roman"/>
+          <w:sz w:val="24"/>
+          <w:szCs w:val="24"/>
+          <w:lang w:val="en-US"/>
+        </w:rPr>
+        <w:t xml:space="preserve">Expenses are put into categories which allows to display statistics over time and identify on what users spend their money. The application can also notify you when you overspend. Furthermore, </w:t>
       </w:r>
       <w:proofErr w:type="spellStart"/>
       <w:r>
@@ -6288,100 +6580,31 @@
           <w:szCs w:val="24"/>
           <w:lang w:val="en-US"/>
         </w:rPr>
-        <w:t xml:space="preserve">) </w:t>
-      </w:r>
-      <w:r>
-        <w:rPr>
-          <w:rFonts w:ascii="Times New Roman" w:hAnsi="Times New Roman"/>
-          <w:sz w:val="24"/>
-          <w:szCs w:val="24"/>
-          <w:lang w:val="en-US"/>
-        </w:rPr>
-        <w:t xml:space="preserve">has been conducted to get an overview of the </w:t>
-      </w:r>
-      <w:r>
-        <w:rPr>
-          <w:rFonts w:ascii="Times New Roman" w:hAnsi="Times New Roman"/>
-          <w:sz w:val="24"/>
-          <w:szCs w:val="24"/>
-          <w:lang w:val="en-US"/>
-        </w:rPr>
-        <w:t>available functionality of competitors on the market.</w:t>
-      </w:r>
+        <w:t xml:space="preserve"> offers receipts scanning as many professional accountancy solutions.</w:t>
+      </w:r>
+      <w:bookmarkStart w:id="10" w:name="_GoBack"/>
+      <w:bookmarkEnd w:id="10"/>
     </w:p>
     <w:p>
       <w:pPr>
         <w:spacing w:line="480" w:lineRule="auto"/>
         <w:rPr>
           <w:rFonts w:ascii="Times New Roman" w:hAnsi="Times New Roman"/>
-          <w:sz w:val="24"/>
-          <w:szCs w:val="24"/>
-          <w:lang w:val="en-US"/>
-        </w:rPr>
-      </w:pPr>
-      <w:r>
-        <w:rPr>
-          <w:rFonts w:ascii="Times New Roman" w:hAnsi="Times New Roman"/>
-          <w:sz w:val="24"/>
-          <w:szCs w:val="24"/>
-          <w:lang w:val="en-US"/>
-        </w:rPr>
-        <w:lastRenderedPageBreak/>
-        <w:t xml:space="preserve">You need a budget (YNAB) </w:t>
-      </w:r>
-      <w:r>
-        <w:rPr>
-          <w:rFonts w:ascii="Times New Roman" w:hAnsi="Times New Roman"/>
-          <w:sz w:val="24"/>
-          <w:szCs w:val="24"/>
-          <w:lang w:val="en-US"/>
-        </w:rPr>
-        <w:t xml:space="preserve">(26) </w:t>
-      </w:r>
-      <w:r>
-        <w:rPr>
-          <w:rFonts w:ascii="Times New Roman" w:hAnsi="Times New Roman"/>
-          <w:sz w:val="24"/>
-          <w:szCs w:val="24"/>
-          <w:lang w:val="en-US"/>
-        </w:rPr>
-        <w:t xml:space="preserve">is a paid application which costs </w:t>
-      </w:r>
-      <w:r>
-        <w:rPr>
-          <w:rFonts w:ascii="Times New Roman" w:hAnsi="Times New Roman"/>
-          <w:sz w:val="24"/>
-          <w:szCs w:val="24"/>
-          <w:lang w:val="en-US"/>
-        </w:rPr>
-        <w:t>£</w:t>
-      </w:r>
-      <w:r>
-        <w:rPr>
-          <w:rFonts w:ascii="Times New Roman" w:hAnsi="Times New Roman"/>
-          <w:sz w:val="24"/>
-          <w:szCs w:val="24"/>
-          <w:lang w:val="en-US"/>
-        </w:rPr>
-        <w:t>6.99 per month and has 34 days trial period. The mantra of</w:t>
-      </w:r>
-      <w:r>
-        <w:rPr>
-          <w:rFonts w:ascii="Times New Roman" w:hAnsi="Times New Roman"/>
-          <w:sz w:val="24"/>
-          <w:szCs w:val="24"/>
-          <w:lang w:val="en-US"/>
-        </w:rPr>
-        <w:t xml:space="preserve"> </w:t>
-      </w:r>
-      <w:r>
-        <w:rPr>
-          <w:rFonts w:ascii="Times New Roman" w:hAnsi="Times New Roman"/>
-          <w:sz w:val="24"/>
-          <w:szCs w:val="24"/>
-          <w:lang w:val="en-US"/>
-        </w:rPr>
-        <w:t>the application is “give every dollar a job”, and it supports the concept of having virtual pots of money for different things. Users divide their income into independent pots, such as groceries or rent, and if they overspend in an area they should move money from one to another pot. Additionally, YNAB encourages users to save money for larger expenses. It offers both desktop and mobile interfaces, options to enter expenses manually or sync bank accounts automatically.</w:t>
+          <w:color w:val="FF0000"/>
+          <w:sz w:val="24"/>
+          <w:szCs w:val="24"/>
+          <w:lang w:val="en-US"/>
+        </w:rPr>
+      </w:pPr>
+      <w:r>
+        <w:rPr>
+          <w:rFonts w:ascii="Times New Roman" w:hAnsi="Times New Roman"/>
+          <w:color w:val="FF0000"/>
+          <w:sz w:val="24"/>
+          <w:szCs w:val="24"/>
+          <w:lang w:val="en-US"/>
+        </w:rPr>
+        <w:t>Talk about aspect of splitting expenses which individuals usually face.</w:t>
       </w:r>
     </w:p>
     <w:p>
@@ -6389,73 +6612,6 @@
         <w:spacing w:line="480" w:lineRule="auto"/>
         <w:rPr>
           <w:rFonts w:ascii="Times New Roman" w:hAnsi="Times New Roman"/>
-          <w:sz w:val="24"/>
-          <w:szCs w:val="24"/>
-          <w:lang w:val="en-US"/>
-        </w:rPr>
-      </w:pPr>
-      <w:r>
-        <w:rPr>
-          <w:rFonts w:ascii="Times New Roman" w:hAnsi="Times New Roman"/>
-          <w:sz w:val="24"/>
-          <w:szCs w:val="24"/>
-          <w:lang w:val="en-US"/>
-        </w:rPr>
-        <w:t>The next competitor, Goodbudget</w:t>
-      </w:r>
-      <w:r>
-        <w:rPr>
-          <w:rFonts w:ascii="Times New Roman" w:hAnsi="Times New Roman"/>
-          <w:sz w:val="24"/>
-          <w:szCs w:val="24"/>
-          <w:lang w:val="en-US"/>
-        </w:rPr>
-        <w:t xml:space="preserve"> (27)</w:t>
-      </w:r>
-      <w:r>
-        <w:rPr>
-          <w:rFonts w:ascii="Times New Roman" w:hAnsi="Times New Roman"/>
-          <w:sz w:val="24"/>
-          <w:szCs w:val="24"/>
-          <w:lang w:val="en-US"/>
-        </w:rPr>
-        <w:t xml:space="preserve">, offers free and plus versions. </w:t>
-      </w:r>
-      <w:proofErr w:type="gramStart"/>
-      <w:r>
-        <w:rPr>
-          <w:rFonts w:ascii="Times New Roman" w:hAnsi="Times New Roman"/>
-          <w:sz w:val="24"/>
-          <w:szCs w:val="24"/>
-          <w:lang w:val="en-US"/>
-        </w:rPr>
-        <w:t>Plus</w:t>
-      </w:r>
-      <w:proofErr w:type="gramEnd"/>
-      <w:r>
-        <w:rPr>
-          <w:rFonts w:ascii="Times New Roman" w:hAnsi="Times New Roman"/>
-          <w:sz w:val="24"/>
-          <w:szCs w:val="24"/>
-          <w:lang w:val="en-US"/>
-        </w:rPr>
-        <w:t xml:space="preserve"> version offers more capabilities and costs </w:t>
-      </w:r>
-      <w:r>
-        <w:rPr>
-          <w:rFonts w:ascii="Times New Roman" w:hAnsi="Times New Roman"/>
-          <w:sz w:val="24"/>
-          <w:szCs w:val="24"/>
-          <w:lang w:val="en-US"/>
-        </w:rPr>
-        <w:t>$6 per month. It also divides users’ cash into pots of money for different things; authors call it “envelope budgeting method”.</w:t>
-      </w:r>
-    </w:p>
-    <w:p>
-      <w:pPr>
-        <w:spacing w:line="480" w:lineRule="auto"/>
-        <w:rPr>
-          <w:rFonts w:ascii="Times New Roman" w:hAnsi="Times New Roman"/>
           <w:color w:val="FF0000"/>
           <w:sz w:val="24"/>
           <w:szCs w:val="24"/>
@@ -6470,7 +6626,7 @@
           <w:szCs w:val="24"/>
           <w:lang w:val="en-US"/>
         </w:rPr>
-        <w:t xml:space="preserve">Finish description of </w:t>
+        <w:t xml:space="preserve">Short overview of application for sharing expenses </w:t>
       </w:r>
       <w:proofErr w:type="spellStart"/>
       <w:r>
@@ -6481,7 +6637,7 @@
           <w:szCs w:val="24"/>
           <w:lang w:val="en-US"/>
         </w:rPr>
-        <w:t>Goodbudget</w:t>
+        <w:t>Splitwise</w:t>
       </w:r>
       <w:proofErr w:type="spellEnd"/>
       <w:r>
@@ -6492,7 +6648,7 @@
           <w:szCs w:val="24"/>
           <w:lang w:val="en-US"/>
         </w:rPr>
-        <w:t>, YOLT</w:t>
+        <w:t xml:space="preserve"> (30)</w:t>
       </w:r>
       <w:r>
         <w:rPr>
@@ -6502,144 +6658,26 @@
           <w:szCs w:val="24"/>
           <w:lang w:val="en-US"/>
         </w:rPr>
-        <w:t xml:space="preserve"> (28)</w:t>
-      </w:r>
-      <w:r>
-        <w:rPr>
-          <w:rFonts w:ascii="Times New Roman" w:hAnsi="Times New Roman"/>
+        <w:t>.</w:t>
+      </w:r>
+    </w:p>
+    <w:p>
+      <w:pPr>
+        <w:pStyle w:val="2"/>
+        <w:rPr>
           <w:color w:val="FF0000"/>
-          <w:sz w:val="24"/>
-          <w:szCs w:val="24"/>
-          <w:lang w:val="en-US"/>
-        </w:rPr>
-        <w:t xml:space="preserve">, </w:t>
-      </w:r>
-      <w:proofErr w:type="spellStart"/>
-      <w:r>
-        <w:rPr>
-          <w:rFonts w:ascii="Times New Roman" w:hAnsi="Times New Roman"/>
+          <w:lang w:val="en-US"/>
+        </w:rPr>
+      </w:pPr>
+      <w:bookmarkStart w:id="11" w:name="_Toc521001276"/>
+      <w:r>
+        <w:rPr>
           <w:color w:val="FF0000"/>
-          <w:sz w:val="24"/>
-          <w:szCs w:val="24"/>
-          <w:lang w:val="en-US"/>
-        </w:rPr>
-        <w:t>MoneyLover</w:t>
-      </w:r>
-      <w:proofErr w:type="spellEnd"/>
-      <w:r>
-        <w:rPr>
-          <w:rFonts w:ascii="Times New Roman" w:hAnsi="Times New Roman"/>
-          <w:color w:val="FF0000"/>
-          <w:sz w:val="24"/>
-          <w:szCs w:val="24"/>
-          <w:lang w:val="en-US"/>
-        </w:rPr>
-        <w:t xml:space="preserve"> (29)</w:t>
-      </w:r>
-      <w:r>
-        <w:rPr>
-          <w:rFonts w:ascii="Times New Roman" w:hAnsi="Times New Roman"/>
-          <w:color w:val="FF0000"/>
-          <w:sz w:val="24"/>
-          <w:szCs w:val="24"/>
-          <w:lang w:val="en-US"/>
-        </w:rPr>
-        <w:t>.</w:t>
-      </w:r>
-    </w:p>
-    <w:p>
-      <w:pPr>
-        <w:spacing w:line="480" w:lineRule="auto"/>
-        <w:rPr>
-          <w:rFonts w:ascii="Times New Roman" w:hAnsi="Times New Roman"/>
-          <w:color w:val="FF0000"/>
-          <w:sz w:val="24"/>
-          <w:szCs w:val="24"/>
-          <w:lang w:val="en-US"/>
-        </w:rPr>
-      </w:pPr>
-      <w:r>
-        <w:rPr>
-          <w:rFonts w:ascii="Times New Roman" w:hAnsi="Times New Roman"/>
-          <w:color w:val="FF0000"/>
-          <w:sz w:val="24"/>
-          <w:szCs w:val="24"/>
-          <w:lang w:val="en-US"/>
-        </w:rPr>
-        <w:t>Talk about aspect of splitting expenses which individuals usually face.</w:t>
-      </w:r>
-    </w:p>
-    <w:p>
-      <w:pPr>
-        <w:spacing w:line="480" w:lineRule="auto"/>
-        <w:rPr>
-          <w:rFonts w:ascii="Times New Roman" w:hAnsi="Times New Roman"/>
-          <w:color w:val="FF0000"/>
-          <w:sz w:val="24"/>
-          <w:szCs w:val="24"/>
-          <w:lang w:val="en-US"/>
-        </w:rPr>
-      </w:pPr>
-      <w:r>
-        <w:rPr>
-          <w:rFonts w:ascii="Times New Roman" w:hAnsi="Times New Roman"/>
-          <w:color w:val="FF0000"/>
-          <w:sz w:val="24"/>
-          <w:szCs w:val="24"/>
-          <w:lang w:val="en-US"/>
-        </w:rPr>
-        <w:t xml:space="preserve">Short overview of application for sharing expenses </w:t>
-      </w:r>
-      <w:proofErr w:type="spellStart"/>
-      <w:r>
-        <w:rPr>
-          <w:rFonts w:ascii="Times New Roman" w:hAnsi="Times New Roman"/>
-          <w:color w:val="FF0000"/>
-          <w:sz w:val="24"/>
-          <w:szCs w:val="24"/>
-          <w:lang w:val="en-US"/>
-        </w:rPr>
-        <w:t>Splitwise</w:t>
-      </w:r>
-      <w:proofErr w:type="spellEnd"/>
-      <w:r>
-        <w:rPr>
-          <w:rFonts w:ascii="Times New Roman" w:hAnsi="Times New Roman"/>
-          <w:color w:val="FF0000"/>
-          <w:sz w:val="24"/>
-          <w:szCs w:val="24"/>
-          <w:lang w:val="en-US"/>
-        </w:rPr>
-        <w:t xml:space="preserve"> (30)</w:t>
-      </w:r>
-      <w:r>
-        <w:rPr>
-          <w:rFonts w:ascii="Times New Roman" w:hAnsi="Times New Roman"/>
-          <w:color w:val="FF0000"/>
-          <w:sz w:val="24"/>
-          <w:szCs w:val="24"/>
-          <w:lang w:val="en-US"/>
-        </w:rPr>
-        <w:t>.</w:t>
-      </w:r>
-    </w:p>
-    <w:p>
-      <w:pPr>
-        <w:pStyle w:val="2"/>
-        <w:rPr>
-          <w:color w:val="FF0000"/>
-          <w:lang w:val="en-US"/>
-        </w:rPr>
-      </w:pPr>
-      <w:bookmarkStart w:id="10" w:name="_Toc521001276"/>
-      <w:r>
-        <w:rPr>
-          <w:color w:val="FF0000"/>
           <w:lang w:val="en-US"/>
         </w:rPr>
         <w:t>1.4 Identifying the gap</w:t>
       </w:r>
-      <w:bookmarkEnd w:id="10"/>
+      <w:bookmarkEnd w:id="11"/>
     </w:p>
     <w:p>
       <w:pPr>
@@ -6760,6 +6798,7 @@
           <w:szCs w:val="24"/>
           <w:lang w:val="en-US"/>
         </w:rPr>
+        <w:lastRenderedPageBreak/>
         <w:t>If yes, what apps and what you like/dislike about them.</w:t>
       </w:r>
     </w:p>
@@ -6934,7 +6973,7 @@
           <w:szCs w:val="24"/>
           <w:lang w:val="en-US"/>
         </w:rPr>
-        <w:t xml:space="preserve"> show you </w:t>
+        <w:t xml:space="preserve"> show you warning, but you need to open statistics </w:t>
       </w:r>
       <w:r>
         <w:rPr>
@@ -6944,8 +6983,7 @@
           <w:szCs w:val="24"/>
           <w:lang w:val="en-US"/>
         </w:rPr>
-        <w:lastRenderedPageBreak/>
-        <w:t xml:space="preserve">warning, but you need to open statistics </w:t>
+        <w:t xml:space="preserve">manually </w:t>
       </w:r>
       <w:r>
         <w:rPr>
@@ -6955,7 +6993,7 @@
           <w:szCs w:val="24"/>
           <w:lang w:val="en-US"/>
         </w:rPr>
-        <w:t xml:space="preserve">manually </w:t>
+        <w:t>to see it, they don’t send notification</w:t>
       </w:r>
       <w:r>
         <w:rPr>
@@ -6965,7 +7003,7 @@
           <w:szCs w:val="24"/>
           <w:lang w:val="en-US"/>
         </w:rPr>
-        <w:t>to see it, they don’t send notification</w:t>
+        <w:t>s</w:t>
       </w:r>
       <w:r>
         <w:rPr>
@@ -6975,7 +7013,7 @@
           <w:szCs w:val="24"/>
           <w:lang w:val="en-US"/>
         </w:rPr>
-        <w:t>s</w:t>
+        <w:t xml:space="preserve"> to users about this potential danger. So</w:t>
       </w:r>
       <w:r>
         <w:rPr>
@@ -6985,7 +7023,7 @@
           <w:szCs w:val="24"/>
           <w:lang w:val="en-US"/>
         </w:rPr>
-        <w:t xml:space="preserve"> to users about this potential danger. So</w:t>
+        <w:t>,</w:t>
       </w:r>
       <w:r>
         <w:rPr>
@@ -6995,16 +7033,6 @@
           <w:szCs w:val="24"/>
           <w:lang w:val="en-US"/>
         </w:rPr>
-        <w:t>,</w:t>
-      </w:r>
-      <w:r>
-        <w:rPr>
-          <w:rFonts w:ascii="Times New Roman" w:hAnsi="Times New Roman"/>
-          <w:color w:val="FF0000"/>
-          <w:sz w:val="24"/>
-          <w:szCs w:val="24"/>
-          <w:lang w:val="en-US"/>
-        </w:rPr>
         <w:t xml:space="preserve"> the unique feature may be also smart notifications which prevent you to go to minus and tell you when you stabilise your spending and return to the safe area after potential danger.</w:t>
       </w:r>
     </w:p>
@@ -7015,7 +7043,7 @@
           <w:lang w:val="en-US"/>
         </w:rPr>
       </w:pPr>
-      <w:bookmarkStart w:id="11" w:name="_Toc521001277"/>
+      <w:bookmarkStart w:id="12" w:name="_Toc521001277"/>
       <w:r>
         <w:rPr>
           <w:lang w:val="en-US"/>
@@ -7028,7 +7056,7 @@
         </w:rPr>
         <w:t>. Requirements for Intelligent Expense Manager</w:t>
       </w:r>
-      <w:bookmarkEnd w:id="11"/>
+      <w:bookmarkEnd w:id="12"/>
     </w:p>
     <w:p>
       <w:pPr>
@@ -7588,6 +7616,7 @@
           <w:szCs w:val="24"/>
           <w:lang w:val="en-US"/>
         </w:rPr>
+        <w:lastRenderedPageBreak/>
         <w:t>User should be able to set a budget for a month.</w:t>
       </w:r>
     </w:p>
@@ -7677,7 +7706,6 @@
           <w:szCs w:val="24"/>
           <w:lang w:val="en-US"/>
         </w:rPr>
-        <w:lastRenderedPageBreak/>
         <w:t>User should be able to edit and delete expenses.</w:t>
       </w:r>
     </w:p>
@@ -7989,7 +8017,17 @@
           <w:szCs w:val="24"/>
           <w:lang w:val="en-US"/>
         </w:rPr>
-        <w:t xml:space="preserve"> marked as bold)</w:t>
+        <w:t xml:space="preserve"> marked as </w:t>
+      </w:r>
+      <w:r>
+        <w:rPr>
+          <w:rFonts w:ascii="Times New Roman" w:hAnsi="Times New Roman"/>
+          <w:sz w:val="24"/>
+          <w:szCs w:val="24"/>
+          <w:lang w:val="en-US"/>
+        </w:rPr>
+        <w:lastRenderedPageBreak/>
+        <w:t>bold)</w:t>
       </w:r>
       <w:r>
         <w:rPr>
@@ -8053,61 +8091,701 @@
           <w:lang w:val="en-US"/>
         </w:rPr>
       </w:pPr>
-      <w:bookmarkStart w:id="12" w:name="_Toc521001278"/>
-      <w:r>
-        <w:rPr>
+      <w:bookmarkStart w:id="13" w:name="_Toc521001278"/>
+      <w:r>
+        <w:rPr>
+          <w:lang w:val="en-US"/>
+        </w:rPr>
+        <w:t>3</w:t>
+      </w:r>
+      <w:r>
+        <w:rPr>
+          <w:lang w:val="en-US"/>
+        </w:rPr>
+        <w:t xml:space="preserve">. </w:t>
+      </w:r>
+      <w:r>
+        <w:rPr>
+          <w:lang w:val="en-US"/>
+        </w:rPr>
+        <w:t>Design</w:t>
+      </w:r>
+      <w:bookmarkEnd w:id="13"/>
+    </w:p>
+    <w:p>
+      <w:pPr>
+        <w:pStyle w:val="2"/>
+        <w:rPr>
+          <w:lang w:val="en-US"/>
+        </w:rPr>
+      </w:pPr>
+      <w:bookmarkStart w:id="14" w:name="_Toc521001279"/>
+      <w:r>
+        <w:rPr>
+          <w:lang w:val="en-US"/>
+        </w:rPr>
+        <w:t>3</w:t>
+      </w:r>
+      <w:r>
+        <w:rPr>
+          <w:lang w:val="en-US"/>
+        </w:rPr>
+        <w:t>.1 Moneti</w:t>
+      </w:r>
+      <w:r>
+        <w:rPr>
+          <w:lang w:val="en-US"/>
+        </w:rPr>
+        <w:t>s</w:t>
+      </w:r>
+      <w:r>
+        <w:rPr>
+          <w:lang w:val="en-US"/>
+        </w:rPr>
+        <w:t>ation strategies</w:t>
+      </w:r>
+      <w:bookmarkEnd w:id="14"/>
+    </w:p>
+    <w:p>
+      <w:pPr>
+        <w:spacing w:line="480" w:lineRule="auto"/>
+        <w:rPr>
+          <w:rFonts w:ascii="Times New Roman" w:hAnsi="Times New Roman"/>
+          <w:sz w:val="24"/>
+          <w:szCs w:val="24"/>
+          <w:lang w:val="en-US"/>
+        </w:rPr>
+      </w:pPr>
+      <w:r>
+        <w:rPr>
+          <w:rFonts w:ascii="Times New Roman" w:hAnsi="Times New Roman"/>
+          <w:sz w:val="24"/>
+          <w:szCs w:val="24"/>
+          <w:lang w:val="en-US"/>
+        </w:rPr>
+        <w:t>Each project should</w:t>
+      </w:r>
+      <w:r>
+        <w:rPr>
+          <w:rFonts w:ascii="Times New Roman" w:hAnsi="Times New Roman"/>
+          <w:sz w:val="24"/>
+          <w:szCs w:val="24"/>
+          <w:lang w:val="en-US"/>
+        </w:rPr>
+        <w:t xml:space="preserve"> not only help users to solve some problem, but also it should bring revenue to its creators. </w:t>
+      </w:r>
+      <w:r>
+        <w:rPr>
+          <w:rFonts w:ascii="Times New Roman" w:hAnsi="Times New Roman"/>
+          <w:sz w:val="24"/>
+          <w:szCs w:val="24"/>
+          <w:lang w:val="en-US"/>
+        </w:rPr>
+        <w:t>For choosing the best app monetisation options it is important to consider the purpose of the app</w:t>
+      </w:r>
+      <w:r>
+        <w:rPr>
+          <w:rFonts w:ascii="Times New Roman" w:hAnsi="Times New Roman"/>
+          <w:sz w:val="24"/>
+          <w:szCs w:val="24"/>
+          <w:lang w:val="en-US"/>
+        </w:rPr>
+        <w:t>lication</w:t>
+      </w:r>
+      <w:r>
+        <w:rPr>
+          <w:rFonts w:ascii="Times New Roman" w:hAnsi="Times New Roman"/>
+          <w:sz w:val="24"/>
+          <w:szCs w:val="24"/>
+          <w:lang w:val="en-US"/>
+        </w:rPr>
+        <w:t xml:space="preserve"> and methods which are used by competitors.</w:t>
+      </w:r>
+      <w:r>
+        <w:rPr>
+          <w:rFonts w:ascii="Times New Roman" w:hAnsi="Times New Roman"/>
+          <w:sz w:val="24"/>
+          <w:szCs w:val="24"/>
+          <w:lang w:val="en-US"/>
+        </w:rPr>
+        <w:t xml:space="preserve"> (31)</w:t>
+      </w:r>
+    </w:p>
+    <w:p>
+      <w:pPr>
+        <w:spacing w:line="480" w:lineRule="auto"/>
+        <w:rPr>
+          <w:rFonts w:ascii="Times New Roman" w:hAnsi="Times New Roman"/>
+          <w:sz w:val="24"/>
+          <w:szCs w:val="24"/>
+          <w:lang w:val="en-US"/>
+        </w:rPr>
+      </w:pPr>
+      <w:r>
+        <w:rPr>
+          <w:rFonts w:ascii="Times New Roman" w:hAnsi="Times New Roman"/>
+          <w:sz w:val="24"/>
+          <w:szCs w:val="24"/>
+          <w:lang w:val="en-US"/>
+        </w:rPr>
+        <w:t xml:space="preserve">An application can be </w:t>
+      </w:r>
+      <w:r>
+        <w:rPr>
+          <w:rFonts w:ascii="Times New Roman" w:hAnsi="Times New Roman"/>
+          <w:sz w:val="24"/>
+          <w:szCs w:val="24"/>
+          <w:lang w:val="en-US"/>
+        </w:rPr>
+        <w:t>supplied</w:t>
+      </w:r>
+      <w:r>
+        <w:rPr>
+          <w:rFonts w:ascii="Times New Roman" w:hAnsi="Times New Roman"/>
+          <w:sz w:val="24"/>
+          <w:szCs w:val="24"/>
+          <w:lang w:val="en-US"/>
+        </w:rPr>
+        <w:t xml:space="preserve"> as free or </w:t>
+      </w:r>
+      <w:r>
+        <w:rPr>
+          <w:rFonts w:ascii="Times New Roman" w:hAnsi="Times New Roman"/>
+          <w:sz w:val="24"/>
+          <w:szCs w:val="24"/>
+          <w:lang w:val="en-US"/>
+        </w:rPr>
+        <w:t>as</w:t>
+      </w:r>
+      <w:r>
+        <w:rPr>
+          <w:rFonts w:ascii="Times New Roman" w:hAnsi="Times New Roman"/>
+          <w:sz w:val="24"/>
+          <w:szCs w:val="24"/>
+          <w:lang w:val="en-US"/>
+        </w:rPr>
+        <w:t xml:space="preserve"> one-time paid app.</w:t>
+      </w:r>
+      <w:r>
+        <w:rPr>
+          <w:rFonts w:ascii="Times New Roman" w:hAnsi="Times New Roman"/>
+          <w:sz w:val="24"/>
+          <w:szCs w:val="24"/>
+          <w:lang w:val="en-US"/>
+        </w:rPr>
+        <w:t xml:space="preserve"> </w:t>
+      </w:r>
+      <w:r>
+        <w:rPr>
+          <w:rFonts w:ascii="Times New Roman" w:hAnsi="Times New Roman"/>
+          <w:sz w:val="24"/>
+          <w:szCs w:val="24"/>
+          <w:lang w:val="en-US"/>
+        </w:rPr>
+        <w:t xml:space="preserve">In the case of one-time paid app, users pay only once to download the app, and all features and updates should be available for free. </w:t>
+      </w:r>
+      <w:r>
+        <w:rPr>
+          <w:rFonts w:ascii="Times New Roman" w:hAnsi="Times New Roman"/>
+          <w:sz w:val="24"/>
+          <w:szCs w:val="24"/>
+          <w:lang w:val="en-US"/>
+        </w:rPr>
+        <w:t xml:space="preserve">(32) </w:t>
+      </w:r>
+      <w:r>
+        <w:rPr>
+          <w:rFonts w:ascii="Times New Roman" w:hAnsi="Times New Roman"/>
+          <w:sz w:val="24"/>
+          <w:szCs w:val="24"/>
+          <w:lang w:val="en-US"/>
+        </w:rPr>
+        <w:t>Free applications have several different strategies to make money which are described below in detail.</w:t>
+      </w:r>
+    </w:p>
+    <w:p>
+      <w:pPr>
+        <w:spacing w:line="480" w:lineRule="auto"/>
+        <w:rPr>
+          <w:rFonts w:ascii="Times New Roman" w:hAnsi="Times New Roman"/>
+          <w:sz w:val="24"/>
+          <w:szCs w:val="24"/>
+          <w:lang w:val="en-US"/>
+        </w:rPr>
+      </w:pPr>
+      <w:r>
+        <w:rPr>
+          <w:rFonts w:ascii="Times New Roman" w:hAnsi="Times New Roman"/>
+          <w:sz w:val="24"/>
+          <w:szCs w:val="24"/>
+          <w:lang w:val="en-US"/>
+        </w:rPr>
+        <w:t>According to Statista, the amount of paid app downloads decreased remarkably in 2016.</w:t>
+      </w:r>
+      <w:r>
+        <w:rPr>
+          <w:rFonts w:ascii="Times New Roman" w:hAnsi="Times New Roman"/>
+          <w:sz w:val="24"/>
+          <w:szCs w:val="24"/>
+          <w:lang w:val="en-US"/>
+        </w:rPr>
+        <w:t xml:space="preserve"> (33)</w:t>
+      </w:r>
+      <w:r>
+        <w:rPr>
+          <w:rFonts w:ascii="Times New Roman" w:hAnsi="Times New Roman"/>
+          <w:sz w:val="24"/>
+          <w:szCs w:val="24"/>
+          <w:lang w:val="en-US"/>
+        </w:rPr>
+        <w:t xml:space="preserve"> </w:t>
+      </w:r>
+      <w:r>
+        <w:rPr>
+          <w:rFonts w:ascii="Times New Roman" w:hAnsi="Times New Roman"/>
+          <w:sz w:val="24"/>
+          <w:szCs w:val="24"/>
+          <w:lang w:val="en-US"/>
+        </w:rPr>
+        <w:t xml:space="preserve">The paid app description should be convincing enough for users to pay for it without sampling. Moreover, this model requires continuous search for new customers to provide stable revenue stream. </w:t>
+      </w:r>
+      <w:r>
+        <w:rPr>
+          <w:rFonts w:ascii="Times New Roman" w:hAnsi="Times New Roman"/>
+          <w:sz w:val="24"/>
+          <w:szCs w:val="24"/>
+          <w:lang w:val="en-US"/>
+        </w:rPr>
+        <w:t xml:space="preserve">As a result, </w:t>
+      </w:r>
+      <w:r>
+        <w:rPr>
+          <w:rFonts w:ascii="Times New Roman" w:hAnsi="Times New Roman"/>
+          <w:sz w:val="24"/>
+          <w:szCs w:val="24"/>
+          <w:lang w:val="en-US"/>
+        </w:rPr>
+        <w:t>proceeds</w:t>
+      </w:r>
+      <w:r>
+        <w:rPr>
+          <w:rFonts w:ascii="Times New Roman" w:hAnsi="Times New Roman"/>
+          <w:sz w:val="24"/>
+          <w:szCs w:val="24"/>
+          <w:lang w:val="en-US"/>
+        </w:rPr>
+        <w:t xml:space="preserve"> generated from paid apps are expected to </w:t>
+      </w:r>
+      <w:r>
+        <w:rPr>
+          <w:rFonts w:ascii="Times New Roman" w:hAnsi="Times New Roman"/>
+          <w:sz w:val="24"/>
+          <w:szCs w:val="24"/>
+          <w:lang w:val="en-US"/>
+        </w:rPr>
+        <w:t xml:space="preserve">continue to decline </w:t>
+      </w:r>
+      <w:r>
+        <w:rPr>
+          <w:rFonts w:ascii="Times New Roman" w:hAnsi="Times New Roman"/>
+          <w:sz w:val="24"/>
+          <w:szCs w:val="24"/>
+          <w:lang w:val="en-US"/>
+        </w:rPr>
+        <w:t>in</w:t>
+      </w:r>
+      <w:r>
+        <w:rPr>
+          <w:rFonts w:ascii="Times New Roman" w:hAnsi="Times New Roman"/>
+          <w:sz w:val="24"/>
+          <w:szCs w:val="24"/>
+          <w:lang w:val="en-US"/>
+        </w:rPr>
+        <w:t xml:space="preserve"> the upcoming</w:t>
+      </w:r>
+      <w:r>
+        <w:rPr>
+          <w:rFonts w:ascii="Times New Roman" w:hAnsi="Times New Roman"/>
+          <w:sz w:val="24"/>
+          <w:szCs w:val="24"/>
+          <w:lang w:val="en-US"/>
+        </w:rPr>
+        <w:t xml:space="preserve"> years</w:t>
+      </w:r>
+      <w:r>
+        <w:rPr>
+          <w:rFonts w:ascii="Times New Roman" w:hAnsi="Times New Roman"/>
+          <w:sz w:val="24"/>
+          <w:szCs w:val="24"/>
+          <w:lang w:val="en-US"/>
+        </w:rPr>
+        <w:t xml:space="preserve"> </w:t>
+      </w:r>
+      <w:r>
+        <w:rPr>
+          <w:rFonts w:ascii="Times New Roman" w:hAnsi="Times New Roman"/>
+          <w:sz w:val="24"/>
+          <w:szCs w:val="24"/>
+          <w:lang w:val="en-US"/>
+        </w:rPr>
+        <w:t xml:space="preserve">(33) </w:t>
+      </w:r>
+      <w:r>
+        <w:rPr>
+          <w:rFonts w:ascii="Times New Roman" w:hAnsi="Times New Roman"/>
+          <w:sz w:val="24"/>
+          <w:szCs w:val="24"/>
+          <w:lang w:val="en-US"/>
+        </w:rPr>
+        <w:t xml:space="preserve">and it is </w:t>
+      </w:r>
+      <w:r>
+        <w:rPr>
+          <w:rFonts w:ascii="Times New Roman" w:hAnsi="Times New Roman"/>
+          <w:sz w:val="24"/>
+          <w:szCs w:val="24"/>
+          <w:lang w:val="en-US"/>
+        </w:rPr>
+        <w:t>more preferably</w:t>
+      </w:r>
+      <w:r>
+        <w:rPr>
+          <w:rFonts w:ascii="Times New Roman" w:hAnsi="Times New Roman"/>
+          <w:sz w:val="24"/>
+          <w:szCs w:val="24"/>
+          <w:lang w:val="en-US"/>
+        </w:rPr>
+        <w:t xml:space="preserve"> to focus on free app moneti</w:t>
+      </w:r>
+      <w:r>
+        <w:rPr>
+          <w:rFonts w:ascii="Times New Roman" w:hAnsi="Times New Roman"/>
+          <w:sz w:val="24"/>
+          <w:szCs w:val="24"/>
+          <w:lang w:val="en-US"/>
+        </w:rPr>
+        <w:t>s</w:t>
+      </w:r>
+      <w:r>
+        <w:rPr>
+          <w:rFonts w:ascii="Times New Roman" w:hAnsi="Times New Roman"/>
+          <w:sz w:val="24"/>
+          <w:szCs w:val="24"/>
+          <w:lang w:val="en-US"/>
+        </w:rPr>
+        <w:t>ation strategies.</w:t>
+      </w:r>
+    </w:p>
+    <w:p>
+      <w:pPr>
+        <w:spacing w:line="480" w:lineRule="auto"/>
+        <w:rPr>
+          <w:rFonts w:ascii="Times New Roman" w:hAnsi="Times New Roman"/>
+          <w:sz w:val="24"/>
+          <w:szCs w:val="24"/>
+          <w:lang w:val="en-US"/>
+        </w:rPr>
+      </w:pPr>
+      <w:r>
+        <w:rPr>
+          <w:rFonts w:ascii="Times New Roman" w:hAnsi="Times New Roman"/>
+          <w:sz w:val="24"/>
+          <w:szCs w:val="24"/>
+          <w:lang w:val="en-US"/>
+        </w:rPr>
+        <w:t>The main revenue models for free apps are:</w:t>
+      </w:r>
+      <w:r>
+        <w:rPr>
+          <w:rFonts w:ascii="Times New Roman" w:hAnsi="Times New Roman"/>
+          <w:sz w:val="24"/>
+          <w:szCs w:val="24"/>
+          <w:lang w:val="en-US"/>
+        </w:rPr>
+        <w:t xml:space="preserve"> i</w:t>
+      </w:r>
+      <w:r>
+        <w:rPr>
+          <w:rFonts w:ascii="Times New Roman" w:hAnsi="Times New Roman"/>
+          <w:sz w:val="24"/>
+          <w:szCs w:val="24"/>
+          <w:lang w:val="en-US"/>
+        </w:rPr>
+        <w:t>n-</w:t>
+      </w:r>
+      <w:r>
+        <w:rPr>
+          <w:rFonts w:ascii="Times New Roman" w:hAnsi="Times New Roman"/>
+          <w:sz w:val="24"/>
+          <w:szCs w:val="24"/>
+          <w:lang w:val="en-US"/>
+        </w:rPr>
+        <w:t>a</w:t>
+      </w:r>
+      <w:r>
+        <w:rPr>
+          <w:rFonts w:ascii="Times New Roman" w:hAnsi="Times New Roman"/>
+          <w:sz w:val="24"/>
+          <w:szCs w:val="24"/>
+          <w:lang w:val="en-US"/>
+        </w:rPr>
+        <w:t xml:space="preserve">pp </w:t>
+      </w:r>
+      <w:r>
+        <w:rPr>
+          <w:rFonts w:ascii="Times New Roman" w:hAnsi="Times New Roman"/>
+          <w:sz w:val="24"/>
+          <w:szCs w:val="24"/>
+          <w:lang w:val="en-US"/>
+        </w:rPr>
+        <w:t>a</w:t>
+      </w:r>
+      <w:r>
+        <w:rPr>
+          <w:rFonts w:ascii="Times New Roman" w:hAnsi="Times New Roman"/>
+          <w:sz w:val="24"/>
+          <w:szCs w:val="24"/>
+          <w:lang w:val="en-US"/>
+        </w:rPr>
+        <w:t>dvertising</w:t>
+      </w:r>
+      <w:r>
+        <w:rPr>
+          <w:rFonts w:ascii="Times New Roman" w:hAnsi="Times New Roman"/>
+          <w:sz w:val="24"/>
+          <w:szCs w:val="24"/>
+          <w:lang w:val="en-US"/>
+        </w:rPr>
+        <w:t>, f</w:t>
+      </w:r>
+      <w:r>
+        <w:rPr>
+          <w:rFonts w:ascii="Times New Roman" w:hAnsi="Times New Roman"/>
+          <w:sz w:val="24"/>
+          <w:szCs w:val="24"/>
+          <w:lang w:val="en-US"/>
+        </w:rPr>
+        <w:t>reemium</w:t>
+      </w:r>
+      <w:r>
+        <w:rPr>
+          <w:rFonts w:ascii="Times New Roman" w:hAnsi="Times New Roman"/>
+          <w:sz w:val="24"/>
+          <w:szCs w:val="24"/>
+          <w:lang w:val="en-US"/>
+        </w:rPr>
+        <w:t xml:space="preserve">, </w:t>
+      </w:r>
+      <w:r>
+        <w:rPr>
+          <w:rFonts w:ascii="Times New Roman" w:hAnsi="Times New Roman"/>
+          <w:sz w:val="24"/>
+          <w:szCs w:val="24"/>
+          <w:lang w:val="en-US"/>
+        </w:rPr>
+        <w:t xml:space="preserve">in-app purchases, </w:t>
+      </w:r>
+      <w:r>
+        <w:rPr>
+          <w:rFonts w:ascii="Times New Roman" w:hAnsi="Times New Roman"/>
+          <w:sz w:val="24"/>
+          <w:szCs w:val="24"/>
+          <w:lang w:val="en-US"/>
+        </w:rPr>
+        <w:t>s</w:t>
+      </w:r>
+      <w:r>
+        <w:rPr>
+          <w:rFonts w:ascii="Times New Roman" w:hAnsi="Times New Roman"/>
+          <w:sz w:val="24"/>
+          <w:szCs w:val="24"/>
+          <w:lang w:val="en-US"/>
+        </w:rPr>
+        <w:t>ponsorship</w:t>
+      </w:r>
+      <w:r>
+        <w:rPr>
+          <w:rFonts w:ascii="Times New Roman" w:hAnsi="Times New Roman"/>
+          <w:sz w:val="24"/>
+          <w:szCs w:val="24"/>
+          <w:lang w:val="en-US"/>
+        </w:rPr>
+        <w:t>, c</w:t>
+      </w:r>
+      <w:r>
+        <w:rPr>
+          <w:rFonts w:ascii="Times New Roman" w:hAnsi="Times New Roman"/>
+          <w:sz w:val="24"/>
+          <w:szCs w:val="24"/>
+          <w:lang w:val="en-US"/>
+        </w:rPr>
+        <w:t xml:space="preserve">ollecting and </w:t>
+      </w:r>
+      <w:r>
+        <w:rPr>
+          <w:rFonts w:ascii="Times New Roman" w:hAnsi="Times New Roman"/>
+          <w:sz w:val="24"/>
+          <w:szCs w:val="24"/>
+          <w:lang w:val="en-US"/>
+        </w:rPr>
+        <w:t>s</w:t>
+      </w:r>
+      <w:r>
+        <w:rPr>
+          <w:rFonts w:ascii="Times New Roman" w:hAnsi="Times New Roman"/>
+          <w:sz w:val="24"/>
+          <w:szCs w:val="24"/>
+          <w:lang w:val="en-US"/>
+        </w:rPr>
+        <w:t xml:space="preserve">elling </w:t>
+      </w:r>
+      <w:r>
+        <w:rPr>
+          <w:rFonts w:ascii="Times New Roman" w:hAnsi="Times New Roman"/>
+          <w:sz w:val="24"/>
+          <w:szCs w:val="24"/>
+          <w:lang w:val="en-US"/>
+        </w:rPr>
+        <w:t>d</w:t>
+      </w:r>
+      <w:r>
+        <w:rPr>
+          <w:rFonts w:ascii="Times New Roman" w:hAnsi="Times New Roman"/>
+          <w:sz w:val="24"/>
+          <w:szCs w:val="24"/>
+          <w:lang w:val="en-US"/>
+        </w:rPr>
+        <w:t>ata.</w:t>
+      </w:r>
+    </w:p>
+    <w:p>
+      <w:pPr>
+        <w:spacing w:line="480" w:lineRule="auto"/>
+        <w:rPr>
+          <w:rFonts w:ascii="Times New Roman" w:hAnsi="Times New Roman"/>
+          <w:sz w:val="24"/>
+          <w:szCs w:val="24"/>
+          <w:lang w:val="en-US"/>
+        </w:rPr>
+      </w:pPr>
+      <w:r>
+        <w:rPr>
+          <w:rFonts w:ascii="Times New Roman" w:hAnsi="Times New Roman"/>
+          <w:sz w:val="24"/>
+          <w:szCs w:val="24"/>
+          <w:lang w:val="en-US"/>
+        </w:rPr>
+        <w:t>In-App advertising is very popular and simple approach to monetise an app</w:t>
+      </w:r>
+      <w:r>
+        <w:rPr>
+          <w:rFonts w:ascii="Times New Roman" w:hAnsi="Times New Roman"/>
+          <w:sz w:val="24"/>
+          <w:szCs w:val="24"/>
+          <w:lang w:val="en-US"/>
+        </w:rPr>
+        <w:t>lication</w:t>
+      </w:r>
+      <w:r>
+        <w:rPr>
+          <w:rFonts w:ascii="Times New Roman" w:hAnsi="Times New Roman"/>
+          <w:sz w:val="24"/>
+          <w:szCs w:val="24"/>
+          <w:lang w:val="en-US"/>
+        </w:rPr>
+        <w:t xml:space="preserve">. The idea is to display ads inside the app and get paid from the ad network. Ads can be displayed in </w:t>
+      </w:r>
+      <w:r>
+        <w:rPr>
+          <w:rFonts w:ascii="Times New Roman" w:hAnsi="Times New Roman"/>
+          <w:sz w:val="24"/>
+          <w:szCs w:val="24"/>
           <w:lang w:val="en-US"/>
         </w:rPr>
         <w:lastRenderedPageBreak/>
-        <w:t>3</w:t>
-      </w:r>
-      <w:r>
-        <w:rPr>
-          <w:lang w:val="en-US"/>
-        </w:rPr>
-        <w:t xml:space="preserve">. </w:t>
-      </w:r>
-      <w:r>
-        <w:rPr>
-          <w:lang w:val="en-US"/>
-        </w:rPr>
-        <w:t>Design</w:t>
-      </w:r>
-      <w:bookmarkEnd w:id="12"/>
-    </w:p>
-    <w:p>
-      <w:pPr>
-        <w:pStyle w:val="2"/>
-        <w:rPr>
-          <w:lang w:val="en-US"/>
-        </w:rPr>
-      </w:pPr>
-      <w:bookmarkStart w:id="13" w:name="_Toc521001279"/>
-      <w:r>
-        <w:rPr>
-          <w:lang w:val="en-US"/>
-        </w:rPr>
-        <w:t>3</w:t>
-      </w:r>
-      <w:r>
-        <w:rPr>
-          <w:lang w:val="en-US"/>
-        </w:rPr>
-        <w:t>.1 Moneti</w:t>
-      </w:r>
-      <w:r>
-        <w:rPr>
+        <w:t>different formats, such as banners, videos, native ads (which are seamlessly integrated into mobile application) or interstitial ads (</w:t>
+      </w:r>
+      <w:r>
+        <w:rPr>
+          <w:rFonts w:ascii="Times New Roman" w:hAnsi="Times New Roman"/>
+          <w:sz w:val="24"/>
+          <w:szCs w:val="24"/>
+          <w:lang w:val="en-US"/>
+        </w:rPr>
+        <w:t xml:space="preserve">ads during launch or inside the </w:t>
+      </w:r>
+      <w:r>
+        <w:rPr>
+          <w:rFonts w:ascii="Times New Roman" w:hAnsi="Times New Roman"/>
+          <w:sz w:val="24"/>
+          <w:szCs w:val="24"/>
+          <w:lang w:val="en-US"/>
+        </w:rPr>
+        <w:t>pop-ups appearing periodically).</w:t>
+      </w:r>
+      <w:r>
+        <w:rPr>
+          <w:rFonts w:ascii="Times New Roman" w:hAnsi="Times New Roman"/>
+          <w:sz w:val="24"/>
+          <w:szCs w:val="24"/>
+          <w:lang w:val="en-US"/>
+        </w:rPr>
+        <w:t xml:space="preserve"> (31)</w:t>
+      </w:r>
+      <w:r>
+        <w:rPr>
+          <w:rFonts w:ascii="Times New Roman" w:hAnsi="Times New Roman"/>
+          <w:sz w:val="24"/>
+          <w:szCs w:val="24"/>
+          <w:lang w:val="en-US"/>
+        </w:rPr>
+        <w:t xml:space="preserve"> In-app ads strategy has multiple payment models: cost per click, cost per view, cost per install. </w:t>
+      </w:r>
+      <w:r>
+        <w:rPr>
+          <w:rFonts w:ascii="Times New Roman" w:hAnsi="Times New Roman"/>
+          <w:sz w:val="24"/>
+          <w:szCs w:val="24"/>
+          <w:lang w:val="en-US"/>
+        </w:rPr>
+        <w:t xml:space="preserve">(31) </w:t>
+      </w:r>
+      <w:r>
+        <w:rPr>
+          <w:rFonts w:ascii="Times New Roman" w:hAnsi="Times New Roman"/>
+          <w:sz w:val="24"/>
+          <w:szCs w:val="24"/>
+          <w:lang w:val="en-US"/>
+        </w:rPr>
+        <w:t>The drawback of this moneti</w:t>
+      </w:r>
+      <w:r>
+        <w:rPr>
+          <w:rFonts w:ascii="Times New Roman" w:hAnsi="Times New Roman"/>
+          <w:sz w:val="24"/>
+          <w:szCs w:val="24"/>
           <w:lang w:val="en-US"/>
         </w:rPr>
         <w:t>s</w:t>
       </w:r>
       <w:r>
         <w:rPr>
-          <w:lang w:val="en-US"/>
-        </w:rPr>
-        <w:t>ation strategies</w:t>
-      </w:r>
-      <w:bookmarkEnd w:id="13"/>
+          <w:rFonts w:ascii="Times New Roman" w:hAnsi="Times New Roman"/>
+          <w:sz w:val="24"/>
+          <w:szCs w:val="24"/>
+          <w:lang w:val="en-US"/>
+        </w:rPr>
+        <w:t>ation method is that it works well only with big audiences. Moreover, advertisements annoy users, so it is important to smartly integrate them inside the app. This easy strategy is used by almost all competitors’ apps described in the chapter 1.3 and can be effectively integrated in the projected application</w:t>
+      </w:r>
+      <w:r>
+        <w:rPr>
+          <w:rFonts w:ascii="Times New Roman" w:hAnsi="Times New Roman"/>
+          <w:sz w:val="24"/>
+          <w:szCs w:val="24"/>
+          <w:lang w:val="en-US"/>
+        </w:rPr>
+        <w:t>; however, it should not be used exclusively.</w:t>
+      </w:r>
     </w:p>
     <w:p>
       <w:pPr>
@@ -8126,43 +8804,261 @@
           <w:szCs w:val="24"/>
           <w:lang w:val="en-US"/>
         </w:rPr>
-        <w:t>Each project should</w:t>
-      </w:r>
-      <w:r>
-        <w:rPr>
-          <w:rFonts w:ascii="Times New Roman" w:hAnsi="Times New Roman"/>
-          <w:sz w:val="24"/>
-          <w:szCs w:val="24"/>
-          <w:lang w:val="en-US"/>
-        </w:rPr>
-        <w:t xml:space="preserve"> not only help users to solve some problem, but also it should bring revenue to its creators. </w:t>
-      </w:r>
-      <w:r>
-        <w:rPr>
-          <w:rFonts w:ascii="Times New Roman" w:hAnsi="Times New Roman"/>
-          <w:sz w:val="24"/>
-          <w:szCs w:val="24"/>
-          <w:lang w:val="en-US"/>
-        </w:rPr>
-        <w:t>For choosing the best app monetisation options it is important to consider the purpose of the app</w:t>
-      </w:r>
-      <w:r>
-        <w:rPr>
-          <w:rFonts w:ascii="Times New Roman" w:hAnsi="Times New Roman"/>
-          <w:sz w:val="24"/>
-          <w:szCs w:val="24"/>
-          <w:lang w:val="en-US"/>
-        </w:rPr>
-        <w:t>lication</w:t>
-      </w:r>
-      <w:r>
-        <w:rPr>
-          <w:rFonts w:ascii="Times New Roman" w:hAnsi="Times New Roman"/>
-          <w:sz w:val="24"/>
-          <w:szCs w:val="24"/>
-          <w:lang w:val="en-US"/>
-        </w:rPr>
-        <w:t xml:space="preserve"> and methods which are used by competitors.</w:t>
+        <w:t>Another strategy, called Freemium, implies existence of two app versions: free and paid versions. Paid version contains premium features which offer additional useful functionality. The users download and use free version and then can purchase full version if they decide that it</w:t>
+      </w:r>
+      <w:r>
+        <w:rPr>
+          <w:rFonts w:ascii="Times New Roman" w:hAnsi="Times New Roman"/>
+          <w:sz w:val="24"/>
+          <w:szCs w:val="24"/>
+          <w:lang w:val="en-US"/>
+        </w:rPr>
+        <w:t xml:space="preserve"> is</w:t>
+      </w:r>
+      <w:r>
+        <w:rPr>
+          <w:rFonts w:ascii="Times New Roman" w:hAnsi="Times New Roman"/>
+          <w:sz w:val="24"/>
+          <w:szCs w:val="24"/>
+          <w:lang w:val="en-US"/>
+        </w:rPr>
+        <w:t xml:space="preserve"> worth paying. It is quite efficient monetisation option; however, it is very important to distribute </w:t>
+      </w:r>
+      <w:r>
+        <w:rPr>
+          <w:rFonts w:ascii="Times New Roman" w:hAnsi="Times New Roman"/>
+          <w:sz w:val="24"/>
+          <w:szCs w:val="24"/>
+          <w:lang w:val="en-US"/>
+        </w:rPr>
+        <w:t>carefully</w:t>
+      </w:r>
+      <w:r>
+        <w:rPr>
+          <w:rFonts w:ascii="Times New Roman" w:hAnsi="Times New Roman"/>
+          <w:sz w:val="24"/>
+          <w:szCs w:val="24"/>
+          <w:lang w:val="en-US"/>
+        </w:rPr>
+        <w:t xml:space="preserve"> </w:t>
+      </w:r>
+      <w:r>
+        <w:rPr>
+          <w:rFonts w:ascii="Times New Roman" w:hAnsi="Times New Roman"/>
+          <w:sz w:val="24"/>
+          <w:szCs w:val="24"/>
+          <w:lang w:val="en-US"/>
+        </w:rPr>
+        <w:t xml:space="preserve">functions between versions. </w:t>
+      </w:r>
+      <w:r>
+        <w:rPr>
+          <w:rFonts w:ascii="Times New Roman" w:hAnsi="Times New Roman"/>
+          <w:sz w:val="24"/>
+          <w:szCs w:val="24"/>
+          <w:lang w:val="en-US"/>
+        </w:rPr>
+        <w:t xml:space="preserve">Free version should provide </w:t>
+      </w:r>
+      <w:r>
+        <w:rPr>
+          <w:rFonts w:ascii="Times New Roman" w:hAnsi="Times New Roman"/>
+          <w:sz w:val="24"/>
+          <w:szCs w:val="24"/>
+          <w:lang w:val="en-US"/>
+        </w:rPr>
+        <w:t xml:space="preserve">a </w:t>
+      </w:r>
+      <w:r>
+        <w:rPr>
+          <w:rFonts w:ascii="Times New Roman" w:hAnsi="Times New Roman"/>
+          <w:sz w:val="24"/>
+          <w:szCs w:val="24"/>
+          <w:lang w:val="en-US"/>
+        </w:rPr>
+        <w:t>proper app experience, but t</w:t>
+      </w:r>
+      <w:r>
+        <w:rPr>
+          <w:rFonts w:ascii="Times New Roman" w:hAnsi="Times New Roman"/>
+          <w:sz w:val="24"/>
+          <w:szCs w:val="24"/>
+          <w:lang w:val="en-US"/>
+        </w:rPr>
+        <w:t xml:space="preserve">oo many available capabilities may prevent users from buying </w:t>
+      </w:r>
+      <w:r>
+        <w:rPr>
+          <w:rFonts w:ascii="Times New Roman" w:hAnsi="Times New Roman"/>
+          <w:sz w:val="24"/>
+          <w:szCs w:val="24"/>
+          <w:lang w:val="en-US"/>
+        </w:rPr>
+        <w:t>premium version</w:t>
+      </w:r>
+      <w:r>
+        <w:rPr>
+          <w:rFonts w:ascii="Times New Roman" w:hAnsi="Times New Roman"/>
+          <w:sz w:val="24"/>
+          <w:szCs w:val="24"/>
+          <w:lang w:val="en-US"/>
+        </w:rPr>
+        <w:t>.</w:t>
+      </w:r>
+      <w:r>
+        <w:rPr>
+          <w:rFonts w:ascii="Times New Roman" w:hAnsi="Times New Roman"/>
+          <w:sz w:val="24"/>
+          <w:szCs w:val="24"/>
+          <w:lang w:val="en-US"/>
+        </w:rPr>
+        <w:t xml:space="preserve"> (33)</w:t>
+      </w:r>
+      <w:r>
+        <w:rPr>
+          <w:rFonts w:ascii="Times New Roman" w:hAnsi="Times New Roman"/>
+          <w:sz w:val="24"/>
+          <w:szCs w:val="24"/>
+          <w:lang w:val="en-US"/>
+        </w:rPr>
+        <w:t xml:space="preserve"> </w:t>
+      </w:r>
+      <w:r>
+        <w:rPr>
+          <w:rFonts w:ascii="Times New Roman" w:hAnsi="Times New Roman"/>
+          <w:sz w:val="24"/>
+          <w:szCs w:val="24"/>
+          <w:lang w:val="en-US"/>
+        </w:rPr>
+        <w:t>This is a</w:t>
+      </w:r>
+      <w:r>
+        <w:rPr>
+          <w:rFonts w:ascii="Times New Roman" w:hAnsi="Times New Roman"/>
+          <w:sz w:val="24"/>
+          <w:szCs w:val="24"/>
+          <w:lang w:val="en-US"/>
+        </w:rPr>
+        <w:t>lso very proficient strategy which fits well with the project structure; it is widely used by competitors.</w:t>
+      </w:r>
+    </w:p>
+    <w:p>
+      <w:pPr>
+        <w:spacing w:line="480" w:lineRule="auto"/>
+        <w:rPr>
+          <w:rFonts w:ascii="Times New Roman" w:hAnsi="Times New Roman"/>
+          <w:sz w:val="24"/>
+          <w:szCs w:val="24"/>
+          <w:lang w:val="en-US"/>
+        </w:rPr>
+      </w:pPr>
+      <w:r>
+        <w:rPr>
+          <w:rFonts w:ascii="Times New Roman" w:hAnsi="Times New Roman"/>
+          <w:sz w:val="24"/>
+          <w:szCs w:val="24"/>
+          <w:lang w:val="en-US"/>
+        </w:rPr>
+        <w:t>Next, In-App purchases</w:t>
+      </w:r>
+      <w:r>
+        <w:rPr>
+          <w:rFonts w:ascii="Times New Roman" w:hAnsi="Times New Roman"/>
+          <w:sz w:val="24"/>
+          <w:szCs w:val="24"/>
+          <w:lang w:val="en-US"/>
+        </w:rPr>
+        <w:t xml:space="preserve"> is extremely popular strategy which allows users to buy something in the app.</w:t>
+      </w:r>
+      <w:r>
+        <w:rPr>
+          <w:rFonts w:ascii="Times New Roman" w:hAnsi="Times New Roman"/>
+          <w:sz w:val="24"/>
+          <w:szCs w:val="24"/>
+          <w:lang w:val="en-US"/>
+        </w:rPr>
+        <w:t xml:space="preserve"> </w:t>
+      </w:r>
+      <w:r>
+        <w:rPr>
+          <w:rFonts w:ascii="Times New Roman" w:hAnsi="Times New Roman"/>
+          <w:sz w:val="24"/>
+          <w:szCs w:val="24"/>
+          <w:lang w:val="en-US"/>
+        </w:rPr>
+        <w:t>Purchases</w:t>
+      </w:r>
+      <w:r>
+        <w:rPr>
+          <w:rFonts w:ascii="Times New Roman" w:hAnsi="Times New Roman"/>
+          <w:sz w:val="24"/>
+          <w:szCs w:val="24"/>
+          <w:lang w:val="en-US"/>
+        </w:rPr>
+        <w:t xml:space="preserve"> </w:t>
+      </w:r>
+      <w:r>
+        <w:rPr>
+          <w:rFonts w:ascii="Times New Roman" w:hAnsi="Times New Roman"/>
+          <w:sz w:val="24"/>
+          <w:szCs w:val="24"/>
+          <w:lang w:val="en-US"/>
+        </w:rPr>
+        <w:t>can</w:t>
+      </w:r>
+      <w:r>
+        <w:rPr>
+          <w:rFonts w:ascii="Times New Roman" w:hAnsi="Times New Roman"/>
+          <w:sz w:val="24"/>
+          <w:szCs w:val="24"/>
+          <w:lang w:val="en-US"/>
+        </w:rPr>
+        <w:t xml:space="preserve"> </w:t>
+      </w:r>
+      <w:r>
+        <w:rPr>
+          <w:rFonts w:ascii="Times New Roman" w:hAnsi="Times New Roman"/>
+          <w:sz w:val="24"/>
+          <w:szCs w:val="24"/>
+          <w:lang w:val="en-US"/>
+        </w:rPr>
+        <w:t>be</w:t>
+      </w:r>
+      <w:r>
+        <w:rPr>
+          <w:rFonts w:ascii="Times New Roman" w:hAnsi="Times New Roman"/>
+          <w:sz w:val="24"/>
+          <w:szCs w:val="24"/>
+          <w:lang w:val="en-US"/>
+        </w:rPr>
+        <w:t xml:space="preserve"> </w:t>
+      </w:r>
+      <w:r>
+        <w:rPr>
+          <w:rFonts w:ascii="Times New Roman" w:hAnsi="Times New Roman"/>
+          <w:sz w:val="24"/>
+          <w:szCs w:val="24"/>
+          <w:lang w:val="en-US"/>
+        </w:rPr>
+        <w:t>consumable</w:t>
+      </w:r>
+      <w:r>
+        <w:rPr>
+          <w:rFonts w:ascii="Times New Roman" w:hAnsi="Times New Roman"/>
+          <w:sz w:val="24"/>
+          <w:szCs w:val="24"/>
+          <w:lang w:val="en-US"/>
+        </w:rPr>
+        <w:t xml:space="preserve"> (</w:t>
+      </w:r>
+      <w:r>
+        <w:rPr>
+          <w:rFonts w:ascii="Times New Roman" w:hAnsi="Times New Roman"/>
+          <w:sz w:val="24"/>
+          <w:szCs w:val="24"/>
+          <w:lang w:val="en-US"/>
+        </w:rPr>
+        <w:t>products that can be used by user only once, for instance virtual moneys and extra lives in mobile games), non-consumable (features in the applications that are bought for permanent use, for instance filters in photo editors) and subscriptions.</w:t>
       </w:r>
       <w:r>
         <w:rPr>
@@ -8173,6 +9069,205 @@
         </w:rPr>
         <w:t xml:space="preserve"> (31)</w:t>
       </w:r>
+      <w:r>
+        <w:rPr>
+          <w:rFonts w:ascii="Times New Roman" w:hAnsi="Times New Roman"/>
+          <w:sz w:val="24"/>
+          <w:szCs w:val="24"/>
+          <w:lang w:val="en-US"/>
+        </w:rPr>
+        <w:t xml:space="preserve"> Subscriptions</w:t>
+      </w:r>
+      <w:r>
+        <w:rPr>
+          <w:rFonts w:ascii="Times New Roman" w:hAnsi="Times New Roman"/>
+          <w:sz w:val="24"/>
+          <w:szCs w:val="24"/>
+          <w:lang w:val="en-US"/>
+        </w:rPr>
+        <w:t xml:space="preserve"> </w:t>
+      </w:r>
+      <w:r>
+        <w:rPr>
+          <w:rFonts w:ascii="Times New Roman" w:hAnsi="Times New Roman"/>
+          <w:sz w:val="24"/>
+          <w:szCs w:val="24"/>
+          <w:lang w:val="en-US"/>
+        </w:rPr>
+        <w:t>approach</w:t>
+      </w:r>
+      <w:r>
+        <w:rPr>
+          <w:rFonts w:ascii="Times New Roman" w:hAnsi="Times New Roman"/>
+          <w:sz w:val="24"/>
+          <w:szCs w:val="24"/>
+          <w:lang w:val="en-US"/>
+        </w:rPr>
+        <w:t xml:space="preserve"> </w:t>
+      </w:r>
+      <w:r>
+        <w:rPr>
+          <w:rFonts w:ascii="Times New Roman" w:hAnsi="Times New Roman"/>
+          <w:sz w:val="24"/>
+          <w:szCs w:val="24"/>
+          <w:lang w:val="en-US"/>
+        </w:rPr>
+        <w:t>is</w:t>
+      </w:r>
+      <w:r>
+        <w:rPr>
+          <w:rFonts w:ascii="Times New Roman" w:hAnsi="Times New Roman"/>
+          <w:sz w:val="24"/>
+          <w:szCs w:val="24"/>
+          <w:lang w:val="en-US"/>
+        </w:rPr>
+        <w:t xml:space="preserve"> </w:t>
+      </w:r>
+      <w:r>
+        <w:rPr>
+          <w:rFonts w:ascii="Times New Roman" w:hAnsi="Times New Roman"/>
+          <w:sz w:val="24"/>
+          <w:szCs w:val="24"/>
+          <w:lang w:val="en-US"/>
+        </w:rPr>
+        <w:t>useful</w:t>
+      </w:r>
+      <w:r>
+        <w:rPr>
+          <w:rFonts w:ascii="Times New Roman" w:hAnsi="Times New Roman"/>
+          <w:sz w:val="24"/>
+          <w:szCs w:val="24"/>
+          <w:lang w:val="en-US"/>
+        </w:rPr>
+        <w:t xml:space="preserve"> </w:t>
+      </w:r>
+      <w:r>
+        <w:rPr>
+          <w:rFonts w:ascii="Times New Roman" w:hAnsi="Times New Roman"/>
+          <w:sz w:val="24"/>
+          <w:szCs w:val="24"/>
+          <w:lang w:val="en-US"/>
+        </w:rPr>
+        <w:t>for apps, such as video and audio streaming, online newspapers or magazines. A</w:t>
+      </w:r>
+      <w:r>
+        <w:rPr>
+          <w:rFonts w:ascii="Times New Roman" w:hAnsi="Times New Roman"/>
+          <w:sz w:val="24"/>
+          <w:szCs w:val="24"/>
+          <w:lang w:val="en-US"/>
+        </w:rPr>
+        <w:t xml:space="preserve"> </w:t>
+      </w:r>
+      <w:r>
+        <w:rPr>
+          <w:rFonts w:ascii="Times New Roman" w:hAnsi="Times New Roman"/>
+          <w:sz w:val="24"/>
+          <w:szCs w:val="24"/>
+          <w:lang w:val="en-US"/>
+        </w:rPr>
+        <w:t>subscription</w:t>
+      </w:r>
+      <w:r>
+        <w:rPr>
+          <w:rFonts w:ascii="Times New Roman" w:hAnsi="Times New Roman"/>
+          <w:sz w:val="24"/>
+          <w:szCs w:val="24"/>
+          <w:lang w:val="en-US"/>
+        </w:rPr>
+        <w:t xml:space="preserve"> </w:t>
+      </w:r>
+      <w:r>
+        <w:rPr>
+          <w:rFonts w:ascii="Times New Roman" w:hAnsi="Times New Roman"/>
+          <w:sz w:val="24"/>
+          <w:szCs w:val="24"/>
+          <w:lang w:val="en-US"/>
+        </w:rPr>
+        <w:t>fee</w:t>
+      </w:r>
+      <w:r>
+        <w:rPr>
+          <w:rFonts w:ascii="Times New Roman" w:hAnsi="Times New Roman"/>
+          <w:sz w:val="24"/>
+          <w:szCs w:val="24"/>
+          <w:lang w:val="en-US"/>
+        </w:rPr>
+        <w:t xml:space="preserve"> </w:t>
+      </w:r>
+      <w:r>
+        <w:rPr>
+          <w:rFonts w:ascii="Times New Roman" w:hAnsi="Times New Roman"/>
+          <w:sz w:val="24"/>
+          <w:szCs w:val="24"/>
+          <w:lang w:val="en-US"/>
+        </w:rPr>
+        <w:t>allows</w:t>
+      </w:r>
+      <w:r>
+        <w:rPr>
+          <w:rFonts w:ascii="Times New Roman" w:hAnsi="Times New Roman"/>
+          <w:sz w:val="24"/>
+          <w:szCs w:val="24"/>
+          <w:lang w:val="en-US"/>
+        </w:rPr>
+        <w:t xml:space="preserve"> </w:t>
+      </w:r>
+      <w:r>
+        <w:rPr>
+          <w:rFonts w:ascii="Times New Roman" w:hAnsi="Times New Roman"/>
+          <w:sz w:val="24"/>
+          <w:szCs w:val="24"/>
+          <w:lang w:val="en-US"/>
+        </w:rPr>
+        <w:t>users to get a full access and unlock all features or content.</w:t>
+      </w:r>
+      <w:r>
+        <w:rPr>
+          <w:rFonts w:ascii="Times New Roman" w:hAnsi="Times New Roman"/>
+          <w:sz w:val="24"/>
+          <w:szCs w:val="24"/>
+          <w:lang w:val="en-US"/>
+        </w:rPr>
+        <w:t xml:space="preserve"> (33)</w:t>
+      </w:r>
+      <w:r>
+        <w:rPr>
+          <w:rFonts w:ascii="Times New Roman" w:hAnsi="Times New Roman"/>
+          <w:sz w:val="24"/>
+          <w:szCs w:val="24"/>
+          <w:lang w:val="en-US"/>
+        </w:rPr>
+        <w:t xml:space="preserve"> </w:t>
+      </w:r>
+      <w:r>
+        <w:rPr>
+          <w:rFonts w:ascii="Times New Roman" w:hAnsi="Times New Roman"/>
+          <w:sz w:val="24"/>
+          <w:szCs w:val="24"/>
+          <w:lang w:val="en-US"/>
+        </w:rPr>
+        <w:t xml:space="preserve">This strategy is more oriented on games and </w:t>
+      </w:r>
+      <w:r>
+        <w:rPr>
+          <w:rFonts w:ascii="Times New Roman" w:hAnsi="Times New Roman"/>
+          <w:sz w:val="24"/>
+          <w:szCs w:val="24"/>
+          <w:lang w:val="en-US"/>
+        </w:rPr>
+        <w:lastRenderedPageBreak/>
+        <w:t xml:space="preserve">cannot be easily adapted for Intelligent Expense Manager. Subscription option might work, for instance to remove ads, but it </w:t>
+      </w:r>
+      <w:r>
+        <w:rPr>
+          <w:rFonts w:ascii="Times New Roman" w:hAnsi="Times New Roman"/>
+          <w:sz w:val="24"/>
+          <w:szCs w:val="24"/>
+          <w:lang w:val="en-US"/>
+        </w:rPr>
+        <w:t>can be also implemented using freemium strategy which works better with this kind of the app.</w:t>
+      </w:r>
     </w:p>
     <w:p>
       <w:pPr>
@@ -8191,43 +9286,171 @@
           <w:szCs w:val="24"/>
           <w:lang w:val="en-US"/>
         </w:rPr>
-        <w:t xml:space="preserve">An application can be </w:t>
-      </w:r>
-      <w:r>
-        <w:rPr>
-          <w:rFonts w:ascii="Times New Roman" w:hAnsi="Times New Roman"/>
-          <w:sz w:val="24"/>
-          <w:szCs w:val="24"/>
-          <w:lang w:val="en-US"/>
-        </w:rPr>
-        <w:t>supplied</w:t>
-      </w:r>
-      <w:r>
-        <w:rPr>
-          <w:rFonts w:ascii="Times New Roman" w:hAnsi="Times New Roman"/>
-          <w:sz w:val="24"/>
-          <w:szCs w:val="24"/>
-          <w:lang w:val="en-US"/>
-        </w:rPr>
-        <w:t xml:space="preserve"> as free or </w:t>
-      </w:r>
-      <w:r>
-        <w:rPr>
-          <w:rFonts w:ascii="Times New Roman" w:hAnsi="Times New Roman"/>
-          <w:sz w:val="24"/>
-          <w:szCs w:val="24"/>
-          <w:lang w:val="en-US"/>
-        </w:rPr>
-        <w:t>as</w:t>
-      </w:r>
-      <w:r>
-        <w:rPr>
-          <w:rFonts w:ascii="Times New Roman" w:hAnsi="Times New Roman"/>
-          <w:sz w:val="24"/>
-          <w:szCs w:val="24"/>
-          <w:lang w:val="en-US"/>
-        </w:rPr>
-        <w:t xml:space="preserve"> one-time paid app.</w:t>
+        <w:t>Sponsorship</w:t>
+      </w:r>
+      <w:r>
+        <w:rPr>
+          <w:rFonts w:ascii="Times New Roman" w:hAnsi="Times New Roman"/>
+          <w:sz w:val="24"/>
+          <w:szCs w:val="24"/>
+          <w:lang w:val="en-US"/>
+        </w:rPr>
+        <w:t xml:space="preserve"> is very difficult monetisation </w:t>
+      </w:r>
+      <w:r>
+        <w:rPr>
+          <w:rFonts w:ascii="Times New Roman" w:hAnsi="Times New Roman"/>
+          <w:sz w:val="24"/>
+          <w:szCs w:val="24"/>
+          <w:lang w:val="en-US"/>
+        </w:rPr>
+        <w:t>approach</w:t>
+      </w:r>
+      <w:r>
+        <w:rPr>
+          <w:rFonts w:ascii="Times New Roman" w:hAnsi="Times New Roman"/>
+          <w:sz w:val="24"/>
+          <w:szCs w:val="24"/>
+          <w:lang w:val="en-US"/>
+        </w:rPr>
+        <w:t xml:space="preserve">. The idea is to create a mobile app, gain a lot of users, and then find a sponsor company with similar or the same target audience and adjust the app’s design to match the sponsor’s brand. </w:t>
+      </w:r>
+      <w:r>
+        <w:rPr>
+          <w:rFonts w:ascii="Times New Roman" w:hAnsi="Times New Roman"/>
+          <w:sz w:val="24"/>
+          <w:szCs w:val="24"/>
+          <w:lang w:val="en-US"/>
+        </w:rPr>
+        <w:t xml:space="preserve">(31) </w:t>
+      </w:r>
+      <w:r>
+        <w:rPr>
+          <w:rFonts w:ascii="Times New Roman" w:hAnsi="Times New Roman"/>
+          <w:sz w:val="24"/>
+          <w:szCs w:val="24"/>
+          <w:lang w:val="en-US"/>
+        </w:rPr>
+        <w:t xml:space="preserve">The revenue can be split with the sponsor or sponsor can pay monthly fee; nonetheless, it is very challenging to find potential sponsor. </w:t>
+      </w:r>
+      <w:r>
+        <w:rPr>
+          <w:rFonts w:ascii="Times New Roman" w:hAnsi="Times New Roman"/>
+          <w:sz w:val="24"/>
+          <w:szCs w:val="24"/>
+          <w:lang w:val="en-US"/>
+        </w:rPr>
+        <w:t>Possibly</w:t>
+      </w:r>
+      <w:r>
+        <w:rPr>
+          <w:rFonts w:ascii="Times New Roman" w:hAnsi="Times New Roman"/>
+          <w:sz w:val="24"/>
+          <w:szCs w:val="24"/>
+          <w:lang w:val="en-US"/>
+        </w:rPr>
+        <w:t>, some bank or credit union may be interested to become a sponsor of the application. However, banks in general have already had their own applications, and credit unions only have assets to support themselves and their activities. So, this approach is questionable for the project and should not be selected as the major.</w:t>
+      </w:r>
+    </w:p>
+    <w:p>
+      <w:pPr>
+        <w:spacing w:line="480" w:lineRule="auto"/>
+        <w:rPr>
+          <w:rFonts w:ascii="Times New Roman" w:hAnsi="Times New Roman"/>
+          <w:sz w:val="24"/>
+          <w:szCs w:val="24"/>
+          <w:lang w:val="en-US"/>
+        </w:rPr>
+      </w:pPr>
+      <w:r>
+        <w:rPr>
+          <w:rFonts w:ascii="Times New Roman" w:hAnsi="Times New Roman"/>
+          <w:sz w:val="24"/>
+          <w:szCs w:val="24"/>
+          <w:lang w:val="en-US"/>
+        </w:rPr>
+        <w:t>Ethically controversial and n</w:t>
+      </w:r>
+      <w:r>
+        <w:rPr>
+          <w:rFonts w:ascii="Times New Roman" w:hAnsi="Times New Roman"/>
+          <w:sz w:val="24"/>
+          <w:szCs w:val="24"/>
+          <w:lang w:val="en-US"/>
+        </w:rPr>
+        <w:t>ot the most widespread way of making money is c</w:t>
+      </w:r>
+      <w:r>
+        <w:rPr>
+          <w:rFonts w:ascii="Times New Roman" w:hAnsi="Times New Roman"/>
+          <w:sz w:val="24"/>
+          <w:szCs w:val="24"/>
+          <w:lang w:val="en-US"/>
+        </w:rPr>
+        <w:t>ollecting an</w:t>
+      </w:r>
+      <w:r>
+        <w:rPr>
+          <w:rFonts w:ascii="Times New Roman" w:hAnsi="Times New Roman"/>
+          <w:sz w:val="24"/>
+          <w:szCs w:val="24"/>
+          <w:lang w:val="en-US"/>
+        </w:rPr>
+        <w:t>d</w:t>
+      </w:r>
+      <w:r>
+        <w:rPr>
+          <w:rFonts w:ascii="Times New Roman" w:hAnsi="Times New Roman"/>
+          <w:sz w:val="24"/>
+          <w:szCs w:val="24"/>
+          <w:lang w:val="en-US"/>
+        </w:rPr>
+        <w:t xml:space="preserve"> selling </w:t>
+      </w:r>
+      <w:r>
+        <w:rPr>
+          <w:rFonts w:ascii="Times New Roman" w:hAnsi="Times New Roman"/>
+          <w:sz w:val="24"/>
+          <w:szCs w:val="24"/>
+          <w:lang w:val="en-US"/>
+        </w:rPr>
+        <w:t xml:space="preserve">personal </w:t>
+      </w:r>
+      <w:r>
+        <w:rPr>
+          <w:rFonts w:ascii="Times New Roman" w:hAnsi="Times New Roman"/>
+          <w:sz w:val="24"/>
+          <w:szCs w:val="24"/>
+          <w:lang w:val="en-US"/>
+        </w:rPr>
+        <w:t>data</w:t>
+      </w:r>
+      <w:r>
+        <w:rPr>
+          <w:rFonts w:ascii="Times New Roman" w:hAnsi="Times New Roman"/>
+          <w:sz w:val="24"/>
+          <w:szCs w:val="24"/>
+          <w:lang w:val="en-US"/>
+        </w:rPr>
+        <w:t xml:space="preserve"> to third parties.</w:t>
+      </w:r>
+      <w:r>
+        <w:rPr>
+          <w:rFonts w:ascii="Times New Roman" w:hAnsi="Times New Roman"/>
+          <w:sz w:val="24"/>
+          <w:szCs w:val="24"/>
+          <w:lang w:val="en-US"/>
+        </w:rPr>
+        <w:t xml:space="preserve"> (33)</w:t>
+      </w:r>
+      <w:r>
+        <w:rPr>
+          <w:rFonts w:ascii="Times New Roman" w:hAnsi="Times New Roman"/>
+          <w:sz w:val="24"/>
+          <w:szCs w:val="24"/>
+          <w:lang w:val="en-US"/>
+        </w:rPr>
+        <w:t xml:space="preserve"> Free</w:t>
       </w:r>
       <w:r>
         <w:rPr>
@@ -8245,25 +9468,198 @@
           <w:szCs w:val="24"/>
           <w:lang w:val="en-US"/>
         </w:rPr>
-        <w:t xml:space="preserve">In the case of one-time paid app, users pay only once to download the app, and all features and updates should be available for free. </w:t>
-      </w:r>
-      <w:r>
-        <w:rPr>
-          <w:rFonts w:ascii="Times New Roman" w:hAnsi="Times New Roman"/>
-          <w:sz w:val="24"/>
-          <w:szCs w:val="24"/>
-          <w:lang w:val="en-US"/>
-        </w:rPr>
-        <w:t xml:space="preserve">(32) </w:t>
-      </w:r>
-      <w:r>
-        <w:rPr>
-          <w:rFonts w:ascii="Times New Roman" w:hAnsi="Times New Roman"/>
-          <w:sz w:val="24"/>
-          <w:szCs w:val="24"/>
-          <w:lang w:val="en-US"/>
-        </w:rPr>
-        <w:t>Free applications have several different strategies to make money which are described below in detail.</w:t>
+        <w:t>mobile</w:t>
+      </w:r>
+      <w:r>
+        <w:rPr>
+          <w:rFonts w:ascii="Times New Roman" w:hAnsi="Times New Roman"/>
+          <w:sz w:val="24"/>
+          <w:szCs w:val="24"/>
+          <w:lang w:val="en-US"/>
+        </w:rPr>
+        <w:t xml:space="preserve"> </w:t>
+      </w:r>
+      <w:r>
+        <w:rPr>
+          <w:rFonts w:ascii="Times New Roman" w:hAnsi="Times New Roman"/>
+          <w:sz w:val="24"/>
+          <w:szCs w:val="24"/>
+          <w:lang w:val="en-US"/>
+        </w:rPr>
+        <w:t>apps</w:t>
+      </w:r>
+      <w:r>
+        <w:rPr>
+          <w:rFonts w:ascii="Times New Roman" w:hAnsi="Times New Roman"/>
+          <w:sz w:val="24"/>
+          <w:szCs w:val="24"/>
+          <w:lang w:val="en-US"/>
+        </w:rPr>
+        <w:t xml:space="preserve"> </w:t>
+      </w:r>
+      <w:r>
+        <w:rPr>
+          <w:rFonts w:ascii="Times New Roman" w:hAnsi="Times New Roman"/>
+          <w:sz w:val="24"/>
+          <w:szCs w:val="24"/>
+          <w:lang w:val="en-US"/>
+        </w:rPr>
+        <w:t>collect</w:t>
+      </w:r>
+      <w:r>
+        <w:rPr>
+          <w:rFonts w:ascii="Times New Roman" w:hAnsi="Times New Roman"/>
+          <w:sz w:val="24"/>
+          <w:szCs w:val="24"/>
+          <w:lang w:val="en-US"/>
+        </w:rPr>
+        <w:t xml:space="preserve"> </w:t>
+      </w:r>
+      <w:r>
+        <w:rPr>
+          <w:rFonts w:ascii="Times New Roman" w:hAnsi="Times New Roman"/>
+          <w:sz w:val="24"/>
+          <w:szCs w:val="24"/>
+          <w:lang w:val="en-US"/>
+        </w:rPr>
+        <w:t xml:space="preserve">users’ information, such as their email addresses, personal preferences, social media accounts, and then sell their databases to interested companies. </w:t>
+      </w:r>
+      <w:r>
+        <w:rPr>
+          <w:rFonts w:ascii="Times New Roman" w:hAnsi="Times New Roman"/>
+          <w:sz w:val="24"/>
+          <w:szCs w:val="24"/>
+          <w:lang w:val="en-US"/>
+        </w:rPr>
+        <w:t>Moreover</w:t>
+      </w:r>
+      <w:r>
+        <w:rPr>
+          <w:rFonts w:ascii="Times New Roman" w:hAnsi="Times New Roman"/>
+          <w:sz w:val="24"/>
+          <w:szCs w:val="24"/>
+          <w:lang w:val="en-US"/>
+        </w:rPr>
+        <w:t xml:space="preserve">, </w:t>
+      </w:r>
+      <w:r>
+        <w:rPr>
+          <w:rFonts w:ascii="Times New Roman" w:hAnsi="Times New Roman"/>
+          <w:sz w:val="24"/>
+          <w:szCs w:val="24"/>
+          <w:lang w:val="en-US"/>
+        </w:rPr>
+        <w:t>it</w:t>
+      </w:r>
+      <w:r>
+        <w:rPr>
+          <w:rFonts w:ascii="Times New Roman" w:hAnsi="Times New Roman"/>
+          <w:sz w:val="24"/>
+          <w:szCs w:val="24"/>
+          <w:lang w:val="en-US"/>
+        </w:rPr>
+        <w:t xml:space="preserve"> </w:t>
+      </w:r>
+      <w:r>
+        <w:rPr>
+          <w:rFonts w:ascii="Times New Roman" w:hAnsi="Times New Roman"/>
+          <w:sz w:val="24"/>
+          <w:szCs w:val="24"/>
+          <w:lang w:val="en-US"/>
+        </w:rPr>
+        <w:t>is</w:t>
+      </w:r>
+      <w:r>
+        <w:rPr>
+          <w:rFonts w:ascii="Times New Roman" w:hAnsi="Times New Roman"/>
+          <w:sz w:val="24"/>
+          <w:szCs w:val="24"/>
+          <w:lang w:val="en-US"/>
+        </w:rPr>
+        <w:t xml:space="preserve"> </w:t>
+      </w:r>
+      <w:r>
+        <w:rPr>
+          <w:rFonts w:ascii="Times New Roman" w:hAnsi="Times New Roman"/>
+          <w:sz w:val="24"/>
+          <w:szCs w:val="24"/>
+          <w:lang w:val="en-US"/>
+        </w:rPr>
+        <w:t>advantageous</w:t>
+      </w:r>
+      <w:r>
+        <w:rPr>
+          <w:rFonts w:ascii="Times New Roman" w:hAnsi="Times New Roman"/>
+          <w:sz w:val="24"/>
+          <w:szCs w:val="24"/>
+          <w:lang w:val="en-US"/>
+        </w:rPr>
+        <w:t xml:space="preserve"> </w:t>
+      </w:r>
+      <w:r>
+        <w:rPr>
+          <w:rFonts w:ascii="Times New Roman" w:hAnsi="Times New Roman"/>
+          <w:sz w:val="24"/>
+          <w:szCs w:val="24"/>
+          <w:lang w:val="en-US"/>
+        </w:rPr>
+        <w:t>to track what users do; behavioral data is very useful from a marketing point of view.</w:t>
+      </w:r>
+      <w:r>
+        <w:rPr>
+          <w:rFonts w:ascii="Times New Roman" w:hAnsi="Times New Roman"/>
+          <w:sz w:val="24"/>
+          <w:szCs w:val="24"/>
+          <w:lang w:val="en-US"/>
+        </w:rPr>
+        <w:t xml:space="preserve"> (34)</w:t>
+      </w:r>
+      <w:r>
+        <w:rPr>
+          <w:rFonts w:ascii="Times New Roman" w:hAnsi="Times New Roman"/>
+          <w:sz w:val="24"/>
+          <w:szCs w:val="24"/>
+          <w:lang w:val="en-US"/>
+        </w:rPr>
+        <w:t xml:space="preserve"> This technique might be powerful</w:t>
+      </w:r>
+      <w:r>
+        <w:rPr>
+          <w:rFonts w:ascii="Times New Roman" w:hAnsi="Times New Roman"/>
+          <w:sz w:val="24"/>
+          <w:szCs w:val="24"/>
+          <w:lang w:val="en-US"/>
+        </w:rPr>
+        <w:t xml:space="preserve"> for the projected </w:t>
+      </w:r>
+      <w:proofErr w:type="gramStart"/>
+      <w:r>
+        <w:rPr>
+          <w:rFonts w:ascii="Times New Roman" w:hAnsi="Times New Roman"/>
+          <w:sz w:val="24"/>
+          <w:szCs w:val="24"/>
+          <w:lang w:val="en-US"/>
+        </w:rPr>
+        <w:t>application</w:t>
+      </w:r>
+      <w:r>
+        <w:rPr>
+          <w:rFonts w:ascii="Times New Roman" w:hAnsi="Times New Roman"/>
+          <w:sz w:val="24"/>
+          <w:szCs w:val="24"/>
+          <w:lang w:val="en-US"/>
+        </w:rPr>
+        <w:t>,</w:t>
+      </w:r>
+      <w:proofErr w:type="gramEnd"/>
+      <w:r>
+        <w:rPr>
+          <w:rFonts w:ascii="Times New Roman" w:hAnsi="Times New Roman"/>
+          <w:sz w:val="24"/>
+          <w:szCs w:val="24"/>
+          <w:lang w:val="en-US"/>
+        </w:rPr>
+        <w:t xml:space="preserve"> some banks are likely to purchase the data to provide better credit plans for their clients.</w:t>
       </w:r>
     </w:p>
     <w:p>
@@ -8283,16 +9679,7 @@
           <w:szCs w:val="24"/>
           <w:lang w:val="en-US"/>
         </w:rPr>
-        <w:t>According to Statista, the amount of paid app downloads decreased remarkably in 2016.</w:t>
-      </w:r>
-      <w:r>
-        <w:rPr>
-          <w:rFonts w:ascii="Times New Roman" w:hAnsi="Times New Roman"/>
-          <w:sz w:val="24"/>
-          <w:szCs w:val="24"/>
-          <w:lang w:val="en-US"/>
-        </w:rPr>
-        <w:t xml:space="preserve"> (33)</w:t>
+        <w:t>Unfortunately, the new GDPR regulation puts now restrictions on the abovementioned monetisation option. The GDPR is Europe’s new legislation for personal data protection.</w:t>
       </w:r>
       <w:r>
         <w:rPr>
@@ -8310,71 +9697,128 @@
           <w:szCs w:val="24"/>
           <w:lang w:val="en-US"/>
         </w:rPr>
-        <w:t xml:space="preserve">The paid app description should be convincing enough for users to pay for it without sampling. Moreover, this model requires continuous search for new customers to provide stable revenue stream. </w:t>
-      </w:r>
-      <w:r>
-        <w:rPr>
-          <w:rFonts w:ascii="Times New Roman" w:hAnsi="Times New Roman"/>
-          <w:sz w:val="24"/>
-          <w:szCs w:val="24"/>
-          <w:lang w:val="en-US"/>
-        </w:rPr>
-        <w:t xml:space="preserve">As a result, </w:t>
-      </w:r>
-      <w:r>
-        <w:rPr>
-          <w:rFonts w:ascii="Times New Roman" w:hAnsi="Times New Roman"/>
-          <w:sz w:val="24"/>
-          <w:szCs w:val="24"/>
-          <w:lang w:val="en-US"/>
-        </w:rPr>
-        <w:t>proceeds</w:t>
-      </w:r>
-      <w:r>
-        <w:rPr>
-          <w:rFonts w:ascii="Times New Roman" w:hAnsi="Times New Roman"/>
-          <w:sz w:val="24"/>
-          <w:szCs w:val="24"/>
-          <w:lang w:val="en-US"/>
-        </w:rPr>
-        <w:t xml:space="preserve"> generated from paid apps are expected to </w:t>
-      </w:r>
-      <w:r>
-        <w:rPr>
-          <w:rFonts w:ascii="Times New Roman" w:hAnsi="Times New Roman"/>
-          <w:sz w:val="24"/>
-          <w:szCs w:val="24"/>
-          <w:lang w:val="en-US"/>
-        </w:rPr>
-        <w:t xml:space="preserve">continue to decline </w:t>
-      </w:r>
-      <w:r>
-        <w:rPr>
-          <w:rFonts w:ascii="Times New Roman" w:hAnsi="Times New Roman"/>
-          <w:sz w:val="24"/>
-          <w:szCs w:val="24"/>
-          <w:lang w:val="en-US"/>
-        </w:rPr>
-        <w:t>in</w:t>
-      </w:r>
-      <w:r>
-        <w:rPr>
-          <w:rFonts w:ascii="Times New Roman" w:hAnsi="Times New Roman"/>
-          <w:sz w:val="24"/>
-          <w:szCs w:val="24"/>
-          <w:lang w:val="en-US"/>
-        </w:rPr>
-        <w:t xml:space="preserve"> the upcoming</w:t>
-      </w:r>
-      <w:r>
-        <w:rPr>
-          <w:rFonts w:ascii="Times New Roman" w:hAnsi="Times New Roman"/>
-          <w:sz w:val="24"/>
-          <w:szCs w:val="24"/>
-          <w:lang w:val="en-US"/>
-        </w:rPr>
-        <w:t xml:space="preserve"> years</w:t>
-      </w:r>
+        <w:t>It is designed to “harmonise” data privacy laws across Europe and provide highe</w:t>
+      </w:r>
+      <w:r>
+        <w:rPr>
+          <w:rFonts w:ascii="Times New Roman" w:hAnsi="Times New Roman"/>
+          <w:sz w:val="24"/>
+          <w:szCs w:val="24"/>
+          <w:lang w:val="en-US"/>
+        </w:rPr>
+        <w:t>r</w:t>
+      </w:r>
+      <w:r>
+        <w:rPr>
+          <w:rFonts w:ascii="Times New Roman" w:hAnsi="Times New Roman"/>
+          <w:sz w:val="24"/>
+          <w:szCs w:val="24"/>
+          <w:lang w:val="en-US"/>
+        </w:rPr>
+        <w:t xml:space="preserve"> protection and rights to individuals. </w:t>
+      </w:r>
+      <w:r>
+        <w:rPr>
+          <w:rFonts w:ascii="Times New Roman" w:hAnsi="Times New Roman"/>
+          <w:sz w:val="24"/>
+          <w:szCs w:val="24"/>
+          <w:lang w:val="en-US"/>
+        </w:rPr>
+        <w:t xml:space="preserve">(35) </w:t>
+      </w:r>
+      <w:r>
+        <w:rPr>
+          <w:rFonts w:ascii="Times New Roman" w:hAnsi="Times New Roman"/>
+          <w:sz w:val="24"/>
+          <w:szCs w:val="24"/>
+          <w:lang w:val="en-US"/>
+        </w:rPr>
+        <w:t xml:space="preserve">Now it is clear responsibility for companies to attain the consent of people for processing their personal data. </w:t>
+      </w:r>
+      <w:r>
+        <w:rPr>
+          <w:rFonts w:ascii="Times New Roman" w:hAnsi="Times New Roman"/>
+          <w:sz w:val="24"/>
+          <w:szCs w:val="24"/>
+          <w:lang w:val="en-US"/>
+        </w:rPr>
+        <w:t xml:space="preserve">(35) </w:t>
+      </w:r>
+      <w:r>
+        <w:rPr>
+          <w:rFonts w:ascii="Times New Roman" w:hAnsi="Times New Roman"/>
+          <w:sz w:val="24"/>
+          <w:szCs w:val="24"/>
+          <w:lang w:val="en-US"/>
+        </w:rPr>
+        <w:t xml:space="preserve">Personal data is any information that relates to </w:t>
+      </w:r>
+      <w:r>
+        <w:rPr>
+          <w:rFonts w:ascii="Times New Roman" w:hAnsi="Times New Roman"/>
+          <w:sz w:val="24"/>
+          <w:szCs w:val="24"/>
+          <w:lang w:val="en-US"/>
+        </w:rPr>
+        <w:lastRenderedPageBreak/>
+        <w:t xml:space="preserve">an identified individual. </w:t>
+      </w:r>
+      <w:r>
+        <w:rPr>
+          <w:rFonts w:ascii="Times New Roman" w:hAnsi="Times New Roman"/>
+          <w:sz w:val="24"/>
+          <w:szCs w:val="24"/>
+          <w:lang w:val="en-US"/>
+        </w:rPr>
+        <w:t xml:space="preserve">(36) </w:t>
+      </w:r>
+      <w:r>
+        <w:rPr>
+          <w:rFonts w:ascii="Times New Roman" w:hAnsi="Times New Roman"/>
+          <w:sz w:val="24"/>
+          <w:szCs w:val="24"/>
+          <w:lang w:val="en-US"/>
+        </w:rPr>
+        <w:t>Encrypted</w:t>
+      </w:r>
+      <w:r>
+        <w:rPr>
+          <w:rFonts w:ascii="Times New Roman" w:hAnsi="Times New Roman"/>
+          <w:sz w:val="24"/>
+          <w:szCs w:val="24"/>
+          <w:lang w:val="en-US"/>
+        </w:rPr>
+        <w:t xml:space="preserve">, </w:t>
+      </w:r>
+      <w:proofErr w:type="spellStart"/>
+      <w:r>
+        <w:rPr>
+          <w:rFonts w:ascii="Times New Roman" w:hAnsi="Times New Roman"/>
+          <w:sz w:val="24"/>
+          <w:szCs w:val="24"/>
+          <w:lang w:val="en-US"/>
+        </w:rPr>
+        <w:t>pseudonymi</w:t>
+      </w:r>
+      <w:r>
+        <w:rPr>
+          <w:rFonts w:ascii="Times New Roman" w:hAnsi="Times New Roman"/>
+          <w:sz w:val="24"/>
+          <w:szCs w:val="24"/>
+          <w:lang w:val="en-US"/>
+        </w:rPr>
+        <w:t>s</w:t>
+      </w:r>
+      <w:r>
+        <w:rPr>
+          <w:rFonts w:ascii="Times New Roman" w:hAnsi="Times New Roman"/>
+          <w:sz w:val="24"/>
+          <w:szCs w:val="24"/>
+          <w:lang w:val="en-US"/>
+        </w:rPr>
+        <w:t>ed</w:t>
+      </w:r>
+      <w:proofErr w:type="spellEnd"/>
       <w:r>
         <w:rPr>
           <w:rFonts w:ascii="Times New Roman" w:hAnsi="Times New Roman"/>
@@ -8391,52 +9835,54 @@
           <w:szCs w:val="24"/>
           <w:lang w:val="en-US"/>
         </w:rPr>
-        <w:t xml:space="preserve">(33) </w:t>
-      </w:r>
-      <w:r>
-        <w:rPr>
-          <w:rFonts w:ascii="Times New Roman" w:hAnsi="Times New Roman"/>
-          <w:sz w:val="24"/>
-          <w:szCs w:val="24"/>
-          <w:lang w:val="en-US"/>
-        </w:rPr>
-        <w:t xml:space="preserve">and it is </w:t>
-      </w:r>
-      <w:r>
-        <w:rPr>
-          <w:rFonts w:ascii="Times New Roman" w:hAnsi="Times New Roman"/>
-          <w:sz w:val="24"/>
-          <w:szCs w:val="24"/>
-          <w:lang w:val="en-US"/>
-        </w:rPr>
-        <w:t>more preferably</w:t>
-      </w:r>
-      <w:r>
-        <w:rPr>
-          <w:rFonts w:ascii="Times New Roman" w:hAnsi="Times New Roman"/>
-          <w:sz w:val="24"/>
-          <w:szCs w:val="24"/>
-          <w:lang w:val="en-US"/>
-        </w:rPr>
-        <w:t xml:space="preserve"> to focus on free app moneti</w:t>
-      </w:r>
-      <w:r>
-        <w:rPr>
-          <w:rFonts w:ascii="Times New Roman" w:hAnsi="Times New Roman"/>
-          <w:sz w:val="24"/>
-          <w:szCs w:val="24"/>
-          <w:lang w:val="en-US"/>
-        </w:rPr>
-        <w:t>s</w:t>
-      </w:r>
-      <w:r>
-        <w:rPr>
-          <w:rFonts w:ascii="Times New Roman" w:hAnsi="Times New Roman"/>
-          <w:sz w:val="24"/>
-          <w:szCs w:val="24"/>
-          <w:lang w:val="en-US"/>
-        </w:rPr>
-        <w:t>ation strategies.</w:t>
+        <w:t>or</w:t>
+      </w:r>
+      <w:r>
+        <w:rPr>
+          <w:rFonts w:ascii="Times New Roman" w:hAnsi="Times New Roman"/>
+          <w:sz w:val="24"/>
+          <w:szCs w:val="24"/>
+          <w:lang w:val="en-US"/>
+        </w:rPr>
+        <w:t xml:space="preserve"> </w:t>
+      </w:r>
+      <w:r>
+        <w:rPr>
+          <w:rFonts w:ascii="Times New Roman" w:hAnsi="Times New Roman"/>
+          <w:sz w:val="24"/>
+          <w:szCs w:val="24"/>
+          <w:lang w:val="en-US"/>
+        </w:rPr>
+        <w:t xml:space="preserve">reversible </w:t>
+      </w:r>
+      <w:proofErr w:type="spellStart"/>
+      <w:r>
+        <w:rPr>
+          <w:rFonts w:ascii="Times New Roman" w:hAnsi="Times New Roman"/>
+          <w:sz w:val="24"/>
+          <w:szCs w:val="24"/>
+          <w:lang w:val="en-US"/>
+        </w:rPr>
+        <w:t>anonymised</w:t>
+      </w:r>
+      <w:proofErr w:type="spellEnd"/>
+      <w:r>
+        <w:rPr>
+          <w:rFonts w:ascii="Times New Roman" w:hAnsi="Times New Roman"/>
+          <w:sz w:val="24"/>
+          <w:szCs w:val="24"/>
+          <w:lang w:val="en-US"/>
+        </w:rPr>
+        <w:t xml:space="preserve"> data remains personal data and falls in the scope of the law.</w:t>
+      </w:r>
+      <w:r>
+        <w:rPr>
+          <w:rFonts w:ascii="Times New Roman" w:hAnsi="Times New Roman"/>
+          <w:sz w:val="24"/>
+          <w:szCs w:val="24"/>
+          <w:lang w:val="en-US"/>
+        </w:rPr>
+        <w:t xml:space="preserve"> (36)</w:t>
       </w:r>
     </w:p>
     <w:p>
@@ -8456,1397 +9902,6 @@
           <w:szCs w:val="24"/>
           <w:lang w:val="en-US"/>
         </w:rPr>
-        <w:t>The main revenue models for free apps are:</w:t>
-      </w:r>
-      <w:r>
-        <w:rPr>
-          <w:rFonts w:ascii="Times New Roman" w:hAnsi="Times New Roman"/>
-          <w:sz w:val="24"/>
-          <w:szCs w:val="24"/>
-          <w:lang w:val="en-US"/>
-        </w:rPr>
-        <w:t xml:space="preserve"> i</w:t>
-      </w:r>
-      <w:r>
-        <w:rPr>
-          <w:rFonts w:ascii="Times New Roman" w:hAnsi="Times New Roman"/>
-          <w:sz w:val="24"/>
-          <w:szCs w:val="24"/>
-          <w:lang w:val="en-US"/>
-        </w:rPr>
-        <w:t>n-</w:t>
-      </w:r>
-      <w:r>
-        <w:rPr>
-          <w:rFonts w:ascii="Times New Roman" w:hAnsi="Times New Roman"/>
-          <w:sz w:val="24"/>
-          <w:szCs w:val="24"/>
-          <w:lang w:val="en-US"/>
-        </w:rPr>
-        <w:t>a</w:t>
-      </w:r>
-      <w:r>
-        <w:rPr>
-          <w:rFonts w:ascii="Times New Roman" w:hAnsi="Times New Roman"/>
-          <w:sz w:val="24"/>
-          <w:szCs w:val="24"/>
-          <w:lang w:val="en-US"/>
-        </w:rPr>
-        <w:t xml:space="preserve">pp </w:t>
-      </w:r>
-      <w:r>
-        <w:rPr>
-          <w:rFonts w:ascii="Times New Roman" w:hAnsi="Times New Roman"/>
-          <w:sz w:val="24"/>
-          <w:szCs w:val="24"/>
-          <w:lang w:val="en-US"/>
-        </w:rPr>
-        <w:t>a</w:t>
-      </w:r>
-      <w:r>
-        <w:rPr>
-          <w:rFonts w:ascii="Times New Roman" w:hAnsi="Times New Roman"/>
-          <w:sz w:val="24"/>
-          <w:szCs w:val="24"/>
-          <w:lang w:val="en-US"/>
-        </w:rPr>
-        <w:t>dvertising</w:t>
-      </w:r>
-      <w:r>
-        <w:rPr>
-          <w:rFonts w:ascii="Times New Roman" w:hAnsi="Times New Roman"/>
-          <w:sz w:val="24"/>
-          <w:szCs w:val="24"/>
-          <w:lang w:val="en-US"/>
-        </w:rPr>
-        <w:t>, f</w:t>
-      </w:r>
-      <w:r>
-        <w:rPr>
-          <w:rFonts w:ascii="Times New Roman" w:hAnsi="Times New Roman"/>
-          <w:sz w:val="24"/>
-          <w:szCs w:val="24"/>
-          <w:lang w:val="en-US"/>
-        </w:rPr>
-        <w:t>reemium</w:t>
-      </w:r>
-      <w:r>
-        <w:rPr>
-          <w:rFonts w:ascii="Times New Roman" w:hAnsi="Times New Roman"/>
-          <w:sz w:val="24"/>
-          <w:szCs w:val="24"/>
-          <w:lang w:val="en-US"/>
-        </w:rPr>
-        <w:t xml:space="preserve">, </w:t>
-      </w:r>
-      <w:r>
-        <w:rPr>
-          <w:rFonts w:ascii="Times New Roman" w:hAnsi="Times New Roman"/>
-          <w:sz w:val="24"/>
-          <w:szCs w:val="24"/>
-          <w:lang w:val="en-US"/>
-        </w:rPr>
-        <w:t xml:space="preserve">in-app purchases, </w:t>
-      </w:r>
-      <w:r>
-        <w:rPr>
-          <w:rFonts w:ascii="Times New Roman" w:hAnsi="Times New Roman"/>
-          <w:sz w:val="24"/>
-          <w:szCs w:val="24"/>
-          <w:lang w:val="en-US"/>
-        </w:rPr>
-        <w:t>s</w:t>
-      </w:r>
-      <w:r>
-        <w:rPr>
-          <w:rFonts w:ascii="Times New Roman" w:hAnsi="Times New Roman"/>
-          <w:sz w:val="24"/>
-          <w:szCs w:val="24"/>
-          <w:lang w:val="en-US"/>
-        </w:rPr>
-        <w:t>ponsorship</w:t>
-      </w:r>
-      <w:r>
-        <w:rPr>
-          <w:rFonts w:ascii="Times New Roman" w:hAnsi="Times New Roman"/>
-          <w:sz w:val="24"/>
-          <w:szCs w:val="24"/>
-          <w:lang w:val="en-US"/>
-        </w:rPr>
-        <w:t>, c</w:t>
-      </w:r>
-      <w:r>
-        <w:rPr>
-          <w:rFonts w:ascii="Times New Roman" w:hAnsi="Times New Roman"/>
-          <w:sz w:val="24"/>
-          <w:szCs w:val="24"/>
-          <w:lang w:val="en-US"/>
-        </w:rPr>
-        <w:t xml:space="preserve">ollecting and </w:t>
-      </w:r>
-      <w:r>
-        <w:rPr>
-          <w:rFonts w:ascii="Times New Roman" w:hAnsi="Times New Roman"/>
-          <w:sz w:val="24"/>
-          <w:szCs w:val="24"/>
-          <w:lang w:val="en-US"/>
-        </w:rPr>
-        <w:t>s</w:t>
-      </w:r>
-      <w:r>
-        <w:rPr>
-          <w:rFonts w:ascii="Times New Roman" w:hAnsi="Times New Roman"/>
-          <w:sz w:val="24"/>
-          <w:szCs w:val="24"/>
-          <w:lang w:val="en-US"/>
-        </w:rPr>
-        <w:t xml:space="preserve">elling </w:t>
-      </w:r>
-      <w:r>
-        <w:rPr>
-          <w:rFonts w:ascii="Times New Roman" w:hAnsi="Times New Roman"/>
-          <w:sz w:val="24"/>
-          <w:szCs w:val="24"/>
-          <w:lang w:val="en-US"/>
-        </w:rPr>
-        <w:t>d</w:t>
-      </w:r>
-      <w:r>
-        <w:rPr>
-          <w:rFonts w:ascii="Times New Roman" w:hAnsi="Times New Roman"/>
-          <w:sz w:val="24"/>
-          <w:szCs w:val="24"/>
-          <w:lang w:val="en-US"/>
-        </w:rPr>
-        <w:t>ata.</w:t>
-      </w:r>
-    </w:p>
-    <w:p>
-      <w:pPr>
-        <w:spacing w:line="480" w:lineRule="auto"/>
-        <w:rPr>
-          <w:rFonts w:ascii="Times New Roman" w:hAnsi="Times New Roman"/>
-          <w:sz w:val="24"/>
-          <w:szCs w:val="24"/>
-          <w:lang w:val="en-US"/>
-        </w:rPr>
-      </w:pPr>
-      <w:r>
-        <w:rPr>
-          <w:rFonts w:ascii="Times New Roman" w:hAnsi="Times New Roman"/>
-          <w:sz w:val="24"/>
-          <w:szCs w:val="24"/>
-          <w:lang w:val="en-US"/>
-        </w:rPr>
-        <w:t>In-App advertising is very popular and simple approach to monetise an app</w:t>
-      </w:r>
-      <w:r>
-        <w:rPr>
-          <w:rFonts w:ascii="Times New Roman" w:hAnsi="Times New Roman"/>
-          <w:sz w:val="24"/>
-          <w:szCs w:val="24"/>
-          <w:lang w:val="en-US"/>
-        </w:rPr>
-        <w:t>lication</w:t>
-      </w:r>
-      <w:r>
-        <w:rPr>
-          <w:rFonts w:ascii="Times New Roman" w:hAnsi="Times New Roman"/>
-          <w:sz w:val="24"/>
-          <w:szCs w:val="24"/>
-          <w:lang w:val="en-US"/>
-        </w:rPr>
-        <w:t>. The idea is to display ads inside the app and get paid from the ad network. Ads can be displayed in different formats, such as banners, videos, native ads (which are seamlessly integrated into mobile application) or interstitial ads (</w:t>
-      </w:r>
-      <w:r>
-        <w:rPr>
-          <w:rFonts w:ascii="Times New Roman" w:hAnsi="Times New Roman"/>
-          <w:sz w:val="24"/>
-          <w:szCs w:val="24"/>
-          <w:lang w:val="en-US"/>
-        </w:rPr>
-        <w:t xml:space="preserve">ads during launch or inside the </w:t>
-      </w:r>
-      <w:r>
-        <w:rPr>
-          <w:rFonts w:ascii="Times New Roman" w:hAnsi="Times New Roman"/>
-          <w:sz w:val="24"/>
-          <w:szCs w:val="24"/>
-          <w:lang w:val="en-US"/>
-        </w:rPr>
-        <w:t>pop-ups appearing periodically).</w:t>
-      </w:r>
-      <w:r>
-        <w:rPr>
-          <w:rFonts w:ascii="Times New Roman" w:hAnsi="Times New Roman"/>
-          <w:sz w:val="24"/>
-          <w:szCs w:val="24"/>
-          <w:lang w:val="en-US"/>
-        </w:rPr>
-        <w:t xml:space="preserve"> (31)</w:t>
-      </w:r>
-      <w:r>
-        <w:rPr>
-          <w:rFonts w:ascii="Times New Roman" w:hAnsi="Times New Roman"/>
-          <w:sz w:val="24"/>
-          <w:szCs w:val="24"/>
-          <w:lang w:val="en-US"/>
-        </w:rPr>
-        <w:t xml:space="preserve"> In-app ads strategy has multiple payment models: cost per click, cost per view, cost per install. </w:t>
-      </w:r>
-      <w:r>
-        <w:rPr>
-          <w:rFonts w:ascii="Times New Roman" w:hAnsi="Times New Roman"/>
-          <w:sz w:val="24"/>
-          <w:szCs w:val="24"/>
-          <w:lang w:val="en-US"/>
-        </w:rPr>
-        <w:t xml:space="preserve">(31) </w:t>
-      </w:r>
-      <w:r>
-        <w:rPr>
-          <w:rFonts w:ascii="Times New Roman" w:hAnsi="Times New Roman"/>
-          <w:sz w:val="24"/>
-          <w:szCs w:val="24"/>
-          <w:lang w:val="en-US"/>
-        </w:rPr>
-        <w:t>The drawback of this moneti</w:t>
-      </w:r>
-      <w:r>
-        <w:rPr>
-          <w:rFonts w:ascii="Times New Roman" w:hAnsi="Times New Roman"/>
-          <w:sz w:val="24"/>
-          <w:szCs w:val="24"/>
-          <w:lang w:val="en-US"/>
-        </w:rPr>
-        <w:t>s</w:t>
-      </w:r>
-      <w:r>
-        <w:rPr>
-          <w:rFonts w:ascii="Times New Roman" w:hAnsi="Times New Roman"/>
-          <w:sz w:val="24"/>
-          <w:szCs w:val="24"/>
-          <w:lang w:val="en-US"/>
-        </w:rPr>
-        <w:t xml:space="preserve">ation method is that it works well </w:t>
-      </w:r>
-      <w:r>
-        <w:rPr>
-          <w:rFonts w:ascii="Times New Roman" w:hAnsi="Times New Roman"/>
-          <w:sz w:val="24"/>
-          <w:szCs w:val="24"/>
-          <w:lang w:val="en-US"/>
-        </w:rPr>
-        <w:lastRenderedPageBreak/>
-        <w:t>only with big audiences. Moreover, advertisements annoy users, so it is important to smartly integrate them inside the app. This easy strategy is used by almost all competitors’ apps described in the chapter 1.3 and can be effectively integrated in the projected application</w:t>
-      </w:r>
-      <w:r>
-        <w:rPr>
-          <w:rFonts w:ascii="Times New Roman" w:hAnsi="Times New Roman"/>
-          <w:sz w:val="24"/>
-          <w:szCs w:val="24"/>
-          <w:lang w:val="en-US"/>
-        </w:rPr>
-        <w:t>; however, it should not be used exclusively.</w:t>
-      </w:r>
-    </w:p>
-    <w:p>
-      <w:pPr>
-        <w:spacing w:line="480" w:lineRule="auto"/>
-        <w:rPr>
-          <w:rFonts w:ascii="Times New Roman" w:hAnsi="Times New Roman"/>
-          <w:sz w:val="24"/>
-          <w:szCs w:val="24"/>
-          <w:lang w:val="en-US"/>
-        </w:rPr>
-      </w:pPr>
-      <w:r>
-        <w:rPr>
-          <w:rFonts w:ascii="Times New Roman" w:hAnsi="Times New Roman"/>
-          <w:sz w:val="24"/>
-          <w:szCs w:val="24"/>
-          <w:lang w:val="en-US"/>
-        </w:rPr>
-        <w:t>Another strategy, called Freemium, implies existence of two app versions: free and paid versions. Paid version contains premium features which offer additional useful functionality. The users download and use free version and then can purchase full version if they decide that it</w:t>
-      </w:r>
-      <w:r>
-        <w:rPr>
-          <w:rFonts w:ascii="Times New Roman" w:hAnsi="Times New Roman"/>
-          <w:sz w:val="24"/>
-          <w:szCs w:val="24"/>
-          <w:lang w:val="en-US"/>
-        </w:rPr>
-        <w:t xml:space="preserve"> is</w:t>
-      </w:r>
-      <w:r>
-        <w:rPr>
-          <w:rFonts w:ascii="Times New Roman" w:hAnsi="Times New Roman"/>
-          <w:sz w:val="24"/>
-          <w:szCs w:val="24"/>
-          <w:lang w:val="en-US"/>
-        </w:rPr>
-        <w:t xml:space="preserve"> worth paying. It is quite efficient monetisation option; however, it is very important to distribute </w:t>
-      </w:r>
-      <w:r>
-        <w:rPr>
-          <w:rFonts w:ascii="Times New Roman" w:hAnsi="Times New Roman"/>
-          <w:sz w:val="24"/>
-          <w:szCs w:val="24"/>
-          <w:lang w:val="en-US"/>
-        </w:rPr>
-        <w:t>carefully</w:t>
-      </w:r>
-      <w:r>
-        <w:rPr>
-          <w:rFonts w:ascii="Times New Roman" w:hAnsi="Times New Roman"/>
-          <w:sz w:val="24"/>
-          <w:szCs w:val="24"/>
-          <w:lang w:val="en-US"/>
-        </w:rPr>
-        <w:t xml:space="preserve"> </w:t>
-      </w:r>
-      <w:r>
-        <w:rPr>
-          <w:rFonts w:ascii="Times New Roman" w:hAnsi="Times New Roman"/>
-          <w:sz w:val="24"/>
-          <w:szCs w:val="24"/>
-          <w:lang w:val="en-US"/>
-        </w:rPr>
-        <w:t xml:space="preserve">functions between versions. </w:t>
-      </w:r>
-      <w:r>
-        <w:rPr>
-          <w:rFonts w:ascii="Times New Roman" w:hAnsi="Times New Roman"/>
-          <w:sz w:val="24"/>
-          <w:szCs w:val="24"/>
-          <w:lang w:val="en-US"/>
-        </w:rPr>
-        <w:t xml:space="preserve">Free version should provide </w:t>
-      </w:r>
-      <w:r>
-        <w:rPr>
-          <w:rFonts w:ascii="Times New Roman" w:hAnsi="Times New Roman"/>
-          <w:sz w:val="24"/>
-          <w:szCs w:val="24"/>
-          <w:lang w:val="en-US"/>
-        </w:rPr>
-        <w:t xml:space="preserve">a </w:t>
-      </w:r>
-      <w:r>
-        <w:rPr>
-          <w:rFonts w:ascii="Times New Roman" w:hAnsi="Times New Roman"/>
-          <w:sz w:val="24"/>
-          <w:szCs w:val="24"/>
-          <w:lang w:val="en-US"/>
-        </w:rPr>
-        <w:t>proper app experience, but t</w:t>
-      </w:r>
-      <w:r>
-        <w:rPr>
-          <w:rFonts w:ascii="Times New Roman" w:hAnsi="Times New Roman"/>
-          <w:sz w:val="24"/>
-          <w:szCs w:val="24"/>
-          <w:lang w:val="en-US"/>
-        </w:rPr>
-        <w:t xml:space="preserve">oo many available capabilities may prevent users from buying </w:t>
-      </w:r>
-      <w:r>
-        <w:rPr>
-          <w:rFonts w:ascii="Times New Roman" w:hAnsi="Times New Roman"/>
-          <w:sz w:val="24"/>
-          <w:szCs w:val="24"/>
-          <w:lang w:val="en-US"/>
-        </w:rPr>
-        <w:t>premium version</w:t>
-      </w:r>
-      <w:r>
-        <w:rPr>
-          <w:rFonts w:ascii="Times New Roman" w:hAnsi="Times New Roman"/>
-          <w:sz w:val="24"/>
-          <w:szCs w:val="24"/>
-          <w:lang w:val="en-US"/>
-        </w:rPr>
-        <w:t>.</w:t>
-      </w:r>
-      <w:r>
-        <w:rPr>
-          <w:rFonts w:ascii="Times New Roman" w:hAnsi="Times New Roman"/>
-          <w:sz w:val="24"/>
-          <w:szCs w:val="24"/>
-          <w:lang w:val="en-US"/>
-        </w:rPr>
-        <w:t xml:space="preserve"> (33)</w:t>
-      </w:r>
-      <w:r>
-        <w:rPr>
-          <w:rFonts w:ascii="Times New Roman" w:hAnsi="Times New Roman"/>
-          <w:sz w:val="24"/>
-          <w:szCs w:val="24"/>
-          <w:lang w:val="en-US"/>
-        </w:rPr>
-        <w:t xml:space="preserve"> </w:t>
-      </w:r>
-      <w:r>
-        <w:rPr>
-          <w:rFonts w:ascii="Times New Roman" w:hAnsi="Times New Roman"/>
-          <w:sz w:val="24"/>
-          <w:szCs w:val="24"/>
-          <w:lang w:val="en-US"/>
-        </w:rPr>
-        <w:t>This is a</w:t>
-      </w:r>
-      <w:r>
-        <w:rPr>
-          <w:rFonts w:ascii="Times New Roman" w:hAnsi="Times New Roman"/>
-          <w:sz w:val="24"/>
-          <w:szCs w:val="24"/>
-          <w:lang w:val="en-US"/>
-        </w:rPr>
-        <w:t>lso very proficient strategy which fits well with the project structure; it is widely used by competitors.</w:t>
-      </w:r>
-    </w:p>
-    <w:p>
-      <w:pPr>
-        <w:spacing w:line="480" w:lineRule="auto"/>
-        <w:rPr>
-          <w:rFonts w:ascii="Times New Roman" w:hAnsi="Times New Roman"/>
-          <w:sz w:val="24"/>
-          <w:szCs w:val="24"/>
-          <w:lang w:val="en-US"/>
-        </w:rPr>
-      </w:pPr>
-      <w:r>
-        <w:rPr>
-          <w:rFonts w:ascii="Times New Roman" w:hAnsi="Times New Roman"/>
-          <w:sz w:val="24"/>
-          <w:szCs w:val="24"/>
-          <w:lang w:val="en-US"/>
-        </w:rPr>
-        <w:t>Next, In-App purchases</w:t>
-      </w:r>
-      <w:r>
-        <w:rPr>
-          <w:rFonts w:ascii="Times New Roman" w:hAnsi="Times New Roman"/>
-          <w:sz w:val="24"/>
-          <w:szCs w:val="24"/>
-          <w:lang w:val="en-US"/>
-        </w:rPr>
-        <w:t xml:space="preserve"> is extremely popular strategy which allows users to buy something in the app.</w:t>
-      </w:r>
-      <w:r>
-        <w:rPr>
-          <w:rFonts w:ascii="Times New Roman" w:hAnsi="Times New Roman"/>
-          <w:sz w:val="24"/>
-          <w:szCs w:val="24"/>
-          <w:lang w:val="en-US"/>
-        </w:rPr>
-        <w:t xml:space="preserve"> </w:t>
-      </w:r>
-      <w:r>
-        <w:rPr>
-          <w:rFonts w:ascii="Times New Roman" w:hAnsi="Times New Roman"/>
-          <w:sz w:val="24"/>
-          <w:szCs w:val="24"/>
-          <w:lang w:val="en-US"/>
-        </w:rPr>
-        <w:t>Purchases</w:t>
-      </w:r>
-      <w:r>
-        <w:rPr>
-          <w:rFonts w:ascii="Times New Roman" w:hAnsi="Times New Roman"/>
-          <w:sz w:val="24"/>
-          <w:szCs w:val="24"/>
-          <w:lang w:val="en-US"/>
-        </w:rPr>
-        <w:t xml:space="preserve"> </w:t>
-      </w:r>
-      <w:r>
-        <w:rPr>
-          <w:rFonts w:ascii="Times New Roman" w:hAnsi="Times New Roman"/>
-          <w:sz w:val="24"/>
-          <w:szCs w:val="24"/>
-          <w:lang w:val="en-US"/>
-        </w:rPr>
-        <w:t>can</w:t>
-      </w:r>
-      <w:r>
-        <w:rPr>
-          <w:rFonts w:ascii="Times New Roman" w:hAnsi="Times New Roman"/>
-          <w:sz w:val="24"/>
-          <w:szCs w:val="24"/>
-          <w:lang w:val="en-US"/>
-        </w:rPr>
-        <w:t xml:space="preserve"> </w:t>
-      </w:r>
-      <w:r>
-        <w:rPr>
-          <w:rFonts w:ascii="Times New Roman" w:hAnsi="Times New Roman"/>
-          <w:sz w:val="24"/>
-          <w:szCs w:val="24"/>
-          <w:lang w:val="en-US"/>
-        </w:rPr>
-        <w:t>be</w:t>
-      </w:r>
-      <w:r>
-        <w:rPr>
-          <w:rFonts w:ascii="Times New Roman" w:hAnsi="Times New Roman"/>
-          <w:sz w:val="24"/>
-          <w:szCs w:val="24"/>
-          <w:lang w:val="en-US"/>
-        </w:rPr>
-        <w:t xml:space="preserve"> </w:t>
-      </w:r>
-      <w:r>
-        <w:rPr>
-          <w:rFonts w:ascii="Times New Roman" w:hAnsi="Times New Roman"/>
-          <w:sz w:val="24"/>
-          <w:szCs w:val="24"/>
-          <w:lang w:val="en-US"/>
-        </w:rPr>
-        <w:t>consumable</w:t>
-      </w:r>
-      <w:r>
-        <w:rPr>
-          <w:rFonts w:ascii="Times New Roman" w:hAnsi="Times New Roman"/>
-          <w:sz w:val="24"/>
-          <w:szCs w:val="24"/>
-          <w:lang w:val="en-US"/>
-        </w:rPr>
-        <w:t xml:space="preserve"> (</w:t>
-      </w:r>
-      <w:r>
-        <w:rPr>
-          <w:rFonts w:ascii="Times New Roman" w:hAnsi="Times New Roman"/>
-          <w:sz w:val="24"/>
-          <w:szCs w:val="24"/>
-          <w:lang w:val="en-US"/>
-        </w:rPr>
-        <w:t>products that can be used by user only once, for instance virtual moneys and extra lives in mobile games), non-consumable (features in the applications that are bought for permanent use, for instance filters in photo editors) and subscriptions.</w:t>
-      </w:r>
-      <w:r>
-        <w:rPr>
-          <w:rFonts w:ascii="Times New Roman" w:hAnsi="Times New Roman"/>
-          <w:sz w:val="24"/>
-          <w:szCs w:val="24"/>
-          <w:lang w:val="en-US"/>
-        </w:rPr>
-        <w:t xml:space="preserve"> (31)</w:t>
-      </w:r>
-      <w:r>
-        <w:rPr>
-          <w:rFonts w:ascii="Times New Roman" w:hAnsi="Times New Roman"/>
-          <w:sz w:val="24"/>
-          <w:szCs w:val="24"/>
-          <w:lang w:val="en-US"/>
-        </w:rPr>
-        <w:t xml:space="preserve"> Subscriptions</w:t>
-      </w:r>
-      <w:r>
-        <w:rPr>
-          <w:rFonts w:ascii="Times New Roman" w:hAnsi="Times New Roman"/>
-          <w:sz w:val="24"/>
-          <w:szCs w:val="24"/>
-          <w:lang w:val="en-US"/>
-        </w:rPr>
-        <w:t xml:space="preserve"> </w:t>
-      </w:r>
-      <w:r>
-        <w:rPr>
-          <w:rFonts w:ascii="Times New Roman" w:hAnsi="Times New Roman"/>
-          <w:sz w:val="24"/>
-          <w:szCs w:val="24"/>
-          <w:lang w:val="en-US"/>
-        </w:rPr>
-        <w:t>approach</w:t>
-      </w:r>
-      <w:r>
-        <w:rPr>
-          <w:rFonts w:ascii="Times New Roman" w:hAnsi="Times New Roman"/>
-          <w:sz w:val="24"/>
-          <w:szCs w:val="24"/>
-          <w:lang w:val="en-US"/>
-        </w:rPr>
-        <w:t xml:space="preserve"> </w:t>
-      </w:r>
-      <w:r>
-        <w:rPr>
-          <w:rFonts w:ascii="Times New Roman" w:hAnsi="Times New Roman"/>
-          <w:sz w:val="24"/>
-          <w:szCs w:val="24"/>
-          <w:lang w:val="en-US"/>
-        </w:rPr>
-        <w:t>is</w:t>
-      </w:r>
-      <w:r>
-        <w:rPr>
-          <w:rFonts w:ascii="Times New Roman" w:hAnsi="Times New Roman"/>
-          <w:sz w:val="24"/>
-          <w:szCs w:val="24"/>
-          <w:lang w:val="en-US"/>
-        </w:rPr>
-        <w:t xml:space="preserve"> </w:t>
-      </w:r>
-      <w:r>
-        <w:rPr>
-          <w:rFonts w:ascii="Times New Roman" w:hAnsi="Times New Roman"/>
-          <w:sz w:val="24"/>
-          <w:szCs w:val="24"/>
-          <w:lang w:val="en-US"/>
-        </w:rPr>
-        <w:t>useful</w:t>
-      </w:r>
-      <w:r>
-        <w:rPr>
-          <w:rFonts w:ascii="Times New Roman" w:hAnsi="Times New Roman"/>
-          <w:sz w:val="24"/>
-          <w:szCs w:val="24"/>
-          <w:lang w:val="en-US"/>
-        </w:rPr>
-        <w:t xml:space="preserve"> </w:t>
-      </w:r>
-      <w:r>
-        <w:rPr>
-          <w:rFonts w:ascii="Times New Roman" w:hAnsi="Times New Roman"/>
-          <w:sz w:val="24"/>
-          <w:szCs w:val="24"/>
-          <w:lang w:val="en-US"/>
-        </w:rPr>
-        <w:t>for apps, such as video and audio streaming, online newspapers or magazines. A</w:t>
-      </w:r>
-      <w:r>
-        <w:rPr>
-          <w:rFonts w:ascii="Times New Roman" w:hAnsi="Times New Roman"/>
-          <w:sz w:val="24"/>
-          <w:szCs w:val="24"/>
-          <w:lang w:val="en-US"/>
-        </w:rPr>
-        <w:t xml:space="preserve"> </w:t>
-      </w:r>
-      <w:r>
-        <w:rPr>
-          <w:rFonts w:ascii="Times New Roman" w:hAnsi="Times New Roman"/>
-          <w:sz w:val="24"/>
-          <w:szCs w:val="24"/>
-          <w:lang w:val="en-US"/>
-        </w:rPr>
-        <w:t>subscription</w:t>
-      </w:r>
-      <w:r>
-        <w:rPr>
-          <w:rFonts w:ascii="Times New Roman" w:hAnsi="Times New Roman"/>
-          <w:sz w:val="24"/>
-          <w:szCs w:val="24"/>
-          <w:lang w:val="en-US"/>
-        </w:rPr>
-        <w:t xml:space="preserve"> </w:t>
-      </w:r>
-      <w:r>
-        <w:rPr>
-          <w:rFonts w:ascii="Times New Roman" w:hAnsi="Times New Roman"/>
-          <w:sz w:val="24"/>
-          <w:szCs w:val="24"/>
-          <w:lang w:val="en-US"/>
-        </w:rPr>
-        <w:t>fee</w:t>
-      </w:r>
-      <w:r>
-        <w:rPr>
-          <w:rFonts w:ascii="Times New Roman" w:hAnsi="Times New Roman"/>
-          <w:sz w:val="24"/>
-          <w:szCs w:val="24"/>
-          <w:lang w:val="en-US"/>
-        </w:rPr>
-        <w:t xml:space="preserve"> </w:t>
-      </w:r>
-      <w:r>
-        <w:rPr>
-          <w:rFonts w:ascii="Times New Roman" w:hAnsi="Times New Roman"/>
-          <w:sz w:val="24"/>
-          <w:szCs w:val="24"/>
-          <w:lang w:val="en-US"/>
-        </w:rPr>
-        <w:t>allows</w:t>
-      </w:r>
-      <w:r>
-        <w:rPr>
-          <w:rFonts w:ascii="Times New Roman" w:hAnsi="Times New Roman"/>
-          <w:sz w:val="24"/>
-          <w:szCs w:val="24"/>
-          <w:lang w:val="en-US"/>
-        </w:rPr>
-        <w:t xml:space="preserve"> </w:t>
-      </w:r>
-      <w:r>
-        <w:rPr>
-          <w:rFonts w:ascii="Times New Roman" w:hAnsi="Times New Roman"/>
-          <w:sz w:val="24"/>
-          <w:szCs w:val="24"/>
-          <w:lang w:val="en-US"/>
-        </w:rPr>
-        <w:t>users to get a full access and unlock all features or content.</w:t>
-      </w:r>
-      <w:r>
-        <w:rPr>
-          <w:rFonts w:ascii="Times New Roman" w:hAnsi="Times New Roman"/>
-          <w:sz w:val="24"/>
-          <w:szCs w:val="24"/>
-          <w:lang w:val="en-US"/>
-        </w:rPr>
-        <w:t xml:space="preserve"> (33)</w:t>
-      </w:r>
-      <w:r>
-        <w:rPr>
-          <w:rFonts w:ascii="Times New Roman" w:hAnsi="Times New Roman"/>
-          <w:sz w:val="24"/>
-          <w:szCs w:val="24"/>
-          <w:lang w:val="en-US"/>
-        </w:rPr>
-        <w:t xml:space="preserve"> </w:t>
-      </w:r>
-      <w:r>
-        <w:rPr>
-          <w:rFonts w:ascii="Times New Roman" w:hAnsi="Times New Roman"/>
-          <w:sz w:val="24"/>
-          <w:szCs w:val="24"/>
-          <w:lang w:val="en-US"/>
-        </w:rPr>
-        <w:t xml:space="preserve">This strategy is more oriented on games and cannot be easily adapted for Intelligent Expense Manager. Subscription option might work, for instance to remove ads, but it </w:t>
-      </w:r>
-      <w:r>
-        <w:rPr>
-          <w:rFonts w:ascii="Times New Roman" w:hAnsi="Times New Roman"/>
-          <w:sz w:val="24"/>
-          <w:szCs w:val="24"/>
-          <w:lang w:val="en-US"/>
-        </w:rPr>
-        <w:t>can be also implemented using freemium strategy which works better with this kind of the app.</w:t>
-      </w:r>
-    </w:p>
-    <w:p>
-      <w:pPr>
-        <w:spacing w:line="480" w:lineRule="auto"/>
-        <w:rPr>
-          <w:rFonts w:ascii="Times New Roman" w:hAnsi="Times New Roman"/>
-          <w:sz w:val="24"/>
-          <w:szCs w:val="24"/>
-          <w:lang w:val="en-US"/>
-        </w:rPr>
-      </w:pPr>
-      <w:r>
-        <w:rPr>
-          <w:rFonts w:ascii="Times New Roman" w:hAnsi="Times New Roman"/>
-          <w:sz w:val="24"/>
-          <w:szCs w:val="24"/>
-          <w:lang w:val="en-US"/>
-        </w:rPr>
-        <w:lastRenderedPageBreak/>
-        <w:t>Sponsorship</w:t>
-      </w:r>
-      <w:r>
-        <w:rPr>
-          <w:rFonts w:ascii="Times New Roman" w:hAnsi="Times New Roman"/>
-          <w:sz w:val="24"/>
-          <w:szCs w:val="24"/>
-          <w:lang w:val="en-US"/>
-        </w:rPr>
-        <w:t xml:space="preserve"> is very difficult monetisation </w:t>
-      </w:r>
-      <w:r>
-        <w:rPr>
-          <w:rFonts w:ascii="Times New Roman" w:hAnsi="Times New Roman"/>
-          <w:sz w:val="24"/>
-          <w:szCs w:val="24"/>
-          <w:lang w:val="en-US"/>
-        </w:rPr>
-        <w:t>approach</w:t>
-      </w:r>
-      <w:r>
-        <w:rPr>
-          <w:rFonts w:ascii="Times New Roman" w:hAnsi="Times New Roman"/>
-          <w:sz w:val="24"/>
-          <w:szCs w:val="24"/>
-          <w:lang w:val="en-US"/>
-        </w:rPr>
-        <w:t xml:space="preserve">. The idea is to create a mobile app, gain a lot of users, and then find a sponsor company with similar or the same target audience and adjust the app’s design to match the sponsor’s brand. </w:t>
-      </w:r>
-      <w:r>
-        <w:rPr>
-          <w:rFonts w:ascii="Times New Roman" w:hAnsi="Times New Roman"/>
-          <w:sz w:val="24"/>
-          <w:szCs w:val="24"/>
-          <w:lang w:val="en-US"/>
-        </w:rPr>
-        <w:t xml:space="preserve">(31) </w:t>
-      </w:r>
-      <w:r>
-        <w:rPr>
-          <w:rFonts w:ascii="Times New Roman" w:hAnsi="Times New Roman"/>
-          <w:sz w:val="24"/>
-          <w:szCs w:val="24"/>
-          <w:lang w:val="en-US"/>
-        </w:rPr>
-        <w:t xml:space="preserve">The revenue can be split with the sponsor or sponsor can pay monthly fee; nonetheless, it is very challenging to find potential sponsor. </w:t>
-      </w:r>
-      <w:r>
-        <w:rPr>
-          <w:rFonts w:ascii="Times New Roman" w:hAnsi="Times New Roman"/>
-          <w:sz w:val="24"/>
-          <w:szCs w:val="24"/>
-          <w:lang w:val="en-US"/>
-        </w:rPr>
-        <w:t>Possibly</w:t>
-      </w:r>
-      <w:r>
-        <w:rPr>
-          <w:rFonts w:ascii="Times New Roman" w:hAnsi="Times New Roman"/>
-          <w:sz w:val="24"/>
-          <w:szCs w:val="24"/>
-          <w:lang w:val="en-US"/>
-        </w:rPr>
-        <w:t>, some bank or credit union may be interested to become a sponsor of the application. However, banks in general have already had their own applications, and credit unions only have assets to support themselves and their activities. So, this approach is questionable for the project and should not be selected as the major.</w:t>
-      </w:r>
-    </w:p>
-    <w:p>
-      <w:pPr>
-        <w:spacing w:line="480" w:lineRule="auto"/>
-        <w:rPr>
-          <w:rFonts w:ascii="Times New Roman" w:hAnsi="Times New Roman"/>
-          <w:sz w:val="24"/>
-          <w:szCs w:val="24"/>
-          <w:lang w:val="en-US"/>
-        </w:rPr>
-      </w:pPr>
-      <w:r>
-        <w:rPr>
-          <w:rFonts w:ascii="Times New Roman" w:hAnsi="Times New Roman"/>
-          <w:sz w:val="24"/>
-          <w:szCs w:val="24"/>
-          <w:lang w:val="en-US"/>
-        </w:rPr>
-        <w:t>Ethically controversial and n</w:t>
-      </w:r>
-      <w:r>
-        <w:rPr>
-          <w:rFonts w:ascii="Times New Roman" w:hAnsi="Times New Roman"/>
-          <w:sz w:val="24"/>
-          <w:szCs w:val="24"/>
-          <w:lang w:val="en-US"/>
-        </w:rPr>
-        <w:t>ot the most widespread way of making money is c</w:t>
-      </w:r>
-      <w:r>
-        <w:rPr>
-          <w:rFonts w:ascii="Times New Roman" w:hAnsi="Times New Roman"/>
-          <w:sz w:val="24"/>
-          <w:szCs w:val="24"/>
-          <w:lang w:val="en-US"/>
-        </w:rPr>
-        <w:t>ollecting an</w:t>
-      </w:r>
-      <w:r>
-        <w:rPr>
-          <w:rFonts w:ascii="Times New Roman" w:hAnsi="Times New Roman"/>
-          <w:sz w:val="24"/>
-          <w:szCs w:val="24"/>
-          <w:lang w:val="en-US"/>
-        </w:rPr>
-        <w:t>d</w:t>
-      </w:r>
-      <w:r>
-        <w:rPr>
-          <w:rFonts w:ascii="Times New Roman" w:hAnsi="Times New Roman"/>
-          <w:sz w:val="24"/>
-          <w:szCs w:val="24"/>
-          <w:lang w:val="en-US"/>
-        </w:rPr>
-        <w:t xml:space="preserve"> selling </w:t>
-      </w:r>
-      <w:r>
-        <w:rPr>
-          <w:rFonts w:ascii="Times New Roman" w:hAnsi="Times New Roman"/>
-          <w:sz w:val="24"/>
-          <w:szCs w:val="24"/>
-          <w:lang w:val="en-US"/>
-        </w:rPr>
-        <w:t xml:space="preserve">personal </w:t>
-      </w:r>
-      <w:r>
-        <w:rPr>
-          <w:rFonts w:ascii="Times New Roman" w:hAnsi="Times New Roman"/>
-          <w:sz w:val="24"/>
-          <w:szCs w:val="24"/>
-          <w:lang w:val="en-US"/>
-        </w:rPr>
-        <w:t>data</w:t>
-      </w:r>
-      <w:r>
-        <w:rPr>
-          <w:rFonts w:ascii="Times New Roman" w:hAnsi="Times New Roman"/>
-          <w:sz w:val="24"/>
-          <w:szCs w:val="24"/>
-          <w:lang w:val="en-US"/>
-        </w:rPr>
-        <w:t xml:space="preserve"> to third parties.</w:t>
-      </w:r>
-      <w:r>
-        <w:rPr>
-          <w:rFonts w:ascii="Times New Roman" w:hAnsi="Times New Roman"/>
-          <w:sz w:val="24"/>
-          <w:szCs w:val="24"/>
-          <w:lang w:val="en-US"/>
-        </w:rPr>
-        <w:t xml:space="preserve"> (33)</w:t>
-      </w:r>
-      <w:r>
-        <w:rPr>
-          <w:rFonts w:ascii="Times New Roman" w:hAnsi="Times New Roman"/>
-          <w:sz w:val="24"/>
-          <w:szCs w:val="24"/>
-          <w:lang w:val="en-US"/>
-        </w:rPr>
-        <w:t xml:space="preserve"> Free</w:t>
-      </w:r>
-      <w:r>
-        <w:rPr>
-          <w:rFonts w:ascii="Times New Roman" w:hAnsi="Times New Roman"/>
-          <w:sz w:val="24"/>
-          <w:szCs w:val="24"/>
-          <w:lang w:val="en-US"/>
-        </w:rPr>
-        <w:t xml:space="preserve"> </w:t>
-      </w:r>
-      <w:r>
-        <w:rPr>
-          <w:rFonts w:ascii="Times New Roman" w:hAnsi="Times New Roman"/>
-          <w:sz w:val="24"/>
-          <w:szCs w:val="24"/>
-          <w:lang w:val="en-US"/>
-        </w:rPr>
-        <w:t>mobile</w:t>
-      </w:r>
-      <w:r>
-        <w:rPr>
-          <w:rFonts w:ascii="Times New Roman" w:hAnsi="Times New Roman"/>
-          <w:sz w:val="24"/>
-          <w:szCs w:val="24"/>
-          <w:lang w:val="en-US"/>
-        </w:rPr>
-        <w:t xml:space="preserve"> </w:t>
-      </w:r>
-      <w:r>
-        <w:rPr>
-          <w:rFonts w:ascii="Times New Roman" w:hAnsi="Times New Roman"/>
-          <w:sz w:val="24"/>
-          <w:szCs w:val="24"/>
-          <w:lang w:val="en-US"/>
-        </w:rPr>
-        <w:t>apps</w:t>
-      </w:r>
-      <w:r>
-        <w:rPr>
-          <w:rFonts w:ascii="Times New Roman" w:hAnsi="Times New Roman"/>
-          <w:sz w:val="24"/>
-          <w:szCs w:val="24"/>
-          <w:lang w:val="en-US"/>
-        </w:rPr>
-        <w:t xml:space="preserve"> </w:t>
-      </w:r>
-      <w:r>
-        <w:rPr>
-          <w:rFonts w:ascii="Times New Roman" w:hAnsi="Times New Roman"/>
-          <w:sz w:val="24"/>
-          <w:szCs w:val="24"/>
-          <w:lang w:val="en-US"/>
-        </w:rPr>
-        <w:t>collect</w:t>
-      </w:r>
-      <w:r>
-        <w:rPr>
-          <w:rFonts w:ascii="Times New Roman" w:hAnsi="Times New Roman"/>
-          <w:sz w:val="24"/>
-          <w:szCs w:val="24"/>
-          <w:lang w:val="en-US"/>
-        </w:rPr>
-        <w:t xml:space="preserve"> </w:t>
-      </w:r>
-      <w:r>
-        <w:rPr>
-          <w:rFonts w:ascii="Times New Roman" w:hAnsi="Times New Roman"/>
-          <w:sz w:val="24"/>
-          <w:szCs w:val="24"/>
-          <w:lang w:val="en-US"/>
-        </w:rPr>
-        <w:t xml:space="preserve">users’ information, such as their email addresses, personal preferences, social media accounts, and then sell their databases to interested companies. </w:t>
-      </w:r>
-      <w:r>
-        <w:rPr>
-          <w:rFonts w:ascii="Times New Roman" w:hAnsi="Times New Roman"/>
-          <w:sz w:val="24"/>
-          <w:szCs w:val="24"/>
-          <w:lang w:val="en-US"/>
-        </w:rPr>
-        <w:t>Moreover</w:t>
-      </w:r>
-      <w:r>
-        <w:rPr>
-          <w:rFonts w:ascii="Times New Roman" w:hAnsi="Times New Roman"/>
-          <w:sz w:val="24"/>
-          <w:szCs w:val="24"/>
-          <w:lang w:val="en-US"/>
-        </w:rPr>
-        <w:t xml:space="preserve">, </w:t>
-      </w:r>
-      <w:r>
-        <w:rPr>
-          <w:rFonts w:ascii="Times New Roman" w:hAnsi="Times New Roman"/>
-          <w:sz w:val="24"/>
-          <w:szCs w:val="24"/>
-          <w:lang w:val="en-US"/>
-        </w:rPr>
-        <w:t>it</w:t>
-      </w:r>
-      <w:r>
-        <w:rPr>
-          <w:rFonts w:ascii="Times New Roman" w:hAnsi="Times New Roman"/>
-          <w:sz w:val="24"/>
-          <w:szCs w:val="24"/>
-          <w:lang w:val="en-US"/>
-        </w:rPr>
-        <w:t xml:space="preserve"> </w:t>
-      </w:r>
-      <w:r>
-        <w:rPr>
-          <w:rFonts w:ascii="Times New Roman" w:hAnsi="Times New Roman"/>
-          <w:sz w:val="24"/>
-          <w:szCs w:val="24"/>
-          <w:lang w:val="en-US"/>
-        </w:rPr>
-        <w:t>is</w:t>
-      </w:r>
-      <w:r>
-        <w:rPr>
-          <w:rFonts w:ascii="Times New Roman" w:hAnsi="Times New Roman"/>
-          <w:sz w:val="24"/>
-          <w:szCs w:val="24"/>
-          <w:lang w:val="en-US"/>
-        </w:rPr>
-        <w:t xml:space="preserve"> </w:t>
-      </w:r>
-      <w:r>
-        <w:rPr>
-          <w:rFonts w:ascii="Times New Roman" w:hAnsi="Times New Roman"/>
-          <w:sz w:val="24"/>
-          <w:szCs w:val="24"/>
-          <w:lang w:val="en-US"/>
-        </w:rPr>
-        <w:t>advantageous</w:t>
-      </w:r>
-      <w:r>
-        <w:rPr>
-          <w:rFonts w:ascii="Times New Roman" w:hAnsi="Times New Roman"/>
-          <w:sz w:val="24"/>
-          <w:szCs w:val="24"/>
-          <w:lang w:val="en-US"/>
-        </w:rPr>
-        <w:t xml:space="preserve"> </w:t>
-      </w:r>
-      <w:r>
-        <w:rPr>
-          <w:rFonts w:ascii="Times New Roman" w:hAnsi="Times New Roman"/>
-          <w:sz w:val="24"/>
-          <w:szCs w:val="24"/>
-          <w:lang w:val="en-US"/>
-        </w:rPr>
-        <w:t>to track what users do; behavioral data is very useful from a marketing point of view.</w:t>
-      </w:r>
-      <w:r>
-        <w:rPr>
-          <w:rFonts w:ascii="Times New Roman" w:hAnsi="Times New Roman"/>
-          <w:sz w:val="24"/>
-          <w:szCs w:val="24"/>
-          <w:lang w:val="en-US"/>
-        </w:rPr>
-        <w:t xml:space="preserve"> (34)</w:t>
-      </w:r>
-      <w:r>
-        <w:rPr>
-          <w:rFonts w:ascii="Times New Roman" w:hAnsi="Times New Roman"/>
-          <w:sz w:val="24"/>
-          <w:szCs w:val="24"/>
-          <w:lang w:val="en-US"/>
-        </w:rPr>
-        <w:t xml:space="preserve"> This technique might be powerful</w:t>
-      </w:r>
-      <w:r>
-        <w:rPr>
-          <w:rFonts w:ascii="Times New Roman" w:hAnsi="Times New Roman"/>
-          <w:sz w:val="24"/>
-          <w:szCs w:val="24"/>
-          <w:lang w:val="en-US"/>
-        </w:rPr>
-        <w:t xml:space="preserve"> for the projected </w:t>
-      </w:r>
-      <w:proofErr w:type="gramStart"/>
-      <w:r>
-        <w:rPr>
-          <w:rFonts w:ascii="Times New Roman" w:hAnsi="Times New Roman"/>
-          <w:sz w:val="24"/>
-          <w:szCs w:val="24"/>
-          <w:lang w:val="en-US"/>
-        </w:rPr>
-        <w:t>application</w:t>
-      </w:r>
-      <w:r>
-        <w:rPr>
-          <w:rFonts w:ascii="Times New Roman" w:hAnsi="Times New Roman"/>
-          <w:sz w:val="24"/>
-          <w:szCs w:val="24"/>
-          <w:lang w:val="en-US"/>
-        </w:rPr>
-        <w:t>,</w:t>
-      </w:r>
-      <w:proofErr w:type="gramEnd"/>
-      <w:r>
-        <w:rPr>
-          <w:rFonts w:ascii="Times New Roman" w:hAnsi="Times New Roman"/>
-          <w:sz w:val="24"/>
-          <w:szCs w:val="24"/>
-          <w:lang w:val="en-US"/>
-        </w:rPr>
-        <w:t xml:space="preserve"> some banks are likely to purchase the data to provide better credit plans for their clients.</w:t>
-      </w:r>
-    </w:p>
-    <w:p>
-      <w:pPr>
-        <w:spacing w:line="480" w:lineRule="auto"/>
-        <w:rPr>
-          <w:rFonts w:ascii="Times New Roman" w:hAnsi="Times New Roman"/>
-          <w:sz w:val="24"/>
-          <w:szCs w:val="24"/>
-          <w:lang w:val="en-US"/>
-        </w:rPr>
-      </w:pPr>
-      <w:r>
-        <w:rPr>
-          <w:rFonts w:ascii="Times New Roman" w:hAnsi="Times New Roman"/>
-          <w:sz w:val="24"/>
-          <w:szCs w:val="24"/>
-          <w:lang w:val="en-US"/>
-        </w:rPr>
-        <w:t>Unfortunately, the new GDPR regulation puts now restrictions on the abovementioned monetisation option. The GDPR is Europe’s new legislation for personal data protection.</w:t>
-      </w:r>
-      <w:r>
-        <w:rPr>
-          <w:rFonts w:ascii="Times New Roman" w:hAnsi="Times New Roman"/>
-          <w:sz w:val="24"/>
-          <w:szCs w:val="24"/>
-          <w:lang w:val="en-US"/>
-        </w:rPr>
-        <w:t xml:space="preserve"> </w:t>
-      </w:r>
-      <w:r>
-        <w:rPr>
-          <w:rFonts w:ascii="Times New Roman" w:hAnsi="Times New Roman"/>
-          <w:sz w:val="24"/>
-          <w:szCs w:val="24"/>
-          <w:lang w:val="en-US"/>
-        </w:rPr>
-        <w:t>It is designed to “harmonise” data privacy laws across Europe and provide highe</w:t>
-      </w:r>
-      <w:r>
-        <w:rPr>
-          <w:rFonts w:ascii="Times New Roman" w:hAnsi="Times New Roman"/>
-          <w:sz w:val="24"/>
-          <w:szCs w:val="24"/>
-          <w:lang w:val="en-US"/>
-        </w:rPr>
-        <w:t>r</w:t>
-      </w:r>
-      <w:r>
-        <w:rPr>
-          <w:rFonts w:ascii="Times New Roman" w:hAnsi="Times New Roman"/>
-          <w:sz w:val="24"/>
-          <w:szCs w:val="24"/>
-          <w:lang w:val="en-US"/>
-        </w:rPr>
-        <w:t xml:space="preserve"> protection and rights to individuals. </w:t>
-      </w:r>
-      <w:r>
-        <w:rPr>
-          <w:rFonts w:ascii="Times New Roman" w:hAnsi="Times New Roman"/>
-          <w:sz w:val="24"/>
-          <w:szCs w:val="24"/>
-          <w:lang w:val="en-US"/>
-        </w:rPr>
-        <w:t xml:space="preserve">(35) </w:t>
-      </w:r>
-      <w:r>
-        <w:rPr>
-          <w:rFonts w:ascii="Times New Roman" w:hAnsi="Times New Roman"/>
-          <w:sz w:val="24"/>
-          <w:szCs w:val="24"/>
-          <w:lang w:val="en-US"/>
-        </w:rPr>
-        <w:t xml:space="preserve">Now it is clear responsibility for companies to attain the consent of people for processing their personal data. </w:t>
-      </w:r>
-      <w:r>
-        <w:rPr>
-          <w:rFonts w:ascii="Times New Roman" w:hAnsi="Times New Roman"/>
-          <w:sz w:val="24"/>
-          <w:szCs w:val="24"/>
-          <w:lang w:val="en-US"/>
-        </w:rPr>
-        <w:t xml:space="preserve">(35) </w:t>
-      </w:r>
-      <w:r>
-        <w:rPr>
-          <w:rFonts w:ascii="Times New Roman" w:hAnsi="Times New Roman"/>
-          <w:sz w:val="24"/>
-          <w:szCs w:val="24"/>
-          <w:lang w:val="en-US"/>
-        </w:rPr>
-        <w:t xml:space="preserve">Personal data is any information that relates to an identified individual. </w:t>
-      </w:r>
-      <w:r>
-        <w:rPr>
-          <w:rFonts w:ascii="Times New Roman" w:hAnsi="Times New Roman"/>
-          <w:sz w:val="24"/>
-          <w:szCs w:val="24"/>
-          <w:lang w:val="en-US"/>
-        </w:rPr>
-        <w:t xml:space="preserve">(36) </w:t>
-      </w:r>
-      <w:r>
-        <w:rPr>
-          <w:rFonts w:ascii="Times New Roman" w:hAnsi="Times New Roman"/>
-          <w:sz w:val="24"/>
-          <w:szCs w:val="24"/>
-          <w:lang w:val="en-US"/>
-        </w:rPr>
-        <w:t>Encrypted</w:t>
-      </w:r>
-      <w:r>
-        <w:rPr>
-          <w:rFonts w:ascii="Times New Roman" w:hAnsi="Times New Roman"/>
-          <w:sz w:val="24"/>
-          <w:szCs w:val="24"/>
-          <w:lang w:val="en-US"/>
-        </w:rPr>
-        <w:t xml:space="preserve">, </w:t>
-      </w:r>
-      <w:proofErr w:type="spellStart"/>
-      <w:r>
-        <w:rPr>
-          <w:rFonts w:ascii="Times New Roman" w:hAnsi="Times New Roman"/>
-          <w:sz w:val="24"/>
-          <w:szCs w:val="24"/>
-          <w:lang w:val="en-US"/>
-        </w:rPr>
-        <w:t>pseudonymi</w:t>
-      </w:r>
-      <w:r>
-        <w:rPr>
-          <w:rFonts w:ascii="Times New Roman" w:hAnsi="Times New Roman"/>
-          <w:sz w:val="24"/>
-          <w:szCs w:val="24"/>
-          <w:lang w:val="en-US"/>
-        </w:rPr>
-        <w:t>s</w:t>
-      </w:r>
-      <w:r>
-        <w:rPr>
-          <w:rFonts w:ascii="Times New Roman" w:hAnsi="Times New Roman"/>
-          <w:sz w:val="24"/>
-          <w:szCs w:val="24"/>
-          <w:lang w:val="en-US"/>
-        </w:rPr>
-        <w:t>ed</w:t>
-      </w:r>
-      <w:proofErr w:type="spellEnd"/>
-      <w:r>
-        <w:rPr>
-          <w:rFonts w:ascii="Times New Roman" w:hAnsi="Times New Roman"/>
-          <w:sz w:val="24"/>
-          <w:szCs w:val="24"/>
-          <w:lang w:val="en-US"/>
-        </w:rPr>
-        <w:t xml:space="preserve"> </w:t>
-      </w:r>
-      <w:r>
-        <w:rPr>
-          <w:rFonts w:ascii="Times New Roman" w:hAnsi="Times New Roman"/>
-          <w:sz w:val="24"/>
-          <w:szCs w:val="24"/>
-          <w:lang w:val="en-US"/>
-        </w:rPr>
-        <w:t>or</w:t>
-      </w:r>
-      <w:r>
-        <w:rPr>
-          <w:rFonts w:ascii="Times New Roman" w:hAnsi="Times New Roman"/>
-          <w:sz w:val="24"/>
-          <w:szCs w:val="24"/>
-          <w:lang w:val="en-US"/>
-        </w:rPr>
-        <w:t xml:space="preserve"> </w:t>
-      </w:r>
-      <w:r>
-        <w:rPr>
-          <w:rFonts w:ascii="Times New Roman" w:hAnsi="Times New Roman"/>
-          <w:sz w:val="24"/>
-          <w:szCs w:val="24"/>
-          <w:lang w:val="en-US"/>
-        </w:rPr>
-        <w:t xml:space="preserve">reversible </w:t>
-      </w:r>
-      <w:proofErr w:type="spellStart"/>
-      <w:r>
-        <w:rPr>
-          <w:rFonts w:ascii="Times New Roman" w:hAnsi="Times New Roman"/>
-          <w:sz w:val="24"/>
-          <w:szCs w:val="24"/>
-          <w:lang w:val="en-US"/>
-        </w:rPr>
-        <w:t>anonymised</w:t>
-      </w:r>
-      <w:proofErr w:type="spellEnd"/>
-      <w:r>
-        <w:rPr>
-          <w:rFonts w:ascii="Times New Roman" w:hAnsi="Times New Roman"/>
-          <w:sz w:val="24"/>
-          <w:szCs w:val="24"/>
-          <w:lang w:val="en-US"/>
-        </w:rPr>
-        <w:t xml:space="preserve"> data remains personal data and falls in the scope of the law.</w:t>
-      </w:r>
-      <w:r>
-        <w:rPr>
-          <w:rFonts w:ascii="Times New Roman" w:hAnsi="Times New Roman"/>
-          <w:sz w:val="24"/>
-          <w:szCs w:val="24"/>
-          <w:lang w:val="en-US"/>
-        </w:rPr>
-        <w:t xml:space="preserve"> (36)</w:t>
-      </w:r>
-    </w:p>
-    <w:p>
-      <w:pPr>
-        <w:spacing w:line="480" w:lineRule="auto"/>
-        <w:rPr>
-          <w:rFonts w:ascii="Times New Roman" w:hAnsi="Times New Roman"/>
-          <w:sz w:val="24"/>
-          <w:szCs w:val="24"/>
-          <w:lang w:val="en-US"/>
-        </w:rPr>
-      </w:pPr>
-      <w:r>
-        <w:rPr>
-          <w:rFonts w:ascii="Times New Roman" w:hAnsi="Times New Roman"/>
-          <w:sz w:val="24"/>
-          <w:szCs w:val="24"/>
-          <w:lang w:val="en-US"/>
-        </w:rPr>
-        <w:lastRenderedPageBreak/>
         <w:t>The GDPR does not mean that collecting and selling personal data is no longer available as moneti</w:t>
       </w:r>
       <w:r>
@@ -10401,11 +10456,12 @@
           <w:lang w:val="en-US"/>
         </w:rPr>
       </w:pPr>
-      <w:bookmarkStart w:id="14" w:name="_Toc521001280"/>
-      <w:r>
-        <w:rPr>
-          <w:lang w:val="en-US"/>
-        </w:rPr>
+      <w:bookmarkStart w:id="15" w:name="_Toc521001280"/>
+      <w:r>
+        <w:rPr>
+          <w:lang w:val="en-US"/>
+        </w:rPr>
+        <w:lastRenderedPageBreak/>
         <w:t>3</w:t>
       </w:r>
       <w:r>
@@ -10432,7 +10488,7 @@
         </w:rPr>
         <w:t>design</w:t>
       </w:r>
-      <w:bookmarkEnd w:id="14"/>
+      <w:bookmarkEnd w:id="15"/>
     </w:p>
     <w:p>
       <w:pPr>
@@ -10469,7 +10525,269 @@
           <w:szCs w:val="24"/>
           <w:lang w:val="en-US"/>
         </w:rPr>
-        <w:t xml:space="preserve"> has introduced the interaction model which claims that while using the system a user faces with two gulfs: gulf of execution and gulf of evaluation. (38) During the </w:t>
+        <w:t xml:space="preserve"> has introduced the interaction model which claims that while using the system a user faces with two gulfs: gulf of execution and gulf of evaluation. (38) During the gulf of execution, the user tries to understand how to achieve the goal and what actions must be performed for it; during the gulf of evaluation, the user perceives the feedback from the system and decides whether the intended goal was achieved or not. Norman claims that a good design should </w:t>
+      </w:r>
+      <w:r>
+        <w:rPr>
+          <w:rFonts w:ascii="Times New Roman" w:hAnsi="Times New Roman"/>
+          <w:sz w:val="24"/>
+          <w:szCs w:val="24"/>
+          <w:lang w:val="en-US"/>
+        </w:rPr>
+        <w:t>allow</w:t>
+      </w:r>
+      <w:r>
+        <w:rPr>
+          <w:rFonts w:ascii="Times New Roman" w:hAnsi="Times New Roman"/>
+          <w:sz w:val="24"/>
+          <w:szCs w:val="24"/>
+          <w:lang w:val="en-US"/>
+        </w:rPr>
+        <w:t xml:space="preserve"> users to bridge these two gulfs</w:t>
+      </w:r>
+      <w:r>
+        <w:rPr>
+          <w:rFonts w:ascii="Times New Roman" w:hAnsi="Times New Roman"/>
+          <w:sz w:val="24"/>
+          <w:szCs w:val="24"/>
+          <w:lang w:val="en-US"/>
+        </w:rPr>
+        <w:t xml:space="preserve"> easily and proposes</w:t>
+      </w:r>
+      <w:r>
+        <w:rPr>
+          <w:rFonts w:ascii="Times New Roman" w:hAnsi="Times New Roman"/>
+          <w:sz w:val="24"/>
+          <w:szCs w:val="24"/>
+          <w:lang w:val="en-US"/>
+        </w:rPr>
+        <w:t xml:space="preserve"> </w:t>
+      </w:r>
+      <w:r>
+        <w:rPr>
+          <w:rFonts w:ascii="Times New Roman" w:hAnsi="Times New Roman"/>
+          <w:sz w:val="24"/>
+          <w:szCs w:val="24"/>
+          <w:lang w:val="en-US"/>
+        </w:rPr>
+        <w:t>principles which should help in creating successful design: visibility, natural mapping and feedback. (38)</w:t>
+      </w:r>
+      <w:r>
+        <w:rPr>
+          <w:rFonts w:ascii="Times New Roman" w:hAnsi="Times New Roman"/>
+          <w:sz w:val="24"/>
+          <w:szCs w:val="24"/>
+          <w:lang w:val="en-US"/>
+        </w:rPr>
+        <w:t xml:space="preserve"> </w:t>
+      </w:r>
+      <w:r>
+        <w:rPr>
+          <w:rFonts w:ascii="Times New Roman" w:hAnsi="Times New Roman"/>
+          <w:sz w:val="24"/>
+          <w:szCs w:val="24"/>
+          <w:lang w:val="en-US"/>
+        </w:rPr>
+        <w:t>The brief description of Norman’s design principles is described below.</w:t>
+      </w:r>
+    </w:p>
+    <w:p>
+      <w:pPr>
+        <w:spacing w:line="480" w:lineRule="auto"/>
+        <w:rPr>
+          <w:rFonts w:ascii="Times New Roman" w:hAnsi="Times New Roman"/>
+          <w:sz w:val="24"/>
+          <w:szCs w:val="24"/>
+          <w:lang w:val="en-US"/>
+        </w:rPr>
+      </w:pPr>
+      <w:r>
+        <w:rPr>
+          <w:rFonts w:ascii="Times New Roman" w:hAnsi="Times New Roman"/>
+          <w:sz w:val="24"/>
+          <w:szCs w:val="24"/>
+          <w:lang w:val="en-US"/>
+        </w:rPr>
+        <w:t xml:space="preserve">The visibility principle states that in a well-designed system all important functions and controls should be visible, so the user can find them just by looking at the system. </w:t>
+      </w:r>
+      <w:r>
+        <w:rPr>
+          <w:rFonts w:ascii="Times New Roman" w:hAnsi="Times New Roman"/>
+          <w:sz w:val="24"/>
+          <w:szCs w:val="24"/>
+          <w:lang w:val="en-US"/>
+        </w:rPr>
+        <w:t xml:space="preserve">According to natural mapping, the designer should </w:t>
+      </w:r>
+      <w:proofErr w:type="spellStart"/>
+      <w:r>
+        <w:rPr>
+          <w:rFonts w:ascii="Times New Roman" w:hAnsi="Times New Roman"/>
+          <w:sz w:val="24"/>
+          <w:szCs w:val="24"/>
+          <w:lang w:val="en-US"/>
+        </w:rPr>
+        <w:t>organise</w:t>
+      </w:r>
+      <w:proofErr w:type="spellEnd"/>
+      <w:r>
+        <w:rPr>
+          <w:rFonts w:ascii="Times New Roman" w:hAnsi="Times New Roman"/>
+          <w:sz w:val="24"/>
+          <w:szCs w:val="24"/>
+          <w:lang w:val="en-US"/>
+        </w:rPr>
+        <w:t xml:space="preserve"> the interface by using physical analogies and cultural standards. For example, red </w:t>
+      </w:r>
+      <w:proofErr w:type="spellStart"/>
+      <w:r>
+        <w:rPr>
+          <w:rFonts w:ascii="Times New Roman" w:hAnsi="Times New Roman"/>
+          <w:sz w:val="24"/>
+          <w:szCs w:val="24"/>
+          <w:lang w:val="en-US"/>
+        </w:rPr>
+        <w:t>colour</w:t>
+      </w:r>
+      <w:proofErr w:type="spellEnd"/>
+      <w:r>
+        <w:rPr>
+          <w:rFonts w:ascii="Times New Roman" w:hAnsi="Times New Roman"/>
+          <w:sz w:val="24"/>
+          <w:szCs w:val="24"/>
+          <w:lang w:val="en-US"/>
+        </w:rPr>
+        <w:t xml:space="preserve"> </w:t>
+      </w:r>
+      <w:proofErr w:type="spellStart"/>
+      <w:r>
+        <w:rPr>
+          <w:rFonts w:ascii="Times New Roman" w:hAnsi="Times New Roman"/>
+          <w:sz w:val="24"/>
+          <w:szCs w:val="24"/>
+          <w:lang w:val="en-US"/>
+        </w:rPr>
+        <w:t>symbolises</w:t>
+      </w:r>
+      <w:proofErr w:type="spellEnd"/>
+      <w:r>
+        <w:rPr>
+          <w:rFonts w:ascii="Times New Roman" w:hAnsi="Times New Roman"/>
+          <w:sz w:val="24"/>
+          <w:szCs w:val="24"/>
+          <w:lang w:val="en-US"/>
+        </w:rPr>
+        <w:t xml:space="preserve"> danger/error state</w:t>
+      </w:r>
+      <w:r>
+        <w:rPr>
+          <w:rFonts w:ascii="Times New Roman" w:hAnsi="Times New Roman"/>
+          <w:sz w:val="24"/>
+          <w:szCs w:val="24"/>
+          <w:lang w:val="en-US"/>
+        </w:rPr>
+        <w:t xml:space="preserve"> in </w:t>
+      </w:r>
+      <w:r>
+        <w:rPr>
+          <w:rFonts w:ascii="Times New Roman" w:hAnsi="Times New Roman"/>
+          <w:sz w:val="24"/>
+          <w:szCs w:val="24"/>
+          <w:lang w:val="en-US"/>
+        </w:rPr>
+        <w:t xml:space="preserve">most </w:t>
+      </w:r>
+      <w:r>
+        <w:rPr>
+          <w:rFonts w:ascii="Times New Roman" w:hAnsi="Times New Roman"/>
+          <w:sz w:val="24"/>
+          <w:szCs w:val="24"/>
+          <w:lang w:val="en-US"/>
+        </w:rPr>
+        <w:t>cultures, whereas green means safe/correct state.</w:t>
+      </w:r>
+      <w:r>
+        <w:rPr>
+          <w:rFonts w:ascii="Times New Roman" w:hAnsi="Times New Roman"/>
+          <w:sz w:val="24"/>
+          <w:szCs w:val="24"/>
+          <w:lang w:val="en-US"/>
+        </w:rPr>
+        <w:t xml:space="preserve"> The last feedback principle implies that users should receive immediate and informative feedback after their actions. Appropriate feedback allows users to evaluate their actions and amend them if necessary to achieve the goal.</w:t>
+      </w:r>
+    </w:p>
+    <w:p>
+      <w:pPr>
+        <w:spacing w:line="480" w:lineRule="auto"/>
+        <w:rPr>
+          <w:rFonts w:ascii="Times New Roman" w:hAnsi="Times New Roman"/>
+          <w:sz w:val="24"/>
+          <w:szCs w:val="24"/>
+          <w:lang w:val="en-US"/>
+        </w:rPr>
+      </w:pPr>
+      <w:r>
+        <w:rPr>
+          <w:rFonts w:ascii="Times New Roman" w:hAnsi="Times New Roman"/>
+          <w:sz w:val="24"/>
+          <w:szCs w:val="24"/>
+          <w:lang w:val="en-US"/>
+        </w:rPr>
+        <w:t xml:space="preserve">A </w:t>
+      </w:r>
+      <w:r>
+        <w:rPr>
+          <w:rFonts w:ascii="Times New Roman" w:hAnsi="Times New Roman"/>
+          <w:sz w:val="24"/>
+          <w:szCs w:val="24"/>
+          <w:lang w:val="en-US"/>
+        </w:rPr>
+        <w:t>medium</w:t>
+      </w:r>
+      <w:r>
+        <w:rPr>
+          <w:rFonts w:ascii="Times New Roman" w:hAnsi="Times New Roman"/>
+          <w:sz w:val="24"/>
+          <w:szCs w:val="24"/>
+          <w:lang w:val="en-US"/>
+        </w:rPr>
+        <w:t>-fidelity design has been created based on Norman’s design principles</w:t>
+      </w:r>
+      <w:r>
+        <w:rPr>
+          <w:rFonts w:ascii="Times New Roman" w:hAnsi="Times New Roman"/>
+          <w:sz w:val="24"/>
+          <w:szCs w:val="24"/>
+          <w:lang w:val="en-US"/>
+        </w:rPr>
+        <w:t xml:space="preserve"> </w:t>
+      </w:r>
+      <w:r>
+        <w:rPr>
+          <w:rFonts w:ascii="Times New Roman" w:hAnsi="Times New Roman"/>
+          <w:sz w:val="24"/>
+          <w:szCs w:val="24"/>
+          <w:lang w:val="en-US"/>
+        </w:rPr>
+        <w:t>and is shown in Figure 3.1.</w:t>
+      </w:r>
+      <w:r>
+        <w:rPr>
+          <w:rFonts w:ascii="Times New Roman" w:hAnsi="Times New Roman"/>
+          <w:sz w:val="24"/>
+          <w:szCs w:val="24"/>
+          <w:lang w:val="en-US"/>
+        </w:rPr>
+        <w:t xml:space="preserve"> </w:t>
+      </w:r>
+      <w:r>
+        <w:rPr>
+          <w:rFonts w:ascii="Times New Roman" w:hAnsi="Times New Roman"/>
+          <w:sz w:val="24"/>
+          <w:szCs w:val="24"/>
+          <w:lang w:val="en-US"/>
+        </w:rPr>
+        <w:t xml:space="preserve">The most important and frequent functions according to specification include: ability to view expenses, view shared expenses and your debts, add new expenses and view your expense statistics. It was decided to create a tab menu via which a user can access those most important functions. For adding new expense round plus button is located at the bottom of All expenses and Shared expenses pages; this button should be displayed above all content and be visible all the time (when the user scrolls expenses, the plus button </w:t>
       </w:r>
       <w:r>
         <w:rPr>
@@ -10479,288 +10797,16 @@
           <w:lang w:val="en-US"/>
         </w:rPr>
         <w:lastRenderedPageBreak/>
-        <w:t xml:space="preserve">gulf of execution, the user tries to understand how to achieve the goal and what actions must be performed for it; during the gulf of evaluation, the user perceives the feedback from the system and decides whether the intended goal was achieved or not. Norman claims that a good design should </w:t>
-      </w:r>
-      <w:r>
-        <w:rPr>
-          <w:rFonts w:ascii="Times New Roman" w:hAnsi="Times New Roman"/>
-          <w:sz w:val="24"/>
-          <w:szCs w:val="24"/>
-          <w:lang w:val="en-US"/>
-        </w:rPr>
-        <w:t>allow</w:t>
-      </w:r>
-      <w:r>
-        <w:rPr>
-          <w:rFonts w:ascii="Times New Roman" w:hAnsi="Times New Roman"/>
-          <w:sz w:val="24"/>
-          <w:szCs w:val="24"/>
-          <w:lang w:val="en-US"/>
-        </w:rPr>
-        <w:t xml:space="preserve"> users to bridge these two gulfs</w:t>
-      </w:r>
-      <w:r>
-        <w:rPr>
-          <w:rFonts w:ascii="Times New Roman" w:hAnsi="Times New Roman"/>
-          <w:sz w:val="24"/>
-          <w:szCs w:val="24"/>
-          <w:lang w:val="en-US"/>
-        </w:rPr>
-        <w:t xml:space="preserve"> easily and proposes</w:t>
-      </w:r>
-      <w:r>
-        <w:rPr>
-          <w:rFonts w:ascii="Times New Roman" w:hAnsi="Times New Roman"/>
-          <w:sz w:val="24"/>
-          <w:szCs w:val="24"/>
-          <w:lang w:val="en-US"/>
-        </w:rPr>
-        <w:t xml:space="preserve"> </w:t>
-      </w:r>
-      <w:r>
-        <w:rPr>
-          <w:rFonts w:ascii="Times New Roman" w:hAnsi="Times New Roman"/>
-          <w:sz w:val="24"/>
-          <w:szCs w:val="24"/>
-          <w:lang w:val="en-US"/>
-        </w:rPr>
-        <w:t>principles which should help in creating successful design: visibility, natural mapping and feedback. (38)</w:t>
-      </w:r>
-      <w:r>
-        <w:rPr>
-          <w:rFonts w:ascii="Times New Roman" w:hAnsi="Times New Roman"/>
-          <w:sz w:val="24"/>
-          <w:szCs w:val="24"/>
-          <w:lang w:val="en-US"/>
-        </w:rPr>
-        <w:t xml:space="preserve"> </w:t>
-      </w:r>
-      <w:r>
-        <w:rPr>
-          <w:rFonts w:ascii="Times New Roman" w:hAnsi="Times New Roman"/>
-          <w:sz w:val="24"/>
-          <w:szCs w:val="24"/>
-          <w:lang w:val="en-US"/>
-        </w:rPr>
-        <w:t>The brief description of Norman’s design principles is described below.</w:t>
-      </w:r>
-    </w:p>
-    <w:p>
-      <w:pPr>
-        <w:spacing w:line="480" w:lineRule="auto"/>
-        <w:rPr>
-          <w:rFonts w:ascii="Times New Roman" w:hAnsi="Times New Roman"/>
-          <w:sz w:val="24"/>
-          <w:szCs w:val="24"/>
-          <w:lang w:val="en-US"/>
-        </w:rPr>
-      </w:pPr>
-      <w:r>
-        <w:rPr>
-          <w:rFonts w:ascii="Times New Roman" w:hAnsi="Times New Roman"/>
-          <w:sz w:val="24"/>
-          <w:szCs w:val="24"/>
-          <w:lang w:val="en-US"/>
-        </w:rPr>
-        <w:t xml:space="preserve">The visibility principle states that in a well-designed system all important functions and controls should be visible, so the user can find them just by looking at the system. </w:t>
-      </w:r>
-      <w:r>
-        <w:rPr>
-          <w:rFonts w:ascii="Times New Roman" w:hAnsi="Times New Roman"/>
-          <w:sz w:val="24"/>
-          <w:szCs w:val="24"/>
-          <w:lang w:val="en-US"/>
-        </w:rPr>
-        <w:t xml:space="preserve">According to natural mapping, the designer should </w:t>
-      </w:r>
-      <w:proofErr w:type="spellStart"/>
-      <w:r>
-        <w:rPr>
-          <w:rFonts w:ascii="Times New Roman" w:hAnsi="Times New Roman"/>
-          <w:sz w:val="24"/>
-          <w:szCs w:val="24"/>
-          <w:lang w:val="en-US"/>
-        </w:rPr>
-        <w:t>organise</w:t>
-      </w:r>
-      <w:proofErr w:type="spellEnd"/>
-      <w:r>
-        <w:rPr>
-          <w:rFonts w:ascii="Times New Roman" w:hAnsi="Times New Roman"/>
-          <w:sz w:val="24"/>
-          <w:szCs w:val="24"/>
-          <w:lang w:val="en-US"/>
-        </w:rPr>
-        <w:t xml:space="preserve"> the interface by using physical analogies and cultural standards. For example, red </w:t>
-      </w:r>
-      <w:proofErr w:type="spellStart"/>
-      <w:r>
-        <w:rPr>
-          <w:rFonts w:ascii="Times New Roman" w:hAnsi="Times New Roman"/>
-          <w:sz w:val="24"/>
-          <w:szCs w:val="24"/>
-          <w:lang w:val="en-US"/>
-        </w:rPr>
-        <w:t>colour</w:t>
-      </w:r>
-      <w:proofErr w:type="spellEnd"/>
-      <w:r>
-        <w:rPr>
-          <w:rFonts w:ascii="Times New Roman" w:hAnsi="Times New Roman"/>
-          <w:sz w:val="24"/>
-          <w:szCs w:val="24"/>
-          <w:lang w:val="en-US"/>
-        </w:rPr>
-        <w:t xml:space="preserve"> </w:t>
-      </w:r>
-      <w:proofErr w:type="spellStart"/>
-      <w:r>
-        <w:rPr>
-          <w:rFonts w:ascii="Times New Roman" w:hAnsi="Times New Roman"/>
-          <w:sz w:val="24"/>
-          <w:szCs w:val="24"/>
-          <w:lang w:val="en-US"/>
-        </w:rPr>
-        <w:t>symbolises</w:t>
-      </w:r>
-      <w:proofErr w:type="spellEnd"/>
-      <w:r>
-        <w:rPr>
-          <w:rFonts w:ascii="Times New Roman" w:hAnsi="Times New Roman"/>
-          <w:sz w:val="24"/>
-          <w:szCs w:val="24"/>
-          <w:lang w:val="en-US"/>
-        </w:rPr>
-        <w:t xml:space="preserve"> danger/error state</w:t>
-      </w:r>
-      <w:r>
-        <w:rPr>
-          <w:rFonts w:ascii="Times New Roman" w:hAnsi="Times New Roman"/>
-          <w:sz w:val="24"/>
-          <w:szCs w:val="24"/>
-          <w:lang w:val="en-US"/>
-        </w:rPr>
-        <w:t xml:space="preserve"> in </w:t>
-      </w:r>
-      <w:r>
-        <w:rPr>
-          <w:rFonts w:ascii="Times New Roman" w:hAnsi="Times New Roman"/>
-          <w:sz w:val="24"/>
-          <w:szCs w:val="24"/>
-          <w:lang w:val="en-US"/>
-        </w:rPr>
-        <w:t xml:space="preserve">most </w:t>
-      </w:r>
-      <w:r>
-        <w:rPr>
-          <w:rFonts w:ascii="Times New Roman" w:hAnsi="Times New Roman"/>
-          <w:sz w:val="24"/>
-          <w:szCs w:val="24"/>
-          <w:lang w:val="en-US"/>
-        </w:rPr>
-        <w:t>cultures, whereas green means safe/correct state.</w:t>
-      </w:r>
-      <w:r>
-        <w:rPr>
-          <w:rFonts w:ascii="Times New Roman" w:hAnsi="Times New Roman"/>
-          <w:sz w:val="24"/>
-          <w:szCs w:val="24"/>
-          <w:lang w:val="en-US"/>
-        </w:rPr>
-        <w:t xml:space="preserve"> The last feedback principle implies that users should receive immediate and informative feedback after their actions. Appropriate feedback allows users to evaluate their actions and amend them if necessary to achieve the goal.</w:t>
-      </w:r>
-    </w:p>
-    <w:p>
-      <w:pPr>
-        <w:spacing w:line="480" w:lineRule="auto"/>
-        <w:rPr>
-          <w:rFonts w:ascii="Times New Roman" w:hAnsi="Times New Roman"/>
-          <w:sz w:val="24"/>
-          <w:szCs w:val="24"/>
-          <w:lang w:val="en-US"/>
-        </w:rPr>
-      </w:pPr>
-      <w:r>
-        <w:rPr>
-          <w:rFonts w:ascii="Times New Roman" w:hAnsi="Times New Roman"/>
-          <w:sz w:val="24"/>
-          <w:szCs w:val="24"/>
-          <w:lang w:val="en-US"/>
-        </w:rPr>
-        <w:t xml:space="preserve">A </w:t>
-      </w:r>
-      <w:r>
-        <w:rPr>
-          <w:rFonts w:ascii="Times New Roman" w:hAnsi="Times New Roman"/>
-          <w:sz w:val="24"/>
-          <w:szCs w:val="24"/>
-          <w:lang w:val="en-US"/>
-        </w:rPr>
-        <w:t>medium</w:t>
-      </w:r>
-      <w:r>
-        <w:rPr>
-          <w:rFonts w:ascii="Times New Roman" w:hAnsi="Times New Roman"/>
-          <w:sz w:val="24"/>
-          <w:szCs w:val="24"/>
-          <w:lang w:val="en-US"/>
-        </w:rPr>
-        <w:t>-fidelity design has been created based on Norman’s design principles</w:t>
-      </w:r>
-      <w:r>
-        <w:rPr>
-          <w:rFonts w:ascii="Times New Roman" w:hAnsi="Times New Roman"/>
-          <w:sz w:val="24"/>
-          <w:szCs w:val="24"/>
-          <w:lang w:val="en-US"/>
-        </w:rPr>
-        <w:t xml:space="preserve"> </w:t>
-      </w:r>
-      <w:r>
-        <w:rPr>
-          <w:rFonts w:ascii="Times New Roman" w:hAnsi="Times New Roman"/>
-          <w:sz w:val="24"/>
-          <w:szCs w:val="24"/>
-          <w:lang w:val="en-US"/>
-        </w:rPr>
-        <w:t>and is shown in Figure 3.1.</w:t>
-      </w:r>
-      <w:r>
-        <w:rPr>
-          <w:rFonts w:ascii="Times New Roman" w:hAnsi="Times New Roman"/>
-          <w:sz w:val="24"/>
-          <w:szCs w:val="24"/>
-          <w:lang w:val="en-US"/>
-        </w:rPr>
-        <w:t xml:space="preserve"> </w:t>
-      </w:r>
-      <w:r>
-        <w:rPr>
-          <w:rFonts w:ascii="Times New Roman" w:hAnsi="Times New Roman"/>
-          <w:sz w:val="24"/>
-          <w:szCs w:val="24"/>
-          <w:lang w:val="en-US"/>
-        </w:rPr>
-        <w:t xml:space="preserve">The most important and frequent functions according to specification include: ability to view expenses, view shared expenses and your debts, add new expenses and view your expense statistics. It was decided to create a tab menu via which a user can access those most important functions. For adding new expense round plus button is located at the bottom of All expenses and Shared expenses pages; this button should be displayed above all content and be visible all the time (when the user scrolls expenses, the plus button should be visible). </w:t>
-      </w:r>
-      <w:r>
-        <w:rPr>
-          <w:rFonts w:ascii="Times New Roman" w:hAnsi="Times New Roman"/>
-          <w:sz w:val="24"/>
-          <w:szCs w:val="24"/>
-          <w:lang w:val="en-US"/>
-        </w:rPr>
-        <w:t xml:space="preserve">The plus button signifies creating something new and should be intuitively understandable by users. Moreover, such approach is used in many modern applications and </w:t>
-      </w:r>
-      <w:r>
-        <w:rPr>
-          <w:rFonts w:ascii="Times New Roman" w:hAnsi="Times New Roman"/>
-          <w:sz w:val="24"/>
-          <w:szCs w:val="24"/>
-          <w:lang w:val="en-US"/>
-        </w:rPr>
-        <w:lastRenderedPageBreak/>
-        <w:t xml:space="preserve">users should be already familiar with this design decision. </w:t>
+        <w:t xml:space="preserve">should be visible). </w:t>
+      </w:r>
+      <w:r>
+        <w:rPr>
+          <w:rFonts w:ascii="Times New Roman" w:hAnsi="Times New Roman"/>
+          <w:sz w:val="24"/>
+          <w:szCs w:val="24"/>
+          <w:lang w:val="en-US"/>
+        </w:rPr>
+        <w:t xml:space="preserve">The plus button signifies creating something new and should be intuitively understandable by users. Moreover, such approach is used in many modern applications and users should be already familiar with this design decision. </w:t>
       </w:r>
       <w:r>
         <w:rPr>
@@ -10973,7 +11019,7 @@
         </w:rPr>
         <w:lastRenderedPageBreak/>
         <w:pict w14:anchorId="670DC24C">
-          <v:shape id="_x0000_i1025" type="#_x0000_t75" style="width:314.4pt;height:497.4pt">
+          <v:shape id="_x0000_i1114" type="#_x0000_t75" style="width:314.4pt;height:497.4pt">
             <v:imagedata r:id="rId12" o:title="Design"/>
           </v:shape>
         </w:pict>
@@ -11016,7 +11062,7 @@
           <w:lang w:val="en-US"/>
         </w:rPr>
       </w:pPr>
-      <w:bookmarkStart w:id="15" w:name="_Toc521001281"/>
+      <w:bookmarkStart w:id="16" w:name="_Toc521001281"/>
       <w:r>
         <w:rPr>
           <w:lang w:val="en-US"/>
@@ -11047,7 +11093,7 @@
         </w:rPr>
         <w:t>design</w:t>
       </w:r>
-      <w:bookmarkEnd w:id="15"/>
+      <w:bookmarkEnd w:id="16"/>
     </w:p>
     <w:p>
       <w:pPr>
@@ -11860,7 +11906,7 @@
           <w:lang w:val="en-US"/>
         </w:rPr>
       </w:pPr>
-      <w:bookmarkStart w:id="16" w:name="_Toc521001282"/>
+      <w:bookmarkStart w:id="17" w:name="_Toc521001282"/>
       <w:r>
         <w:rPr>
           <w:lang w:val="en-US"/>
@@ -11897,7 +11943,7 @@
         </w:rPr>
         <w:t>design</w:t>
       </w:r>
-      <w:bookmarkEnd w:id="16"/>
+      <w:bookmarkEnd w:id="17"/>
     </w:p>
     <w:p>
       <w:pPr>
@@ -13049,7 +13095,7 @@
           <w:lang w:val="en-US"/>
         </w:rPr>
       </w:pPr>
-      <w:bookmarkStart w:id="17" w:name="_Toc521001283"/>
+      <w:bookmarkStart w:id="18" w:name="_Toc521001283"/>
       <w:r>
         <w:rPr>
           <w:lang w:val="en-US"/>
@@ -13069,7 +13115,7 @@
         </w:rPr>
         <w:t>Implementation</w:t>
       </w:r>
-      <w:bookmarkEnd w:id="17"/>
+      <w:bookmarkEnd w:id="18"/>
     </w:p>
     <w:p>
       <w:pPr>
@@ -13942,8 +13988,6 @@
           </v:shape>
         </w:pict>
       </w:r>
-      <w:bookmarkStart w:id="18" w:name="_GoBack"/>
-      <w:bookmarkEnd w:id="18"/>
     </w:p>
     <w:p>
       <w:pPr>
@@ -30371,7 +30415,7 @@
 </file>
 
 <file path=customXml/itemProps1.xml><?xml version="1.0" encoding="utf-8"?>
-<ds:datastoreItem xmlns:ds="http://schemas.openxmlformats.org/officeDocument/2006/customXml" ds:itemID="{DE208B8F-C1CC-4469-B089-7DF91B0945BC}">
+<ds:datastoreItem xmlns:ds="http://schemas.openxmlformats.org/officeDocument/2006/customXml" ds:itemID="{44B43493-450E-4AC4-9431-2CE33744866F}">
   <ds:schemaRefs>
     <ds:schemaRef ds:uri="http://schemas.openxmlformats.org/officeDocument/2006/bibliography"/>
   </ds:schemaRefs>

</xml_diff>

<commit_message>
Finished identifying the gap chapter.
</commit_message>
<xml_diff>
--- a/Report.docx
+++ b/Report.docx
@@ -6477,21 +6477,406 @@
         <w:spacing w:line="480" w:lineRule="auto"/>
         <w:rPr>
           <w:rFonts w:ascii="Times New Roman" w:hAnsi="Times New Roman"/>
+          <w:sz w:val="24"/>
+          <w:szCs w:val="24"/>
+          <w:lang w:val="ru-RU"/>
+        </w:rPr>
+      </w:pPr>
+      <w:proofErr w:type="spellStart"/>
+      <w:r>
+        <w:rPr>
+          <w:rFonts w:ascii="Times New Roman" w:hAnsi="Times New Roman"/>
           <w:color w:val="000000"/>
           <w:sz w:val="24"/>
           <w:szCs w:val="24"/>
           <w:lang w:val="en-US"/>
         </w:rPr>
-      </w:pPr>
+        <w:t>MoneyLover</w:t>
+      </w:r>
+      <w:proofErr w:type="spellEnd"/>
+      <w:r>
+        <w:rPr>
+          <w:rFonts w:ascii="Times New Roman" w:hAnsi="Times New Roman"/>
+          <w:color w:val="000000"/>
+          <w:sz w:val="24"/>
+          <w:szCs w:val="24"/>
+          <w:lang w:val="en-US"/>
+        </w:rPr>
+        <w:t xml:space="preserve"> (29)</w:t>
+      </w:r>
+      <w:r>
+        <w:rPr>
+          <w:rFonts w:ascii="Times New Roman" w:hAnsi="Times New Roman"/>
+          <w:color w:val="000000"/>
+          <w:sz w:val="24"/>
+          <w:szCs w:val="24"/>
+          <w:lang w:val="en-US"/>
+        </w:rPr>
+        <w:t xml:space="preserve">, as previous competitor, offers free and premium versions; premium costs </w:t>
+      </w:r>
+      <w:r>
+        <w:rPr>
+          <w:rFonts w:ascii="Times New Roman" w:hAnsi="Times New Roman"/>
+          <w:sz w:val="24"/>
+          <w:szCs w:val="24"/>
+          <w:lang w:val="en-US"/>
+        </w:rPr>
+        <w:t>£</w:t>
+      </w:r>
+      <w:r>
+        <w:rPr>
+          <w:rFonts w:ascii="Times New Roman" w:hAnsi="Times New Roman"/>
+          <w:sz w:val="24"/>
+          <w:szCs w:val="24"/>
+          <w:lang w:val="en-US"/>
+        </w:rPr>
+        <w:t xml:space="preserve">7.99. </w:t>
+      </w:r>
       <w:proofErr w:type="spellStart"/>
       <w:r>
         <w:rPr>
           <w:rFonts w:ascii="Times New Roman" w:hAnsi="Times New Roman"/>
+          <w:sz w:val="24"/>
+          <w:szCs w:val="24"/>
+          <w:lang w:val="en-US"/>
+        </w:rPr>
+        <w:t>MoneyLover</w:t>
+      </w:r>
+      <w:proofErr w:type="spellEnd"/>
+      <w:r>
+        <w:rPr>
+          <w:rFonts w:ascii="Times New Roman" w:hAnsi="Times New Roman"/>
+          <w:sz w:val="24"/>
+          <w:szCs w:val="24"/>
+          <w:lang w:val="en-US"/>
+        </w:rPr>
+        <w:t xml:space="preserve"> offers manual input for each transaction and helps to track income and expenses. </w:t>
+      </w:r>
+      <w:r>
+        <w:rPr>
+          <w:rFonts w:ascii="Times New Roman" w:hAnsi="Times New Roman"/>
+          <w:sz w:val="24"/>
+          <w:szCs w:val="24"/>
+          <w:lang w:val="en-US"/>
+        </w:rPr>
+        <w:t xml:space="preserve">Expenses are put into categories which allows to display statistics over time and identify on what users spend their money. The application can also </w:t>
+      </w:r>
+      <w:r>
+        <w:rPr>
+          <w:rFonts w:ascii="Times New Roman" w:hAnsi="Times New Roman"/>
+          <w:sz w:val="24"/>
+          <w:szCs w:val="24"/>
+          <w:lang w:val="en-US"/>
+        </w:rPr>
+        <w:t>warn</w:t>
+      </w:r>
+      <w:r>
+        <w:rPr>
+          <w:rFonts w:ascii="Times New Roman" w:hAnsi="Times New Roman"/>
+          <w:sz w:val="24"/>
+          <w:szCs w:val="24"/>
+          <w:lang w:val="en-US"/>
+        </w:rPr>
+        <w:t xml:space="preserve"> you when you overspend. Furthermore, </w:t>
+      </w:r>
+      <w:proofErr w:type="spellStart"/>
+      <w:r>
+        <w:rPr>
+          <w:rFonts w:ascii="Times New Roman" w:hAnsi="Times New Roman"/>
+          <w:sz w:val="24"/>
+          <w:szCs w:val="24"/>
+          <w:lang w:val="en-US"/>
+        </w:rPr>
+        <w:t>MoneyLover</w:t>
+      </w:r>
+      <w:proofErr w:type="spellEnd"/>
+      <w:r>
+        <w:rPr>
+          <w:rFonts w:ascii="Times New Roman" w:hAnsi="Times New Roman"/>
+          <w:sz w:val="24"/>
+          <w:szCs w:val="24"/>
+          <w:lang w:val="en-US"/>
+        </w:rPr>
+        <w:t xml:space="preserve"> offers receipts scanning as many professional accountancy solutions.</w:t>
+      </w:r>
+    </w:p>
+    <w:p>
+      <w:pPr>
+        <w:spacing w:line="480" w:lineRule="auto"/>
+        <w:rPr>
+          <w:rFonts w:ascii="Times New Roman" w:hAnsi="Times New Roman"/>
           <w:color w:val="000000"/>
           <w:sz w:val="24"/>
           <w:szCs w:val="24"/>
           <w:lang w:val="en-US"/>
         </w:rPr>
+      </w:pPr>
+      <w:r>
+        <w:rPr>
+          <w:rFonts w:ascii="Times New Roman" w:hAnsi="Times New Roman"/>
+          <w:color w:val="000000"/>
+          <w:sz w:val="24"/>
+          <w:szCs w:val="24"/>
+          <w:lang w:val="en-US"/>
+        </w:rPr>
+        <w:t>Not only budget planning and management causes issues in everyday life of individuals. The second tedious activity is sharing bills, for example between friends or flatmates. One single bill can be easily split within small group; however, increasing number of bills even in small group can become a problem. Some of the bills</w:t>
+      </w:r>
+      <w:r>
+        <w:rPr>
+          <w:rFonts w:ascii="Times New Roman" w:hAnsi="Times New Roman"/>
+          <w:color w:val="000000"/>
+          <w:sz w:val="24"/>
+          <w:szCs w:val="24"/>
+          <w:lang w:val="en-US"/>
+        </w:rPr>
+        <w:t xml:space="preserve"> might be forgotten or misplaced, </w:t>
+      </w:r>
+      <w:r>
+        <w:rPr>
+          <w:rFonts w:ascii="Times New Roman" w:hAnsi="Times New Roman"/>
+          <w:color w:val="000000"/>
+          <w:sz w:val="24"/>
+          <w:szCs w:val="24"/>
+          <w:lang w:val="en-US"/>
+        </w:rPr>
+        <w:t xml:space="preserve">especially </w:t>
+      </w:r>
+      <w:r>
+        <w:rPr>
+          <w:rFonts w:ascii="Times New Roman" w:hAnsi="Times New Roman"/>
+          <w:color w:val="000000"/>
+          <w:sz w:val="24"/>
+          <w:szCs w:val="24"/>
+          <w:lang w:val="en-US"/>
+        </w:rPr>
+        <w:t>during travelling; as a result, someone may lose part of their money.</w:t>
+      </w:r>
+    </w:p>
+    <w:p>
+      <w:pPr>
+        <w:spacing w:line="480" w:lineRule="auto"/>
+        <w:rPr>
+          <w:rFonts w:ascii="Times New Roman" w:hAnsi="Times New Roman"/>
+          <w:color w:val="FF0000"/>
+          <w:sz w:val="24"/>
+          <w:szCs w:val="24"/>
+          <w:lang w:val="ru-RU"/>
+        </w:rPr>
+      </w:pPr>
+      <w:r>
+        <w:rPr>
+          <w:rFonts w:ascii="Times New Roman" w:hAnsi="Times New Roman"/>
+          <w:color w:val="000000"/>
+          <w:sz w:val="24"/>
+          <w:szCs w:val="24"/>
+          <w:lang w:val="en-US"/>
+        </w:rPr>
+        <w:t xml:space="preserve">An application </w:t>
+      </w:r>
+      <w:proofErr w:type="spellStart"/>
+      <w:r>
+        <w:rPr>
+          <w:rFonts w:ascii="Times New Roman" w:hAnsi="Times New Roman"/>
+          <w:color w:val="000000"/>
+          <w:sz w:val="24"/>
+          <w:szCs w:val="24"/>
+          <w:lang w:val="en-US"/>
+        </w:rPr>
+        <w:t>Splitwise</w:t>
+      </w:r>
+      <w:proofErr w:type="spellEnd"/>
+      <w:r>
+        <w:rPr>
+          <w:rFonts w:ascii="Times New Roman" w:hAnsi="Times New Roman"/>
+          <w:color w:val="000000"/>
+          <w:sz w:val="24"/>
+          <w:szCs w:val="24"/>
+          <w:lang w:val="en-US"/>
+        </w:rPr>
+        <w:t xml:space="preserve"> (30) attempts to help people to solve the problem of shared expenses. The application focuses only on sharing bills, it does not provide capabilities for </w:t>
+      </w:r>
+      <w:r>
+        <w:rPr>
+          <w:rFonts w:ascii="Times New Roman" w:hAnsi="Times New Roman"/>
+          <w:color w:val="000000"/>
+          <w:sz w:val="24"/>
+          <w:szCs w:val="24"/>
+          <w:lang w:val="en-US"/>
+        </w:rPr>
+        <w:lastRenderedPageBreak/>
+        <w:t>budget planning. Users can add friends, create groups with their friends and add expenses inside the group. Different splitting methods within group members are available. Additionally, the application shows balances between group members and sends reminders to people who owe money.</w:t>
+      </w:r>
+    </w:p>
+    <w:p>
+      <w:pPr>
+        <w:pStyle w:val="2"/>
+        <w:rPr>
+          <w:color w:val="000000"/>
+          <w:lang w:val="en-US"/>
+        </w:rPr>
+      </w:pPr>
+      <w:bookmarkStart w:id="10" w:name="_Toc521001276"/>
+      <w:r>
+        <w:rPr>
+          <w:color w:val="000000"/>
+          <w:lang w:val="en-US"/>
+        </w:rPr>
+        <w:t>1.4 Identifying the gap</w:t>
+      </w:r>
+      <w:bookmarkEnd w:id="10"/>
+    </w:p>
+    <w:p>
+      <w:pPr>
+        <w:spacing w:line="480" w:lineRule="auto"/>
+        <w:rPr>
+          <w:rFonts w:ascii="Times New Roman" w:hAnsi="Times New Roman"/>
+          <w:color w:val="000000"/>
+          <w:sz w:val="24"/>
+          <w:szCs w:val="24"/>
+          <w:lang w:val="en-US"/>
+        </w:rPr>
+      </w:pPr>
+      <w:r>
+        <w:rPr>
+          <w:rFonts w:ascii="Times New Roman" w:hAnsi="Times New Roman"/>
+          <w:color w:val="000000"/>
+          <w:sz w:val="24"/>
+          <w:szCs w:val="24"/>
+          <w:lang w:val="en-US"/>
+        </w:rPr>
+        <w:t>The research has shown that enterprise accountancy solutions offer vast of capabilities and cover plenty of important aspects related to finance management. Budgeting software for individual users also offer that functionality, but in a smaller scale.</w:t>
+      </w:r>
+    </w:p>
+    <w:p>
+      <w:pPr>
+        <w:spacing w:line="480" w:lineRule="auto"/>
+        <w:rPr>
+          <w:rFonts w:ascii="Times New Roman" w:hAnsi="Times New Roman"/>
+          <w:color w:val="000000"/>
+          <w:sz w:val="24"/>
+          <w:szCs w:val="24"/>
+          <w:lang w:val="en-US"/>
+        </w:rPr>
+      </w:pPr>
+      <w:r>
+        <w:rPr>
+          <w:rFonts w:ascii="Times New Roman" w:hAnsi="Times New Roman"/>
+          <w:color w:val="000000"/>
+          <w:sz w:val="24"/>
+          <w:szCs w:val="24"/>
+          <w:lang w:val="en-US"/>
+        </w:rPr>
+        <w:t xml:space="preserve">During the research it was identified that existing budgeting applications </w:t>
+      </w:r>
+      <w:r>
+        <w:rPr>
+          <w:rFonts w:ascii="Times New Roman" w:hAnsi="Times New Roman"/>
+          <w:color w:val="000000"/>
+          <w:sz w:val="24"/>
+          <w:szCs w:val="24"/>
+          <w:lang w:val="en-US"/>
+        </w:rPr>
+        <w:t>has different approaches to solve the problem of overspending. I</w:t>
+      </w:r>
+      <w:r>
+        <w:rPr>
+          <w:rFonts w:ascii="Times New Roman" w:hAnsi="Times New Roman"/>
+          <w:color w:val="000000"/>
+          <w:sz w:val="24"/>
+          <w:szCs w:val="24"/>
+          <w:lang w:val="en-US"/>
+        </w:rPr>
+        <w:t>n general</w:t>
+      </w:r>
+      <w:r>
+        <w:rPr>
+          <w:rFonts w:ascii="Times New Roman" w:hAnsi="Times New Roman"/>
+          <w:color w:val="000000"/>
+          <w:sz w:val="24"/>
+          <w:szCs w:val="24"/>
+          <w:lang w:val="en-US"/>
+        </w:rPr>
+        <w:t>,</w:t>
+      </w:r>
+      <w:r>
+        <w:rPr>
+          <w:rFonts w:ascii="Times New Roman" w:hAnsi="Times New Roman"/>
+          <w:color w:val="000000"/>
+          <w:sz w:val="24"/>
+          <w:szCs w:val="24"/>
+          <w:lang w:val="en-US"/>
+        </w:rPr>
+        <w:t xml:space="preserve"> send</w:t>
+      </w:r>
+      <w:r>
+        <w:rPr>
+          <w:rFonts w:ascii="Times New Roman" w:hAnsi="Times New Roman"/>
+          <w:color w:val="000000"/>
+          <w:sz w:val="24"/>
+          <w:szCs w:val="24"/>
+          <w:lang w:val="en-US"/>
+        </w:rPr>
+        <w:t>ing</w:t>
+      </w:r>
+      <w:r>
+        <w:rPr>
+          <w:rFonts w:ascii="Times New Roman" w:hAnsi="Times New Roman"/>
+          <w:color w:val="000000"/>
+          <w:sz w:val="24"/>
+          <w:szCs w:val="24"/>
+          <w:lang w:val="en-US"/>
+        </w:rPr>
+        <w:t xml:space="preserve"> notification </w:t>
+      </w:r>
+      <w:r>
+        <w:rPr>
+          <w:rFonts w:ascii="Times New Roman" w:hAnsi="Times New Roman"/>
+          <w:color w:val="000000"/>
+          <w:sz w:val="24"/>
+          <w:szCs w:val="24"/>
+          <w:lang w:val="en-US"/>
+        </w:rPr>
+        <w:t xml:space="preserve">is used to inform </w:t>
+      </w:r>
+      <w:r>
+        <w:rPr>
+          <w:rFonts w:ascii="Times New Roman" w:hAnsi="Times New Roman"/>
+          <w:color w:val="000000"/>
+          <w:sz w:val="24"/>
+          <w:szCs w:val="24"/>
+          <w:lang w:val="en-US"/>
+        </w:rPr>
+        <w:t>users when the set limit has been reached</w:t>
+      </w:r>
+      <w:r>
+        <w:rPr>
+          <w:rFonts w:ascii="Times New Roman" w:hAnsi="Times New Roman"/>
+          <w:color w:val="000000"/>
+          <w:sz w:val="24"/>
+          <w:szCs w:val="24"/>
+          <w:lang w:val="en-US"/>
+        </w:rPr>
+        <w:t>; in other words, when overspending has occurred</w:t>
+      </w:r>
+      <w:r>
+        <w:rPr>
+          <w:rFonts w:ascii="Times New Roman" w:hAnsi="Times New Roman"/>
+          <w:color w:val="000000"/>
+          <w:sz w:val="24"/>
+          <w:szCs w:val="24"/>
+          <w:lang w:val="en-US"/>
+        </w:rPr>
+        <w:t xml:space="preserve">. Some applications (for instance, </w:t>
+      </w:r>
+      <w:proofErr w:type="spellStart"/>
+      <w:r>
+        <w:rPr>
+          <w:rFonts w:ascii="Times New Roman" w:hAnsi="Times New Roman"/>
+          <w:color w:val="000000"/>
+          <w:sz w:val="24"/>
+          <w:szCs w:val="24"/>
+          <w:lang w:val="en-US"/>
+        </w:rPr>
         <w:t>MoneyLover</w:t>
       </w:r>
       <w:proofErr w:type="spellEnd"/>
@@ -6503,7 +6888,7 @@
           <w:szCs w:val="24"/>
           <w:lang w:val="en-US"/>
         </w:rPr>
-        <w:t xml:space="preserve"> (29)</w:t>
+        <w:t>) just display warning inside the application (without push notification), so user can</w:t>
       </w:r>
       <w:r>
         <w:rPr>
@@ -6513,528 +6898,541 @@
           <w:szCs w:val="24"/>
           <w:lang w:val="en-US"/>
         </w:rPr>
-        <w:t xml:space="preserve">, as previous competitor, offers free and premium versions; premium costs </w:t>
-      </w:r>
-      <w:r>
-        <w:rPr>
-          <w:rFonts w:ascii="Times New Roman" w:hAnsi="Times New Roman"/>
-          <w:sz w:val="24"/>
-          <w:szCs w:val="24"/>
-          <w:lang w:val="en-US"/>
-        </w:rPr>
-        <w:t>£</w:t>
-      </w:r>
-      <w:r>
-        <w:rPr>
-          <w:rFonts w:ascii="Times New Roman" w:hAnsi="Times New Roman"/>
-          <w:sz w:val="24"/>
-          <w:szCs w:val="24"/>
-          <w:lang w:val="en-US"/>
-        </w:rPr>
-        <w:t xml:space="preserve">7.99. </w:t>
+        <w:t xml:space="preserve"> see it only when he/she manually opens the app.</w:t>
+      </w:r>
+      <w:r>
+        <w:rPr>
+          <w:rFonts w:ascii="Times New Roman" w:hAnsi="Times New Roman"/>
+          <w:color w:val="000000"/>
+          <w:sz w:val="24"/>
+          <w:szCs w:val="24"/>
+          <w:lang w:val="en-US"/>
+        </w:rPr>
+        <w:t xml:space="preserve"> </w:t>
+      </w:r>
+      <w:r>
+        <w:rPr>
+          <w:rFonts w:ascii="Times New Roman" w:hAnsi="Times New Roman"/>
+          <w:color w:val="000000"/>
+          <w:sz w:val="24"/>
+          <w:szCs w:val="24"/>
+          <w:lang w:val="en-US"/>
+        </w:rPr>
+        <w:t>Other applications (YNAB and Goodbudget) use the system of pots and</w:t>
+      </w:r>
+      <w:r>
+        <w:rPr>
+          <w:rFonts w:ascii="Times New Roman" w:hAnsi="Times New Roman"/>
+          <w:color w:val="000000"/>
+          <w:sz w:val="24"/>
+          <w:szCs w:val="24"/>
+          <w:lang w:val="en-US"/>
+        </w:rPr>
+        <w:t xml:space="preserve"> ask users to distribute the money between pots</w:t>
+      </w:r>
+      <w:r>
+        <w:rPr>
+          <w:rFonts w:ascii="Times New Roman" w:hAnsi="Times New Roman"/>
+          <w:color w:val="000000"/>
+          <w:sz w:val="24"/>
+          <w:szCs w:val="24"/>
+          <w:lang w:val="en-US"/>
+        </w:rPr>
+        <w:t>. Later,</w:t>
+      </w:r>
+      <w:r>
+        <w:rPr>
+          <w:rFonts w:ascii="Times New Roman" w:hAnsi="Times New Roman"/>
+          <w:color w:val="000000"/>
+          <w:sz w:val="24"/>
+          <w:szCs w:val="24"/>
+          <w:lang w:val="en-US"/>
+        </w:rPr>
+        <w:t xml:space="preserve"> </w:t>
+      </w:r>
+      <w:r>
+        <w:rPr>
+          <w:rFonts w:ascii="Times New Roman" w:hAnsi="Times New Roman"/>
+          <w:color w:val="000000"/>
+          <w:sz w:val="24"/>
+          <w:szCs w:val="24"/>
+          <w:lang w:val="en-US"/>
+        </w:rPr>
+        <w:t xml:space="preserve">they </w:t>
+      </w:r>
+      <w:r>
+        <w:rPr>
+          <w:rFonts w:ascii="Times New Roman" w:hAnsi="Times New Roman"/>
+          <w:color w:val="000000"/>
+          <w:sz w:val="24"/>
+          <w:szCs w:val="24"/>
+          <w:lang w:val="en-US"/>
+        </w:rPr>
+        <w:t>request to redistribute the money if some pot reaches its limit.</w:t>
+      </w:r>
+    </w:p>
+    <w:p>
+      <w:pPr>
+        <w:spacing w:line="480" w:lineRule="auto"/>
+        <w:rPr>
+          <w:rFonts w:ascii="Times New Roman" w:hAnsi="Times New Roman"/>
+          <w:color w:val="000000"/>
+          <w:sz w:val="24"/>
+          <w:szCs w:val="24"/>
+          <w:lang w:val="en-US"/>
+        </w:rPr>
+      </w:pPr>
+      <w:r>
+        <w:rPr>
+          <w:rFonts w:ascii="Times New Roman" w:hAnsi="Times New Roman"/>
+          <w:color w:val="000000"/>
+          <w:sz w:val="24"/>
+          <w:szCs w:val="24"/>
+          <w:lang w:val="en-US"/>
+        </w:rPr>
+        <w:t xml:space="preserve">Taking everything into account, part of applications notifies users only post factum when the budget limit was </w:t>
+      </w:r>
+      <w:proofErr w:type="gramStart"/>
+      <w:r>
+        <w:rPr>
+          <w:rFonts w:ascii="Times New Roman" w:hAnsi="Times New Roman"/>
+          <w:color w:val="000000"/>
+          <w:sz w:val="24"/>
+          <w:szCs w:val="24"/>
+          <w:lang w:val="en-US"/>
+        </w:rPr>
+        <w:t>exceeded</w:t>
+      </w:r>
+      <w:proofErr w:type="gramEnd"/>
+      <w:r>
+        <w:rPr>
+          <w:rFonts w:ascii="Times New Roman" w:hAnsi="Times New Roman"/>
+          <w:color w:val="000000"/>
+          <w:sz w:val="24"/>
+          <w:szCs w:val="24"/>
+          <w:lang w:val="en-US"/>
+        </w:rPr>
+        <w:t xml:space="preserve"> and users are in minus, whereas others try to partly solve this problem by pots approach that requires more complex setup and planning from users’ side and additional time and effort to redistribute money. </w:t>
+      </w:r>
+      <w:r>
+        <w:rPr>
+          <w:rFonts w:ascii="Times New Roman" w:hAnsi="Times New Roman"/>
+          <w:color w:val="000000"/>
+          <w:sz w:val="24"/>
+          <w:szCs w:val="24"/>
+          <w:lang w:val="en-US"/>
+        </w:rPr>
+        <w:t xml:space="preserve">Thereby, </w:t>
+      </w:r>
+      <w:r>
+        <w:rPr>
+          <w:rFonts w:ascii="Times New Roman" w:hAnsi="Times New Roman"/>
+          <w:color w:val="000000"/>
+          <w:sz w:val="24"/>
+          <w:szCs w:val="24"/>
+          <w:lang w:val="en-US"/>
+        </w:rPr>
+        <w:t xml:space="preserve">effective </w:t>
+      </w:r>
+      <w:r>
+        <w:rPr>
+          <w:rFonts w:ascii="Times New Roman" w:hAnsi="Times New Roman"/>
+          <w:color w:val="000000"/>
+          <w:sz w:val="24"/>
+          <w:szCs w:val="24"/>
+          <w:lang w:val="en-US"/>
+        </w:rPr>
+        <w:t>prevent</w:t>
+      </w:r>
+      <w:r>
+        <w:rPr>
+          <w:rFonts w:ascii="Times New Roman" w:hAnsi="Times New Roman"/>
+          <w:color w:val="000000"/>
+          <w:sz w:val="24"/>
+          <w:szCs w:val="24"/>
+          <w:lang w:val="en-US"/>
+        </w:rPr>
+        <w:t>ing</w:t>
+      </w:r>
+      <w:r>
+        <w:rPr>
+          <w:rFonts w:ascii="Times New Roman" w:hAnsi="Times New Roman"/>
+          <w:color w:val="000000"/>
+          <w:sz w:val="24"/>
+          <w:szCs w:val="24"/>
+          <w:lang w:val="en-US"/>
+        </w:rPr>
+        <w:t xml:space="preserve"> </w:t>
+      </w:r>
+      <w:r>
+        <w:rPr>
+          <w:rFonts w:ascii="Times New Roman" w:hAnsi="Times New Roman"/>
+          <w:color w:val="000000"/>
+          <w:sz w:val="24"/>
+          <w:szCs w:val="24"/>
+          <w:lang w:val="en-US"/>
+        </w:rPr>
+        <w:t xml:space="preserve">algorithm </w:t>
+      </w:r>
+      <w:r>
+        <w:rPr>
+          <w:rFonts w:ascii="Times New Roman" w:hAnsi="Times New Roman"/>
+          <w:color w:val="000000"/>
+          <w:sz w:val="24"/>
+          <w:szCs w:val="24"/>
+          <w:lang w:val="en-US"/>
+        </w:rPr>
+        <w:t xml:space="preserve">to assist </w:t>
+      </w:r>
+      <w:r>
+        <w:rPr>
+          <w:rFonts w:ascii="Times New Roman" w:hAnsi="Times New Roman"/>
+          <w:color w:val="000000"/>
+          <w:sz w:val="24"/>
+          <w:szCs w:val="24"/>
+          <w:lang w:val="en-US"/>
+        </w:rPr>
+        <w:t xml:space="preserve">users </w:t>
+      </w:r>
+      <w:r>
+        <w:rPr>
+          <w:rFonts w:ascii="Times New Roman" w:hAnsi="Times New Roman"/>
+          <w:color w:val="000000"/>
+          <w:sz w:val="24"/>
+          <w:szCs w:val="24"/>
+          <w:lang w:val="en-US"/>
+        </w:rPr>
+        <w:t>in avoiding</w:t>
+      </w:r>
+      <w:r>
+        <w:rPr>
+          <w:rFonts w:ascii="Times New Roman" w:hAnsi="Times New Roman"/>
+          <w:color w:val="000000"/>
+          <w:sz w:val="24"/>
+          <w:szCs w:val="24"/>
+          <w:lang w:val="en-US"/>
+        </w:rPr>
+        <w:t xml:space="preserve"> overspending </w:t>
+      </w:r>
+      <w:r>
+        <w:rPr>
+          <w:rFonts w:ascii="Times New Roman" w:hAnsi="Times New Roman"/>
+          <w:color w:val="000000"/>
+          <w:sz w:val="24"/>
+          <w:szCs w:val="24"/>
+          <w:lang w:val="en-US"/>
+        </w:rPr>
+        <w:t>forms a gap on the market.</w:t>
+      </w:r>
+      <w:r>
+        <w:rPr>
+          <w:rFonts w:ascii="Times New Roman" w:hAnsi="Times New Roman"/>
+          <w:color w:val="000000"/>
+          <w:sz w:val="24"/>
+          <w:szCs w:val="24"/>
+          <w:lang w:val="en-US"/>
+        </w:rPr>
+        <w:t xml:space="preserve"> Smart notifications, which avert users from going to minus and inform when users’ financial state has been </w:t>
       </w:r>
       <w:proofErr w:type="spellStart"/>
       <w:r>
         <w:rPr>
           <w:rFonts w:ascii="Times New Roman" w:hAnsi="Times New Roman"/>
-          <w:sz w:val="24"/>
-          <w:szCs w:val="24"/>
-          <w:lang w:val="en-US"/>
-        </w:rPr>
-        <w:t>MoneyLover</w:t>
+          <w:color w:val="000000"/>
+          <w:sz w:val="24"/>
+          <w:szCs w:val="24"/>
+          <w:lang w:val="en-US"/>
+        </w:rPr>
+        <w:t>stabilised</w:t>
       </w:r>
       <w:proofErr w:type="spellEnd"/>
       <w:r>
         <w:rPr>
           <w:rFonts w:ascii="Times New Roman" w:hAnsi="Times New Roman"/>
-          <w:sz w:val="24"/>
-          <w:szCs w:val="24"/>
-          <w:lang w:val="en-US"/>
-        </w:rPr>
-        <w:t xml:space="preserve"> offers manual input for each transaction and helps to track income and expenses. </w:t>
-      </w:r>
-      <w:r>
-        <w:rPr>
-          <w:rFonts w:ascii="Times New Roman" w:hAnsi="Times New Roman"/>
-          <w:sz w:val="24"/>
-          <w:szCs w:val="24"/>
-          <w:lang w:val="en-US"/>
-        </w:rPr>
-        <w:t xml:space="preserve">Expenses are put into categories which allows to display statistics over time and identify on what users spend their money. The application can also notify you when you overspend. Furthermore, </w:t>
-      </w:r>
-      <w:proofErr w:type="spellStart"/>
-      <w:r>
-        <w:rPr>
-          <w:rFonts w:ascii="Times New Roman" w:hAnsi="Times New Roman"/>
-          <w:sz w:val="24"/>
-          <w:szCs w:val="24"/>
-          <w:lang w:val="en-US"/>
-        </w:rPr>
-        <w:t>MoneyLover</w:t>
-      </w:r>
-      <w:proofErr w:type="spellEnd"/>
-      <w:r>
-        <w:rPr>
-          <w:rFonts w:ascii="Times New Roman" w:hAnsi="Times New Roman"/>
-          <w:sz w:val="24"/>
-          <w:szCs w:val="24"/>
-          <w:lang w:val="en-US"/>
-        </w:rPr>
-        <w:t xml:space="preserve"> offers receipts scanning as many professional accountancy solutions.</w:t>
-      </w:r>
-      <w:bookmarkStart w:id="10" w:name="_GoBack"/>
-      <w:bookmarkEnd w:id="10"/>
+          <w:color w:val="000000"/>
+          <w:sz w:val="24"/>
+          <w:szCs w:val="24"/>
+          <w:lang w:val="en-US"/>
+        </w:rPr>
+        <w:t xml:space="preserve"> and returned to safe area, can be the unique feature of this project.</w:t>
+      </w:r>
     </w:p>
     <w:p>
       <w:pPr>
         <w:spacing w:line="480" w:lineRule="auto"/>
         <w:rPr>
           <w:rFonts w:ascii="Times New Roman" w:hAnsi="Times New Roman"/>
-          <w:color w:val="FF0000"/>
-          <w:sz w:val="24"/>
-          <w:szCs w:val="24"/>
-          <w:lang w:val="en-US"/>
-        </w:rPr>
-      </w:pPr>
-      <w:r>
-        <w:rPr>
-          <w:rFonts w:ascii="Times New Roman" w:hAnsi="Times New Roman"/>
-          <w:color w:val="FF0000"/>
-          <w:sz w:val="24"/>
-          <w:szCs w:val="24"/>
-          <w:lang w:val="en-US"/>
-        </w:rPr>
-        <w:t>Talk about aspect of splitting expenses which individuals usually face.</w:t>
-      </w:r>
-    </w:p>
-    <w:p>
-      <w:pPr>
-        <w:spacing w:line="480" w:lineRule="auto"/>
-        <w:rPr>
-          <w:rFonts w:ascii="Times New Roman" w:hAnsi="Times New Roman"/>
-          <w:color w:val="FF0000"/>
-          <w:sz w:val="24"/>
-          <w:szCs w:val="24"/>
-          <w:lang w:val="en-US"/>
-        </w:rPr>
-      </w:pPr>
-      <w:r>
-        <w:rPr>
-          <w:rFonts w:ascii="Times New Roman" w:hAnsi="Times New Roman"/>
-          <w:color w:val="FF0000"/>
-          <w:sz w:val="24"/>
-          <w:szCs w:val="24"/>
-          <w:lang w:val="en-US"/>
-        </w:rPr>
-        <w:t xml:space="preserve">Short overview of application for sharing expenses </w:t>
-      </w:r>
-      <w:proofErr w:type="spellStart"/>
-      <w:r>
-        <w:rPr>
-          <w:rFonts w:ascii="Times New Roman" w:hAnsi="Times New Roman"/>
-          <w:color w:val="FF0000"/>
-          <w:sz w:val="24"/>
-          <w:szCs w:val="24"/>
-          <w:lang w:val="en-US"/>
-        </w:rPr>
-        <w:t>Splitwise</w:t>
-      </w:r>
-      <w:proofErr w:type="spellEnd"/>
-      <w:r>
-        <w:rPr>
-          <w:rFonts w:ascii="Times New Roman" w:hAnsi="Times New Roman"/>
-          <w:color w:val="FF0000"/>
-          <w:sz w:val="24"/>
-          <w:szCs w:val="24"/>
-          <w:lang w:val="en-US"/>
-        </w:rPr>
-        <w:t xml:space="preserve"> (30)</w:t>
-      </w:r>
-      <w:r>
-        <w:rPr>
-          <w:rFonts w:ascii="Times New Roman" w:hAnsi="Times New Roman"/>
-          <w:color w:val="FF0000"/>
+          <w:color w:val="000000"/>
+          <w:sz w:val="24"/>
+          <w:szCs w:val="24"/>
+          <w:lang w:val="en-US"/>
+        </w:rPr>
+      </w:pPr>
+      <w:r>
+        <w:rPr>
+          <w:rFonts w:ascii="Times New Roman" w:hAnsi="Times New Roman"/>
+          <w:color w:val="000000"/>
+          <w:sz w:val="24"/>
+          <w:szCs w:val="24"/>
+          <w:lang w:val="en-US"/>
+        </w:rPr>
+        <w:lastRenderedPageBreak/>
+        <w:t xml:space="preserve">Furthermore, there is no application which combines budget </w:t>
+      </w:r>
+      <w:r>
+        <w:rPr>
+          <w:rFonts w:ascii="Times New Roman" w:hAnsi="Times New Roman"/>
+          <w:color w:val="000000"/>
+          <w:sz w:val="24"/>
+          <w:szCs w:val="24"/>
+          <w:lang w:val="en-US"/>
+        </w:rPr>
+        <w:t>management</w:t>
+      </w:r>
+      <w:r>
+        <w:rPr>
+          <w:rFonts w:ascii="Times New Roman" w:hAnsi="Times New Roman"/>
+          <w:color w:val="000000"/>
+          <w:sz w:val="24"/>
+          <w:szCs w:val="24"/>
+          <w:lang w:val="en-US"/>
+        </w:rPr>
+        <w:t xml:space="preserve"> and </w:t>
+      </w:r>
+      <w:r>
+        <w:rPr>
+          <w:rFonts w:ascii="Times New Roman" w:hAnsi="Times New Roman"/>
+          <w:color w:val="000000"/>
+          <w:sz w:val="24"/>
+          <w:szCs w:val="24"/>
+          <w:lang w:val="en-US"/>
+        </w:rPr>
+        <w:t>bills sharing</w:t>
+      </w:r>
+      <w:r>
+        <w:rPr>
+          <w:rFonts w:ascii="Times New Roman" w:hAnsi="Times New Roman"/>
+          <w:color w:val="000000"/>
+          <w:sz w:val="24"/>
+          <w:szCs w:val="24"/>
+          <w:lang w:val="en-US"/>
+        </w:rPr>
+        <w:t xml:space="preserve">. </w:t>
+      </w:r>
+      <w:r>
+        <w:rPr>
+          <w:rFonts w:ascii="Times New Roman" w:hAnsi="Times New Roman"/>
+          <w:color w:val="000000"/>
+          <w:sz w:val="24"/>
+          <w:szCs w:val="24"/>
+          <w:lang w:val="en-US"/>
+        </w:rPr>
+        <w:t xml:space="preserve">As a result, users who use both applications </w:t>
+      </w:r>
+      <w:proofErr w:type="gramStart"/>
+      <w:r>
+        <w:rPr>
+          <w:rFonts w:ascii="Times New Roman" w:hAnsi="Times New Roman"/>
+          <w:color w:val="000000"/>
+          <w:sz w:val="24"/>
+          <w:szCs w:val="24"/>
+          <w:lang w:val="en-US"/>
+        </w:rPr>
+        <w:t>have to</w:t>
+      </w:r>
+      <w:proofErr w:type="gramEnd"/>
+      <w:r>
+        <w:rPr>
+          <w:rFonts w:ascii="Times New Roman" w:hAnsi="Times New Roman"/>
+          <w:color w:val="000000"/>
+          <w:sz w:val="24"/>
+          <w:szCs w:val="24"/>
+          <w:lang w:val="en-US"/>
+        </w:rPr>
+        <w:t xml:space="preserve"> duplicate common expenses. I</w:t>
+      </w:r>
+      <w:r>
+        <w:rPr>
+          <w:rFonts w:ascii="Times New Roman" w:hAnsi="Times New Roman"/>
+          <w:color w:val="000000"/>
+          <w:sz w:val="24"/>
+          <w:szCs w:val="24"/>
+          <w:lang w:val="en-US"/>
+        </w:rPr>
+        <w:t xml:space="preserve">nterviews </w:t>
+      </w:r>
+      <w:r>
+        <w:rPr>
+          <w:rFonts w:ascii="Times New Roman" w:hAnsi="Times New Roman"/>
+          <w:color w:val="000000"/>
+          <w:sz w:val="24"/>
+          <w:szCs w:val="24"/>
+          <w:lang w:val="en-US"/>
+        </w:rPr>
+        <w:t xml:space="preserve">among such users </w:t>
+      </w:r>
+      <w:r>
+        <w:rPr>
+          <w:rFonts w:ascii="Times New Roman" w:hAnsi="Times New Roman"/>
+          <w:color w:val="000000"/>
+          <w:sz w:val="24"/>
+          <w:szCs w:val="24"/>
+          <w:lang w:val="en-US"/>
+        </w:rPr>
+        <w:t xml:space="preserve">were conducted to explore </w:t>
+      </w:r>
+      <w:r>
+        <w:rPr>
+          <w:rFonts w:ascii="Times New Roman" w:hAnsi="Times New Roman"/>
+          <w:color w:val="000000"/>
+          <w:sz w:val="24"/>
+          <w:szCs w:val="24"/>
+          <w:lang w:val="en-US"/>
+        </w:rPr>
+        <w:t>their</w:t>
+      </w:r>
+      <w:r>
+        <w:rPr>
+          <w:rFonts w:ascii="Times New Roman" w:hAnsi="Times New Roman"/>
+          <w:color w:val="000000"/>
+          <w:sz w:val="24"/>
+          <w:szCs w:val="24"/>
+          <w:lang w:val="en-US"/>
+        </w:rPr>
+        <w:t xml:space="preserve"> experience </w:t>
+      </w:r>
+      <w:r>
+        <w:rPr>
+          <w:rFonts w:ascii="Times New Roman" w:hAnsi="Times New Roman"/>
+          <w:color w:val="000000"/>
+          <w:sz w:val="24"/>
+          <w:szCs w:val="24"/>
+          <w:lang w:val="en-US"/>
+        </w:rPr>
+        <w:t>and discover</w:t>
+      </w:r>
+      <w:r>
+        <w:rPr>
+          <w:rFonts w:ascii="Times New Roman" w:hAnsi="Times New Roman"/>
+          <w:color w:val="000000"/>
+          <w:sz w:val="24"/>
+          <w:szCs w:val="24"/>
+          <w:lang w:val="en-US"/>
+        </w:rPr>
+        <w:t xml:space="preserve"> their thoughts about </w:t>
+      </w:r>
+      <w:r>
+        <w:rPr>
+          <w:rFonts w:ascii="Times New Roman" w:hAnsi="Times New Roman"/>
+          <w:color w:val="000000"/>
+          <w:sz w:val="24"/>
+          <w:szCs w:val="24"/>
+          <w:lang w:val="en-US"/>
+        </w:rPr>
+        <w:t>using both applications simultaneously</w:t>
+      </w:r>
+      <w:r>
+        <w:rPr>
+          <w:rFonts w:ascii="Times New Roman" w:hAnsi="Times New Roman"/>
+          <w:color w:val="000000"/>
           <w:sz w:val="24"/>
           <w:szCs w:val="24"/>
           <w:lang w:val="en-US"/>
         </w:rPr>
         <w:t>.</w:t>
       </w:r>
-    </w:p>
-    <w:p>
-      <w:pPr>
-        <w:pStyle w:val="2"/>
-        <w:rPr>
-          <w:color w:val="FF0000"/>
-          <w:lang w:val="en-US"/>
-        </w:rPr>
-      </w:pPr>
-      <w:bookmarkStart w:id="11" w:name="_Toc521001276"/>
-      <w:r>
-        <w:rPr>
-          <w:color w:val="FF0000"/>
-          <w:lang w:val="en-US"/>
-        </w:rPr>
-        <w:t>1.4 Identifying the gap</w:t>
-      </w:r>
+      <w:r>
+        <w:rPr>
+          <w:rFonts w:ascii="Times New Roman" w:hAnsi="Times New Roman"/>
+          <w:color w:val="000000"/>
+          <w:sz w:val="24"/>
+          <w:szCs w:val="24"/>
+          <w:lang w:val="en-US"/>
+        </w:rPr>
+        <w:t xml:space="preserve"> </w:t>
+      </w:r>
+      <w:r>
+        <w:rPr>
+          <w:rFonts w:ascii="Times New Roman" w:hAnsi="Times New Roman"/>
+          <w:color w:val="000000"/>
+          <w:sz w:val="24"/>
+          <w:szCs w:val="24"/>
+          <w:lang w:val="en-US"/>
+        </w:rPr>
+        <w:t xml:space="preserve">Ten users participated in the interview. </w:t>
+      </w:r>
+      <w:r>
+        <w:rPr>
+          <w:rFonts w:ascii="Times New Roman" w:hAnsi="Times New Roman"/>
+          <w:color w:val="000000"/>
+          <w:sz w:val="24"/>
+          <w:szCs w:val="24"/>
+          <w:lang w:val="en-US"/>
+        </w:rPr>
+        <w:t xml:space="preserve">Collected data is </w:t>
+      </w:r>
+      <w:r>
+        <w:rPr>
+          <w:rFonts w:ascii="Times New Roman" w:hAnsi="Times New Roman"/>
+          <w:color w:val="000000"/>
+          <w:sz w:val="24"/>
+          <w:szCs w:val="24"/>
+          <w:lang w:val="en-US"/>
+        </w:rPr>
+        <w:t>contradictory</w:t>
+      </w:r>
+      <w:r>
+        <w:rPr>
+          <w:rFonts w:ascii="Times New Roman" w:hAnsi="Times New Roman"/>
+          <w:color w:val="000000"/>
+          <w:sz w:val="24"/>
+          <w:szCs w:val="24"/>
+          <w:lang w:val="en-US"/>
+        </w:rPr>
+        <w:t xml:space="preserve">: </w:t>
+      </w:r>
+      <w:r>
+        <w:rPr>
+          <w:rFonts w:ascii="Times New Roman" w:hAnsi="Times New Roman"/>
+          <w:color w:val="000000"/>
+          <w:sz w:val="24"/>
+          <w:szCs w:val="24"/>
+          <w:lang w:val="en-US"/>
+        </w:rPr>
+        <w:t xml:space="preserve">50% </w:t>
+      </w:r>
+      <w:r>
+        <w:rPr>
+          <w:rFonts w:ascii="Times New Roman" w:hAnsi="Times New Roman"/>
+          <w:color w:val="000000"/>
+          <w:sz w:val="24"/>
+          <w:szCs w:val="24"/>
+          <w:lang w:val="en-US"/>
+        </w:rPr>
+        <w:t>of users</w:t>
+      </w:r>
+      <w:r>
+        <w:rPr>
+          <w:rFonts w:ascii="Times New Roman" w:hAnsi="Times New Roman"/>
+          <w:color w:val="000000"/>
+          <w:sz w:val="24"/>
+          <w:szCs w:val="24"/>
+          <w:lang w:val="en-US"/>
+        </w:rPr>
+        <w:t xml:space="preserve"> finds using both applications inconvenient and redundant, especially during their trips; 25% of users reckon that applications contain different functionality and should not be combined; 25% of users admit that combination might be useful but doubt that it is possible to elegantly incorporate all capabilities within one application.</w:t>
+      </w:r>
+      <w:r>
+        <w:rPr>
+          <w:rFonts w:ascii="Times New Roman" w:hAnsi="Times New Roman"/>
+          <w:color w:val="000000"/>
+          <w:sz w:val="24"/>
+          <w:szCs w:val="24"/>
+          <w:lang w:val="en-US"/>
+        </w:rPr>
+        <w:t xml:space="preserve"> Since the majority of users agrees that using both applications is a bit disturbing, an attempt to merge budget management and expense sharing will be made.</w:t>
+      </w:r>
+      <w:bookmarkStart w:id="11" w:name="_GoBack"/>
       <w:bookmarkEnd w:id="11"/>
-    </w:p>
-    <w:p>
-      <w:pPr>
-        <w:rPr>
-          <w:rFonts w:ascii="Times New Roman" w:hAnsi="Times New Roman"/>
-          <w:color w:val="FF0000"/>
-          <w:sz w:val="24"/>
-          <w:szCs w:val="24"/>
-          <w:lang w:val="en-US"/>
-        </w:rPr>
-      </w:pPr>
-      <w:r>
-        <w:rPr>
-          <w:rFonts w:ascii="Times New Roman" w:hAnsi="Times New Roman"/>
-          <w:color w:val="FF0000"/>
-          <w:sz w:val="24"/>
-          <w:szCs w:val="24"/>
-          <w:lang w:val="en-US"/>
-        </w:rPr>
-        <w:t>T</w:t>
-      </w:r>
-      <w:r>
-        <w:rPr>
-          <w:rFonts w:ascii="Times New Roman" w:hAnsi="Times New Roman"/>
-          <w:color w:val="FF0000"/>
-          <w:sz w:val="24"/>
-          <w:szCs w:val="24"/>
-          <w:lang w:val="en-US"/>
-        </w:rPr>
-        <w:t>alk about</w:t>
-      </w:r>
-      <w:r>
-        <w:rPr>
-          <w:rFonts w:ascii="Times New Roman" w:hAnsi="Times New Roman"/>
-          <w:color w:val="FF0000"/>
-          <w:sz w:val="24"/>
-          <w:szCs w:val="24"/>
-          <w:lang w:val="en-US"/>
-        </w:rPr>
-        <w:t xml:space="preserve"> idea that there is no application which combines budget and sharing of expenses.</w:t>
-      </w:r>
-    </w:p>
-    <w:p>
-      <w:pPr>
-        <w:rPr>
-          <w:rFonts w:ascii="Times New Roman" w:hAnsi="Times New Roman"/>
-          <w:color w:val="FF0000"/>
-          <w:sz w:val="24"/>
-          <w:szCs w:val="24"/>
-          <w:lang w:val="en-US"/>
-        </w:rPr>
-      </w:pPr>
-      <w:r>
-        <w:rPr>
-          <w:rFonts w:ascii="Times New Roman" w:hAnsi="Times New Roman"/>
-          <w:color w:val="FF0000"/>
-          <w:sz w:val="24"/>
-          <w:szCs w:val="24"/>
-          <w:lang w:val="en-US"/>
-        </w:rPr>
-        <w:t xml:space="preserve">Talk about conducted interviews and what people think. </w:t>
-      </w:r>
-      <w:r>
-        <w:rPr>
-          <w:rFonts w:ascii="Times New Roman" w:hAnsi="Times New Roman"/>
-          <w:color w:val="FF0000"/>
-          <w:sz w:val="24"/>
-          <w:szCs w:val="24"/>
-          <w:lang w:val="en-US"/>
-        </w:rPr>
-        <w:t>During the interview it was asked:</w:t>
-      </w:r>
-    </w:p>
-    <w:p>
-      <w:pPr>
-        <w:numPr>
-          <w:ilvl w:val="0"/>
-          <w:numId w:val="14"/>
-        </w:numPr>
-        <w:rPr>
-          <w:rFonts w:ascii="Times New Roman" w:hAnsi="Times New Roman"/>
-          <w:color w:val="FF0000"/>
-          <w:sz w:val="24"/>
-          <w:szCs w:val="24"/>
-          <w:lang w:val="en-US"/>
-        </w:rPr>
-      </w:pPr>
-      <w:r>
-        <w:rPr>
-          <w:rFonts w:ascii="Times New Roman" w:hAnsi="Times New Roman"/>
-          <w:color w:val="FF0000"/>
-          <w:sz w:val="24"/>
-          <w:szCs w:val="24"/>
-          <w:lang w:val="en-US"/>
-        </w:rPr>
-        <w:t>Do you use any budgeting apps? To help you plan and manage your budget.</w:t>
-      </w:r>
-    </w:p>
-    <w:p>
-      <w:pPr>
-        <w:numPr>
-          <w:ilvl w:val="0"/>
-          <w:numId w:val="14"/>
-        </w:numPr>
-        <w:rPr>
-          <w:rFonts w:ascii="Times New Roman" w:hAnsi="Times New Roman"/>
-          <w:color w:val="FF0000"/>
-          <w:sz w:val="24"/>
-          <w:szCs w:val="24"/>
-          <w:lang w:val="en-US"/>
-        </w:rPr>
-      </w:pPr>
-      <w:r>
-        <w:rPr>
-          <w:rFonts w:ascii="Times New Roman" w:hAnsi="Times New Roman"/>
-          <w:color w:val="FF0000"/>
-          <w:sz w:val="24"/>
-          <w:szCs w:val="24"/>
-          <w:lang w:val="en-US"/>
-        </w:rPr>
-        <w:lastRenderedPageBreak/>
-        <w:t>If yes, what apps and what you like/dislike about them.</w:t>
-      </w:r>
-    </w:p>
-    <w:p>
-      <w:pPr>
-        <w:numPr>
-          <w:ilvl w:val="0"/>
-          <w:numId w:val="14"/>
-        </w:numPr>
-        <w:rPr>
-          <w:rFonts w:ascii="Times New Roman" w:hAnsi="Times New Roman"/>
-          <w:color w:val="FF0000"/>
-          <w:sz w:val="24"/>
-          <w:szCs w:val="24"/>
-          <w:lang w:val="en-US"/>
-        </w:rPr>
-      </w:pPr>
-      <w:r>
-        <w:rPr>
-          <w:rFonts w:ascii="Times New Roman" w:hAnsi="Times New Roman"/>
-          <w:color w:val="FF0000"/>
-          <w:sz w:val="24"/>
-          <w:szCs w:val="24"/>
-          <w:lang w:val="en-US"/>
-        </w:rPr>
-        <w:t xml:space="preserve">Have you ever used </w:t>
-      </w:r>
-      <w:proofErr w:type="spellStart"/>
-      <w:r>
-        <w:rPr>
-          <w:rFonts w:ascii="Times New Roman" w:hAnsi="Times New Roman"/>
-          <w:color w:val="FF0000"/>
-          <w:sz w:val="24"/>
-          <w:szCs w:val="24"/>
-          <w:lang w:val="en-US"/>
-        </w:rPr>
-        <w:t>Splitwise</w:t>
-      </w:r>
-      <w:proofErr w:type="spellEnd"/>
-      <w:r>
-        <w:rPr>
-          <w:rFonts w:ascii="Times New Roman" w:hAnsi="Times New Roman"/>
-          <w:color w:val="FF0000"/>
-          <w:sz w:val="24"/>
-          <w:szCs w:val="24"/>
-          <w:lang w:val="en-US"/>
-        </w:rPr>
-        <w:t>?</w:t>
-      </w:r>
-    </w:p>
-    <w:p>
-      <w:pPr>
-        <w:numPr>
-          <w:ilvl w:val="0"/>
-          <w:numId w:val="14"/>
-        </w:numPr>
-        <w:rPr>
-          <w:rFonts w:ascii="Times New Roman" w:hAnsi="Times New Roman"/>
-          <w:color w:val="FF0000"/>
-          <w:sz w:val="24"/>
-          <w:szCs w:val="24"/>
-          <w:lang w:val="en-US"/>
-        </w:rPr>
-      </w:pPr>
-      <w:r>
-        <w:rPr>
-          <w:rFonts w:ascii="Times New Roman" w:hAnsi="Times New Roman"/>
-          <w:color w:val="FF0000"/>
-          <w:sz w:val="24"/>
-          <w:szCs w:val="24"/>
-          <w:lang w:val="en-US"/>
-        </w:rPr>
-        <w:t>If for the questions 1 and 3 the answers are 'yes', was it convenient to use both applications at the same time?</w:t>
-      </w:r>
-    </w:p>
-    <w:p>
-      <w:pPr>
-        <w:spacing w:line="480" w:lineRule="auto"/>
-        <w:rPr>
-          <w:rFonts w:ascii="Times New Roman" w:hAnsi="Times New Roman"/>
-          <w:color w:val="FF0000"/>
-          <w:sz w:val="24"/>
-          <w:szCs w:val="24"/>
-          <w:lang w:val="en-US"/>
-        </w:rPr>
-      </w:pPr>
-      <w:r>
-        <w:rPr>
-          <w:rFonts w:ascii="Times New Roman" w:hAnsi="Times New Roman"/>
-          <w:color w:val="FF0000"/>
-          <w:sz w:val="24"/>
-          <w:szCs w:val="24"/>
-          <w:lang w:val="en-US"/>
-        </w:rPr>
-        <w:t xml:space="preserve">Talk about notifications </w:t>
-      </w:r>
-      <w:r>
-        <w:rPr>
-          <w:rFonts w:ascii="Times New Roman" w:hAnsi="Times New Roman"/>
-          <w:color w:val="FF0000"/>
-          <w:sz w:val="24"/>
-          <w:szCs w:val="24"/>
-          <w:lang w:val="en-US"/>
-        </w:rPr>
-        <w:t>related to</w:t>
-      </w:r>
-      <w:r>
-        <w:rPr>
-          <w:rFonts w:ascii="Times New Roman" w:hAnsi="Times New Roman"/>
-          <w:color w:val="FF0000"/>
-          <w:sz w:val="24"/>
-          <w:szCs w:val="24"/>
-          <w:lang w:val="en-US"/>
-        </w:rPr>
-        <w:t xml:space="preserve"> overspending in competitor apps. </w:t>
-      </w:r>
-      <w:r>
-        <w:rPr>
-          <w:rFonts w:ascii="Times New Roman" w:hAnsi="Times New Roman"/>
-          <w:color w:val="FF0000"/>
-          <w:sz w:val="24"/>
-          <w:szCs w:val="24"/>
-          <w:lang w:val="en-US"/>
-        </w:rPr>
-        <w:t>Many of them</w:t>
-      </w:r>
-      <w:r>
-        <w:rPr>
-          <w:rFonts w:ascii="Times New Roman" w:hAnsi="Times New Roman"/>
-          <w:color w:val="FF0000"/>
-          <w:sz w:val="24"/>
-          <w:szCs w:val="24"/>
-          <w:lang w:val="en-US"/>
-        </w:rPr>
-        <w:t xml:space="preserve"> send notification</w:t>
-      </w:r>
-      <w:r>
-        <w:rPr>
-          <w:rFonts w:ascii="Times New Roman" w:hAnsi="Times New Roman"/>
-          <w:color w:val="FF0000"/>
-          <w:sz w:val="24"/>
-          <w:szCs w:val="24"/>
-          <w:lang w:val="en-US"/>
-        </w:rPr>
-        <w:t>s</w:t>
-      </w:r>
-      <w:r>
-        <w:rPr>
-          <w:rFonts w:ascii="Times New Roman" w:hAnsi="Times New Roman"/>
-          <w:color w:val="FF0000"/>
-          <w:sz w:val="24"/>
-          <w:szCs w:val="24"/>
-          <w:lang w:val="en-US"/>
-        </w:rPr>
-        <w:t xml:space="preserve"> when you exceed your limit and now you are in minus. </w:t>
-      </w:r>
-      <w:r>
-        <w:rPr>
-          <w:rFonts w:ascii="Times New Roman" w:hAnsi="Times New Roman"/>
-          <w:color w:val="FF0000"/>
-          <w:sz w:val="24"/>
-          <w:szCs w:val="24"/>
-          <w:lang w:val="en-US"/>
-        </w:rPr>
-        <w:t>Some apps</w:t>
-      </w:r>
-      <w:r>
-        <w:rPr>
-          <w:rFonts w:ascii="Times New Roman" w:hAnsi="Times New Roman"/>
-          <w:color w:val="FF0000"/>
-          <w:sz w:val="24"/>
-          <w:szCs w:val="24"/>
-          <w:lang w:val="en-US"/>
-        </w:rPr>
-        <w:t xml:space="preserve"> show you warning, but you need to open statistics </w:t>
-      </w:r>
-      <w:r>
-        <w:rPr>
-          <w:rFonts w:ascii="Times New Roman" w:hAnsi="Times New Roman"/>
-          <w:color w:val="FF0000"/>
-          <w:sz w:val="24"/>
-          <w:szCs w:val="24"/>
-          <w:lang w:val="en-US"/>
-        </w:rPr>
-        <w:t xml:space="preserve">manually </w:t>
-      </w:r>
-      <w:r>
-        <w:rPr>
-          <w:rFonts w:ascii="Times New Roman" w:hAnsi="Times New Roman"/>
-          <w:color w:val="FF0000"/>
-          <w:sz w:val="24"/>
-          <w:szCs w:val="24"/>
-          <w:lang w:val="en-US"/>
-        </w:rPr>
-        <w:t>to see it, they don’t send notification</w:t>
-      </w:r>
-      <w:r>
-        <w:rPr>
-          <w:rFonts w:ascii="Times New Roman" w:hAnsi="Times New Roman"/>
-          <w:color w:val="FF0000"/>
-          <w:sz w:val="24"/>
-          <w:szCs w:val="24"/>
-          <w:lang w:val="en-US"/>
-        </w:rPr>
-        <w:t>s</w:t>
-      </w:r>
-      <w:r>
-        <w:rPr>
-          <w:rFonts w:ascii="Times New Roman" w:hAnsi="Times New Roman"/>
-          <w:color w:val="FF0000"/>
-          <w:sz w:val="24"/>
-          <w:szCs w:val="24"/>
-          <w:lang w:val="en-US"/>
-        </w:rPr>
-        <w:t xml:space="preserve"> to users about this potential danger. So</w:t>
-      </w:r>
-      <w:r>
-        <w:rPr>
-          <w:rFonts w:ascii="Times New Roman" w:hAnsi="Times New Roman"/>
-          <w:color w:val="FF0000"/>
-          <w:sz w:val="24"/>
-          <w:szCs w:val="24"/>
-          <w:lang w:val="en-US"/>
-        </w:rPr>
-        <w:t>,</w:t>
-      </w:r>
-      <w:r>
-        <w:rPr>
-          <w:rFonts w:ascii="Times New Roman" w:hAnsi="Times New Roman"/>
-          <w:color w:val="FF0000"/>
-          <w:sz w:val="24"/>
-          <w:szCs w:val="24"/>
-          <w:lang w:val="en-US"/>
-        </w:rPr>
-        <w:t xml:space="preserve"> the unique feature may be also smart notifications which prevent you to go to minus and tell you when you stabilise your spending and return to the safe area after potential danger.</w:t>
-      </w:r>
     </w:p>
     <w:p>
       <w:pPr>
@@ -21701,7 +22099,21 @@
           <w:lang w:val="en-US"/>
         </w:rPr>
         <w:lastRenderedPageBreak/>
-        <w:t xml:space="preserve">Appendix A. Full list of requirements </w:t>
+        <w:t xml:space="preserve">Appendix A. </w:t>
+      </w:r>
+      <w:r>
+        <w:rPr>
+          <w:b w:val="0"/>
+          <w:lang w:val="en-US"/>
+        </w:rPr>
+        <w:t>L</w:t>
+      </w:r>
+      <w:r>
+        <w:rPr>
+          <w:b w:val="0"/>
+          <w:lang w:val="en-US"/>
+        </w:rPr>
+        <w:t xml:space="preserve">ist of requirements </w:t>
       </w:r>
       <w:r>
         <w:rPr>
@@ -22614,33 +23026,56 @@
     </w:p>
     <w:p>
       <w:pPr>
-        <w:spacing w:line="480" w:lineRule="auto"/>
-        <w:rPr>
-          <w:rFonts w:ascii="Times New Roman" w:hAnsi="Times New Roman"/>
-          <w:sz w:val="24"/>
-          <w:szCs w:val="24"/>
-          <w:lang w:val="en-US"/>
-        </w:rPr>
-      </w:pPr>
-      <w:r>
-        <w:rPr>
-          <w:rFonts w:ascii="Times New Roman" w:hAnsi="Times New Roman"/>
-          <w:sz w:val="24"/>
-          <w:szCs w:val="24"/>
+        <w:pStyle w:val="1"/>
+        <w:jc w:val="center"/>
+        <w:rPr>
+          <w:b w:val="0"/>
+          <w:lang w:val="en-US"/>
+        </w:rPr>
+      </w:pPr>
+      <w:r>
+        <w:rPr>
           <w:lang w:val="en-US"/>
         </w:rPr>
         <w:br w:type="page"/>
       </w:r>
       <w:r>
         <w:rPr>
-          <w:rFonts w:ascii="Times New Roman" w:hAnsi="Times New Roman"/>
-          <w:sz w:val="24"/>
-          <w:szCs w:val="24"/>
+          <w:b w:val="0"/>
           <w:lang w:val="en-US"/>
         </w:rPr>
         <w:lastRenderedPageBreak/>
-        <w:t>Appendix B. Test cases</w:t>
-      </w:r>
+        <w:t xml:space="preserve">Appendix B. </w:t>
+      </w:r>
+      <w:r>
+        <w:rPr>
+          <w:b w:val="0"/>
+          <w:lang w:val="en-US"/>
+        </w:rPr>
+        <w:t>List of performed t</w:t>
+      </w:r>
+      <w:r>
+        <w:rPr>
+          <w:b w:val="0"/>
+          <w:lang w:val="en-US"/>
+        </w:rPr>
+        <w:t>est cases</w:t>
+      </w:r>
+      <w:r>
+        <w:rPr>
+          <w:b w:val="0"/>
+          <w:lang w:val="en-US"/>
+        </w:rPr>
+        <w:t xml:space="preserve"> to check correctness of Intelligent Expense Manager</w:t>
+      </w:r>
+    </w:p>
+    <w:p>
+      <w:pPr>
+        <w:spacing w:after="0"/>
+        <w:rPr>
+          <w:lang w:val="en-US"/>
+        </w:rPr>
+      </w:pPr>
     </w:p>
     <w:tbl>
       <w:tblPr>
@@ -23549,7 +23984,17 @@
                 <w:szCs w:val="24"/>
                 <w:lang w:val="en-US"/>
               </w:rPr>
-              <w:t>2. Entered the valid data for expense and press save button.</w:t>
+              <w:t xml:space="preserve">2. Entered the valid data for expense </w:t>
+            </w:r>
+            <w:r>
+              <w:rPr>
+                <w:rFonts w:ascii="Times New Roman" w:hAnsi="Times New Roman"/>
+                <w:sz w:val="24"/>
+                <w:szCs w:val="24"/>
+                <w:lang w:val="en-US"/>
+              </w:rPr>
+              <w:lastRenderedPageBreak/>
+              <w:t>and press save button.</w:t>
             </w:r>
           </w:p>
         </w:tc>
@@ -23575,6 +24020,7 @@
                 <w:szCs w:val="24"/>
                 <w:lang w:val="en-US"/>
               </w:rPr>
+              <w:lastRenderedPageBreak/>
               <w:t>1. Page for creating an expense is opened.</w:t>
             </w:r>
           </w:p>
@@ -23595,7 +24041,17 @@
                 <w:szCs w:val="24"/>
                 <w:lang w:val="en-US"/>
               </w:rPr>
-              <w:t>2. All expenses page is opened. New expense appears in the list.</w:t>
+              <w:t xml:space="preserve">2. All expenses page is opened. </w:t>
+            </w:r>
+            <w:r>
+              <w:rPr>
+                <w:rFonts w:ascii="Times New Roman" w:hAnsi="Times New Roman"/>
+                <w:sz w:val="24"/>
+                <w:szCs w:val="24"/>
+                <w:lang w:val="en-US"/>
+              </w:rPr>
+              <w:lastRenderedPageBreak/>
+              <w:t>New expense appears in the list.</w:t>
             </w:r>
           </w:p>
         </w:tc>
@@ -23622,6 +24078,7 @@
                 <w:szCs w:val="24"/>
                 <w:lang w:val="en-US"/>
               </w:rPr>
+              <w:lastRenderedPageBreak/>
               <w:t>Pass</w:t>
             </w:r>
           </w:p>
@@ -23651,7 +24108,6 @@
                 <w:szCs w:val="24"/>
                 <w:lang w:val="en-US"/>
               </w:rPr>
-              <w:lastRenderedPageBreak/>
               <w:t>8</w:t>
             </w:r>
           </w:p>
@@ -30415,7 +30871,7 @@
 </file>
 
 <file path=customXml/itemProps1.xml><?xml version="1.0" encoding="utf-8"?>
-<ds:datastoreItem xmlns:ds="http://schemas.openxmlformats.org/officeDocument/2006/customXml" ds:itemID="{44B43493-450E-4AC4-9431-2CE33744866F}">
+<ds:datastoreItem xmlns:ds="http://schemas.openxmlformats.org/officeDocument/2006/customXml" ds:itemID="{C3C50625-8AB9-47A5-A2AF-773B98CECA03}">
   <ds:schemaRefs>
     <ds:schemaRef ds:uri="http://schemas.openxmlformats.org/officeDocument/2006/bibliography"/>
   </ds:schemaRefs>

</xml_diff>

<commit_message>
Added further work chapter.
</commit_message>
<xml_diff>
--- a/Report.docx
+++ b/Report.docx
@@ -6184,13 +6184,13 @@
         <w:tblLook w:val="04A0" w:firstRow="1" w:lastRow="0" w:firstColumn="1" w:lastColumn="0" w:noHBand="0" w:noVBand="1"/>
       </w:tblPr>
       <w:tblGrid>
-        <w:gridCol w:w="1526"/>
-        <w:gridCol w:w="7715"/>
+        <w:gridCol w:w="1242"/>
+        <w:gridCol w:w="7999"/>
       </w:tblGrid>
       <w:tr>
         <w:tc>
           <w:tcPr>
-            <w:tcW w:w="1526" w:type="dxa"/>
+            <w:tcW w:w="1242" w:type="dxa"/>
             <w:shd w:val="clear" w:color="auto" w:fill="auto"/>
           </w:tcPr>
           <w:p>
@@ -6217,7 +6217,7 @@
         </w:tc>
         <w:tc>
           <w:tcPr>
-            <w:tcW w:w="7715" w:type="dxa"/>
+            <w:tcW w:w="7999" w:type="dxa"/>
             <w:shd w:val="clear" w:color="auto" w:fill="auto"/>
           </w:tcPr>
           <w:p>
@@ -6246,7 +6246,7 @@
       <w:tr>
         <w:tc>
           <w:tcPr>
-            <w:tcW w:w="1526" w:type="dxa"/>
+            <w:tcW w:w="1242" w:type="dxa"/>
             <w:shd w:val="clear" w:color="auto" w:fill="auto"/>
           </w:tcPr>
           <w:p>
@@ -6273,7 +6273,7 @@
         </w:tc>
         <w:tc>
           <w:tcPr>
-            <w:tcW w:w="7715" w:type="dxa"/>
+            <w:tcW w:w="7999" w:type="dxa"/>
             <w:shd w:val="clear" w:color="auto" w:fill="auto"/>
           </w:tcPr>
           <w:p>
@@ -6337,7 +6337,7 @@
       <w:tr>
         <w:tc>
           <w:tcPr>
-            <w:tcW w:w="1526" w:type="dxa"/>
+            <w:tcW w:w="1242" w:type="dxa"/>
             <w:shd w:val="clear" w:color="auto" w:fill="auto"/>
           </w:tcPr>
           <w:p>
@@ -6364,7 +6364,7 @@
         </w:tc>
         <w:tc>
           <w:tcPr>
-            <w:tcW w:w="7715" w:type="dxa"/>
+            <w:tcW w:w="7999" w:type="dxa"/>
             <w:shd w:val="clear" w:color="auto" w:fill="auto"/>
           </w:tcPr>
           <w:p>
@@ -6401,7 +6401,7 @@
       <w:tr>
         <w:tc>
           <w:tcPr>
-            <w:tcW w:w="1526" w:type="dxa"/>
+            <w:tcW w:w="1242" w:type="dxa"/>
             <w:shd w:val="clear" w:color="auto" w:fill="auto"/>
           </w:tcPr>
           <w:p>
@@ -6428,7 +6428,7 @@
         </w:tc>
         <w:tc>
           <w:tcPr>
-            <w:tcW w:w="7715" w:type="dxa"/>
+            <w:tcW w:w="7999" w:type="dxa"/>
             <w:shd w:val="clear" w:color="auto" w:fill="auto"/>
           </w:tcPr>
           <w:p>
@@ -6492,7 +6492,7 @@
       <w:tr>
         <w:tc>
           <w:tcPr>
-            <w:tcW w:w="1526" w:type="dxa"/>
+            <w:tcW w:w="1242" w:type="dxa"/>
             <w:shd w:val="clear" w:color="auto" w:fill="auto"/>
           </w:tcPr>
           <w:p>
@@ -6519,7 +6519,7 @@
         </w:tc>
         <w:tc>
           <w:tcPr>
-            <w:tcW w:w="7715" w:type="dxa"/>
+            <w:tcW w:w="7999" w:type="dxa"/>
             <w:shd w:val="clear" w:color="auto" w:fill="auto"/>
           </w:tcPr>
           <w:p>
@@ -6556,7 +6556,7 @@
     </w:tbl>
     <w:p>
       <w:pPr>
-        <w:spacing w:before="200" w:line="480" w:lineRule="auto"/>
+        <w:spacing w:before="200" w:after="0" w:line="480" w:lineRule="auto"/>
         <w:jc w:val="center"/>
         <w:rPr>
           <w:rFonts w:ascii="Times New Roman" w:hAnsi="Times New Roman"/>
@@ -6688,35 +6688,154 @@
           <w:szCs w:val="24"/>
           <w:lang w:val="en-US"/>
         </w:rPr>
+        <w:t>Some events in life require to spend more money as people usual</w:t>
+      </w:r>
+      <w:r>
+        <w:rPr>
+          <w:rFonts w:ascii="Times New Roman" w:hAnsi="Times New Roman"/>
+          <w:sz w:val="24"/>
+          <w:szCs w:val="24"/>
+          <w:lang w:val="en-US"/>
+        </w:rPr>
+        <w:t>ly</w:t>
+      </w:r>
+      <w:r>
+        <w:rPr>
+          <w:rFonts w:ascii="Times New Roman" w:hAnsi="Times New Roman"/>
+          <w:sz w:val="24"/>
+          <w:szCs w:val="24"/>
+          <w:lang w:val="en-US"/>
+        </w:rPr>
+        <w:t xml:space="preserve"> do, such as holidays. </w:t>
+      </w:r>
+      <w:r>
+        <w:rPr>
+          <w:rFonts w:ascii="Times New Roman" w:hAnsi="Times New Roman"/>
+          <w:sz w:val="24"/>
+          <w:szCs w:val="24"/>
+          <w:lang w:val="en-US"/>
+        </w:rPr>
+        <w:t xml:space="preserve">According to debt advice charity National </w:t>
+      </w:r>
+      <w:proofErr w:type="spellStart"/>
+      <w:r>
+        <w:rPr>
+          <w:rFonts w:ascii="Times New Roman" w:hAnsi="Times New Roman"/>
+          <w:sz w:val="24"/>
+          <w:szCs w:val="24"/>
+          <w:lang w:val="en-US"/>
+        </w:rPr>
+        <w:t>Debtline</w:t>
+      </w:r>
+      <w:proofErr w:type="spellEnd"/>
+      <w:r>
+        <w:rPr>
+          <w:rFonts w:ascii="Times New Roman" w:hAnsi="Times New Roman"/>
+          <w:sz w:val="24"/>
+          <w:szCs w:val="24"/>
+          <w:lang w:val="en-US"/>
+        </w:rPr>
+        <w:t>, millions of Britons (16</w:t>
+      </w:r>
+      <w:r>
+        <w:rPr>
+          <w:rFonts w:ascii="Times New Roman" w:hAnsi="Times New Roman"/>
+          <w:sz w:val="24"/>
+          <w:szCs w:val="24"/>
+          <w:lang w:val="en-US"/>
+        </w:rPr>
+        <w:t>%</w:t>
+      </w:r>
+      <w:r>
+        <w:rPr>
+          <w:rFonts w:ascii="Times New Roman" w:hAnsi="Times New Roman"/>
+          <w:sz w:val="24"/>
+          <w:szCs w:val="24"/>
+          <w:lang w:val="en-US"/>
+        </w:rPr>
+        <w:t xml:space="preserve"> which </w:t>
+      </w:r>
+      <w:r>
+        <w:rPr>
+          <w:rFonts w:ascii="Times New Roman" w:hAnsi="Times New Roman"/>
+          <w:sz w:val="24"/>
+          <w:szCs w:val="24"/>
+          <w:lang w:val="en-US"/>
+        </w:rPr>
         <w:lastRenderedPageBreak/>
-        <w:t>Some events in life require to spend more money as people usual</w:t>
-      </w:r>
-      <w:r>
-        <w:rPr>
-          <w:rFonts w:ascii="Times New Roman" w:hAnsi="Times New Roman"/>
-          <w:sz w:val="24"/>
-          <w:szCs w:val="24"/>
-          <w:lang w:val="en-US"/>
-        </w:rPr>
-        <w:t>ly</w:t>
-      </w:r>
-      <w:r>
-        <w:rPr>
-          <w:rFonts w:ascii="Times New Roman" w:hAnsi="Times New Roman"/>
-          <w:sz w:val="24"/>
-          <w:szCs w:val="24"/>
-          <w:lang w:val="en-US"/>
-        </w:rPr>
-        <w:t xml:space="preserve"> do, such as holidays. </w:t>
-      </w:r>
-      <w:r>
-        <w:rPr>
-          <w:rFonts w:ascii="Times New Roman" w:hAnsi="Times New Roman"/>
-          <w:sz w:val="24"/>
-          <w:szCs w:val="24"/>
-          <w:lang w:val="en-US"/>
-        </w:rPr>
-        <w:t xml:space="preserve">According to debt advice charity National </w:t>
+        <w:t>equivalent to around 7.9 million people) start 2018 with huge overspending after Christmas season</w:t>
+      </w:r>
+      <w:r>
+        <w:rPr>
+          <w:rFonts w:ascii="Times New Roman" w:hAnsi="Times New Roman"/>
+          <w:sz w:val="24"/>
+          <w:szCs w:val="24"/>
+          <w:lang w:val="en-US"/>
+        </w:rPr>
+        <w:t>; t</w:t>
+      </w:r>
+      <w:r>
+        <w:rPr>
+          <w:rFonts w:ascii="Times New Roman" w:hAnsi="Times New Roman"/>
+          <w:sz w:val="24"/>
+          <w:szCs w:val="24"/>
+          <w:lang w:val="en-US"/>
+        </w:rPr>
+        <w:t>his is 11</w:t>
+      </w:r>
+      <w:r>
+        <w:rPr>
+          <w:rFonts w:ascii="Times New Roman" w:hAnsi="Times New Roman"/>
+          <w:sz w:val="24"/>
+          <w:szCs w:val="24"/>
+          <w:lang w:val="en-US"/>
+        </w:rPr>
+        <w:t>%</w:t>
+      </w:r>
+      <w:r>
+        <w:rPr>
+          <w:rFonts w:ascii="Times New Roman" w:hAnsi="Times New Roman"/>
+          <w:sz w:val="24"/>
+          <w:szCs w:val="24"/>
+          <w:lang w:val="en-US"/>
+        </w:rPr>
+        <w:t xml:space="preserve"> more than the last year.</w:t>
+      </w:r>
+      <w:r>
+        <w:rPr>
+          <w:rFonts w:ascii="Times New Roman" w:hAnsi="Times New Roman"/>
+          <w:sz w:val="24"/>
+          <w:szCs w:val="24"/>
+          <w:lang w:val="en-US"/>
+        </w:rPr>
+        <w:t xml:space="preserve"> (19)</w:t>
+      </w:r>
+      <w:r>
+        <w:rPr>
+          <w:rFonts w:ascii="Times New Roman" w:hAnsi="Times New Roman"/>
+          <w:sz w:val="24"/>
+          <w:szCs w:val="24"/>
+          <w:lang w:val="en-US"/>
+        </w:rPr>
+        <w:t xml:space="preserve"> The poll has shown that more than half of the participants had not started to save money for Christmas before December arrived.</w:t>
+      </w:r>
+      <w:r>
+        <w:rPr>
+          <w:rFonts w:ascii="Times New Roman" w:hAnsi="Times New Roman"/>
+          <w:sz w:val="24"/>
+          <w:szCs w:val="24"/>
+          <w:lang w:val="en-US"/>
+        </w:rPr>
+        <w:t xml:space="preserve"> (19)</w:t>
+      </w:r>
+      <w:r>
+        <w:rPr>
+          <w:rFonts w:ascii="Times New Roman" w:hAnsi="Times New Roman"/>
+          <w:sz w:val="24"/>
+          <w:szCs w:val="24"/>
+          <w:lang w:val="en-US"/>
+        </w:rPr>
+        <w:t xml:space="preserve"> In a separate report, National </w:t>
       </w:r>
       <w:proofErr w:type="spellStart"/>
       <w:r>
@@ -6736,7 +6855,7 @@
           <w:szCs w:val="24"/>
           <w:lang w:val="en-US"/>
         </w:rPr>
-        <w:t>, millions of Britons (16</w:t>
+        <w:t xml:space="preserve"> published that 37</w:t>
       </w:r>
       <w:r>
         <w:rPr>
@@ -6754,25 +6873,7 @@
           <w:szCs w:val="24"/>
           <w:lang w:val="en-US"/>
         </w:rPr>
-        <w:t xml:space="preserve"> which equivalent to around 7.9 million people) start 2018 with huge overspending after Christmas season</w:t>
-      </w:r>
-      <w:r>
-        <w:rPr>
-          <w:rFonts w:ascii="Times New Roman" w:hAnsi="Times New Roman"/>
-          <w:sz w:val="24"/>
-          <w:szCs w:val="24"/>
-          <w:lang w:val="en-US"/>
-        </w:rPr>
-        <w:t>; t</w:t>
-      </w:r>
-      <w:r>
-        <w:rPr>
-          <w:rFonts w:ascii="Times New Roman" w:hAnsi="Times New Roman"/>
-          <w:sz w:val="24"/>
-          <w:szCs w:val="24"/>
-          <w:lang w:val="en-US"/>
-        </w:rPr>
-        <w:t>his is 11</w:t>
+        <w:t xml:space="preserve"> of Britons bought Christmas presents on credit, whereas the last year the number was 33</w:t>
       </w:r>
       <w:r>
         <w:rPr>
@@ -6790,43 +6891,439 @@
           <w:szCs w:val="24"/>
           <w:lang w:val="en-US"/>
         </w:rPr>
-        <w:t xml:space="preserve"> more than the last year.</w:t>
-      </w:r>
-      <w:r>
-        <w:rPr>
-          <w:rFonts w:ascii="Times New Roman" w:hAnsi="Times New Roman"/>
-          <w:sz w:val="24"/>
-          <w:szCs w:val="24"/>
-          <w:lang w:val="en-US"/>
-        </w:rPr>
-        <w:t xml:space="preserve"> (19)</w:t>
-      </w:r>
-      <w:r>
-        <w:rPr>
-          <w:rFonts w:ascii="Times New Roman" w:hAnsi="Times New Roman"/>
-          <w:sz w:val="24"/>
-          <w:szCs w:val="24"/>
-          <w:lang w:val="en-US"/>
-        </w:rPr>
-        <w:t xml:space="preserve"> The poll has shown that more than half of the participants had not started to save money for Christmas before December arrived.</w:t>
-      </w:r>
-      <w:r>
-        <w:rPr>
-          <w:rFonts w:ascii="Times New Roman" w:hAnsi="Times New Roman"/>
-          <w:sz w:val="24"/>
-          <w:szCs w:val="24"/>
-          <w:lang w:val="en-US"/>
-        </w:rPr>
-        <w:t xml:space="preserve"> (19)</w:t>
-      </w:r>
-      <w:r>
-        <w:rPr>
-          <w:rFonts w:ascii="Times New Roman" w:hAnsi="Times New Roman"/>
-          <w:sz w:val="24"/>
-          <w:szCs w:val="24"/>
-          <w:lang w:val="en-US"/>
-        </w:rPr>
-        <w:t xml:space="preserve"> In a separate report, National </w:t>
+        <w:t>.</w:t>
+      </w:r>
+      <w:r>
+        <w:rPr>
+          <w:rFonts w:ascii="Times New Roman" w:hAnsi="Times New Roman"/>
+          <w:sz w:val="24"/>
+          <w:szCs w:val="24"/>
+          <w:lang w:val="en-US"/>
+        </w:rPr>
+        <w:t xml:space="preserve"> (19</w:t>
+      </w:r>
+      <w:r>
+        <w:rPr>
+          <w:rFonts w:ascii="Times New Roman" w:hAnsi="Times New Roman"/>
+          <w:sz w:val="24"/>
+          <w:szCs w:val="24"/>
+          <w:lang w:val="en-US"/>
+        </w:rPr>
+        <w:t>)</w:t>
+      </w:r>
+    </w:p>
+    <w:p>
+      <w:pPr>
+        <w:spacing w:line="480" w:lineRule="auto"/>
+        <w:rPr>
+          <w:rFonts w:ascii="Times New Roman" w:hAnsi="Times New Roman"/>
+          <w:sz w:val="24"/>
+          <w:szCs w:val="24"/>
+          <w:lang w:val="en-US"/>
+        </w:rPr>
+      </w:pPr>
+      <w:r>
+        <w:rPr>
+          <w:rFonts w:ascii="Times New Roman" w:hAnsi="Times New Roman"/>
+          <w:sz w:val="24"/>
+          <w:szCs w:val="24"/>
+          <w:lang w:val="en-US"/>
+        </w:rPr>
+        <w:t xml:space="preserve">Another research by the Money Advice Service revealed that two thirds (60%) </w:t>
+      </w:r>
+      <w:r>
+        <w:rPr>
+          <w:rFonts w:ascii="Times New Roman" w:hAnsi="Times New Roman"/>
+          <w:sz w:val="24"/>
+          <w:szCs w:val="24"/>
+          <w:lang w:val="en-US"/>
+        </w:rPr>
+        <w:t xml:space="preserve">of UK adults exceed the planned budget during their holidays, with the average </w:t>
+      </w:r>
+      <w:r>
+        <w:rPr>
+          <w:rFonts w:ascii="Times New Roman" w:hAnsi="Times New Roman"/>
+          <w:sz w:val="24"/>
+          <w:szCs w:val="24"/>
+          <w:lang w:val="en-US"/>
+        </w:rPr>
+        <w:t>£220</w:t>
+      </w:r>
+      <w:r>
+        <w:rPr>
+          <w:rFonts w:ascii="Times New Roman" w:hAnsi="Times New Roman"/>
+          <w:sz w:val="24"/>
+          <w:szCs w:val="24"/>
+          <w:lang w:val="en-US"/>
+        </w:rPr>
+        <w:t xml:space="preserve"> overspending.</w:t>
+      </w:r>
+      <w:r>
+        <w:rPr>
+          <w:rFonts w:ascii="Times New Roman" w:hAnsi="Times New Roman"/>
+          <w:sz w:val="24"/>
+          <w:szCs w:val="24"/>
+          <w:lang w:val="en-US"/>
+        </w:rPr>
+        <w:t xml:space="preserve"> </w:t>
+      </w:r>
+      <w:r>
+        <w:rPr>
+          <w:rFonts w:ascii="Times New Roman" w:hAnsi="Times New Roman"/>
+          <w:sz w:val="24"/>
+          <w:szCs w:val="24"/>
+          <w:lang w:val="en-US"/>
+        </w:rPr>
+        <w:t xml:space="preserve">(20) </w:t>
+      </w:r>
+      <w:r>
+        <w:rPr>
+          <w:rFonts w:ascii="Times New Roman" w:hAnsi="Times New Roman"/>
+          <w:sz w:val="24"/>
+          <w:szCs w:val="24"/>
+          <w:lang w:val="en-US"/>
+        </w:rPr>
+        <w:t>One of the m</w:t>
+      </w:r>
+      <w:r>
+        <w:rPr>
+          <w:rFonts w:ascii="Times New Roman" w:hAnsi="Times New Roman"/>
+          <w:sz w:val="24"/>
+          <w:szCs w:val="24"/>
+          <w:lang w:val="en-US"/>
+        </w:rPr>
+        <w:t xml:space="preserve">ost common reason </w:t>
+      </w:r>
+      <w:r>
+        <w:rPr>
+          <w:rFonts w:ascii="Times New Roman" w:hAnsi="Times New Roman"/>
+          <w:sz w:val="24"/>
+          <w:szCs w:val="24"/>
+          <w:lang w:val="en-US"/>
+        </w:rPr>
+        <w:t>for</w:t>
+      </w:r>
+      <w:r>
+        <w:rPr>
+          <w:rFonts w:ascii="Times New Roman" w:hAnsi="Times New Roman"/>
+          <w:sz w:val="24"/>
+          <w:szCs w:val="24"/>
+          <w:lang w:val="en-US"/>
+        </w:rPr>
+        <w:t xml:space="preserve"> unexpected costs </w:t>
+      </w:r>
+      <w:r>
+        <w:rPr>
+          <w:rFonts w:ascii="Times New Roman" w:hAnsi="Times New Roman"/>
+          <w:sz w:val="24"/>
+          <w:szCs w:val="24"/>
+          <w:lang w:val="en-US"/>
+        </w:rPr>
+        <w:t>is</w:t>
+      </w:r>
+      <w:r>
+        <w:rPr>
+          <w:rFonts w:ascii="Times New Roman" w:hAnsi="Times New Roman"/>
+          <w:sz w:val="24"/>
+          <w:szCs w:val="24"/>
+          <w:lang w:val="en-US"/>
+        </w:rPr>
+        <w:t xml:space="preserve"> unrealistic budget</w:t>
+      </w:r>
+      <w:r>
+        <w:rPr>
+          <w:rFonts w:ascii="Times New Roman" w:hAnsi="Times New Roman"/>
+          <w:sz w:val="24"/>
+          <w:szCs w:val="24"/>
+          <w:lang w:val="en-US"/>
+        </w:rPr>
+        <w:t xml:space="preserve">; for instance, more expensive food and drinks (32%) and more expensive activities (22%) than expected. </w:t>
+      </w:r>
+      <w:r>
+        <w:rPr>
+          <w:rFonts w:ascii="Times New Roman" w:hAnsi="Times New Roman"/>
+          <w:sz w:val="24"/>
+          <w:szCs w:val="24"/>
+          <w:lang w:val="en-US"/>
+        </w:rPr>
+        <w:t xml:space="preserve">(20) </w:t>
+      </w:r>
+      <w:r>
+        <w:rPr>
+          <w:rFonts w:ascii="Times New Roman" w:hAnsi="Times New Roman"/>
+          <w:sz w:val="24"/>
+          <w:szCs w:val="24"/>
+          <w:lang w:val="en-US"/>
+        </w:rPr>
+        <w:t>Also,</w:t>
+      </w:r>
+      <w:r>
+        <w:rPr>
+          <w:rFonts w:ascii="Times New Roman" w:hAnsi="Times New Roman"/>
+          <w:sz w:val="24"/>
+          <w:szCs w:val="24"/>
+          <w:lang w:val="en-US"/>
+        </w:rPr>
+        <w:t xml:space="preserve"> many people do not </w:t>
+      </w:r>
+      <w:r>
+        <w:rPr>
+          <w:rFonts w:ascii="Times New Roman" w:hAnsi="Times New Roman"/>
+          <w:sz w:val="24"/>
+          <w:szCs w:val="24"/>
+          <w:lang w:val="en-US"/>
+        </w:rPr>
+        <w:t>consider</w:t>
+      </w:r>
+      <w:r>
+        <w:rPr>
+          <w:rFonts w:ascii="Times New Roman" w:hAnsi="Times New Roman"/>
+          <w:sz w:val="24"/>
+          <w:szCs w:val="24"/>
+          <w:lang w:val="en-US"/>
+        </w:rPr>
+        <w:t xml:space="preserve"> pre-holiday purchases when planning for a holiday. </w:t>
+      </w:r>
+      <w:bookmarkStart w:id="8" w:name="_Hlk520737831"/>
+      <w:r>
+        <w:rPr>
+          <w:rFonts w:ascii="Times New Roman" w:hAnsi="Times New Roman"/>
+          <w:sz w:val="24"/>
+          <w:szCs w:val="24"/>
+          <w:lang w:val="en-US"/>
+        </w:rPr>
+        <w:t xml:space="preserve">The research demonstrated that 68% of respondents save enough money for their holiday while 24% of UK adults have been on a holiday which they could not afford which caused the average debt of </w:t>
+      </w:r>
+      <w:r>
+        <w:rPr>
+          <w:rFonts w:ascii="Times New Roman" w:hAnsi="Times New Roman"/>
+          <w:sz w:val="24"/>
+          <w:szCs w:val="24"/>
+          <w:lang w:val="en-US"/>
+        </w:rPr>
+        <w:t>£</w:t>
+      </w:r>
+      <w:r>
+        <w:rPr>
+          <w:rFonts w:ascii="Times New Roman" w:hAnsi="Times New Roman"/>
+          <w:sz w:val="24"/>
+          <w:szCs w:val="24"/>
+          <w:lang w:val="en-US"/>
+        </w:rPr>
+        <w:t>421.</w:t>
+      </w:r>
+      <w:bookmarkEnd w:id="8"/>
+      <w:r>
+        <w:rPr>
+          <w:rFonts w:ascii="Times New Roman" w:hAnsi="Times New Roman"/>
+          <w:sz w:val="24"/>
+          <w:szCs w:val="24"/>
+          <w:lang w:val="en-US"/>
+        </w:rPr>
+        <w:t xml:space="preserve"> </w:t>
+      </w:r>
+      <w:r>
+        <w:rPr>
+          <w:rFonts w:ascii="Times New Roman" w:hAnsi="Times New Roman"/>
+          <w:sz w:val="24"/>
+          <w:szCs w:val="24"/>
+          <w:lang w:val="en-US"/>
+        </w:rPr>
+        <w:t>(20)</w:t>
+      </w:r>
+    </w:p>
+    <w:p>
+      <w:pPr>
+        <w:spacing w:line="480" w:lineRule="auto"/>
+        <w:rPr>
+          <w:rFonts w:ascii="Times New Roman" w:hAnsi="Times New Roman"/>
+          <w:sz w:val="24"/>
+          <w:szCs w:val="24"/>
+          <w:lang w:val="en-US"/>
+        </w:rPr>
+      </w:pPr>
+      <w:r>
+        <w:rPr>
+          <w:rFonts w:ascii="Times New Roman" w:hAnsi="Times New Roman"/>
+          <w:sz w:val="24"/>
+          <w:szCs w:val="24"/>
+          <w:lang w:val="en-US"/>
+        </w:rPr>
+        <w:t xml:space="preserve">These reports highlight the growing problem of reliance by consumers on credit. According to research from Compare the Market, the personal debt level is now the highest in recent history, with the average person owing over </w:t>
+      </w:r>
+      <w:r>
+        <w:rPr>
+          <w:rFonts w:ascii="Times New Roman" w:hAnsi="Times New Roman"/>
+          <w:sz w:val="24"/>
+          <w:szCs w:val="24"/>
+          <w:lang w:val="en-US"/>
+        </w:rPr>
+        <w:t>£</w:t>
+      </w:r>
+      <w:r>
+        <w:rPr>
+          <w:rFonts w:ascii="Times New Roman" w:hAnsi="Times New Roman"/>
+          <w:sz w:val="24"/>
+          <w:szCs w:val="24"/>
+          <w:lang w:val="en-US"/>
+        </w:rPr>
+        <w:t xml:space="preserve">8,000. </w:t>
+      </w:r>
+      <w:r>
+        <w:rPr>
+          <w:rFonts w:ascii="Times New Roman" w:hAnsi="Times New Roman"/>
+          <w:sz w:val="24"/>
+          <w:szCs w:val="24"/>
+          <w:lang w:val="en-US"/>
+        </w:rPr>
+        <w:t>(1</w:t>
+      </w:r>
+      <w:r>
+        <w:rPr>
+          <w:rFonts w:ascii="Times New Roman" w:hAnsi="Times New Roman"/>
+          <w:sz w:val="24"/>
+          <w:szCs w:val="24"/>
+          <w:lang w:val="en-US"/>
+        </w:rPr>
+        <w:t>9</w:t>
+      </w:r>
+      <w:r>
+        <w:rPr>
+          <w:rFonts w:ascii="Times New Roman" w:hAnsi="Times New Roman"/>
+          <w:sz w:val="24"/>
+          <w:szCs w:val="24"/>
+          <w:lang w:val="en-US"/>
+        </w:rPr>
+        <w:t xml:space="preserve">) </w:t>
+      </w:r>
+      <w:r>
+        <w:rPr>
+          <w:rFonts w:ascii="Times New Roman" w:hAnsi="Times New Roman"/>
+          <w:sz w:val="24"/>
+          <w:szCs w:val="24"/>
+          <w:lang w:val="en-US"/>
+        </w:rPr>
+        <w:t xml:space="preserve">Credit unions across the country </w:t>
+      </w:r>
+      <w:r>
+        <w:rPr>
+          <w:rFonts w:ascii="Times New Roman" w:hAnsi="Times New Roman"/>
+          <w:sz w:val="24"/>
+          <w:szCs w:val="24"/>
+          <w:lang w:val="en-US"/>
+        </w:rPr>
+        <w:t xml:space="preserve">promote thrift and </w:t>
+      </w:r>
+      <w:r>
+        <w:rPr>
+          <w:rFonts w:ascii="Times New Roman" w:hAnsi="Times New Roman"/>
+          <w:sz w:val="24"/>
+          <w:szCs w:val="24"/>
+          <w:lang w:val="en-US"/>
+        </w:rPr>
+        <w:t>encourage their members to save money regularly</w:t>
+      </w:r>
+      <w:r>
+        <w:rPr>
+          <w:rFonts w:ascii="Times New Roman" w:hAnsi="Times New Roman"/>
+          <w:sz w:val="24"/>
+          <w:szCs w:val="24"/>
+          <w:lang w:val="en-US"/>
+        </w:rPr>
+        <w:t xml:space="preserve"> to help them overcome financial difficulties.</w:t>
+      </w:r>
+      <w:r>
+        <w:rPr>
+          <w:rFonts w:ascii="Times New Roman" w:hAnsi="Times New Roman"/>
+          <w:sz w:val="24"/>
+          <w:szCs w:val="24"/>
+          <w:lang w:val="en-US"/>
+        </w:rPr>
+        <w:t xml:space="preserve"> (21)</w:t>
+      </w:r>
+    </w:p>
+    <w:p>
+      <w:pPr>
+        <w:spacing w:line="480" w:lineRule="auto"/>
+        <w:rPr>
+          <w:rFonts w:ascii="Times New Roman" w:hAnsi="Times New Roman"/>
+          <w:sz w:val="24"/>
+          <w:szCs w:val="24"/>
+          <w:lang w:val="en-US"/>
+        </w:rPr>
+      </w:pPr>
+      <w:r>
+        <w:rPr>
+          <w:rFonts w:ascii="Times New Roman" w:hAnsi="Times New Roman"/>
+          <w:sz w:val="24"/>
+          <w:szCs w:val="24"/>
+          <w:lang w:val="en-US"/>
+        </w:rPr>
+        <w:t>Several</w:t>
+      </w:r>
+      <w:r>
+        <w:rPr>
+          <w:rFonts w:ascii="Times New Roman" w:hAnsi="Times New Roman"/>
+          <w:sz w:val="24"/>
+          <w:szCs w:val="24"/>
+          <w:lang w:val="en-US"/>
+        </w:rPr>
+        <w:t xml:space="preserve"> reasons influence such high levels of personal debts in the UK, including the more positive attitude towards borrowing in the country. </w:t>
+      </w:r>
+      <w:r>
+        <w:rPr>
+          <w:rFonts w:ascii="Times New Roman" w:hAnsi="Times New Roman"/>
+          <w:sz w:val="24"/>
+          <w:szCs w:val="24"/>
+          <w:lang w:val="en-US"/>
+        </w:rPr>
+        <w:t xml:space="preserve">(22) </w:t>
+      </w:r>
+      <w:r>
+        <w:rPr>
+          <w:rFonts w:ascii="Times New Roman" w:hAnsi="Times New Roman"/>
+          <w:sz w:val="24"/>
+          <w:szCs w:val="24"/>
+          <w:lang w:val="en-US"/>
+        </w:rPr>
+        <w:t>This more relaxed attitude is impacted by media and advertising. According to research</w:t>
+      </w:r>
+      <w:r>
+        <w:rPr>
+          <w:rFonts w:ascii="Times New Roman" w:hAnsi="Times New Roman"/>
+          <w:sz w:val="24"/>
+          <w:szCs w:val="24"/>
+          <w:lang w:val="en-US"/>
+        </w:rPr>
+        <w:t xml:space="preserve"> (22)</w:t>
+      </w:r>
+      <w:r>
+        <w:rPr>
+          <w:rFonts w:ascii="Times New Roman" w:hAnsi="Times New Roman"/>
+          <w:sz w:val="24"/>
+          <w:szCs w:val="24"/>
+          <w:lang w:val="en-US"/>
+        </w:rPr>
+        <w:t xml:space="preserve">, there are “more loans advertisements than savings advertisements” in the UK newspapers. Moreover, mostly </w:t>
+      </w:r>
+      <w:r>
+        <w:rPr>
+          <w:rFonts w:ascii="Times New Roman" w:hAnsi="Times New Roman"/>
+          <w:sz w:val="24"/>
+          <w:szCs w:val="24"/>
+          <w:lang w:val="en-US"/>
+        </w:rPr>
+        <w:lastRenderedPageBreak/>
+        <w:t>positive emotional appeals are used</w:t>
+      </w:r>
+      <w:r>
+        <w:rPr>
+          <w:rFonts w:ascii="Times New Roman" w:hAnsi="Times New Roman"/>
+          <w:sz w:val="24"/>
+          <w:szCs w:val="24"/>
+          <w:lang w:val="en-US"/>
+        </w:rPr>
+        <w:t xml:space="preserve"> in these advertisements which focuses only on the positive credit aspect and leads to “</w:t>
       </w:r>
       <w:proofErr w:type="spellStart"/>
       <w:r>
@@ -6836,7 +7333,25 @@
           <w:szCs w:val="24"/>
           <w:lang w:val="en-US"/>
         </w:rPr>
-        <w:t>Debtline</w:t>
+        <w:t>normali</w:t>
+      </w:r>
+      <w:r>
+        <w:rPr>
+          <w:rFonts w:ascii="Times New Roman" w:hAnsi="Times New Roman"/>
+          <w:sz w:val="24"/>
+          <w:szCs w:val="24"/>
+          <w:lang w:val="en-US"/>
+        </w:rPr>
+        <w:t>s</w:t>
+      </w:r>
+      <w:r>
+        <w:rPr>
+          <w:rFonts w:ascii="Times New Roman" w:hAnsi="Times New Roman"/>
+          <w:sz w:val="24"/>
+          <w:szCs w:val="24"/>
+          <w:lang w:val="en-US"/>
+        </w:rPr>
+        <w:t>ing</w:t>
       </w:r>
       <w:proofErr w:type="spellEnd"/>
       <w:r>
@@ -6846,61 +7361,16 @@
           <w:szCs w:val="24"/>
           <w:lang w:val="en-US"/>
         </w:rPr>
-        <w:t xml:space="preserve"> published that 37</w:t>
-      </w:r>
-      <w:r>
-        <w:rPr>
-          <w:rFonts w:ascii="Times New Roman" w:hAnsi="Times New Roman"/>
-          <w:sz w:val="24"/>
-          <w:szCs w:val="24"/>
-          <w:lang w:val="en-US"/>
-        </w:rPr>
-        <w:t>%</w:t>
-      </w:r>
-      <w:r>
-        <w:rPr>
-          <w:rFonts w:ascii="Times New Roman" w:hAnsi="Times New Roman"/>
-          <w:sz w:val="24"/>
-          <w:szCs w:val="24"/>
-          <w:lang w:val="en-US"/>
-        </w:rPr>
-        <w:t xml:space="preserve"> of Britons bought Christmas presents on credit, whereas the last year the number was 33</w:t>
-      </w:r>
-      <w:r>
-        <w:rPr>
-          <w:rFonts w:ascii="Times New Roman" w:hAnsi="Times New Roman"/>
-          <w:sz w:val="24"/>
-          <w:szCs w:val="24"/>
-          <w:lang w:val="en-US"/>
-        </w:rPr>
-        <w:t>%</w:t>
-      </w:r>
-      <w:r>
-        <w:rPr>
-          <w:rFonts w:ascii="Times New Roman" w:hAnsi="Times New Roman"/>
-          <w:sz w:val="24"/>
-          <w:szCs w:val="24"/>
-          <w:lang w:val="en-US"/>
-        </w:rPr>
-        <w:t>.</w:t>
-      </w:r>
-      <w:r>
-        <w:rPr>
-          <w:rFonts w:ascii="Times New Roman" w:hAnsi="Times New Roman"/>
-          <w:sz w:val="24"/>
-          <w:szCs w:val="24"/>
-          <w:lang w:val="en-US"/>
-        </w:rPr>
-        <w:t xml:space="preserve"> (19</w:t>
-      </w:r>
-      <w:r>
-        <w:rPr>
-          <w:rFonts w:ascii="Times New Roman" w:hAnsi="Times New Roman"/>
-          <w:sz w:val="24"/>
-          <w:szCs w:val="24"/>
-          <w:lang w:val="en-US"/>
-        </w:rPr>
-        <w:t>)</w:t>
+        <w:t xml:space="preserve"> debt”.</w:t>
+      </w:r>
+      <w:r>
+        <w:rPr>
+          <w:rFonts w:ascii="Times New Roman" w:hAnsi="Times New Roman"/>
+          <w:sz w:val="24"/>
+          <w:szCs w:val="24"/>
+          <w:lang w:val="en-US"/>
+        </w:rPr>
+        <w:t xml:space="preserve"> (22)</w:t>
       </w:r>
     </w:p>
     <w:p>
@@ -6920,34 +7390,7 @@
           <w:szCs w:val="24"/>
           <w:lang w:val="en-US"/>
         </w:rPr>
-        <w:t xml:space="preserve">Another research by the Money Advice Service revealed that two thirds (60%) </w:t>
-      </w:r>
-      <w:r>
-        <w:rPr>
-          <w:rFonts w:ascii="Times New Roman" w:hAnsi="Times New Roman"/>
-          <w:sz w:val="24"/>
-          <w:szCs w:val="24"/>
-          <w:lang w:val="en-US"/>
-        </w:rPr>
-        <w:t xml:space="preserve">of UK adults exceed the planned budget during their holidays, with the average </w:t>
-      </w:r>
-      <w:r>
-        <w:rPr>
-          <w:rFonts w:ascii="Times New Roman" w:hAnsi="Times New Roman"/>
-          <w:sz w:val="24"/>
-          <w:szCs w:val="24"/>
-          <w:lang w:val="en-US"/>
-        </w:rPr>
-        <w:t>£220</w:t>
-      </w:r>
-      <w:r>
-        <w:rPr>
-          <w:rFonts w:ascii="Times New Roman" w:hAnsi="Times New Roman"/>
-          <w:sz w:val="24"/>
-          <w:szCs w:val="24"/>
-          <w:lang w:val="en-US"/>
-        </w:rPr>
-        <w:t xml:space="preserve"> overspending.</w:t>
+        <w:t>The</w:t>
       </w:r>
       <w:r>
         <w:rPr>
@@ -6965,145 +7408,143 @@
           <w:szCs w:val="24"/>
           <w:lang w:val="en-US"/>
         </w:rPr>
-        <w:t xml:space="preserve">(20) </w:t>
-      </w:r>
-      <w:r>
-        <w:rPr>
-          <w:rFonts w:ascii="Times New Roman" w:hAnsi="Times New Roman"/>
-          <w:sz w:val="24"/>
-          <w:szCs w:val="24"/>
-          <w:lang w:val="en-US"/>
-        </w:rPr>
-        <w:t>One of the m</w:t>
-      </w:r>
-      <w:r>
-        <w:rPr>
-          <w:rFonts w:ascii="Times New Roman" w:hAnsi="Times New Roman"/>
-          <w:sz w:val="24"/>
-          <w:szCs w:val="24"/>
-          <w:lang w:val="en-US"/>
-        </w:rPr>
-        <w:t xml:space="preserve">ost common reason </w:t>
-      </w:r>
-      <w:r>
-        <w:rPr>
-          <w:rFonts w:ascii="Times New Roman" w:hAnsi="Times New Roman"/>
-          <w:sz w:val="24"/>
-          <w:szCs w:val="24"/>
-          <w:lang w:val="en-US"/>
-        </w:rPr>
-        <w:t>for</w:t>
-      </w:r>
-      <w:r>
-        <w:rPr>
-          <w:rFonts w:ascii="Times New Roman" w:hAnsi="Times New Roman"/>
-          <w:sz w:val="24"/>
-          <w:szCs w:val="24"/>
-          <w:lang w:val="en-US"/>
-        </w:rPr>
-        <w:t xml:space="preserve"> unexpected costs </w:t>
-      </w:r>
-      <w:r>
-        <w:rPr>
-          <w:rFonts w:ascii="Times New Roman" w:hAnsi="Times New Roman"/>
-          <w:sz w:val="24"/>
-          <w:szCs w:val="24"/>
-          <w:lang w:val="en-US"/>
-        </w:rPr>
-        <w:t>is</w:t>
-      </w:r>
-      <w:r>
-        <w:rPr>
-          <w:rFonts w:ascii="Times New Roman" w:hAnsi="Times New Roman"/>
-          <w:sz w:val="24"/>
-          <w:szCs w:val="24"/>
-          <w:lang w:val="en-US"/>
-        </w:rPr>
-        <w:t xml:space="preserve"> unrealistic budget</w:t>
-      </w:r>
-      <w:r>
-        <w:rPr>
-          <w:rFonts w:ascii="Times New Roman" w:hAnsi="Times New Roman"/>
-          <w:sz w:val="24"/>
-          <w:szCs w:val="24"/>
-          <w:lang w:val="en-US"/>
-        </w:rPr>
-        <w:t xml:space="preserve">; for instance, more expensive food and drinks (32%) and more expensive activities (22%) than expected. </w:t>
-      </w:r>
-      <w:r>
-        <w:rPr>
-          <w:rFonts w:ascii="Times New Roman" w:hAnsi="Times New Roman"/>
-          <w:sz w:val="24"/>
-          <w:szCs w:val="24"/>
-          <w:lang w:val="en-US"/>
-        </w:rPr>
-        <w:t xml:space="preserve">(20) </w:t>
-      </w:r>
-      <w:r>
-        <w:rPr>
-          <w:rFonts w:ascii="Times New Roman" w:hAnsi="Times New Roman"/>
-          <w:sz w:val="24"/>
-          <w:szCs w:val="24"/>
-          <w:lang w:val="en-US"/>
-        </w:rPr>
-        <w:t>Also,</w:t>
-      </w:r>
-      <w:r>
-        <w:rPr>
-          <w:rFonts w:ascii="Times New Roman" w:hAnsi="Times New Roman"/>
-          <w:sz w:val="24"/>
-          <w:szCs w:val="24"/>
-          <w:lang w:val="en-US"/>
-        </w:rPr>
-        <w:t xml:space="preserve"> many people do not </w:t>
-      </w:r>
-      <w:r>
-        <w:rPr>
-          <w:rFonts w:ascii="Times New Roman" w:hAnsi="Times New Roman"/>
-          <w:sz w:val="24"/>
-          <w:szCs w:val="24"/>
-          <w:lang w:val="en-US"/>
-        </w:rPr>
-        <w:t>consider</w:t>
-      </w:r>
-      <w:r>
-        <w:rPr>
-          <w:rFonts w:ascii="Times New Roman" w:hAnsi="Times New Roman"/>
-          <w:sz w:val="24"/>
-          <w:szCs w:val="24"/>
-          <w:lang w:val="en-US"/>
-        </w:rPr>
-        <w:t xml:space="preserve"> pre-holiday purchases when planning for a holiday. </w:t>
-      </w:r>
-      <w:bookmarkStart w:id="8" w:name="_Hlk520737831"/>
-      <w:r>
-        <w:rPr>
-          <w:rFonts w:ascii="Times New Roman" w:hAnsi="Times New Roman"/>
-          <w:sz w:val="24"/>
-          <w:szCs w:val="24"/>
-          <w:lang w:val="en-US"/>
-        </w:rPr>
-        <w:t xml:space="preserve">The research demonstrated that 68% of respondents save enough money for their holiday while 24% of UK adults have been on a holiday which they could not afford which caused the average debt of </w:t>
-      </w:r>
-      <w:r>
-        <w:rPr>
-          <w:rFonts w:ascii="Times New Roman" w:hAnsi="Times New Roman"/>
-          <w:sz w:val="24"/>
-          <w:szCs w:val="24"/>
-          <w:lang w:val="en-US"/>
-        </w:rPr>
-        <w:t>£</w:t>
-      </w:r>
-      <w:r>
-        <w:rPr>
-          <w:rFonts w:ascii="Times New Roman" w:hAnsi="Times New Roman"/>
-          <w:sz w:val="24"/>
-          <w:szCs w:val="24"/>
-          <w:lang w:val="en-US"/>
-        </w:rPr>
-        <w:t>421.</w:t>
-      </w:r>
-      <w:bookmarkEnd w:id="8"/>
+        <w:t xml:space="preserve">form of short-term credit known as a payday loan increased significantly in the UK from 2006-2012, resulting to media and public </w:t>
+      </w:r>
+      <w:r>
+        <w:rPr>
+          <w:rFonts w:ascii="Times New Roman" w:hAnsi="Times New Roman"/>
+          <w:sz w:val="24"/>
+          <w:szCs w:val="24"/>
+          <w:lang w:val="en-US"/>
+        </w:rPr>
+        <w:t>anxiety</w:t>
+      </w:r>
+      <w:r>
+        <w:rPr>
+          <w:rFonts w:ascii="Times New Roman" w:hAnsi="Times New Roman"/>
+          <w:sz w:val="24"/>
+          <w:szCs w:val="24"/>
+          <w:lang w:val="en-US"/>
+        </w:rPr>
+        <w:t xml:space="preserve"> regarding their </w:t>
+      </w:r>
+      <w:r>
+        <w:rPr>
+          <w:rFonts w:ascii="Times New Roman" w:hAnsi="Times New Roman"/>
+          <w:sz w:val="24"/>
+          <w:szCs w:val="24"/>
+          <w:lang w:val="en-US"/>
+        </w:rPr>
+        <w:t>exceptionally</w:t>
+      </w:r>
+      <w:r>
+        <w:rPr>
+          <w:rFonts w:ascii="Times New Roman" w:hAnsi="Times New Roman"/>
+          <w:sz w:val="24"/>
+          <w:szCs w:val="24"/>
+          <w:lang w:val="en-US"/>
+        </w:rPr>
+        <w:t xml:space="preserve"> high cost.</w:t>
+      </w:r>
+      <w:r>
+        <w:rPr>
+          <w:rFonts w:ascii="Times New Roman" w:hAnsi="Times New Roman"/>
+          <w:sz w:val="24"/>
+          <w:szCs w:val="24"/>
+          <w:lang w:val="en-US"/>
+        </w:rPr>
+        <w:t xml:space="preserve"> (23)</w:t>
+      </w:r>
+      <w:r>
+        <w:rPr>
+          <w:rFonts w:ascii="Times New Roman" w:hAnsi="Times New Roman"/>
+          <w:sz w:val="24"/>
+          <w:szCs w:val="24"/>
+          <w:lang w:val="en-US"/>
+        </w:rPr>
+        <w:t xml:space="preserve"> The original goal of payday loan was to </w:t>
+      </w:r>
+      <w:r>
+        <w:rPr>
+          <w:rFonts w:ascii="Times New Roman" w:hAnsi="Times New Roman"/>
+          <w:sz w:val="24"/>
+          <w:szCs w:val="24"/>
+          <w:lang w:val="en-US"/>
+        </w:rPr>
+        <w:t xml:space="preserve">lend a small amount to someone before their payday. When </w:t>
+      </w:r>
+      <w:r>
+        <w:rPr>
+          <w:rFonts w:ascii="Times New Roman" w:hAnsi="Times New Roman"/>
+          <w:sz w:val="24"/>
+          <w:szCs w:val="24"/>
+          <w:lang w:val="en-US"/>
+        </w:rPr>
+        <w:t>person</w:t>
+      </w:r>
+      <w:r>
+        <w:rPr>
+          <w:rFonts w:ascii="Times New Roman" w:hAnsi="Times New Roman"/>
+          <w:sz w:val="24"/>
+          <w:szCs w:val="24"/>
+          <w:lang w:val="en-US"/>
+        </w:rPr>
+        <w:t xml:space="preserve"> receive</w:t>
+      </w:r>
+      <w:r>
+        <w:rPr>
+          <w:rFonts w:ascii="Times New Roman" w:hAnsi="Times New Roman"/>
+          <w:sz w:val="24"/>
+          <w:szCs w:val="24"/>
+          <w:lang w:val="en-US"/>
+        </w:rPr>
+        <w:t>s</w:t>
+      </w:r>
+      <w:r>
+        <w:rPr>
+          <w:rFonts w:ascii="Times New Roman" w:hAnsi="Times New Roman"/>
+          <w:sz w:val="24"/>
+          <w:szCs w:val="24"/>
+          <w:lang w:val="en-US"/>
+        </w:rPr>
+        <w:t xml:space="preserve"> salar</w:t>
+      </w:r>
+      <w:r>
+        <w:rPr>
+          <w:rFonts w:ascii="Times New Roman" w:hAnsi="Times New Roman"/>
+          <w:sz w:val="24"/>
+          <w:szCs w:val="24"/>
+          <w:lang w:val="en-US"/>
+        </w:rPr>
+        <w:t>y</w:t>
+      </w:r>
+      <w:r>
+        <w:rPr>
+          <w:rFonts w:ascii="Times New Roman" w:hAnsi="Times New Roman"/>
+          <w:sz w:val="24"/>
+          <w:szCs w:val="24"/>
+          <w:lang w:val="en-US"/>
+        </w:rPr>
+        <w:t>, the loan must be repaid. Technological developments have simplified the access to payday loans</w:t>
+      </w:r>
+      <w:r>
+        <w:rPr>
+          <w:rFonts w:ascii="Times New Roman" w:hAnsi="Times New Roman"/>
+          <w:sz w:val="24"/>
+          <w:szCs w:val="24"/>
+          <w:lang w:val="en-US"/>
+        </w:rPr>
+        <w:t xml:space="preserve"> (23)</w:t>
+      </w:r>
+      <w:r>
+        <w:rPr>
+          <w:rFonts w:ascii="Times New Roman" w:hAnsi="Times New Roman"/>
+          <w:sz w:val="24"/>
+          <w:szCs w:val="24"/>
+          <w:lang w:val="en-US"/>
+        </w:rPr>
+        <w:t>; modern online platforms allow to get the credit</w:t>
+      </w:r>
       <w:r>
         <w:rPr>
           <w:rFonts w:ascii="Times New Roman" w:hAnsi="Times New Roman"/>
@@ -7120,7 +7561,25 @@
           <w:szCs w:val="24"/>
           <w:lang w:val="en-US"/>
         </w:rPr>
-        <w:t>(20)</w:t>
+        <w:t xml:space="preserve">the same day </w:t>
+      </w:r>
+      <w:r>
+        <w:rPr>
+          <w:rFonts w:ascii="Times New Roman" w:hAnsi="Times New Roman"/>
+          <w:sz w:val="24"/>
+          <w:szCs w:val="24"/>
+          <w:lang w:val="en-US"/>
+        </w:rPr>
+        <w:t>the application being accepted. Some people also enjoy the anonymity of the online process.</w:t>
+      </w:r>
+      <w:r>
+        <w:rPr>
+          <w:rFonts w:ascii="Times New Roman" w:hAnsi="Times New Roman"/>
+          <w:sz w:val="24"/>
+          <w:szCs w:val="24"/>
+          <w:lang w:val="en-US"/>
+        </w:rPr>
+        <w:t xml:space="preserve"> (23)</w:t>
       </w:r>
     </w:p>
     <w:p>
@@ -7140,88 +7599,155 @@
           <w:szCs w:val="24"/>
           <w:lang w:val="en-US"/>
         </w:rPr>
-        <w:t xml:space="preserve">These reports highlight the growing problem of reliance by consumers on credit. According to research from Compare the Market, the personal debt level is now the highest in recent history, with the average person owing over </w:t>
-      </w:r>
-      <w:r>
-        <w:rPr>
-          <w:rFonts w:ascii="Times New Roman" w:hAnsi="Times New Roman"/>
-          <w:sz w:val="24"/>
-          <w:szCs w:val="24"/>
-          <w:lang w:val="en-US"/>
-        </w:rPr>
-        <w:t>£</w:t>
-      </w:r>
-      <w:r>
-        <w:rPr>
-          <w:rFonts w:ascii="Times New Roman" w:hAnsi="Times New Roman"/>
-          <w:sz w:val="24"/>
-          <w:szCs w:val="24"/>
-          <w:lang w:val="en-US"/>
-        </w:rPr>
-        <w:t xml:space="preserve">8,000. </w:t>
-      </w:r>
-      <w:r>
-        <w:rPr>
-          <w:rFonts w:ascii="Times New Roman" w:hAnsi="Times New Roman"/>
-          <w:sz w:val="24"/>
-          <w:szCs w:val="24"/>
-          <w:lang w:val="en-US"/>
-        </w:rPr>
-        <w:t>(1</w:t>
-      </w:r>
-      <w:r>
-        <w:rPr>
-          <w:rFonts w:ascii="Times New Roman" w:hAnsi="Times New Roman"/>
-          <w:sz w:val="24"/>
-          <w:szCs w:val="24"/>
-          <w:lang w:val="en-US"/>
-        </w:rPr>
-        <w:t>9</w:t>
-      </w:r>
-      <w:r>
-        <w:rPr>
-          <w:rFonts w:ascii="Times New Roman" w:hAnsi="Times New Roman"/>
-          <w:sz w:val="24"/>
-          <w:szCs w:val="24"/>
-          <w:lang w:val="en-US"/>
-        </w:rPr>
-        <w:t xml:space="preserve">) </w:t>
-      </w:r>
-      <w:r>
-        <w:rPr>
-          <w:rFonts w:ascii="Times New Roman" w:hAnsi="Times New Roman"/>
-          <w:sz w:val="24"/>
-          <w:szCs w:val="24"/>
-          <w:lang w:val="en-US"/>
-        </w:rPr>
-        <w:t xml:space="preserve">Credit unions across the country </w:t>
-      </w:r>
-      <w:r>
-        <w:rPr>
-          <w:rFonts w:ascii="Times New Roman" w:hAnsi="Times New Roman"/>
-          <w:sz w:val="24"/>
-          <w:szCs w:val="24"/>
-          <w:lang w:val="en-US"/>
-        </w:rPr>
-        <w:t xml:space="preserve">promote thrift and </w:t>
-      </w:r>
-      <w:r>
-        <w:rPr>
-          <w:rFonts w:ascii="Times New Roman" w:hAnsi="Times New Roman"/>
-          <w:sz w:val="24"/>
-          <w:szCs w:val="24"/>
-          <w:lang w:val="en-US"/>
-        </w:rPr>
-        <w:t>encourage their members to save money regularly</w:t>
-      </w:r>
-      <w:r>
-        <w:rPr>
-          <w:rFonts w:ascii="Times New Roman" w:hAnsi="Times New Roman"/>
-          <w:sz w:val="24"/>
-          <w:szCs w:val="24"/>
-          <w:lang w:val="en-US"/>
-        </w:rPr>
-        <w:t xml:space="preserve"> to help them overcome financial difficulties.</w:t>
+        <w:t xml:space="preserve">Due to the </w:t>
+      </w:r>
+      <w:r>
+        <w:rPr>
+          <w:rFonts w:ascii="Times New Roman" w:hAnsi="Times New Roman"/>
+          <w:sz w:val="24"/>
+          <w:szCs w:val="24"/>
+          <w:lang w:val="en-US"/>
+        </w:rPr>
+        <w:t>availability</w:t>
+      </w:r>
+      <w:r>
+        <w:rPr>
+          <w:rFonts w:ascii="Times New Roman" w:hAnsi="Times New Roman"/>
+          <w:sz w:val="24"/>
+          <w:szCs w:val="24"/>
+          <w:lang w:val="en-US"/>
+        </w:rPr>
+        <w:t xml:space="preserve"> of payday loans, people have started to use it for casual spending such as groceries, bills and car costs when they are out of cash.</w:t>
+      </w:r>
+      <w:r>
+        <w:rPr>
+          <w:rFonts w:ascii="Times New Roman" w:hAnsi="Times New Roman"/>
+          <w:sz w:val="24"/>
+          <w:szCs w:val="24"/>
+          <w:lang w:val="en-US"/>
+        </w:rPr>
+        <w:t xml:space="preserve"> Almost 3 in 5 (59%) stated their payday loan was for something urgent and essential. </w:t>
+      </w:r>
+      <w:r>
+        <w:rPr>
+          <w:rFonts w:ascii="Times New Roman" w:hAnsi="Times New Roman"/>
+          <w:sz w:val="24"/>
+          <w:szCs w:val="24"/>
+          <w:lang w:val="en-US"/>
+        </w:rPr>
+        <w:t xml:space="preserve">(24) </w:t>
+      </w:r>
+      <w:r>
+        <w:rPr>
+          <w:rFonts w:ascii="Times New Roman" w:hAnsi="Times New Roman"/>
+          <w:sz w:val="24"/>
+          <w:szCs w:val="24"/>
+          <w:lang w:val="en-US"/>
+        </w:rPr>
+        <w:t>However, 1 in 4 (24%) of these people reported that they would have managed without the buy if a payday loan had not been accessible.</w:t>
+      </w:r>
+      <w:r>
+        <w:rPr>
+          <w:rFonts w:ascii="Times New Roman" w:hAnsi="Times New Roman"/>
+          <w:sz w:val="24"/>
+          <w:szCs w:val="24"/>
+          <w:lang w:val="en-US"/>
+        </w:rPr>
+        <w:t xml:space="preserve"> (24)</w:t>
+      </w:r>
+    </w:p>
+    <w:p>
+      <w:pPr>
+        <w:spacing w:line="480" w:lineRule="auto"/>
+        <w:rPr>
+          <w:rFonts w:ascii="Times New Roman" w:hAnsi="Times New Roman"/>
+          <w:sz w:val="24"/>
+          <w:szCs w:val="24"/>
+          <w:lang w:val="en-US"/>
+        </w:rPr>
+      </w:pPr>
+      <w:r>
+        <w:rPr>
+          <w:rFonts w:ascii="Times New Roman" w:hAnsi="Times New Roman"/>
+          <w:sz w:val="24"/>
+          <w:szCs w:val="24"/>
+          <w:lang w:val="en-US"/>
+        </w:rPr>
+        <w:t xml:space="preserve">A payday loan is a short-term </w:t>
+      </w:r>
+      <w:r>
+        <w:rPr>
+          <w:rFonts w:ascii="Times New Roman" w:hAnsi="Times New Roman"/>
+          <w:sz w:val="24"/>
+          <w:szCs w:val="24"/>
+          <w:lang w:val="en-US"/>
+        </w:rPr>
+        <w:t>and high-cost loan. The debtor provides a small-amount loan for a fee and expects it to be paid in full in a few weeks. Because the loans have such short terms, the interest rate is generally high,</w:t>
+      </w:r>
+      <w:r>
+        <w:rPr>
+          <w:rFonts w:ascii="Times New Roman" w:hAnsi="Times New Roman"/>
+          <w:sz w:val="24"/>
+          <w:szCs w:val="24"/>
+          <w:lang w:val="en-US"/>
+        </w:rPr>
+        <w:t xml:space="preserve"> with some costing </w:t>
+      </w:r>
+      <w:r>
+        <w:rPr>
+          <w:rFonts w:ascii="Times New Roman" w:hAnsi="Times New Roman"/>
+          <w:sz w:val="24"/>
+          <w:szCs w:val="24"/>
+          <w:lang w:val="en-US"/>
+        </w:rPr>
+        <w:t>of nearly</w:t>
+      </w:r>
+      <w:r>
+        <w:rPr>
+          <w:rFonts w:ascii="Times New Roman" w:hAnsi="Times New Roman"/>
+          <w:sz w:val="24"/>
+          <w:szCs w:val="24"/>
+          <w:lang w:val="en-US"/>
+        </w:rPr>
+        <w:t xml:space="preserve"> 400%. </w:t>
+      </w:r>
+      <w:r>
+        <w:rPr>
+          <w:rFonts w:ascii="Times New Roman" w:hAnsi="Times New Roman"/>
+          <w:sz w:val="24"/>
+          <w:szCs w:val="24"/>
+          <w:lang w:val="en-US"/>
+        </w:rPr>
+        <w:t xml:space="preserve">(25) </w:t>
+      </w:r>
+      <w:r>
+        <w:rPr>
+          <w:rFonts w:ascii="Times New Roman" w:hAnsi="Times New Roman"/>
+          <w:sz w:val="24"/>
+          <w:szCs w:val="24"/>
+          <w:lang w:val="en-US"/>
+        </w:rPr>
+        <w:t>If a borrower cannot pay the debt in full at the end of the term, the debtor will charge additional fees.</w:t>
+      </w:r>
+    </w:p>
+    <w:p>
+      <w:pPr>
+        <w:spacing w:line="480" w:lineRule="auto"/>
+        <w:rPr>
+          <w:rFonts w:ascii="Times New Roman" w:hAnsi="Times New Roman"/>
+          <w:sz w:val="24"/>
+          <w:szCs w:val="24"/>
+          <w:lang w:val="en-US"/>
+        </w:rPr>
+      </w:pPr>
+      <w:r>
+        <w:rPr>
+          <w:rFonts w:ascii="Times New Roman" w:hAnsi="Times New Roman"/>
+          <w:sz w:val="24"/>
+          <w:szCs w:val="24"/>
+          <w:lang w:val="en-US"/>
+        </w:rPr>
+        <w:t>Payday loans could be a good tool for quick money in the case of emergency, but they might trap consumers in spirals of debt from which it is hard to escape.</w:t>
       </w:r>
       <w:r>
         <w:rPr>
@@ -7232,70 +7758,41 @@
         </w:rPr>
         <w:t xml:space="preserve"> (21)</w:t>
       </w:r>
-    </w:p>
-    <w:p>
-      <w:pPr>
-        <w:spacing w:line="480" w:lineRule="auto"/>
-        <w:rPr>
-          <w:rFonts w:ascii="Times New Roman" w:hAnsi="Times New Roman"/>
-          <w:sz w:val="24"/>
-          <w:szCs w:val="24"/>
-          <w:lang w:val="en-US"/>
-        </w:rPr>
-      </w:pPr>
-      <w:r>
-        <w:rPr>
-          <w:rFonts w:ascii="Times New Roman" w:hAnsi="Times New Roman"/>
-          <w:sz w:val="24"/>
-          <w:szCs w:val="24"/>
-          <w:lang w:val="en-US"/>
-        </w:rPr>
-        <w:t>Several</w:t>
-      </w:r>
-      <w:r>
-        <w:rPr>
-          <w:rFonts w:ascii="Times New Roman" w:hAnsi="Times New Roman"/>
-          <w:sz w:val="24"/>
-          <w:szCs w:val="24"/>
-          <w:lang w:val="en-US"/>
-        </w:rPr>
-        <w:t xml:space="preserve"> reasons influence such high levels of personal debts in the UK, including the more positive attitude towards borrowing in the country. </w:t>
-      </w:r>
-      <w:r>
-        <w:rPr>
-          <w:rFonts w:ascii="Times New Roman" w:hAnsi="Times New Roman"/>
-          <w:sz w:val="24"/>
-          <w:szCs w:val="24"/>
-          <w:lang w:val="en-US"/>
-        </w:rPr>
-        <w:t xml:space="preserve">(22) </w:t>
-      </w:r>
-      <w:r>
-        <w:rPr>
-          <w:rFonts w:ascii="Times New Roman" w:hAnsi="Times New Roman"/>
-          <w:sz w:val="24"/>
-          <w:szCs w:val="24"/>
-          <w:lang w:val="en-US"/>
-        </w:rPr>
-        <w:t>This more relaxed attitude is impacted by media and advertising. According to research</w:t>
-      </w:r>
-      <w:r>
-        <w:rPr>
-          <w:rFonts w:ascii="Times New Roman" w:hAnsi="Times New Roman"/>
-          <w:sz w:val="24"/>
-          <w:szCs w:val="24"/>
-          <w:lang w:val="en-US"/>
-        </w:rPr>
-        <w:t xml:space="preserve"> (22)</w:t>
-      </w:r>
-      <w:r>
-        <w:rPr>
-          <w:rFonts w:ascii="Times New Roman" w:hAnsi="Times New Roman"/>
-          <w:sz w:val="24"/>
-          <w:szCs w:val="24"/>
-          <w:lang w:val="en-US"/>
-        </w:rPr>
-        <w:t xml:space="preserve">, there are “more loans </w:t>
+      <w:r>
+        <w:rPr>
+          <w:rFonts w:ascii="Times New Roman" w:hAnsi="Times New Roman"/>
+          <w:sz w:val="24"/>
+          <w:szCs w:val="24"/>
+          <w:lang w:val="en-US"/>
+        </w:rPr>
+        <w:t xml:space="preserve"> </w:t>
+      </w:r>
+      <w:r>
+        <w:rPr>
+          <w:rFonts w:ascii="Times New Roman" w:hAnsi="Times New Roman"/>
+          <w:sz w:val="24"/>
+          <w:szCs w:val="24"/>
+          <w:lang w:val="en-US"/>
+        </w:rPr>
+        <w:t xml:space="preserve">People who usually borrow money using payday loans have variable wages or insecure work; they are self-employed or lost their job. </w:t>
+      </w:r>
+      <w:r>
+        <w:rPr>
+          <w:rFonts w:ascii="Times New Roman" w:hAnsi="Times New Roman"/>
+          <w:sz w:val="24"/>
+          <w:szCs w:val="24"/>
+          <w:lang w:val="en-US"/>
+        </w:rPr>
+        <w:t xml:space="preserve">(23) </w:t>
+      </w:r>
+      <w:r>
+        <w:rPr>
+          <w:rFonts w:ascii="Times New Roman" w:hAnsi="Times New Roman"/>
+          <w:sz w:val="24"/>
+          <w:szCs w:val="24"/>
+          <w:lang w:val="en-US"/>
+        </w:rPr>
+        <w:t xml:space="preserve">When the few weeks expire, such categories of consumers </w:t>
       </w:r>
       <w:r>
         <w:rPr>
@@ -7305,495 +7802,7 @@
           <w:lang w:val="en-US"/>
         </w:rPr>
         <w:lastRenderedPageBreak/>
-        <w:t>advertisements than savings advertisements” in the UK newspapers. Moreover, mostly positive emotional appeals are used</w:t>
-      </w:r>
-      <w:r>
-        <w:rPr>
-          <w:rFonts w:ascii="Times New Roman" w:hAnsi="Times New Roman"/>
-          <w:sz w:val="24"/>
-          <w:szCs w:val="24"/>
-          <w:lang w:val="en-US"/>
-        </w:rPr>
-        <w:t xml:space="preserve"> in these advertisements which focuses only on the positive credit aspect and leads to “</w:t>
-      </w:r>
-      <w:proofErr w:type="spellStart"/>
-      <w:r>
-        <w:rPr>
-          <w:rFonts w:ascii="Times New Roman" w:hAnsi="Times New Roman"/>
-          <w:sz w:val="24"/>
-          <w:szCs w:val="24"/>
-          <w:lang w:val="en-US"/>
-        </w:rPr>
-        <w:t>normali</w:t>
-      </w:r>
-      <w:r>
-        <w:rPr>
-          <w:rFonts w:ascii="Times New Roman" w:hAnsi="Times New Roman"/>
-          <w:sz w:val="24"/>
-          <w:szCs w:val="24"/>
-          <w:lang w:val="en-US"/>
-        </w:rPr>
-        <w:t>s</w:t>
-      </w:r>
-      <w:r>
-        <w:rPr>
-          <w:rFonts w:ascii="Times New Roman" w:hAnsi="Times New Roman"/>
-          <w:sz w:val="24"/>
-          <w:szCs w:val="24"/>
-          <w:lang w:val="en-US"/>
-        </w:rPr>
-        <w:t>ing</w:t>
-      </w:r>
-      <w:proofErr w:type="spellEnd"/>
-      <w:r>
-        <w:rPr>
-          <w:rFonts w:ascii="Times New Roman" w:hAnsi="Times New Roman"/>
-          <w:sz w:val="24"/>
-          <w:szCs w:val="24"/>
-          <w:lang w:val="en-US"/>
-        </w:rPr>
-        <w:t xml:space="preserve"> debt”.</w:t>
-      </w:r>
-      <w:r>
-        <w:rPr>
-          <w:rFonts w:ascii="Times New Roman" w:hAnsi="Times New Roman"/>
-          <w:sz w:val="24"/>
-          <w:szCs w:val="24"/>
-          <w:lang w:val="en-US"/>
-        </w:rPr>
-        <w:t xml:space="preserve"> (22)</w:t>
-      </w:r>
-    </w:p>
-    <w:p>
-      <w:pPr>
-        <w:spacing w:line="480" w:lineRule="auto"/>
-        <w:rPr>
-          <w:rFonts w:ascii="Times New Roman" w:hAnsi="Times New Roman"/>
-          <w:sz w:val="24"/>
-          <w:szCs w:val="24"/>
-          <w:lang w:val="en-US"/>
-        </w:rPr>
-      </w:pPr>
-      <w:r>
-        <w:rPr>
-          <w:rFonts w:ascii="Times New Roman" w:hAnsi="Times New Roman"/>
-          <w:sz w:val="24"/>
-          <w:szCs w:val="24"/>
-          <w:lang w:val="en-US"/>
-        </w:rPr>
-        <w:t>The</w:t>
-      </w:r>
-      <w:r>
-        <w:rPr>
-          <w:rFonts w:ascii="Times New Roman" w:hAnsi="Times New Roman"/>
-          <w:sz w:val="24"/>
-          <w:szCs w:val="24"/>
-          <w:lang w:val="en-US"/>
-        </w:rPr>
-        <w:t xml:space="preserve"> </w:t>
-      </w:r>
-      <w:r>
-        <w:rPr>
-          <w:rFonts w:ascii="Times New Roman" w:hAnsi="Times New Roman"/>
-          <w:sz w:val="24"/>
-          <w:szCs w:val="24"/>
-          <w:lang w:val="en-US"/>
-        </w:rPr>
-        <w:t xml:space="preserve">form of short-term credit known as a payday loan increased significantly in the UK from 2006-2012, resulting to media and public </w:t>
-      </w:r>
-      <w:r>
-        <w:rPr>
-          <w:rFonts w:ascii="Times New Roman" w:hAnsi="Times New Roman"/>
-          <w:sz w:val="24"/>
-          <w:szCs w:val="24"/>
-          <w:lang w:val="en-US"/>
-        </w:rPr>
-        <w:t>anxiety</w:t>
-      </w:r>
-      <w:r>
-        <w:rPr>
-          <w:rFonts w:ascii="Times New Roman" w:hAnsi="Times New Roman"/>
-          <w:sz w:val="24"/>
-          <w:szCs w:val="24"/>
-          <w:lang w:val="en-US"/>
-        </w:rPr>
-        <w:t xml:space="preserve"> regarding their </w:t>
-      </w:r>
-      <w:r>
-        <w:rPr>
-          <w:rFonts w:ascii="Times New Roman" w:hAnsi="Times New Roman"/>
-          <w:sz w:val="24"/>
-          <w:szCs w:val="24"/>
-          <w:lang w:val="en-US"/>
-        </w:rPr>
-        <w:t>exceptionally</w:t>
-      </w:r>
-      <w:r>
-        <w:rPr>
-          <w:rFonts w:ascii="Times New Roman" w:hAnsi="Times New Roman"/>
-          <w:sz w:val="24"/>
-          <w:szCs w:val="24"/>
-          <w:lang w:val="en-US"/>
-        </w:rPr>
-        <w:t xml:space="preserve"> high cost.</w:t>
-      </w:r>
-      <w:r>
-        <w:rPr>
-          <w:rFonts w:ascii="Times New Roman" w:hAnsi="Times New Roman"/>
-          <w:sz w:val="24"/>
-          <w:szCs w:val="24"/>
-          <w:lang w:val="en-US"/>
-        </w:rPr>
-        <w:t xml:space="preserve"> (23)</w:t>
-      </w:r>
-      <w:r>
-        <w:rPr>
-          <w:rFonts w:ascii="Times New Roman" w:hAnsi="Times New Roman"/>
-          <w:sz w:val="24"/>
-          <w:szCs w:val="24"/>
-          <w:lang w:val="en-US"/>
-        </w:rPr>
-        <w:t xml:space="preserve"> The original goal of payday loan was to </w:t>
-      </w:r>
-      <w:r>
-        <w:rPr>
-          <w:rFonts w:ascii="Times New Roman" w:hAnsi="Times New Roman"/>
-          <w:sz w:val="24"/>
-          <w:szCs w:val="24"/>
-          <w:lang w:val="en-US"/>
-        </w:rPr>
-        <w:t xml:space="preserve">lend a small amount to someone before their payday. When </w:t>
-      </w:r>
-      <w:r>
-        <w:rPr>
-          <w:rFonts w:ascii="Times New Roman" w:hAnsi="Times New Roman"/>
-          <w:sz w:val="24"/>
-          <w:szCs w:val="24"/>
-          <w:lang w:val="en-US"/>
-        </w:rPr>
-        <w:t>person</w:t>
-      </w:r>
-      <w:r>
-        <w:rPr>
-          <w:rFonts w:ascii="Times New Roman" w:hAnsi="Times New Roman"/>
-          <w:sz w:val="24"/>
-          <w:szCs w:val="24"/>
-          <w:lang w:val="en-US"/>
-        </w:rPr>
-        <w:t xml:space="preserve"> receive</w:t>
-      </w:r>
-      <w:r>
-        <w:rPr>
-          <w:rFonts w:ascii="Times New Roman" w:hAnsi="Times New Roman"/>
-          <w:sz w:val="24"/>
-          <w:szCs w:val="24"/>
-          <w:lang w:val="en-US"/>
-        </w:rPr>
-        <w:t>s</w:t>
-      </w:r>
-      <w:r>
-        <w:rPr>
-          <w:rFonts w:ascii="Times New Roman" w:hAnsi="Times New Roman"/>
-          <w:sz w:val="24"/>
-          <w:szCs w:val="24"/>
-          <w:lang w:val="en-US"/>
-        </w:rPr>
-        <w:t xml:space="preserve"> salar</w:t>
-      </w:r>
-      <w:r>
-        <w:rPr>
-          <w:rFonts w:ascii="Times New Roman" w:hAnsi="Times New Roman"/>
-          <w:sz w:val="24"/>
-          <w:szCs w:val="24"/>
-          <w:lang w:val="en-US"/>
-        </w:rPr>
-        <w:t>y</w:t>
-      </w:r>
-      <w:r>
-        <w:rPr>
-          <w:rFonts w:ascii="Times New Roman" w:hAnsi="Times New Roman"/>
-          <w:sz w:val="24"/>
-          <w:szCs w:val="24"/>
-          <w:lang w:val="en-US"/>
-        </w:rPr>
-        <w:t>, the loan must be repaid. Technological developments have simplified the access to payday loans</w:t>
-      </w:r>
-      <w:r>
-        <w:rPr>
-          <w:rFonts w:ascii="Times New Roman" w:hAnsi="Times New Roman"/>
-          <w:sz w:val="24"/>
-          <w:szCs w:val="24"/>
-          <w:lang w:val="en-US"/>
-        </w:rPr>
-        <w:t xml:space="preserve"> (23)</w:t>
-      </w:r>
-      <w:r>
-        <w:rPr>
-          <w:rFonts w:ascii="Times New Roman" w:hAnsi="Times New Roman"/>
-          <w:sz w:val="24"/>
-          <w:szCs w:val="24"/>
-          <w:lang w:val="en-US"/>
-        </w:rPr>
-        <w:t>; modern online platforms allow to get the credit</w:t>
-      </w:r>
-      <w:r>
-        <w:rPr>
-          <w:rFonts w:ascii="Times New Roman" w:hAnsi="Times New Roman"/>
-          <w:sz w:val="24"/>
-          <w:szCs w:val="24"/>
-          <w:lang w:val="en-US"/>
-        </w:rPr>
-        <w:t xml:space="preserve"> </w:t>
-      </w:r>
-      <w:r>
-        <w:rPr>
-          <w:rFonts w:ascii="Times New Roman" w:hAnsi="Times New Roman"/>
-          <w:sz w:val="24"/>
-          <w:szCs w:val="24"/>
-          <w:lang w:val="en-US"/>
-        </w:rPr>
-        <w:t xml:space="preserve">the same day </w:t>
-      </w:r>
-      <w:r>
-        <w:rPr>
-          <w:rFonts w:ascii="Times New Roman" w:hAnsi="Times New Roman"/>
-          <w:sz w:val="24"/>
-          <w:szCs w:val="24"/>
-          <w:lang w:val="en-US"/>
-        </w:rPr>
-        <w:t>the application being accepted. Some people also enjoy the anonymity of the online process.</w:t>
-      </w:r>
-      <w:r>
-        <w:rPr>
-          <w:rFonts w:ascii="Times New Roman" w:hAnsi="Times New Roman"/>
-          <w:sz w:val="24"/>
-          <w:szCs w:val="24"/>
-          <w:lang w:val="en-US"/>
-        </w:rPr>
-        <w:t xml:space="preserve"> (23)</w:t>
-      </w:r>
-    </w:p>
-    <w:p>
-      <w:pPr>
-        <w:spacing w:line="480" w:lineRule="auto"/>
-        <w:rPr>
-          <w:rFonts w:ascii="Times New Roman" w:hAnsi="Times New Roman"/>
-          <w:sz w:val="24"/>
-          <w:szCs w:val="24"/>
-          <w:lang w:val="en-US"/>
-        </w:rPr>
-      </w:pPr>
-      <w:r>
-        <w:rPr>
-          <w:rFonts w:ascii="Times New Roman" w:hAnsi="Times New Roman"/>
-          <w:sz w:val="24"/>
-          <w:szCs w:val="24"/>
-          <w:lang w:val="en-US"/>
-        </w:rPr>
-        <w:t xml:space="preserve">Due to the </w:t>
-      </w:r>
-      <w:r>
-        <w:rPr>
-          <w:rFonts w:ascii="Times New Roman" w:hAnsi="Times New Roman"/>
-          <w:sz w:val="24"/>
-          <w:szCs w:val="24"/>
-          <w:lang w:val="en-US"/>
-        </w:rPr>
-        <w:t>availability</w:t>
-      </w:r>
-      <w:r>
-        <w:rPr>
-          <w:rFonts w:ascii="Times New Roman" w:hAnsi="Times New Roman"/>
-          <w:sz w:val="24"/>
-          <w:szCs w:val="24"/>
-          <w:lang w:val="en-US"/>
-        </w:rPr>
-        <w:t xml:space="preserve"> of payday loans, people have started to use it for casual spending such as groceries, bills and car costs when they are out of cash.</w:t>
-      </w:r>
-      <w:r>
-        <w:rPr>
-          <w:rFonts w:ascii="Times New Roman" w:hAnsi="Times New Roman"/>
-          <w:sz w:val="24"/>
-          <w:szCs w:val="24"/>
-          <w:lang w:val="en-US"/>
-        </w:rPr>
-        <w:t xml:space="preserve"> Almost 3 in 5 (59%) stated their payday loan was for something urgent and essential. </w:t>
-      </w:r>
-      <w:r>
-        <w:rPr>
-          <w:rFonts w:ascii="Times New Roman" w:hAnsi="Times New Roman"/>
-          <w:sz w:val="24"/>
-          <w:szCs w:val="24"/>
-          <w:lang w:val="en-US"/>
-        </w:rPr>
-        <w:t xml:space="preserve">(24) </w:t>
-      </w:r>
-      <w:r>
-        <w:rPr>
-          <w:rFonts w:ascii="Times New Roman" w:hAnsi="Times New Roman"/>
-          <w:sz w:val="24"/>
-          <w:szCs w:val="24"/>
-          <w:lang w:val="en-US"/>
-        </w:rPr>
-        <w:t>However, 1 in 4 (24%) of these people reported that they would have managed without the buy if a payday loan had not been accessible.</w:t>
-      </w:r>
-      <w:r>
-        <w:rPr>
-          <w:rFonts w:ascii="Times New Roman" w:hAnsi="Times New Roman"/>
-          <w:sz w:val="24"/>
-          <w:szCs w:val="24"/>
-          <w:lang w:val="en-US"/>
-        </w:rPr>
-        <w:t xml:space="preserve"> (24)</w:t>
-      </w:r>
-    </w:p>
-    <w:p>
-      <w:pPr>
-        <w:spacing w:line="480" w:lineRule="auto"/>
-        <w:rPr>
-          <w:rFonts w:ascii="Times New Roman" w:hAnsi="Times New Roman"/>
-          <w:sz w:val="24"/>
-          <w:szCs w:val="24"/>
-          <w:lang w:val="en-US"/>
-        </w:rPr>
-      </w:pPr>
-      <w:r>
-        <w:rPr>
-          <w:rFonts w:ascii="Times New Roman" w:hAnsi="Times New Roman"/>
-          <w:sz w:val="24"/>
-          <w:szCs w:val="24"/>
-          <w:lang w:val="en-US"/>
-        </w:rPr>
-        <w:t xml:space="preserve">A payday loan is a short-term </w:t>
-      </w:r>
-      <w:r>
-        <w:rPr>
-          <w:rFonts w:ascii="Times New Roman" w:hAnsi="Times New Roman"/>
-          <w:sz w:val="24"/>
-          <w:szCs w:val="24"/>
-          <w:lang w:val="en-US"/>
-        </w:rPr>
-        <w:t>and high-cost loan. The debtor provides a small-amount loan for a fee and expects it to be paid in full in a few weeks. Because the loans have such short terms, the interest rate is generally high,</w:t>
-      </w:r>
-      <w:r>
-        <w:rPr>
-          <w:rFonts w:ascii="Times New Roman" w:hAnsi="Times New Roman"/>
-          <w:sz w:val="24"/>
-          <w:szCs w:val="24"/>
-          <w:lang w:val="en-US"/>
-        </w:rPr>
-        <w:t xml:space="preserve"> with some costing </w:t>
-      </w:r>
-      <w:r>
-        <w:rPr>
-          <w:rFonts w:ascii="Times New Roman" w:hAnsi="Times New Roman"/>
-          <w:sz w:val="24"/>
-          <w:szCs w:val="24"/>
-          <w:lang w:val="en-US"/>
-        </w:rPr>
-        <w:t>of nearly</w:t>
-      </w:r>
-      <w:r>
-        <w:rPr>
-          <w:rFonts w:ascii="Times New Roman" w:hAnsi="Times New Roman"/>
-          <w:sz w:val="24"/>
-          <w:szCs w:val="24"/>
-          <w:lang w:val="en-US"/>
-        </w:rPr>
-        <w:t xml:space="preserve"> 400%. </w:t>
-      </w:r>
-      <w:r>
-        <w:rPr>
-          <w:rFonts w:ascii="Times New Roman" w:hAnsi="Times New Roman"/>
-          <w:sz w:val="24"/>
-          <w:szCs w:val="24"/>
-          <w:lang w:val="en-US"/>
-        </w:rPr>
-        <w:t xml:space="preserve">(25) </w:t>
-      </w:r>
-      <w:r>
-        <w:rPr>
-          <w:rFonts w:ascii="Times New Roman" w:hAnsi="Times New Roman"/>
-          <w:sz w:val="24"/>
-          <w:szCs w:val="24"/>
-          <w:lang w:val="en-US"/>
-        </w:rPr>
-        <w:t>If a borrower cannot pay the debt in full at the end of the term, the debtor will charge additional fees.</w:t>
-      </w:r>
-    </w:p>
-    <w:p>
-      <w:pPr>
-        <w:spacing w:line="480" w:lineRule="auto"/>
-        <w:rPr>
-          <w:rFonts w:ascii="Times New Roman" w:hAnsi="Times New Roman"/>
-          <w:sz w:val="24"/>
-          <w:szCs w:val="24"/>
-          <w:lang w:val="en-US"/>
-        </w:rPr>
-      </w:pPr>
-      <w:r>
-        <w:rPr>
-          <w:rFonts w:ascii="Times New Roman" w:hAnsi="Times New Roman"/>
-          <w:sz w:val="24"/>
-          <w:szCs w:val="24"/>
-          <w:lang w:val="en-US"/>
-        </w:rPr>
-        <w:t>Payday loans could be a good tool for quick money in the case of emergency, but they might trap consumers in spirals of debt from which it is hard to escape.</w:t>
-      </w:r>
-      <w:r>
-        <w:rPr>
-          <w:rFonts w:ascii="Times New Roman" w:hAnsi="Times New Roman"/>
-          <w:sz w:val="24"/>
-          <w:szCs w:val="24"/>
-          <w:lang w:val="en-US"/>
-        </w:rPr>
-        <w:t xml:space="preserve"> (21)</w:t>
-      </w:r>
-      <w:r>
-        <w:rPr>
-          <w:rFonts w:ascii="Times New Roman" w:hAnsi="Times New Roman"/>
-          <w:sz w:val="24"/>
-          <w:szCs w:val="24"/>
-          <w:lang w:val="en-US"/>
-        </w:rPr>
-        <w:t xml:space="preserve"> </w:t>
-      </w:r>
-      <w:r>
-        <w:rPr>
-          <w:rFonts w:ascii="Times New Roman" w:hAnsi="Times New Roman"/>
-          <w:sz w:val="24"/>
-          <w:szCs w:val="24"/>
-          <w:lang w:val="en-US"/>
-        </w:rPr>
-        <w:t>People who usually borrow money using payday loans have variable wages or insecure work; they are self-</w:t>
-      </w:r>
-      <w:r>
-        <w:rPr>
-          <w:rFonts w:ascii="Times New Roman" w:hAnsi="Times New Roman"/>
-          <w:sz w:val="24"/>
-          <w:szCs w:val="24"/>
-          <w:lang w:val="en-US"/>
-        </w:rPr>
-        <w:lastRenderedPageBreak/>
-        <w:t xml:space="preserve">employed or lost their job. </w:t>
-      </w:r>
-      <w:r>
-        <w:rPr>
-          <w:rFonts w:ascii="Times New Roman" w:hAnsi="Times New Roman"/>
-          <w:sz w:val="24"/>
-          <w:szCs w:val="24"/>
-          <w:lang w:val="en-US"/>
-        </w:rPr>
-        <w:t xml:space="preserve">(23) </w:t>
-      </w:r>
-      <w:r>
-        <w:rPr>
-          <w:rFonts w:ascii="Times New Roman" w:hAnsi="Times New Roman"/>
-          <w:sz w:val="24"/>
-          <w:szCs w:val="24"/>
-          <w:lang w:val="en-US"/>
-        </w:rPr>
-        <w:t xml:space="preserve">When the few weeks expire, such categories of consumers can be unable to repay the loan. Instead, they take another loan to reimburse the old one and </w:t>
+        <w:t xml:space="preserve">can be unable to repay the loan. Instead, they take another loan to reimburse the old one and </w:t>
       </w:r>
       <w:r>
         <w:rPr>
@@ -10367,6 +10376,8 @@
         </w:rPr>
         <w:t>. The algorithm is described in detail in Implementation Chapter.</w:t>
       </w:r>
+      <w:bookmarkStart w:id="12" w:name="_GoBack"/>
+      <w:bookmarkEnd w:id="12"/>
     </w:p>
     <w:p>
       <w:pPr>
@@ -10375,7 +10386,7 @@
           <w:lang w:val="en-US"/>
         </w:rPr>
       </w:pPr>
-      <w:bookmarkStart w:id="12" w:name="_Toc522490307"/>
+      <w:bookmarkStart w:id="13" w:name="_Toc522490307"/>
       <w:r>
         <w:rPr>
           <w:lang w:val="en-US"/>
@@ -10395,7 +10406,7 @@
         </w:rPr>
         <w:t>Design</w:t>
       </w:r>
-      <w:bookmarkEnd w:id="12"/>
+      <w:bookmarkEnd w:id="13"/>
     </w:p>
     <w:p>
       <w:pPr>
@@ -10404,7 +10415,7 @@
           <w:lang w:val="en-US"/>
         </w:rPr>
       </w:pPr>
-      <w:bookmarkStart w:id="13" w:name="_Toc522490308"/>
+      <w:bookmarkStart w:id="14" w:name="_Toc522490308"/>
       <w:r>
         <w:rPr>
           <w:lang w:val="en-US"/>
@@ -10455,7 +10466,7 @@
         </w:rPr>
         <w:t xml:space="preserve"> strategies</w:t>
       </w:r>
-      <w:bookmarkEnd w:id="13"/>
+      <w:bookmarkEnd w:id="14"/>
     </w:p>
     <w:p>
       <w:pPr>
@@ -13028,7 +13039,7 @@
           <w:lang w:val="en-US"/>
         </w:rPr>
       </w:pPr>
-      <w:bookmarkStart w:id="14" w:name="_Toc522490309"/>
+      <w:bookmarkStart w:id="15" w:name="_Toc522490309"/>
       <w:r>
         <w:rPr>
           <w:lang w:val="en-US"/>
@@ -13059,7 +13070,7 @@
         </w:rPr>
         <w:t>design</w:t>
       </w:r>
-      <w:bookmarkEnd w:id="14"/>
+      <w:bookmarkEnd w:id="15"/>
     </w:p>
     <w:p>
       <w:pPr>
@@ -13564,7 +13575,7 @@
           <w:lang w:val="ru-RU"/>
         </w:rPr>
         <w:pict w14:anchorId="3DD62216">
-          <v:shape id="_x0000_i1116" type="#_x0000_t75" style="width:450pt;height:178.8pt">
+          <v:shape id="_x0000_i1264" type="#_x0000_t75" style="width:450pt;height:178.8pt">
             <v:imagedata r:id="rId12" o:title="Design (2)"/>
           </v:shape>
         </w:pict>
@@ -13768,7 +13779,7 @@
           <w:lang w:val="en-US"/>
         </w:rPr>
       </w:pPr>
-      <w:bookmarkStart w:id="15" w:name="_Toc522490310"/>
+      <w:bookmarkStart w:id="16" w:name="_Toc522490310"/>
       <w:r>
         <w:rPr>
           <w:lang w:val="en-US"/>
@@ -13799,7 +13810,7 @@
         </w:rPr>
         <w:t>design</w:t>
       </w:r>
-      <w:bookmarkEnd w:id="15"/>
+      <w:bookmarkEnd w:id="16"/>
     </w:p>
     <w:p>
       <w:pPr>
@@ -13972,7 +13983,7 @@
         </w:rPr>
         <w:lastRenderedPageBreak/>
         <w:pict w14:anchorId="5B5B56DD">
-          <v:shape id="Рисунок 1" o:spid="_x0000_i1026" type="#_x0000_t75" style="width:376.2pt;height:168pt;visibility:visible;mso-wrap-style:square">
+          <v:shape id="Рисунок 1" o:spid="_x0000_i1251" type="#_x0000_t75" style="width:351pt;height:156.6pt;visibility:visible;mso-wrap-style:square">
             <v:imagedata r:id="rId13" o:title=""/>
           </v:shape>
         </w:pict>
@@ -14279,7 +14290,7 @@
         </w:rPr>
         <w:lastRenderedPageBreak/>
         <w:pict w14:anchorId="526965A3">
-          <v:shape id="_x0000_i1027" type="#_x0000_t75" style="width:249pt;height:265.8pt;visibility:visible;mso-wrap-style:square">
+          <v:shape id="_x0000_i1252" type="#_x0000_t75" style="width:235.2pt;height:250.8pt;visibility:visible;mso-wrap-style:square">
             <v:imagedata r:id="rId14" o:title=""/>
           </v:shape>
         </w:pict>
@@ -14613,7 +14624,7 @@
           <w:lang w:val="en-US"/>
         </w:rPr>
       </w:pPr>
-      <w:bookmarkStart w:id="16" w:name="_Toc522490311"/>
+      <w:bookmarkStart w:id="17" w:name="_Toc522490311"/>
       <w:r>
         <w:rPr>
           <w:lang w:val="en-US"/>
@@ -14650,7 +14661,7 @@
         </w:rPr>
         <w:t>design</w:t>
       </w:r>
-      <w:bookmarkEnd w:id="16"/>
+      <w:bookmarkEnd w:id="17"/>
     </w:p>
     <w:p>
       <w:pPr>
@@ -15298,7 +15309,7 @@
         </w:rPr>
         <w:lastRenderedPageBreak/>
         <w:pict w14:anchorId="2AEA4F68">
-          <v:shape id="_x0000_i1170" type="#_x0000_t75" style="width:412.8pt;height:316.2pt">
+          <v:shape id="_x0000_i1265" type="#_x0000_t75" style="width:399pt;height:305.4pt">
             <v:imagedata r:id="rId15" o:title="RelationalDatabase (1)"/>
           </v:shape>
         </w:pict>
@@ -15598,7 +15609,36 @@
           <w:szCs w:val="24"/>
           <w:lang w:val="en-US"/>
         </w:rPr>
-        <w:t xml:space="preserve"> entities will be </w:t>
+        <w:t xml:space="preserve"> entities will be relatively static; </w:t>
+      </w:r>
+      <w:r>
+        <w:rPr>
+          <w:rFonts w:ascii="Times New Roman" w:hAnsi="Times New Roman"/>
+          <w:sz w:val="24"/>
+          <w:szCs w:val="24"/>
+          <w:lang w:val="en-US"/>
+        </w:rPr>
+        <w:t xml:space="preserve">as a result, it might be beneficial to remove </w:t>
+      </w:r>
+      <w:proofErr w:type="spellStart"/>
+      <w:r>
+        <w:rPr>
+          <w:rFonts w:ascii="Times New Roman" w:hAnsi="Times New Roman"/>
+          <w:sz w:val="24"/>
+          <w:szCs w:val="24"/>
+          <w:lang w:val="en-US"/>
+        </w:rPr>
+        <w:t>GroupUser</w:t>
+      </w:r>
+      <w:proofErr w:type="spellEnd"/>
+      <w:r>
+        <w:rPr>
+          <w:rFonts w:ascii="Times New Roman" w:hAnsi="Times New Roman"/>
+          <w:sz w:val="24"/>
+          <w:szCs w:val="24"/>
+          <w:lang w:val="en-US"/>
+        </w:rPr>
+        <w:t xml:space="preserve"> and Debtor tables by </w:t>
       </w:r>
       <w:r>
         <w:rPr>
@@ -15608,36 +15648,7 @@
           <w:lang w:val="en-US"/>
         </w:rPr>
         <w:lastRenderedPageBreak/>
-        <w:t xml:space="preserve">relatively static; </w:t>
-      </w:r>
-      <w:r>
-        <w:rPr>
-          <w:rFonts w:ascii="Times New Roman" w:hAnsi="Times New Roman"/>
-          <w:sz w:val="24"/>
-          <w:szCs w:val="24"/>
-          <w:lang w:val="en-US"/>
-        </w:rPr>
-        <w:t xml:space="preserve">as a result, it might be beneficial to remove </w:t>
-      </w:r>
-      <w:proofErr w:type="spellStart"/>
-      <w:r>
-        <w:rPr>
-          <w:rFonts w:ascii="Times New Roman" w:hAnsi="Times New Roman"/>
-          <w:sz w:val="24"/>
-          <w:szCs w:val="24"/>
-          <w:lang w:val="en-US"/>
-        </w:rPr>
-        <w:t>GroupUser</w:t>
-      </w:r>
-      <w:proofErr w:type="spellEnd"/>
-      <w:r>
-        <w:rPr>
-          <w:rFonts w:ascii="Times New Roman" w:hAnsi="Times New Roman"/>
-          <w:sz w:val="24"/>
-          <w:szCs w:val="24"/>
-          <w:lang w:val="en-US"/>
-        </w:rPr>
-        <w:t xml:space="preserve"> and Debtor tables by adding Members and Debtors array fields to Group and </w:t>
+        <w:t xml:space="preserve">adding Members and Debtors array fields to Group and </w:t>
       </w:r>
       <w:proofErr w:type="spellStart"/>
       <w:r>
@@ -15786,7 +15797,7 @@
           <w:lang w:val="en-US"/>
         </w:rPr>
         <w:pict w14:anchorId="667F4E92">
-          <v:shape id="_x0000_i1029" type="#_x0000_t75" style="width:405.6pt;height:221.4pt">
+          <v:shape id="_x0000_i1253" type="#_x0000_t75" style="width:388.2pt;height:211.8pt">
             <v:imagedata r:id="rId16" o:title="NonRelationalDatabase"/>
           </v:shape>
         </w:pict>
@@ -15867,7 +15878,7 @@
           <w:lang w:val="en-US"/>
         </w:rPr>
       </w:pPr>
-      <w:bookmarkStart w:id="17" w:name="_Toc522490312"/>
+      <w:bookmarkStart w:id="18" w:name="_Toc522490312"/>
       <w:r>
         <w:rPr>
           <w:lang w:val="en-US"/>
@@ -15887,7 +15898,7 @@
         </w:rPr>
         <w:t>Implementation</w:t>
       </w:r>
-      <w:bookmarkEnd w:id="17"/>
+      <w:bookmarkEnd w:id="18"/>
     </w:p>
     <w:p>
       <w:pPr>
@@ -15896,7 +15907,7 @@
           <w:lang w:val="en-US"/>
         </w:rPr>
       </w:pPr>
-      <w:bookmarkStart w:id="18" w:name="_Toc522490313"/>
+      <w:bookmarkStart w:id="19" w:name="_Toc522490313"/>
       <w:r>
         <w:rPr>
           <w:lang w:val="en-US"/>
@@ -15915,7 +15926,7 @@
         </w:rPr>
         <w:t>Server-side implementation</w:t>
       </w:r>
-      <w:bookmarkEnd w:id="18"/>
+      <w:bookmarkEnd w:id="19"/>
     </w:p>
     <w:p>
       <w:pPr>
@@ -16057,7 +16068,7 @@
           <w:lang w:val="en-US"/>
         </w:rPr>
         <w:pict w14:anchorId="712E45FC">
-          <v:shape id="_x0000_i1038" type="#_x0000_t75" style="width:300pt;height:166.8pt">
+          <v:shape id="_x0000_i1261" type="#_x0000_t75" style="width:289.8pt;height:161.4pt">
             <v:imagedata r:id="rId17" o:title="Server-side-diagram"/>
           </v:shape>
         </w:pict>
@@ -16622,14 +16633,14 @@
           <w:lang w:val="en-US"/>
         </w:rPr>
       </w:pPr>
-      <w:bookmarkStart w:id="19" w:name="_Toc522490314"/>
+      <w:bookmarkStart w:id="20" w:name="_Toc522490314"/>
       <w:r>
         <w:rPr>
           <w:lang w:val="en-US"/>
         </w:rPr>
         <w:t>4.2 Client-side implementation</w:t>
       </w:r>
-      <w:bookmarkEnd w:id="19"/>
+      <w:bookmarkEnd w:id="20"/>
     </w:p>
     <w:p>
       <w:pPr>
@@ -16772,7 +16783,7 @@
         </w:rPr>
         <w:lastRenderedPageBreak/>
         <w:pict w14:anchorId="318D7ECA">
-          <v:shape id="_x0000_i1041" type="#_x0000_t75" style="width:258.6pt;height:133.2pt">
+          <v:shape id="_x0000_i1262" type="#_x0000_t75" style="width:247.8pt;height:127.8pt">
             <v:imagedata r:id="rId18" o:title="Client-side-diagram"/>
           </v:shape>
         </w:pict>
@@ -16892,7 +16903,7 @@
           <w:lang w:val="en-US"/>
         </w:rPr>
         <w:pict w14:anchorId="22D0E731">
-          <v:shape id="_x0000_i1044" type="#_x0000_t75" style="width:406.2pt;height:151.2pt">
+          <v:shape id="_x0000_i1263" type="#_x0000_t75" style="width:392.4pt;height:145.8pt">
             <v:imagedata r:id="rId19" o:title="View-hierarchy"/>
           </v:shape>
         </w:pict>
@@ -17033,7 +17044,7 @@
           <w:lang w:val="en-US"/>
         </w:rPr>
       </w:pPr>
-      <w:bookmarkStart w:id="20" w:name="_Toc522490315"/>
+      <w:bookmarkStart w:id="21" w:name="_Toc522490315"/>
       <w:r>
         <w:rPr>
           <w:lang w:val="en-US"/>
@@ -17041,7 +17052,7 @@
         <w:lastRenderedPageBreak/>
         <w:t>4.3 Implementation of smart notification algorithm</w:t>
       </w:r>
-      <w:bookmarkEnd w:id="20"/>
+      <w:bookmarkEnd w:id="21"/>
     </w:p>
     <w:p>
       <w:pPr>
@@ -17860,7 +17871,7 @@
         </w:rPr>
         <w:lastRenderedPageBreak/>
         <w:pict w14:anchorId="0C355114">
-          <v:shape id="_x0000_i1030" type="#_x0000_t75" style="width:451.2pt;height:322.8pt">
+          <v:shape id="_x0000_i1254" type="#_x0000_t75" style="width:451.2pt;height:322.8pt">
             <v:imagedata r:id="rId20" o:title="NotificationAlgorithm (2)"/>
           </v:shape>
         </w:pict>
@@ -17997,7 +18008,7 @@
         </w:rPr>
         <w:lastRenderedPageBreak/>
         <w:pict w14:anchorId="6C2B47C5">
-          <v:shape id="_x0000_i1031" type="#_x0000_t75" style="width:425.4pt;height:564pt">
+          <v:shape id="_x0000_i1266" type="#_x0000_t75" style="width:425.4pt;height:564pt">
             <v:imagedata r:id="rId21" o:title="CalculateNewBalance"/>
           </v:shape>
         </w:pict>
@@ -19251,14 +19262,14 @@
           <w:lang w:val="en-US"/>
         </w:rPr>
       </w:pPr>
-      <w:bookmarkStart w:id="21" w:name="_Toc522490316"/>
+      <w:bookmarkStart w:id="22" w:name="_Toc522490316"/>
       <w:r>
         <w:rPr>
           <w:lang w:val="en-US"/>
         </w:rPr>
         <w:t>4.4 Final application screenshots</w:t>
       </w:r>
-      <w:bookmarkEnd w:id="21"/>
+      <w:bookmarkEnd w:id="22"/>
     </w:p>
     <w:p>
       <w:pPr>
@@ -19353,7 +19364,7 @@
         </w:rPr>
         <w:lastRenderedPageBreak/>
         <w:pict w14:anchorId="1DEFF66C">
-          <v:shape id="_x0000_i1032" type="#_x0000_t75" style="width:144.6pt;height:258pt">
+          <v:shape id="_x0000_i1255" type="#_x0000_t75" style="width:138pt;height:246.6pt">
             <v:imagedata r:id="rId22" o:title="2_all_expenses"/>
           </v:shape>
         </w:pict>
@@ -19366,7 +19377,7 @@
           <w:lang w:val="en-US"/>
         </w:rPr>
         <w:pict w14:anchorId="758B3181">
-          <v:shape id="_x0000_i1033" type="#_x0000_t75" style="width:144.6pt;height:258pt">
+          <v:shape id="_x0000_i1256" type="#_x0000_t75" style="width:138pt;height:246.6pt">
             <v:imagedata r:id="rId23" o:title="3_shared_expenses"/>
           </v:shape>
         </w:pict>
@@ -19379,7 +19390,7 @@
           <w:lang w:val="en-US"/>
         </w:rPr>
         <w:pict w14:anchorId="5FFC6B3F">
-          <v:shape id="_x0000_i1034" type="#_x0000_t75" style="width:145.2pt;height:257.4pt">
+          <v:shape id="_x0000_i1257" type="#_x0000_t75" style="width:139.2pt;height:246.6pt">
             <v:imagedata r:id="rId24" o:title="4_new_expense"/>
           </v:shape>
         </w:pict>
@@ -19392,7 +19403,7 @@
           <w:lang w:val="en-US"/>
         </w:rPr>
         <w:pict w14:anchorId="52212B90">
-          <v:shape id="_x0000_i1035" type="#_x0000_t75" style="width:145.2pt;height:257.4pt">
+          <v:shape id="_x0000_i1258" type="#_x0000_t75" style="width:139.2pt;height:246.6pt">
             <v:imagedata r:id="rId25" o:title="5_profile_settings"/>
           </v:shape>
         </w:pict>
@@ -19405,7 +19416,7 @@
           <w:lang w:val="en-US"/>
         </w:rPr>
         <w:pict w14:anchorId="23CBBF26">
-          <v:shape id="_x0000_i1036" type="#_x0000_t75" style="width:144.6pt;height:257.4pt">
+          <v:shape id="_x0000_i1259" type="#_x0000_t75" style="width:138.6pt;height:246.6pt">
             <v:imagedata r:id="rId26" o:title="7_warning"/>
           </v:shape>
         </w:pict>
@@ -19418,7 +19429,7 @@
           <w:lang w:val="en-US"/>
         </w:rPr>
         <w:pict w14:anchorId="35B46D54">
-          <v:shape id="_x0000_i1037" type="#_x0000_t75" style="width:144.6pt;height:257.4pt">
+          <v:shape id="_x0000_i1260" type="#_x0000_t75" style="width:138.6pt;height:246.6pt">
             <v:imagedata r:id="rId27" o:title="8_congratulations"/>
           </v:shape>
         </w:pict>
@@ -19470,7 +19481,7 @@
           <w:lang w:val="en-US"/>
         </w:rPr>
       </w:pPr>
-      <w:bookmarkStart w:id="22" w:name="_Toc522490317"/>
+      <w:bookmarkStart w:id="23" w:name="_Toc522490317"/>
       <w:r>
         <w:rPr>
           <w:lang w:val="en-US"/>
@@ -19483,7 +19494,7 @@
         </w:rPr>
         <w:t>. Testing and evaluation</w:t>
       </w:r>
-      <w:bookmarkEnd w:id="22"/>
+      <w:bookmarkEnd w:id="23"/>
     </w:p>
     <w:p>
       <w:pPr>
@@ -19561,14 +19572,14 @@
           <w:lang w:val="en-US"/>
         </w:rPr>
       </w:pPr>
-      <w:bookmarkStart w:id="23" w:name="_Toc522490318"/>
+      <w:bookmarkStart w:id="24" w:name="_Toc522490318"/>
       <w:r>
         <w:rPr>
           <w:lang w:val="en-US"/>
         </w:rPr>
         <w:t>5.1 Testing of correctness</w:t>
       </w:r>
-      <w:bookmarkEnd w:id="23"/>
+      <w:bookmarkEnd w:id="24"/>
     </w:p>
     <w:p>
       <w:pPr>
@@ -20171,9 +20182,9 @@
       </w:tblPr>
       <w:tblGrid>
         <w:gridCol w:w="696"/>
-        <w:gridCol w:w="3807"/>
-        <w:gridCol w:w="3543"/>
-        <w:gridCol w:w="1134"/>
+        <w:gridCol w:w="4149"/>
+        <w:gridCol w:w="3252"/>
+        <w:gridCol w:w="1083"/>
       </w:tblGrid>
       <w:tr>
         <w:tc>
@@ -20206,7 +20217,7 @@
         </w:tc>
         <w:tc>
           <w:tcPr>
-            <w:tcW w:w="3807" w:type="dxa"/>
+            <w:tcW w:w="4149" w:type="dxa"/>
             <w:shd w:val="clear" w:color="auto" w:fill="auto"/>
           </w:tcPr>
           <w:p>
@@ -20245,7 +20256,7 @@
         </w:tc>
         <w:tc>
           <w:tcPr>
-            <w:tcW w:w="3543" w:type="dxa"/>
+            <w:tcW w:w="3252" w:type="dxa"/>
             <w:shd w:val="clear" w:color="auto" w:fill="auto"/>
           </w:tcPr>
           <w:p>
@@ -20284,7 +20295,7 @@
         </w:tc>
         <w:tc>
           <w:tcPr>
-            <w:tcW w:w="1134" w:type="dxa"/>
+            <w:tcW w:w="1083" w:type="dxa"/>
             <w:shd w:val="clear" w:color="auto" w:fill="auto"/>
           </w:tcPr>
           <w:p>
@@ -20340,7 +20351,7 @@
         </w:tc>
         <w:tc>
           <w:tcPr>
-            <w:tcW w:w="3807" w:type="dxa"/>
+            <w:tcW w:w="4149" w:type="dxa"/>
             <w:shd w:val="clear" w:color="auto" w:fill="auto"/>
           </w:tcPr>
           <w:p>
@@ -20366,7 +20377,7 @@
         </w:tc>
         <w:tc>
           <w:tcPr>
-            <w:tcW w:w="3543" w:type="dxa"/>
+            <w:tcW w:w="3252" w:type="dxa"/>
             <w:shd w:val="clear" w:color="auto" w:fill="auto"/>
           </w:tcPr>
           <w:p>
@@ -20401,7 +20412,7 @@
         </w:tc>
         <w:tc>
           <w:tcPr>
-            <w:tcW w:w="1134" w:type="dxa"/>
+            <w:tcW w:w="1083" w:type="dxa"/>
             <w:shd w:val="clear" w:color="auto" w:fill="auto"/>
           </w:tcPr>
           <w:p>
@@ -20457,7 +20468,7 @@
         </w:tc>
         <w:tc>
           <w:tcPr>
-            <w:tcW w:w="3807" w:type="dxa"/>
+            <w:tcW w:w="4149" w:type="dxa"/>
             <w:shd w:val="clear" w:color="auto" w:fill="auto"/>
           </w:tcPr>
           <w:p>
@@ -20627,7 +20638,7 @@
         </w:tc>
         <w:tc>
           <w:tcPr>
-            <w:tcW w:w="3543" w:type="dxa"/>
+            <w:tcW w:w="3252" w:type="dxa"/>
             <w:shd w:val="clear" w:color="auto" w:fill="auto"/>
           </w:tcPr>
           <w:p>
@@ -20689,7 +20700,7 @@
         </w:tc>
         <w:tc>
           <w:tcPr>
-            <w:tcW w:w="1134" w:type="dxa"/>
+            <w:tcW w:w="1083" w:type="dxa"/>
             <w:shd w:val="clear" w:color="auto" w:fill="auto"/>
           </w:tcPr>
           <w:p>
@@ -20745,7 +20756,7 @@
         </w:tc>
         <w:tc>
           <w:tcPr>
-            <w:tcW w:w="3807" w:type="dxa"/>
+            <w:tcW w:w="4149" w:type="dxa"/>
             <w:shd w:val="clear" w:color="auto" w:fill="auto"/>
           </w:tcPr>
           <w:p>
@@ -20865,7 +20876,7 @@
         </w:tc>
         <w:tc>
           <w:tcPr>
-            <w:tcW w:w="3543" w:type="dxa"/>
+            <w:tcW w:w="3252" w:type="dxa"/>
             <w:shd w:val="clear" w:color="auto" w:fill="auto"/>
           </w:tcPr>
           <w:p>
@@ -21001,7 +21012,7 @@
         </w:tc>
         <w:tc>
           <w:tcPr>
-            <w:tcW w:w="1134" w:type="dxa"/>
+            <w:tcW w:w="1083" w:type="dxa"/>
             <w:shd w:val="clear" w:color="auto" w:fill="auto"/>
           </w:tcPr>
           <w:p>
@@ -21057,7 +21068,7 @@
         </w:tc>
         <w:tc>
           <w:tcPr>
-            <w:tcW w:w="3807" w:type="dxa"/>
+            <w:tcW w:w="4149" w:type="dxa"/>
             <w:shd w:val="clear" w:color="auto" w:fill="auto"/>
           </w:tcPr>
           <w:p>
@@ -21148,7 +21159,7 @@
         </w:tc>
         <w:tc>
           <w:tcPr>
-            <w:tcW w:w="3543" w:type="dxa"/>
+            <w:tcW w:w="3252" w:type="dxa"/>
             <w:shd w:val="clear" w:color="auto" w:fill="auto"/>
           </w:tcPr>
           <w:p>
@@ -21194,7 +21205,7 @@
         </w:tc>
         <w:tc>
           <w:tcPr>
-            <w:tcW w:w="1134" w:type="dxa"/>
+            <w:tcW w:w="1083" w:type="dxa"/>
             <w:shd w:val="clear" w:color="auto" w:fill="auto"/>
           </w:tcPr>
           <w:p>
@@ -21251,7 +21262,7 @@
         </w:tc>
         <w:tc>
           <w:tcPr>
-            <w:tcW w:w="3807" w:type="dxa"/>
+            <w:tcW w:w="4149" w:type="dxa"/>
             <w:shd w:val="clear" w:color="auto" w:fill="auto"/>
           </w:tcPr>
           <w:p>
@@ -21342,7 +21353,7 @@
         </w:tc>
         <w:tc>
           <w:tcPr>
-            <w:tcW w:w="3543" w:type="dxa"/>
+            <w:tcW w:w="3252" w:type="dxa"/>
             <w:shd w:val="clear" w:color="auto" w:fill="auto"/>
           </w:tcPr>
           <w:p>
@@ -21388,7 +21399,7 @@
         </w:tc>
         <w:tc>
           <w:tcPr>
-            <w:tcW w:w="1134" w:type="dxa"/>
+            <w:tcW w:w="1083" w:type="dxa"/>
             <w:shd w:val="clear" w:color="auto" w:fill="auto"/>
           </w:tcPr>
           <w:p>
@@ -21444,7 +21455,7 @@
         </w:tc>
         <w:tc>
           <w:tcPr>
-            <w:tcW w:w="3807" w:type="dxa"/>
+            <w:tcW w:w="4149" w:type="dxa"/>
             <w:shd w:val="clear" w:color="auto" w:fill="auto"/>
           </w:tcPr>
           <w:p>
@@ -21575,7 +21586,7 @@
         </w:tc>
         <w:tc>
           <w:tcPr>
-            <w:tcW w:w="3543" w:type="dxa"/>
+            <w:tcW w:w="3252" w:type="dxa"/>
             <w:shd w:val="clear" w:color="auto" w:fill="auto"/>
           </w:tcPr>
           <w:p>
@@ -21641,7 +21652,7 @@
         </w:tc>
         <w:tc>
           <w:tcPr>
-            <w:tcW w:w="1134" w:type="dxa"/>
+            <w:tcW w:w="1083" w:type="dxa"/>
             <w:shd w:val="clear" w:color="auto" w:fill="auto"/>
           </w:tcPr>
           <w:p>
@@ -21697,7 +21708,7 @@
         </w:tc>
         <w:tc>
           <w:tcPr>
-            <w:tcW w:w="3807" w:type="dxa"/>
+            <w:tcW w:w="4149" w:type="dxa"/>
             <w:shd w:val="clear" w:color="auto" w:fill="auto"/>
           </w:tcPr>
           <w:p>
@@ -21773,7 +21784,7 @@
         </w:tc>
         <w:tc>
           <w:tcPr>
-            <w:tcW w:w="3543" w:type="dxa"/>
+            <w:tcW w:w="3252" w:type="dxa"/>
             <w:shd w:val="clear" w:color="auto" w:fill="auto"/>
           </w:tcPr>
           <w:p>
@@ -21814,7 +21825,6 @@
                 <w:szCs w:val="24"/>
                 <w:lang w:val="en-US"/>
               </w:rPr>
-              <w:lastRenderedPageBreak/>
               <w:t>2. Application is closed.</w:t>
             </w:r>
           </w:p>
@@ -21835,13 +21845,14 @@
                 <w:szCs w:val="24"/>
                 <w:lang w:val="en-US"/>
               </w:rPr>
+              <w:lastRenderedPageBreak/>
               <w:t>3. No popup notification appears. Interface is red.</w:t>
             </w:r>
           </w:p>
         </w:tc>
         <w:tc>
           <w:tcPr>
-            <w:tcW w:w="1134" w:type="dxa"/>
+            <w:tcW w:w="1083" w:type="dxa"/>
             <w:shd w:val="clear" w:color="auto" w:fill="auto"/>
           </w:tcPr>
           <w:p>
@@ -21906,14 +21917,14 @@
           <w:lang w:val="en-US"/>
         </w:rPr>
       </w:pPr>
-      <w:bookmarkStart w:id="24" w:name="_Toc522490319"/>
+      <w:bookmarkStart w:id="25" w:name="_Toc522490319"/>
       <w:r>
         <w:rPr>
           <w:lang w:val="en-US"/>
         </w:rPr>
         <w:t>5.2 Testing of helpfulness and user experience</w:t>
       </w:r>
-      <w:bookmarkEnd w:id="24"/>
+      <w:bookmarkEnd w:id="25"/>
     </w:p>
     <w:p>
       <w:pPr>
@@ -22362,7 +22373,25 @@
           <w:szCs w:val="24"/>
           <w:lang w:val="en-US"/>
         </w:rPr>
-        <w:t xml:space="preserve">The analysis of User 2 data showed that </w:t>
+        <w:t>The analysis of User</w:t>
+      </w:r>
+      <w:r>
+        <w:rPr>
+          <w:rFonts w:ascii="Times New Roman" w:hAnsi="Times New Roman"/>
+          <w:sz w:val="24"/>
+          <w:szCs w:val="24"/>
+          <w:lang w:val="en-US"/>
+        </w:rPr>
+        <w:t>’s</w:t>
+      </w:r>
+      <w:r>
+        <w:rPr>
+          <w:rFonts w:ascii="Times New Roman" w:hAnsi="Times New Roman"/>
+          <w:sz w:val="24"/>
+          <w:szCs w:val="24"/>
+          <w:lang w:val="en-US"/>
+        </w:rPr>
+        <w:t xml:space="preserve"> 2 data showed that </w:t>
       </w:r>
       <w:r>
         <w:rPr>
@@ -22490,7 +22519,25 @@
           <w:szCs w:val="24"/>
           <w:lang w:val="en-US"/>
         </w:rPr>
-        <w:t xml:space="preserve"> of algorithm. Longer tests (1-2 months) should be conducted to see how User 2 manage his/her budget. If the situation remains the same, then it is likely that User 2 </w:t>
+        <w:t xml:space="preserve"> of algorithm. Longer tests (2</w:t>
+      </w:r>
+      <w:r>
+        <w:rPr>
+          <w:rFonts w:ascii="Times New Roman" w:hAnsi="Times New Roman"/>
+          <w:sz w:val="24"/>
+          <w:szCs w:val="24"/>
+          <w:lang w:val="en-US"/>
+        </w:rPr>
+        <w:t>-3</w:t>
+      </w:r>
+      <w:r>
+        <w:rPr>
+          <w:rFonts w:ascii="Times New Roman" w:hAnsi="Times New Roman"/>
+          <w:sz w:val="24"/>
+          <w:szCs w:val="24"/>
+          <w:lang w:val="en-US"/>
+        </w:rPr>
+        <w:t xml:space="preserve"> months) should be conducted to see how User 2 manage his/her budget. If the situation remains the same, it is likely that User 2 </w:t>
       </w:r>
       <w:r>
         <w:rPr>
@@ -22958,7 +23005,7 @@
           <w:lang w:val="en-US"/>
         </w:rPr>
       </w:pPr>
-      <w:bookmarkStart w:id="25" w:name="_Toc522490320"/>
+      <w:bookmarkStart w:id="26" w:name="_Toc522490320"/>
       <w:r>
         <w:rPr>
           <w:lang w:val="en-US"/>
@@ -22971,7 +23018,7 @@
         </w:rPr>
         <w:t>. Conclusions</w:t>
       </w:r>
-      <w:bookmarkEnd w:id="25"/>
+      <w:bookmarkEnd w:id="26"/>
     </w:p>
     <w:p>
       <w:pPr>
@@ -23264,19 +23311,7 @@
           <w:szCs w:val="24"/>
           <w:lang w:val="en-US"/>
         </w:rPr>
-        <w:t xml:space="preserve"> The algorithm sends warning notifications if a user is approaching the dangerous limit and congratulation</w:t>
-      </w:r>
-      <w:bookmarkStart w:id="26" w:name="_GoBack"/>
-      <w:bookmarkEnd w:id="26"/>
-      <w:r>
-        <w:rPr>
-          <w:rFonts w:ascii="Times New Roman" w:hAnsi="Times New Roman"/>
-          <w:color w:val="000000"/>
-          <w:sz w:val="24"/>
-          <w:szCs w:val="24"/>
-          <w:lang w:val="en-US"/>
-        </w:rPr>
-        <w:t xml:space="preserve"> notifications when the balance is </w:t>
+        <w:t xml:space="preserve"> The algorithm sends warning notifications if a user is approaching the dangerous limit and congratulation notifications when the balance is </w:t>
       </w:r>
       <w:proofErr w:type="spellStart"/>
       <w:r>
@@ -23391,126 +23426,260 @@
         <w:spacing w:line="480" w:lineRule="auto"/>
         <w:rPr>
           <w:rFonts w:ascii="Times New Roman" w:hAnsi="Times New Roman"/>
-          <w:color w:val="FF0000"/>
-          <w:sz w:val="24"/>
-          <w:szCs w:val="24"/>
-          <w:lang w:val="en-US"/>
-        </w:rPr>
-      </w:pPr>
-      <w:r>
-        <w:rPr>
-          <w:rFonts w:ascii="Times New Roman" w:hAnsi="Times New Roman"/>
-          <w:color w:val="FF0000"/>
-          <w:sz w:val="24"/>
-          <w:szCs w:val="24"/>
-          <w:lang w:val="en-US"/>
-        </w:rPr>
-        <w:t>T</w:t>
-      </w:r>
-      <w:r>
-        <w:rPr>
-          <w:rFonts w:ascii="Times New Roman" w:hAnsi="Times New Roman"/>
-          <w:color w:val="FF0000"/>
-          <w:sz w:val="24"/>
-          <w:szCs w:val="24"/>
-          <w:lang w:val="en-US"/>
-        </w:rPr>
-        <w:t>alk about additional features which can be found in appendix specification.</w:t>
-      </w:r>
-    </w:p>
-    <w:p>
-      <w:pPr>
-        <w:spacing w:after="0" w:line="480" w:lineRule="auto"/>
-        <w:rPr>
-          <w:rFonts w:ascii="Times New Roman" w:hAnsi="Times New Roman"/>
-          <w:color w:val="FF0000"/>
-          <w:sz w:val="24"/>
-          <w:szCs w:val="24"/>
-          <w:lang w:val="en-US"/>
-        </w:rPr>
-      </w:pPr>
-      <w:r>
-        <w:rPr>
-          <w:rFonts w:ascii="Times New Roman" w:hAnsi="Times New Roman"/>
-          <w:color w:val="FF0000"/>
-          <w:sz w:val="24"/>
-          <w:szCs w:val="24"/>
-          <w:lang w:val="en-US"/>
-        </w:rPr>
-        <w:t>Also talk about improvements of notification sending algorithm.</w:t>
-      </w:r>
-      <w:r>
-        <w:rPr>
-          <w:rFonts w:ascii="Times New Roman" w:hAnsi="Times New Roman"/>
-          <w:color w:val="FF0000"/>
-          <w:sz w:val="24"/>
-          <w:szCs w:val="24"/>
-          <w:lang w:val="en-US"/>
-        </w:rPr>
-        <w:t xml:space="preserve"> </w:t>
-      </w:r>
-      <w:r>
-        <w:rPr>
-          <w:rFonts w:ascii="Times New Roman" w:hAnsi="Times New Roman"/>
-          <w:color w:val="FF0000"/>
-          <w:sz w:val="24"/>
-          <w:szCs w:val="24"/>
-          <w:lang w:val="en-US"/>
-        </w:rPr>
-        <w:t>How it can be possibly improved by adding item-based recommendation algorithm to suggest users how they can reduce expenses.</w:t>
-      </w:r>
-    </w:p>
-    <w:p>
-      <w:pPr>
-        <w:spacing w:after="0" w:line="480" w:lineRule="auto"/>
-        <w:rPr>
-          <w:rFonts w:ascii="Times New Roman" w:hAnsi="Times New Roman"/>
-          <w:color w:val="FF0000"/>
-          <w:sz w:val="24"/>
-          <w:szCs w:val="24"/>
-          <w:lang w:val="en-US"/>
-        </w:rPr>
-      </w:pPr>
-      <w:r>
-        <w:rPr>
-          <w:rFonts w:ascii="Times New Roman" w:hAnsi="Times New Roman"/>
-          <w:color w:val="FF0000"/>
-          <w:sz w:val="24"/>
-          <w:szCs w:val="24"/>
-          <w:lang w:val="en-US"/>
-        </w:rPr>
-        <w:t>Talk about design improvements, better adaptation for mobile platforms.</w:t>
-      </w:r>
-    </w:p>
-    <w:p>
-      <w:pPr>
-        <w:spacing w:after="0" w:line="480" w:lineRule="auto"/>
-        <w:rPr>
-          <w:rFonts w:ascii="Times New Roman" w:hAnsi="Times New Roman"/>
-          <w:color w:val="FF0000"/>
-          <w:sz w:val="24"/>
-          <w:szCs w:val="24"/>
-          <w:lang w:val="ru-RU"/>
-        </w:rPr>
-      </w:pPr>
-      <w:r>
-        <w:rPr>
-          <w:rFonts w:ascii="Times New Roman" w:hAnsi="Times New Roman"/>
-          <w:color w:val="FF0000"/>
-          <w:sz w:val="24"/>
-          <w:szCs w:val="24"/>
-          <w:lang w:val="ru-RU"/>
-        </w:rPr>
-        <w:t>Тесты проводились всего неделю – непоказательно. Надо бы сделать более хороший прототип и проводить тест 2-3 месяца, чтобы получить более реалистичные результаты.</w:t>
-      </w:r>
-    </w:p>
-    <w:p>
-      <w:pPr>
-        <w:spacing w:after="0" w:line="480" w:lineRule="auto"/>
+          <w:color w:val="000000"/>
+          <w:sz w:val="24"/>
+          <w:szCs w:val="24"/>
+          <w:lang w:val="en-US"/>
+        </w:rPr>
+      </w:pPr>
+      <w:r>
+        <w:rPr>
+          <w:rFonts w:ascii="Times New Roman" w:hAnsi="Times New Roman"/>
+          <w:color w:val="000000"/>
+          <w:sz w:val="24"/>
+          <w:szCs w:val="24"/>
+          <w:lang w:val="en-US"/>
+        </w:rPr>
+        <w:t>As it was mentioned before, the conducted test of helpfulness and user experience took only one week due to the project short timescale. Much longer tests (2</w:t>
+      </w:r>
+      <w:r>
+        <w:rPr>
+          <w:rFonts w:ascii="Times New Roman" w:hAnsi="Times New Roman"/>
+          <w:color w:val="000000"/>
+          <w:sz w:val="24"/>
+          <w:szCs w:val="24"/>
+          <w:lang w:val="en-US"/>
+        </w:rPr>
+        <w:t>-3</w:t>
+      </w:r>
+      <w:r>
+        <w:rPr>
+          <w:rFonts w:ascii="Times New Roman" w:hAnsi="Times New Roman"/>
+          <w:color w:val="000000"/>
+          <w:sz w:val="24"/>
+          <w:szCs w:val="24"/>
+          <w:lang w:val="en-US"/>
+        </w:rPr>
+        <w:t xml:space="preserve"> months) should be performed to </w:t>
+      </w:r>
+      <w:proofErr w:type="spellStart"/>
+      <w:r>
+        <w:rPr>
+          <w:rFonts w:ascii="Times New Roman" w:hAnsi="Times New Roman"/>
+          <w:color w:val="000000"/>
+          <w:sz w:val="24"/>
+          <w:szCs w:val="24"/>
+          <w:lang w:val="en-US"/>
+        </w:rPr>
+        <w:t>analyse</w:t>
+      </w:r>
+      <w:proofErr w:type="spellEnd"/>
+      <w:r>
+        <w:rPr>
+          <w:rFonts w:ascii="Times New Roman" w:hAnsi="Times New Roman"/>
+          <w:color w:val="000000"/>
+          <w:sz w:val="24"/>
+          <w:szCs w:val="24"/>
+          <w:lang w:val="en-US"/>
+        </w:rPr>
+        <w:t xml:space="preserve"> the system behavior better and provide more representative results.</w:t>
+      </w:r>
+    </w:p>
+    <w:p>
+      <w:pPr>
+        <w:spacing w:line="480" w:lineRule="auto"/>
+        <w:rPr>
+          <w:rFonts w:ascii="Times New Roman" w:hAnsi="Times New Roman"/>
+          <w:color w:val="000000"/>
+          <w:sz w:val="24"/>
+          <w:szCs w:val="24"/>
+          <w:lang w:val="en-US"/>
+        </w:rPr>
+      </w:pPr>
+      <w:r>
+        <w:rPr>
+          <w:rFonts w:ascii="Times New Roman" w:hAnsi="Times New Roman"/>
+          <w:color w:val="000000"/>
+          <w:sz w:val="24"/>
+          <w:szCs w:val="24"/>
+          <w:lang w:val="en-US"/>
+        </w:rPr>
+        <w:t>Nevertheless</w:t>
+      </w:r>
+      <w:r>
+        <w:rPr>
+          <w:rFonts w:ascii="Times New Roman" w:hAnsi="Times New Roman"/>
+          <w:color w:val="000000"/>
+          <w:sz w:val="24"/>
+          <w:szCs w:val="24"/>
+          <w:lang w:val="en-US"/>
+        </w:rPr>
+        <w:t xml:space="preserve">, even one-week tests revealed cases and scenarios for </w:t>
+      </w:r>
+      <w:r>
+        <w:rPr>
+          <w:rFonts w:ascii="Times New Roman" w:hAnsi="Times New Roman"/>
+          <w:color w:val="000000"/>
+          <w:sz w:val="24"/>
+          <w:szCs w:val="24"/>
+          <w:lang w:val="en-US"/>
+        </w:rPr>
+        <w:t>beneficial</w:t>
+      </w:r>
+      <w:r>
+        <w:rPr>
+          <w:rFonts w:ascii="Times New Roman" w:hAnsi="Times New Roman"/>
+          <w:color w:val="000000"/>
+          <w:sz w:val="24"/>
+          <w:szCs w:val="24"/>
+          <w:lang w:val="en-US"/>
+        </w:rPr>
+        <w:t xml:space="preserve"> improvements. Firstly, some users tend to underestimate their expenses and set very low unrealistic limits; the system should </w:t>
+      </w:r>
+      <w:proofErr w:type="spellStart"/>
+      <w:r>
+        <w:rPr>
+          <w:rFonts w:ascii="Times New Roman" w:hAnsi="Times New Roman"/>
+          <w:color w:val="000000"/>
+          <w:sz w:val="24"/>
+          <w:szCs w:val="24"/>
+          <w:lang w:val="en-US"/>
+        </w:rPr>
+        <w:t>analyse</w:t>
+      </w:r>
+      <w:proofErr w:type="spellEnd"/>
+      <w:r>
+        <w:rPr>
+          <w:rFonts w:ascii="Times New Roman" w:hAnsi="Times New Roman"/>
+          <w:color w:val="000000"/>
+          <w:sz w:val="24"/>
+          <w:szCs w:val="24"/>
+          <w:lang w:val="en-US"/>
+        </w:rPr>
+        <w:t xml:space="preserve"> the data over time and recommend better settings for users. Secondly, algorithm issues with small “safety pillow” should be addressed; the time of showing congratulation notification should be reconsidered for these cases and</w:t>
+      </w:r>
+      <w:r>
+        <w:rPr>
+          <w:rFonts w:ascii="Times New Roman" w:hAnsi="Times New Roman"/>
+          <w:color w:val="000000"/>
+          <w:sz w:val="24"/>
+          <w:szCs w:val="24"/>
+          <w:lang w:val="en-US"/>
+        </w:rPr>
+        <w:t xml:space="preserve"> additional test should be conducted. Finally, the system may congratulate users more if they do not overspend for some significant period and show how much money was saved. </w:t>
+      </w:r>
+      <w:r>
+        <w:rPr>
+          <w:rFonts w:ascii="Times New Roman" w:hAnsi="Times New Roman"/>
+          <w:color w:val="000000"/>
+          <w:sz w:val="24"/>
+          <w:szCs w:val="24"/>
+          <w:lang w:val="en-US"/>
+        </w:rPr>
+        <w:t>However, this approach can encourage users to start spending more money, so additional research on human psychology is required.</w:t>
+      </w:r>
+    </w:p>
+    <w:p>
+      <w:pPr>
+        <w:spacing w:line="480" w:lineRule="auto"/>
+        <w:rPr>
+          <w:rFonts w:ascii="Times New Roman" w:hAnsi="Times New Roman"/>
+          <w:color w:val="000000"/>
+          <w:sz w:val="24"/>
+          <w:szCs w:val="24"/>
+          <w:lang w:val="en-US"/>
+        </w:rPr>
+      </w:pPr>
+      <w:r>
+        <w:rPr>
+          <w:rFonts w:ascii="Times New Roman" w:hAnsi="Times New Roman"/>
+          <w:color w:val="000000"/>
+          <w:sz w:val="24"/>
+          <w:szCs w:val="24"/>
+          <w:lang w:val="en-US"/>
+        </w:rPr>
+        <w:t xml:space="preserve">The focus of the project was done on implementing effective notification algorithm, but initially, it was also planned to attempt and combine budgeting and sharing bills functionality in one application. During the design and implementation stages, </w:t>
+      </w:r>
+      <w:r>
+        <w:rPr>
+          <w:rFonts w:ascii="Times New Roman" w:hAnsi="Times New Roman"/>
+          <w:color w:val="000000"/>
+          <w:sz w:val="24"/>
+          <w:szCs w:val="24"/>
+          <w:lang w:val="en-US"/>
+        </w:rPr>
+        <w:t xml:space="preserve">sharing expenses functionality was </w:t>
+      </w:r>
+      <w:proofErr w:type="gramStart"/>
+      <w:r>
+        <w:rPr>
+          <w:rFonts w:ascii="Times New Roman" w:hAnsi="Times New Roman"/>
+          <w:color w:val="000000"/>
+          <w:sz w:val="24"/>
+          <w:szCs w:val="24"/>
+          <w:lang w:val="en-US"/>
+        </w:rPr>
+        <w:t>taken into account</w:t>
+      </w:r>
+      <w:proofErr w:type="gramEnd"/>
+      <w:r>
+        <w:rPr>
+          <w:rFonts w:ascii="Times New Roman" w:hAnsi="Times New Roman"/>
+          <w:color w:val="000000"/>
+          <w:sz w:val="24"/>
+          <w:szCs w:val="24"/>
+          <w:lang w:val="en-US"/>
+        </w:rPr>
+        <w:t xml:space="preserve"> and the core infrastructure for it is already embedded into project architecture. Therefore, requirements related to sharing expenses should be implemented and tests of user experience should be performed.</w:t>
+      </w:r>
+    </w:p>
+    <w:p>
+      <w:pPr>
+        <w:spacing w:line="480" w:lineRule="auto"/>
         <w:rPr>
           <w:rStyle w:val="10"/>
-        </w:rPr>
-      </w:pPr>
+          <w:b w:val="0"/>
+          <w:bCs w:val="0"/>
+          <w:color w:val="000000"/>
+          <w:kern w:val="0"/>
+          <w:sz w:val="24"/>
+          <w:szCs w:val="24"/>
+          <w:lang w:val="en-US"/>
+        </w:rPr>
+      </w:pPr>
+      <w:r>
+        <w:rPr>
+          <w:rFonts w:ascii="Times New Roman" w:hAnsi="Times New Roman"/>
+          <w:color w:val="000000"/>
+          <w:sz w:val="24"/>
+          <w:szCs w:val="24"/>
+          <w:lang w:val="en-US"/>
+        </w:rPr>
+        <w:lastRenderedPageBreak/>
+        <w:t xml:space="preserve">In conclusion, if longer tests confirm the promising results and algorithm efficiency, the prototype should be </w:t>
+      </w:r>
+      <w:proofErr w:type="spellStart"/>
+      <w:r>
+        <w:rPr>
+          <w:rFonts w:ascii="Times New Roman" w:hAnsi="Times New Roman"/>
+          <w:color w:val="000000"/>
+          <w:sz w:val="24"/>
+          <w:szCs w:val="24"/>
+          <w:lang w:val="en-US"/>
+        </w:rPr>
+        <w:t>finalised</w:t>
+      </w:r>
+      <w:proofErr w:type="spellEnd"/>
+      <w:r>
+        <w:rPr>
+          <w:rFonts w:ascii="Times New Roman" w:hAnsi="Times New Roman"/>
+          <w:color w:val="000000"/>
+          <w:sz w:val="24"/>
+          <w:szCs w:val="24"/>
+          <w:lang w:val="en-US"/>
+        </w:rPr>
+        <w:t xml:space="preserve"> and all requirements from Appendix A should be implemented.</w:t>
+      </w:r>
       <w:r>
         <w:rPr>
           <w:lang w:val="en-US"/>
@@ -34311,7 +34480,7 @@
 </file>
 
 <file path=customXml/itemProps1.xml><?xml version="1.0" encoding="utf-8"?>
-<ds:datastoreItem xmlns:ds="http://schemas.openxmlformats.org/officeDocument/2006/customXml" ds:itemID="{E7CBB9C7-D5E1-488A-90BB-888DC43C6B04}">
+<ds:datastoreItem xmlns:ds="http://schemas.openxmlformats.org/officeDocument/2006/customXml" ds:itemID="{D385137F-AC26-4FBF-B50F-AA4728BDA76C}">
   <ds:schemaRefs>
     <ds:schemaRef ds:uri="http://schemas.openxmlformats.org/officeDocument/2006/bibliography"/>
   </ds:schemaRefs>

</xml_diff>